<commit_message>
In question 1, for fully controlled, forward voltage is changed zero volt and Vs - Is graph is changed.
</commit_message>
<xml_diff>
--- a/Report.docx
+++ b/Report.docx
@@ -1,6 +1,6 @@
 
 <file path=word/document.xml><?xml version="1.0" encoding="utf-8"?>
-<w:document xmlns:wpc="http://schemas.microsoft.com/office/word/2010/wordprocessingCanvas" xmlns:mc="http://schemas.openxmlformats.org/markup-compatibility/2006" xmlns:o="urn:schemas-microsoft-com:office:office" xmlns:r="http://schemas.openxmlformats.org/officeDocument/2006/relationships" xmlns:m="http://schemas.openxmlformats.org/officeDocument/2006/math" xmlns:v="urn:schemas-microsoft-com:vml" xmlns:wp14="http://schemas.microsoft.com/office/word/2010/wordprocessingDrawing" xmlns:wp="http://schemas.openxmlformats.org/drawingml/2006/wordprocessingDrawing" xmlns:w10="urn:schemas-microsoft-com:office:word" xmlns:w="http://schemas.openxmlformats.org/wordprocessingml/2006/main" xmlns:w14="http://schemas.microsoft.com/office/word/2010/wordml" xmlns:wpg="http://schemas.microsoft.com/office/word/2010/wordprocessingGroup" xmlns:wpi="http://schemas.microsoft.com/office/word/2010/wordprocessingInk" xmlns:wne="http://schemas.microsoft.com/office/word/2006/wordml" xmlns:wps="http://schemas.microsoft.com/office/word/2010/wordprocessingShape" mc:Ignorable="w14 wp14">
+<w:document xmlns:wpc="http://schemas.microsoft.com/office/word/2010/wordprocessingCanvas" xmlns:cx="http://schemas.microsoft.com/office/drawing/2014/chartex" xmlns:cx1="http://schemas.microsoft.com/office/drawing/2015/9/8/chartex" xmlns:cx2="http://schemas.microsoft.com/office/drawing/2015/10/21/chartex" xmlns:cx3="http://schemas.microsoft.com/office/drawing/2016/5/9/chartex" xmlns:cx4="http://schemas.microsoft.com/office/drawing/2016/5/10/chartex" xmlns:cx5="http://schemas.microsoft.com/office/drawing/2016/5/11/chartex" xmlns:cx6="http://schemas.microsoft.com/office/drawing/2016/5/12/chartex" xmlns:cx7="http://schemas.microsoft.com/office/drawing/2016/5/13/chartex" xmlns:cx8="http://schemas.microsoft.com/office/drawing/2016/5/14/chartex" xmlns:mc="http://schemas.openxmlformats.org/markup-compatibility/2006" xmlns:aink="http://schemas.microsoft.com/office/drawing/2016/ink" xmlns:am3d="http://schemas.microsoft.com/office/drawing/2017/model3d" xmlns:o="urn:schemas-microsoft-com:office:office" xmlns:r="http://schemas.openxmlformats.org/officeDocument/2006/relationships" xmlns:m="http://schemas.openxmlformats.org/officeDocument/2006/math" xmlns:v="urn:schemas-microsoft-com:vml" xmlns:wp14="http://schemas.microsoft.com/office/word/2010/wordprocessingDrawing" xmlns:wp="http://schemas.openxmlformats.org/drawingml/2006/wordprocessingDrawing" xmlns:w10="urn:schemas-microsoft-com:office:word" xmlns:w="http://schemas.openxmlformats.org/wordprocessingml/2006/main" xmlns:w14="http://schemas.microsoft.com/office/word/2010/wordml" xmlns:w15="http://schemas.microsoft.com/office/word/2012/wordml" xmlns:w16cid="http://schemas.microsoft.com/office/word/2016/wordml/cid" xmlns:w16se="http://schemas.microsoft.com/office/word/2015/wordml/symex" xmlns:wpg="http://schemas.microsoft.com/office/word/2010/wordprocessingGroup" xmlns:wpi="http://schemas.microsoft.com/office/word/2010/wordprocessingInk" xmlns:wne="http://schemas.microsoft.com/office/word/2006/wordml" xmlns:wps="http://schemas.microsoft.com/office/word/2010/wordprocessingShape" mc:Ignorable="w14 w15 w16se w16cid wp14">
   <w:body>
     <w:p>
       <w:pPr>
@@ -17,7 +17,7 @@
       <w:pPr>
         <w:jc w:val="center"/>
         <w:rPr>
-          <w:rFonts w:asciiTheme="minorEastAsia" w:hAnsiTheme="minorEastAsia" w:cstheme="minorEastAsia" w:hint="eastAsia"/>
+          <w:rFonts w:asciiTheme="minorEastAsia" w:hAnsiTheme="minorEastAsia" w:cstheme="minorEastAsia"/>
           <w:b/>
           <w:sz w:val="32"/>
           <w:szCs w:val="32"/>
@@ -36,7 +36,7 @@
         <w:ind w:right="594" w:hanging="594"/>
         <w:jc w:val="center"/>
         <w:rPr>
-          <w:rFonts w:asciiTheme="minorEastAsia" w:hAnsiTheme="minorEastAsia" w:cstheme="minorEastAsia" w:hint="eastAsia"/>
+          <w:rFonts w:asciiTheme="minorEastAsia" w:hAnsiTheme="minorEastAsia" w:cstheme="minorEastAsia"/>
           <w:sz w:val="32"/>
           <w:szCs w:val="32"/>
         </w:rPr>
@@ -60,7 +60,7 @@
         <w:ind w:right="594" w:hanging="594"/>
         <w:jc w:val="center"/>
         <w:rPr>
-          <w:rFonts w:asciiTheme="minorEastAsia" w:hAnsiTheme="minorEastAsia" w:cstheme="minorEastAsia" w:hint="eastAsia"/>
+          <w:rFonts w:asciiTheme="minorEastAsia" w:hAnsiTheme="minorEastAsia" w:cstheme="minorEastAsia"/>
           <w:sz w:val="32"/>
           <w:szCs w:val="32"/>
         </w:rPr>
@@ -122,7 +122,7 @@
                     </pic:cNvPicPr>
                   </pic:nvPicPr>
                   <pic:blipFill>
-                    <a:blip r:embed="rId6">
+                    <a:blip r:embed="rId5">
                       <a:extLst>
                         <a:ext uri="{28A0092B-C50C-407E-A947-70E740481C1C}">
                           <a14:useLocalDpi xmlns:a14="http://schemas.microsoft.com/office/drawing/2010/main" val="0"/>
@@ -489,7 +489,7 @@
     </w:p>
     <w:p>
       <w:pPr>
-        <w:pStyle w:val="ListParagraph"/>
+        <w:pStyle w:val="ListeParagraf"/>
         <w:numPr>
           <w:ilvl w:val="0"/>
           <w:numId w:val="1"/>
@@ -875,25 +875,7 @@
           <w:szCs w:val="24"/>
           <w:lang w:val="en-US"/>
         </w:rPr>
-        <w:t xml:space="preserve">Where </w:t>
-      </w:r>
-      <w:proofErr w:type="spellStart"/>
-      <w:r>
-        <w:rPr>
-          <w:sz w:val="24"/>
-          <w:szCs w:val="24"/>
-          <w:lang w:val="en-US"/>
-        </w:rPr>
-        <w:t>Vs</w:t>
-      </w:r>
-      <w:proofErr w:type="spellEnd"/>
-      <w:r>
-        <w:rPr>
-          <w:sz w:val="24"/>
-          <w:szCs w:val="24"/>
-          <w:lang w:val="en-US"/>
-        </w:rPr>
-        <w:t xml:space="preserve"> = 230 </w:t>
+        <w:t xml:space="preserve">Where Vs = 230 </w:t>
       </w:r>
       <w:proofErr w:type="spellStart"/>
       <w:r>
@@ -931,27 +913,7 @@
           <w:szCs w:val="24"/>
           <w:lang w:val="en-US"/>
         </w:rPr>
-        <w:t xml:space="preserve">f, f = 50, Hz, </w:t>
-      </w:r>
-      <w:proofErr w:type="spellStart"/>
-      <w:r>
-        <w:rPr>
-          <w:rFonts w:eastAsiaTheme="minorEastAsia"/>
-          <w:sz w:val="24"/>
-          <w:szCs w:val="24"/>
-          <w:lang w:val="en-US"/>
-        </w:rPr>
-        <w:t>Ls</w:t>
-      </w:r>
-      <w:proofErr w:type="spellEnd"/>
-      <w:r>
-        <w:rPr>
-          <w:rFonts w:eastAsiaTheme="minorEastAsia"/>
-          <w:sz w:val="24"/>
-          <w:szCs w:val="24"/>
-          <w:lang w:val="en-US"/>
-        </w:rPr>
-        <w:t xml:space="preserve"> = 0.5 </w:t>
+        <w:t xml:space="preserve">f, f = 50, Hz, Ls = 0.5 </w:t>
       </w:r>
       <w:proofErr w:type="spellStart"/>
       <w:r>
@@ -1338,22 +1300,42 @@
           <w:szCs w:val="24"/>
           <w:lang w:val="en-US"/>
         </w:rPr>
-        <w:t>. For that angle, average current is 37.8 A.</w:t>
-      </w:r>
-    </w:p>
-    <w:p>
-      <w:pPr>
+        <w:t>. For that angle, average current is 3</w:t>
+      </w:r>
+      <w:r>
         <w:rPr>
           <w:rFonts w:cstheme="minorHAnsi"/>
           <w:sz w:val="24"/>
           <w:szCs w:val="24"/>
           <w:lang w:val="en-US"/>
         </w:rPr>
-      </w:pPr>
-    </w:p>
-    <w:p>
-      <w:pPr>
-        <w:pStyle w:val="ListParagraph"/>
+        <w:t>8.25</w:t>
+      </w:r>
+      <w:bookmarkStart w:id="0" w:name="_GoBack"/>
+      <w:bookmarkEnd w:id="0"/>
+      <w:r>
+        <w:rPr>
+          <w:rFonts w:cstheme="minorHAnsi"/>
+          <w:sz w:val="24"/>
+          <w:szCs w:val="24"/>
+          <w:lang w:val="en-US"/>
+        </w:rPr>
+        <w:t xml:space="preserve"> A.</w:t>
+      </w:r>
+    </w:p>
+    <w:p>
+      <w:pPr>
+        <w:rPr>
+          <w:rFonts w:cstheme="minorHAnsi"/>
+          <w:sz w:val="24"/>
+          <w:szCs w:val="24"/>
+          <w:lang w:val="en-US"/>
+        </w:rPr>
+      </w:pPr>
+    </w:p>
+    <w:p>
+      <w:pPr>
+        <w:pStyle w:val="ListeParagraf"/>
         <w:numPr>
           <w:ilvl w:val="0"/>
           <w:numId w:val="1"/>
@@ -1431,15 +1413,6 @@
             </m:ctrlPr>
           </m:sSubPr>
           <m:e>
-            <m:r>
-              <w:rPr>
-                <w:rFonts w:ascii="Cambria Math" w:hAnsi="Cambria Math"/>
-                <w:sz w:val="28"/>
-                <w:szCs w:val="28"/>
-                <w:lang w:val="en-US"/>
-              </w:rPr>
-              <w:tab/>
-            </m:r>
             <m:r>
               <w:rPr>
                 <w:rFonts w:ascii="Cambria Math" w:hAnsi="Cambria Math"/>
@@ -1577,19 +1550,7 @@
             <w:szCs w:val="28"/>
             <w:lang w:val="en-US"/>
           </w:rPr>
-          <m:t>*</m:t>
-        </m:r>
-        <m:r>
-          <m:rPr>
-            <m:sty m:val="p"/>
-          </m:rPr>
-          <w:rPr>
-            <w:rFonts w:ascii="Cambria Math" w:hAnsi="Cambria Math"/>
-            <w:sz w:val="28"/>
-            <w:szCs w:val="28"/>
-            <w:lang w:val="en-US"/>
-          </w:rPr>
-          <m:t>(1+</m:t>
+          <m:t>*(1+</m:t>
         </m:r>
         <m:func>
           <m:funcPr>
@@ -1755,7 +1716,6 @@
         <w:t xml:space="preserve">The only unknown in this equation is </w:t>
       </w:r>
       <w:proofErr w:type="spellStart"/>
-      <w:proofErr w:type="gramStart"/>
       <w:r>
         <w:rPr>
           <w:sz w:val="24"/>
@@ -1774,7 +1734,6 @@
         <w:t>d</w:t>
       </w:r>
       <w:proofErr w:type="spellEnd"/>
-      <w:proofErr w:type="gramEnd"/>
       <w:r>
         <w:rPr>
           <w:sz w:val="24"/>
@@ -1790,18 +1749,18 @@
           <w:szCs w:val="24"/>
           <w:lang w:val="en-US"/>
         </w:rPr>
-        <w:t>α</w:t>
+        <w:t>α is equal to 57 degrees while V</w:t>
       </w:r>
       <w:r>
         <w:rPr>
           <w:rFonts w:cstheme="minorHAnsi"/>
           <w:sz w:val="24"/>
           <w:szCs w:val="24"/>
-          <w:lang w:val="en-US"/>
-        </w:rPr>
-        <w:t xml:space="preserve"> is equal to 57 degrees while </w:t>
-      </w:r>
-      <w:proofErr w:type="spellStart"/>
+          <w:vertAlign w:val="subscript"/>
+          <w:lang w:val="en-US"/>
+        </w:rPr>
+        <w:t>s</w:t>
+      </w:r>
       <w:r>
         <w:rPr>
           <w:rFonts w:cstheme="minorHAnsi"/>
@@ -1809,26 +1768,6 @@
           <w:szCs w:val="24"/>
           <w:lang w:val="en-US"/>
         </w:rPr>
-        <w:t>V</w:t>
-      </w:r>
-      <w:r>
-        <w:rPr>
-          <w:rFonts w:cstheme="minorHAnsi"/>
-          <w:sz w:val="24"/>
-          <w:szCs w:val="24"/>
-          <w:vertAlign w:val="subscript"/>
-          <w:lang w:val="en-US"/>
-        </w:rPr>
-        <w:t>s</w:t>
-      </w:r>
-      <w:proofErr w:type="spellEnd"/>
-      <w:r>
-        <w:rPr>
-          <w:rFonts w:cstheme="minorHAnsi"/>
-          <w:sz w:val="24"/>
-          <w:szCs w:val="24"/>
-          <w:lang w:val="en-US"/>
-        </w:rPr>
         <w:t xml:space="preserve"> is equal to 230 V</w:t>
       </w:r>
       <w:r>
@@ -1880,7 +1819,7 @@
     </w:p>
     <w:p>
       <w:pPr>
-        <w:pStyle w:val="ListParagraph"/>
+        <w:pStyle w:val="ListeParagraf"/>
         <w:ind w:left="1146"/>
         <w:rPr>
           <w:sz w:val="24"/>
@@ -1891,7 +1830,7 @@
     </w:p>
     <w:p>
       <w:pPr>
-        <w:pStyle w:val="ListParagraph"/>
+        <w:pStyle w:val="ListeParagraf"/>
         <w:ind w:left="1146"/>
         <w:rPr>
           <w:sz w:val="24"/>
@@ -1902,7 +1841,7 @@
     </w:p>
     <w:p>
       <w:pPr>
-        <w:pStyle w:val="ListParagraph"/>
+        <w:pStyle w:val="ListeParagraf"/>
         <w:ind w:left="1146"/>
         <w:rPr>
           <w:sz w:val="24"/>
@@ -1913,7 +1852,7 @@
     </w:p>
     <w:p>
       <w:pPr>
-        <w:pStyle w:val="ListParagraph"/>
+        <w:pStyle w:val="ListeParagraf"/>
         <w:ind w:left="1146"/>
         <w:rPr>
           <w:sz w:val="24"/>
@@ -1943,7 +1882,7 @@
     </w:p>
     <w:p>
       <w:pPr>
-        <w:pStyle w:val="ListParagraph"/>
+        <w:pStyle w:val="ListeParagraf"/>
         <w:numPr>
           <w:ilvl w:val="0"/>
           <w:numId w:val="6"/>
@@ -1970,8 +1909,6 @@
         </w:rPr>
         <w:t xml:space="preserve"> Rectifier</w:t>
       </w:r>
-      <w:bookmarkStart w:id="0" w:name="_GoBack"/>
-      <w:bookmarkEnd w:id="0"/>
     </w:p>
     <w:p>
       <w:pPr>
@@ -1998,10 +1935,10 @@
           <w:lang w:val="tr-TR" w:eastAsia="zh-CN"/>
         </w:rPr>
         <w:drawing>
-          <wp:inline distT="0" distB="0" distL="0" distR="0" wp14:anchorId="4D492514" wp14:editId="73D602F0">
+          <wp:inline distT="0" distB="0" distL="0" distR="0" wp14:anchorId="5EF4D350" wp14:editId="37A601BD">
             <wp:extent cx="5943600" cy="2906395"/>
             <wp:effectExtent l="0" t="0" r="0" b="8255"/>
-            <wp:docPr id="1" name="Resim 1"/>
+            <wp:docPr id="2" name="Resim 2"/>
             <wp:cNvGraphicFramePr>
               <a:graphicFrameLocks xmlns:a="http://schemas.openxmlformats.org/drawingml/2006/main" noChangeAspect="1"/>
             </wp:cNvGraphicFramePr>
@@ -2013,7 +1950,7 @@
                     <pic:cNvPicPr/>
                   </pic:nvPicPr>
                   <pic:blipFill>
-                    <a:blip r:embed="rId7"/>
+                    <a:blip r:embed="rId6"/>
                     <a:stretch>
                       <a:fillRect/>
                     </a:stretch>
@@ -2036,7 +1973,7 @@
     </w:p>
     <w:p>
       <w:pPr>
-        <w:pStyle w:val="ListParagraph"/>
+        <w:pStyle w:val="ListeParagraf"/>
         <w:numPr>
           <w:ilvl w:val="0"/>
           <w:numId w:val="6"/>
@@ -2080,7 +2017,7 @@
             <o:lock v:ext="edit" aspectratio="t"/>
           </v:shapetype>
           <v:shape id="_x0000_i1025" type="#_x0000_t75" style="width:467.25pt;height:231pt">
-            <v:imagedata r:id="rId8" o:title="half_controlled_waveforms"/>
+            <v:imagedata r:id="rId7" o:title="half_controlled_waveforms"/>
           </v:shape>
         </w:pict>
       </w:r>
@@ -2133,8 +2070,8 @@
 </file>
 
 <file path=word/numbering.xml><?xml version="1.0" encoding="utf-8"?>
-<w:numbering xmlns:wpc="http://schemas.microsoft.com/office/word/2010/wordprocessingCanvas" xmlns:mc="http://schemas.openxmlformats.org/markup-compatibility/2006" xmlns:o="urn:schemas-microsoft-com:office:office" xmlns:r="http://schemas.openxmlformats.org/officeDocument/2006/relationships" xmlns:m="http://schemas.openxmlformats.org/officeDocument/2006/math" xmlns:v="urn:schemas-microsoft-com:vml" xmlns:wp14="http://schemas.microsoft.com/office/word/2010/wordprocessingDrawing" xmlns:wp="http://schemas.openxmlformats.org/drawingml/2006/wordprocessingDrawing" xmlns:w10="urn:schemas-microsoft-com:office:word" xmlns:w="http://schemas.openxmlformats.org/wordprocessingml/2006/main" xmlns:w14="http://schemas.microsoft.com/office/word/2010/wordml" xmlns:wpg="http://schemas.microsoft.com/office/word/2010/wordprocessingGroup" xmlns:wpi="http://schemas.microsoft.com/office/word/2010/wordprocessingInk" xmlns:wne="http://schemas.microsoft.com/office/word/2006/wordml" xmlns:wps="http://schemas.microsoft.com/office/word/2010/wordprocessingShape" mc:Ignorable="w14 wp14">
-  <w:abstractNum w:abstractNumId="0">
+<w:numbering xmlns:wpc="http://schemas.microsoft.com/office/word/2010/wordprocessingCanvas" xmlns:cx="http://schemas.microsoft.com/office/drawing/2014/chartex" xmlns:cx1="http://schemas.microsoft.com/office/drawing/2015/9/8/chartex" xmlns:cx2="http://schemas.microsoft.com/office/drawing/2015/10/21/chartex" xmlns:cx3="http://schemas.microsoft.com/office/drawing/2016/5/9/chartex" xmlns:cx4="http://schemas.microsoft.com/office/drawing/2016/5/10/chartex" xmlns:cx5="http://schemas.microsoft.com/office/drawing/2016/5/11/chartex" xmlns:cx6="http://schemas.microsoft.com/office/drawing/2016/5/12/chartex" xmlns:cx7="http://schemas.microsoft.com/office/drawing/2016/5/13/chartex" xmlns:cx8="http://schemas.microsoft.com/office/drawing/2016/5/14/chartex" xmlns:mc="http://schemas.openxmlformats.org/markup-compatibility/2006" xmlns:aink="http://schemas.microsoft.com/office/drawing/2016/ink" xmlns:am3d="http://schemas.microsoft.com/office/drawing/2017/model3d" xmlns:o="urn:schemas-microsoft-com:office:office" xmlns:r="http://schemas.openxmlformats.org/officeDocument/2006/relationships" xmlns:m="http://schemas.openxmlformats.org/officeDocument/2006/math" xmlns:v="urn:schemas-microsoft-com:vml" xmlns:wp14="http://schemas.microsoft.com/office/word/2010/wordprocessingDrawing" xmlns:wp="http://schemas.openxmlformats.org/drawingml/2006/wordprocessingDrawing" xmlns:w10="urn:schemas-microsoft-com:office:word" xmlns:w="http://schemas.openxmlformats.org/wordprocessingml/2006/main" xmlns:w14="http://schemas.microsoft.com/office/word/2010/wordml" xmlns:w15="http://schemas.microsoft.com/office/word/2012/wordml" xmlns:w16cid="http://schemas.microsoft.com/office/word/2016/wordml/cid" xmlns:w16se="http://schemas.microsoft.com/office/word/2015/wordml/symex" xmlns:wpg="http://schemas.microsoft.com/office/word/2010/wordprocessingGroup" xmlns:wpi="http://schemas.microsoft.com/office/word/2010/wordprocessingInk" xmlns:wne="http://schemas.microsoft.com/office/word/2006/wordml" xmlns:wps="http://schemas.microsoft.com/office/word/2010/wordprocessingShape" mc:Ignorable="w14 w15 w16se w16cid wp14">
+  <w:abstractNum w:abstractNumId="0" w15:restartNumberingAfterBreak="0">
     <w:nsid w:val="00321C93"/>
     <w:multiLevelType w:val="hybridMultilevel"/>
     <w:tmpl w:val="563478DE"/>
@@ -2220,7 +2157,7 @@
       </w:pPr>
     </w:lvl>
   </w:abstractNum>
-  <w:abstractNum w:abstractNumId="1">
+  <w:abstractNum w:abstractNumId="1" w15:restartNumberingAfterBreak="0">
     <w:nsid w:val="02145992"/>
     <w:multiLevelType w:val="hybridMultilevel"/>
     <w:tmpl w:val="098EE350"/>
@@ -2309,7 +2246,7 @@
       </w:pPr>
     </w:lvl>
   </w:abstractNum>
-  <w:abstractNum w:abstractNumId="2">
+  <w:abstractNum w:abstractNumId="2" w15:restartNumberingAfterBreak="0">
     <w:nsid w:val="1B0A0704"/>
     <w:multiLevelType w:val="hybridMultilevel"/>
     <w:tmpl w:val="C1705984"/>
@@ -2398,7 +2335,7 @@
       </w:pPr>
     </w:lvl>
   </w:abstractNum>
-  <w:abstractNum w:abstractNumId="3">
+  <w:abstractNum w:abstractNumId="3" w15:restartNumberingAfterBreak="0">
     <w:nsid w:val="4B7341A7"/>
     <w:multiLevelType w:val="hybridMultilevel"/>
     <w:tmpl w:val="71C615C0"/>
@@ -2487,7 +2424,7 @@
       </w:pPr>
     </w:lvl>
   </w:abstractNum>
-  <w:abstractNum w:abstractNumId="4">
+  <w:abstractNum w:abstractNumId="4" w15:restartNumberingAfterBreak="0">
     <w:nsid w:val="512360F3"/>
     <w:multiLevelType w:val="hybridMultilevel"/>
     <w:tmpl w:val="05D07E86"/>
@@ -2576,7 +2513,7 @@
       </w:pPr>
     </w:lvl>
   </w:abstractNum>
-  <w:abstractNum w:abstractNumId="5">
+  <w:abstractNum w:abstractNumId="5" w15:restartNumberingAfterBreak="0">
     <w:nsid w:val="55EB5D04"/>
     <w:multiLevelType w:val="hybridMultilevel"/>
     <w:tmpl w:val="3AD0B408"/>
@@ -2687,7 +2624,7 @@
 </file>
 
 <file path=word/styles.xml><?xml version="1.0" encoding="utf-8"?>
-<w:styles xmlns:mc="http://schemas.openxmlformats.org/markup-compatibility/2006" xmlns:r="http://schemas.openxmlformats.org/officeDocument/2006/relationships" xmlns:w="http://schemas.openxmlformats.org/wordprocessingml/2006/main" xmlns:w14="http://schemas.microsoft.com/office/word/2010/wordml" mc:Ignorable="w14">
+<w:styles xmlns:mc="http://schemas.openxmlformats.org/markup-compatibility/2006" xmlns:r="http://schemas.openxmlformats.org/officeDocument/2006/relationships" xmlns:w="http://schemas.openxmlformats.org/wordprocessingml/2006/main" xmlns:w14="http://schemas.microsoft.com/office/word/2010/wordml" xmlns:w15="http://schemas.microsoft.com/office/word/2012/wordml" xmlns:w16cid="http://schemas.microsoft.com/office/word/2016/wordml/cid" xmlns:w16se="http://schemas.microsoft.com/office/word/2015/wordml/symex" mc:Ignorable="w14 w15 w16se w16cid">
   <w:docDefaults>
     <w:rPrDefault>
       <w:rPr>
@@ -2703,157 +2640,395 @@
       </w:pPr>
     </w:pPrDefault>
   </w:docDefaults>
-  <w:latentStyles w:defLockedState="0" w:defUIPriority="99" w:defSemiHidden="1" w:defUnhideWhenUsed="1" w:defQFormat="0" w:count="267">
-    <w:lsdException w:name="Normal" w:semiHidden="0" w:uiPriority="0" w:unhideWhenUsed="0" w:qFormat="1"/>
-    <w:lsdException w:name="heading 1" w:semiHidden="0" w:uiPriority="9" w:unhideWhenUsed="0" w:qFormat="1"/>
-    <w:lsdException w:name="heading 2" w:uiPriority="9" w:qFormat="1"/>
-    <w:lsdException w:name="heading 3" w:uiPriority="9" w:qFormat="1"/>
-    <w:lsdException w:name="heading 4" w:uiPriority="9" w:qFormat="1"/>
-    <w:lsdException w:name="heading 5" w:uiPriority="9" w:qFormat="1"/>
-    <w:lsdException w:name="heading 6" w:uiPriority="9" w:qFormat="1"/>
-    <w:lsdException w:name="heading 7" w:uiPriority="9" w:qFormat="1"/>
-    <w:lsdException w:name="heading 8" w:uiPriority="9" w:qFormat="1"/>
-    <w:lsdException w:name="heading 9" w:uiPriority="9" w:qFormat="1"/>
-    <w:lsdException w:name="toc 1" w:uiPriority="39"/>
-    <w:lsdException w:name="toc 2" w:uiPriority="39"/>
-    <w:lsdException w:name="toc 3" w:uiPriority="39"/>
-    <w:lsdException w:name="toc 4" w:uiPriority="39"/>
-    <w:lsdException w:name="toc 5" w:uiPriority="39"/>
-    <w:lsdException w:name="toc 6" w:uiPriority="39"/>
-    <w:lsdException w:name="toc 7" w:uiPriority="39"/>
-    <w:lsdException w:name="toc 8" w:uiPriority="39"/>
-    <w:lsdException w:name="toc 9" w:uiPriority="39"/>
-    <w:lsdException w:name="caption" w:uiPriority="35" w:qFormat="1"/>
-    <w:lsdException w:name="Title" w:semiHidden="0" w:uiPriority="10" w:unhideWhenUsed="0" w:qFormat="1"/>
-    <w:lsdException w:name="Default Paragraph Font" w:uiPriority="1"/>
-    <w:lsdException w:name="Subtitle" w:semiHidden="0" w:uiPriority="11" w:unhideWhenUsed="0" w:qFormat="1"/>
-    <w:lsdException w:name="Strong" w:semiHidden="0" w:uiPriority="22" w:unhideWhenUsed="0" w:qFormat="1"/>
-    <w:lsdException w:name="Emphasis" w:semiHidden="0" w:uiPriority="20" w:unhideWhenUsed="0" w:qFormat="1"/>
-    <w:lsdException w:name="Table Grid" w:semiHidden="0" w:uiPriority="39" w:unhideWhenUsed="0"/>
-    <w:lsdException w:name="Placeholder Text" w:unhideWhenUsed="0"/>
-    <w:lsdException w:name="No Spacing" w:semiHidden="0" w:uiPriority="1" w:unhideWhenUsed="0" w:qFormat="1"/>
-    <w:lsdException w:name="Light Shading" w:semiHidden="0" w:uiPriority="60" w:unhideWhenUsed="0"/>
-    <w:lsdException w:name="Light List" w:semiHidden="0" w:uiPriority="61" w:unhideWhenUsed="0"/>
-    <w:lsdException w:name="Light Grid" w:semiHidden="0" w:uiPriority="62" w:unhideWhenUsed="0"/>
-    <w:lsdException w:name="Medium Shading 1" w:semiHidden="0" w:uiPriority="63" w:unhideWhenUsed="0"/>
-    <w:lsdException w:name="Medium Shading 2" w:semiHidden="0" w:uiPriority="64" w:unhideWhenUsed="0"/>
-    <w:lsdException w:name="Medium List 1" w:semiHidden="0" w:uiPriority="65" w:unhideWhenUsed="0"/>
-    <w:lsdException w:name="Medium List 2" w:semiHidden="0" w:uiPriority="66" w:unhideWhenUsed="0"/>
-    <w:lsdException w:name="Medium Grid 1" w:semiHidden="0" w:uiPriority="67" w:unhideWhenUsed="0"/>
-    <w:lsdException w:name="Medium Grid 2" w:semiHidden="0" w:uiPriority="68" w:unhideWhenUsed="0"/>
-    <w:lsdException w:name="Medium Grid 3" w:semiHidden="0" w:uiPriority="69" w:unhideWhenUsed="0"/>
-    <w:lsdException w:name="Dark List" w:semiHidden="0" w:uiPriority="70" w:unhideWhenUsed="0"/>
-    <w:lsdException w:name="Colorful Shading" w:semiHidden="0" w:uiPriority="71" w:unhideWhenUsed="0"/>
-    <w:lsdException w:name="Colorful List" w:semiHidden="0" w:uiPriority="72" w:unhideWhenUsed="0"/>
-    <w:lsdException w:name="Colorful Grid" w:semiHidden="0" w:uiPriority="73" w:unhideWhenUsed="0"/>
-    <w:lsdException w:name="Light Shading Accent 1" w:semiHidden="0" w:uiPriority="60" w:unhideWhenUsed="0"/>
-    <w:lsdException w:name="Light List Accent 1" w:semiHidden="0" w:uiPriority="61" w:unhideWhenUsed="0"/>
-    <w:lsdException w:name="Light Grid Accent 1" w:semiHidden="0" w:uiPriority="62" w:unhideWhenUsed="0"/>
-    <w:lsdException w:name="Medium Shading 1 Accent 1" w:semiHidden="0" w:uiPriority="63" w:unhideWhenUsed="0"/>
-    <w:lsdException w:name="Medium Shading 2 Accent 1" w:semiHidden="0" w:uiPriority="64" w:unhideWhenUsed="0"/>
-    <w:lsdException w:name="Medium List 1 Accent 1" w:semiHidden="0" w:uiPriority="65" w:unhideWhenUsed="0"/>
-    <w:lsdException w:name="Revision" w:unhideWhenUsed="0"/>
-    <w:lsdException w:name="List Paragraph" w:semiHidden="0" w:uiPriority="34" w:unhideWhenUsed="0" w:qFormat="1"/>
-    <w:lsdException w:name="Quote" w:semiHidden="0" w:uiPriority="29" w:unhideWhenUsed="0" w:qFormat="1"/>
-    <w:lsdException w:name="Intense Quote" w:semiHidden="0" w:uiPriority="30" w:unhideWhenUsed="0" w:qFormat="1"/>
-    <w:lsdException w:name="Medium List 2 Accent 1" w:semiHidden="0" w:uiPriority="66" w:unhideWhenUsed="0"/>
-    <w:lsdException w:name="Medium Grid 1 Accent 1" w:semiHidden="0" w:uiPriority="67" w:unhideWhenUsed="0"/>
-    <w:lsdException w:name="Medium Grid 2 Accent 1" w:semiHidden="0" w:uiPriority="68" w:unhideWhenUsed="0"/>
-    <w:lsdException w:name="Medium Grid 3 Accent 1" w:semiHidden="0" w:uiPriority="69" w:unhideWhenUsed="0"/>
-    <w:lsdException w:name="Dark List Accent 1" w:semiHidden="0" w:uiPriority="70" w:unhideWhenUsed="0"/>
-    <w:lsdException w:name="Colorful Shading Accent 1" w:semiHidden="0" w:uiPriority="71" w:unhideWhenUsed="0"/>
-    <w:lsdException w:name="Colorful List Accent 1" w:semiHidden="0" w:uiPriority="72" w:unhideWhenUsed="0"/>
-    <w:lsdException w:name="Colorful Grid Accent 1" w:semiHidden="0" w:uiPriority="73" w:unhideWhenUsed="0"/>
-    <w:lsdException w:name="Light Shading Accent 2" w:semiHidden="0" w:uiPriority="60" w:unhideWhenUsed="0"/>
-    <w:lsdException w:name="Light List Accent 2" w:semiHidden="0" w:uiPriority="61" w:unhideWhenUsed="0"/>
-    <w:lsdException w:name="Light Grid Accent 2" w:semiHidden="0" w:uiPriority="62" w:unhideWhenUsed="0"/>
-    <w:lsdException w:name="Medium Shading 1 Accent 2" w:semiHidden="0" w:uiPriority="63" w:unhideWhenUsed="0"/>
-    <w:lsdException w:name="Medium Shading 2 Accent 2" w:semiHidden="0" w:uiPriority="64" w:unhideWhenUsed="0"/>
-    <w:lsdException w:name="Medium List 1 Accent 2" w:semiHidden="0" w:uiPriority="65" w:unhideWhenUsed="0"/>
-    <w:lsdException w:name="Medium List 2 Accent 2" w:semiHidden="0" w:uiPriority="66" w:unhideWhenUsed="0"/>
-    <w:lsdException w:name="Medium Grid 1 Accent 2" w:semiHidden="0" w:uiPriority="67" w:unhideWhenUsed="0"/>
-    <w:lsdException w:name="Medium Grid 2 Accent 2" w:semiHidden="0" w:uiPriority="68" w:unhideWhenUsed="0"/>
-    <w:lsdException w:name="Medium Grid 3 Accent 2" w:semiHidden="0" w:uiPriority="69" w:unhideWhenUsed="0"/>
-    <w:lsdException w:name="Dark List Accent 2" w:semiHidden="0" w:uiPriority="70" w:unhideWhenUsed="0"/>
-    <w:lsdException w:name="Colorful Shading Accent 2" w:semiHidden="0" w:uiPriority="71" w:unhideWhenUsed="0"/>
-    <w:lsdException w:name="Colorful List Accent 2" w:semiHidden="0" w:uiPriority="72" w:unhideWhenUsed="0"/>
-    <w:lsdException w:name="Colorful Grid Accent 2" w:semiHidden="0" w:uiPriority="73" w:unhideWhenUsed="0"/>
-    <w:lsdException w:name="Light Shading Accent 3" w:semiHidden="0" w:uiPriority="60" w:unhideWhenUsed="0"/>
-    <w:lsdException w:name="Light List Accent 3" w:semiHidden="0" w:uiPriority="61" w:unhideWhenUsed="0"/>
-    <w:lsdException w:name="Light Grid Accent 3" w:semiHidden="0" w:uiPriority="62" w:unhideWhenUsed="0"/>
-    <w:lsdException w:name="Medium Shading 1 Accent 3" w:semiHidden="0" w:uiPriority="63" w:unhideWhenUsed="0"/>
-    <w:lsdException w:name="Medium Shading 2 Accent 3" w:semiHidden="0" w:uiPriority="64" w:unhideWhenUsed="0"/>
-    <w:lsdException w:name="Medium List 1 Accent 3" w:semiHidden="0" w:uiPriority="65" w:unhideWhenUsed="0"/>
-    <w:lsdException w:name="Medium List 2 Accent 3" w:semiHidden="0" w:uiPriority="66" w:unhideWhenUsed="0"/>
-    <w:lsdException w:name="Medium Grid 1 Accent 3" w:semiHidden="0" w:uiPriority="67" w:unhideWhenUsed="0"/>
-    <w:lsdException w:name="Medium Grid 2 Accent 3" w:semiHidden="0" w:uiPriority="68" w:unhideWhenUsed="0"/>
-    <w:lsdException w:name="Medium Grid 3 Accent 3" w:semiHidden="0" w:uiPriority="69" w:unhideWhenUsed="0"/>
-    <w:lsdException w:name="Dark List Accent 3" w:semiHidden="0" w:uiPriority="70" w:unhideWhenUsed="0"/>
-    <w:lsdException w:name="Colorful Shading Accent 3" w:semiHidden="0" w:uiPriority="71" w:unhideWhenUsed="0"/>
-    <w:lsdException w:name="Colorful List Accent 3" w:semiHidden="0" w:uiPriority="72" w:unhideWhenUsed="0"/>
-    <w:lsdException w:name="Colorful Grid Accent 3" w:semiHidden="0" w:uiPriority="73" w:unhideWhenUsed="0"/>
-    <w:lsdException w:name="Light Shading Accent 4" w:semiHidden="0" w:uiPriority="60" w:unhideWhenUsed="0"/>
-    <w:lsdException w:name="Light List Accent 4" w:semiHidden="0" w:uiPriority="61" w:unhideWhenUsed="0"/>
-    <w:lsdException w:name="Light Grid Accent 4" w:semiHidden="0" w:uiPriority="62" w:unhideWhenUsed="0"/>
-    <w:lsdException w:name="Medium Shading 1 Accent 4" w:semiHidden="0" w:uiPriority="63" w:unhideWhenUsed="0"/>
-    <w:lsdException w:name="Medium Shading 2 Accent 4" w:semiHidden="0" w:uiPriority="64" w:unhideWhenUsed="0"/>
-    <w:lsdException w:name="Medium List 1 Accent 4" w:semiHidden="0" w:uiPriority="65" w:unhideWhenUsed="0"/>
-    <w:lsdException w:name="Medium List 2 Accent 4" w:semiHidden="0" w:uiPriority="66" w:unhideWhenUsed="0"/>
-    <w:lsdException w:name="Medium Grid 1 Accent 4" w:semiHidden="0" w:uiPriority="67" w:unhideWhenUsed="0"/>
-    <w:lsdException w:name="Medium Grid 2 Accent 4" w:semiHidden="0" w:uiPriority="68" w:unhideWhenUsed="0"/>
-    <w:lsdException w:name="Medium Grid 3 Accent 4" w:semiHidden="0" w:uiPriority="69" w:unhideWhenUsed="0"/>
-    <w:lsdException w:name="Dark List Accent 4" w:semiHidden="0" w:uiPriority="70" w:unhideWhenUsed="0"/>
-    <w:lsdException w:name="Colorful Shading Accent 4" w:semiHidden="0" w:uiPriority="71" w:unhideWhenUsed="0"/>
-    <w:lsdException w:name="Colorful List Accent 4" w:semiHidden="0" w:uiPriority="72" w:unhideWhenUsed="0"/>
-    <w:lsdException w:name="Colorful Grid Accent 4" w:semiHidden="0" w:uiPriority="73" w:unhideWhenUsed="0"/>
-    <w:lsdException w:name="Light Shading Accent 5" w:semiHidden="0" w:uiPriority="60" w:unhideWhenUsed="0"/>
-    <w:lsdException w:name="Light List Accent 5" w:semiHidden="0" w:uiPriority="61" w:unhideWhenUsed="0"/>
-    <w:lsdException w:name="Light Grid Accent 5" w:semiHidden="0" w:uiPriority="62" w:unhideWhenUsed="0"/>
-    <w:lsdException w:name="Medium Shading 1 Accent 5" w:semiHidden="0" w:uiPriority="63" w:unhideWhenUsed="0"/>
-    <w:lsdException w:name="Medium Shading 2 Accent 5" w:semiHidden="0" w:uiPriority="64" w:unhideWhenUsed="0"/>
-    <w:lsdException w:name="Medium List 1 Accent 5" w:semiHidden="0" w:uiPriority="65" w:unhideWhenUsed="0"/>
-    <w:lsdException w:name="Medium List 2 Accent 5" w:semiHidden="0" w:uiPriority="66" w:unhideWhenUsed="0"/>
-    <w:lsdException w:name="Medium Grid 1 Accent 5" w:semiHidden="0" w:uiPriority="67" w:unhideWhenUsed="0"/>
-    <w:lsdException w:name="Medium Grid 2 Accent 5" w:semiHidden="0" w:uiPriority="68" w:unhideWhenUsed="0"/>
-    <w:lsdException w:name="Medium Grid 3 Accent 5" w:semiHidden="0" w:uiPriority="69" w:unhideWhenUsed="0"/>
-    <w:lsdException w:name="Dark List Accent 5" w:semiHidden="0" w:uiPriority="70" w:unhideWhenUsed="0"/>
-    <w:lsdException w:name="Colorful Shading Accent 5" w:semiHidden="0" w:uiPriority="71" w:unhideWhenUsed="0"/>
-    <w:lsdException w:name="Colorful List Accent 5" w:semiHidden="0" w:uiPriority="72" w:unhideWhenUsed="0"/>
-    <w:lsdException w:name="Colorful Grid Accent 5" w:semiHidden="0" w:uiPriority="73" w:unhideWhenUsed="0"/>
-    <w:lsdException w:name="Light Shading Accent 6" w:semiHidden="0" w:uiPriority="60" w:unhideWhenUsed="0"/>
-    <w:lsdException w:name="Light List Accent 6" w:semiHidden="0" w:uiPriority="61" w:unhideWhenUsed="0"/>
-    <w:lsdException w:name="Light Grid Accent 6" w:semiHidden="0" w:uiPriority="62" w:unhideWhenUsed="0"/>
-    <w:lsdException w:name="Medium Shading 1 Accent 6" w:semiHidden="0" w:uiPriority="63" w:unhideWhenUsed="0"/>
-    <w:lsdException w:name="Medium Shading 2 Accent 6" w:semiHidden="0" w:uiPriority="64" w:unhideWhenUsed="0"/>
-    <w:lsdException w:name="Medium List 1 Accent 6" w:semiHidden="0" w:uiPriority="65" w:unhideWhenUsed="0"/>
-    <w:lsdException w:name="Medium List 2 Accent 6" w:semiHidden="0" w:uiPriority="66" w:unhideWhenUsed="0"/>
-    <w:lsdException w:name="Medium Grid 1 Accent 6" w:semiHidden="0" w:uiPriority="67" w:unhideWhenUsed="0"/>
-    <w:lsdException w:name="Medium Grid 2 Accent 6" w:semiHidden="0" w:uiPriority="68" w:unhideWhenUsed="0"/>
-    <w:lsdException w:name="Medium Grid 3 Accent 6" w:semiHidden="0" w:uiPriority="69" w:unhideWhenUsed="0"/>
-    <w:lsdException w:name="Dark List Accent 6" w:semiHidden="0" w:uiPriority="70" w:unhideWhenUsed="0"/>
-    <w:lsdException w:name="Colorful Shading Accent 6" w:semiHidden="0" w:uiPriority="71" w:unhideWhenUsed="0"/>
-    <w:lsdException w:name="Colorful List Accent 6" w:semiHidden="0" w:uiPriority="72" w:unhideWhenUsed="0"/>
-    <w:lsdException w:name="Colorful Grid Accent 6" w:semiHidden="0" w:uiPriority="73" w:unhideWhenUsed="0"/>
-    <w:lsdException w:name="Subtle Emphasis" w:semiHidden="0" w:uiPriority="19" w:unhideWhenUsed="0" w:qFormat="1"/>
-    <w:lsdException w:name="Intense Emphasis" w:semiHidden="0" w:uiPriority="21" w:unhideWhenUsed="0" w:qFormat="1"/>
-    <w:lsdException w:name="Subtle Reference" w:semiHidden="0" w:uiPriority="31" w:unhideWhenUsed="0" w:qFormat="1"/>
-    <w:lsdException w:name="Intense Reference" w:semiHidden="0" w:uiPriority="32" w:unhideWhenUsed="0" w:qFormat="1"/>
-    <w:lsdException w:name="Book Title" w:semiHidden="0" w:uiPriority="33" w:unhideWhenUsed="0" w:qFormat="1"/>
-    <w:lsdException w:name="Bibliography" w:uiPriority="37"/>
-    <w:lsdException w:name="TOC Heading" w:uiPriority="39" w:qFormat="1"/>
+  <w:latentStyles w:defLockedState="0" w:defUIPriority="99" w:defSemiHidden="0" w:defUnhideWhenUsed="0" w:defQFormat="0" w:count="375">
+    <w:lsdException w:name="Normal" w:uiPriority="0" w:qFormat="1"/>
+    <w:lsdException w:name="heading 1" w:uiPriority="9" w:qFormat="1"/>
+    <w:lsdException w:name="heading 2" w:semiHidden="1" w:uiPriority="9" w:unhideWhenUsed="1" w:qFormat="1"/>
+    <w:lsdException w:name="heading 3" w:semiHidden="1" w:uiPriority="9" w:unhideWhenUsed="1" w:qFormat="1"/>
+    <w:lsdException w:name="heading 4" w:semiHidden="1" w:uiPriority="9" w:unhideWhenUsed="1" w:qFormat="1"/>
+    <w:lsdException w:name="heading 5" w:semiHidden="1" w:uiPriority="9" w:unhideWhenUsed="1" w:qFormat="1"/>
+    <w:lsdException w:name="heading 6" w:semiHidden="1" w:uiPriority="9" w:unhideWhenUsed="1" w:qFormat="1"/>
+    <w:lsdException w:name="heading 7" w:semiHidden="1" w:uiPriority="9" w:unhideWhenUsed="1" w:qFormat="1"/>
+    <w:lsdException w:name="heading 8" w:semiHidden="1" w:uiPriority="9" w:unhideWhenUsed="1" w:qFormat="1"/>
+    <w:lsdException w:name="heading 9" w:semiHidden="1" w:uiPriority="9" w:unhideWhenUsed="1" w:qFormat="1"/>
+    <w:lsdException w:name="index 1" w:semiHidden="1" w:unhideWhenUsed="1"/>
+    <w:lsdException w:name="index 2" w:semiHidden="1" w:unhideWhenUsed="1"/>
+    <w:lsdException w:name="index 3" w:semiHidden="1" w:unhideWhenUsed="1"/>
+    <w:lsdException w:name="index 4" w:semiHidden="1" w:unhideWhenUsed="1"/>
+    <w:lsdException w:name="index 5" w:semiHidden="1" w:unhideWhenUsed="1"/>
+    <w:lsdException w:name="index 6" w:semiHidden="1" w:unhideWhenUsed="1"/>
+    <w:lsdException w:name="index 7" w:semiHidden="1" w:unhideWhenUsed="1"/>
+    <w:lsdException w:name="index 8" w:semiHidden="1" w:unhideWhenUsed="1"/>
+    <w:lsdException w:name="index 9" w:semiHidden="1" w:unhideWhenUsed="1"/>
+    <w:lsdException w:name="toc 1" w:semiHidden="1" w:uiPriority="39" w:unhideWhenUsed="1"/>
+    <w:lsdException w:name="toc 2" w:semiHidden="1" w:uiPriority="39" w:unhideWhenUsed="1"/>
+    <w:lsdException w:name="toc 3" w:semiHidden="1" w:uiPriority="39" w:unhideWhenUsed="1"/>
+    <w:lsdException w:name="toc 4" w:semiHidden="1" w:uiPriority="39" w:unhideWhenUsed="1"/>
+    <w:lsdException w:name="toc 5" w:semiHidden="1" w:uiPriority="39" w:unhideWhenUsed="1"/>
+    <w:lsdException w:name="toc 6" w:semiHidden="1" w:uiPriority="39" w:unhideWhenUsed="1"/>
+    <w:lsdException w:name="toc 7" w:semiHidden="1" w:uiPriority="39" w:unhideWhenUsed="1"/>
+    <w:lsdException w:name="toc 8" w:semiHidden="1" w:uiPriority="39" w:unhideWhenUsed="1"/>
+    <w:lsdException w:name="toc 9" w:semiHidden="1" w:uiPriority="39" w:unhideWhenUsed="1"/>
+    <w:lsdException w:name="Normal Indent" w:semiHidden="1" w:unhideWhenUsed="1"/>
+    <w:lsdException w:name="footnote text" w:semiHidden="1" w:unhideWhenUsed="1"/>
+    <w:lsdException w:name="annotation text" w:semiHidden="1" w:unhideWhenUsed="1"/>
+    <w:lsdException w:name="header" w:semiHidden="1" w:unhideWhenUsed="1"/>
+    <w:lsdException w:name="footer" w:semiHidden="1" w:unhideWhenUsed="1"/>
+    <w:lsdException w:name="index heading" w:semiHidden="1" w:unhideWhenUsed="1"/>
+    <w:lsdException w:name="caption" w:semiHidden="1" w:uiPriority="35" w:unhideWhenUsed="1" w:qFormat="1"/>
+    <w:lsdException w:name="table of figures" w:semiHidden="1" w:unhideWhenUsed="1"/>
+    <w:lsdException w:name="envelope address" w:semiHidden="1" w:unhideWhenUsed="1"/>
+    <w:lsdException w:name="envelope return" w:semiHidden="1" w:unhideWhenUsed="1"/>
+    <w:lsdException w:name="footnote reference" w:semiHidden="1" w:unhideWhenUsed="1"/>
+    <w:lsdException w:name="annotation reference" w:semiHidden="1" w:unhideWhenUsed="1"/>
+    <w:lsdException w:name="line number" w:semiHidden="1" w:unhideWhenUsed="1"/>
+    <w:lsdException w:name="page number" w:semiHidden="1" w:unhideWhenUsed="1"/>
+    <w:lsdException w:name="endnote reference" w:semiHidden="1" w:unhideWhenUsed="1"/>
+    <w:lsdException w:name="endnote text" w:semiHidden="1" w:unhideWhenUsed="1"/>
+    <w:lsdException w:name="table of authorities" w:semiHidden="1" w:unhideWhenUsed="1"/>
+    <w:lsdException w:name="macro" w:semiHidden="1" w:unhideWhenUsed="1"/>
+    <w:lsdException w:name="toa heading" w:semiHidden="1" w:unhideWhenUsed="1"/>
+    <w:lsdException w:name="List" w:semiHidden="1" w:unhideWhenUsed="1"/>
+    <w:lsdException w:name="List Bullet" w:semiHidden="1" w:unhideWhenUsed="1"/>
+    <w:lsdException w:name="List Number" w:semiHidden="1" w:unhideWhenUsed="1"/>
+    <w:lsdException w:name="List 2" w:semiHidden="1" w:unhideWhenUsed="1"/>
+    <w:lsdException w:name="List 3" w:semiHidden="1" w:unhideWhenUsed="1"/>
+    <w:lsdException w:name="List 4" w:semiHidden="1" w:unhideWhenUsed="1"/>
+    <w:lsdException w:name="List 5" w:semiHidden="1" w:unhideWhenUsed="1"/>
+    <w:lsdException w:name="List Bullet 2" w:semiHidden="1" w:unhideWhenUsed="1"/>
+    <w:lsdException w:name="List Bullet 3" w:semiHidden="1" w:unhideWhenUsed="1"/>
+    <w:lsdException w:name="List Bullet 4" w:semiHidden="1" w:unhideWhenUsed="1"/>
+    <w:lsdException w:name="List Bullet 5" w:semiHidden="1" w:unhideWhenUsed="1"/>
+    <w:lsdException w:name="List Number 2" w:semiHidden="1" w:unhideWhenUsed="1"/>
+    <w:lsdException w:name="List Number 3" w:semiHidden="1" w:unhideWhenUsed="1"/>
+    <w:lsdException w:name="List Number 4" w:semiHidden="1" w:unhideWhenUsed="1"/>
+    <w:lsdException w:name="List Number 5" w:semiHidden="1" w:unhideWhenUsed="1"/>
+    <w:lsdException w:name="Title" w:uiPriority="10" w:qFormat="1"/>
+    <w:lsdException w:name="Closing" w:semiHidden="1" w:unhideWhenUsed="1"/>
+    <w:lsdException w:name="Signature" w:semiHidden="1" w:unhideWhenUsed="1"/>
+    <w:lsdException w:name="Default Paragraph Font" w:semiHidden="1" w:uiPriority="1" w:unhideWhenUsed="1"/>
+    <w:lsdException w:name="Body Text" w:semiHidden="1" w:unhideWhenUsed="1"/>
+    <w:lsdException w:name="Body Text Indent" w:semiHidden="1" w:unhideWhenUsed="1"/>
+    <w:lsdException w:name="List Continue" w:semiHidden="1" w:unhideWhenUsed="1"/>
+    <w:lsdException w:name="List Continue 2" w:semiHidden="1" w:unhideWhenUsed="1"/>
+    <w:lsdException w:name="List Continue 3" w:semiHidden="1" w:unhideWhenUsed="1"/>
+    <w:lsdException w:name="List Continue 4" w:semiHidden="1" w:unhideWhenUsed="1"/>
+    <w:lsdException w:name="List Continue 5" w:semiHidden="1" w:unhideWhenUsed="1"/>
+    <w:lsdException w:name="Message Header" w:semiHidden="1" w:unhideWhenUsed="1"/>
+    <w:lsdException w:name="Subtitle" w:uiPriority="11" w:qFormat="1"/>
+    <w:lsdException w:name="Salutation" w:semiHidden="1" w:unhideWhenUsed="1"/>
+    <w:lsdException w:name="Date" w:semiHidden="1" w:unhideWhenUsed="1"/>
+    <w:lsdException w:name="Body Text First Indent" w:semiHidden="1" w:unhideWhenUsed="1"/>
+    <w:lsdException w:name="Body Text First Indent 2" w:semiHidden="1" w:unhideWhenUsed="1"/>
+    <w:lsdException w:name="Note Heading" w:semiHidden="1" w:unhideWhenUsed="1"/>
+    <w:lsdException w:name="Body Text 2" w:semiHidden="1" w:unhideWhenUsed="1"/>
+    <w:lsdException w:name="Body Text 3" w:semiHidden="1" w:unhideWhenUsed="1"/>
+    <w:lsdException w:name="Body Text Indent 2" w:semiHidden="1" w:unhideWhenUsed="1"/>
+    <w:lsdException w:name="Body Text Indent 3" w:semiHidden="1" w:unhideWhenUsed="1"/>
+    <w:lsdException w:name="Block Text" w:semiHidden="1" w:unhideWhenUsed="1"/>
+    <w:lsdException w:name="Hyperlink" w:semiHidden="1" w:unhideWhenUsed="1"/>
+    <w:lsdException w:name="FollowedHyperlink" w:semiHidden="1" w:unhideWhenUsed="1"/>
+    <w:lsdException w:name="Strong" w:uiPriority="22" w:qFormat="1"/>
+    <w:lsdException w:name="Emphasis" w:uiPriority="20" w:qFormat="1"/>
+    <w:lsdException w:name="Document Map" w:semiHidden="1" w:unhideWhenUsed="1"/>
+    <w:lsdException w:name="Plain Text" w:semiHidden="1" w:unhideWhenUsed="1"/>
+    <w:lsdException w:name="E-mail Signature" w:semiHidden="1" w:unhideWhenUsed="1"/>
+    <w:lsdException w:name="HTML Top of Form" w:semiHidden="1" w:unhideWhenUsed="1"/>
+    <w:lsdException w:name="HTML Bottom of Form" w:semiHidden="1" w:unhideWhenUsed="1"/>
+    <w:lsdException w:name="Normal (Web)" w:semiHidden="1" w:unhideWhenUsed="1"/>
+    <w:lsdException w:name="HTML Acronym" w:semiHidden="1" w:unhideWhenUsed="1"/>
+    <w:lsdException w:name="HTML Address" w:semiHidden="1" w:unhideWhenUsed="1"/>
+    <w:lsdException w:name="HTML Cite" w:semiHidden="1" w:unhideWhenUsed="1"/>
+    <w:lsdException w:name="HTML Code" w:semiHidden="1" w:unhideWhenUsed="1"/>
+    <w:lsdException w:name="HTML Definition" w:semiHidden="1" w:unhideWhenUsed="1"/>
+    <w:lsdException w:name="HTML Keyboard" w:semiHidden="1" w:unhideWhenUsed="1"/>
+    <w:lsdException w:name="HTML Preformatted" w:semiHidden="1" w:unhideWhenUsed="1"/>
+    <w:lsdException w:name="HTML Sample" w:semiHidden="1" w:unhideWhenUsed="1"/>
+    <w:lsdException w:name="HTML Typewriter" w:semiHidden="1" w:unhideWhenUsed="1"/>
+    <w:lsdException w:name="HTML Variable" w:semiHidden="1" w:unhideWhenUsed="1"/>
+    <w:lsdException w:name="Normal Table" w:semiHidden="1" w:unhideWhenUsed="1"/>
+    <w:lsdException w:name="annotation subject" w:semiHidden="1" w:unhideWhenUsed="1"/>
+    <w:lsdException w:name="No List" w:semiHidden="1" w:unhideWhenUsed="1"/>
+    <w:lsdException w:name="Outline List 1" w:semiHidden="1" w:unhideWhenUsed="1"/>
+    <w:lsdException w:name="Outline List 2" w:semiHidden="1" w:unhideWhenUsed="1"/>
+    <w:lsdException w:name="Outline List 3" w:semiHidden="1" w:unhideWhenUsed="1"/>
+    <w:lsdException w:name="Table Simple 1" w:semiHidden="1" w:unhideWhenUsed="1"/>
+    <w:lsdException w:name="Table Simple 2" w:semiHidden="1" w:unhideWhenUsed="1"/>
+    <w:lsdException w:name="Table Simple 3" w:semiHidden="1" w:unhideWhenUsed="1"/>
+    <w:lsdException w:name="Table Classic 1" w:semiHidden="1" w:unhideWhenUsed="1"/>
+    <w:lsdException w:name="Table Classic 2" w:semiHidden="1" w:unhideWhenUsed="1"/>
+    <w:lsdException w:name="Table Classic 3" w:semiHidden="1" w:unhideWhenUsed="1"/>
+    <w:lsdException w:name="Table Classic 4" w:semiHidden="1" w:unhideWhenUsed="1"/>
+    <w:lsdException w:name="Table Colorful 1" w:semiHidden="1" w:unhideWhenUsed="1"/>
+    <w:lsdException w:name="Table Colorful 2" w:semiHidden="1" w:unhideWhenUsed="1"/>
+    <w:lsdException w:name="Table Colorful 3" w:semiHidden="1" w:unhideWhenUsed="1"/>
+    <w:lsdException w:name="Table Columns 1" w:semiHidden="1" w:unhideWhenUsed="1"/>
+    <w:lsdException w:name="Table Columns 2" w:semiHidden="1" w:unhideWhenUsed="1"/>
+    <w:lsdException w:name="Table Columns 3" w:semiHidden="1" w:unhideWhenUsed="1"/>
+    <w:lsdException w:name="Table Columns 4" w:semiHidden="1" w:unhideWhenUsed="1"/>
+    <w:lsdException w:name="Table Columns 5" w:semiHidden="1" w:unhideWhenUsed="1"/>
+    <w:lsdException w:name="Table Grid 1" w:semiHidden="1" w:unhideWhenUsed="1"/>
+    <w:lsdException w:name="Table Grid 2" w:semiHidden="1" w:unhideWhenUsed="1"/>
+    <w:lsdException w:name="Table Grid 3" w:semiHidden="1" w:unhideWhenUsed="1"/>
+    <w:lsdException w:name="Table Grid 4" w:semiHidden="1" w:unhideWhenUsed="1"/>
+    <w:lsdException w:name="Table Grid 5" w:semiHidden="1" w:unhideWhenUsed="1"/>
+    <w:lsdException w:name="Table Grid 6" w:semiHidden="1" w:unhideWhenUsed="1"/>
+    <w:lsdException w:name="Table Grid 7" w:semiHidden="1" w:unhideWhenUsed="1"/>
+    <w:lsdException w:name="Table Grid 8" w:semiHidden="1" w:unhideWhenUsed="1"/>
+    <w:lsdException w:name="Table List 1" w:semiHidden="1" w:unhideWhenUsed="1"/>
+    <w:lsdException w:name="Table List 2" w:semiHidden="1" w:unhideWhenUsed="1"/>
+    <w:lsdException w:name="Table List 3" w:semiHidden="1" w:unhideWhenUsed="1"/>
+    <w:lsdException w:name="Table List 4" w:semiHidden="1" w:unhideWhenUsed="1"/>
+    <w:lsdException w:name="Table List 5" w:semiHidden="1" w:unhideWhenUsed="1"/>
+    <w:lsdException w:name="Table List 6" w:semiHidden="1" w:unhideWhenUsed="1"/>
+    <w:lsdException w:name="Table List 7" w:semiHidden="1" w:unhideWhenUsed="1"/>
+    <w:lsdException w:name="Table List 8" w:semiHidden="1" w:unhideWhenUsed="1"/>
+    <w:lsdException w:name="Table 3D effects 1" w:semiHidden="1" w:unhideWhenUsed="1"/>
+    <w:lsdException w:name="Table 3D effects 2" w:semiHidden="1" w:unhideWhenUsed="1"/>
+    <w:lsdException w:name="Table 3D effects 3" w:semiHidden="1" w:unhideWhenUsed="1"/>
+    <w:lsdException w:name="Table Contemporary" w:semiHidden="1" w:unhideWhenUsed="1"/>
+    <w:lsdException w:name="Table Elegant" w:semiHidden="1" w:unhideWhenUsed="1"/>
+    <w:lsdException w:name="Table Professional" w:semiHidden="1" w:unhideWhenUsed="1"/>
+    <w:lsdException w:name="Table Subtle 1" w:semiHidden="1" w:unhideWhenUsed="1"/>
+    <w:lsdException w:name="Table Subtle 2" w:semiHidden="1" w:unhideWhenUsed="1"/>
+    <w:lsdException w:name="Table Web 1" w:semiHidden="1" w:unhideWhenUsed="1"/>
+    <w:lsdException w:name="Table Web 2" w:semiHidden="1" w:unhideWhenUsed="1"/>
+    <w:lsdException w:name="Table Web 3" w:semiHidden="1" w:unhideWhenUsed="1"/>
+    <w:lsdException w:name="Balloon Text" w:semiHidden="1" w:unhideWhenUsed="1"/>
+    <w:lsdException w:name="Table Grid" w:semiHidden="1" w:uiPriority="39" w:unhideWhenUsed="1"/>
+    <w:lsdException w:name="Table Theme" w:semiHidden="1" w:unhideWhenUsed="1"/>
+    <w:lsdException w:name="Placeholder Text" w:semiHidden="1"/>
+    <w:lsdException w:name="No Spacing" w:uiPriority="1" w:qFormat="1"/>
+    <w:lsdException w:name="Light Shading" w:uiPriority="60"/>
+    <w:lsdException w:name="Light List" w:uiPriority="61"/>
+    <w:lsdException w:name="Light Grid" w:uiPriority="62"/>
+    <w:lsdException w:name="Medium Shading 1" w:uiPriority="63"/>
+    <w:lsdException w:name="Medium Shading 2" w:uiPriority="64"/>
+    <w:lsdException w:name="Medium List 1" w:uiPriority="65"/>
+    <w:lsdException w:name="Medium List 2" w:uiPriority="66"/>
+    <w:lsdException w:name="Medium Grid 1" w:uiPriority="67"/>
+    <w:lsdException w:name="Medium Grid 2" w:uiPriority="68"/>
+    <w:lsdException w:name="Medium Grid 3" w:uiPriority="69"/>
+    <w:lsdException w:name="Dark List" w:uiPriority="70"/>
+    <w:lsdException w:name="Colorful Shading" w:uiPriority="71"/>
+    <w:lsdException w:name="Colorful List" w:uiPriority="72"/>
+    <w:lsdException w:name="Colorful Grid" w:uiPriority="73"/>
+    <w:lsdException w:name="Light Shading Accent 1" w:uiPriority="60"/>
+    <w:lsdException w:name="Light List Accent 1" w:uiPriority="61"/>
+    <w:lsdException w:name="Light Grid Accent 1" w:uiPriority="62"/>
+    <w:lsdException w:name="Medium Shading 1 Accent 1" w:uiPriority="63"/>
+    <w:lsdException w:name="Medium Shading 2 Accent 1" w:uiPriority="64"/>
+    <w:lsdException w:name="Medium List 1 Accent 1" w:uiPriority="65"/>
+    <w:lsdException w:name="Revision" w:semiHidden="1"/>
+    <w:lsdException w:name="List Paragraph" w:uiPriority="34" w:qFormat="1"/>
+    <w:lsdException w:name="Quote" w:uiPriority="29" w:qFormat="1"/>
+    <w:lsdException w:name="Intense Quote" w:uiPriority="30" w:qFormat="1"/>
+    <w:lsdException w:name="Medium List 2 Accent 1" w:uiPriority="66"/>
+    <w:lsdException w:name="Medium Grid 1 Accent 1" w:uiPriority="67"/>
+    <w:lsdException w:name="Medium Grid 2 Accent 1" w:uiPriority="68"/>
+    <w:lsdException w:name="Medium Grid 3 Accent 1" w:uiPriority="69"/>
+    <w:lsdException w:name="Dark List Accent 1" w:uiPriority="70"/>
+    <w:lsdException w:name="Colorful Shading Accent 1" w:uiPriority="71"/>
+    <w:lsdException w:name="Colorful List Accent 1" w:uiPriority="72"/>
+    <w:lsdException w:name="Colorful Grid Accent 1" w:uiPriority="73"/>
+    <w:lsdException w:name="Light Shading Accent 2" w:uiPriority="60"/>
+    <w:lsdException w:name="Light List Accent 2" w:uiPriority="61"/>
+    <w:lsdException w:name="Light Grid Accent 2" w:uiPriority="62"/>
+    <w:lsdException w:name="Medium Shading 1 Accent 2" w:uiPriority="63"/>
+    <w:lsdException w:name="Medium Shading 2 Accent 2" w:uiPriority="64"/>
+    <w:lsdException w:name="Medium List 1 Accent 2" w:uiPriority="65"/>
+    <w:lsdException w:name="Medium List 2 Accent 2" w:uiPriority="66"/>
+    <w:lsdException w:name="Medium Grid 1 Accent 2" w:uiPriority="67"/>
+    <w:lsdException w:name="Medium Grid 2 Accent 2" w:uiPriority="68"/>
+    <w:lsdException w:name="Medium Grid 3 Accent 2" w:uiPriority="69"/>
+    <w:lsdException w:name="Dark List Accent 2" w:uiPriority="70"/>
+    <w:lsdException w:name="Colorful Shading Accent 2" w:uiPriority="71"/>
+    <w:lsdException w:name="Colorful List Accent 2" w:uiPriority="72"/>
+    <w:lsdException w:name="Colorful Grid Accent 2" w:uiPriority="73"/>
+    <w:lsdException w:name="Light Shading Accent 3" w:uiPriority="60"/>
+    <w:lsdException w:name="Light List Accent 3" w:uiPriority="61"/>
+    <w:lsdException w:name="Light Grid Accent 3" w:uiPriority="62"/>
+    <w:lsdException w:name="Medium Shading 1 Accent 3" w:uiPriority="63"/>
+    <w:lsdException w:name="Medium Shading 2 Accent 3" w:uiPriority="64"/>
+    <w:lsdException w:name="Medium List 1 Accent 3" w:uiPriority="65"/>
+    <w:lsdException w:name="Medium List 2 Accent 3" w:uiPriority="66"/>
+    <w:lsdException w:name="Medium Grid 1 Accent 3" w:uiPriority="67"/>
+    <w:lsdException w:name="Medium Grid 2 Accent 3" w:uiPriority="68"/>
+    <w:lsdException w:name="Medium Grid 3 Accent 3" w:uiPriority="69"/>
+    <w:lsdException w:name="Dark List Accent 3" w:uiPriority="70"/>
+    <w:lsdException w:name="Colorful Shading Accent 3" w:uiPriority="71"/>
+    <w:lsdException w:name="Colorful List Accent 3" w:uiPriority="72"/>
+    <w:lsdException w:name="Colorful Grid Accent 3" w:uiPriority="73"/>
+    <w:lsdException w:name="Light Shading Accent 4" w:uiPriority="60"/>
+    <w:lsdException w:name="Light List Accent 4" w:uiPriority="61"/>
+    <w:lsdException w:name="Light Grid Accent 4" w:uiPriority="62"/>
+    <w:lsdException w:name="Medium Shading 1 Accent 4" w:uiPriority="63"/>
+    <w:lsdException w:name="Medium Shading 2 Accent 4" w:uiPriority="64"/>
+    <w:lsdException w:name="Medium List 1 Accent 4" w:uiPriority="65"/>
+    <w:lsdException w:name="Medium List 2 Accent 4" w:uiPriority="66"/>
+    <w:lsdException w:name="Medium Grid 1 Accent 4" w:uiPriority="67"/>
+    <w:lsdException w:name="Medium Grid 2 Accent 4" w:uiPriority="68"/>
+    <w:lsdException w:name="Medium Grid 3 Accent 4" w:uiPriority="69"/>
+    <w:lsdException w:name="Dark List Accent 4" w:uiPriority="70"/>
+    <w:lsdException w:name="Colorful Shading Accent 4" w:uiPriority="71"/>
+    <w:lsdException w:name="Colorful List Accent 4" w:uiPriority="72"/>
+    <w:lsdException w:name="Colorful Grid Accent 4" w:uiPriority="73"/>
+    <w:lsdException w:name="Light Shading Accent 5" w:uiPriority="60"/>
+    <w:lsdException w:name="Light List Accent 5" w:uiPriority="61"/>
+    <w:lsdException w:name="Light Grid Accent 5" w:uiPriority="62"/>
+    <w:lsdException w:name="Medium Shading 1 Accent 5" w:uiPriority="63"/>
+    <w:lsdException w:name="Medium Shading 2 Accent 5" w:uiPriority="64"/>
+    <w:lsdException w:name="Medium List 1 Accent 5" w:uiPriority="65"/>
+    <w:lsdException w:name="Medium List 2 Accent 5" w:uiPriority="66"/>
+    <w:lsdException w:name="Medium Grid 1 Accent 5" w:uiPriority="67"/>
+    <w:lsdException w:name="Medium Grid 2 Accent 5" w:uiPriority="68"/>
+    <w:lsdException w:name="Medium Grid 3 Accent 5" w:uiPriority="69"/>
+    <w:lsdException w:name="Dark List Accent 5" w:uiPriority="70"/>
+    <w:lsdException w:name="Colorful Shading Accent 5" w:uiPriority="71"/>
+    <w:lsdException w:name="Colorful List Accent 5" w:uiPriority="72"/>
+    <w:lsdException w:name="Colorful Grid Accent 5" w:uiPriority="73"/>
+    <w:lsdException w:name="Light Shading Accent 6" w:uiPriority="60"/>
+    <w:lsdException w:name="Light List Accent 6" w:uiPriority="61"/>
+    <w:lsdException w:name="Light Grid Accent 6" w:uiPriority="62"/>
+    <w:lsdException w:name="Medium Shading 1 Accent 6" w:uiPriority="63"/>
+    <w:lsdException w:name="Medium Shading 2 Accent 6" w:uiPriority="64"/>
+    <w:lsdException w:name="Medium List 1 Accent 6" w:uiPriority="65"/>
+    <w:lsdException w:name="Medium List 2 Accent 6" w:uiPriority="66"/>
+    <w:lsdException w:name="Medium Grid 1 Accent 6" w:uiPriority="67"/>
+    <w:lsdException w:name="Medium Grid 2 Accent 6" w:uiPriority="68"/>
+    <w:lsdException w:name="Medium Grid 3 Accent 6" w:uiPriority="69"/>
+    <w:lsdException w:name="Dark List Accent 6" w:uiPriority="70"/>
+    <w:lsdException w:name="Colorful Shading Accent 6" w:uiPriority="71"/>
+    <w:lsdException w:name="Colorful List Accent 6" w:uiPriority="72"/>
+    <w:lsdException w:name="Colorful Grid Accent 6" w:uiPriority="73"/>
+    <w:lsdException w:name="Subtle Emphasis" w:uiPriority="19" w:qFormat="1"/>
+    <w:lsdException w:name="Intense Emphasis" w:uiPriority="21" w:qFormat="1"/>
+    <w:lsdException w:name="Subtle Reference" w:uiPriority="31" w:qFormat="1"/>
+    <w:lsdException w:name="Intense Reference" w:uiPriority="32" w:qFormat="1"/>
+    <w:lsdException w:name="Book Title" w:uiPriority="33" w:qFormat="1"/>
+    <w:lsdException w:name="Bibliography" w:semiHidden="1" w:uiPriority="37" w:unhideWhenUsed="1"/>
+    <w:lsdException w:name="TOC Heading" w:semiHidden="1" w:uiPriority="39" w:unhideWhenUsed="1" w:qFormat="1"/>
+    <w:lsdException w:name="Plain Table 1" w:uiPriority="41"/>
+    <w:lsdException w:name="Plain Table 2" w:uiPriority="42"/>
+    <w:lsdException w:name="Plain Table 3" w:uiPriority="43"/>
+    <w:lsdException w:name="Plain Table 4" w:uiPriority="44"/>
+    <w:lsdException w:name="Plain Table 5" w:uiPriority="45"/>
+    <w:lsdException w:name="Grid Table Light" w:uiPriority="40"/>
+    <w:lsdException w:name="Grid Table 1 Light" w:uiPriority="46"/>
+    <w:lsdException w:name="Grid Table 2" w:uiPriority="47"/>
+    <w:lsdException w:name="Grid Table 3" w:uiPriority="48"/>
+    <w:lsdException w:name="Grid Table 4" w:uiPriority="49"/>
+    <w:lsdException w:name="Grid Table 5 Dark" w:uiPriority="50"/>
+    <w:lsdException w:name="Grid Table 6 Colorful" w:uiPriority="51"/>
+    <w:lsdException w:name="Grid Table 7 Colorful" w:uiPriority="52"/>
+    <w:lsdException w:name="Grid Table 1 Light Accent 1" w:uiPriority="46"/>
+    <w:lsdException w:name="Grid Table 2 Accent 1" w:uiPriority="47"/>
+    <w:lsdException w:name="Grid Table 3 Accent 1" w:uiPriority="48"/>
+    <w:lsdException w:name="Grid Table 4 Accent 1" w:uiPriority="49"/>
+    <w:lsdException w:name="Grid Table 5 Dark Accent 1" w:uiPriority="50"/>
+    <w:lsdException w:name="Grid Table 6 Colorful Accent 1" w:uiPriority="51"/>
+    <w:lsdException w:name="Grid Table 7 Colorful Accent 1" w:uiPriority="52"/>
+    <w:lsdException w:name="Grid Table 1 Light Accent 2" w:uiPriority="46"/>
+    <w:lsdException w:name="Grid Table 2 Accent 2" w:uiPriority="47"/>
+    <w:lsdException w:name="Grid Table 3 Accent 2" w:uiPriority="48"/>
+    <w:lsdException w:name="Grid Table 4 Accent 2" w:uiPriority="49"/>
+    <w:lsdException w:name="Grid Table 5 Dark Accent 2" w:uiPriority="50"/>
+    <w:lsdException w:name="Grid Table 6 Colorful Accent 2" w:uiPriority="51"/>
+    <w:lsdException w:name="Grid Table 7 Colorful Accent 2" w:uiPriority="52"/>
+    <w:lsdException w:name="Grid Table 1 Light Accent 3" w:uiPriority="46"/>
+    <w:lsdException w:name="Grid Table 2 Accent 3" w:uiPriority="47"/>
+    <w:lsdException w:name="Grid Table 3 Accent 3" w:uiPriority="48"/>
+    <w:lsdException w:name="Grid Table 4 Accent 3" w:uiPriority="49"/>
+    <w:lsdException w:name="Grid Table 5 Dark Accent 3" w:uiPriority="50"/>
+    <w:lsdException w:name="Grid Table 6 Colorful Accent 3" w:uiPriority="51"/>
+    <w:lsdException w:name="Grid Table 7 Colorful Accent 3" w:uiPriority="52"/>
+    <w:lsdException w:name="Grid Table 1 Light Accent 4" w:uiPriority="46"/>
+    <w:lsdException w:name="Grid Table 2 Accent 4" w:uiPriority="47"/>
+    <w:lsdException w:name="Grid Table 3 Accent 4" w:uiPriority="48"/>
+    <w:lsdException w:name="Grid Table 4 Accent 4" w:uiPriority="49"/>
+    <w:lsdException w:name="Grid Table 5 Dark Accent 4" w:uiPriority="50"/>
+    <w:lsdException w:name="Grid Table 6 Colorful Accent 4" w:uiPriority="51"/>
+    <w:lsdException w:name="Grid Table 7 Colorful Accent 4" w:uiPriority="52"/>
+    <w:lsdException w:name="Grid Table 1 Light Accent 5" w:uiPriority="46"/>
+    <w:lsdException w:name="Grid Table 2 Accent 5" w:uiPriority="47"/>
+    <w:lsdException w:name="Grid Table 3 Accent 5" w:uiPriority="48"/>
+    <w:lsdException w:name="Grid Table 4 Accent 5" w:uiPriority="49"/>
+    <w:lsdException w:name="Grid Table 5 Dark Accent 5" w:uiPriority="50"/>
+    <w:lsdException w:name="Grid Table 6 Colorful Accent 5" w:uiPriority="51"/>
+    <w:lsdException w:name="Grid Table 7 Colorful Accent 5" w:uiPriority="52"/>
+    <w:lsdException w:name="Grid Table 1 Light Accent 6" w:uiPriority="46"/>
+    <w:lsdException w:name="Grid Table 2 Accent 6" w:uiPriority="47"/>
+    <w:lsdException w:name="Grid Table 3 Accent 6" w:uiPriority="48"/>
+    <w:lsdException w:name="Grid Table 4 Accent 6" w:uiPriority="49"/>
+    <w:lsdException w:name="Grid Table 5 Dark Accent 6" w:uiPriority="50"/>
+    <w:lsdException w:name="Grid Table 6 Colorful Accent 6" w:uiPriority="51"/>
+    <w:lsdException w:name="Grid Table 7 Colorful Accent 6" w:uiPriority="52"/>
+    <w:lsdException w:name="List Table 1 Light" w:uiPriority="46"/>
+    <w:lsdException w:name="List Table 2" w:uiPriority="47"/>
+    <w:lsdException w:name="List Table 3" w:uiPriority="48"/>
+    <w:lsdException w:name="List Table 4" w:uiPriority="49"/>
+    <w:lsdException w:name="List Table 5 Dark" w:uiPriority="50"/>
+    <w:lsdException w:name="List Table 6 Colorful" w:uiPriority="51"/>
+    <w:lsdException w:name="List Table 7 Colorful" w:uiPriority="52"/>
+    <w:lsdException w:name="List Table 1 Light Accent 1" w:uiPriority="46"/>
+    <w:lsdException w:name="List Table 2 Accent 1" w:uiPriority="47"/>
+    <w:lsdException w:name="List Table 3 Accent 1" w:uiPriority="48"/>
+    <w:lsdException w:name="List Table 4 Accent 1" w:uiPriority="49"/>
+    <w:lsdException w:name="List Table 5 Dark Accent 1" w:uiPriority="50"/>
+    <w:lsdException w:name="List Table 6 Colorful Accent 1" w:uiPriority="51"/>
+    <w:lsdException w:name="List Table 7 Colorful Accent 1" w:uiPriority="52"/>
+    <w:lsdException w:name="List Table 1 Light Accent 2" w:uiPriority="46"/>
+    <w:lsdException w:name="List Table 2 Accent 2" w:uiPriority="47"/>
+    <w:lsdException w:name="List Table 3 Accent 2" w:uiPriority="48"/>
+    <w:lsdException w:name="List Table 4 Accent 2" w:uiPriority="49"/>
+    <w:lsdException w:name="List Table 5 Dark Accent 2" w:uiPriority="50"/>
+    <w:lsdException w:name="List Table 6 Colorful Accent 2" w:uiPriority="51"/>
+    <w:lsdException w:name="List Table 7 Colorful Accent 2" w:uiPriority="52"/>
+    <w:lsdException w:name="List Table 1 Light Accent 3" w:uiPriority="46"/>
+    <w:lsdException w:name="List Table 2 Accent 3" w:uiPriority="47"/>
+    <w:lsdException w:name="List Table 3 Accent 3" w:uiPriority="48"/>
+    <w:lsdException w:name="List Table 4 Accent 3" w:uiPriority="49"/>
+    <w:lsdException w:name="List Table 5 Dark Accent 3" w:uiPriority="50"/>
+    <w:lsdException w:name="List Table 6 Colorful Accent 3" w:uiPriority="51"/>
+    <w:lsdException w:name="List Table 7 Colorful Accent 3" w:uiPriority="52"/>
+    <w:lsdException w:name="List Table 1 Light Accent 4" w:uiPriority="46"/>
+    <w:lsdException w:name="List Table 2 Accent 4" w:uiPriority="47"/>
+    <w:lsdException w:name="List Table 3 Accent 4" w:uiPriority="48"/>
+    <w:lsdException w:name="List Table 4 Accent 4" w:uiPriority="49"/>
+    <w:lsdException w:name="List Table 5 Dark Accent 4" w:uiPriority="50"/>
+    <w:lsdException w:name="List Table 6 Colorful Accent 4" w:uiPriority="51"/>
+    <w:lsdException w:name="List Table 7 Colorful Accent 4" w:uiPriority="52"/>
+    <w:lsdException w:name="List Table 1 Light Accent 5" w:uiPriority="46"/>
+    <w:lsdException w:name="List Table 2 Accent 5" w:uiPriority="47"/>
+    <w:lsdException w:name="List Table 3 Accent 5" w:uiPriority="48"/>
+    <w:lsdException w:name="List Table 4 Accent 5" w:uiPriority="49"/>
+    <w:lsdException w:name="List Table 5 Dark Accent 5" w:uiPriority="50"/>
+    <w:lsdException w:name="List Table 6 Colorful Accent 5" w:uiPriority="51"/>
+    <w:lsdException w:name="List Table 7 Colorful Accent 5" w:uiPriority="52"/>
+    <w:lsdException w:name="List Table 1 Light Accent 6" w:uiPriority="46"/>
+    <w:lsdException w:name="List Table 2 Accent 6" w:uiPriority="47"/>
+    <w:lsdException w:name="List Table 3 Accent 6" w:uiPriority="48"/>
+    <w:lsdException w:name="List Table 4 Accent 6" w:uiPriority="49"/>
+    <w:lsdException w:name="List Table 5 Dark Accent 6" w:uiPriority="50"/>
+    <w:lsdException w:name="List Table 6 Colorful Accent 6" w:uiPriority="51"/>
+    <w:lsdException w:name="List Table 7 Colorful Accent 6" w:uiPriority="52"/>
+    <w:lsdException w:name="Mention" w:semiHidden="1" w:unhideWhenUsed="1"/>
+    <w:lsdException w:name="Smart Hyperlink" w:semiHidden="1" w:unhideWhenUsed="1"/>
+    <w:lsdException w:name="Hashtag" w:semiHidden="1" w:unhideWhenUsed="1"/>
+    <w:lsdException w:name="Unresolved Mention" w:semiHidden="1" w:unhideWhenUsed="1"/>
   </w:latentStyles>
   <w:style w:type="paragraph" w:default="1" w:styleId="Normal">
     <w:name w:val="Normal"/>
     <w:qFormat/>
     <w:rsid w:val="00D20B5D"/>
   </w:style>
-  <w:style w:type="character" w:default="1" w:styleId="DefaultParagraphFont">
+  <w:style w:type="character" w:default="1" w:styleId="VarsaylanParagrafYazTipi">
     <w:name w:val="Default Paragraph Font"/>
     <w:uiPriority w:val="1"/>
     <w:semiHidden/>
     <w:unhideWhenUsed/>
   </w:style>
-  <w:style w:type="table" w:default="1" w:styleId="TableNormal">
+  <w:style w:type="table" w:default="1" w:styleId="NormalTablo">
     <w:name w:val="Normal Table"/>
     <w:uiPriority w:val="99"/>
     <w:semiHidden/>
@@ -2868,7 +3043,7 @@
       </w:tblCellMar>
     </w:tblPr>
   </w:style>
-  <w:style w:type="numbering" w:default="1" w:styleId="NoList">
+  <w:style w:type="numbering" w:default="1" w:styleId="ListeYok">
     <w:name w:val="No List"/>
     <w:uiPriority w:val="99"/>
     <w:semiHidden/>
@@ -2890,7 +3065,7 @@
       <w:lang w:eastAsia="en-GB"/>
     </w:rPr>
   </w:style>
-  <w:style w:type="paragraph" w:styleId="ListParagraph">
+  <w:style w:type="paragraph" w:styleId="ListeParagraf">
     <w:name w:val="List Paragraph"/>
     <w:basedOn w:val="Normal"/>
     <w:uiPriority w:val="34"/>
@@ -2901,9 +3076,9 @@
       <w:contextualSpacing/>
     </w:pPr>
   </w:style>
-  <w:style w:type="character" w:styleId="PlaceholderText">
+  <w:style w:type="character" w:styleId="YerTutucuMetni">
     <w:name w:val="Placeholder Text"/>
-    <w:basedOn w:val="DefaultParagraphFont"/>
+    <w:basedOn w:val="VarsaylanParagrafYazTipi"/>
     <w:uiPriority w:val="99"/>
     <w:semiHidden/>
     <w:rsid w:val="00D20B5D"/>
@@ -2911,10 +3086,10 @@
       <w:color w:val="808080"/>
     </w:rPr>
   </w:style>
-  <w:style w:type="paragraph" w:styleId="BalloonText">
+  <w:style w:type="paragraph" w:styleId="BalonMetni">
     <w:name w:val="Balloon Text"/>
     <w:basedOn w:val="Normal"/>
-    <w:link w:val="BalloonTextChar"/>
+    <w:link w:val="BalonMetniChar"/>
     <w:uiPriority w:val="99"/>
     <w:semiHidden/>
     <w:unhideWhenUsed/>
@@ -2928,268 +3103,10 @@
       <w:szCs w:val="16"/>
     </w:rPr>
   </w:style>
-  <w:style w:type="character" w:customStyle="1" w:styleId="BalloonTextChar">
-    <w:name w:val="Balloon Text Char"/>
-    <w:basedOn w:val="DefaultParagraphFont"/>
-    <w:link w:val="BalloonText"/>
-    <w:uiPriority w:val="99"/>
-    <w:semiHidden/>
-    <w:rsid w:val="00F04A5D"/>
-    <w:rPr>
-      <w:rFonts w:ascii="Tahoma" w:hAnsi="Tahoma" w:cs="Tahoma"/>
-      <w:sz w:val="16"/>
-      <w:szCs w:val="16"/>
-    </w:rPr>
-  </w:style>
-</w:styles>
-</file>
-
-<file path=word/stylesWithEffects.xml><?xml version="1.0" encoding="utf-8"?>
-<w:styles xmlns:wpc="http://schemas.microsoft.com/office/word/2010/wordprocessingCanvas" xmlns:mc="http://schemas.openxmlformats.org/markup-compatibility/2006" xmlns:o="urn:schemas-microsoft-com:office:office" xmlns:r="http://schemas.openxmlformats.org/officeDocument/2006/relationships" xmlns:m="http://schemas.openxmlformats.org/officeDocument/2006/math" xmlns:v="urn:schemas-microsoft-com:vml" xmlns:wp14="http://schemas.microsoft.com/office/word/2010/wordprocessingDrawing" xmlns:wp="http://schemas.openxmlformats.org/drawingml/2006/wordprocessingDrawing" xmlns:w10="urn:schemas-microsoft-com:office:word" xmlns:w="http://schemas.openxmlformats.org/wordprocessingml/2006/main" xmlns:w14="http://schemas.microsoft.com/office/word/2010/wordml" xmlns:wpg="http://schemas.microsoft.com/office/word/2010/wordprocessingGroup" xmlns:wpi="http://schemas.microsoft.com/office/word/2010/wordprocessingInk" xmlns:wne="http://schemas.microsoft.com/office/word/2006/wordml" xmlns:wps="http://schemas.microsoft.com/office/word/2010/wordprocessingShape" mc:Ignorable="w14 wp14">
-  <w:docDefaults>
-    <w:rPrDefault>
-      <w:rPr>
-        <w:rFonts w:asciiTheme="minorHAnsi" w:eastAsiaTheme="minorHAnsi" w:hAnsiTheme="minorHAnsi" w:cstheme="minorBidi"/>
-        <w:sz w:val="22"/>
-        <w:szCs w:val="22"/>
-        <w:lang w:val="en-GB" w:eastAsia="en-US" w:bidi="ar-SA"/>
-      </w:rPr>
-    </w:rPrDefault>
-    <w:pPrDefault>
-      <w:pPr>
-        <w:spacing w:after="160" w:line="259" w:lineRule="auto"/>
-      </w:pPr>
-    </w:pPrDefault>
-  </w:docDefaults>
-  <w:latentStyles w:defLockedState="0" w:defUIPriority="99" w:defSemiHidden="1" w:defUnhideWhenUsed="1" w:defQFormat="0" w:count="267">
-    <w:lsdException w:name="Normal" w:semiHidden="0" w:uiPriority="0" w:unhideWhenUsed="0" w:qFormat="1"/>
-    <w:lsdException w:name="heading 1" w:semiHidden="0" w:uiPriority="9" w:unhideWhenUsed="0" w:qFormat="1"/>
-    <w:lsdException w:name="heading 2" w:uiPriority="9" w:qFormat="1"/>
-    <w:lsdException w:name="heading 3" w:uiPriority="9" w:qFormat="1"/>
-    <w:lsdException w:name="heading 4" w:uiPriority="9" w:qFormat="1"/>
-    <w:lsdException w:name="heading 5" w:uiPriority="9" w:qFormat="1"/>
-    <w:lsdException w:name="heading 6" w:uiPriority="9" w:qFormat="1"/>
-    <w:lsdException w:name="heading 7" w:uiPriority="9" w:qFormat="1"/>
-    <w:lsdException w:name="heading 8" w:uiPriority="9" w:qFormat="1"/>
-    <w:lsdException w:name="heading 9" w:uiPriority="9" w:qFormat="1"/>
-    <w:lsdException w:name="toc 1" w:uiPriority="39"/>
-    <w:lsdException w:name="toc 2" w:uiPriority="39"/>
-    <w:lsdException w:name="toc 3" w:uiPriority="39"/>
-    <w:lsdException w:name="toc 4" w:uiPriority="39"/>
-    <w:lsdException w:name="toc 5" w:uiPriority="39"/>
-    <w:lsdException w:name="toc 6" w:uiPriority="39"/>
-    <w:lsdException w:name="toc 7" w:uiPriority="39"/>
-    <w:lsdException w:name="toc 8" w:uiPriority="39"/>
-    <w:lsdException w:name="toc 9" w:uiPriority="39"/>
-    <w:lsdException w:name="caption" w:uiPriority="35" w:qFormat="1"/>
-    <w:lsdException w:name="Title" w:semiHidden="0" w:uiPriority="10" w:unhideWhenUsed="0" w:qFormat="1"/>
-    <w:lsdException w:name="Default Paragraph Font" w:uiPriority="1"/>
-    <w:lsdException w:name="Subtitle" w:semiHidden="0" w:uiPriority="11" w:unhideWhenUsed="0" w:qFormat="1"/>
-    <w:lsdException w:name="Strong" w:semiHidden="0" w:uiPriority="22" w:unhideWhenUsed="0" w:qFormat="1"/>
-    <w:lsdException w:name="Emphasis" w:semiHidden="0" w:uiPriority="20" w:unhideWhenUsed="0" w:qFormat="1"/>
-    <w:lsdException w:name="Table Grid" w:semiHidden="0" w:uiPriority="39" w:unhideWhenUsed="0"/>
-    <w:lsdException w:name="Placeholder Text" w:unhideWhenUsed="0"/>
-    <w:lsdException w:name="No Spacing" w:semiHidden="0" w:uiPriority="1" w:unhideWhenUsed="0" w:qFormat="1"/>
-    <w:lsdException w:name="Light Shading" w:semiHidden="0" w:uiPriority="60" w:unhideWhenUsed="0"/>
-    <w:lsdException w:name="Light List" w:semiHidden="0" w:uiPriority="61" w:unhideWhenUsed="0"/>
-    <w:lsdException w:name="Light Grid" w:semiHidden="0" w:uiPriority="62" w:unhideWhenUsed="0"/>
-    <w:lsdException w:name="Medium Shading 1" w:semiHidden="0" w:uiPriority="63" w:unhideWhenUsed="0"/>
-    <w:lsdException w:name="Medium Shading 2" w:semiHidden="0" w:uiPriority="64" w:unhideWhenUsed="0"/>
-    <w:lsdException w:name="Medium List 1" w:semiHidden="0" w:uiPriority="65" w:unhideWhenUsed="0"/>
-    <w:lsdException w:name="Medium List 2" w:semiHidden="0" w:uiPriority="66" w:unhideWhenUsed="0"/>
-    <w:lsdException w:name="Medium Grid 1" w:semiHidden="0" w:uiPriority="67" w:unhideWhenUsed="0"/>
-    <w:lsdException w:name="Medium Grid 2" w:semiHidden="0" w:uiPriority="68" w:unhideWhenUsed="0"/>
-    <w:lsdException w:name="Medium Grid 3" w:semiHidden="0" w:uiPriority="69" w:unhideWhenUsed="0"/>
-    <w:lsdException w:name="Dark List" w:semiHidden="0" w:uiPriority="70" w:unhideWhenUsed="0"/>
-    <w:lsdException w:name="Colorful Shading" w:semiHidden="0" w:uiPriority="71" w:unhideWhenUsed="0"/>
-    <w:lsdException w:name="Colorful List" w:semiHidden="0" w:uiPriority="72" w:unhideWhenUsed="0"/>
-    <w:lsdException w:name="Colorful Grid" w:semiHidden="0" w:uiPriority="73" w:unhideWhenUsed="0"/>
-    <w:lsdException w:name="Light Shading Accent 1" w:semiHidden="0" w:uiPriority="60" w:unhideWhenUsed="0"/>
-    <w:lsdException w:name="Light List Accent 1" w:semiHidden="0" w:uiPriority="61" w:unhideWhenUsed="0"/>
-    <w:lsdException w:name="Light Grid Accent 1" w:semiHidden="0" w:uiPriority="62" w:unhideWhenUsed="0"/>
-    <w:lsdException w:name="Medium Shading 1 Accent 1" w:semiHidden="0" w:uiPriority="63" w:unhideWhenUsed="0"/>
-    <w:lsdException w:name="Medium Shading 2 Accent 1" w:semiHidden="0" w:uiPriority="64" w:unhideWhenUsed="0"/>
-    <w:lsdException w:name="Medium List 1 Accent 1" w:semiHidden="0" w:uiPriority="65" w:unhideWhenUsed="0"/>
-    <w:lsdException w:name="Revision" w:unhideWhenUsed="0"/>
-    <w:lsdException w:name="List Paragraph" w:semiHidden="0" w:uiPriority="34" w:unhideWhenUsed="0" w:qFormat="1"/>
-    <w:lsdException w:name="Quote" w:semiHidden="0" w:uiPriority="29" w:unhideWhenUsed="0" w:qFormat="1"/>
-    <w:lsdException w:name="Intense Quote" w:semiHidden="0" w:uiPriority="30" w:unhideWhenUsed="0" w:qFormat="1"/>
-    <w:lsdException w:name="Medium List 2 Accent 1" w:semiHidden="0" w:uiPriority="66" w:unhideWhenUsed="0"/>
-    <w:lsdException w:name="Medium Grid 1 Accent 1" w:semiHidden="0" w:uiPriority="67" w:unhideWhenUsed="0"/>
-    <w:lsdException w:name="Medium Grid 2 Accent 1" w:semiHidden="0" w:uiPriority="68" w:unhideWhenUsed="0"/>
-    <w:lsdException w:name="Medium Grid 3 Accent 1" w:semiHidden="0" w:uiPriority="69" w:unhideWhenUsed="0"/>
-    <w:lsdException w:name="Dark List Accent 1" w:semiHidden="0" w:uiPriority="70" w:unhideWhenUsed="0"/>
-    <w:lsdException w:name="Colorful Shading Accent 1" w:semiHidden="0" w:uiPriority="71" w:unhideWhenUsed="0"/>
-    <w:lsdException w:name="Colorful List Accent 1" w:semiHidden="0" w:uiPriority="72" w:unhideWhenUsed="0"/>
-    <w:lsdException w:name="Colorful Grid Accent 1" w:semiHidden="0" w:uiPriority="73" w:unhideWhenUsed="0"/>
-    <w:lsdException w:name="Light Shading Accent 2" w:semiHidden="0" w:uiPriority="60" w:unhideWhenUsed="0"/>
-    <w:lsdException w:name="Light List Accent 2" w:semiHidden="0" w:uiPriority="61" w:unhideWhenUsed="0"/>
-    <w:lsdException w:name="Light Grid Accent 2" w:semiHidden="0" w:uiPriority="62" w:unhideWhenUsed="0"/>
-    <w:lsdException w:name="Medium Shading 1 Accent 2" w:semiHidden="0" w:uiPriority="63" w:unhideWhenUsed="0"/>
-    <w:lsdException w:name="Medium Shading 2 Accent 2" w:semiHidden="0" w:uiPriority="64" w:unhideWhenUsed="0"/>
-    <w:lsdException w:name="Medium List 1 Accent 2" w:semiHidden="0" w:uiPriority="65" w:unhideWhenUsed="0"/>
-    <w:lsdException w:name="Medium List 2 Accent 2" w:semiHidden="0" w:uiPriority="66" w:unhideWhenUsed="0"/>
-    <w:lsdException w:name="Medium Grid 1 Accent 2" w:semiHidden="0" w:uiPriority="67" w:unhideWhenUsed="0"/>
-    <w:lsdException w:name="Medium Grid 2 Accent 2" w:semiHidden="0" w:uiPriority="68" w:unhideWhenUsed="0"/>
-    <w:lsdException w:name="Medium Grid 3 Accent 2" w:semiHidden="0" w:uiPriority="69" w:unhideWhenUsed="0"/>
-    <w:lsdException w:name="Dark List Accent 2" w:semiHidden="0" w:uiPriority="70" w:unhideWhenUsed="0"/>
-    <w:lsdException w:name="Colorful Shading Accent 2" w:semiHidden="0" w:uiPriority="71" w:unhideWhenUsed="0"/>
-    <w:lsdException w:name="Colorful List Accent 2" w:semiHidden="0" w:uiPriority="72" w:unhideWhenUsed="0"/>
-    <w:lsdException w:name="Colorful Grid Accent 2" w:semiHidden="0" w:uiPriority="73" w:unhideWhenUsed="0"/>
-    <w:lsdException w:name="Light Shading Accent 3" w:semiHidden="0" w:uiPriority="60" w:unhideWhenUsed="0"/>
-    <w:lsdException w:name="Light List Accent 3" w:semiHidden="0" w:uiPriority="61" w:unhideWhenUsed="0"/>
-    <w:lsdException w:name="Light Grid Accent 3" w:semiHidden="0" w:uiPriority="62" w:unhideWhenUsed="0"/>
-    <w:lsdException w:name="Medium Shading 1 Accent 3" w:semiHidden="0" w:uiPriority="63" w:unhideWhenUsed="0"/>
-    <w:lsdException w:name="Medium Shading 2 Accent 3" w:semiHidden="0" w:uiPriority="64" w:unhideWhenUsed="0"/>
-    <w:lsdException w:name="Medium List 1 Accent 3" w:semiHidden="0" w:uiPriority="65" w:unhideWhenUsed="0"/>
-    <w:lsdException w:name="Medium List 2 Accent 3" w:semiHidden="0" w:uiPriority="66" w:unhideWhenUsed="0"/>
-    <w:lsdException w:name="Medium Grid 1 Accent 3" w:semiHidden="0" w:uiPriority="67" w:unhideWhenUsed="0"/>
-    <w:lsdException w:name="Medium Grid 2 Accent 3" w:semiHidden="0" w:uiPriority="68" w:unhideWhenUsed="0"/>
-    <w:lsdException w:name="Medium Grid 3 Accent 3" w:semiHidden="0" w:uiPriority="69" w:unhideWhenUsed="0"/>
-    <w:lsdException w:name="Dark List Accent 3" w:semiHidden="0" w:uiPriority="70" w:unhideWhenUsed="0"/>
-    <w:lsdException w:name="Colorful Shading Accent 3" w:semiHidden="0" w:uiPriority="71" w:unhideWhenUsed="0"/>
-    <w:lsdException w:name="Colorful List Accent 3" w:semiHidden="0" w:uiPriority="72" w:unhideWhenUsed="0"/>
-    <w:lsdException w:name="Colorful Grid Accent 3" w:semiHidden="0" w:uiPriority="73" w:unhideWhenUsed="0"/>
-    <w:lsdException w:name="Light Shading Accent 4" w:semiHidden="0" w:uiPriority="60" w:unhideWhenUsed="0"/>
-    <w:lsdException w:name="Light List Accent 4" w:semiHidden="0" w:uiPriority="61" w:unhideWhenUsed="0"/>
-    <w:lsdException w:name="Light Grid Accent 4" w:semiHidden="0" w:uiPriority="62" w:unhideWhenUsed="0"/>
-    <w:lsdException w:name="Medium Shading 1 Accent 4" w:semiHidden="0" w:uiPriority="63" w:unhideWhenUsed="0"/>
-    <w:lsdException w:name="Medium Shading 2 Accent 4" w:semiHidden="0" w:uiPriority="64" w:unhideWhenUsed="0"/>
-    <w:lsdException w:name="Medium List 1 Accent 4" w:semiHidden="0" w:uiPriority="65" w:unhideWhenUsed="0"/>
-    <w:lsdException w:name="Medium List 2 Accent 4" w:semiHidden="0" w:uiPriority="66" w:unhideWhenUsed="0"/>
-    <w:lsdException w:name="Medium Grid 1 Accent 4" w:semiHidden="0" w:uiPriority="67" w:unhideWhenUsed="0"/>
-    <w:lsdException w:name="Medium Grid 2 Accent 4" w:semiHidden="0" w:uiPriority="68" w:unhideWhenUsed="0"/>
-    <w:lsdException w:name="Medium Grid 3 Accent 4" w:semiHidden="0" w:uiPriority="69" w:unhideWhenUsed="0"/>
-    <w:lsdException w:name="Dark List Accent 4" w:semiHidden="0" w:uiPriority="70" w:unhideWhenUsed="0"/>
-    <w:lsdException w:name="Colorful Shading Accent 4" w:semiHidden="0" w:uiPriority="71" w:unhideWhenUsed="0"/>
-    <w:lsdException w:name="Colorful List Accent 4" w:semiHidden="0" w:uiPriority="72" w:unhideWhenUsed="0"/>
-    <w:lsdException w:name="Colorful Grid Accent 4" w:semiHidden="0" w:uiPriority="73" w:unhideWhenUsed="0"/>
-    <w:lsdException w:name="Light Shading Accent 5" w:semiHidden="0" w:uiPriority="60" w:unhideWhenUsed="0"/>
-    <w:lsdException w:name="Light List Accent 5" w:semiHidden="0" w:uiPriority="61" w:unhideWhenUsed="0"/>
-    <w:lsdException w:name="Light Grid Accent 5" w:semiHidden="0" w:uiPriority="62" w:unhideWhenUsed="0"/>
-    <w:lsdException w:name="Medium Shading 1 Accent 5" w:semiHidden="0" w:uiPriority="63" w:unhideWhenUsed="0"/>
-    <w:lsdException w:name="Medium Shading 2 Accent 5" w:semiHidden="0" w:uiPriority="64" w:unhideWhenUsed="0"/>
-    <w:lsdException w:name="Medium List 1 Accent 5" w:semiHidden="0" w:uiPriority="65" w:unhideWhenUsed="0"/>
-    <w:lsdException w:name="Medium List 2 Accent 5" w:semiHidden="0" w:uiPriority="66" w:unhideWhenUsed="0"/>
-    <w:lsdException w:name="Medium Grid 1 Accent 5" w:semiHidden="0" w:uiPriority="67" w:unhideWhenUsed="0"/>
-    <w:lsdException w:name="Medium Grid 2 Accent 5" w:semiHidden="0" w:uiPriority="68" w:unhideWhenUsed="0"/>
-    <w:lsdException w:name="Medium Grid 3 Accent 5" w:semiHidden="0" w:uiPriority="69" w:unhideWhenUsed="0"/>
-    <w:lsdException w:name="Dark List Accent 5" w:semiHidden="0" w:uiPriority="70" w:unhideWhenUsed="0"/>
-    <w:lsdException w:name="Colorful Shading Accent 5" w:semiHidden="0" w:uiPriority="71" w:unhideWhenUsed="0"/>
-    <w:lsdException w:name="Colorful List Accent 5" w:semiHidden="0" w:uiPriority="72" w:unhideWhenUsed="0"/>
-    <w:lsdException w:name="Colorful Grid Accent 5" w:semiHidden="0" w:uiPriority="73" w:unhideWhenUsed="0"/>
-    <w:lsdException w:name="Light Shading Accent 6" w:semiHidden="0" w:uiPriority="60" w:unhideWhenUsed="0"/>
-    <w:lsdException w:name="Light List Accent 6" w:semiHidden="0" w:uiPriority="61" w:unhideWhenUsed="0"/>
-    <w:lsdException w:name="Light Grid Accent 6" w:semiHidden="0" w:uiPriority="62" w:unhideWhenUsed="0"/>
-    <w:lsdException w:name="Medium Shading 1 Accent 6" w:semiHidden="0" w:uiPriority="63" w:unhideWhenUsed="0"/>
-    <w:lsdException w:name="Medium Shading 2 Accent 6" w:semiHidden="0" w:uiPriority="64" w:unhideWhenUsed="0"/>
-    <w:lsdException w:name="Medium List 1 Accent 6" w:semiHidden="0" w:uiPriority="65" w:unhideWhenUsed="0"/>
-    <w:lsdException w:name="Medium List 2 Accent 6" w:semiHidden="0" w:uiPriority="66" w:unhideWhenUsed="0"/>
-    <w:lsdException w:name="Medium Grid 1 Accent 6" w:semiHidden="0" w:uiPriority="67" w:unhideWhenUsed="0"/>
-    <w:lsdException w:name="Medium Grid 2 Accent 6" w:semiHidden="0" w:uiPriority="68" w:unhideWhenUsed="0"/>
-    <w:lsdException w:name="Medium Grid 3 Accent 6" w:semiHidden="0" w:uiPriority="69" w:unhideWhenUsed="0"/>
-    <w:lsdException w:name="Dark List Accent 6" w:semiHidden="0" w:uiPriority="70" w:unhideWhenUsed="0"/>
-    <w:lsdException w:name="Colorful Shading Accent 6" w:semiHidden="0" w:uiPriority="71" w:unhideWhenUsed="0"/>
-    <w:lsdException w:name="Colorful List Accent 6" w:semiHidden="0" w:uiPriority="72" w:unhideWhenUsed="0"/>
-    <w:lsdException w:name="Colorful Grid Accent 6" w:semiHidden="0" w:uiPriority="73" w:unhideWhenUsed="0"/>
-    <w:lsdException w:name="Subtle Emphasis" w:semiHidden="0" w:uiPriority="19" w:unhideWhenUsed="0" w:qFormat="1"/>
-    <w:lsdException w:name="Intense Emphasis" w:semiHidden="0" w:uiPriority="21" w:unhideWhenUsed="0" w:qFormat="1"/>
-    <w:lsdException w:name="Subtle Reference" w:semiHidden="0" w:uiPriority="31" w:unhideWhenUsed="0" w:qFormat="1"/>
-    <w:lsdException w:name="Intense Reference" w:semiHidden="0" w:uiPriority="32" w:unhideWhenUsed="0" w:qFormat="1"/>
-    <w:lsdException w:name="Book Title" w:semiHidden="0" w:uiPriority="33" w:unhideWhenUsed="0" w:qFormat="1"/>
-    <w:lsdException w:name="Bibliography" w:uiPriority="37"/>
-    <w:lsdException w:name="TOC Heading" w:uiPriority="39" w:qFormat="1"/>
-  </w:latentStyles>
-  <w:style w:type="paragraph" w:default="1" w:styleId="Normal">
-    <w:name w:val="Normal"/>
-    <w:qFormat/>
-    <w:rsid w:val="00D20B5D"/>
-  </w:style>
-  <w:style w:type="character" w:default="1" w:styleId="DefaultParagraphFont">
-    <w:name w:val="Default Paragraph Font"/>
-    <w:uiPriority w:val="1"/>
-    <w:semiHidden/>
-    <w:unhideWhenUsed/>
-  </w:style>
-  <w:style w:type="table" w:default="1" w:styleId="TableNormal">
-    <w:name w:val="Normal Table"/>
-    <w:uiPriority w:val="99"/>
-    <w:semiHidden/>
-    <w:unhideWhenUsed/>
-    <w:tblPr>
-      <w:tblInd w:w="0" w:type="dxa"/>
-      <w:tblCellMar>
-        <w:top w:w="0" w:type="dxa"/>
-        <w:left w:w="108" w:type="dxa"/>
-        <w:bottom w:w="0" w:type="dxa"/>
-        <w:right w:w="108" w:type="dxa"/>
-      </w:tblCellMar>
-    </w:tblPr>
-  </w:style>
-  <w:style w:type="numbering" w:default="1" w:styleId="NoList">
-    <w:name w:val="No List"/>
-    <w:uiPriority w:val="99"/>
-    <w:semiHidden/>
-    <w:unhideWhenUsed/>
-  </w:style>
-  <w:style w:type="paragraph" w:styleId="NormalWeb">
-    <w:name w:val="Normal (Web)"/>
-    <w:basedOn w:val="Normal"/>
-    <w:uiPriority w:val="99"/>
-    <w:unhideWhenUsed/>
-    <w:rsid w:val="00D20B5D"/>
-    <w:pPr>
-      <w:spacing w:before="100" w:beforeAutospacing="1" w:after="100" w:afterAutospacing="1" w:line="240" w:lineRule="auto"/>
-    </w:pPr>
-    <w:rPr>
-      <w:rFonts w:ascii="Times New Roman" w:eastAsia="Times New Roman" w:hAnsi="Times New Roman" w:cs="Times New Roman"/>
-      <w:sz w:val="24"/>
-      <w:szCs w:val="24"/>
-      <w:lang w:eastAsia="en-GB"/>
-    </w:rPr>
-  </w:style>
-  <w:style w:type="paragraph" w:styleId="ListParagraph">
-    <w:name w:val="List Paragraph"/>
-    <w:basedOn w:val="Normal"/>
-    <w:uiPriority w:val="34"/>
-    <w:qFormat/>
-    <w:rsid w:val="00D20B5D"/>
-    <w:pPr>
-      <w:ind w:left="720"/>
-      <w:contextualSpacing/>
-    </w:pPr>
-  </w:style>
-  <w:style w:type="character" w:styleId="PlaceholderText">
-    <w:name w:val="Placeholder Text"/>
-    <w:basedOn w:val="DefaultParagraphFont"/>
-    <w:uiPriority w:val="99"/>
-    <w:semiHidden/>
-    <w:rsid w:val="00D20B5D"/>
-    <w:rPr>
-      <w:color w:val="808080"/>
-    </w:rPr>
-  </w:style>
-  <w:style w:type="paragraph" w:styleId="BalloonText">
-    <w:name w:val="Balloon Text"/>
-    <w:basedOn w:val="Normal"/>
-    <w:link w:val="BalloonTextChar"/>
-    <w:uiPriority w:val="99"/>
-    <w:semiHidden/>
-    <w:unhideWhenUsed/>
-    <w:rsid w:val="00F04A5D"/>
-    <w:pPr>
-      <w:spacing w:after="0" w:line="240" w:lineRule="auto"/>
-    </w:pPr>
-    <w:rPr>
-      <w:rFonts w:ascii="Tahoma" w:hAnsi="Tahoma" w:cs="Tahoma"/>
-      <w:sz w:val="16"/>
-      <w:szCs w:val="16"/>
-    </w:rPr>
-  </w:style>
-  <w:style w:type="character" w:customStyle="1" w:styleId="BalloonTextChar">
-    <w:name w:val="Balloon Text Char"/>
-    <w:basedOn w:val="DefaultParagraphFont"/>
-    <w:link w:val="BalloonText"/>
+  <w:style w:type="character" w:customStyle="1" w:styleId="BalonMetniChar">
+    <w:name w:val="Balon Metni Char"/>
+    <w:basedOn w:val="VarsaylanParagrafYazTipi"/>
+    <w:link w:val="BalonMetni"/>
     <w:uiPriority w:val="99"/>
     <w:semiHidden/>
     <w:rsid w:val="00F04A5D"/>
@@ -3491,7 +3408,7 @@
   <a:extraClrSchemeLst/>
   <a:extLst>
     <a:ext uri="{05A4C25C-085E-4340-85A3-A5531E510DB2}">
-      <thm15:themeFamily xmlns:thm15="http://schemas.microsoft.com/office/thememl/2012/main" xmlns="" name="Office Theme" id="{62F939B6-93AF-4DB8-9C6B-D6C7DFDC589F}" vid="{4A3C46E8-61CC-4603-A589-7422A47A8E4A}"/>
+      <thm15:themeFamily xmlns:thm15="http://schemas.microsoft.com/office/thememl/2012/main" name="Office Theme" id="{62F939B6-93AF-4DB8-9C6B-D6C7DFDC589F}" vid="{4A3C46E8-61CC-4603-A589-7422A47A8E4A}"/>
     </a:ext>
   </a:extLst>
 </a:theme>

</xml_diff>

<commit_message>
In Question 2, part a is made and graph is added to report.
</commit_message>
<xml_diff>
--- a/Report.docx
+++ b/Report.docx
@@ -1311,8 +1311,6 @@
         </w:rPr>
         <w:t>8.25</w:t>
       </w:r>
-      <w:bookmarkStart w:id="0" w:name="_GoBack"/>
-      <w:bookmarkEnd w:id="0"/>
       <w:r>
         <w:rPr>
           <w:rFonts w:cstheme="minorHAnsi"/>
@@ -2059,6 +2057,82 @@
         <w:t>However, if we set up the half-controlled rectifier as in the figure, we may end up with burnt diodes as a result. As, conducting diodes has a very small resistance, connecting them in series without a resistor may result in overcurrent in that branch.</w:t>
       </w:r>
     </w:p>
+    <w:p/>
+    <w:p>
+      <w:pPr>
+        <w:rPr>
+          <w:b/>
+          <w:sz w:val="32"/>
+          <w:szCs w:val="32"/>
+        </w:rPr>
+      </w:pPr>
+      <w:r>
+        <w:rPr>
+          <w:b/>
+          <w:sz w:val="32"/>
+          <w:szCs w:val="32"/>
+        </w:rPr>
+        <w:t xml:space="preserve">Question 2-) </w:t>
+      </w:r>
+    </w:p>
+    <w:p>
+      <w:pPr>
+        <w:rPr>
+          <w:b/>
+          <w:sz w:val="32"/>
+          <w:szCs w:val="32"/>
+        </w:rPr>
+      </w:pPr>
+      <w:r>
+        <w:rPr>
+          <w:b/>
+          <w:sz w:val="32"/>
+          <w:szCs w:val="32"/>
+        </w:rPr>
+        <w:t xml:space="preserve">Part a-) </w:t>
+      </w:r>
+      <w:bookmarkStart w:id="0" w:name="_GoBack"/>
+      <w:bookmarkEnd w:id="0"/>
+    </w:p>
+    <w:p>
+      <w:r>
+        <w:drawing>
+          <wp:inline distT="0" distB="0" distL="0" distR="0" wp14:anchorId="131DD46B" wp14:editId="71145766">
+            <wp:extent cx="5943600" cy="4161790"/>
+            <wp:effectExtent l="0" t="0" r="0" b="0"/>
+            <wp:docPr id="1" name="Resim 1"/>
+            <wp:cNvGraphicFramePr>
+              <a:graphicFrameLocks xmlns:a="http://schemas.openxmlformats.org/drawingml/2006/main" noChangeAspect="1"/>
+            </wp:cNvGraphicFramePr>
+            <a:graphic xmlns:a="http://schemas.openxmlformats.org/drawingml/2006/main">
+              <a:graphicData uri="http://schemas.openxmlformats.org/drawingml/2006/picture">
+                <pic:pic xmlns:pic="http://schemas.openxmlformats.org/drawingml/2006/picture">
+                  <pic:nvPicPr>
+                    <pic:cNvPr id="1" name=""/>
+                    <pic:cNvPicPr/>
+                  </pic:nvPicPr>
+                  <pic:blipFill>
+                    <a:blip r:embed="rId8"/>
+                    <a:stretch>
+                      <a:fillRect/>
+                    </a:stretch>
+                  </pic:blipFill>
+                  <pic:spPr>
+                    <a:xfrm>
+                      <a:off x="0" y="0"/>
+                      <a:ext cx="5943600" cy="4161790"/>
+                    </a:xfrm>
+                    <a:prstGeom prst="rect">
+                      <a:avLst/>
+                    </a:prstGeom>
+                  </pic:spPr>
+                </pic:pic>
+              </a:graphicData>
+            </a:graphic>
+          </wp:inline>
+        </w:drawing>
+      </w:r>
+    </w:p>
     <w:sectPr>
       <w:pgSz w:w="12240" w:h="15840"/>
       <w:pgMar w:top="1440" w:right="1440" w:bottom="1440" w:left="1440" w:header="720" w:footer="720" w:gutter="0"/>
@@ -2795,7 +2869,7 @@
     <w:lsdException w:name="Table Web 2" w:semiHidden="1" w:unhideWhenUsed="1"/>
     <w:lsdException w:name="Table Web 3" w:semiHidden="1" w:unhideWhenUsed="1"/>
     <w:lsdException w:name="Balloon Text" w:semiHidden="1" w:unhideWhenUsed="1"/>
-    <w:lsdException w:name="Table Grid" w:semiHidden="1" w:uiPriority="39" w:unhideWhenUsed="1"/>
+    <w:lsdException w:name="Table Grid" w:uiPriority="39"/>
     <w:lsdException w:name="Table Theme" w:semiHidden="1" w:unhideWhenUsed="1"/>
     <w:lsdException w:name="Placeholder Text" w:semiHidden="1"/>
     <w:lsdException w:name="No Spacing" w:uiPriority="1" w:qFormat="1"/>

</xml_diff>

<commit_message>
in question 2, part b is commented at the report
</commit_message>
<xml_diff>
--- a/Report.docx
+++ b/Report.docx
@@ -2091,11 +2091,12 @@
         </w:rPr>
         <w:t xml:space="preserve">Part a-) </w:t>
       </w:r>
-      <w:bookmarkStart w:id="0" w:name="_GoBack"/>
-      <w:bookmarkEnd w:id="0"/>
-    </w:p>
-    <w:p>
-      <w:r>
+    </w:p>
+    <w:p>
+      <w:r>
+        <w:rPr>
+          <w:noProof/>
+        </w:rPr>
         <w:drawing>
           <wp:inline distT="0" distB="0" distL="0" distR="0" wp14:anchorId="131DD46B" wp14:editId="71145766">
             <wp:extent cx="5943600" cy="4161790"/>
@@ -2131,6 +2132,204 @@
             </a:graphic>
           </wp:inline>
         </w:drawing>
+      </w:r>
+    </w:p>
+    <w:p>
+      <w:pPr>
+        <w:rPr>
+          <w:b/>
+          <w:sz w:val="32"/>
+          <w:szCs w:val="32"/>
+        </w:rPr>
+      </w:pPr>
+      <w:r>
+        <w:rPr>
+          <w:b/>
+          <w:sz w:val="32"/>
+          <w:szCs w:val="32"/>
+        </w:rPr>
+        <w:t>Part b-)</w:t>
+      </w:r>
+    </w:p>
+    <w:p>
+      <w:pPr>
+        <w:rPr>
+          <w:b/>
+          <w:sz w:val="32"/>
+          <w:szCs w:val="32"/>
+        </w:rPr>
+      </w:pPr>
+      <w:r>
+        <w:rPr>
+          <w:b/>
+          <w:sz w:val="32"/>
+          <w:szCs w:val="32"/>
+        </w:rPr>
+        <w:lastRenderedPageBreak/>
+        <w:drawing>
+          <wp:inline distT="0" distB="0" distL="0" distR="0" wp14:anchorId="36744A77" wp14:editId="241F6B1C">
+            <wp:extent cx="5943600" cy="1228090"/>
+            <wp:effectExtent l="0" t="0" r="0" b="0"/>
+            <wp:docPr id="3" name="Resim 3"/>
+            <wp:cNvGraphicFramePr>
+              <a:graphicFrameLocks xmlns:a="http://schemas.openxmlformats.org/drawingml/2006/main" noChangeAspect="1"/>
+            </wp:cNvGraphicFramePr>
+            <a:graphic xmlns:a="http://schemas.openxmlformats.org/drawingml/2006/main">
+              <a:graphicData uri="http://schemas.openxmlformats.org/drawingml/2006/picture">
+                <pic:pic xmlns:pic="http://schemas.openxmlformats.org/drawingml/2006/picture">
+                  <pic:nvPicPr>
+                    <pic:cNvPr id="1" name=""/>
+                    <pic:cNvPicPr/>
+                  </pic:nvPicPr>
+                  <pic:blipFill rotWithShape="1">
+                    <a:blip r:embed="rId9"/>
+                    <a:srcRect t="66764"/>
+                    <a:stretch/>
+                  </pic:blipFill>
+                  <pic:spPr bwMode="auto">
+                    <a:xfrm>
+                      <a:off x="0" y="0"/>
+                      <a:ext cx="5943600" cy="1228090"/>
+                    </a:xfrm>
+                    <a:prstGeom prst="rect">
+                      <a:avLst/>
+                    </a:prstGeom>
+                    <a:ln>
+                      <a:noFill/>
+                    </a:ln>
+                    <a:extLst>
+                      <a:ext uri="{53640926-AAD7-44D8-BBD7-CCE9431645EC}">
+                        <a14:shadowObscured xmlns:a14="http://schemas.microsoft.com/office/drawing/2010/main"/>
+                      </a:ext>
+                    </a:extLst>
+                  </pic:spPr>
+                </pic:pic>
+              </a:graphicData>
+            </a:graphic>
+          </wp:inline>
+        </w:drawing>
+      </w:r>
+    </w:p>
+    <w:p>
+      <w:r>
+        <w:t>Torque ripple is variations in torque production during revolution of shaft and this is undesirable effect since it prevents smooth motor rotation.</w:t>
+      </w:r>
+      <w:r>
+        <w:t xml:space="preserve"> It occurs when constant current is applied to rotate motor.</w:t>
+      </w:r>
+      <w:r>
+        <w:t xml:space="preserve"> </w:t>
+      </w:r>
+      <w:r>
+        <w:t xml:space="preserve">Therefore, we are seen in the figure XXXX, torque is sinusoidal and its frequency is 300 Hz. Also, its magnitude is 28 </w:t>
+      </w:r>
+      <w:proofErr w:type="spellStart"/>
+      <w:r>
+        <w:t>N.m</w:t>
+      </w:r>
+      <w:proofErr w:type="spellEnd"/>
+      <w:r>
+        <w:t xml:space="preserve"> and its peak to peak value is 8 N.m. </w:t>
+      </w:r>
+    </w:p>
+    <w:p/>
+    <w:p>
+      <w:pPr>
+        <w:rPr>
+          <w:b/>
+          <w:sz w:val="32"/>
+          <w:szCs w:val="32"/>
+        </w:rPr>
+      </w:pPr>
+      <w:r>
+        <w:rPr>
+          <w:b/>
+          <w:sz w:val="32"/>
+          <w:szCs w:val="32"/>
+        </w:rPr>
+        <w:t>Part c-)</w:t>
+      </w:r>
+    </w:p>
+    <w:p>
+      <w:bookmarkStart w:id="0" w:name="_GoBack"/>
+      <w:bookmarkEnd w:id="0"/>
+    </w:p>
+    <w:p/>
+    <w:p/>
+    <w:p>
+      <w:pPr>
+        <w:rPr>
+          <w:b/>
+          <w:sz w:val="32"/>
+          <w:szCs w:val="32"/>
+        </w:rPr>
+      </w:pPr>
+      <w:r>
+        <w:rPr>
+          <w:b/>
+          <w:sz w:val="32"/>
+          <w:szCs w:val="32"/>
+        </w:rPr>
+        <w:t>Part d-)</w:t>
+      </w:r>
+    </w:p>
+    <w:p/>
+    <w:p/>
+    <w:p/>
+    <w:p/>
+    <w:p>
+      <w:pPr>
+        <w:rPr>
+          <w:b/>
+          <w:sz w:val="32"/>
+          <w:szCs w:val="32"/>
+        </w:rPr>
+      </w:pPr>
+      <w:r>
+        <w:rPr>
+          <w:b/>
+          <w:sz w:val="32"/>
+          <w:szCs w:val="32"/>
+        </w:rPr>
+        <w:t>Question 3-)</w:t>
+      </w:r>
+    </w:p>
+    <w:p/>
+    <w:p>
+      <w:pPr>
+        <w:rPr>
+          <w:b/>
+          <w:sz w:val="32"/>
+          <w:szCs w:val="32"/>
+        </w:rPr>
+      </w:pPr>
+      <w:r>
+        <w:rPr>
+          <w:b/>
+          <w:sz w:val="32"/>
+          <w:szCs w:val="32"/>
+        </w:rPr>
+        <w:t>Part a-)</w:t>
+      </w:r>
+    </w:p>
+    <w:p/>
+    <w:p/>
+    <w:p/>
+    <w:p>
+      <w:pPr>
+        <w:rPr>
+          <w:b/>
+          <w:sz w:val="32"/>
+          <w:szCs w:val="32"/>
+        </w:rPr>
+      </w:pPr>
+      <w:r>
+        <w:rPr>
+          <w:b/>
+          <w:sz w:val="32"/>
+          <w:szCs w:val="32"/>
+        </w:rPr>
+        <w:t xml:space="preserve">Part b-) </w:t>
       </w:r>
     </w:p>
     <w:sectPr>

</xml_diff>

<commit_message>
Q2c and Q3a are added
</commit_message>
<xml_diff>
--- a/Report.docx
+++ b/Report.docx
@@ -1,6 +1,6 @@
 
 <file path=word/document.xml><?xml version="1.0" encoding="utf-8"?>
-<w:document xmlns:wpc="http://schemas.microsoft.com/office/word/2010/wordprocessingCanvas" xmlns:cx="http://schemas.microsoft.com/office/drawing/2014/chartex" xmlns:cx1="http://schemas.microsoft.com/office/drawing/2015/9/8/chartex" xmlns:cx2="http://schemas.microsoft.com/office/drawing/2015/10/21/chartex" xmlns:cx3="http://schemas.microsoft.com/office/drawing/2016/5/9/chartex" xmlns:cx4="http://schemas.microsoft.com/office/drawing/2016/5/10/chartex" xmlns:cx5="http://schemas.microsoft.com/office/drawing/2016/5/11/chartex" xmlns:cx6="http://schemas.microsoft.com/office/drawing/2016/5/12/chartex" xmlns:cx7="http://schemas.microsoft.com/office/drawing/2016/5/13/chartex" xmlns:cx8="http://schemas.microsoft.com/office/drawing/2016/5/14/chartex" xmlns:mc="http://schemas.openxmlformats.org/markup-compatibility/2006" xmlns:aink="http://schemas.microsoft.com/office/drawing/2016/ink" xmlns:am3d="http://schemas.microsoft.com/office/drawing/2017/model3d" xmlns:o="urn:schemas-microsoft-com:office:office" xmlns:r="http://schemas.openxmlformats.org/officeDocument/2006/relationships" xmlns:m="http://schemas.openxmlformats.org/officeDocument/2006/math" xmlns:v="urn:schemas-microsoft-com:vml" xmlns:wp14="http://schemas.microsoft.com/office/word/2010/wordprocessingDrawing" xmlns:wp="http://schemas.openxmlformats.org/drawingml/2006/wordprocessingDrawing" xmlns:w10="urn:schemas-microsoft-com:office:word" xmlns:w="http://schemas.openxmlformats.org/wordprocessingml/2006/main" xmlns:w14="http://schemas.microsoft.com/office/word/2010/wordml" xmlns:w15="http://schemas.microsoft.com/office/word/2012/wordml" xmlns:w16cid="http://schemas.microsoft.com/office/word/2016/wordml/cid" xmlns:w16se="http://schemas.microsoft.com/office/word/2015/wordml/symex" xmlns:wpg="http://schemas.microsoft.com/office/word/2010/wordprocessingGroup" xmlns:wpi="http://schemas.microsoft.com/office/word/2010/wordprocessingInk" xmlns:wne="http://schemas.microsoft.com/office/word/2006/wordml" xmlns:wps="http://schemas.microsoft.com/office/word/2010/wordprocessingShape" mc:Ignorable="w14 w15 w16se w16cid wp14">
+<w:document xmlns:wpc="http://schemas.microsoft.com/office/word/2010/wordprocessingCanvas" xmlns:mc="http://schemas.openxmlformats.org/markup-compatibility/2006" xmlns:o="urn:schemas-microsoft-com:office:office" xmlns:r="http://schemas.openxmlformats.org/officeDocument/2006/relationships" xmlns:m="http://schemas.openxmlformats.org/officeDocument/2006/math" xmlns:v="urn:schemas-microsoft-com:vml" xmlns:wp14="http://schemas.microsoft.com/office/word/2010/wordprocessingDrawing" xmlns:wp="http://schemas.openxmlformats.org/drawingml/2006/wordprocessingDrawing" xmlns:w10="urn:schemas-microsoft-com:office:word" xmlns:w="http://schemas.openxmlformats.org/wordprocessingml/2006/main" xmlns:w14="http://schemas.microsoft.com/office/word/2010/wordml" xmlns:wpg="http://schemas.microsoft.com/office/word/2010/wordprocessingGroup" xmlns:wpi="http://schemas.microsoft.com/office/word/2010/wordprocessingInk" xmlns:wne="http://schemas.microsoft.com/office/word/2006/wordml" xmlns:wps="http://schemas.microsoft.com/office/word/2010/wordprocessingShape" mc:Ignorable="w14 wp14">
   <w:body>
     <w:p>
       <w:pPr>
@@ -122,7 +122,7 @@
                     </pic:cNvPicPr>
                   </pic:nvPicPr>
                   <pic:blipFill>
-                    <a:blip r:embed="rId5">
+                    <a:blip r:embed="rId6">
                       <a:extLst>
                         <a:ext uri="{28A0092B-C50C-407E-A947-70E740481C1C}">
                           <a14:useLocalDpi xmlns:a14="http://schemas.microsoft.com/office/drawing/2010/main" val="0"/>
@@ -489,7 +489,7 @@
     </w:p>
     <w:p>
       <w:pPr>
-        <w:pStyle w:val="ListeParagraf"/>
+        <w:pStyle w:val="ListParagraph"/>
         <w:numPr>
           <w:ilvl w:val="0"/>
           <w:numId w:val="1"/>
@@ -875,7 +875,25 @@
           <w:szCs w:val="24"/>
           <w:lang w:val="en-US"/>
         </w:rPr>
-        <w:t xml:space="preserve">Where Vs = 230 </w:t>
+        <w:t xml:space="preserve">Where </w:t>
+      </w:r>
+      <w:proofErr w:type="spellStart"/>
+      <w:r>
+        <w:rPr>
+          <w:sz w:val="24"/>
+          <w:szCs w:val="24"/>
+          <w:lang w:val="en-US"/>
+        </w:rPr>
+        <w:t>Vs</w:t>
+      </w:r>
+      <w:proofErr w:type="spellEnd"/>
+      <w:r>
+        <w:rPr>
+          <w:sz w:val="24"/>
+          <w:szCs w:val="24"/>
+          <w:lang w:val="en-US"/>
+        </w:rPr>
+        <w:t xml:space="preserve"> = 230 </w:t>
       </w:r>
       <w:proofErr w:type="spellStart"/>
       <w:r>
@@ -913,7 +931,27 @@
           <w:szCs w:val="24"/>
           <w:lang w:val="en-US"/>
         </w:rPr>
-        <w:t xml:space="preserve">f, f = 50, Hz, Ls = 0.5 </w:t>
+        <w:t xml:space="preserve">f, f = 50, Hz, </w:t>
+      </w:r>
+      <w:proofErr w:type="spellStart"/>
+      <w:r>
+        <w:rPr>
+          <w:rFonts w:eastAsiaTheme="minorEastAsia"/>
+          <w:sz w:val="24"/>
+          <w:szCs w:val="24"/>
+          <w:lang w:val="en-US"/>
+        </w:rPr>
+        <w:t>Ls</w:t>
+      </w:r>
+      <w:proofErr w:type="spellEnd"/>
+      <w:r>
+        <w:rPr>
+          <w:rFonts w:eastAsiaTheme="minorEastAsia"/>
+          <w:sz w:val="24"/>
+          <w:szCs w:val="24"/>
+          <w:lang w:val="en-US"/>
+        </w:rPr>
+        <w:t xml:space="preserve"> = 0.5 </w:t>
       </w:r>
       <w:proofErr w:type="spellStart"/>
       <w:r>
@@ -1333,7 +1371,7 @@
     </w:p>
     <w:p>
       <w:pPr>
-        <w:pStyle w:val="ListeParagraf"/>
+        <w:pStyle w:val="ListParagraph"/>
         <w:numPr>
           <w:ilvl w:val="0"/>
           <w:numId w:val="1"/>
@@ -1817,7 +1855,7 @@
     </w:p>
     <w:p>
       <w:pPr>
-        <w:pStyle w:val="ListeParagraf"/>
+        <w:pStyle w:val="ListParagraph"/>
         <w:ind w:left="1146"/>
         <w:rPr>
           <w:sz w:val="24"/>
@@ -1828,7 +1866,7 @@
     </w:p>
     <w:p>
       <w:pPr>
-        <w:pStyle w:val="ListeParagraf"/>
+        <w:pStyle w:val="ListParagraph"/>
         <w:ind w:left="1146"/>
         <w:rPr>
           <w:sz w:val="24"/>
@@ -1839,7 +1877,7 @@
     </w:p>
     <w:p>
       <w:pPr>
-        <w:pStyle w:val="ListeParagraf"/>
+        <w:pStyle w:val="ListParagraph"/>
         <w:ind w:left="1146"/>
         <w:rPr>
           <w:sz w:val="24"/>
@@ -1850,7 +1888,7 @@
     </w:p>
     <w:p>
       <w:pPr>
-        <w:pStyle w:val="ListeParagraf"/>
+        <w:pStyle w:val="ListParagraph"/>
         <w:ind w:left="1146"/>
         <w:rPr>
           <w:sz w:val="24"/>
@@ -1880,7 +1918,7 @@
     </w:p>
     <w:p>
       <w:pPr>
-        <w:pStyle w:val="ListeParagraf"/>
+        <w:pStyle w:val="ListParagraph"/>
         <w:numPr>
           <w:ilvl w:val="0"/>
           <w:numId w:val="6"/>
@@ -1948,7 +1986,7 @@
                     <pic:cNvPicPr/>
                   </pic:nvPicPr>
                   <pic:blipFill>
-                    <a:blip r:embed="rId6"/>
+                    <a:blip r:embed="rId7"/>
                     <a:stretch>
                       <a:fillRect/>
                     </a:stretch>
@@ -1971,7 +2009,7 @@
     </w:p>
     <w:p>
       <w:pPr>
-        <w:pStyle w:val="ListeParagraf"/>
+        <w:pStyle w:val="ListParagraph"/>
         <w:numPr>
           <w:ilvl w:val="0"/>
           <w:numId w:val="6"/>
@@ -2015,7 +2053,7 @@
             <o:lock v:ext="edit" aspectratio="t"/>
           </v:shapetype>
           <v:shape id="_x0000_i1025" type="#_x0000_t75" style="width:467.25pt;height:231pt">
-            <v:imagedata r:id="rId7" o:title="half_controlled_waveforms"/>
+            <v:imagedata r:id="rId8" o:title="half_controlled_waveforms"/>
           </v:shape>
         </w:pict>
       </w:r>
@@ -2096,6 +2134,7 @@
       <w:r>
         <w:rPr>
           <w:noProof/>
+          <w:lang w:val="tr-TR" w:eastAsia="zh-CN"/>
         </w:rPr>
         <w:drawing>
           <wp:inline distT="0" distB="0" distL="0" distR="0" wp14:anchorId="131DD46B" wp14:editId="71145766">
@@ -2113,7 +2152,7 @@
                     <pic:cNvPicPr/>
                   </pic:nvPicPr>
                   <pic:blipFill>
-                    <a:blip r:embed="rId8"/>
+                    <a:blip r:embed="rId9"/>
                     <a:stretch>
                       <a:fillRect/>
                     </a:stretch>
@@ -2162,8 +2201,10 @@
       <w:r>
         <w:rPr>
           <w:b/>
-          <w:sz w:val="32"/>
-          <w:szCs w:val="32"/>
+          <w:noProof/>
+          <w:sz w:val="32"/>
+          <w:szCs w:val="32"/>
+          <w:lang w:val="tr-TR" w:eastAsia="zh-CN"/>
         </w:rPr>
         <w:lastRenderedPageBreak/>
         <w:drawing>
@@ -2182,7 +2223,7 @@
                     <pic:cNvPicPr/>
                   </pic:nvPicPr>
                   <pic:blipFill rotWithShape="1">
-                    <a:blip r:embed="rId9"/>
+                    <a:blip r:embed="rId10"/>
                     <a:srcRect t="66764"/>
                     <a:stretch/>
                   </pic:blipFill>
@@ -2211,6 +2252,9 @@
       </w:r>
     </w:p>
     <w:p>
+      <w:pPr>
+        <w:ind w:firstLine="720"/>
+      </w:pPr>
       <w:r>
         <w:t>Torque ripple is variations in torque production during revolution of shaft and this is undesirable effect since it prevents smooth motor rotation.</w:t>
       </w:r>
@@ -2221,7 +2265,13 @@
         <w:t xml:space="preserve"> </w:t>
       </w:r>
       <w:r>
-        <w:t xml:space="preserve">Therefore, we are seen in the figure XXXX, torque is sinusoidal and its frequency is 300 Hz. Also, its magnitude is 28 </w:t>
+        <w:t xml:space="preserve">Therefore, we </w:t>
+      </w:r>
+      <w:r>
+        <w:t>have</w:t>
+      </w:r>
+      <w:r>
+        <w:t xml:space="preserve"> seen in the figure XXXX, torque is sinusoidal and its frequency is 300 Hz. Also, its magnitude is 28 </w:t>
       </w:r>
       <w:proofErr w:type="spellStart"/>
       <w:r>
@@ -2231,28 +2281,165 @@
       <w:r>
         <w:t xml:space="preserve"> and its peak to peak value is 8 N.m. </w:t>
       </w:r>
-    </w:p>
-    <w:p/>
-    <w:p>
-      <w:pPr>
-        <w:rPr>
-          <w:b/>
-          <w:sz w:val="32"/>
-          <w:szCs w:val="32"/>
-        </w:rPr>
-      </w:pPr>
-      <w:r>
-        <w:rPr>
-          <w:b/>
-          <w:sz w:val="32"/>
-          <w:szCs w:val="32"/>
-        </w:rPr>
-        <w:t>Part c-)</w:t>
-      </w:r>
-    </w:p>
-    <w:p>
       <w:bookmarkStart w:id="0" w:name="_GoBack"/>
       <w:bookmarkEnd w:id="0"/>
+    </w:p>
+    <w:p>
+      <w:r>
+        <w:rPr>
+          <w:noProof/>
+          <w:lang w:val="tr-TR" w:eastAsia="zh-CN"/>
+        </w:rPr>
+        <w:tab/>
+        <w:t>Line current THD is found as %31.58 at steady state.</w:t>
+      </w:r>
+    </w:p>
+    <w:p>
+      <w:pPr>
+        <w:rPr>
+          <w:b/>
+          <w:sz w:val="32"/>
+          <w:szCs w:val="32"/>
+        </w:rPr>
+      </w:pPr>
+      <w:r>
+        <w:rPr>
+          <w:b/>
+          <w:sz w:val="32"/>
+          <w:szCs w:val="32"/>
+        </w:rPr>
+        <w:t>Part c-)</w:t>
+      </w:r>
+    </w:p>
+    <w:p>
+      <w:pPr>
+        <w:rPr>
+          <w:sz w:val="24"/>
+          <w:szCs w:val="32"/>
+        </w:rPr>
+      </w:pPr>
+      <w:r>
+        <w:rPr>
+          <w:b/>
+          <w:sz w:val="32"/>
+          <w:szCs w:val="32"/>
+        </w:rPr>
+        <w:tab/>
+      </w:r>
+      <w:r>
+        <w:rPr>
+          <w:sz w:val="24"/>
+          <w:szCs w:val="32"/>
+        </w:rPr>
+        <w:t xml:space="preserve">The first solution we came up with is connecting an inductor to the output of the rectifier. Since torque directly proportional to the armature current, in order to decrease torque ripple we should decrease current ripple. We have connected </w:t>
+      </w:r>
+      <w:proofErr w:type="gramStart"/>
+      <w:r>
+        <w:rPr>
+          <w:sz w:val="24"/>
+          <w:szCs w:val="32"/>
+        </w:rPr>
+        <w:t xml:space="preserve">50 </w:t>
+      </w:r>
+      <w:proofErr w:type="spellStart"/>
+      <w:r>
+        <w:rPr>
+          <w:sz w:val="24"/>
+          <w:szCs w:val="32"/>
+        </w:rPr>
+        <w:t>mH</w:t>
+      </w:r>
+      <w:proofErr w:type="spellEnd"/>
+      <w:r>
+        <w:rPr>
+          <w:sz w:val="24"/>
+          <w:szCs w:val="32"/>
+        </w:rPr>
+        <w:t xml:space="preserve"> inductor</w:t>
+      </w:r>
+      <w:proofErr w:type="gramEnd"/>
+      <w:r>
+        <w:rPr>
+          <w:sz w:val="24"/>
+          <w:szCs w:val="32"/>
+        </w:rPr>
+        <w:t xml:space="preserve"> and the resultant torque graph can be seen in </w:t>
+      </w:r>
+      <w:proofErr w:type="spellStart"/>
+      <w:r>
+        <w:rPr>
+          <w:sz w:val="24"/>
+          <w:szCs w:val="32"/>
+        </w:rPr>
+        <w:t>Fig.X</w:t>
+      </w:r>
+      <w:proofErr w:type="spellEnd"/>
+      <w:r>
+        <w:rPr>
+          <w:sz w:val="24"/>
+          <w:szCs w:val="32"/>
+        </w:rPr>
+        <w:t>.</w:t>
+      </w:r>
+    </w:p>
+    <w:p>
+      <w:r>
+        <w:rPr>
+          <w:noProof/>
+          <w:lang w:val="tr-TR" w:eastAsia="zh-CN"/>
+        </w:rPr>
+        <w:drawing>
+          <wp:inline distT="0" distB="0" distL="0" distR="0" wp14:anchorId="13884850" wp14:editId="05D1CF90">
+            <wp:extent cx="6675834" cy="1200150"/>
+            <wp:effectExtent l="0" t="0" r="0" b="0"/>
+            <wp:docPr id="5" name="Picture 5" descr="C:\Users\furka\AppData\Local\Microsoft\Windows\INetCache\Content.Word\partb_sol_1.jpg"/>
+            <wp:cNvGraphicFramePr>
+              <a:graphicFrameLocks xmlns:a="http://schemas.openxmlformats.org/drawingml/2006/main" noChangeAspect="1"/>
+            </wp:cNvGraphicFramePr>
+            <a:graphic xmlns:a="http://schemas.openxmlformats.org/drawingml/2006/main">
+              <a:graphicData uri="http://schemas.openxmlformats.org/drawingml/2006/picture">
+                <pic:pic xmlns:pic="http://schemas.openxmlformats.org/drawingml/2006/picture">
+                  <pic:nvPicPr>
+                    <pic:cNvPr id="0" name="Picture 4" descr="C:\Users\furka\AppData\Local\Microsoft\Windows\INetCache\Content.Word\partb_sol_1.jpg"/>
+                    <pic:cNvPicPr>
+                      <a:picLocks noChangeAspect="1" noChangeArrowheads="1"/>
+                    </pic:cNvPicPr>
+                  </pic:nvPicPr>
+                  <pic:blipFill rotWithShape="1">
+                    <a:blip r:embed="rId11">
+                      <a:extLst>
+                        <a:ext uri="{28A0092B-C50C-407E-A947-70E740481C1C}">
+                          <a14:useLocalDpi xmlns:a14="http://schemas.microsoft.com/office/drawing/2010/main" val="0"/>
+                        </a:ext>
+                      </a:extLst>
+                    </a:blip>
+                    <a:srcRect t="66060"/>
+                    <a:stretch/>
+                  </pic:blipFill>
+                  <pic:spPr bwMode="auto">
+                    <a:xfrm>
+                      <a:off x="0" y="0"/>
+                      <a:ext cx="6675834" cy="1200150"/>
+                    </a:xfrm>
+                    <a:prstGeom prst="rect">
+                      <a:avLst/>
+                    </a:prstGeom>
+                    <a:noFill/>
+                    <a:ln>
+                      <a:noFill/>
+                    </a:ln>
+                    <a:extLst>
+                      <a:ext uri="{53640926-AAD7-44D8-BBD7-CCE9431645EC}">
+                        <a14:shadowObscured xmlns:a14="http://schemas.microsoft.com/office/drawing/2010/main"/>
+                      </a:ext>
+                    </a:extLst>
+                  </pic:spPr>
+                </pic:pic>
+              </a:graphicData>
+            </a:graphic>
+          </wp:inline>
+        </w:drawing>
+      </w:r>
     </w:p>
     <w:p/>
     <w:p/>
@@ -2310,6 +2497,67 @@
           <w:szCs w:val="32"/>
         </w:rPr>
         <w:t>Part a-)</w:t>
+      </w:r>
+    </w:p>
+    <w:p>
+      <w:pPr>
+        <w:rPr>
+          <w:sz w:val="24"/>
+          <w:szCs w:val="24"/>
+        </w:rPr>
+      </w:pPr>
+      <w:r>
+        <w:rPr>
+          <w:b/>
+          <w:sz w:val="32"/>
+          <w:szCs w:val="32"/>
+        </w:rPr>
+        <w:lastRenderedPageBreak/>
+        <w:tab/>
+      </w:r>
+      <w:r>
+        <w:rPr>
+          <w:sz w:val="24"/>
+          <w:szCs w:val="24"/>
+        </w:rPr>
+        <w:t xml:space="preserve">The name of the topology is 12 pulse </w:t>
+      </w:r>
+      <w:proofErr w:type="gramStart"/>
+      <w:r>
+        <w:rPr>
+          <w:sz w:val="24"/>
+          <w:szCs w:val="24"/>
+        </w:rPr>
+        <w:t>rectifier</w:t>
+      </w:r>
+      <w:proofErr w:type="gramEnd"/>
+      <w:r>
+        <w:rPr>
+          <w:sz w:val="24"/>
+          <w:szCs w:val="24"/>
+        </w:rPr>
+        <w:t xml:space="preserve">. There is a transformer with two separate secondary windings. This enables us to acquire 6 different voltages with 60 degrees phase shift. After getting 6 voltages with different phases, the next step is to rectify them via diodes or thyristors. In the output voltage, we will have a rectified voltage with smaller ripple voltage compared to 3 phase rectifiers. If we keep increasing number of phases to 12, 24 or 48, we will end up with smaller ripple voltages at output side. </w:t>
+      </w:r>
+      <w:r>
+        <w:rPr>
+          <w:sz w:val="24"/>
+          <w:szCs w:val="24"/>
+        </w:rPr>
+        <w:t>These kind</w:t>
+      </w:r>
+      <w:r>
+        <w:rPr>
+          <w:sz w:val="24"/>
+          <w:szCs w:val="24"/>
+        </w:rPr>
+        <w:t>s</w:t>
+      </w:r>
+      <w:r>
+        <w:rPr>
+          <w:sz w:val="24"/>
+          <w:szCs w:val="24"/>
+        </w:rPr>
+        <w:t xml:space="preserve"> of pulse rectifiers are used in HVDC transmission systems. These systems need to convert high voltage AC to DC. Since using DC link capacitors to filtering ripple at output voltage at these high voltages is not feasible, increasing the number of pulses is a more efficient solution to this problem.</w:t>
       </w:r>
     </w:p>
     <w:p/>
@@ -2343,8 +2591,8 @@
 </file>
 
 <file path=word/numbering.xml><?xml version="1.0" encoding="utf-8"?>
-<w:numbering xmlns:wpc="http://schemas.microsoft.com/office/word/2010/wordprocessingCanvas" xmlns:cx="http://schemas.microsoft.com/office/drawing/2014/chartex" xmlns:cx1="http://schemas.microsoft.com/office/drawing/2015/9/8/chartex" xmlns:cx2="http://schemas.microsoft.com/office/drawing/2015/10/21/chartex" xmlns:cx3="http://schemas.microsoft.com/office/drawing/2016/5/9/chartex" xmlns:cx4="http://schemas.microsoft.com/office/drawing/2016/5/10/chartex" xmlns:cx5="http://schemas.microsoft.com/office/drawing/2016/5/11/chartex" xmlns:cx6="http://schemas.microsoft.com/office/drawing/2016/5/12/chartex" xmlns:cx7="http://schemas.microsoft.com/office/drawing/2016/5/13/chartex" xmlns:cx8="http://schemas.microsoft.com/office/drawing/2016/5/14/chartex" xmlns:mc="http://schemas.openxmlformats.org/markup-compatibility/2006" xmlns:aink="http://schemas.microsoft.com/office/drawing/2016/ink" xmlns:am3d="http://schemas.microsoft.com/office/drawing/2017/model3d" xmlns:o="urn:schemas-microsoft-com:office:office" xmlns:r="http://schemas.openxmlformats.org/officeDocument/2006/relationships" xmlns:m="http://schemas.openxmlformats.org/officeDocument/2006/math" xmlns:v="urn:schemas-microsoft-com:vml" xmlns:wp14="http://schemas.microsoft.com/office/word/2010/wordprocessingDrawing" xmlns:wp="http://schemas.openxmlformats.org/drawingml/2006/wordprocessingDrawing" xmlns:w10="urn:schemas-microsoft-com:office:word" xmlns:w="http://schemas.openxmlformats.org/wordprocessingml/2006/main" xmlns:w14="http://schemas.microsoft.com/office/word/2010/wordml" xmlns:w15="http://schemas.microsoft.com/office/word/2012/wordml" xmlns:w16cid="http://schemas.microsoft.com/office/word/2016/wordml/cid" xmlns:w16se="http://schemas.microsoft.com/office/word/2015/wordml/symex" xmlns:wpg="http://schemas.microsoft.com/office/word/2010/wordprocessingGroup" xmlns:wpi="http://schemas.microsoft.com/office/word/2010/wordprocessingInk" xmlns:wne="http://schemas.microsoft.com/office/word/2006/wordml" xmlns:wps="http://schemas.microsoft.com/office/word/2010/wordprocessingShape" mc:Ignorable="w14 w15 w16se w16cid wp14">
-  <w:abstractNum w:abstractNumId="0" w15:restartNumberingAfterBreak="0">
+<w:numbering xmlns:wpc="http://schemas.microsoft.com/office/word/2010/wordprocessingCanvas" xmlns:mc="http://schemas.openxmlformats.org/markup-compatibility/2006" xmlns:o="urn:schemas-microsoft-com:office:office" xmlns:r="http://schemas.openxmlformats.org/officeDocument/2006/relationships" xmlns:m="http://schemas.openxmlformats.org/officeDocument/2006/math" xmlns:v="urn:schemas-microsoft-com:vml" xmlns:wp14="http://schemas.microsoft.com/office/word/2010/wordprocessingDrawing" xmlns:wp="http://schemas.openxmlformats.org/drawingml/2006/wordprocessingDrawing" xmlns:w10="urn:schemas-microsoft-com:office:word" xmlns:w="http://schemas.openxmlformats.org/wordprocessingml/2006/main" xmlns:w14="http://schemas.microsoft.com/office/word/2010/wordml" xmlns:wpg="http://schemas.microsoft.com/office/word/2010/wordprocessingGroup" xmlns:wpi="http://schemas.microsoft.com/office/word/2010/wordprocessingInk" xmlns:wne="http://schemas.microsoft.com/office/word/2006/wordml" xmlns:wps="http://schemas.microsoft.com/office/word/2010/wordprocessingShape" mc:Ignorable="w14 wp14">
+  <w:abstractNum w:abstractNumId="0">
     <w:nsid w:val="00321C93"/>
     <w:multiLevelType w:val="hybridMultilevel"/>
     <w:tmpl w:val="563478DE"/>
@@ -2430,7 +2678,7 @@
       </w:pPr>
     </w:lvl>
   </w:abstractNum>
-  <w:abstractNum w:abstractNumId="1" w15:restartNumberingAfterBreak="0">
+  <w:abstractNum w:abstractNumId="1">
     <w:nsid w:val="02145992"/>
     <w:multiLevelType w:val="hybridMultilevel"/>
     <w:tmpl w:val="098EE350"/>
@@ -2519,7 +2767,7 @@
       </w:pPr>
     </w:lvl>
   </w:abstractNum>
-  <w:abstractNum w:abstractNumId="2" w15:restartNumberingAfterBreak="0">
+  <w:abstractNum w:abstractNumId="2">
     <w:nsid w:val="1B0A0704"/>
     <w:multiLevelType w:val="hybridMultilevel"/>
     <w:tmpl w:val="C1705984"/>
@@ -2608,7 +2856,7 @@
       </w:pPr>
     </w:lvl>
   </w:abstractNum>
-  <w:abstractNum w:abstractNumId="3" w15:restartNumberingAfterBreak="0">
+  <w:abstractNum w:abstractNumId="3">
     <w:nsid w:val="4B7341A7"/>
     <w:multiLevelType w:val="hybridMultilevel"/>
     <w:tmpl w:val="71C615C0"/>
@@ -2697,7 +2945,7 @@
       </w:pPr>
     </w:lvl>
   </w:abstractNum>
-  <w:abstractNum w:abstractNumId="4" w15:restartNumberingAfterBreak="0">
+  <w:abstractNum w:abstractNumId="4">
     <w:nsid w:val="512360F3"/>
     <w:multiLevelType w:val="hybridMultilevel"/>
     <w:tmpl w:val="05D07E86"/>
@@ -2786,7 +3034,7 @@
       </w:pPr>
     </w:lvl>
   </w:abstractNum>
-  <w:abstractNum w:abstractNumId="5" w15:restartNumberingAfterBreak="0">
+  <w:abstractNum w:abstractNumId="5">
     <w:nsid w:val="55EB5D04"/>
     <w:multiLevelType w:val="hybridMultilevel"/>
     <w:tmpl w:val="3AD0B408"/>
@@ -2897,7 +3145,7 @@
 </file>
 
 <file path=word/styles.xml><?xml version="1.0" encoding="utf-8"?>
-<w:styles xmlns:mc="http://schemas.openxmlformats.org/markup-compatibility/2006" xmlns:r="http://schemas.openxmlformats.org/officeDocument/2006/relationships" xmlns:w="http://schemas.openxmlformats.org/wordprocessingml/2006/main" xmlns:w14="http://schemas.microsoft.com/office/word/2010/wordml" xmlns:w15="http://schemas.microsoft.com/office/word/2012/wordml" xmlns:w16cid="http://schemas.microsoft.com/office/word/2016/wordml/cid" xmlns:w16se="http://schemas.microsoft.com/office/word/2015/wordml/symex" mc:Ignorable="w14 w15 w16se w16cid">
+<w:styles xmlns:mc="http://schemas.openxmlformats.org/markup-compatibility/2006" xmlns:r="http://schemas.openxmlformats.org/officeDocument/2006/relationships" xmlns:w="http://schemas.openxmlformats.org/wordprocessingml/2006/main" xmlns:w14="http://schemas.microsoft.com/office/word/2010/wordml" mc:Ignorable="w14">
   <w:docDefaults>
     <w:rPrDefault>
       <w:rPr>
@@ -2913,395 +3161,157 @@
       </w:pPr>
     </w:pPrDefault>
   </w:docDefaults>
-  <w:latentStyles w:defLockedState="0" w:defUIPriority="99" w:defSemiHidden="0" w:defUnhideWhenUsed="0" w:defQFormat="0" w:count="375">
-    <w:lsdException w:name="Normal" w:uiPriority="0" w:qFormat="1"/>
-    <w:lsdException w:name="heading 1" w:uiPriority="9" w:qFormat="1"/>
-    <w:lsdException w:name="heading 2" w:semiHidden="1" w:uiPriority="9" w:unhideWhenUsed="1" w:qFormat="1"/>
-    <w:lsdException w:name="heading 3" w:semiHidden="1" w:uiPriority="9" w:unhideWhenUsed="1" w:qFormat="1"/>
-    <w:lsdException w:name="heading 4" w:semiHidden="1" w:uiPriority="9" w:unhideWhenUsed="1" w:qFormat="1"/>
-    <w:lsdException w:name="heading 5" w:semiHidden="1" w:uiPriority="9" w:unhideWhenUsed="1" w:qFormat="1"/>
-    <w:lsdException w:name="heading 6" w:semiHidden="1" w:uiPriority="9" w:unhideWhenUsed="1" w:qFormat="1"/>
-    <w:lsdException w:name="heading 7" w:semiHidden="1" w:uiPriority="9" w:unhideWhenUsed="1" w:qFormat="1"/>
-    <w:lsdException w:name="heading 8" w:semiHidden="1" w:uiPriority="9" w:unhideWhenUsed="1" w:qFormat="1"/>
-    <w:lsdException w:name="heading 9" w:semiHidden="1" w:uiPriority="9" w:unhideWhenUsed="1" w:qFormat="1"/>
-    <w:lsdException w:name="index 1" w:semiHidden="1" w:unhideWhenUsed="1"/>
-    <w:lsdException w:name="index 2" w:semiHidden="1" w:unhideWhenUsed="1"/>
-    <w:lsdException w:name="index 3" w:semiHidden="1" w:unhideWhenUsed="1"/>
-    <w:lsdException w:name="index 4" w:semiHidden="1" w:unhideWhenUsed="1"/>
-    <w:lsdException w:name="index 5" w:semiHidden="1" w:unhideWhenUsed="1"/>
-    <w:lsdException w:name="index 6" w:semiHidden="1" w:unhideWhenUsed="1"/>
-    <w:lsdException w:name="index 7" w:semiHidden="1" w:unhideWhenUsed="1"/>
-    <w:lsdException w:name="index 8" w:semiHidden="1" w:unhideWhenUsed="1"/>
-    <w:lsdException w:name="index 9" w:semiHidden="1" w:unhideWhenUsed="1"/>
-    <w:lsdException w:name="toc 1" w:semiHidden="1" w:uiPriority="39" w:unhideWhenUsed="1"/>
-    <w:lsdException w:name="toc 2" w:semiHidden="1" w:uiPriority="39" w:unhideWhenUsed="1"/>
-    <w:lsdException w:name="toc 3" w:semiHidden="1" w:uiPriority="39" w:unhideWhenUsed="1"/>
-    <w:lsdException w:name="toc 4" w:semiHidden="1" w:uiPriority="39" w:unhideWhenUsed="1"/>
-    <w:lsdException w:name="toc 5" w:semiHidden="1" w:uiPriority="39" w:unhideWhenUsed="1"/>
-    <w:lsdException w:name="toc 6" w:semiHidden="1" w:uiPriority="39" w:unhideWhenUsed="1"/>
-    <w:lsdException w:name="toc 7" w:semiHidden="1" w:uiPriority="39" w:unhideWhenUsed="1"/>
-    <w:lsdException w:name="toc 8" w:semiHidden="1" w:uiPriority="39" w:unhideWhenUsed="1"/>
-    <w:lsdException w:name="toc 9" w:semiHidden="1" w:uiPriority="39" w:unhideWhenUsed="1"/>
-    <w:lsdException w:name="Normal Indent" w:semiHidden="1" w:unhideWhenUsed="1"/>
-    <w:lsdException w:name="footnote text" w:semiHidden="1" w:unhideWhenUsed="1"/>
-    <w:lsdException w:name="annotation text" w:semiHidden="1" w:unhideWhenUsed="1"/>
-    <w:lsdException w:name="header" w:semiHidden="1" w:unhideWhenUsed="1"/>
-    <w:lsdException w:name="footer" w:semiHidden="1" w:unhideWhenUsed="1"/>
-    <w:lsdException w:name="index heading" w:semiHidden="1" w:unhideWhenUsed="1"/>
-    <w:lsdException w:name="caption" w:semiHidden="1" w:uiPriority="35" w:unhideWhenUsed="1" w:qFormat="1"/>
-    <w:lsdException w:name="table of figures" w:semiHidden="1" w:unhideWhenUsed="1"/>
-    <w:lsdException w:name="envelope address" w:semiHidden="1" w:unhideWhenUsed="1"/>
-    <w:lsdException w:name="envelope return" w:semiHidden="1" w:unhideWhenUsed="1"/>
-    <w:lsdException w:name="footnote reference" w:semiHidden="1" w:unhideWhenUsed="1"/>
-    <w:lsdException w:name="annotation reference" w:semiHidden="1" w:unhideWhenUsed="1"/>
-    <w:lsdException w:name="line number" w:semiHidden="1" w:unhideWhenUsed="1"/>
-    <w:lsdException w:name="page number" w:semiHidden="1" w:unhideWhenUsed="1"/>
-    <w:lsdException w:name="endnote reference" w:semiHidden="1" w:unhideWhenUsed="1"/>
-    <w:lsdException w:name="endnote text" w:semiHidden="1" w:unhideWhenUsed="1"/>
-    <w:lsdException w:name="table of authorities" w:semiHidden="1" w:unhideWhenUsed="1"/>
-    <w:lsdException w:name="macro" w:semiHidden="1" w:unhideWhenUsed="1"/>
-    <w:lsdException w:name="toa heading" w:semiHidden="1" w:unhideWhenUsed="1"/>
-    <w:lsdException w:name="List" w:semiHidden="1" w:unhideWhenUsed="1"/>
-    <w:lsdException w:name="List Bullet" w:semiHidden="1" w:unhideWhenUsed="1"/>
-    <w:lsdException w:name="List Number" w:semiHidden="1" w:unhideWhenUsed="1"/>
-    <w:lsdException w:name="List 2" w:semiHidden="1" w:unhideWhenUsed="1"/>
-    <w:lsdException w:name="List 3" w:semiHidden="1" w:unhideWhenUsed="1"/>
-    <w:lsdException w:name="List 4" w:semiHidden="1" w:unhideWhenUsed="1"/>
-    <w:lsdException w:name="List 5" w:semiHidden="1" w:unhideWhenUsed="1"/>
-    <w:lsdException w:name="List Bullet 2" w:semiHidden="1" w:unhideWhenUsed="1"/>
-    <w:lsdException w:name="List Bullet 3" w:semiHidden="1" w:unhideWhenUsed="1"/>
-    <w:lsdException w:name="List Bullet 4" w:semiHidden="1" w:unhideWhenUsed="1"/>
-    <w:lsdException w:name="List Bullet 5" w:semiHidden="1" w:unhideWhenUsed="1"/>
-    <w:lsdException w:name="List Number 2" w:semiHidden="1" w:unhideWhenUsed="1"/>
-    <w:lsdException w:name="List Number 3" w:semiHidden="1" w:unhideWhenUsed="1"/>
-    <w:lsdException w:name="List Number 4" w:semiHidden="1" w:unhideWhenUsed="1"/>
-    <w:lsdException w:name="List Number 5" w:semiHidden="1" w:unhideWhenUsed="1"/>
-    <w:lsdException w:name="Title" w:uiPriority="10" w:qFormat="1"/>
-    <w:lsdException w:name="Closing" w:semiHidden="1" w:unhideWhenUsed="1"/>
-    <w:lsdException w:name="Signature" w:semiHidden="1" w:unhideWhenUsed="1"/>
-    <w:lsdException w:name="Default Paragraph Font" w:semiHidden="1" w:uiPriority="1" w:unhideWhenUsed="1"/>
-    <w:lsdException w:name="Body Text" w:semiHidden="1" w:unhideWhenUsed="1"/>
-    <w:lsdException w:name="Body Text Indent" w:semiHidden="1" w:unhideWhenUsed="1"/>
-    <w:lsdException w:name="List Continue" w:semiHidden="1" w:unhideWhenUsed="1"/>
-    <w:lsdException w:name="List Continue 2" w:semiHidden="1" w:unhideWhenUsed="1"/>
-    <w:lsdException w:name="List Continue 3" w:semiHidden="1" w:unhideWhenUsed="1"/>
-    <w:lsdException w:name="List Continue 4" w:semiHidden="1" w:unhideWhenUsed="1"/>
-    <w:lsdException w:name="List Continue 5" w:semiHidden="1" w:unhideWhenUsed="1"/>
-    <w:lsdException w:name="Message Header" w:semiHidden="1" w:unhideWhenUsed="1"/>
-    <w:lsdException w:name="Subtitle" w:uiPriority="11" w:qFormat="1"/>
-    <w:lsdException w:name="Salutation" w:semiHidden="1" w:unhideWhenUsed="1"/>
-    <w:lsdException w:name="Date" w:semiHidden="1" w:unhideWhenUsed="1"/>
-    <w:lsdException w:name="Body Text First Indent" w:semiHidden="1" w:unhideWhenUsed="1"/>
-    <w:lsdException w:name="Body Text First Indent 2" w:semiHidden="1" w:unhideWhenUsed="1"/>
-    <w:lsdException w:name="Note Heading" w:semiHidden="1" w:unhideWhenUsed="1"/>
-    <w:lsdException w:name="Body Text 2" w:semiHidden="1" w:unhideWhenUsed="1"/>
-    <w:lsdException w:name="Body Text 3" w:semiHidden="1" w:unhideWhenUsed="1"/>
-    <w:lsdException w:name="Body Text Indent 2" w:semiHidden="1" w:unhideWhenUsed="1"/>
-    <w:lsdException w:name="Body Text Indent 3" w:semiHidden="1" w:unhideWhenUsed="1"/>
-    <w:lsdException w:name="Block Text" w:semiHidden="1" w:unhideWhenUsed="1"/>
-    <w:lsdException w:name="Hyperlink" w:semiHidden="1" w:unhideWhenUsed="1"/>
-    <w:lsdException w:name="FollowedHyperlink" w:semiHidden="1" w:unhideWhenUsed="1"/>
-    <w:lsdException w:name="Strong" w:uiPriority="22" w:qFormat="1"/>
-    <w:lsdException w:name="Emphasis" w:uiPriority="20" w:qFormat="1"/>
-    <w:lsdException w:name="Document Map" w:semiHidden="1" w:unhideWhenUsed="1"/>
-    <w:lsdException w:name="Plain Text" w:semiHidden="1" w:unhideWhenUsed="1"/>
-    <w:lsdException w:name="E-mail Signature" w:semiHidden="1" w:unhideWhenUsed="1"/>
-    <w:lsdException w:name="HTML Top of Form" w:semiHidden="1" w:unhideWhenUsed="1"/>
-    <w:lsdException w:name="HTML Bottom of Form" w:semiHidden="1" w:unhideWhenUsed="1"/>
-    <w:lsdException w:name="Normal (Web)" w:semiHidden="1" w:unhideWhenUsed="1"/>
-    <w:lsdException w:name="HTML Acronym" w:semiHidden="1" w:unhideWhenUsed="1"/>
-    <w:lsdException w:name="HTML Address" w:semiHidden="1" w:unhideWhenUsed="1"/>
-    <w:lsdException w:name="HTML Cite" w:semiHidden="1" w:unhideWhenUsed="1"/>
-    <w:lsdException w:name="HTML Code" w:semiHidden="1" w:unhideWhenUsed="1"/>
-    <w:lsdException w:name="HTML Definition" w:semiHidden="1" w:unhideWhenUsed="1"/>
-    <w:lsdException w:name="HTML Keyboard" w:semiHidden="1" w:unhideWhenUsed="1"/>
-    <w:lsdException w:name="HTML Preformatted" w:semiHidden="1" w:unhideWhenUsed="1"/>
-    <w:lsdException w:name="HTML Sample" w:semiHidden="1" w:unhideWhenUsed="1"/>
-    <w:lsdException w:name="HTML Typewriter" w:semiHidden="1" w:unhideWhenUsed="1"/>
-    <w:lsdException w:name="HTML Variable" w:semiHidden="1" w:unhideWhenUsed="1"/>
-    <w:lsdException w:name="Normal Table" w:semiHidden="1" w:unhideWhenUsed="1"/>
-    <w:lsdException w:name="annotation subject" w:semiHidden="1" w:unhideWhenUsed="1"/>
-    <w:lsdException w:name="No List" w:semiHidden="1" w:unhideWhenUsed="1"/>
-    <w:lsdException w:name="Outline List 1" w:semiHidden="1" w:unhideWhenUsed="1"/>
-    <w:lsdException w:name="Outline List 2" w:semiHidden="1" w:unhideWhenUsed="1"/>
-    <w:lsdException w:name="Outline List 3" w:semiHidden="1" w:unhideWhenUsed="1"/>
-    <w:lsdException w:name="Table Simple 1" w:semiHidden="1" w:unhideWhenUsed="1"/>
-    <w:lsdException w:name="Table Simple 2" w:semiHidden="1" w:unhideWhenUsed="1"/>
-    <w:lsdException w:name="Table Simple 3" w:semiHidden="1" w:unhideWhenUsed="1"/>
-    <w:lsdException w:name="Table Classic 1" w:semiHidden="1" w:unhideWhenUsed="1"/>
-    <w:lsdException w:name="Table Classic 2" w:semiHidden="1" w:unhideWhenUsed="1"/>
-    <w:lsdException w:name="Table Classic 3" w:semiHidden="1" w:unhideWhenUsed="1"/>
-    <w:lsdException w:name="Table Classic 4" w:semiHidden="1" w:unhideWhenUsed="1"/>
-    <w:lsdException w:name="Table Colorful 1" w:semiHidden="1" w:unhideWhenUsed="1"/>
-    <w:lsdException w:name="Table Colorful 2" w:semiHidden="1" w:unhideWhenUsed="1"/>
-    <w:lsdException w:name="Table Colorful 3" w:semiHidden="1" w:unhideWhenUsed="1"/>
-    <w:lsdException w:name="Table Columns 1" w:semiHidden="1" w:unhideWhenUsed="1"/>
-    <w:lsdException w:name="Table Columns 2" w:semiHidden="1" w:unhideWhenUsed="1"/>
-    <w:lsdException w:name="Table Columns 3" w:semiHidden="1" w:unhideWhenUsed="1"/>
-    <w:lsdException w:name="Table Columns 4" w:semiHidden="1" w:unhideWhenUsed="1"/>
-    <w:lsdException w:name="Table Columns 5" w:semiHidden="1" w:unhideWhenUsed="1"/>
-    <w:lsdException w:name="Table Grid 1" w:semiHidden="1" w:unhideWhenUsed="1"/>
-    <w:lsdException w:name="Table Grid 2" w:semiHidden="1" w:unhideWhenUsed="1"/>
-    <w:lsdException w:name="Table Grid 3" w:semiHidden="1" w:unhideWhenUsed="1"/>
-    <w:lsdException w:name="Table Grid 4" w:semiHidden="1" w:unhideWhenUsed="1"/>
-    <w:lsdException w:name="Table Grid 5" w:semiHidden="1" w:unhideWhenUsed="1"/>
-    <w:lsdException w:name="Table Grid 6" w:semiHidden="1" w:unhideWhenUsed="1"/>
-    <w:lsdException w:name="Table Grid 7" w:semiHidden="1" w:unhideWhenUsed="1"/>
-    <w:lsdException w:name="Table Grid 8" w:semiHidden="1" w:unhideWhenUsed="1"/>
-    <w:lsdException w:name="Table List 1" w:semiHidden="1" w:unhideWhenUsed="1"/>
-    <w:lsdException w:name="Table List 2" w:semiHidden="1" w:unhideWhenUsed="1"/>
-    <w:lsdException w:name="Table List 3" w:semiHidden="1" w:unhideWhenUsed="1"/>
-    <w:lsdException w:name="Table List 4" w:semiHidden="1" w:unhideWhenUsed="1"/>
-    <w:lsdException w:name="Table List 5" w:semiHidden="1" w:unhideWhenUsed="1"/>
-    <w:lsdException w:name="Table List 6" w:semiHidden="1" w:unhideWhenUsed="1"/>
-    <w:lsdException w:name="Table List 7" w:semiHidden="1" w:unhideWhenUsed="1"/>
-    <w:lsdException w:name="Table List 8" w:semiHidden="1" w:unhideWhenUsed="1"/>
-    <w:lsdException w:name="Table 3D effects 1" w:semiHidden="1" w:unhideWhenUsed="1"/>
-    <w:lsdException w:name="Table 3D effects 2" w:semiHidden="1" w:unhideWhenUsed="1"/>
-    <w:lsdException w:name="Table 3D effects 3" w:semiHidden="1" w:unhideWhenUsed="1"/>
-    <w:lsdException w:name="Table Contemporary" w:semiHidden="1" w:unhideWhenUsed="1"/>
-    <w:lsdException w:name="Table Elegant" w:semiHidden="1" w:unhideWhenUsed="1"/>
-    <w:lsdException w:name="Table Professional" w:semiHidden="1" w:unhideWhenUsed="1"/>
-    <w:lsdException w:name="Table Subtle 1" w:semiHidden="1" w:unhideWhenUsed="1"/>
-    <w:lsdException w:name="Table Subtle 2" w:semiHidden="1" w:unhideWhenUsed="1"/>
-    <w:lsdException w:name="Table Web 1" w:semiHidden="1" w:unhideWhenUsed="1"/>
-    <w:lsdException w:name="Table Web 2" w:semiHidden="1" w:unhideWhenUsed="1"/>
-    <w:lsdException w:name="Table Web 3" w:semiHidden="1" w:unhideWhenUsed="1"/>
-    <w:lsdException w:name="Balloon Text" w:semiHidden="1" w:unhideWhenUsed="1"/>
-    <w:lsdException w:name="Table Grid" w:uiPriority="39"/>
-    <w:lsdException w:name="Table Theme" w:semiHidden="1" w:unhideWhenUsed="1"/>
-    <w:lsdException w:name="Placeholder Text" w:semiHidden="1"/>
-    <w:lsdException w:name="No Spacing" w:uiPriority="1" w:qFormat="1"/>
-    <w:lsdException w:name="Light Shading" w:uiPriority="60"/>
-    <w:lsdException w:name="Light List" w:uiPriority="61"/>
-    <w:lsdException w:name="Light Grid" w:uiPriority="62"/>
-    <w:lsdException w:name="Medium Shading 1" w:uiPriority="63"/>
-    <w:lsdException w:name="Medium Shading 2" w:uiPriority="64"/>
-    <w:lsdException w:name="Medium List 1" w:uiPriority="65"/>
-    <w:lsdException w:name="Medium List 2" w:uiPriority="66"/>
-    <w:lsdException w:name="Medium Grid 1" w:uiPriority="67"/>
-    <w:lsdException w:name="Medium Grid 2" w:uiPriority="68"/>
-    <w:lsdException w:name="Medium Grid 3" w:uiPriority="69"/>
-    <w:lsdException w:name="Dark List" w:uiPriority="70"/>
-    <w:lsdException w:name="Colorful Shading" w:uiPriority="71"/>
-    <w:lsdException w:name="Colorful List" w:uiPriority="72"/>
-    <w:lsdException w:name="Colorful Grid" w:uiPriority="73"/>
-    <w:lsdException w:name="Light Shading Accent 1" w:uiPriority="60"/>
-    <w:lsdException w:name="Light List Accent 1" w:uiPriority="61"/>
-    <w:lsdException w:name="Light Grid Accent 1" w:uiPriority="62"/>
-    <w:lsdException w:name="Medium Shading 1 Accent 1" w:uiPriority="63"/>
-    <w:lsdException w:name="Medium Shading 2 Accent 1" w:uiPriority="64"/>
-    <w:lsdException w:name="Medium List 1 Accent 1" w:uiPriority="65"/>
-    <w:lsdException w:name="Revision" w:semiHidden="1"/>
-    <w:lsdException w:name="List Paragraph" w:uiPriority="34" w:qFormat="1"/>
-    <w:lsdException w:name="Quote" w:uiPriority="29" w:qFormat="1"/>
-    <w:lsdException w:name="Intense Quote" w:uiPriority="30" w:qFormat="1"/>
-    <w:lsdException w:name="Medium List 2 Accent 1" w:uiPriority="66"/>
-    <w:lsdException w:name="Medium Grid 1 Accent 1" w:uiPriority="67"/>
-    <w:lsdException w:name="Medium Grid 2 Accent 1" w:uiPriority="68"/>
-    <w:lsdException w:name="Medium Grid 3 Accent 1" w:uiPriority="69"/>
-    <w:lsdException w:name="Dark List Accent 1" w:uiPriority="70"/>
-    <w:lsdException w:name="Colorful Shading Accent 1" w:uiPriority="71"/>
-    <w:lsdException w:name="Colorful List Accent 1" w:uiPriority="72"/>
-    <w:lsdException w:name="Colorful Grid Accent 1" w:uiPriority="73"/>
-    <w:lsdException w:name="Light Shading Accent 2" w:uiPriority="60"/>
-    <w:lsdException w:name="Light List Accent 2" w:uiPriority="61"/>
-    <w:lsdException w:name="Light Grid Accent 2" w:uiPriority="62"/>
-    <w:lsdException w:name="Medium Shading 1 Accent 2" w:uiPriority="63"/>
-    <w:lsdException w:name="Medium Shading 2 Accent 2" w:uiPriority="64"/>
-    <w:lsdException w:name="Medium List 1 Accent 2" w:uiPriority="65"/>
-    <w:lsdException w:name="Medium List 2 Accent 2" w:uiPriority="66"/>
-    <w:lsdException w:name="Medium Grid 1 Accent 2" w:uiPriority="67"/>
-    <w:lsdException w:name="Medium Grid 2 Accent 2" w:uiPriority="68"/>
-    <w:lsdException w:name="Medium Grid 3 Accent 2" w:uiPriority="69"/>
-    <w:lsdException w:name="Dark List Accent 2" w:uiPriority="70"/>
-    <w:lsdException w:name="Colorful Shading Accent 2" w:uiPriority="71"/>
-    <w:lsdException w:name="Colorful List Accent 2" w:uiPriority="72"/>
-    <w:lsdException w:name="Colorful Grid Accent 2" w:uiPriority="73"/>
-    <w:lsdException w:name="Light Shading Accent 3" w:uiPriority="60"/>
-    <w:lsdException w:name="Light List Accent 3" w:uiPriority="61"/>
-    <w:lsdException w:name="Light Grid Accent 3" w:uiPriority="62"/>
-    <w:lsdException w:name="Medium Shading 1 Accent 3" w:uiPriority="63"/>
-    <w:lsdException w:name="Medium Shading 2 Accent 3" w:uiPriority="64"/>
-    <w:lsdException w:name="Medium List 1 Accent 3" w:uiPriority="65"/>
-    <w:lsdException w:name="Medium List 2 Accent 3" w:uiPriority="66"/>
-    <w:lsdException w:name="Medium Grid 1 Accent 3" w:uiPriority="67"/>
-    <w:lsdException w:name="Medium Grid 2 Accent 3" w:uiPriority="68"/>
-    <w:lsdException w:name="Medium Grid 3 Accent 3" w:uiPriority="69"/>
-    <w:lsdException w:name="Dark List Accent 3" w:uiPriority="70"/>
-    <w:lsdException w:name="Colorful Shading Accent 3" w:uiPriority="71"/>
-    <w:lsdException w:name="Colorful List Accent 3" w:uiPriority="72"/>
-    <w:lsdException w:name="Colorful Grid Accent 3" w:uiPriority="73"/>
-    <w:lsdException w:name="Light Shading Accent 4" w:uiPriority="60"/>
-    <w:lsdException w:name="Light List Accent 4" w:uiPriority="61"/>
-    <w:lsdException w:name="Light Grid Accent 4" w:uiPriority="62"/>
-    <w:lsdException w:name="Medium Shading 1 Accent 4" w:uiPriority="63"/>
-    <w:lsdException w:name="Medium Shading 2 Accent 4" w:uiPriority="64"/>
-    <w:lsdException w:name="Medium List 1 Accent 4" w:uiPriority="65"/>
-    <w:lsdException w:name="Medium List 2 Accent 4" w:uiPriority="66"/>
-    <w:lsdException w:name="Medium Grid 1 Accent 4" w:uiPriority="67"/>
-    <w:lsdException w:name="Medium Grid 2 Accent 4" w:uiPriority="68"/>
-    <w:lsdException w:name="Medium Grid 3 Accent 4" w:uiPriority="69"/>
-    <w:lsdException w:name="Dark List Accent 4" w:uiPriority="70"/>
-    <w:lsdException w:name="Colorful Shading Accent 4" w:uiPriority="71"/>
-    <w:lsdException w:name="Colorful List Accent 4" w:uiPriority="72"/>
-    <w:lsdException w:name="Colorful Grid Accent 4" w:uiPriority="73"/>
-    <w:lsdException w:name="Light Shading Accent 5" w:uiPriority="60"/>
-    <w:lsdException w:name="Light List Accent 5" w:uiPriority="61"/>
-    <w:lsdException w:name="Light Grid Accent 5" w:uiPriority="62"/>
-    <w:lsdException w:name="Medium Shading 1 Accent 5" w:uiPriority="63"/>
-    <w:lsdException w:name="Medium Shading 2 Accent 5" w:uiPriority="64"/>
-    <w:lsdException w:name="Medium List 1 Accent 5" w:uiPriority="65"/>
-    <w:lsdException w:name="Medium List 2 Accent 5" w:uiPriority="66"/>
-    <w:lsdException w:name="Medium Grid 1 Accent 5" w:uiPriority="67"/>
-    <w:lsdException w:name="Medium Grid 2 Accent 5" w:uiPriority="68"/>
-    <w:lsdException w:name="Medium Grid 3 Accent 5" w:uiPriority="69"/>
-    <w:lsdException w:name="Dark List Accent 5" w:uiPriority="70"/>
-    <w:lsdException w:name="Colorful Shading Accent 5" w:uiPriority="71"/>
-    <w:lsdException w:name="Colorful List Accent 5" w:uiPriority="72"/>
-    <w:lsdException w:name="Colorful Grid Accent 5" w:uiPriority="73"/>
-    <w:lsdException w:name="Light Shading Accent 6" w:uiPriority="60"/>
-    <w:lsdException w:name="Light List Accent 6" w:uiPriority="61"/>
-    <w:lsdException w:name="Light Grid Accent 6" w:uiPriority="62"/>
-    <w:lsdException w:name="Medium Shading 1 Accent 6" w:uiPriority="63"/>
-    <w:lsdException w:name="Medium Shading 2 Accent 6" w:uiPriority="64"/>
-    <w:lsdException w:name="Medium List 1 Accent 6" w:uiPriority="65"/>
-    <w:lsdException w:name="Medium List 2 Accent 6" w:uiPriority="66"/>
-    <w:lsdException w:name="Medium Grid 1 Accent 6" w:uiPriority="67"/>
-    <w:lsdException w:name="Medium Grid 2 Accent 6" w:uiPriority="68"/>
-    <w:lsdException w:name="Medium Grid 3 Accent 6" w:uiPriority="69"/>
-    <w:lsdException w:name="Dark List Accent 6" w:uiPriority="70"/>
-    <w:lsdException w:name="Colorful Shading Accent 6" w:uiPriority="71"/>
-    <w:lsdException w:name="Colorful List Accent 6" w:uiPriority="72"/>
-    <w:lsdException w:name="Colorful Grid Accent 6" w:uiPriority="73"/>
-    <w:lsdException w:name="Subtle Emphasis" w:uiPriority="19" w:qFormat="1"/>
-    <w:lsdException w:name="Intense Emphasis" w:uiPriority="21" w:qFormat="1"/>
-    <w:lsdException w:name="Subtle Reference" w:uiPriority="31" w:qFormat="1"/>
-    <w:lsdException w:name="Intense Reference" w:uiPriority="32" w:qFormat="1"/>
-    <w:lsdException w:name="Book Title" w:uiPriority="33" w:qFormat="1"/>
-    <w:lsdException w:name="Bibliography" w:semiHidden="1" w:uiPriority="37" w:unhideWhenUsed="1"/>
-    <w:lsdException w:name="TOC Heading" w:semiHidden="1" w:uiPriority="39" w:unhideWhenUsed="1" w:qFormat="1"/>
-    <w:lsdException w:name="Plain Table 1" w:uiPriority="41"/>
-    <w:lsdException w:name="Plain Table 2" w:uiPriority="42"/>
-    <w:lsdException w:name="Plain Table 3" w:uiPriority="43"/>
-    <w:lsdException w:name="Plain Table 4" w:uiPriority="44"/>
-    <w:lsdException w:name="Plain Table 5" w:uiPriority="45"/>
-    <w:lsdException w:name="Grid Table Light" w:uiPriority="40"/>
-    <w:lsdException w:name="Grid Table 1 Light" w:uiPriority="46"/>
-    <w:lsdException w:name="Grid Table 2" w:uiPriority="47"/>
-    <w:lsdException w:name="Grid Table 3" w:uiPriority="48"/>
-    <w:lsdException w:name="Grid Table 4" w:uiPriority="49"/>
-    <w:lsdException w:name="Grid Table 5 Dark" w:uiPriority="50"/>
-    <w:lsdException w:name="Grid Table 6 Colorful" w:uiPriority="51"/>
-    <w:lsdException w:name="Grid Table 7 Colorful" w:uiPriority="52"/>
-    <w:lsdException w:name="Grid Table 1 Light Accent 1" w:uiPriority="46"/>
-    <w:lsdException w:name="Grid Table 2 Accent 1" w:uiPriority="47"/>
-    <w:lsdException w:name="Grid Table 3 Accent 1" w:uiPriority="48"/>
-    <w:lsdException w:name="Grid Table 4 Accent 1" w:uiPriority="49"/>
-    <w:lsdException w:name="Grid Table 5 Dark Accent 1" w:uiPriority="50"/>
-    <w:lsdException w:name="Grid Table 6 Colorful Accent 1" w:uiPriority="51"/>
-    <w:lsdException w:name="Grid Table 7 Colorful Accent 1" w:uiPriority="52"/>
-    <w:lsdException w:name="Grid Table 1 Light Accent 2" w:uiPriority="46"/>
-    <w:lsdException w:name="Grid Table 2 Accent 2" w:uiPriority="47"/>
-    <w:lsdException w:name="Grid Table 3 Accent 2" w:uiPriority="48"/>
-    <w:lsdException w:name="Grid Table 4 Accent 2" w:uiPriority="49"/>
-    <w:lsdException w:name="Grid Table 5 Dark Accent 2" w:uiPriority="50"/>
-    <w:lsdException w:name="Grid Table 6 Colorful Accent 2" w:uiPriority="51"/>
-    <w:lsdException w:name="Grid Table 7 Colorful Accent 2" w:uiPriority="52"/>
-    <w:lsdException w:name="Grid Table 1 Light Accent 3" w:uiPriority="46"/>
-    <w:lsdException w:name="Grid Table 2 Accent 3" w:uiPriority="47"/>
-    <w:lsdException w:name="Grid Table 3 Accent 3" w:uiPriority="48"/>
-    <w:lsdException w:name="Grid Table 4 Accent 3" w:uiPriority="49"/>
-    <w:lsdException w:name="Grid Table 5 Dark Accent 3" w:uiPriority="50"/>
-    <w:lsdException w:name="Grid Table 6 Colorful Accent 3" w:uiPriority="51"/>
-    <w:lsdException w:name="Grid Table 7 Colorful Accent 3" w:uiPriority="52"/>
-    <w:lsdException w:name="Grid Table 1 Light Accent 4" w:uiPriority="46"/>
-    <w:lsdException w:name="Grid Table 2 Accent 4" w:uiPriority="47"/>
-    <w:lsdException w:name="Grid Table 3 Accent 4" w:uiPriority="48"/>
-    <w:lsdException w:name="Grid Table 4 Accent 4" w:uiPriority="49"/>
-    <w:lsdException w:name="Grid Table 5 Dark Accent 4" w:uiPriority="50"/>
-    <w:lsdException w:name="Grid Table 6 Colorful Accent 4" w:uiPriority="51"/>
-    <w:lsdException w:name="Grid Table 7 Colorful Accent 4" w:uiPriority="52"/>
-    <w:lsdException w:name="Grid Table 1 Light Accent 5" w:uiPriority="46"/>
-    <w:lsdException w:name="Grid Table 2 Accent 5" w:uiPriority="47"/>
-    <w:lsdException w:name="Grid Table 3 Accent 5" w:uiPriority="48"/>
-    <w:lsdException w:name="Grid Table 4 Accent 5" w:uiPriority="49"/>
-    <w:lsdException w:name="Grid Table 5 Dark Accent 5" w:uiPriority="50"/>
-    <w:lsdException w:name="Grid Table 6 Colorful Accent 5" w:uiPriority="51"/>
-    <w:lsdException w:name="Grid Table 7 Colorful Accent 5" w:uiPriority="52"/>
-    <w:lsdException w:name="Grid Table 1 Light Accent 6" w:uiPriority="46"/>
-    <w:lsdException w:name="Grid Table 2 Accent 6" w:uiPriority="47"/>
-    <w:lsdException w:name="Grid Table 3 Accent 6" w:uiPriority="48"/>
-    <w:lsdException w:name="Grid Table 4 Accent 6" w:uiPriority="49"/>
-    <w:lsdException w:name="Grid Table 5 Dark Accent 6" w:uiPriority="50"/>
-    <w:lsdException w:name="Grid Table 6 Colorful Accent 6" w:uiPriority="51"/>
-    <w:lsdException w:name="Grid Table 7 Colorful Accent 6" w:uiPriority="52"/>
-    <w:lsdException w:name="List Table 1 Light" w:uiPriority="46"/>
-    <w:lsdException w:name="List Table 2" w:uiPriority="47"/>
-    <w:lsdException w:name="List Table 3" w:uiPriority="48"/>
-    <w:lsdException w:name="List Table 4" w:uiPriority="49"/>
-    <w:lsdException w:name="List Table 5 Dark" w:uiPriority="50"/>
-    <w:lsdException w:name="List Table 6 Colorful" w:uiPriority="51"/>
-    <w:lsdException w:name="List Table 7 Colorful" w:uiPriority="52"/>
-    <w:lsdException w:name="List Table 1 Light Accent 1" w:uiPriority="46"/>
-    <w:lsdException w:name="List Table 2 Accent 1" w:uiPriority="47"/>
-    <w:lsdException w:name="List Table 3 Accent 1" w:uiPriority="48"/>
-    <w:lsdException w:name="List Table 4 Accent 1" w:uiPriority="49"/>
-    <w:lsdException w:name="List Table 5 Dark Accent 1" w:uiPriority="50"/>
-    <w:lsdException w:name="List Table 6 Colorful Accent 1" w:uiPriority="51"/>
-    <w:lsdException w:name="List Table 7 Colorful Accent 1" w:uiPriority="52"/>
-    <w:lsdException w:name="List Table 1 Light Accent 2" w:uiPriority="46"/>
-    <w:lsdException w:name="List Table 2 Accent 2" w:uiPriority="47"/>
-    <w:lsdException w:name="List Table 3 Accent 2" w:uiPriority="48"/>
-    <w:lsdException w:name="List Table 4 Accent 2" w:uiPriority="49"/>
-    <w:lsdException w:name="List Table 5 Dark Accent 2" w:uiPriority="50"/>
-    <w:lsdException w:name="List Table 6 Colorful Accent 2" w:uiPriority="51"/>
-    <w:lsdException w:name="List Table 7 Colorful Accent 2" w:uiPriority="52"/>
-    <w:lsdException w:name="List Table 1 Light Accent 3" w:uiPriority="46"/>
-    <w:lsdException w:name="List Table 2 Accent 3" w:uiPriority="47"/>
-    <w:lsdException w:name="List Table 3 Accent 3" w:uiPriority="48"/>
-    <w:lsdException w:name="List Table 4 Accent 3" w:uiPriority="49"/>
-    <w:lsdException w:name="List Table 5 Dark Accent 3" w:uiPriority="50"/>
-    <w:lsdException w:name="List Table 6 Colorful Accent 3" w:uiPriority="51"/>
-    <w:lsdException w:name="List Table 7 Colorful Accent 3" w:uiPriority="52"/>
-    <w:lsdException w:name="List Table 1 Light Accent 4" w:uiPriority="46"/>
-    <w:lsdException w:name="List Table 2 Accent 4" w:uiPriority="47"/>
-    <w:lsdException w:name="List Table 3 Accent 4" w:uiPriority="48"/>
-    <w:lsdException w:name="List Table 4 Accent 4" w:uiPriority="49"/>
-    <w:lsdException w:name="List Table 5 Dark Accent 4" w:uiPriority="50"/>
-    <w:lsdException w:name="List Table 6 Colorful Accent 4" w:uiPriority="51"/>
-    <w:lsdException w:name="List Table 7 Colorful Accent 4" w:uiPriority="52"/>
-    <w:lsdException w:name="List Table 1 Light Accent 5" w:uiPriority="46"/>
-    <w:lsdException w:name="List Table 2 Accent 5" w:uiPriority="47"/>
-    <w:lsdException w:name="List Table 3 Accent 5" w:uiPriority="48"/>
-    <w:lsdException w:name="List Table 4 Accent 5" w:uiPriority="49"/>
-    <w:lsdException w:name="List Table 5 Dark Accent 5" w:uiPriority="50"/>
-    <w:lsdException w:name="List Table 6 Colorful Accent 5" w:uiPriority="51"/>
-    <w:lsdException w:name="List Table 7 Colorful Accent 5" w:uiPriority="52"/>
-    <w:lsdException w:name="List Table 1 Light Accent 6" w:uiPriority="46"/>
-    <w:lsdException w:name="List Table 2 Accent 6" w:uiPriority="47"/>
-    <w:lsdException w:name="List Table 3 Accent 6" w:uiPriority="48"/>
-    <w:lsdException w:name="List Table 4 Accent 6" w:uiPriority="49"/>
-    <w:lsdException w:name="List Table 5 Dark Accent 6" w:uiPriority="50"/>
-    <w:lsdException w:name="List Table 6 Colorful Accent 6" w:uiPriority="51"/>
-    <w:lsdException w:name="List Table 7 Colorful Accent 6" w:uiPriority="52"/>
-    <w:lsdException w:name="Mention" w:semiHidden="1" w:unhideWhenUsed="1"/>
-    <w:lsdException w:name="Smart Hyperlink" w:semiHidden="1" w:unhideWhenUsed="1"/>
-    <w:lsdException w:name="Hashtag" w:semiHidden="1" w:unhideWhenUsed="1"/>
-    <w:lsdException w:name="Unresolved Mention" w:semiHidden="1" w:unhideWhenUsed="1"/>
+  <w:latentStyles w:defLockedState="0" w:defUIPriority="99" w:defSemiHidden="1" w:defUnhideWhenUsed="1" w:defQFormat="0" w:count="267">
+    <w:lsdException w:name="Normal" w:semiHidden="0" w:uiPriority="0" w:unhideWhenUsed="0" w:qFormat="1"/>
+    <w:lsdException w:name="heading 1" w:semiHidden="0" w:uiPriority="9" w:unhideWhenUsed="0" w:qFormat="1"/>
+    <w:lsdException w:name="heading 2" w:uiPriority="9" w:qFormat="1"/>
+    <w:lsdException w:name="heading 3" w:uiPriority="9" w:qFormat="1"/>
+    <w:lsdException w:name="heading 4" w:uiPriority="9" w:qFormat="1"/>
+    <w:lsdException w:name="heading 5" w:uiPriority="9" w:qFormat="1"/>
+    <w:lsdException w:name="heading 6" w:uiPriority="9" w:qFormat="1"/>
+    <w:lsdException w:name="heading 7" w:uiPriority="9" w:qFormat="1"/>
+    <w:lsdException w:name="heading 8" w:uiPriority="9" w:qFormat="1"/>
+    <w:lsdException w:name="heading 9" w:uiPriority="9" w:qFormat="1"/>
+    <w:lsdException w:name="toc 1" w:uiPriority="39"/>
+    <w:lsdException w:name="toc 2" w:uiPriority="39"/>
+    <w:lsdException w:name="toc 3" w:uiPriority="39"/>
+    <w:lsdException w:name="toc 4" w:uiPriority="39"/>
+    <w:lsdException w:name="toc 5" w:uiPriority="39"/>
+    <w:lsdException w:name="toc 6" w:uiPriority="39"/>
+    <w:lsdException w:name="toc 7" w:uiPriority="39"/>
+    <w:lsdException w:name="toc 8" w:uiPriority="39"/>
+    <w:lsdException w:name="toc 9" w:uiPriority="39"/>
+    <w:lsdException w:name="caption" w:uiPriority="35" w:qFormat="1"/>
+    <w:lsdException w:name="Title" w:semiHidden="0" w:uiPriority="10" w:unhideWhenUsed="0" w:qFormat="1"/>
+    <w:lsdException w:name="Default Paragraph Font" w:uiPriority="1"/>
+    <w:lsdException w:name="Subtitle" w:semiHidden="0" w:uiPriority="11" w:unhideWhenUsed="0" w:qFormat="1"/>
+    <w:lsdException w:name="Strong" w:semiHidden="0" w:uiPriority="22" w:unhideWhenUsed="0" w:qFormat="1"/>
+    <w:lsdException w:name="Emphasis" w:semiHidden="0" w:uiPriority="20" w:unhideWhenUsed="0" w:qFormat="1"/>
+    <w:lsdException w:name="Table Grid" w:semiHidden="0" w:uiPriority="39" w:unhideWhenUsed="0"/>
+    <w:lsdException w:name="Placeholder Text" w:unhideWhenUsed="0"/>
+    <w:lsdException w:name="No Spacing" w:semiHidden="0" w:uiPriority="1" w:unhideWhenUsed="0" w:qFormat="1"/>
+    <w:lsdException w:name="Light Shading" w:semiHidden="0" w:uiPriority="60" w:unhideWhenUsed="0"/>
+    <w:lsdException w:name="Light List" w:semiHidden="0" w:uiPriority="61" w:unhideWhenUsed="0"/>
+    <w:lsdException w:name="Light Grid" w:semiHidden="0" w:uiPriority="62" w:unhideWhenUsed="0"/>
+    <w:lsdException w:name="Medium Shading 1" w:semiHidden="0" w:uiPriority="63" w:unhideWhenUsed="0"/>
+    <w:lsdException w:name="Medium Shading 2" w:semiHidden="0" w:uiPriority="64" w:unhideWhenUsed="0"/>
+    <w:lsdException w:name="Medium List 1" w:semiHidden="0" w:uiPriority="65" w:unhideWhenUsed="0"/>
+    <w:lsdException w:name="Medium List 2" w:semiHidden="0" w:uiPriority="66" w:unhideWhenUsed="0"/>
+    <w:lsdException w:name="Medium Grid 1" w:semiHidden="0" w:uiPriority="67" w:unhideWhenUsed="0"/>
+    <w:lsdException w:name="Medium Grid 2" w:semiHidden="0" w:uiPriority="68" w:unhideWhenUsed="0"/>
+    <w:lsdException w:name="Medium Grid 3" w:semiHidden="0" w:uiPriority="69" w:unhideWhenUsed="0"/>
+    <w:lsdException w:name="Dark List" w:semiHidden="0" w:uiPriority="70" w:unhideWhenUsed="0"/>
+    <w:lsdException w:name="Colorful Shading" w:semiHidden="0" w:uiPriority="71" w:unhideWhenUsed="0"/>
+    <w:lsdException w:name="Colorful List" w:semiHidden="0" w:uiPriority="72" w:unhideWhenUsed="0"/>
+    <w:lsdException w:name="Colorful Grid" w:semiHidden="0" w:uiPriority="73" w:unhideWhenUsed="0"/>
+    <w:lsdException w:name="Light Shading Accent 1" w:semiHidden="0" w:uiPriority="60" w:unhideWhenUsed="0"/>
+    <w:lsdException w:name="Light List Accent 1" w:semiHidden="0" w:uiPriority="61" w:unhideWhenUsed="0"/>
+    <w:lsdException w:name="Light Grid Accent 1" w:semiHidden="0" w:uiPriority="62" w:unhideWhenUsed="0"/>
+    <w:lsdException w:name="Medium Shading 1 Accent 1" w:semiHidden="0" w:uiPriority="63" w:unhideWhenUsed="0"/>
+    <w:lsdException w:name="Medium Shading 2 Accent 1" w:semiHidden="0" w:uiPriority="64" w:unhideWhenUsed="0"/>
+    <w:lsdException w:name="Medium List 1 Accent 1" w:semiHidden="0" w:uiPriority="65" w:unhideWhenUsed="0"/>
+    <w:lsdException w:name="Revision" w:unhideWhenUsed="0"/>
+    <w:lsdException w:name="List Paragraph" w:semiHidden="0" w:uiPriority="34" w:unhideWhenUsed="0" w:qFormat="1"/>
+    <w:lsdException w:name="Quote" w:semiHidden="0" w:uiPriority="29" w:unhideWhenUsed="0" w:qFormat="1"/>
+    <w:lsdException w:name="Intense Quote" w:semiHidden="0" w:uiPriority="30" w:unhideWhenUsed="0" w:qFormat="1"/>
+    <w:lsdException w:name="Medium List 2 Accent 1" w:semiHidden="0" w:uiPriority="66" w:unhideWhenUsed="0"/>
+    <w:lsdException w:name="Medium Grid 1 Accent 1" w:semiHidden="0" w:uiPriority="67" w:unhideWhenUsed="0"/>
+    <w:lsdException w:name="Medium Grid 2 Accent 1" w:semiHidden="0" w:uiPriority="68" w:unhideWhenUsed="0"/>
+    <w:lsdException w:name="Medium Grid 3 Accent 1" w:semiHidden="0" w:uiPriority="69" w:unhideWhenUsed="0"/>
+    <w:lsdException w:name="Dark List Accent 1" w:semiHidden="0" w:uiPriority="70" w:unhideWhenUsed="0"/>
+    <w:lsdException w:name="Colorful Shading Accent 1" w:semiHidden="0" w:uiPriority="71" w:unhideWhenUsed="0"/>
+    <w:lsdException w:name="Colorful List Accent 1" w:semiHidden="0" w:uiPriority="72" w:unhideWhenUsed="0"/>
+    <w:lsdException w:name="Colorful Grid Accent 1" w:semiHidden="0" w:uiPriority="73" w:unhideWhenUsed="0"/>
+    <w:lsdException w:name="Light Shading Accent 2" w:semiHidden="0" w:uiPriority="60" w:unhideWhenUsed="0"/>
+    <w:lsdException w:name="Light List Accent 2" w:semiHidden="0" w:uiPriority="61" w:unhideWhenUsed="0"/>
+    <w:lsdException w:name="Light Grid Accent 2" w:semiHidden="0" w:uiPriority="62" w:unhideWhenUsed="0"/>
+    <w:lsdException w:name="Medium Shading 1 Accent 2" w:semiHidden="0" w:uiPriority="63" w:unhideWhenUsed="0"/>
+    <w:lsdException w:name="Medium Shading 2 Accent 2" w:semiHidden="0" w:uiPriority="64" w:unhideWhenUsed="0"/>
+    <w:lsdException w:name="Medium List 1 Accent 2" w:semiHidden="0" w:uiPriority="65" w:unhideWhenUsed="0"/>
+    <w:lsdException w:name="Medium List 2 Accent 2" w:semiHidden="0" w:uiPriority="66" w:unhideWhenUsed="0"/>
+    <w:lsdException w:name="Medium Grid 1 Accent 2" w:semiHidden="0" w:uiPriority="67" w:unhideWhenUsed="0"/>
+    <w:lsdException w:name="Medium Grid 2 Accent 2" w:semiHidden="0" w:uiPriority="68" w:unhideWhenUsed="0"/>
+    <w:lsdException w:name="Medium Grid 3 Accent 2" w:semiHidden="0" w:uiPriority="69" w:unhideWhenUsed="0"/>
+    <w:lsdException w:name="Dark List Accent 2" w:semiHidden="0" w:uiPriority="70" w:unhideWhenUsed="0"/>
+    <w:lsdException w:name="Colorful Shading Accent 2" w:semiHidden="0" w:uiPriority="71" w:unhideWhenUsed="0"/>
+    <w:lsdException w:name="Colorful List Accent 2" w:semiHidden="0" w:uiPriority="72" w:unhideWhenUsed="0"/>
+    <w:lsdException w:name="Colorful Grid Accent 2" w:semiHidden="0" w:uiPriority="73" w:unhideWhenUsed="0"/>
+    <w:lsdException w:name="Light Shading Accent 3" w:semiHidden="0" w:uiPriority="60" w:unhideWhenUsed="0"/>
+    <w:lsdException w:name="Light List Accent 3" w:semiHidden="0" w:uiPriority="61" w:unhideWhenUsed="0"/>
+    <w:lsdException w:name="Light Grid Accent 3" w:semiHidden="0" w:uiPriority="62" w:unhideWhenUsed="0"/>
+    <w:lsdException w:name="Medium Shading 1 Accent 3" w:semiHidden="0" w:uiPriority="63" w:unhideWhenUsed="0"/>
+    <w:lsdException w:name="Medium Shading 2 Accent 3" w:semiHidden="0" w:uiPriority="64" w:unhideWhenUsed="0"/>
+    <w:lsdException w:name="Medium List 1 Accent 3" w:semiHidden="0" w:uiPriority="65" w:unhideWhenUsed="0"/>
+    <w:lsdException w:name="Medium List 2 Accent 3" w:semiHidden="0" w:uiPriority="66" w:unhideWhenUsed="0"/>
+    <w:lsdException w:name="Medium Grid 1 Accent 3" w:semiHidden="0" w:uiPriority="67" w:unhideWhenUsed="0"/>
+    <w:lsdException w:name="Medium Grid 2 Accent 3" w:semiHidden="0" w:uiPriority="68" w:unhideWhenUsed="0"/>
+    <w:lsdException w:name="Medium Grid 3 Accent 3" w:semiHidden="0" w:uiPriority="69" w:unhideWhenUsed="0"/>
+    <w:lsdException w:name="Dark List Accent 3" w:semiHidden="0" w:uiPriority="70" w:unhideWhenUsed="0"/>
+    <w:lsdException w:name="Colorful Shading Accent 3" w:semiHidden="0" w:uiPriority="71" w:unhideWhenUsed="0"/>
+    <w:lsdException w:name="Colorful List Accent 3" w:semiHidden="0" w:uiPriority="72" w:unhideWhenUsed="0"/>
+    <w:lsdException w:name="Colorful Grid Accent 3" w:semiHidden="0" w:uiPriority="73" w:unhideWhenUsed="0"/>
+    <w:lsdException w:name="Light Shading Accent 4" w:semiHidden="0" w:uiPriority="60" w:unhideWhenUsed="0"/>
+    <w:lsdException w:name="Light List Accent 4" w:semiHidden="0" w:uiPriority="61" w:unhideWhenUsed="0"/>
+    <w:lsdException w:name="Light Grid Accent 4" w:semiHidden="0" w:uiPriority="62" w:unhideWhenUsed="0"/>
+    <w:lsdException w:name="Medium Shading 1 Accent 4" w:semiHidden="0" w:uiPriority="63" w:unhideWhenUsed="0"/>
+    <w:lsdException w:name="Medium Shading 2 Accent 4" w:semiHidden="0" w:uiPriority="64" w:unhideWhenUsed="0"/>
+    <w:lsdException w:name="Medium List 1 Accent 4" w:semiHidden="0" w:uiPriority="65" w:unhideWhenUsed="0"/>
+    <w:lsdException w:name="Medium List 2 Accent 4" w:semiHidden="0" w:uiPriority="66" w:unhideWhenUsed="0"/>
+    <w:lsdException w:name="Medium Grid 1 Accent 4" w:semiHidden="0" w:uiPriority="67" w:unhideWhenUsed="0"/>
+    <w:lsdException w:name="Medium Grid 2 Accent 4" w:semiHidden="0" w:uiPriority="68" w:unhideWhenUsed="0"/>
+    <w:lsdException w:name="Medium Grid 3 Accent 4" w:semiHidden="0" w:uiPriority="69" w:unhideWhenUsed="0"/>
+    <w:lsdException w:name="Dark List Accent 4" w:semiHidden="0" w:uiPriority="70" w:unhideWhenUsed="0"/>
+    <w:lsdException w:name="Colorful Shading Accent 4" w:semiHidden="0" w:uiPriority="71" w:unhideWhenUsed="0"/>
+    <w:lsdException w:name="Colorful List Accent 4" w:semiHidden="0" w:uiPriority="72" w:unhideWhenUsed="0"/>
+    <w:lsdException w:name="Colorful Grid Accent 4" w:semiHidden="0" w:uiPriority="73" w:unhideWhenUsed="0"/>
+    <w:lsdException w:name="Light Shading Accent 5" w:semiHidden="0" w:uiPriority="60" w:unhideWhenUsed="0"/>
+    <w:lsdException w:name="Light List Accent 5" w:semiHidden="0" w:uiPriority="61" w:unhideWhenUsed="0"/>
+    <w:lsdException w:name="Light Grid Accent 5" w:semiHidden="0" w:uiPriority="62" w:unhideWhenUsed="0"/>
+    <w:lsdException w:name="Medium Shading 1 Accent 5" w:semiHidden="0" w:uiPriority="63" w:unhideWhenUsed="0"/>
+    <w:lsdException w:name="Medium Shading 2 Accent 5" w:semiHidden="0" w:uiPriority="64" w:unhideWhenUsed="0"/>
+    <w:lsdException w:name="Medium List 1 Accent 5" w:semiHidden="0" w:uiPriority="65" w:unhideWhenUsed="0"/>
+    <w:lsdException w:name="Medium List 2 Accent 5" w:semiHidden="0" w:uiPriority="66" w:unhideWhenUsed="0"/>
+    <w:lsdException w:name="Medium Grid 1 Accent 5" w:semiHidden="0" w:uiPriority="67" w:unhideWhenUsed="0"/>
+    <w:lsdException w:name="Medium Grid 2 Accent 5" w:semiHidden="0" w:uiPriority="68" w:unhideWhenUsed="0"/>
+    <w:lsdException w:name="Medium Grid 3 Accent 5" w:semiHidden="0" w:uiPriority="69" w:unhideWhenUsed="0"/>
+    <w:lsdException w:name="Dark List Accent 5" w:semiHidden="0" w:uiPriority="70" w:unhideWhenUsed="0"/>
+    <w:lsdException w:name="Colorful Shading Accent 5" w:semiHidden="0" w:uiPriority="71" w:unhideWhenUsed="0"/>
+    <w:lsdException w:name="Colorful List Accent 5" w:semiHidden="0" w:uiPriority="72" w:unhideWhenUsed="0"/>
+    <w:lsdException w:name="Colorful Grid Accent 5" w:semiHidden="0" w:uiPriority="73" w:unhideWhenUsed="0"/>
+    <w:lsdException w:name="Light Shading Accent 6" w:semiHidden="0" w:uiPriority="60" w:unhideWhenUsed="0"/>
+    <w:lsdException w:name="Light List Accent 6" w:semiHidden="0" w:uiPriority="61" w:unhideWhenUsed="0"/>
+    <w:lsdException w:name="Light Grid Accent 6" w:semiHidden="0" w:uiPriority="62" w:unhideWhenUsed="0"/>
+    <w:lsdException w:name="Medium Shading 1 Accent 6" w:semiHidden="0" w:uiPriority="63" w:unhideWhenUsed="0"/>
+    <w:lsdException w:name="Medium Shading 2 Accent 6" w:semiHidden="0" w:uiPriority="64" w:unhideWhenUsed="0"/>
+    <w:lsdException w:name="Medium List 1 Accent 6" w:semiHidden="0" w:uiPriority="65" w:unhideWhenUsed="0"/>
+    <w:lsdException w:name="Medium List 2 Accent 6" w:semiHidden="0" w:uiPriority="66" w:unhideWhenUsed="0"/>
+    <w:lsdException w:name="Medium Grid 1 Accent 6" w:semiHidden="0" w:uiPriority="67" w:unhideWhenUsed="0"/>
+    <w:lsdException w:name="Medium Grid 2 Accent 6" w:semiHidden="0" w:uiPriority="68" w:unhideWhenUsed="0"/>
+    <w:lsdException w:name="Medium Grid 3 Accent 6" w:semiHidden="0" w:uiPriority="69" w:unhideWhenUsed="0"/>
+    <w:lsdException w:name="Dark List Accent 6" w:semiHidden="0" w:uiPriority="70" w:unhideWhenUsed="0"/>
+    <w:lsdException w:name="Colorful Shading Accent 6" w:semiHidden="0" w:uiPriority="71" w:unhideWhenUsed="0"/>
+    <w:lsdException w:name="Colorful List Accent 6" w:semiHidden="0" w:uiPriority="72" w:unhideWhenUsed="0"/>
+    <w:lsdException w:name="Colorful Grid Accent 6" w:semiHidden="0" w:uiPriority="73" w:unhideWhenUsed="0"/>
+    <w:lsdException w:name="Subtle Emphasis" w:semiHidden="0" w:uiPriority="19" w:unhideWhenUsed="0" w:qFormat="1"/>
+    <w:lsdException w:name="Intense Emphasis" w:semiHidden="0" w:uiPriority="21" w:unhideWhenUsed="0" w:qFormat="1"/>
+    <w:lsdException w:name="Subtle Reference" w:semiHidden="0" w:uiPriority="31" w:unhideWhenUsed="0" w:qFormat="1"/>
+    <w:lsdException w:name="Intense Reference" w:semiHidden="0" w:uiPriority="32" w:unhideWhenUsed="0" w:qFormat="1"/>
+    <w:lsdException w:name="Book Title" w:semiHidden="0" w:uiPriority="33" w:unhideWhenUsed="0" w:qFormat="1"/>
+    <w:lsdException w:name="Bibliography" w:uiPriority="37"/>
+    <w:lsdException w:name="TOC Heading" w:uiPriority="39" w:qFormat="1"/>
   </w:latentStyles>
   <w:style w:type="paragraph" w:default="1" w:styleId="Normal">
     <w:name w:val="Normal"/>
     <w:qFormat/>
     <w:rsid w:val="00D20B5D"/>
   </w:style>
-  <w:style w:type="character" w:default="1" w:styleId="VarsaylanParagrafYazTipi">
+  <w:style w:type="character" w:default="1" w:styleId="DefaultParagraphFont">
     <w:name w:val="Default Paragraph Font"/>
     <w:uiPriority w:val="1"/>
     <w:semiHidden/>
     <w:unhideWhenUsed/>
   </w:style>
-  <w:style w:type="table" w:default="1" w:styleId="NormalTablo">
+  <w:style w:type="table" w:default="1" w:styleId="TableNormal">
     <w:name w:val="Normal Table"/>
     <w:uiPriority w:val="99"/>
     <w:semiHidden/>
@@ -3316,7 +3326,7 @@
       </w:tblCellMar>
     </w:tblPr>
   </w:style>
-  <w:style w:type="numbering" w:default="1" w:styleId="ListeYok">
+  <w:style w:type="numbering" w:default="1" w:styleId="NoList">
     <w:name w:val="No List"/>
     <w:uiPriority w:val="99"/>
     <w:semiHidden/>
@@ -3338,7 +3348,7 @@
       <w:lang w:eastAsia="en-GB"/>
     </w:rPr>
   </w:style>
-  <w:style w:type="paragraph" w:styleId="ListeParagraf">
+  <w:style w:type="paragraph" w:styleId="ListParagraph">
     <w:name w:val="List Paragraph"/>
     <w:basedOn w:val="Normal"/>
     <w:uiPriority w:val="34"/>
@@ -3349,9 +3359,9 @@
       <w:contextualSpacing/>
     </w:pPr>
   </w:style>
-  <w:style w:type="character" w:styleId="YerTutucuMetni">
+  <w:style w:type="character" w:styleId="PlaceholderText">
     <w:name w:val="Placeholder Text"/>
-    <w:basedOn w:val="VarsaylanParagrafYazTipi"/>
+    <w:basedOn w:val="DefaultParagraphFont"/>
     <w:uiPriority w:val="99"/>
     <w:semiHidden/>
     <w:rsid w:val="00D20B5D"/>
@@ -3359,10 +3369,10 @@
       <w:color w:val="808080"/>
     </w:rPr>
   </w:style>
-  <w:style w:type="paragraph" w:styleId="BalonMetni">
+  <w:style w:type="paragraph" w:styleId="BalloonText">
     <w:name w:val="Balloon Text"/>
     <w:basedOn w:val="Normal"/>
-    <w:link w:val="BalonMetniChar"/>
+    <w:link w:val="BalloonTextChar"/>
     <w:uiPriority w:val="99"/>
     <w:semiHidden/>
     <w:unhideWhenUsed/>
@@ -3376,10 +3386,268 @@
       <w:szCs w:val="16"/>
     </w:rPr>
   </w:style>
-  <w:style w:type="character" w:customStyle="1" w:styleId="BalonMetniChar">
-    <w:name w:val="Balon Metni Char"/>
-    <w:basedOn w:val="VarsaylanParagrafYazTipi"/>
-    <w:link w:val="BalonMetni"/>
+  <w:style w:type="character" w:customStyle="1" w:styleId="BalloonTextChar">
+    <w:name w:val="Balloon Text Char"/>
+    <w:basedOn w:val="DefaultParagraphFont"/>
+    <w:link w:val="BalloonText"/>
+    <w:uiPriority w:val="99"/>
+    <w:semiHidden/>
+    <w:rsid w:val="00F04A5D"/>
+    <w:rPr>
+      <w:rFonts w:ascii="Tahoma" w:hAnsi="Tahoma" w:cs="Tahoma"/>
+      <w:sz w:val="16"/>
+      <w:szCs w:val="16"/>
+    </w:rPr>
+  </w:style>
+</w:styles>
+</file>
+
+<file path=word/stylesWithEffects.xml><?xml version="1.0" encoding="utf-8"?>
+<w:styles xmlns:wpc="http://schemas.microsoft.com/office/word/2010/wordprocessingCanvas" xmlns:mc="http://schemas.openxmlformats.org/markup-compatibility/2006" xmlns:o="urn:schemas-microsoft-com:office:office" xmlns:r="http://schemas.openxmlformats.org/officeDocument/2006/relationships" xmlns:m="http://schemas.openxmlformats.org/officeDocument/2006/math" xmlns:v="urn:schemas-microsoft-com:vml" xmlns:wp14="http://schemas.microsoft.com/office/word/2010/wordprocessingDrawing" xmlns:wp="http://schemas.openxmlformats.org/drawingml/2006/wordprocessingDrawing" xmlns:w10="urn:schemas-microsoft-com:office:word" xmlns:w="http://schemas.openxmlformats.org/wordprocessingml/2006/main" xmlns:w14="http://schemas.microsoft.com/office/word/2010/wordml" xmlns:wpg="http://schemas.microsoft.com/office/word/2010/wordprocessingGroup" xmlns:wpi="http://schemas.microsoft.com/office/word/2010/wordprocessingInk" xmlns:wne="http://schemas.microsoft.com/office/word/2006/wordml" xmlns:wps="http://schemas.microsoft.com/office/word/2010/wordprocessingShape" mc:Ignorable="w14 wp14">
+  <w:docDefaults>
+    <w:rPrDefault>
+      <w:rPr>
+        <w:rFonts w:asciiTheme="minorHAnsi" w:eastAsiaTheme="minorHAnsi" w:hAnsiTheme="minorHAnsi" w:cstheme="minorBidi"/>
+        <w:sz w:val="22"/>
+        <w:szCs w:val="22"/>
+        <w:lang w:val="en-GB" w:eastAsia="en-US" w:bidi="ar-SA"/>
+      </w:rPr>
+    </w:rPrDefault>
+    <w:pPrDefault>
+      <w:pPr>
+        <w:spacing w:after="160" w:line="259" w:lineRule="auto"/>
+      </w:pPr>
+    </w:pPrDefault>
+  </w:docDefaults>
+  <w:latentStyles w:defLockedState="0" w:defUIPriority="99" w:defSemiHidden="1" w:defUnhideWhenUsed="1" w:defQFormat="0" w:count="267">
+    <w:lsdException w:name="Normal" w:semiHidden="0" w:uiPriority="0" w:unhideWhenUsed="0" w:qFormat="1"/>
+    <w:lsdException w:name="heading 1" w:semiHidden="0" w:uiPriority="9" w:unhideWhenUsed="0" w:qFormat="1"/>
+    <w:lsdException w:name="heading 2" w:uiPriority="9" w:qFormat="1"/>
+    <w:lsdException w:name="heading 3" w:uiPriority="9" w:qFormat="1"/>
+    <w:lsdException w:name="heading 4" w:uiPriority="9" w:qFormat="1"/>
+    <w:lsdException w:name="heading 5" w:uiPriority="9" w:qFormat="1"/>
+    <w:lsdException w:name="heading 6" w:uiPriority="9" w:qFormat="1"/>
+    <w:lsdException w:name="heading 7" w:uiPriority="9" w:qFormat="1"/>
+    <w:lsdException w:name="heading 8" w:uiPriority="9" w:qFormat="1"/>
+    <w:lsdException w:name="heading 9" w:uiPriority="9" w:qFormat="1"/>
+    <w:lsdException w:name="toc 1" w:uiPriority="39"/>
+    <w:lsdException w:name="toc 2" w:uiPriority="39"/>
+    <w:lsdException w:name="toc 3" w:uiPriority="39"/>
+    <w:lsdException w:name="toc 4" w:uiPriority="39"/>
+    <w:lsdException w:name="toc 5" w:uiPriority="39"/>
+    <w:lsdException w:name="toc 6" w:uiPriority="39"/>
+    <w:lsdException w:name="toc 7" w:uiPriority="39"/>
+    <w:lsdException w:name="toc 8" w:uiPriority="39"/>
+    <w:lsdException w:name="toc 9" w:uiPriority="39"/>
+    <w:lsdException w:name="caption" w:uiPriority="35" w:qFormat="1"/>
+    <w:lsdException w:name="Title" w:semiHidden="0" w:uiPriority="10" w:unhideWhenUsed="0" w:qFormat="1"/>
+    <w:lsdException w:name="Default Paragraph Font" w:uiPriority="1"/>
+    <w:lsdException w:name="Subtitle" w:semiHidden="0" w:uiPriority="11" w:unhideWhenUsed="0" w:qFormat="1"/>
+    <w:lsdException w:name="Strong" w:semiHidden="0" w:uiPriority="22" w:unhideWhenUsed="0" w:qFormat="1"/>
+    <w:lsdException w:name="Emphasis" w:semiHidden="0" w:uiPriority="20" w:unhideWhenUsed="0" w:qFormat="1"/>
+    <w:lsdException w:name="Table Grid" w:semiHidden="0" w:uiPriority="39" w:unhideWhenUsed="0"/>
+    <w:lsdException w:name="Placeholder Text" w:unhideWhenUsed="0"/>
+    <w:lsdException w:name="No Spacing" w:semiHidden="0" w:uiPriority="1" w:unhideWhenUsed="0" w:qFormat="1"/>
+    <w:lsdException w:name="Light Shading" w:semiHidden="0" w:uiPriority="60" w:unhideWhenUsed="0"/>
+    <w:lsdException w:name="Light List" w:semiHidden="0" w:uiPriority="61" w:unhideWhenUsed="0"/>
+    <w:lsdException w:name="Light Grid" w:semiHidden="0" w:uiPriority="62" w:unhideWhenUsed="0"/>
+    <w:lsdException w:name="Medium Shading 1" w:semiHidden="0" w:uiPriority="63" w:unhideWhenUsed="0"/>
+    <w:lsdException w:name="Medium Shading 2" w:semiHidden="0" w:uiPriority="64" w:unhideWhenUsed="0"/>
+    <w:lsdException w:name="Medium List 1" w:semiHidden="0" w:uiPriority="65" w:unhideWhenUsed="0"/>
+    <w:lsdException w:name="Medium List 2" w:semiHidden="0" w:uiPriority="66" w:unhideWhenUsed="0"/>
+    <w:lsdException w:name="Medium Grid 1" w:semiHidden="0" w:uiPriority="67" w:unhideWhenUsed="0"/>
+    <w:lsdException w:name="Medium Grid 2" w:semiHidden="0" w:uiPriority="68" w:unhideWhenUsed="0"/>
+    <w:lsdException w:name="Medium Grid 3" w:semiHidden="0" w:uiPriority="69" w:unhideWhenUsed="0"/>
+    <w:lsdException w:name="Dark List" w:semiHidden="0" w:uiPriority="70" w:unhideWhenUsed="0"/>
+    <w:lsdException w:name="Colorful Shading" w:semiHidden="0" w:uiPriority="71" w:unhideWhenUsed="0"/>
+    <w:lsdException w:name="Colorful List" w:semiHidden="0" w:uiPriority="72" w:unhideWhenUsed="0"/>
+    <w:lsdException w:name="Colorful Grid" w:semiHidden="0" w:uiPriority="73" w:unhideWhenUsed="0"/>
+    <w:lsdException w:name="Light Shading Accent 1" w:semiHidden="0" w:uiPriority="60" w:unhideWhenUsed="0"/>
+    <w:lsdException w:name="Light List Accent 1" w:semiHidden="0" w:uiPriority="61" w:unhideWhenUsed="0"/>
+    <w:lsdException w:name="Light Grid Accent 1" w:semiHidden="0" w:uiPriority="62" w:unhideWhenUsed="0"/>
+    <w:lsdException w:name="Medium Shading 1 Accent 1" w:semiHidden="0" w:uiPriority="63" w:unhideWhenUsed="0"/>
+    <w:lsdException w:name="Medium Shading 2 Accent 1" w:semiHidden="0" w:uiPriority="64" w:unhideWhenUsed="0"/>
+    <w:lsdException w:name="Medium List 1 Accent 1" w:semiHidden="0" w:uiPriority="65" w:unhideWhenUsed="0"/>
+    <w:lsdException w:name="Revision" w:unhideWhenUsed="0"/>
+    <w:lsdException w:name="List Paragraph" w:semiHidden="0" w:uiPriority="34" w:unhideWhenUsed="0" w:qFormat="1"/>
+    <w:lsdException w:name="Quote" w:semiHidden="0" w:uiPriority="29" w:unhideWhenUsed="0" w:qFormat="1"/>
+    <w:lsdException w:name="Intense Quote" w:semiHidden="0" w:uiPriority="30" w:unhideWhenUsed="0" w:qFormat="1"/>
+    <w:lsdException w:name="Medium List 2 Accent 1" w:semiHidden="0" w:uiPriority="66" w:unhideWhenUsed="0"/>
+    <w:lsdException w:name="Medium Grid 1 Accent 1" w:semiHidden="0" w:uiPriority="67" w:unhideWhenUsed="0"/>
+    <w:lsdException w:name="Medium Grid 2 Accent 1" w:semiHidden="0" w:uiPriority="68" w:unhideWhenUsed="0"/>
+    <w:lsdException w:name="Medium Grid 3 Accent 1" w:semiHidden="0" w:uiPriority="69" w:unhideWhenUsed="0"/>
+    <w:lsdException w:name="Dark List Accent 1" w:semiHidden="0" w:uiPriority="70" w:unhideWhenUsed="0"/>
+    <w:lsdException w:name="Colorful Shading Accent 1" w:semiHidden="0" w:uiPriority="71" w:unhideWhenUsed="0"/>
+    <w:lsdException w:name="Colorful List Accent 1" w:semiHidden="0" w:uiPriority="72" w:unhideWhenUsed="0"/>
+    <w:lsdException w:name="Colorful Grid Accent 1" w:semiHidden="0" w:uiPriority="73" w:unhideWhenUsed="0"/>
+    <w:lsdException w:name="Light Shading Accent 2" w:semiHidden="0" w:uiPriority="60" w:unhideWhenUsed="0"/>
+    <w:lsdException w:name="Light List Accent 2" w:semiHidden="0" w:uiPriority="61" w:unhideWhenUsed="0"/>
+    <w:lsdException w:name="Light Grid Accent 2" w:semiHidden="0" w:uiPriority="62" w:unhideWhenUsed="0"/>
+    <w:lsdException w:name="Medium Shading 1 Accent 2" w:semiHidden="0" w:uiPriority="63" w:unhideWhenUsed="0"/>
+    <w:lsdException w:name="Medium Shading 2 Accent 2" w:semiHidden="0" w:uiPriority="64" w:unhideWhenUsed="0"/>
+    <w:lsdException w:name="Medium List 1 Accent 2" w:semiHidden="0" w:uiPriority="65" w:unhideWhenUsed="0"/>
+    <w:lsdException w:name="Medium List 2 Accent 2" w:semiHidden="0" w:uiPriority="66" w:unhideWhenUsed="0"/>
+    <w:lsdException w:name="Medium Grid 1 Accent 2" w:semiHidden="0" w:uiPriority="67" w:unhideWhenUsed="0"/>
+    <w:lsdException w:name="Medium Grid 2 Accent 2" w:semiHidden="0" w:uiPriority="68" w:unhideWhenUsed="0"/>
+    <w:lsdException w:name="Medium Grid 3 Accent 2" w:semiHidden="0" w:uiPriority="69" w:unhideWhenUsed="0"/>
+    <w:lsdException w:name="Dark List Accent 2" w:semiHidden="0" w:uiPriority="70" w:unhideWhenUsed="0"/>
+    <w:lsdException w:name="Colorful Shading Accent 2" w:semiHidden="0" w:uiPriority="71" w:unhideWhenUsed="0"/>
+    <w:lsdException w:name="Colorful List Accent 2" w:semiHidden="0" w:uiPriority="72" w:unhideWhenUsed="0"/>
+    <w:lsdException w:name="Colorful Grid Accent 2" w:semiHidden="0" w:uiPriority="73" w:unhideWhenUsed="0"/>
+    <w:lsdException w:name="Light Shading Accent 3" w:semiHidden="0" w:uiPriority="60" w:unhideWhenUsed="0"/>
+    <w:lsdException w:name="Light List Accent 3" w:semiHidden="0" w:uiPriority="61" w:unhideWhenUsed="0"/>
+    <w:lsdException w:name="Light Grid Accent 3" w:semiHidden="0" w:uiPriority="62" w:unhideWhenUsed="0"/>
+    <w:lsdException w:name="Medium Shading 1 Accent 3" w:semiHidden="0" w:uiPriority="63" w:unhideWhenUsed="0"/>
+    <w:lsdException w:name="Medium Shading 2 Accent 3" w:semiHidden="0" w:uiPriority="64" w:unhideWhenUsed="0"/>
+    <w:lsdException w:name="Medium List 1 Accent 3" w:semiHidden="0" w:uiPriority="65" w:unhideWhenUsed="0"/>
+    <w:lsdException w:name="Medium List 2 Accent 3" w:semiHidden="0" w:uiPriority="66" w:unhideWhenUsed="0"/>
+    <w:lsdException w:name="Medium Grid 1 Accent 3" w:semiHidden="0" w:uiPriority="67" w:unhideWhenUsed="0"/>
+    <w:lsdException w:name="Medium Grid 2 Accent 3" w:semiHidden="0" w:uiPriority="68" w:unhideWhenUsed="0"/>
+    <w:lsdException w:name="Medium Grid 3 Accent 3" w:semiHidden="0" w:uiPriority="69" w:unhideWhenUsed="0"/>
+    <w:lsdException w:name="Dark List Accent 3" w:semiHidden="0" w:uiPriority="70" w:unhideWhenUsed="0"/>
+    <w:lsdException w:name="Colorful Shading Accent 3" w:semiHidden="0" w:uiPriority="71" w:unhideWhenUsed="0"/>
+    <w:lsdException w:name="Colorful List Accent 3" w:semiHidden="0" w:uiPriority="72" w:unhideWhenUsed="0"/>
+    <w:lsdException w:name="Colorful Grid Accent 3" w:semiHidden="0" w:uiPriority="73" w:unhideWhenUsed="0"/>
+    <w:lsdException w:name="Light Shading Accent 4" w:semiHidden="0" w:uiPriority="60" w:unhideWhenUsed="0"/>
+    <w:lsdException w:name="Light List Accent 4" w:semiHidden="0" w:uiPriority="61" w:unhideWhenUsed="0"/>
+    <w:lsdException w:name="Light Grid Accent 4" w:semiHidden="0" w:uiPriority="62" w:unhideWhenUsed="0"/>
+    <w:lsdException w:name="Medium Shading 1 Accent 4" w:semiHidden="0" w:uiPriority="63" w:unhideWhenUsed="0"/>
+    <w:lsdException w:name="Medium Shading 2 Accent 4" w:semiHidden="0" w:uiPriority="64" w:unhideWhenUsed="0"/>
+    <w:lsdException w:name="Medium List 1 Accent 4" w:semiHidden="0" w:uiPriority="65" w:unhideWhenUsed="0"/>
+    <w:lsdException w:name="Medium List 2 Accent 4" w:semiHidden="0" w:uiPriority="66" w:unhideWhenUsed="0"/>
+    <w:lsdException w:name="Medium Grid 1 Accent 4" w:semiHidden="0" w:uiPriority="67" w:unhideWhenUsed="0"/>
+    <w:lsdException w:name="Medium Grid 2 Accent 4" w:semiHidden="0" w:uiPriority="68" w:unhideWhenUsed="0"/>
+    <w:lsdException w:name="Medium Grid 3 Accent 4" w:semiHidden="0" w:uiPriority="69" w:unhideWhenUsed="0"/>
+    <w:lsdException w:name="Dark List Accent 4" w:semiHidden="0" w:uiPriority="70" w:unhideWhenUsed="0"/>
+    <w:lsdException w:name="Colorful Shading Accent 4" w:semiHidden="0" w:uiPriority="71" w:unhideWhenUsed="0"/>
+    <w:lsdException w:name="Colorful List Accent 4" w:semiHidden="0" w:uiPriority="72" w:unhideWhenUsed="0"/>
+    <w:lsdException w:name="Colorful Grid Accent 4" w:semiHidden="0" w:uiPriority="73" w:unhideWhenUsed="0"/>
+    <w:lsdException w:name="Light Shading Accent 5" w:semiHidden="0" w:uiPriority="60" w:unhideWhenUsed="0"/>
+    <w:lsdException w:name="Light List Accent 5" w:semiHidden="0" w:uiPriority="61" w:unhideWhenUsed="0"/>
+    <w:lsdException w:name="Light Grid Accent 5" w:semiHidden="0" w:uiPriority="62" w:unhideWhenUsed="0"/>
+    <w:lsdException w:name="Medium Shading 1 Accent 5" w:semiHidden="0" w:uiPriority="63" w:unhideWhenUsed="0"/>
+    <w:lsdException w:name="Medium Shading 2 Accent 5" w:semiHidden="0" w:uiPriority="64" w:unhideWhenUsed="0"/>
+    <w:lsdException w:name="Medium List 1 Accent 5" w:semiHidden="0" w:uiPriority="65" w:unhideWhenUsed="0"/>
+    <w:lsdException w:name="Medium List 2 Accent 5" w:semiHidden="0" w:uiPriority="66" w:unhideWhenUsed="0"/>
+    <w:lsdException w:name="Medium Grid 1 Accent 5" w:semiHidden="0" w:uiPriority="67" w:unhideWhenUsed="0"/>
+    <w:lsdException w:name="Medium Grid 2 Accent 5" w:semiHidden="0" w:uiPriority="68" w:unhideWhenUsed="0"/>
+    <w:lsdException w:name="Medium Grid 3 Accent 5" w:semiHidden="0" w:uiPriority="69" w:unhideWhenUsed="0"/>
+    <w:lsdException w:name="Dark List Accent 5" w:semiHidden="0" w:uiPriority="70" w:unhideWhenUsed="0"/>
+    <w:lsdException w:name="Colorful Shading Accent 5" w:semiHidden="0" w:uiPriority="71" w:unhideWhenUsed="0"/>
+    <w:lsdException w:name="Colorful List Accent 5" w:semiHidden="0" w:uiPriority="72" w:unhideWhenUsed="0"/>
+    <w:lsdException w:name="Colorful Grid Accent 5" w:semiHidden="0" w:uiPriority="73" w:unhideWhenUsed="0"/>
+    <w:lsdException w:name="Light Shading Accent 6" w:semiHidden="0" w:uiPriority="60" w:unhideWhenUsed="0"/>
+    <w:lsdException w:name="Light List Accent 6" w:semiHidden="0" w:uiPriority="61" w:unhideWhenUsed="0"/>
+    <w:lsdException w:name="Light Grid Accent 6" w:semiHidden="0" w:uiPriority="62" w:unhideWhenUsed="0"/>
+    <w:lsdException w:name="Medium Shading 1 Accent 6" w:semiHidden="0" w:uiPriority="63" w:unhideWhenUsed="0"/>
+    <w:lsdException w:name="Medium Shading 2 Accent 6" w:semiHidden="0" w:uiPriority="64" w:unhideWhenUsed="0"/>
+    <w:lsdException w:name="Medium List 1 Accent 6" w:semiHidden="0" w:uiPriority="65" w:unhideWhenUsed="0"/>
+    <w:lsdException w:name="Medium List 2 Accent 6" w:semiHidden="0" w:uiPriority="66" w:unhideWhenUsed="0"/>
+    <w:lsdException w:name="Medium Grid 1 Accent 6" w:semiHidden="0" w:uiPriority="67" w:unhideWhenUsed="0"/>
+    <w:lsdException w:name="Medium Grid 2 Accent 6" w:semiHidden="0" w:uiPriority="68" w:unhideWhenUsed="0"/>
+    <w:lsdException w:name="Medium Grid 3 Accent 6" w:semiHidden="0" w:uiPriority="69" w:unhideWhenUsed="0"/>
+    <w:lsdException w:name="Dark List Accent 6" w:semiHidden="0" w:uiPriority="70" w:unhideWhenUsed="0"/>
+    <w:lsdException w:name="Colorful Shading Accent 6" w:semiHidden="0" w:uiPriority="71" w:unhideWhenUsed="0"/>
+    <w:lsdException w:name="Colorful List Accent 6" w:semiHidden="0" w:uiPriority="72" w:unhideWhenUsed="0"/>
+    <w:lsdException w:name="Colorful Grid Accent 6" w:semiHidden="0" w:uiPriority="73" w:unhideWhenUsed="0"/>
+    <w:lsdException w:name="Subtle Emphasis" w:semiHidden="0" w:uiPriority="19" w:unhideWhenUsed="0" w:qFormat="1"/>
+    <w:lsdException w:name="Intense Emphasis" w:semiHidden="0" w:uiPriority="21" w:unhideWhenUsed="0" w:qFormat="1"/>
+    <w:lsdException w:name="Subtle Reference" w:semiHidden="0" w:uiPriority="31" w:unhideWhenUsed="0" w:qFormat="1"/>
+    <w:lsdException w:name="Intense Reference" w:semiHidden="0" w:uiPriority="32" w:unhideWhenUsed="0" w:qFormat="1"/>
+    <w:lsdException w:name="Book Title" w:semiHidden="0" w:uiPriority="33" w:unhideWhenUsed="0" w:qFormat="1"/>
+    <w:lsdException w:name="Bibliography" w:uiPriority="37"/>
+    <w:lsdException w:name="TOC Heading" w:uiPriority="39" w:qFormat="1"/>
+  </w:latentStyles>
+  <w:style w:type="paragraph" w:default="1" w:styleId="Normal">
+    <w:name w:val="Normal"/>
+    <w:qFormat/>
+    <w:rsid w:val="00D20B5D"/>
+  </w:style>
+  <w:style w:type="character" w:default="1" w:styleId="DefaultParagraphFont">
+    <w:name w:val="Default Paragraph Font"/>
+    <w:uiPriority w:val="1"/>
+    <w:semiHidden/>
+    <w:unhideWhenUsed/>
+  </w:style>
+  <w:style w:type="table" w:default="1" w:styleId="TableNormal">
+    <w:name w:val="Normal Table"/>
+    <w:uiPriority w:val="99"/>
+    <w:semiHidden/>
+    <w:unhideWhenUsed/>
+    <w:tblPr>
+      <w:tblInd w:w="0" w:type="dxa"/>
+      <w:tblCellMar>
+        <w:top w:w="0" w:type="dxa"/>
+        <w:left w:w="108" w:type="dxa"/>
+        <w:bottom w:w="0" w:type="dxa"/>
+        <w:right w:w="108" w:type="dxa"/>
+      </w:tblCellMar>
+    </w:tblPr>
+  </w:style>
+  <w:style w:type="numbering" w:default="1" w:styleId="NoList">
+    <w:name w:val="No List"/>
+    <w:uiPriority w:val="99"/>
+    <w:semiHidden/>
+    <w:unhideWhenUsed/>
+  </w:style>
+  <w:style w:type="paragraph" w:styleId="NormalWeb">
+    <w:name w:val="Normal (Web)"/>
+    <w:basedOn w:val="Normal"/>
+    <w:uiPriority w:val="99"/>
+    <w:unhideWhenUsed/>
+    <w:rsid w:val="00D20B5D"/>
+    <w:pPr>
+      <w:spacing w:before="100" w:beforeAutospacing="1" w:after="100" w:afterAutospacing="1" w:line="240" w:lineRule="auto"/>
+    </w:pPr>
+    <w:rPr>
+      <w:rFonts w:ascii="Times New Roman" w:eastAsia="Times New Roman" w:hAnsi="Times New Roman" w:cs="Times New Roman"/>
+      <w:sz w:val="24"/>
+      <w:szCs w:val="24"/>
+      <w:lang w:eastAsia="en-GB"/>
+    </w:rPr>
+  </w:style>
+  <w:style w:type="paragraph" w:styleId="ListParagraph">
+    <w:name w:val="List Paragraph"/>
+    <w:basedOn w:val="Normal"/>
+    <w:uiPriority w:val="34"/>
+    <w:qFormat/>
+    <w:rsid w:val="00D20B5D"/>
+    <w:pPr>
+      <w:ind w:left="720"/>
+      <w:contextualSpacing/>
+    </w:pPr>
+  </w:style>
+  <w:style w:type="character" w:styleId="PlaceholderText">
+    <w:name w:val="Placeholder Text"/>
+    <w:basedOn w:val="DefaultParagraphFont"/>
+    <w:uiPriority w:val="99"/>
+    <w:semiHidden/>
+    <w:rsid w:val="00D20B5D"/>
+    <w:rPr>
+      <w:color w:val="808080"/>
+    </w:rPr>
+  </w:style>
+  <w:style w:type="paragraph" w:styleId="BalloonText">
+    <w:name w:val="Balloon Text"/>
+    <w:basedOn w:val="Normal"/>
+    <w:link w:val="BalloonTextChar"/>
+    <w:uiPriority w:val="99"/>
+    <w:semiHidden/>
+    <w:unhideWhenUsed/>
+    <w:rsid w:val="00F04A5D"/>
+    <w:pPr>
+      <w:spacing w:after="0" w:line="240" w:lineRule="auto"/>
+    </w:pPr>
+    <w:rPr>
+      <w:rFonts w:ascii="Tahoma" w:hAnsi="Tahoma" w:cs="Tahoma"/>
+      <w:sz w:val="16"/>
+      <w:szCs w:val="16"/>
+    </w:rPr>
+  </w:style>
+  <w:style w:type="character" w:customStyle="1" w:styleId="BalloonTextChar">
+    <w:name w:val="Balloon Text Char"/>
+    <w:basedOn w:val="DefaultParagraphFont"/>
+    <w:link w:val="BalloonText"/>
     <w:uiPriority w:val="99"/>
     <w:semiHidden/>
     <w:rsid w:val="00F04A5D"/>
@@ -3681,7 +3949,7 @@
   <a:extraClrSchemeLst/>
   <a:extLst>
     <a:ext uri="{05A4C25C-085E-4340-85A3-A5531E510DB2}">
-      <thm15:themeFamily xmlns:thm15="http://schemas.microsoft.com/office/thememl/2012/main" name="Office Theme" id="{62F939B6-93AF-4DB8-9C6B-D6C7DFDC589F}" vid="{4A3C46E8-61CC-4603-A589-7422A47A8E4A}"/>
+      <thm15:themeFamily xmlns:thm15="http://schemas.microsoft.com/office/thememl/2012/main" xmlns="" name="Office Theme" id="{62F939B6-93AF-4DB8-9C6B-D6C7DFDC589F}" vid="{4A3C46E8-61CC-4603-A589-7422A47A8E4A}"/>
     </a:ext>
   </a:extLst>
 </a:theme>

</xml_diff>

<commit_message>
In question 2 part d, mechanical output power and electrical input current is calculated.
</commit_message>
<xml_diff>
--- a/Report.docx
+++ b/Report.docx
@@ -1,6 +1,6 @@
 
 <file path=word/document.xml><?xml version="1.0" encoding="utf-8"?>
-<w:document xmlns:wpc="http://schemas.microsoft.com/office/word/2010/wordprocessingCanvas" xmlns:mc="http://schemas.openxmlformats.org/markup-compatibility/2006" xmlns:o="urn:schemas-microsoft-com:office:office" xmlns:r="http://schemas.openxmlformats.org/officeDocument/2006/relationships" xmlns:m="http://schemas.openxmlformats.org/officeDocument/2006/math" xmlns:v="urn:schemas-microsoft-com:vml" xmlns:wp14="http://schemas.microsoft.com/office/word/2010/wordprocessingDrawing" xmlns:wp="http://schemas.openxmlformats.org/drawingml/2006/wordprocessingDrawing" xmlns:w10="urn:schemas-microsoft-com:office:word" xmlns:w="http://schemas.openxmlformats.org/wordprocessingml/2006/main" xmlns:w14="http://schemas.microsoft.com/office/word/2010/wordml" xmlns:wpg="http://schemas.microsoft.com/office/word/2010/wordprocessingGroup" xmlns:wpi="http://schemas.microsoft.com/office/word/2010/wordprocessingInk" xmlns:wne="http://schemas.microsoft.com/office/word/2006/wordml" xmlns:wps="http://schemas.microsoft.com/office/word/2010/wordprocessingShape" mc:Ignorable="w14 wp14">
+<w:document xmlns:wpc="http://schemas.microsoft.com/office/word/2010/wordprocessingCanvas" xmlns:cx="http://schemas.microsoft.com/office/drawing/2014/chartex" xmlns:cx1="http://schemas.microsoft.com/office/drawing/2015/9/8/chartex" xmlns:cx2="http://schemas.microsoft.com/office/drawing/2015/10/21/chartex" xmlns:cx3="http://schemas.microsoft.com/office/drawing/2016/5/9/chartex" xmlns:cx4="http://schemas.microsoft.com/office/drawing/2016/5/10/chartex" xmlns:cx5="http://schemas.microsoft.com/office/drawing/2016/5/11/chartex" xmlns:cx6="http://schemas.microsoft.com/office/drawing/2016/5/12/chartex" xmlns:cx7="http://schemas.microsoft.com/office/drawing/2016/5/13/chartex" xmlns:cx8="http://schemas.microsoft.com/office/drawing/2016/5/14/chartex" xmlns:mc="http://schemas.openxmlformats.org/markup-compatibility/2006" xmlns:aink="http://schemas.microsoft.com/office/drawing/2016/ink" xmlns:am3d="http://schemas.microsoft.com/office/drawing/2017/model3d" xmlns:o="urn:schemas-microsoft-com:office:office" xmlns:r="http://schemas.openxmlformats.org/officeDocument/2006/relationships" xmlns:m="http://schemas.openxmlformats.org/officeDocument/2006/math" xmlns:v="urn:schemas-microsoft-com:vml" xmlns:wp14="http://schemas.microsoft.com/office/word/2010/wordprocessingDrawing" xmlns:wp="http://schemas.openxmlformats.org/drawingml/2006/wordprocessingDrawing" xmlns:w10="urn:schemas-microsoft-com:office:word" xmlns:w="http://schemas.openxmlformats.org/wordprocessingml/2006/main" xmlns:w14="http://schemas.microsoft.com/office/word/2010/wordml" xmlns:w15="http://schemas.microsoft.com/office/word/2012/wordml" xmlns:w16cid="http://schemas.microsoft.com/office/word/2016/wordml/cid" xmlns:w16se="http://schemas.microsoft.com/office/word/2015/wordml/symex" xmlns:wpg="http://schemas.microsoft.com/office/word/2010/wordprocessingGroup" xmlns:wpi="http://schemas.microsoft.com/office/word/2010/wordprocessingInk" xmlns:wne="http://schemas.microsoft.com/office/word/2006/wordml" xmlns:wps="http://schemas.microsoft.com/office/word/2010/wordprocessingShape" mc:Ignorable="w14 w15 w16se w16cid wp14">
   <w:body>
     <w:p>
       <w:pPr>
@@ -122,7 +122,7 @@
                     </pic:cNvPicPr>
                   </pic:nvPicPr>
                   <pic:blipFill>
-                    <a:blip r:embed="rId6">
+                    <a:blip r:embed="rId5">
                       <a:extLst>
                         <a:ext uri="{28A0092B-C50C-407E-A947-70E740481C1C}">
                           <a14:useLocalDpi xmlns:a14="http://schemas.microsoft.com/office/drawing/2010/main" val="0"/>
@@ -489,7 +489,7 @@
     </w:p>
     <w:p>
       <w:pPr>
-        <w:pStyle w:val="ListParagraph"/>
+        <w:pStyle w:val="ListeParagraf"/>
         <w:numPr>
           <w:ilvl w:val="0"/>
           <w:numId w:val="1"/>
@@ -875,25 +875,7 @@
           <w:szCs w:val="24"/>
           <w:lang w:val="en-US"/>
         </w:rPr>
-        <w:t xml:space="preserve">Where </w:t>
-      </w:r>
-      <w:proofErr w:type="spellStart"/>
-      <w:r>
-        <w:rPr>
-          <w:sz w:val="24"/>
-          <w:szCs w:val="24"/>
-          <w:lang w:val="en-US"/>
-        </w:rPr>
-        <w:t>Vs</w:t>
-      </w:r>
-      <w:proofErr w:type="spellEnd"/>
-      <w:r>
-        <w:rPr>
-          <w:sz w:val="24"/>
-          <w:szCs w:val="24"/>
-          <w:lang w:val="en-US"/>
-        </w:rPr>
-        <w:t xml:space="preserve"> = 230 </w:t>
+        <w:t xml:space="preserve">Where Vs = 230 </w:t>
       </w:r>
       <w:proofErr w:type="spellStart"/>
       <w:r>
@@ -931,27 +913,7 @@
           <w:szCs w:val="24"/>
           <w:lang w:val="en-US"/>
         </w:rPr>
-        <w:t xml:space="preserve">f, f = 50, Hz, </w:t>
-      </w:r>
-      <w:proofErr w:type="spellStart"/>
-      <w:r>
-        <w:rPr>
-          <w:rFonts w:eastAsiaTheme="minorEastAsia"/>
-          <w:sz w:val="24"/>
-          <w:szCs w:val="24"/>
-          <w:lang w:val="en-US"/>
-        </w:rPr>
-        <w:t>Ls</w:t>
-      </w:r>
-      <w:proofErr w:type="spellEnd"/>
-      <w:r>
-        <w:rPr>
-          <w:rFonts w:eastAsiaTheme="minorEastAsia"/>
-          <w:sz w:val="24"/>
-          <w:szCs w:val="24"/>
-          <w:lang w:val="en-US"/>
-        </w:rPr>
-        <w:t xml:space="preserve"> = 0.5 </w:t>
+        <w:t xml:space="preserve">f, f = 50, Hz, Ls = 0.5 </w:t>
       </w:r>
       <w:proofErr w:type="spellStart"/>
       <w:r>
@@ -1371,7 +1333,7 @@
     </w:p>
     <w:p>
       <w:pPr>
-        <w:pStyle w:val="ListParagraph"/>
+        <w:pStyle w:val="ListeParagraf"/>
         <w:numPr>
           <w:ilvl w:val="0"/>
           <w:numId w:val="1"/>
@@ -1855,7 +1817,7 @@
     </w:p>
     <w:p>
       <w:pPr>
-        <w:pStyle w:val="ListParagraph"/>
+        <w:pStyle w:val="ListeParagraf"/>
         <w:ind w:left="1146"/>
         <w:rPr>
           <w:sz w:val="24"/>
@@ -1866,7 +1828,7 @@
     </w:p>
     <w:p>
       <w:pPr>
-        <w:pStyle w:val="ListParagraph"/>
+        <w:pStyle w:val="ListeParagraf"/>
         <w:ind w:left="1146"/>
         <w:rPr>
           <w:sz w:val="24"/>
@@ -1877,7 +1839,7 @@
     </w:p>
     <w:p>
       <w:pPr>
-        <w:pStyle w:val="ListParagraph"/>
+        <w:pStyle w:val="ListeParagraf"/>
         <w:ind w:left="1146"/>
         <w:rPr>
           <w:sz w:val="24"/>
@@ -1888,7 +1850,7 @@
     </w:p>
     <w:p>
       <w:pPr>
-        <w:pStyle w:val="ListParagraph"/>
+        <w:pStyle w:val="ListeParagraf"/>
         <w:ind w:left="1146"/>
         <w:rPr>
           <w:sz w:val="24"/>
@@ -1918,7 +1880,7 @@
     </w:p>
     <w:p>
       <w:pPr>
-        <w:pStyle w:val="ListParagraph"/>
+        <w:pStyle w:val="ListeParagraf"/>
         <w:numPr>
           <w:ilvl w:val="0"/>
           <w:numId w:val="6"/>
@@ -1986,7 +1948,7 @@
                     <pic:cNvPicPr/>
                   </pic:nvPicPr>
                   <pic:blipFill>
-                    <a:blip r:embed="rId7"/>
+                    <a:blip r:embed="rId6"/>
                     <a:stretch>
                       <a:fillRect/>
                     </a:stretch>
@@ -2009,7 +1971,7 @@
     </w:p>
     <w:p>
       <w:pPr>
-        <w:pStyle w:val="ListParagraph"/>
+        <w:pStyle w:val="ListeParagraf"/>
         <w:numPr>
           <w:ilvl w:val="0"/>
           <w:numId w:val="6"/>
@@ -2053,7 +2015,7 @@
             <o:lock v:ext="edit" aspectratio="t"/>
           </v:shapetype>
           <v:shape id="_x0000_i1025" type="#_x0000_t75" style="width:467.25pt;height:231pt">
-            <v:imagedata r:id="rId8" o:title="half_controlled_waveforms"/>
+            <v:imagedata r:id="rId7" o:title="half_controlled_waveforms"/>
           </v:shape>
         </w:pict>
       </w:r>
@@ -2152,7 +2114,7 @@
                     <pic:cNvPicPr/>
                   </pic:nvPicPr>
                   <pic:blipFill>
-                    <a:blip r:embed="rId9"/>
+                    <a:blip r:embed="rId8"/>
                     <a:stretch>
                       <a:fillRect/>
                     </a:stretch>
@@ -2223,7 +2185,7 @@
                     <pic:cNvPicPr/>
                   </pic:nvPicPr>
                   <pic:blipFill rotWithShape="1">
-                    <a:blip r:embed="rId10"/>
+                    <a:blip r:embed="rId9"/>
                     <a:srcRect t="66764"/>
                     <a:stretch/>
                   </pic:blipFill>
@@ -2281,8 +2243,6 @@
       <w:r>
         <w:t xml:space="preserve"> and its peak to peak value is 8 N.m. </w:t>
       </w:r>
-      <w:bookmarkStart w:id="0" w:name="_GoBack"/>
-      <w:bookmarkEnd w:id="0"/>
     </w:p>
     <w:p>
       <w:r>
@@ -2331,15 +2291,7 @@
           <w:sz w:val="24"/>
           <w:szCs w:val="32"/>
         </w:rPr>
-        <w:t xml:space="preserve">The first solution we came up with is connecting an inductor to the output of the rectifier. Since torque directly proportional to the armature current, in order to decrease torque ripple we should decrease current ripple. We have connected </w:t>
-      </w:r>
-      <w:proofErr w:type="gramStart"/>
-      <w:r>
-        <w:rPr>
-          <w:sz w:val="24"/>
-          <w:szCs w:val="32"/>
-        </w:rPr>
-        <w:t xml:space="preserve">50 </w:t>
+        <w:t xml:space="preserve">The first solution we came up with is connecting an inductor to the output of the rectifier. Since torque directly proportional to the armature current, in order to decrease torque ripple we should decrease current ripple. We have connected 50 </w:t>
       </w:r>
       <w:proofErr w:type="spellStart"/>
       <w:r>
@@ -2355,15 +2307,7 @@
           <w:sz w:val="24"/>
           <w:szCs w:val="32"/>
         </w:rPr>
-        <w:t xml:space="preserve"> inductor</w:t>
-      </w:r>
-      <w:proofErr w:type="gramEnd"/>
-      <w:r>
-        <w:rPr>
-          <w:sz w:val="24"/>
-          <w:szCs w:val="32"/>
-        </w:rPr>
-        <w:t xml:space="preserve"> and the resultant torque graph can be seen in </w:t>
+        <w:t xml:space="preserve"> inductor and the resultant torque graph can be seen in </w:t>
       </w:r>
       <w:proofErr w:type="spellStart"/>
       <w:r>
@@ -2406,7 +2350,7 @@
                     </pic:cNvPicPr>
                   </pic:nvPicPr>
                   <pic:blipFill rotWithShape="1">
-                    <a:blip r:embed="rId11">
+                    <a:blip r:embed="rId10">
                       <a:extLst>
                         <a:ext uri="{28A0092B-C50C-407E-A947-70E740481C1C}">
                           <a14:useLocalDpi xmlns:a14="http://schemas.microsoft.com/office/drawing/2010/main" val="0"/>
@@ -2460,9 +2404,38 @@
         <w:t>Part d-)</w:t>
       </w:r>
     </w:p>
+    <w:p>
+      <w:r>
+        <w:t>Pout = 3853 W</w:t>
+      </w:r>
+    </w:p>
+    <w:p>
+      <w:r>
+        <w:t>Pin = 4635 W</w:t>
+      </w:r>
+      <w:bookmarkStart w:id="0" w:name="_GoBack"/>
+      <w:bookmarkEnd w:id="0"/>
+    </w:p>
     <w:p/>
     <w:p/>
     <w:p/>
+    <w:p>
+      <w:pPr>
+        <w:rPr>
+          <w:b/>
+          <w:sz w:val="32"/>
+          <w:szCs w:val="32"/>
+        </w:rPr>
+      </w:pPr>
+      <w:r>
+        <w:rPr>
+          <w:b/>
+          <w:sz w:val="32"/>
+          <w:szCs w:val="32"/>
+        </w:rPr>
+        <w:t>Question 3-)</w:t>
+      </w:r>
+    </w:p>
     <w:p/>
     <w:p>
       <w:pPr>
@@ -2478,24 +2451,7 @@
           <w:sz w:val="32"/>
           <w:szCs w:val="32"/>
         </w:rPr>
-        <w:t>Question 3-)</w:t>
-      </w:r>
-    </w:p>
-    <w:p/>
-    <w:p>
-      <w:pPr>
-        <w:rPr>
-          <w:b/>
-          <w:sz w:val="32"/>
-          <w:szCs w:val="32"/>
-        </w:rPr>
-      </w:pPr>
-      <w:r>
-        <w:rPr>
-          <w:b/>
-          <w:sz w:val="32"/>
-          <w:szCs w:val="32"/>
-        </w:rPr>
+        <w:lastRenderedPageBreak/>
         <w:t>Part a-)</w:t>
       </w:r>
     </w:p>
@@ -2512,7 +2468,6 @@
           <w:sz w:val="32"/>
           <w:szCs w:val="32"/>
         </w:rPr>
-        <w:lastRenderedPageBreak/>
         <w:tab/>
       </w:r>
       <w:r>
@@ -2591,8 +2546,8 @@
 </file>
 
 <file path=word/numbering.xml><?xml version="1.0" encoding="utf-8"?>
-<w:numbering xmlns:wpc="http://schemas.microsoft.com/office/word/2010/wordprocessingCanvas" xmlns:mc="http://schemas.openxmlformats.org/markup-compatibility/2006" xmlns:o="urn:schemas-microsoft-com:office:office" xmlns:r="http://schemas.openxmlformats.org/officeDocument/2006/relationships" xmlns:m="http://schemas.openxmlformats.org/officeDocument/2006/math" xmlns:v="urn:schemas-microsoft-com:vml" xmlns:wp14="http://schemas.microsoft.com/office/word/2010/wordprocessingDrawing" xmlns:wp="http://schemas.openxmlformats.org/drawingml/2006/wordprocessingDrawing" xmlns:w10="urn:schemas-microsoft-com:office:word" xmlns:w="http://schemas.openxmlformats.org/wordprocessingml/2006/main" xmlns:w14="http://schemas.microsoft.com/office/word/2010/wordml" xmlns:wpg="http://schemas.microsoft.com/office/word/2010/wordprocessingGroup" xmlns:wpi="http://schemas.microsoft.com/office/word/2010/wordprocessingInk" xmlns:wne="http://schemas.microsoft.com/office/word/2006/wordml" xmlns:wps="http://schemas.microsoft.com/office/word/2010/wordprocessingShape" mc:Ignorable="w14 wp14">
-  <w:abstractNum w:abstractNumId="0">
+<w:numbering xmlns:wpc="http://schemas.microsoft.com/office/word/2010/wordprocessingCanvas" xmlns:cx="http://schemas.microsoft.com/office/drawing/2014/chartex" xmlns:cx1="http://schemas.microsoft.com/office/drawing/2015/9/8/chartex" xmlns:cx2="http://schemas.microsoft.com/office/drawing/2015/10/21/chartex" xmlns:cx3="http://schemas.microsoft.com/office/drawing/2016/5/9/chartex" xmlns:cx4="http://schemas.microsoft.com/office/drawing/2016/5/10/chartex" xmlns:cx5="http://schemas.microsoft.com/office/drawing/2016/5/11/chartex" xmlns:cx6="http://schemas.microsoft.com/office/drawing/2016/5/12/chartex" xmlns:cx7="http://schemas.microsoft.com/office/drawing/2016/5/13/chartex" xmlns:cx8="http://schemas.microsoft.com/office/drawing/2016/5/14/chartex" xmlns:mc="http://schemas.openxmlformats.org/markup-compatibility/2006" xmlns:aink="http://schemas.microsoft.com/office/drawing/2016/ink" xmlns:am3d="http://schemas.microsoft.com/office/drawing/2017/model3d" xmlns:o="urn:schemas-microsoft-com:office:office" xmlns:r="http://schemas.openxmlformats.org/officeDocument/2006/relationships" xmlns:m="http://schemas.openxmlformats.org/officeDocument/2006/math" xmlns:v="urn:schemas-microsoft-com:vml" xmlns:wp14="http://schemas.microsoft.com/office/word/2010/wordprocessingDrawing" xmlns:wp="http://schemas.openxmlformats.org/drawingml/2006/wordprocessingDrawing" xmlns:w10="urn:schemas-microsoft-com:office:word" xmlns:w="http://schemas.openxmlformats.org/wordprocessingml/2006/main" xmlns:w14="http://schemas.microsoft.com/office/word/2010/wordml" xmlns:w15="http://schemas.microsoft.com/office/word/2012/wordml" xmlns:w16cid="http://schemas.microsoft.com/office/word/2016/wordml/cid" xmlns:w16se="http://schemas.microsoft.com/office/word/2015/wordml/symex" xmlns:wpg="http://schemas.microsoft.com/office/word/2010/wordprocessingGroup" xmlns:wpi="http://schemas.microsoft.com/office/word/2010/wordprocessingInk" xmlns:wne="http://schemas.microsoft.com/office/word/2006/wordml" xmlns:wps="http://schemas.microsoft.com/office/word/2010/wordprocessingShape" mc:Ignorable="w14 w15 w16se w16cid wp14">
+  <w:abstractNum w:abstractNumId="0" w15:restartNumberingAfterBreak="0">
     <w:nsid w:val="00321C93"/>
     <w:multiLevelType w:val="hybridMultilevel"/>
     <w:tmpl w:val="563478DE"/>
@@ -2678,7 +2633,7 @@
       </w:pPr>
     </w:lvl>
   </w:abstractNum>
-  <w:abstractNum w:abstractNumId="1">
+  <w:abstractNum w:abstractNumId="1" w15:restartNumberingAfterBreak="0">
     <w:nsid w:val="02145992"/>
     <w:multiLevelType w:val="hybridMultilevel"/>
     <w:tmpl w:val="098EE350"/>
@@ -2767,7 +2722,7 @@
       </w:pPr>
     </w:lvl>
   </w:abstractNum>
-  <w:abstractNum w:abstractNumId="2">
+  <w:abstractNum w:abstractNumId="2" w15:restartNumberingAfterBreak="0">
     <w:nsid w:val="1B0A0704"/>
     <w:multiLevelType w:val="hybridMultilevel"/>
     <w:tmpl w:val="C1705984"/>
@@ -2856,7 +2811,7 @@
       </w:pPr>
     </w:lvl>
   </w:abstractNum>
-  <w:abstractNum w:abstractNumId="3">
+  <w:abstractNum w:abstractNumId="3" w15:restartNumberingAfterBreak="0">
     <w:nsid w:val="4B7341A7"/>
     <w:multiLevelType w:val="hybridMultilevel"/>
     <w:tmpl w:val="71C615C0"/>
@@ -2945,7 +2900,7 @@
       </w:pPr>
     </w:lvl>
   </w:abstractNum>
-  <w:abstractNum w:abstractNumId="4">
+  <w:abstractNum w:abstractNumId="4" w15:restartNumberingAfterBreak="0">
     <w:nsid w:val="512360F3"/>
     <w:multiLevelType w:val="hybridMultilevel"/>
     <w:tmpl w:val="05D07E86"/>
@@ -3034,7 +2989,7 @@
       </w:pPr>
     </w:lvl>
   </w:abstractNum>
-  <w:abstractNum w:abstractNumId="5">
+  <w:abstractNum w:abstractNumId="5" w15:restartNumberingAfterBreak="0">
     <w:nsid w:val="55EB5D04"/>
     <w:multiLevelType w:val="hybridMultilevel"/>
     <w:tmpl w:val="3AD0B408"/>
@@ -3145,7 +3100,7 @@
 </file>
 
 <file path=word/styles.xml><?xml version="1.0" encoding="utf-8"?>
-<w:styles xmlns:mc="http://schemas.openxmlformats.org/markup-compatibility/2006" xmlns:r="http://schemas.openxmlformats.org/officeDocument/2006/relationships" xmlns:w="http://schemas.openxmlformats.org/wordprocessingml/2006/main" xmlns:w14="http://schemas.microsoft.com/office/word/2010/wordml" mc:Ignorable="w14">
+<w:styles xmlns:mc="http://schemas.openxmlformats.org/markup-compatibility/2006" xmlns:r="http://schemas.openxmlformats.org/officeDocument/2006/relationships" xmlns:w="http://schemas.openxmlformats.org/wordprocessingml/2006/main" xmlns:w14="http://schemas.microsoft.com/office/word/2010/wordml" xmlns:w15="http://schemas.microsoft.com/office/word/2012/wordml" xmlns:w16cid="http://schemas.microsoft.com/office/word/2016/wordml/cid" xmlns:w16se="http://schemas.microsoft.com/office/word/2015/wordml/symex" mc:Ignorable="w14 w15 w16se w16cid">
   <w:docDefaults>
     <w:rPrDefault>
       <w:rPr>
@@ -3161,157 +3116,395 @@
       </w:pPr>
     </w:pPrDefault>
   </w:docDefaults>
-  <w:latentStyles w:defLockedState="0" w:defUIPriority="99" w:defSemiHidden="1" w:defUnhideWhenUsed="1" w:defQFormat="0" w:count="267">
-    <w:lsdException w:name="Normal" w:semiHidden="0" w:uiPriority="0" w:unhideWhenUsed="0" w:qFormat="1"/>
-    <w:lsdException w:name="heading 1" w:semiHidden="0" w:uiPriority="9" w:unhideWhenUsed="0" w:qFormat="1"/>
-    <w:lsdException w:name="heading 2" w:uiPriority="9" w:qFormat="1"/>
-    <w:lsdException w:name="heading 3" w:uiPriority="9" w:qFormat="1"/>
-    <w:lsdException w:name="heading 4" w:uiPriority="9" w:qFormat="1"/>
-    <w:lsdException w:name="heading 5" w:uiPriority="9" w:qFormat="1"/>
-    <w:lsdException w:name="heading 6" w:uiPriority="9" w:qFormat="1"/>
-    <w:lsdException w:name="heading 7" w:uiPriority="9" w:qFormat="1"/>
-    <w:lsdException w:name="heading 8" w:uiPriority="9" w:qFormat="1"/>
-    <w:lsdException w:name="heading 9" w:uiPriority="9" w:qFormat="1"/>
-    <w:lsdException w:name="toc 1" w:uiPriority="39"/>
-    <w:lsdException w:name="toc 2" w:uiPriority="39"/>
-    <w:lsdException w:name="toc 3" w:uiPriority="39"/>
-    <w:lsdException w:name="toc 4" w:uiPriority="39"/>
-    <w:lsdException w:name="toc 5" w:uiPriority="39"/>
-    <w:lsdException w:name="toc 6" w:uiPriority="39"/>
-    <w:lsdException w:name="toc 7" w:uiPriority="39"/>
-    <w:lsdException w:name="toc 8" w:uiPriority="39"/>
-    <w:lsdException w:name="toc 9" w:uiPriority="39"/>
-    <w:lsdException w:name="caption" w:uiPriority="35" w:qFormat="1"/>
-    <w:lsdException w:name="Title" w:semiHidden="0" w:uiPriority="10" w:unhideWhenUsed="0" w:qFormat="1"/>
-    <w:lsdException w:name="Default Paragraph Font" w:uiPriority="1"/>
-    <w:lsdException w:name="Subtitle" w:semiHidden="0" w:uiPriority="11" w:unhideWhenUsed="0" w:qFormat="1"/>
-    <w:lsdException w:name="Strong" w:semiHidden="0" w:uiPriority="22" w:unhideWhenUsed="0" w:qFormat="1"/>
-    <w:lsdException w:name="Emphasis" w:semiHidden="0" w:uiPriority="20" w:unhideWhenUsed="0" w:qFormat="1"/>
-    <w:lsdException w:name="Table Grid" w:semiHidden="0" w:uiPriority="39" w:unhideWhenUsed="0"/>
-    <w:lsdException w:name="Placeholder Text" w:unhideWhenUsed="0"/>
-    <w:lsdException w:name="No Spacing" w:semiHidden="0" w:uiPriority="1" w:unhideWhenUsed="0" w:qFormat="1"/>
-    <w:lsdException w:name="Light Shading" w:semiHidden="0" w:uiPriority="60" w:unhideWhenUsed="0"/>
-    <w:lsdException w:name="Light List" w:semiHidden="0" w:uiPriority="61" w:unhideWhenUsed="0"/>
-    <w:lsdException w:name="Light Grid" w:semiHidden="0" w:uiPriority="62" w:unhideWhenUsed="0"/>
-    <w:lsdException w:name="Medium Shading 1" w:semiHidden="0" w:uiPriority="63" w:unhideWhenUsed="0"/>
-    <w:lsdException w:name="Medium Shading 2" w:semiHidden="0" w:uiPriority="64" w:unhideWhenUsed="0"/>
-    <w:lsdException w:name="Medium List 1" w:semiHidden="0" w:uiPriority="65" w:unhideWhenUsed="0"/>
-    <w:lsdException w:name="Medium List 2" w:semiHidden="0" w:uiPriority="66" w:unhideWhenUsed="0"/>
-    <w:lsdException w:name="Medium Grid 1" w:semiHidden="0" w:uiPriority="67" w:unhideWhenUsed="0"/>
-    <w:lsdException w:name="Medium Grid 2" w:semiHidden="0" w:uiPriority="68" w:unhideWhenUsed="0"/>
-    <w:lsdException w:name="Medium Grid 3" w:semiHidden="0" w:uiPriority="69" w:unhideWhenUsed="0"/>
-    <w:lsdException w:name="Dark List" w:semiHidden="0" w:uiPriority="70" w:unhideWhenUsed="0"/>
-    <w:lsdException w:name="Colorful Shading" w:semiHidden="0" w:uiPriority="71" w:unhideWhenUsed="0"/>
-    <w:lsdException w:name="Colorful List" w:semiHidden="0" w:uiPriority="72" w:unhideWhenUsed="0"/>
-    <w:lsdException w:name="Colorful Grid" w:semiHidden="0" w:uiPriority="73" w:unhideWhenUsed="0"/>
-    <w:lsdException w:name="Light Shading Accent 1" w:semiHidden="0" w:uiPriority="60" w:unhideWhenUsed="0"/>
-    <w:lsdException w:name="Light List Accent 1" w:semiHidden="0" w:uiPriority="61" w:unhideWhenUsed="0"/>
-    <w:lsdException w:name="Light Grid Accent 1" w:semiHidden="0" w:uiPriority="62" w:unhideWhenUsed="0"/>
-    <w:lsdException w:name="Medium Shading 1 Accent 1" w:semiHidden="0" w:uiPriority="63" w:unhideWhenUsed="0"/>
-    <w:lsdException w:name="Medium Shading 2 Accent 1" w:semiHidden="0" w:uiPriority="64" w:unhideWhenUsed="0"/>
-    <w:lsdException w:name="Medium List 1 Accent 1" w:semiHidden="0" w:uiPriority="65" w:unhideWhenUsed="0"/>
-    <w:lsdException w:name="Revision" w:unhideWhenUsed="0"/>
-    <w:lsdException w:name="List Paragraph" w:semiHidden="0" w:uiPriority="34" w:unhideWhenUsed="0" w:qFormat="1"/>
-    <w:lsdException w:name="Quote" w:semiHidden="0" w:uiPriority="29" w:unhideWhenUsed="0" w:qFormat="1"/>
-    <w:lsdException w:name="Intense Quote" w:semiHidden="0" w:uiPriority="30" w:unhideWhenUsed="0" w:qFormat="1"/>
-    <w:lsdException w:name="Medium List 2 Accent 1" w:semiHidden="0" w:uiPriority="66" w:unhideWhenUsed="0"/>
-    <w:lsdException w:name="Medium Grid 1 Accent 1" w:semiHidden="0" w:uiPriority="67" w:unhideWhenUsed="0"/>
-    <w:lsdException w:name="Medium Grid 2 Accent 1" w:semiHidden="0" w:uiPriority="68" w:unhideWhenUsed="0"/>
-    <w:lsdException w:name="Medium Grid 3 Accent 1" w:semiHidden="0" w:uiPriority="69" w:unhideWhenUsed="0"/>
-    <w:lsdException w:name="Dark List Accent 1" w:semiHidden="0" w:uiPriority="70" w:unhideWhenUsed="0"/>
-    <w:lsdException w:name="Colorful Shading Accent 1" w:semiHidden="0" w:uiPriority="71" w:unhideWhenUsed="0"/>
-    <w:lsdException w:name="Colorful List Accent 1" w:semiHidden="0" w:uiPriority="72" w:unhideWhenUsed="0"/>
-    <w:lsdException w:name="Colorful Grid Accent 1" w:semiHidden="0" w:uiPriority="73" w:unhideWhenUsed="0"/>
-    <w:lsdException w:name="Light Shading Accent 2" w:semiHidden="0" w:uiPriority="60" w:unhideWhenUsed="0"/>
-    <w:lsdException w:name="Light List Accent 2" w:semiHidden="0" w:uiPriority="61" w:unhideWhenUsed="0"/>
-    <w:lsdException w:name="Light Grid Accent 2" w:semiHidden="0" w:uiPriority="62" w:unhideWhenUsed="0"/>
-    <w:lsdException w:name="Medium Shading 1 Accent 2" w:semiHidden="0" w:uiPriority="63" w:unhideWhenUsed="0"/>
-    <w:lsdException w:name="Medium Shading 2 Accent 2" w:semiHidden="0" w:uiPriority="64" w:unhideWhenUsed="0"/>
-    <w:lsdException w:name="Medium List 1 Accent 2" w:semiHidden="0" w:uiPriority="65" w:unhideWhenUsed="0"/>
-    <w:lsdException w:name="Medium List 2 Accent 2" w:semiHidden="0" w:uiPriority="66" w:unhideWhenUsed="0"/>
-    <w:lsdException w:name="Medium Grid 1 Accent 2" w:semiHidden="0" w:uiPriority="67" w:unhideWhenUsed="0"/>
-    <w:lsdException w:name="Medium Grid 2 Accent 2" w:semiHidden="0" w:uiPriority="68" w:unhideWhenUsed="0"/>
-    <w:lsdException w:name="Medium Grid 3 Accent 2" w:semiHidden="0" w:uiPriority="69" w:unhideWhenUsed="0"/>
-    <w:lsdException w:name="Dark List Accent 2" w:semiHidden="0" w:uiPriority="70" w:unhideWhenUsed="0"/>
-    <w:lsdException w:name="Colorful Shading Accent 2" w:semiHidden="0" w:uiPriority="71" w:unhideWhenUsed="0"/>
-    <w:lsdException w:name="Colorful List Accent 2" w:semiHidden="0" w:uiPriority="72" w:unhideWhenUsed="0"/>
-    <w:lsdException w:name="Colorful Grid Accent 2" w:semiHidden="0" w:uiPriority="73" w:unhideWhenUsed="0"/>
-    <w:lsdException w:name="Light Shading Accent 3" w:semiHidden="0" w:uiPriority="60" w:unhideWhenUsed="0"/>
-    <w:lsdException w:name="Light List Accent 3" w:semiHidden="0" w:uiPriority="61" w:unhideWhenUsed="0"/>
-    <w:lsdException w:name="Light Grid Accent 3" w:semiHidden="0" w:uiPriority="62" w:unhideWhenUsed="0"/>
-    <w:lsdException w:name="Medium Shading 1 Accent 3" w:semiHidden="0" w:uiPriority="63" w:unhideWhenUsed="0"/>
-    <w:lsdException w:name="Medium Shading 2 Accent 3" w:semiHidden="0" w:uiPriority="64" w:unhideWhenUsed="0"/>
-    <w:lsdException w:name="Medium List 1 Accent 3" w:semiHidden="0" w:uiPriority="65" w:unhideWhenUsed="0"/>
-    <w:lsdException w:name="Medium List 2 Accent 3" w:semiHidden="0" w:uiPriority="66" w:unhideWhenUsed="0"/>
-    <w:lsdException w:name="Medium Grid 1 Accent 3" w:semiHidden="0" w:uiPriority="67" w:unhideWhenUsed="0"/>
-    <w:lsdException w:name="Medium Grid 2 Accent 3" w:semiHidden="0" w:uiPriority="68" w:unhideWhenUsed="0"/>
-    <w:lsdException w:name="Medium Grid 3 Accent 3" w:semiHidden="0" w:uiPriority="69" w:unhideWhenUsed="0"/>
-    <w:lsdException w:name="Dark List Accent 3" w:semiHidden="0" w:uiPriority="70" w:unhideWhenUsed="0"/>
-    <w:lsdException w:name="Colorful Shading Accent 3" w:semiHidden="0" w:uiPriority="71" w:unhideWhenUsed="0"/>
-    <w:lsdException w:name="Colorful List Accent 3" w:semiHidden="0" w:uiPriority="72" w:unhideWhenUsed="0"/>
-    <w:lsdException w:name="Colorful Grid Accent 3" w:semiHidden="0" w:uiPriority="73" w:unhideWhenUsed="0"/>
-    <w:lsdException w:name="Light Shading Accent 4" w:semiHidden="0" w:uiPriority="60" w:unhideWhenUsed="0"/>
-    <w:lsdException w:name="Light List Accent 4" w:semiHidden="0" w:uiPriority="61" w:unhideWhenUsed="0"/>
-    <w:lsdException w:name="Light Grid Accent 4" w:semiHidden="0" w:uiPriority="62" w:unhideWhenUsed="0"/>
-    <w:lsdException w:name="Medium Shading 1 Accent 4" w:semiHidden="0" w:uiPriority="63" w:unhideWhenUsed="0"/>
-    <w:lsdException w:name="Medium Shading 2 Accent 4" w:semiHidden="0" w:uiPriority="64" w:unhideWhenUsed="0"/>
-    <w:lsdException w:name="Medium List 1 Accent 4" w:semiHidden="0" w:uiPriority="65" w:unhideWhenUsed="0"/>
-    <w:lsdException w:name="Medium List 2 Accent 4" w:semiHidden="0" w:uiPriority="66" w:unhideWhenUsed="0"/>
-    <w:lsdException w:name="Medium Grid 1 Accent 4" w:semiHidden="0" w:uiPriority="67" w:unhideWhenUsed="0"/>
-    <w:lsdException w:name="Medium Grid 2 Accent 4" w:semiHidden="0" w:uiPriority="68" w:unhideWhenUsed="0"/>
-    <w:lsdException w:name="Medium Grid 3 Accent 4" w:semiHidden="0" w:uiPriority="69" w:unhideWhenUsed="0"/>
-    <w:lsdException w:name="Dark List Accent 4" w:semiHidden="0" w:uiPriority="70" w:unhideWhenUsed="0"/>
-    <w:lsdException w:name="Colorful Shading Accent 4" w:semiHidden="0" w:uiPriority="71" w:unhideWhenUsed="0"/>
-    <w:lsdException w:name="Colorful List Accent 4" w:semiHidden="0" w:uiPriority="72" w:unhideWhenUsed="0"/>
-    <w:lsdException w:name="Colorful Grid Accent 4" w:semiHidden="0" w:uiPriority="73" w:unhideWhenUsed="0"/>
-    <w:lsdException w:name="Light Shading Accent 5" w:semiHidden="0" w:uiPriority="60" w:unhideWhenUsed="0"/>
-    <w:lsdException w:name="Light List Accent 5" w:semiHidden="0" w:uiPriority="61" w:unhideWhenUsed="0"/>
-    <w:lsdException w:name="Light Grid Accent 5" w:semiHidden="0" w:uiPriority="62" w:unhideWhenUsed="0"/>
-    <w:lsdException w:name="Medium Shading 1 Accent 5" w:semiHidden="0" w:uiPriority="63" w:unhideWhenUsed="0"/>
-    <w:lsdException w:name="Medium Shading 2 Accent 5" w:semiHidden="0" w:uiPriority="64" w:unhideWhenUsed="0"/>
-    <w:lsdException w:name="Medium List 1 Accent 5" w:semiHidden="0" w:uiPriority="65" w:unhideWhenUsed="0"/>
-    <w:lsdException w:name="Medium List 2 Accent 5" w:semiHidden="0" w:uiPriority="66" w:unhideWhenUsed="0"/>
-    <w:lsdException w:name="Medium Grid 1 Accent 5" w:semiHidden="0" w:uiPriority="67" w:unhideWhenUsed="0"/>
-    <w:lsdException w:name="Medium Grid 2 Accent 5" w:semiHidden="0" w:uiPriority="68" w:unhideWhenUsed="0"/>
-    <w:lsdException w:name="Medium Grid 3 Accent 5" w:semiHidden="0" w:uiPriority="69" w:unhideWhenUsed="0"/>
-    <w:lsdException w:name="Dark List Accent 5" w:semiHidden="0" w:uiPriority="70" w:unhideWhenUsed="0"/>
-    <w:lsdException w:name="Colorful Shading Accent 5" w:semiHidden="0" w:uiPriority="71" w:unhideWhenUsed="0"/>
-    <w:lsdException w:name="Colorful List Accent 5" w:semiHidden="0" w:uiPriority="72" w:unhideWhenUsed="0"/>
-    <w:lsdException w:name="Colorful Grid Accent 5" w:semiHidden="0" w:uiPriority="73" w:unhideWhenUsed="0"/>
-    <w:lsdException w:name="Light Shading Accent 6" w:semiHidden="0" w:uiPriority="60" w:unhideWhenUsed="0"/>
-    <w:lsdException w:name="Light List Accent 6" w:semiHidden="0" w:uiPriority="61" w:unhideWhenUsed="0"/>
-    <w:lsdException w:name="Light Grid Accent 6" w:semiHidden="0" w:uiPriority="62" w:unhideWhenUsed="0"/>
-    <w:lsdException w:name="Medium Shading 1 Accent 6" w:semiHidden="0" w:uiPriority="63" w:unhideWhenUsed="0"/>
-    <w:lsdException w:name="Medium Shading 2 Accent 6" w:semiHidden="0" w:uiPriority="64" w:unhideWhenUsed="0"/>
-    <w:lsdException w:name="Medium List 1 Accent 6" w:semiHidden="0" w:uiPriority="65" w:unhideWhenUsed="0"/>
-    <w:lsdException w:name="Medium List 2 Accent 6" w:semiHidden="0" w:uiPriority="66" w:unhideWhenUsed="0"/>
-    <w:lsdException w:name="Medium Grid 1 Accent 6" w:semiHidden="0" w:uiPriority="67" w:unhideWhenUsed="0"/>
-    <w:lsdException w:name="Medium Grid 2 Accent 6" w:semiHidden="0" w:uiPriority="68" w:unhideWhenUsed="0"/>
-    <w:lsdException w:name="Medium Grid 3 Accent 6" w:semiHidden="0" w:uiPriority="69" w:unhideWhenUsed="0"/>
-    <w:lsdException w:name="Dark List Accent 6" w:semiHidden="0" w:uiPriority="70" w:unhideWhenUsed="0"/>
-    <w:lsdException w:name="Colorful Shading Accent 6" w:semiHidden="0" w:uiPriority="71" w:unhideWhenUsed="0"/>
-    <w:lsdException w:name="Colorful List Accent 6" w:semiHidden="0" w:uiPriority="72" w:unhideWhenUsed="0"/>
-    <w:lsdException w:name="Colorful Grid Accent 6" w:semiHidden="0" w:uiPriority="73" w:unhideWhenUsed="0"/>
-    <w:lsdException w:name="Subtle Emphasis" w:semiHidden="0" w:uiPriority="19" w:unhideWhenUsed="0" w:qFormat="1"/>
-    <w:lsdException w:name="Intense Emphasis" w:semiHidden="0" w:uiPriority="21" w:unhideWhenUsed="0" w:qFormat="1"/>
-    <w:lsdException w:name="Subtle Reference" w:semiHidden="0" w:uiPriority="31" w:unhideWhenUsed="0" w:qFormat="1"/>
-    <w:lsdException w:name="Intense Reference" w:semiHidden="0" w:uiPriority="32" w:unhideWhenUsed="0" w:qFormat="1"/>
-    <w:lsdException w:name="Book Title" w:semiHidden="0" w:uiPriority="33" w:unhideWhenUsed="0" w:qFormat="1"/>
-    <w:lsdException w:name="Bibliography" w:uiPriority="37"/>
-    <w:lsdException w:name="TOC Heading" w:uiPriority="39" w:qFormat="1"/>
+  <w:latentStyles w:defLockedState="0" w:defUIPriority="99" w:defSemiHidden="0" w:defUnhideWhenUsed="0" w:defQFormat="0" w:count="375">
+    <w:lsdException w:name="Normal" w:uiPriority="0" w:qFormat="1"/>
+    <w:lsdException w:name="heading 1" w:uiPriority="9" w:qFormat="1"/>
+    <w:lsdException w:name="heading 2" w:semiHidden="1" w:uiPriority="9" w:unhideWhenUsed="1" w:qFormat="1"/>
+    <w:lsdException w:name="heading 3" w:semiHidden="1" w:uiPriority="9" w:unhideWhenUsed="1" w:qFormat="1"/>
+    <w:lsdException w:name="heading 4" w:semiHidden="1" w:uiPriority="9" w:unhideWhenUsed="1" w:qFormat="1"/>
+    <w:lsdException w:name="heading 5" w:semiHidden="1" w:uiPriority="9" w:unhideWhenUsed="1" w:qFormat="1"/>
+    <w:lsdException w:name="heading 6" w:semiHidden="1" w:uiPriority="9" w:unhideWhenUsed="1" w:qFormat="1"/>
+    <w:lsdException w:name="heading 7" w:semiHidden="1" w:uiPriority="9" w:unhideWhenUsed="1" w:qFormat="1"/>
+    <w:lsdException w:name="heading 8" w:semiHidden="1" w:uiPriority="9" w:unhideWhenUsed="1" w:qFormat="1"/>
+    <w:lsdException w:name="heading 9" w:semiHidden="1" w:uiPriority="9" w:unhideWhenUsed="1" w:qFormat="1"/>
+    <w:lsdException w:name="index 1" w:semiHidden="1" w:unhideWhenUsed="1"/>
+    <w:lsdException w:name="index 2" w:semiHidden="1" w:unhideWhenUsed="1"/>
+    <w:lsdException w:name="index 3" w:semiHidden="1" w:unhideWhenUsed="1"/>
+    <w:lsdException w:name="index 4" w:semiHidden="1" w:unhideWhenUsed="1"/>
+    <w:lsdException w:name="index 5" w:semiHidden="1" w:unhideWhenUsed="1"/>
+    <w:lsdException w:name="index 6" w:semiHidden="1" w:unhideWhenUsed="1"/>
+    <w:lsdException w:name="index 7" w:semiHidden="1" w:unhideWhenUsed="1"/>
+    <w:lsdException w:name="index 8" w:semiHidden="1" w:unhideWhenUsed="1"/>
+    <w:lsdException w:name="index 9" w:semiHidden="1" w:unhideWhenUsed="1"/>
+    <w:lsdException w:name="toc 1" w:semiHidden="1" w:uiPriority="39" w:unhideWhenUsed="1"/>
+    <w:lsdException w:name="toc 2" w:semiHidden="1" w:uiPriority="39" w:unhideWhenUsed="1"/>
+    <w:lsdException w:name="toc 3" w:semiHidden="1" w:uiPriority="39" w:unhideWhenUsed="1"/>
+    <w:lsdException w:name="toc 4" w:semiHidden="1" w:uiPriority="39" w:unhideWhenUsed="1"/>
+    <w:lsdException w:name="toc 5" w:semiHidden="1" w:uiPriority="39" w:unhideWhenUsed="1"/>
+    <w:lsdException w:name="toc 6" w:semiHidden="1" w:uiPriority="39" w:unhideWhenUsed="1"/>
+    <w:lsdException w:name="toc 7" w:semiHidden="1" w:uiPriority="39" w:unhideWhenUsed="1"/>
+    <w:lsdException w:name="toc 8" w:semiHidden="1" w:uiPriority="39" w:unhideWhenUsed="1"/>
+    <w:lsdException w:name="toc 9" w:semiHidden="1" w:uiPriority="39" w:unhideWhenUsed="1"/>
+    <w:lsdException w:name="Normal Indent" w:semiHidden="1" w:unhideWhenUsed="1"/>
+    <w:lsdException w:name="footnote text" w:semiHidden="1" w:unhideWhenUsed="1"/>
+    <w:lsdException w:name="annotation text" w:semiHidden="1" w:unhideWhenUsed="1"/>
+    <w:lsdException w:name="header" w:semiHidden="1" w:unhideWhenUsed="1"/>
+    <w:lsdException w:name="footer" w:semiHidden="1" w:unhideWhenUsed="1"/>
+    <w:lsdException w:name="index heading" w:semiHidden="1" w:unhideWhenUsed="1"/>
+    <w:lsdException w:name="caption" w:semiHidden="1" w:uiPriority="35" w:unhideWhenUsed="1" w:qFormat="1"/>
+    <w:lsdException w:name="table of figures" w:semiHidden="1" w:unhideWhenUsed="1"/>
+    <w:lsdException w:name="envelope address" w:semiHidden="1" w:unhideWhenUsed="1"/>
+    <w:lsdException w:name="envelope return" w:semiHidden="1" w:unhideWhenUsed="1"/>
+    <w:lsdException w:name="footnote reference" w:semiHidden="1" w:unhideWhenUsed="1"/>
+    <w:lsdException w:name="annotation reference" w:semiHidden="1" w:unhideWhenUsed="1"/>
+    <w:lsdException w:name="line number" w:semiHidden="1" w:unhideWhenUsed="1"/>
+    <w:lsdException w:name="page number" w:semiHidden="1" w:unhideWhenUsed="1"/>
+    <w:lsdException w:name="endnote reference" w:semiHidden="1" w:unhideWhenUsed="1"/>
+    <w:lsdException w:name="endnote text" w:semiHidden="1" w:unhideWhenUsed="1"/>
+    <w:lsdException w:name="table of authorities" w:semiHidden="1" w:unhideWhenUsed="1"/>
+    <w:lsdException w:name="macro" w:semiHidden="1" w:unhideWhenUsed="1"/>
+    <w:lsdException w:name="toa heading" w:semiHidden="1" w:unhideWhenUsed="1"/>
+    <w:lsdException w:name="List" w:semiHidden="1" w:unhideWhenUsed="1"/>
+    <w:lsdException w:name="List Bullet" w:semiHidden="1" w:unhideWhenUsed="1"/>
+    <w:lsdException w:name="List Number" w:semiHidden="1" w:unhideWhenUsed="1"/>
+    <w:lsdException w:name="List 2" w:semiHidden="1" w:unhideWhenUsed="1"/>
+    <w:lsdException w:name="List 3" w:semiHidden="1" w:unhideWhenUsed="1"/>
+    <w:lsdException w:name="List 4" w:semiHidden="1" w:unhideWhenUsed="1"/>
+    <w:lsdException w:name="List 5" w:semiHidden="1" w:unhideWhenUsed="1"/>
+    <w:lsdException w:name="List Bullet 2" w:semiHidden="1" w:unhideWhenUsed="1"/>
+    <w:lsdException w:name="List Bullet 3" w:semiHidden="1" w:unhideWhenUsed="1"/>
+    <w:lsdException w:name="List Bullet 4" w:semiHidden="1" w:unhideWhenUsed="1"/>
+    <w:lsdException w:name="List Bullet 5" w:semiHidden="1" w:unhideWhenUsed="1"/>
+    <w:lsdException w:name="List Number 2" w:semiHidden="1" w:unhideWhenUsed="1"/>
+    <w:lsdException w:name="List Number 3" w:semiHidden="1" w:unhideWhenUsed="1"/>
+    <w:lsdException w:name="List Number 4" w:semiHidden="1" w:unhideWhenUsed="1"/>
+    <w:lsdException w:name="List Number 5" w:semiHidden="1" w:unhideWhenUsed="1"/>
+    <w:lsdException w:name="Title" w:uiPriority="10" w:qFormat="1"/>
+    <w:lsdException w:name="Closing" w:semiHidden="1" w:unhideWhenUsed="1"/>
+    <w:lsdException w:name="Signature" w:semiHidden="1" w:unhideWhenUsed="1"/>
+    <w:lsdException w:name="Default Paragraph Font" w:semiHidden="1" w:uiPriority="1" w:unhideWhenUsed="1"/>
+    <w:lsdException w:name="Body Text" w:semiHidden="1" w:unhideWhenUsed="1"/>
+    <w:lsdException w:name="Body Text Indent" w:semiHidden="1" w:unhideWhenUsed="1"/>
+    <w:lsdException w:name="List Continue" w:semiHidden="1" w:unhideWhenUsed="1"/>
+    <w:lsdException w:name="List Continue 2" w:semiHidden="1" w:unhideWhenUsed="1"/>
+    <w:lsdException w:name="List Continue 3" w:semiHidden="1" w:unhideWhenUsed="1"/>
+    <w:lsdException w:name="List Continue 4" w:semiHidden="1" w:unhideWhenUsed="1"/>
+    <w:lsdException w:name="List Continue 5" w:semiHidden="1" w:unhideWhenUsed="1"/>
+    <w:lsdException w:name="Message Header" w:semiHidden="1" w:unhideWhenUsed="1"/>
+    <w:lsdException w:name="Subtitle" w:uiPriority="11" w:qFormat="1"/>
+    <w:lsdException w:name="Salutation" w:semiHidden="1" w:unhideWhenUsed="1"/>
+    <w:lsdException w:name="Date" w:semiHidden="1" w:unhideWhenUsed="1"/>
+    <w:lsdException w:name="Body Text First Indent" w:semiHidden="1" w:unhideWhenUsed="1"/>
+    <w:lsdException w:name="Body Text First Indent 2" w:semiHidden="1" w:unhideWhenUsed="1"/>
+    <w:lsdException w:name="Note Heading" w:semiHidden="1" w:unhideWhenUsed="1"/>
+    <w:lsdException w:name="Body Text 2" w:semiHidden="1" w:unhideWhenUsed="1"/>
+    <w:lsdException w:name="Body Text 3" w:semiHidden="1" w:unhideWhenUsed="1"/>
+    <w:lsdException w:name="Body Text Indent 2" w:semiHidden="1" w:unhideWhenUsed="1"/>
+    <w:lsdException w:name="Body Text Indent 3" w:semiHidden="1" w:unhideWhenUsed="1"/>
+    <w:lsdException w:name="Block Text" w:semiHidden="1" w:unhideWhenUsed="1"/>
+    <w:lsdException w:name="Hyperlink" w:semiHidden="1" w:unhideWhenUsed="1"/>
+    <w:lsdException w:name="FollowedHyperlink" w:semiHidden="1" w:unhideWhenUsed="1"/>
+    <w:lsdException w:name="Strong" w:uiPriority="22" w:qFormat="1"/>
+    <w:lsdException w:name="Emphasis" w:uiPriority="20" w:qFormat="1"/>
+    <w:lsdException w:name="Document Map" w:semiHidden="1" w:unhideWhenUsed="1"/>
+    <w:lsdException w:name="Plain Text" w:semiHidden="1" w:unhideWhenUsed="1"/>
+    <w:lsdException w:name="E-mail Signature" w:semiHidden="1" w:unhideWhenUsed="1"/>
+    <w:lsdException w:name="HTML Top of Form" w:semiHidden="1" w:unhideWhenUsed="1"/>
+    <w:lsdException w:name="HTML Bottom of Form" w:semiHidden="1" w:unhideWhenUsed="1"/>
+    <w:lsdException w:name="Normal (Web)" w:semiHidden="1" w:unhideWhenUsed="1"/>
+    <w:lsdException w:name="HTML Acronym" w:semiHidden="1" w:unhideWhenUsed="1"/>
+    <w:lsdException w:name="HTML Address" w:semiHidden="1" w:unhideWhenUsed="1"/>
+    <w:lsdException w:name="HTML Cite" w:semiHidden="1" w:unhideWhenUsed="1"/>
+    <w:lsdException w:name="HTML Code" w:semiHidden="1" w:unhideWhenUsed="1"/>
+    <w:lsdException w:name="HTML Definition" w:semiHidden="1" w:unhideWhenUsed="1"/>
+    <w:lsdException w:name="HTML Keyboard" w:semiHidden="1" w:unhideWhenUsed="1"/>
+    <w:lsdException w:name="HTML Preformatted" w:semiHidden="1" w:unhideWhenUsed="1"/>
+    <w:lsdException w:name="HTML Sample" w:semiHidden="1" w:unhideWhenUsed="1"/>
+    <w:lsdException w:name="HTML Typewriter" w:semiHidden="1" w:unhideWhenUsed="1"/>
+    <w:lsdException w:name="HTML Variable" w:semiHidden="1" w:unhideWhenUsed="1"/>
+    <w:lsdException w:name="Normal Table" w:semiHidden="1" w:unhideWhenUsed="1"/>
+    <w:lsdException w:name="annotation subject" w:semiHidden="1" w:unhideWhenUsed="1"/>
+    <w:lsdException w:name="No List" w:semiHidden="1" w:unhideWhenUsed="1"/>
+    <w:lsdException w:name="Outline List 1" w:semiHidden="1" w:unhideWhenUsed="1"/>
+    <w:lsdException w:name="Outline List 2" w:semiHidden="1" w:unhideWhenUsed="1"/>
+    <w:lsdException w:name="Outline List 3" w:semiHidden="1" w:unhideWhenUsed="1"/>
+    <w:lsdException w:name="Table Simple 1" w:semiHidden="1" w:unhideWhenUsed="1"/>
+    <w:lsdException w:name="Table Simple 2" w:semiHidden="1" w:unhideWhenUsed="1"/>
+    <w:lsdException w:name="Table Simple 3" w:semiHidden="1" w:unhideWhenUsed="1"/>
+    <w:lsdException w:name="Table Classic 1" w:semiHidden="1" w:unhideWhenUsed="1"/>
+    <w:lsdException w:name="Table Classic 2" w:semiHidden="1" w:unhideWhenUsed="1"/>
+    <w:lsdException w:name="Table Classic 3" w:semiHidden="1" w:unhideWhenUsed="1"/>
+    <w:lsdException w:name="Table Classic 4" w:semiHidden="1" w:unhideWhenUsed="1"/>
+    <w:lsdException w:name="Table Colorful 1" w:semiHidden="1" w:unhideWhenUsed="1"/>
+    <w:lsdException w:name="Table Colorful 2" w:semiHidden="1" w:unhideWhenUsed="1"/>
+    <w:lsdException w:name="Table Colorful 3" w:semiHidden="1" w:unhideWhenUsed="1"/>
+    <w:lsdException w:name="Table Columns 1" w:semiHidden="1" w:unhideWhenUsed="1"/>
+    <w:lsdException w:name="Table Columns 2" w:semiHidden="1" w:unhideWhenUsed="1"/>
+    <w:lsdException w:name="Table Columns 3" w:semiHidden="1" w:unhideWhenUsed="1"/>
+    <w:lsdException w:name="Table Columns 4" w:semiHidden="1" w:unhideWhenUsed="1"/>
+    <w:lsdException w:name="Table Columns 5" w:semiHidden="1" w:unhideWhenUsed="1"/>
+    <w:lsdException w:name="Table Grid 1" w:semiHidden="1" w:unhideWhenUsed="1"/>
+    <w:lsdException w:name="Table Grid 2" w:semiHidden="1" w:unhideWhenUsed="1"/>
+    <w:lsdException w:name="Table Grid 3" w:semiHidden="1" w:unhideWhenUsed="1"/>
+    <w:lsdException w:name="Table Grid 4" w:semiHidden="1" w:unhideWhenUsed="1"/>
+    <w:lsdException w:name="Table Grid 5" w:semiHidden="1" w:unhideWhenUsed="1"/>
+    <w:lsdException w:name="Table Grid 6" w:semiHidden="1" w:unhideWhenUsed="1"/>
+    <w:lsdException w:name="Table Grid 7" w:semiHidden="1" w:unhideWhenUsed="1"/>
+    <w:lsdException w:name="Table Grid 8" w:semiHidden="1" w:unhideWhenUsed="1"/>
+    <w:lsdException w:name="Table List 1" w:semiHidden="1" w:unhideWhenUsed="1"/>
+    <w:lsdException w:name="Table List 2" w:semiHidden="1" w:unhideWhenUsed="1"/>
+    <w:lsdException w:name="Table List 3" w:semiHidden="1" w:unhideWhenUsed="1"/>
+    <w:lsdException w:name="Table List 4" w:semiHidden="1" w:unhideWhenUsed="1"/>
+    <w:lsdException w:name="Table List 5" w:semiHidden="1" w:unhideWhenUsed="1"/>
+    <w:lsdException w:name="Table List 6" w:semiHidden="1" w:unhideWhenUsed="1"/>
+    <w:lsdException w:name="Table List 7" w:semiHidden="1" w:unhideWhenUsed="1"/>
+    <w:lsdException w:name="Table List 8" w:semiHidden="1" w:unhideWhenUsed="1"/>
+    <w:lsdException w:name="Table 3D effects 1" w:semiHidden="1" w:unhideWhenUsed="1"/>
+    <w:lsdException w:name="Table 3D effects 2" w:semiHidden="1" w:unhideWhenUsed="1"/>
+    <w:lsdException w:name="Table 3D effects 3" w:semiHidden="1" w:unhideWhenUsed="1"/>
+    <w:lsdException w:name="Table Contemporary" w:semiHidden="1" w:unhideWhenUsed="1"/>
+    <w:lsdException w:name="Table Elegant" w:semiHidden="1" w:unhideWhenUsed="1"/>
+    <w:lsdException w:name="Table Professional" w:semiHidden="1" w:unhideWhenUsed="1"/>
+    <w:lsdException w:name="Table Subtle 1" w:semiHidden="1" w:unhideWhenUsed="1"/>
+    <w:lsdException w:name="Table Subtle 2" w:semiHidden="1" w:unhideWhenUsed="1"/>
+    <w:lsdException w:name="Table Web 1" w:semiHidden="1" w:unhideWhenUsed="1"/>
+    <w:lsdException w:name="Table Web 2" w:semiHidden="1" w:unhideWhenUsed="1"/>
+    <w:lsdException w:name="Table Web 3" w:semiHidden="1" w:unhideWhenUsed="1"/>
+    <w:lsdException w:name="Balloon Text" w:semiHidden="1" w:unhideWhenUsed="1"/>
+    <w:lsdException w:name="Table Grid" w:semiHidden="1" w:uiPriority="39" w:unhideWhenUsed="1"/>
+    <w:lsdException w:name="Table Theme" w:semiHidden="1" w:unhideWhenUsed="1"/>
+    <w:lsdException w:name="Placeholder Text" w:semiHidden="1"/>
+    <w:lsdException w:name="No Spacing" w:uiPriority="1" w:qFormat="1"/>
+    <w:lsdException w:name="Light Shading" w:uiPriority="60"/>
+    <w:lsdException w:name="Light List" w:uiPriority="61"/>
+    <w:lsdException w:name="Light Grid" w:uiPriority="62"/>
+    <w:lsdException w:name="Medium Shading 1" w:uiPriority="63"/>
+    <w:lsdException w:name="Medium Shading 2" w:uiPriority="64"/>
+    <w:lsdException w:name="Medium List 1" w:uiPriority="65"/>
+    <w:lsdException w:name="Medium List 2" w:uiPriority="66"/>
+    <w:lsdException w:name="Medium Grid 1" w:uiPriority="67"/>
+    <w:lsdException w:name="Medium Grid 2" w:uiPriority="68"/>
+    <w:lsdException w:name="Medium Grid 3" w:uiPriority="69"/>
+    <w:lsdException w:name="Dark List" w:uiPriority="70"/>
+    <w:lsdException w:name="Colorful Shading" w:uiPriority="71"/>
+    <w:lsdException w:name="Colorful List" w:uiPriority="72"/>
+    <w:lsdException w:name="Colorful Grid" w:uiPriority="73"/>
+    <w:lsdException w:name="Light Shading Accent 1" w:uiPriority="60"/>
+    <w:lsdException w:name="Light List Accent 1" w:uiPriority="61"/>
+    <w:lsdException w:name="Light Grid Accent 1" w:uiPriority="62"/>
+    <w:lsdException w:name="Medium Shading 1 Accent 1" w:uiPriority="63"/>
+    <w:lsdException w:name="Medium Shading 2 Accent 1" w:uiPriority="64"/>
+    <w:lsdException w:name="Medium List 1 Accent 1" w:uiPriority="65"/>
+    <w:lsdException w:name="Revision" w:semiHidden="1"/>
+    <w:lsdException w:name="List Paragraph" w:uiPriority="34" w:qFormat="1"/>
+    <w:lsdException w:name="Quote" w:uiPriority="29" w:qFormat="1"/>
+    <w:lsdException w:name="Intense Quote" w:uiPriority="30" w:qFormat="1"/>
+    <w:lsdException w:name="Medium List 2 Accent 1" w:uiPriority="66"/>
+    <w:lsdException w:name="Medium Grid 1 Accent 1" w:uiPriority="67"/>
+    <w:lsdException w:name="Medium Grid 2 Accent 1" w:uiPriority="68"/>
+    <w:lsdException w:name="Medium Grid 3 Accent 1" w:uiPriority="69"/>
+    <w:lsdException w:name="Dark List Accent 1" w:uiPriority="70"/>
+    <w:lsdException w:name="Colorful Shading Accent 1" w:uiPriority="71"/>
+    <w:lsdException w:name="Colorful List Accent 1" w:uiPriority="72"/>
+    <w:lsdException w:name="Colorful Grid Accent 1" w:uiPriority="73"/>
+    <w:lsdException w:name="Light Shading Accent 2" w:uiPriority="60"/>
+    <w:lsdException w:name="Light List Accent 2" w:uiPriority="61"/>
+    <w:lsdException w:name="Light Grid Accent 2" w:uiPriority="62"/>
+    <w:lsdException w:name="Medium Shading 1 Accent 2" w:uiPriority="63"/>
+    <w:lsdException w:name="Medium Shading 2 Accent 2" w:uiPriority="64"/>
+    <w:lsdException w:name="Medium List 1 Accent 2" w:uiPriority="65"/>
+    <w:lsdException w:name="Medium List 2 Accent 2" w:uiPriority="66"/>
+    <w:lsdException w:name="Medium Grid 1 Accent 2" w:uiPriority="67"/>
+    <w:lsdException w:name="Medium Grid 2 Accent 2" w:uiPriority="68"/>
+    <w:lsdException w:name="Medium Grid 3 Accent 2" w:uiPriority="69"/>
+    <w:lsdException w:name="Dark List Accent 2" w:uiPriority="70"/>
+    <w:lsdException w:name="Colorful Shading Accent 2" w:uiPriority="71"/>
+    <w:lsdException w:name="Colorful List Accent 2" w:uiPriority="72"/>
+    <w:lsdException w:name="Colorful Grid Accent 2" w:uiPriority="73"/>
+    <w:lsdException w:name="Light Shading Accent 3" w:uiPriority="60"/>
+    <w:lsdException w:name="Light List Accent 3" w:uiPriority="61"/>
+    <w:lsdException w:name="Light Grid Accent 3" w:uiPriority="62"/>
+    <w:lsdException w:name="Medium Shading 1 Accent 3" w:uiPriority="63"/>
+    <w:lsdException w:name="Medium Shading 2 Accent 3" w:uiPriority="64"/>
+    <w:lsdException w:name="Medium List 1 Accent 3" w:uiPriority="65"/>
+    <w:lsdException w:name="Medium List 2 Accent 3" w:uiPriority="66"/>
+    <w:lsdException w:name="Medium Grid 1 Accent 3" w:uiPriority="67"/>
+    <w:lsdException w:name="Medium Grid 2 Accent 3" w:uiPriority="68"/>
+    <w:lsdException w:name="Medium Grid 3 Accent 3" w:uiPriority="69"/>
+    <w:lsdException w:name="Dark List Accent 3" w:uiPriority="70"/>
+    <w:lsdException w:name="Colorful Shading Accent 3" w:uiPriority="71"/>
+    <w:lsdException w:name="Colorful List Accent 3" w:uiPriority="72"/>
+    <w:lsdException w:name="Colorful Grid Accent 3" w:uiPriority="73"/>
+    <w:lsdException w:name="Light Shading Accent 4" w:uiPriority="60"/>
+    <w:lsdException w:name="Light List Accent 4" w:uiPriority="61"/>
+    <w:lsdException w:name="Light Grid Accent 4" w:uiPriority="62"/>
+    <w:lsdException w:name="Medium Shading 1 Accent 4" w:uiPriority="63"/>
+    <w:lsdException w:name="Medium Shading 2 Accent 4" w:uiPriority="64"/>
+    <w:lsdException w:name="Medium List 1 Accent 4" w:uiPriority="65"/>
+    <w:lsdException w:name="Medium List 2 Accent 4" w:uiPriority="66"/>
+    <w:lsdException w:name="Medium Grid 1 Accent 4" w:uiPriority="67"/>
+    <w:lsdException w:name="Medium Grid 2 Accent 4" w:uiPriority="68"/>
+    <w:lsdException w:name="Medium Grid 3 Accent 4" w:uiPriority="69"/>
+    <w:lsdException w:name="Dark List Accent 4" w:uiPriority="70"/>
+    <w:lsdException w:name="Colorful Shading Accent 4" w:uiPriority="71"/>
+    <w:lsdException w:name="Colorful List Accent 4" w:uiPriority="72"/>
+    <w:lsdException w:name="Colorful Grid Accent 4" w:uiPriority="73"/>
+    <w:lsdException w:name="Light Shading Accent 5" w:uiPriority="60"/>
+    <w:lsdException w:name="Light List Accent 5" w:uiPriority="61"/>
+    <w:lsdException w:name="Light Grid Accent 5" w:uiPriority="62"/>
+    <w:lsdException w:name="Medium Shading 1 Accent 5" w:uiPriority="63"/>
+    <w:lsdException w:name="Medium Shading 2 Accent 5" w:uiPriority="64"/>
+    <w:lsdException w:name="Medium List 1 Accent 5" w:uiPriority="65"/>
+    <w:lsdException w:name="Medium List 2 Accent 5" w:uiPriority="66"/>
+    <w:lsdException w:name="Medium Grid 1 Accent 5" w:uiPriority="67"/>
+    <w:lsdException w:name="Medium Grid 2 Accent 5" w:uiPriority="68"/>
+    <w:lsdException w:name="Medium Grid 3 Accent 5" w:uiPriority="69"/>
+    <w:lsdException w:name="Dark List Accent 5" w:uiPriority="70"/>
+    <w:lsdException w:name="Colorful Shading Accent 5" w:uiPriority="71"/>
+    <w:lsdException w:name="Colorful List Accent 5" w:uiPriority="72"/>
+    <w:lsdException w:name="Colorful Grid Accent 5" w:uiPriority="73"/>
+    <w:lsdException w:name="Light Shading Accent 6" w:uiPriority="60"/>
+    <w:lsdException w:name="Light List Accent 6" w:uiPriority="61"/>
+    <w:lsdException w:name="Light Grid Accent 6" w:uiPriority="62"/>
+    <w:lsdException w:name="Medium Shading 1 Accent 6" w:uiPriority="63"/>
+    <w:lsdException w:name="Medium Shading 2 Accent 6" w:uiPriority="64"/>
+    <w:lsdException w:name="Medium List 1 Accent 6" w:uiPriority="65"/>
+    <w:lsdException w:name="Medium List 2 Accent 6" w:uiPriority="66"/>
+    <w:lsdException w:name="Medium Grid 1 Accent 6" w:uiPriority="67"/>
+    <w:lsdException w:name="Medium Grid 2 Accent 6" w:uiPriority="68"/>
+    <w:lsdException w:name="Medium Grid 3 Accent 6" w:uiPriority="69"/>
+    <w:lsdException w:name="Dark List Accent 6" w:uiPriority="70"/>
+    <w:lsdException w:name="Colorful Shading Accent 6" w:uiPriority="71"/>
+    <w:lsdException w:name="Colorful List Accent 6" w:uiPriority="72"/>
+    <w:lsdException w:name="Colorful Grid Accent 6" w:uiPriority="73"/>
+    <w:lsdException w:name="Subtle Emphasis" w:uiPriority="19" w:qFormat="1"/>
+    <w:lsdException w:name="Intense Emphasis" w:uiPriority="21" w:qFormat="1"/>
+    <w:lsdException w:name="Subtle Reference" w:uiPriority="31" w:qFormat="1"/>
+    <w:lsdException w:name="Intense Reference" w:uiPriority="32" w:qFormat="1"/>
+    <w:lsdException w:name="Book Title" w:uiPriority="33" w:qFormat="1"/>
+    <w:lsdException w:name="Bibliography" w:semiHidden="1" w:uiPriority="37" w:unhideWhenUsed="1"/>
+    <w:lsdException w:name="TOC Heading" w:semiHidden="1" w:uiPriority="39" w:unhideWhenUsed="1" w:qFormat="1"/>
+    <w:lsdException w:name="Plain Table 1" w:uiPriority="41"/>
+    <w:lsdException w:name="Plain Table 2" w:uiPriority="42"/>
+    <w:lsdException w:name="Plain Table 3" w:uiPriority="43"/>
+    <w:lsdException w:name="Plain Table 4" w:uiPriority="44"/>
+    <w:lsdException w:name="Plain Table 5" w:uiPriority="45"/>
+    <w:lsdException w:name="Grid Table Light" w:uiPriority="40"/>
+    <w:lsdException w:name="Grid Table 1 Light" w:uiPriority="46"/>
+    <w:lsdException w:name="Grid Table 2" w:uiPriority="47"/>
+    <w:lsdException w:name="Grid Table 3" w:uiPriority="48"/>
+    <w:lsdException w:name="Grid Table 4" w:uiPriority="49"/>
+    <w:lsdException w:name="Grid Table 5 Dark" w:uiPriority="50"/>
+    <w:lsdException w:name="Grid Table 6 Colorful" w:uiPriority="51"/>
+    <w:lsdException w:name="Grid Table 7 Colorful" w:uiPriority="52"/>
+    <w:lsdException w:name="Grid Table 1 Light Accent 1" w:uiPriority="46"/>
+    <w:lsdException w:name="Grid Table 2 Accent 1" w:uiPriority="47"/>
+    <w:lsdException w:name="Grid Table 3 Accent 1" w:uiPriority="48"/>
+    <w:lsdException w:name="Grid Table 4 Accent 1" w:uiPriority="49"/>
+    <w:lsdException w:name="Grid Table 5 Dark Accent 1" w:uiPriority="50"/>
+    <w:lsdException w:name="Grid Table 6 Colorful Accent 1" w:uiPriority="51"/>
+    <w:lsdException w:name="Grid Table 7 Colorful Accent 1" w:uiPriority="52"/>
+    <w:lsdException w:name="Grid Table 1 Light Accent 2" w:uiPriority="46"/>
+    <w:lsdException w:name="Grid Table 2 Accent 2" w:uiPriority="47"/>
+    <w:lsdException w:name="Grid Table 3 Accent 2" w:uiPriority="48"/>
+    <w:lsdException w:name="Grid Table 4 Accent 2" w:uiPriority="49"/>
+    <w:lsdException w:name="Grid Table 5 Dark Accent 2" w:uiPriority="50"/>
+    <w:lsdException w:name="Grid Table 6 Colorful Accent 2" w:uiPriority="51"/>
+    <w:lsdException w:name="Grid Table 7 Colorful Accent 2" w:uiPriority="52"/>
+    <w:lsdException w:name="Grid Table 1 Light Accent 3" w:uiPriority="46"/>
+    <w:lsdException w:name="Grid Table 2 Accent 3" w:uiPriority="47"/>
+    <w:lsdException w:name="Grid Table 3 Accent 3" w:uiPriority="48"/>
+    <w:lsdException w:name="Grid Table 4 Accent 3" w:uiPriority="49"/>
+    <w:lsdException w:name="Grid Table 5 Dark Accent 3" w:uiPriority="50"/>
+    <w:lsdException w:name="Grid Table 6 Colorful Accent 3" w:uiPriority="51"/>
+    <w:lsdException w:name="Grid Table 7 Colorful Accent 3" w:uiPriority="52"/>
+    <w:lsdException w:name="Grid Table 1 Light Accent 4" w:uiPriority="46"/>
+    <w:lsdException w:name="Grid Table 2 Accent 4" w:uiPriority="47"/>
+    <w:lsdException w:name="Grid Table 3 Accent 4" w:uiPriority="48"/>
+    <w:lsdException w:name="Grid Table 4 Accent 4" w:uiPriority="49"/>
+    <w:lsdException w:name="Grid Table 5 Dark Accent 4" w:uiPriority="50"/>
+    <w:lsdException w:name="Grid Table 6 Colorful Accent 4" w:uiPriority="51"/>
+    <w:lsdException w:name="Grid Table 7 Colorful Accent 4" w:uiPriority="52"/>
+    <w:lsdException w:name="Grid Table 1 Light Accent 5" w:uiPriority="46"/>
+    <w:lsdException w:name="Grid Table 2 Accent 5" w:uiPriority="47"/>
+    <w:lsdException w:name="Grid Table 3 Accent 5" w:uiPriority="48"/>
+    <w:lsdException w:name="Grid Table 4 Accent 5" w:uiPriority="49"/>
+    <w:lsdException w:name="Grid Table 5 Dark Accent 5" w:uiPriority="50"/>
+    <w:lsdException w:name="Grid Table 6 Colorful Accent 5" w:uiPriority="51"/>
+    <w:lsdException w:name="Grid Table 7 Colorful Accent 5" w:uiPriority="52"/>
+    <w:lsdException w:name="Grid Table 1 Light Accent 6" w:uiPriority="46"/>
+    <w:lsdException w:name="Grid Table 2 Accent 6" w:uiPriority="47"/>
+    <w:lsdException w:name="Grid Table 3 Accent 6" w:uiPriority="48"/>
+    <w:lsdException w:name="Grid Table 4 Accent 6" w:uiPriority="49"/>
+    <w:lsdException w:name="Grid Table 5 Dark Accent 6" w:uiPriority="50"/>
+    <w:lsdException w:name="Grid Table 6 Colorful Accent 6" w:uiPriority="51"/>
+    <w:lsdException w:name="Grid Table 7 Colorful Accent 6" w:uiPriority="52"/>
+    <w:lsdException w:name="List Table 1 Light" w:uiPriority="46"/>
+    <w:lsdException w:name="List Table 2" w:uiPriority="47"/>
+    <w:lsdException w:name="List Table 3" w:uiPriority="48"/>
+    <w:lsdException w:name="List Table 4" w:uiPriority="49"/>
+    <w:lsdException w:name="List Table 5 Dark" w:uiPriority="50"/>
+    <w:lsdException w:name="List Table 6 Colorful" w:uiPriority="51"/>
+    <w:lsdException w:name="List Table 7 Colorful" w:uiPriority="52"/>
+    <w:lsdException w:name="List Table 1 Light Accent 1" w:uiPriority="46"/>
+    <w:lsdException w:name="List Table 2 Accent 1" w:uiPriority="47"/>
+    <w:lsdException w:name="List Table 3 Accent 1" w:uiPriority="48"/>
+    <w:lsdException w:name="List Table 4 Accent 1" w:uiPriority="49"/>
+    <w:lsdException w:name="List Table 5 Dark Accent 1" w:uiPriority="50"/>
+    <w:lsdException w:name="List Table 6 Colorful Accent 1" w:uiPriority="51"/>
+    <w:lsdException w:name="List Table 7 Colorful Accent 1" w:uiPriority="52"/>
+    <w:lsdException w:name="List Table 1 Light Accent 2" w:uiPriority="46"/>
+    <w:lsdException w:name="List Table 2 Accent 2" w:uiPriority="47"/>
+    <w:lsdException w:name="List Table 3 Accent 2" w:uiPriority="48"/>
+    <w:lsdException w:name="List Table 4 Accent 2" w:uiPriority="49"/>
+    <w:lsdException w:name="List Table 5 Dark Accent 2" w:uiPriority="50"/>
+    <w:lsdException w:name="List Table 6 Colorful Accent 2" w:uiPriority="51"/>
+    <w:lsdException w:name="List Table 7 Colorful Accent 2" w:uiPriority="52"/>
+    <w:lsdException w:name="List Table 1 Light Accent 3" w:uiPriority="46"/>
+    <w:lsdException w:name="List Table 2 Accent 3" w:uiPriority="47"/>
+    <w:lsdException w:name="List Table 3 Accent 3" w:uiPriority="48"/>
+    <w:lsdException w:name="List Table 4 Accent 3" w:uiPriority="49"/>
+    <w:lsdException w:name="List Table 5 Dark Accent 3" w:uiPriority="50"/>
+    <w:lsdException w:name="List Table 6 Colorful Accent 3" w:uiPriority="51"/>
+    <w:lsdException w:name="List Table 7 Colorful Accent 3" w:uiPriority="52"/>
+    <w:lsdException w:name="List Table 1 Light Accent 4" w:uiPriority="46"/>
+    <w:lsdException w:name="List Table 2 Accent 4" w:uiPriority="47"/>
+    <w:lsdException w:name="List Table 3 Accent 4" w:uiPriority="48"/>
+    <w:lsdException w:name="List Table 4 Accent 4" w:uiPriority="49"/>
+    <w:lsdException w:name="List Table 5 Dark Accent 4" w:uiPriority="50"/>
+    <w:lsdException w:name="List Table 6 Colorful Accent 4" w:uiPriority="51"/>
+    <w:lsdException w:name="List Table 7 Colorful Accent 4" w:uiPriority="52"/>
+    <w:lsdException w:name="List Table 1 Light Accent 5" w:uiPriority="46"/>
+    <w:lsdException w:name="List Table 2 Accent 5" w:uiPriority="47"/>
+    <w:lsdException w:name="List Table 3 Accent 5" w:uiPriority="48"/>
+    <w:lsdException w:name="List Table 4 Accent 5" w:uiPriority="49"/>
+    <w:lsdException w:name="List Table 5 Dark Accent 5" w:uiPriority="50"/>
+    <w:lsdException w:name="List Table 6 Colorful Accent 5" w:uiPriority="51"/>
+    <w:lsdException w:name="List Table 7 Colorful Accent 5" w:uiPriority="52"/>
+    <w:lsdException w:name="List Table 1 Light Accent 6" w:uiPriority="46"/>
+    <w:lsdException w:name="List Table 2 Accent 6" w:uiPriority="47"/>
+    <w:lsdException w:name="List Table 3 Accent 6" w:uiPriority="48"/>
+    <w:lsdException w:name="List Table 4 Accent 6" w:uiPriority="49"/>
+    <w:lsdException w:name="List Table 5 Dark Accent 6" w:uiPriority="50"/>
+    <w:lsdException w:name="List Table 6 Colorful Accent 6" w:uiPriority="51"/>
+    <w:lsdException w:name="List Table 7 Colorful Accent 6" w:uiPriority="52"/>
+    <w:lsdException w:name="Mention" w:semiHidden="1" w:unhideWhenUsed="1"/>
+    <w:lsdException w:name="Smart Hyperlink" w:semiHidden="1" w:unhideWhenUsed="1"/>
+    <w:lsdException w:name="Hashtag" w:semiHidden="1" w:unhideWhenUsed="1"/>
+    <w:lsdException w:name="Unresolved Mention" w:semiHidden="1" w:unhideWhenUsed="1"/>
   </w:latentStyles>
   <w:style w:type="paragraph" w:default="1" w:styleId="Normal">
     <w:name w:val="Normal"/>
     <w:qFormat/>
     <w:rsid w:val="00D20B5D"/>
   </w:style>
-  <w:style w:type="character" w:default="1" w:styleId="DefaultParagraphFont">
+  <w:style w:type="character" w:default="1" w:styleId="VarsaylanParagrafYazTipi">
     <w:name w:val="Default Paragraph Font"/>
     <w:uiPriority w:val="1"/>
     <w:semiHidden/>
     <w:unhideWhenUsed/>
   </w:style>
-  <w:style w:type="table" w:default="1" w:styleId="TableNormal">
+  <w:style w:type="table" w:default="1" w:styleId="NormalTablo">
     <w:name w:val="Normal Table"/>
     <w:uiPriority w:val="99"/>
     <w:semiHidden/>
@@ -3326,7 +3519,7 @@
       </w:tblCellMar>
     </w:tblPr>
   </w:style>
-  <w:style w:type="numbering" w:default="1" w:styleId="NoList">
+  <w:style w:type="numbering" w:default="1" w:styleId="ListeYok">
     <w:name w:val="No List"/>
     <w:uiPriority w:val="99"/>
     <w:semiHidden/>
@@ -3348,7 +3541,7 @@
       <w:lang w:eastAsia="en-GB"/>
     </w:rPr>
   </w:style>
-  <w:style w:type="paragraph" w:styleId="ListParagraph">
+  <w:style w:type="paragraph" w:styleId="ListeParagraf">
     <w:name w:val="List Paragraph"/>
     <w:basedOn w:val="Normal"/>
     <w:uiPriority w:val="34"/>
@@ -3359,9 +3552,9 @@
       <w:contextualSpacing/>
     </w:pPr>
   </w:style>
-  <w:style w:type="character" w:styleId="PlaceholderText">
+  <w:style w:type="character" w:styleId="YerTutucuMetni">
     <w:name w:val="Placeholder Text"/>
-    <w:basedOn w:val="DefaultParagraphFont"/>
+    <w:basedOn w:val="VarsaylanParagrafYazTipi"/>
     <w:uiPriority w:val="99"/>
     <w:semiHidden/>
     <w:rsid w:val="00D20B5D"/>
@@ -3369,10 +3562,10 @@
       <w:color w:val="808080"/>
     </w:rPr>
   </w:style>
-  <w:style w:type="paragraph" w:styleId="BalloonText">
+  <w:style w:type="paragraph" w:styleId="BalonMetni">
     <w:name w:val="Balloon Text"/>
     <w:basedOn w:val="Normal"/>
-    <w:link w:val="BalloonTextChar"/>
+    <w:link w:val="BalonMetniChar"/>
     <w:uiPriority w:val="99"/>
     <w:semiHidden/>
     <w:unhideWhenUsed/>
@@ -3386,268 +3579,10 @@
       <w:szCs w:val="16"/>
     </w:rPr>
   </w:style>
-  <w:style w:type="character" w:customStyle="1" w:styleId="BalloonTextChar">
-    <w:name w:val="Balloon Text Char"/>
-    <w:basedOn w:val="DefaultParagraphFont"/>
-    <w:link w:val="BalloonText"/>
-    <w:uiPriority w:val="99"/>
-    <w:semiHidden/>
-    <w:rsid w:val="00F04A5D"/>
-    <w:rPr>
-      <w:rFonts w:ascii="Tahoma" w:hAnsi="Tahoma" w:cs="Tahoma"/>
-      <w:sz w:val="16"/>
-      <w:szCs w:val="16"/>
-    </w:rPr>
-  </w:style>
-</w:styles>
-</file>
-
-<file path=word/stylesWithEffects.xml><?xml version="1.0" encoding="utf-8"?>
-<w:styles xmlns:wpc="http://schemas.microsoft.com/office/word/2010/wordprocessingCanvas" xmlns:mc="http://schemas.openxmlformats.org/markup-compatibility/2006" xmlns:o="urn:schemas-microsoft-com:office:office" xmlns:r="http://schemas.openxmlformats.org/officeDocument/2006/relationships" xmlns:m="http://schemas.openxmlformats.org/officeDocument/2006/math" xmlns:v="urn:schemas-microsoft-com:vml" xmlns:wp14="http://schemas.microsoft.com/office/word/2010/wordprocessingDrawing" xmlns:wp="http://schemas.openxmlformats.org/drawingml/2006/wordprocessingDrawing" xmlns:w10="urn:schemas-microsoft-com:office:word" xmlns:w="http://schemas.openxmlformats.org/wordprocessingml/2006/main" xmlns:w14="http://schemas.microsoft.com/office/word/2010/wordml" xmlns:wpg="http://schemas.microsoft.com/office/word/2010/wordprocessingGroup" xmlns:wpi="http://schemas.microsoft.com/office/word/2010/wordprocessingInk" xmlns:wne="http://schemas.microsoft.com/office/word/2006/wordml" xmlns:wps="http://schemas.microsoft.com/office/word/2010/wordprocessingShape" mc:Ignorable="w14 wp14">
-  <w:docDefaults>
-    <w:rPrDefault>
-      <w:rPr>
-        <w:rFonts w:asciiTheme="minorHAnsi" w:eastAsiaTheme="minorHAnsi" w:hAnsiTheme="minorHAnsi" w:cstheme="minorBidi"/>
-        <w:sz w:val="22"/>
-        <w:szCs w:val="22"/>
-        <w:lang w:val="en-GB" w:eastAsia="en-US" w:bidi="ar-SA"/>
-      </w:rPr>
-    </w:rPrDefault>
-    <w:pPrDefault>
-      <w:pPr>
-        <w:spacing w:after="160" w:line="259" w:lineRule="auto"/>
-      </w:pPr>
-    </w:pPrDefault>
-  </w:docDefaults>
-  <w:latentStyles w:defLockedState="0" w:defUIPriority="99" w:defSemiHidden="1" w:defUnhideWhenUsed="1" w:defQFormat="0" w:count="267">
-    <w:lsdException w:name="Normal" w:semiHidden="0" w:uiPriority="0" w:unhideWhenUsed="0" w:qFormat="1"/>
-    <w:lsdException w:name="heading 1" w:semiHidden="0" w:uiPriority="9" w:unhideWhenUsed="0" w:qFormat="1"/>
-    <w:lsdException w:name="heading 2" w:uiPriority="9" w:qFormat="1"/>
-    <w:lsdException w:name="heading 3" w:uiPriority="9" w:qFormat="1"/>
-    <w:lsdException w:name="heading 4" w:uiPriority="9" w:qFormat="1"/>
-    <w:lsdException w:name="heading 5" w:uiPriority="9" w:qFormat="1"/>
-    <w:lsdException w:name="heading 6" w:uiPriority="9" w:qFormat="1"/>
-    <w:lsdException w:name="heading 7" w:uiPriority="9" w:qFormat="1"/>
-    <w:lsdException w:name="heading 8" w:uiPriority="9" w:qFormat="1"/>
-    <w:lsdException w:name="heading 9" w:uiPriority="9" w:qFormat="1"/>
-    <w:lsdException w:name="toc 1" w:uiPriority="39"/>
-    <w:lsdException w:name="toc 2" w:uiPriority="39"/>
-    <w:lsdException w:name="toc 3" w:uiPriority="39"/>
-    <w:lsdException w:name="toc 4" w:uiPriority="39"/>
-    <w:lsdException w:name="toc 5" w:uiPriority="39"/>
-    <w:lsdException w:name="toc 6" w:uiPriority="39"/>
-    <w:lsdException w:name="toc 7" w:uiPriority="39"/>
-    <w:lsdException w:name="toc 8" w:uiPriority="39"/>
-    <w:lsdException w:name="toc 9" w:uiPriority="39"/>
-    <w:lsdException w:name="caption" w:uiPriority="35" w:qFormat="1"/>
-    <w:lsdException w:name="Title" w:semiHidden="0" w:uiPriority="10" w:unhideWhenUsed="0" w:qFormat="1"/>
-    <w:lsdException w:name="Default Paragraph Font" w:uiPriority="1"/>
-    <w:lsdException w:name="Subtitle" w:semiHidden="0" w:uiPriority="11" w:unhideWhenUsed="0" w:qFormat="1"/>
-    <w:lsdException w:name="Strong" w:semiHidden="0" w:uiPriority="22" w:unhideWhenUsed="0" w:qFormat="1"/>
-    <w:lsdException w:name="Emphasis" w:semiHidden="0" w:uiPriority="20" w:unhideWhenUsed="0" w:qFormat="1"/>
-    <w:lsdException w:name="Table Grid" w:semiHidden="0" w:uiPriority="39" w:unhideWhenUsed="0"/>
-    <w:lsdException w:name="Placeholder Text" w:unhideWhenUsed="0"/>
-    <w:lsdException w:name="No Spacing" w:semiHidden="0" w:uiPriority="1" w:unhideWhenUsed="0" w:qFormat="1"/>
-    <w:lsdException w:name="Light Shading" w:semiHidden="0" w:uiPriority="60" w:unhideWhenUsed="0"/>
-    <w:lsdException w:name="Light List" w:semiHidden="0" w:uiPriority="61" w:unhideWhenUsed="0"/>
-    <w:lsdException w:name="Light Grid" w:semiHidden="0" w:uiPriority="62" w:unhideWhenUsed="0"/>
-    <w:lsdException w:name="Medium Shading 1" w:semiHidden="0" w:uiPriority="63" w:unhideWhenUsed="0"/>
-    <w:lsdException w:name="Medium Shading 2" w:semiHidden="0" w:uiPriority="64" w:unhideWhenUsed="0"/>
-    <w:lsdException w:name="Medium List 1" w:semiHidden="0" w:uiPriority="65" w:unhideWhenUsed="0"/>
-    <w:lsdException w:name="Medium List 2" w:semiHidden="0" w:uiPriority="66" w:unhideWhenUsed="0"/>
-    <w:lsdException w:name="Medium Grid 1" w:semiHidden="0" w:uiPriority="67" w:unhideWhenUsed="0"/>
-    <w:lsdException w:name="Medium Grid 2" w:semiHidden="0" w:uiPriority="68" w:unhideWhenUsed="0"/>
-    <w:lsdException w:name="Medium Grid 3" w:semiHidden="0" w:uiPriority="69" w:unhideWhenUsed="0"/>
-    <w:lsdException w:name="Dark List" w:semiHidden="0" w:uiPriority="70" w:unhideWhenUsed="0"/>
-    <w:lsdException w:name="Colorful Shading" w:semiHidden="0" w:uiPriority="71" w:unhideWhenUsed="0"/>
-    <w:lsdException w:name="Colorful List" w:semiHidden="0" w:uiPriority="72" w:unhideWhenUsed="0"/>
-    <w:lsdException w:name="Colorful Grid" w:semiHidden="0" w:uiPriority="73" w:unhideWhenUsed="0"/>
-    <w:lsdException w:name="Light Shading Accent 1" w:semiHidden="0" w:uiPriority="60" w:unhideWhenUsed="0"/>
-    <w:lsdException w:name="Light List Accent 1" w:semiHidden="0" w:uiPriority="61" w:unhideWhenUsed="0"/>
-    <w:lsdException w:name="Light Grid Accent 1" w:semiHidden="0" w:uiPriority="62" w:unhideWhenUsed="0"/>
-    <w:lsdException w:name="Medium Shading 1 Accent 1" w:semiHidden="0" w:uiPriority="63" w:unhideWhenUsed="0"/>
-    <w:lsdException w:name="Medium Shading 2 Accent 1" w:semiHidden="0" w:uiPriority="64" w:unhideWhenUsed="0"/>
-    <w:lsdException w:name="Medium List 1 Accent 1" w:semiHidden="0" w:uiPriority="65" w:unhideWhenUsed="0"/>
-    <w:lsdException w:name="Revision" w:unhideWhenUsed="0"/>
-    <w:lsdException w:name="List Paragraph" w:semiHidden="0" w:uiPriority="34" w:unhideWhenUsed="0" w:qFormat="1"/>
-    <w:lsdException w:name="Quote" w:semiHidden="0" w:uiPriority="29" w:unhideWhenUsed="0" w:qFormat="1"/>
-    <w:lsdException w:name="Intense Quote" w:semiHidden="0" w:uiPriority="30" w:unhideWhenUsed="0" w:qFormat="1"/>
-    <w:lsdException w:name="Medium List 2 Accent 1" w:semiHidden="0" w:uiPriority="66" w:unhideWhenUsed="0"/>
-    <w:lsdException w:name="Medium Grid 1 Accent 1" w:semiHidden="0" w:uiPriority="67" w:unhideWhenUsed="0"/>
-    <w:lsdException w:name="Medium Grid 2 Accent 1" w:semiHidden="0" w:uiPriority="68" w:unhideWhenUsed="0"/>
-    <w:lsdException w:name="Medium Grid 3 Accent 1" w:semiHidden="0" w:uiPriority="69" w:unhideWhenUsed="0"/>
-    <w:lsdException w:name="Dark List Accent 1" w:semiHidden="0" w:uiPriority="70" w:unhideWhenUsed="0"/>
-    <w:lsdException w:name="Colorful Shading Accent 1" w:semiHidden="0" w:uiPriority="71" w:unhideWhenUsed="0"/>
-    <w:lsdException w:name="Colorful List Accent 1" w:semiHidden="0" w:uiPriority="72" w:unhideWhenUsed="0"/>
-    <w:lsdException w:name="Colorful Grid Accent 1" w:semiHidden="0" w:uiPriority="73" w:unhideWhenUsed="0"/>
-    <w:lsdException w:name="Light Shading Accent 2" w:semiHidden="0" w:uiPriority="60" w:unhideWhenUsed="0"/>
-    <w:lsdException w:name="Light List Accent 2" w:semiHidden="0" w:uiPriority="61" w:unhideWhenUsed="0"/>
-    <w:lsdException w:name="Light Grid Accent 2" w:semiHidden="0" w:uiPriority="62" w:unhideWhenUsed="0"/>
-    <w:lsdException w:name="Medium Shading 1 Accent 2" w:semiHidden="0" w:uiPriority="63" w:unhideWhenUsed="0"/>
-    <w:lsdException w:name="Medium Shading 2 Accent 2" w:semiHidden="0" w:uiPriority="64" w:unhideWhenUsed="0"/>
-    <w:lsdException w:name="Medium List 1 Accent 2" w:semiHidden="0" w:uiPriority="65" w:unhideWhenUsed="0"/>
-    <w:lsdException w:name="Medium List 2 Accent 2" w:semiHidden="0" w:uiPriority="66" w:unhideWhenUsed="0"/>
-    <w:lsdException w:name="Medium Grid 1 Accent 2" w:semiHidden="0" w:uiPriority="67" w:unhideWhenUsed="0"/>
-    <w:lsdException w:name="Medium Grid 2 Accent 2" w:semiHidden="0" w:uiPriority="68" w:unhideWhenUsed="0"/>
-    <w:lsdException w:name="Medium Grid 3 Accent 2" w:semiHidden="0" w:uiPriority="69" w:unhideWhenUsed="0"/>
-    <w:lsdException w:name="Dark List Accent 2" w:semiHidden="0" w:uiPriority="70" w:unhideWhenUsed="0"/>
-    <w:lsdException w:name="Colorful Shading Accent 2" w:semiHidden="0" w:uiPriority="71" w:unhideWhenUsed="0"/>
-    <w:lsdException w:name="Colorful List Accent 2" w:semiHidden="0" w:uiPriority="72" w:unhideWhenUsed="0"/>
-    <w:lsdException w:name="Colorful Grid Accent 2" w:semiHidden="0" w:uiPriority="73" w:unhideWhenUsed="0"/>
-    <w:lsdException w:name="Light Shading Accent 3" w:semiHidden="0" w:uiPriority="60" w:unhideWhenUsed="0"/>
-    <w:lsdException w:name="Light List Accent 3" w:semiHidden="0" w:uiPriority="61" w:unhideWhenUsed="0"/>
-    <w:lsdException w:name="Light Grid Accent 3" w:semiHidden="0" w:uiPriority="62" w:unhideWhenUsed="0"/>
-    <w:lsdException w:name="Medium Shading 1 Accent 3" w:semiHidden="0" w:uiPriority="63" w:unhideWhenUsed="0"/>
-    <w:lsdException w:name="Medium Shading 2 Accent 3" w:semiHidden="0" w:uiPriority="64" w:unhideWhenUsed="0"/>
-    <w:lsdException w:name="Medium List 1 Accent 3" w:semiHidden="0" w:uiPriority="65" w:unhideWhenUsed="0"/>
-    <w:lsdException w:name="Medium List 2 Accent 3" w:semiHidden="0" w:uiPriority="66" w:unhideWhenUsed="0"/>
-    <w:lsdException w:name="Medium Grid 1 Accent 3" w:semiHidden="0" w:uiPriority="67" w:unhideWhenUsed="0"/>
-    <w:lsdException w:name="Medium Grid 2 Accent 3" w:semiHidden="0" w:uiPriority="68" w:unhideWhenUsed="0"/>
-    <w:lsdException w:name="Medium Grid 3 Accent 3" w:semiHidden="0" w:uiPriority="69" w:unhideWhenUsed="0"/>
-    <w:lsdException w:name="Dark List Accent 3" w:semiHidden="0" w:uiPriority="70" w:unhideWhenUsed="0"/>
-    <w:lsdException w:name="Colorful Shading Accent 3" w:semiHidden="0" w:uiPriority="71" w:unhideWhenUsed="0"/>
-    <w:lsdException w:name="Colorful List Accent 3" w:semiHidden="0" w:uiPriority="72" w:unhideWhenUsed="0"/>
-    <w:lsdException w:name="Colorful Grid Accent 3" w:semiHidden="0" w:uiPriority="73" w:unhideWhenUsed="0"/>
-    <w:lsdException w:name="Light Shading Accent 4" w:semiHidden="0" w:uiPriority="60" w:unhideWhenUsed="0"/>
-    <w:lsdException w:name="Light List Accent 4" w:semiHidden="0" w:uiPriority="61" w:unhideWhenUsed="0"/>
-    <w:lsdException w:name="Light Grid Accent 4" w:semiHidden="0" w:uiPriority="62" w:unhideWhenUsed="0"/>
-    <w:lsdException w:name="Medium Shading 1 Accent 4" w:semiHidden="0" w:uiPriority="63" w:unhideWhenUsed="0"/>
-    <w:lsdException w:name="Medium Shading 2 Accent 4" w:semiHidden="0" w:uiPriority="64" w:unhideWhenUsed="0"/>
-    <w:lsdException w:name="Medium List 1 Accent 4" w:semiHidden="0" w:uiPriority="65" w:unhideWhenUsed="0"/>
-    <w:lsdException w:name="Medium List 2 Accent 4" w:semiHidden="0" w:uiPriority="66" w:unhideWhenUsed="0"/>
-    <w:lsdException w:name="Medium Grid 1 Accent 4" w:semiHidden="0" w:uiPriority="67" w:unhideWhenUsed="0"/>
-    <w:lsdException w:name="Medium Grid 2 Accent 4" w:semiHidden="0" w:uiPriority="68" w:unhideWhenUsed="0"/>
-    <w:lsdException w:name="Medium Grid 3 Accent 4" w:semiHidden="0" w:uiPriority="69" w:unhideWhenUsed="0"/>
-    <w:lsdException w:name="Dark List Accent 4" w:semiHidden="0" w:uiPriority="70" w:unhideWhenUsed="0"/>
-    <w:lsdException w:name="Colorful Shading Accent 4" w:semiHidden="0" w:uiPriority="71" w:unhideWhenUsed="0"/>
-    <w:lsdException w:name="Colorful List Accent 4" w:semiHidden="0" w:uiPriority="72" w:unhideWhenUsed="0"/>
-    <w:lsdException w:name="Colorful Grid Accent 4" w:semiHidden="0" w:uiPriority="73" w:unhideWhenUsed="0"/>
-    <w:lsdException w:name="Light Shading Accent 5" w:semiHidden="0" w:uiPriority="60" w:unhideWhenUsed="0"/>
-    <w:lsdException w:name="Light List Accent 5" w:semiHidden="0" w:uiPriority="61" w:unhideWhenUsed="0"/>
-    <w:lsdException w:name="Light Grid Accent 5" w:semiHidden="0" w:uiPriority="62" w:unhideWhenUsed="0"/>
-    <w:lsdException w:name="Medium Shading 1 Accent 5" w:semiHidden="0" w:uiPriority="63" w:unhideWhenUsed="0"/>
-    <w:lsdException w:name="Medium Shading 2 Accent 5" w:semiHidden="0" w:uiPriority="64" w:unhideWhenUsed="0"/>
-    <w:lsdException w:name="Medium List 1 Accent 5" w:semiHidden="0" w:uiPriority="65" w:unhideWhenUsed="0"/>
-    <w:lsdException w:name="Medium List 2 Accent 5" w:semiHidden="0" w:uiPriority="66" w:unhideWhenUsed="0"/>
-    <w:lsdException w:name="Medium Grid 1 Accent 5" w:semiHidden="0" w:uiPriority="67" w:unhideWhenUsed="0"/>
-    <w:lsdException w:name="Medium Grid 2 Accent 5" w:semiHidden="0" w:uiPriority="68" w:unhideWhenUsed="0"/>
-    <w:lsdException w:name="Medium Grid 3 Accent 5" w:semiHidden="0" w:uiPriority="69" w:unhideWhenUsed="0"/>
-    <w:lsdException w:name="Dark List Accent 5" w:semiHidden="0" w:uiPriority="70" w:unhideWhenUsed="0"/>
-    <w:lsdException w:name="Colorful Shading Accent 5" w:semiHidden="0" w:uiPriority="71" w:unhideWhenUsed="0"/>
-    <w:lsdException w:name="Colorful List Accent 5" w:semiHidden="0" w:uiPriority="72" w:unhideWhenUsed="0"/>
-    <w:lsdException w:name="Colorful Grid Accent 5" w:semiHidden="0" w:uiPriority="73" w:unhideWhenUsed="0"/>
-    <w:lsdException w:name="Light Shading Accent 6" w:semiHidden="0" w:uiPriority="60" w:unhideWhenUsed="0"/>
-    <w:lsdException w:name="Light List Accent 6" w:semiHidden="0" w:uiPriority="61" w:unhideWhenUsed="0"/>
-    <w:lsdException w:name="Light Grid Accent 6" w:semiHidden="0" w:uiPriority="62" w:unhideWhenUsed="0"/>
-    <w:lsdException w:name="Medium Shading 1 Accent 6" w:semiHidden="0" w:uiPriority="63" w:unhideWhenUsed="0"/>
-    <w:lsdException w:name="Medium Shading 2 Accent 6" w:semiHidden="0" w:uiPriority="64" w:unhideWhenUsed="0"/>
-    <w:lsdException w:name="Medium List 1 Accent 6" w:semiHidden="0" w:uiPriority="65" w:unhideWhenUsed="0"/>
-    <w:lsdException w:name="Medium List 2 Accent 6" w:semiHidden="0" w:uiPriority="66" w:unhideWhenUsed="0"/>
-    <w:lsdException w:name="Medium Grid 1 Accent 6" w:semiHidden="0" w:uiPriority="67" w:unhideWhenUsed="0"/>
-    <w:lsdException w:name="Medium Grid 2 Accent 6" w:semiHidden="0" w:uiPriority="68" w:unhideWhenUsed="0"/>
-    <w:lsdException w:name="Medium Grid 3 Accent 6" w:semiHidden="0" w:uiPriority="69" w:unhideWhenUsed="0"/>
-    <w:lsdException w:name="Dark List Accent 6" w:semiHidden="0" w:uiPriority="70" w:unhideWhenUsed="0"/>
-    <w:lsdException w:name="Colorful Shading Accent 6" w:semiHidden="0" w:uiPriority="71" w:unhideWhenUsed="0"/>
-    <w:lsdException w:name="Colorful List Accent 6" w:semiHidden="0" w:uiPriority="72" w:unhideWhenUsed="0"/>
-    <w:lsdException w:name="Colorful Grid Accent 6" w:semiHidden="0" w:uiPriority="73" w:unhideWhenUsed="0"/>
-    <w:lsdException w:name="Subtle Emphasis" w:semiHidden="0" w:uiPriority="19" w:unhideWhenUsed="0" w:qFormat="1"/>
-    <w:lsdException w:name="Intense Emphasis" w:semiHidden="0" w:uiPriority="21" w:unhideWhenUsed="0" w:qFormat="1"/>
-    <w:lsdException w:name="Subtle Reference" w:semiHidden="0" w:uiPriority="31" w:unhideWhenUsed="0" w:qFormat="1"/>
-    <w:lsdException w:name="Intense Reference" w:semiHidden="0" w:uiPriority="32" w:unhideWhenUsed="0" w:qFormat="1"/>
-    <w:lsdException w:name="Book Title" w:semiHidden="0" w:uiPriority="33" w:unhideWhenUsed="0" w:qFormat="1"/>
-    <w:lsdException w:name="Bibliography" w:uiPriority="37"/>
-    <w:lsdException w:name="TOC Heading" w:uiPriority="39" w:qFormat="1"/>
-  </w:latentStyles>
-  <w:style w:type="paragraph" w:default="1" w:styleId="Normal">
-    <w:name w:val="Normal"/>
-    <w:qFormat/>
-    <w:rsid w:val="00D20B5D"/>
-  </w:style>
-  <w:style w:type="character" w:default="1" w:styleId="DefaultParagraphFont">
-    <w:name w:val="Default Paragraph Font"/>
-    <w:uiPriority w:val="1"/>
-    <w:semiHidden/>
-    <w:unhideWhenUsed/>
-  </w:style>
-  <w:style w:type="table" w:default="1" w:styleId="TableNormal">
-    <w:name w:val="Normal Table"/>
-    <w:uiPriority w:val="99"/>
-    <w:semiHidden/>
-    <w:unhideWhenUsed/>
-    <w:tblPr>
-      <w:tblInd w:w="0" w:type="dxa"/>
-      <w:tblCellMar>
-        <w:top w:w="0" w:type="dxa"/>
-        <w:left w:w="108" w:type="dxa"/>
-        <w:bottom w:w="0" w:type="dxa"/>
-        <w:right w:w="108" w:type="dxa"/>
-      </w:tblCellMar>
-    </w:tblPr>
-  </w:style>
-  <w:style w:type="numbering" w:default="1" w:styleId="NoList">
-    <w:name w:val="No List"/>
-    <w:uiPriority w:val="99"/>
-    <w:semiHidden/>
-    <w:unhideWhenUsed/>
-  </w:style>
-  <w:style w:type="paragraph" w:styleId="NormalWeb">
-    <w:name w:val="Normal (Web)"/>
-    <w:basedOn w:val="Normal"/>
-    <w:uiPriority w:val="99"/>
-    <w:unhideWhenUsed/>
-    <w:rsid w:val="00D20B5D"/>
-    <w:pPr>
-      <w:spacing w:before="100" w:beforeAutospacing="1" w:after="100" w:afterAutospacing="1" w:line="240" w:lineRule="auto"/>
-    </w:pPr>
-    <w:rPr>
-      <w:rFonts w:ascii="Times New Roman" w:eastAsia="Times New Roman" w:hAnsi="Times New Roman" w:cs="Times New Roman"/>
-      <w:sz w:val="24"/>
-      <w:szCs w:val="24"/>
-      <w:lang w:eastAsia="en-GB"/>
-    </w:rPr>
-  </w:style>
-  <w:style w:type="paragraph" w:styleId="ListParagraph">
-    <w:name w:val="List Paragraph"/>
-    <w:basedOn w:val="Normal"/>
-    <w:uiPriority w:val="34"/>
-    <w:qFormat/>
-    <w:rsid w:val="00D20B5D"/>
-    <w:pPr>
-      <w:ind w:left="720"/>
-      <w:contextualSpacing/>
-    </w:pPr>
-  </w:style>
-  <w:style w:type="character" w:styleId="PlaceholderText">
-    <w:name w:val="Placeholder Text"/>
-    <w:basedOn w:val="DefaultParagraphFont"/>
-    <w:uiPriority w:val="99"/>
-    <w:semiHidden/>
-    <w:rsid w:val="00D20B5D"/>
-    <w:rPr>
-      <w:color w:val="808080"/>
-    </w:rPr>
-  </w:style>
-  <w:style w:type="paragraph" w:styleId="BalloonText">
-    <w:name w:val="Balloon Text"/>
-    <w:basedOn w:val="Normal"/>
-    <w:link w:val="BalloonTextChar"/>
-    <w:uiPriority w:val="99"/>
-    <w:semiHidden/>
-    <w:unhideWhenUsed/>
-    <w:rsid w:val="00F04A5D"/>
-    <w:pPr>
-      <w:spacing w:after="0" w:line="240" w:lineRule="auto"/>
-    </w:pPr>
-    <w:rPr>
-      <w:rFonts w:ascii="Tahoma" w:hAnsi="Tahoma" w:cs="Tahoma"/>
-      <w:sz w:val="16"/>
-      <w:szCs w:val="16"/>
-    </w:rPr>
-  </w:style>
-  <w:style w:type="character" w:customStyle="1" w:styleId="BalloonTextChar">
-    <w:name w:val="Balloon Text Char"/>
-    <w:basedOn w:val="DefaultParagraphFont"/>
-    <w:link w:val="BalloonText"/>
+  <w:style w:type="character" w:customStyle="1" w:styleId="BalonMetniChar">
+    <w:name w:val="Balon Metni Char"/>
+    <w:basedOn w:val="VarsaylanParagrafYazTipi"/>
+    <w:link w:val="BalonMetni"/>
     <w:uiPriority w:val="99"/>
     <w:semiHidden/>
     <w:rsid w:val="00F04A5D"/>
@@ -3949,7 +3884,7 @@
   <a:extraClrSchemeLst/>
   <a:extLst>
     <a:ext uri="{05A4C25C-085E-4340-85A3-A5531E510DB2}">
-      <thm15:themeFamily xmlns:thm15="http://schemas.microsoft.com/office/thememl/2012/main" xmlns="" name="Office Theme" id="{62F939B6-93AF-4DB8-9C6B-D6C7DFDC589F}" vid="{4A3C46E8-61CC-4603-A589-7422A47A8E4A}"/>
+      <thm15:themeFamily xmlns:thm15="http://schemas.microsoft.com/office/thememl/2012/main" name="Office Theme" id="{62F939B6-93AF-4DB8-9C6B-D6C7DFDC589F}" vid="{4A3C46E8-61CC-4603-A589-7422A47A8E4A}"/>
     </a:ext>
   </a:extLst>
 </a:theme>

</xml_diff>

<commit_message>
Q3 and conclusion are added
</commit_message>
<xml_diff>
--- a/Report.docx
+++ b/Report.docx
@@ -1,21 +1,9 @@
 
 <file path=word/document.xml><?xml version="1.0" encoding="utf-8"?>
-<w:document xmlns:wpc="http://schemas.microsoft.com/office/word/2010/wordprocessingCanvas" xmlns:cx="http://schemas.microsoft.com/office/drawing/2014/chartex" xmlns:cx1="http://schemas.microsoft.com/office/drawing/2015/9/8/chartex" xmlns:cx2="http://schemas.microsoft.com/office/drawing/2015/10/21/chartex" xmlns:cx3="http://schemas.microsoft.com/office/drawing/2016/5/9/chartex" xmlns:cx4="http://schemas.microsoft.com/office/drawing/2016/5/10/chartex" xmlns:cx5="http://schemas.microsoft.com/office/drawing/2016/5/11/chartex" xmlns:cx6="http://schemas.microsoft.com/office/drawing/2016/5/12/chartex" xmlns:cx7="http://schemas.microsoft.com/office/drawing/2016/5/13/chartex" xmlns:cx8="http://schemas.microsoft.com/office/drawing/2016/5/14/chartex" xmlns:mc="http://schemas.openxmlformats.org/markup-compatibility/2006" xmlns:aink="http://schemas.microsoft.com/office/drawing/2016/ink" xmlns:am3d="http://schemas.microsoft.com/office/drawing/2017/model3d" xmlns:o="urn:schemas-microsoft-com:office:office" xmlns:r="http://schemas.openxmlformats.org/officeDocument/2006/relationships" xmlns:m="http://schemas.openxmlformats.org/officeDocument/2006/math" xmlns:v="urn:schemas-microsoft-com:vml" xmlns:wp14="http://schemas.microsoft.com/office/word/2010/wordprocessingDrawing" xmlns:wp="http://schemas.openxmlformats.org/drawingml/2006/wordprocessingDrawing" xmlns:w10="urn:schemas-microsoft-com:office:word" xmlns:w="http://schemas.openxmlformats.org/wordprocessingml/2006/main" xmlns:w14="http://schemas.microsoft.com/office/word/2010/wordml" xmlns:w15="http://schemas.microsoft.com/office/word/2012/wordml" xmlns:w16cid="http://schemas.microsoft.com/office/word/2016/wordml/cid" xmlns:w16se="http://schemas.microsoft.com/office/word/2015/wordml/symex" xmlns:wpg="http://schemas.microsoft.com/office/word/2010/wordprocessingGroup" xmlns:wpi="http://schemas.microsoft.com/office/word/2010/wordprocessingInk" xmlns:wne="http://schemas.microsoft.com/office/word/2006/wordml" xmlns:wps="http://schemas.microsoft.com/office/word/2010/wordprocessingShape" mc:Ignorable="w14 w15 w16se w16cid wp14">
+<w:document xmlns:wpc="http://schemas.microsoft.com/office/word/2010/wordprocessingCanvas" xmlns:mc="http://schemas.openxmlformats.org/markup-compatibility/2006" xmlns:o="urn:schemas-microsoft-com:office:office" xmlns:r="http://schemas.openxmlformats.org/officeDocument/2006/relationships" xmlns:m="http://schemas.openxmlformats.org/officeDocument/2006/math" xmlns:v="urn:schemas-microsoft-com:vml" xmlns:wp14="http://schemas.microsoft.com/office/word/2010/wordprocessingDrawing" xmlns:wp="http://schemas.openxmlformats.org/drawingml/2006/wordprocessingDrawing" xmlns:w10="urn:schemas-microsoft-com:office:word" xmlns:w="http://schemas.openxmlformats.org/wordprocessingml/2006/main" xmlns:w14="http://schemas.microsoft.com/office/word/2010/wordml" xmlns:wpg="http://schemas.microsoft.com/office/word/2010/wordprocessingGroup" xmlns:wpi="http://schemas.microsoft.com/office/word/2010/wordprocessingInk" xmlns:wne="http://schemas.microsoft.com/office/word/2006/wordml" xmlns:wps="http://schemas.microsoft.com/office/word/2010/wordprocessingShape" mc:Ignorable="w14 wp14">
   <w:body>
     <w:p>
       <w:pPr>
-        <w:jc w:val="center"/>
-        <w:rPr>
-          <w:b/>
-          <w:sz w:val="32"/>
-          <w:szCs w:val="32"/>
-          <w:lang w:val="en-US"/>
-        </w:rPr>
-      </w:pPr>
-    </w:p>
-    <w:p>
-      <w:pPr>
-        <w:jc w:val="center"/>
         <w:rPr>
           <w:rFonts w:asciiTheme="minorEastAsia" w:hAnsiTheme="minorEastAsia" w:cstheme="minorEastAsia"/>
           <w:b/>
@@ -122,7 +110,7 @@
                     </pic:cNvPicPr>
                   </pic:nvPicPr>
                   <pic:blipFill>
-                    <a:blip r:embed="rId5">
+                    <a:blip r:embed="rId6">
                       <a:extLst>
                         <a:ext uri="{28A0092B-C50C-407E-A947-70E740481C1C}">
                           <a14:useLocalDpi xmlns:a14="http://schemas.microsoft.com/office/drawing/2010/main" val="0"/>
@@ -403,14 +391,25 @@
       <w:pPr>
         <w:rPr>
           <w:b/>
-          <w:sz w:val="32"/>
-          <w:szCs w:val="32"/>
-          <w:lang w:val="en-US"/>
-        </w:rPr>
-      </w:pPr>
-    </w:p>
-    <w:p>
-      <w:pPr>
+          <w:sz w:val="24"/>
+          <w:szCs w:val="24"/>
+          <w:lang w:val="en-US"/>
+        </w:rPr>
+      </w:pPr>
+    </w:p>
+    <w:p>
+      <w:pPr>
+        <w:rPr>
+          <w:b/>
+          <w:sz w:val="32"/>
+          <w:szCs w:val="32"/>
+          <w:lang w:val="en-US"/>
+        </w:rPr>
+      </w:pPr>
+    </w:p>
+    <w:p>
+      <w:pPr>
+        <w:ind w:firstLine="720"/>
         <w:rPr>
           <w:b/>
           <w:sz w:val="32"/>
@@ -432,12 +431,19 @@
     <w:p>
       <w:pPr>
         <w:rPr>
-          <w:b/>
-          <w:sz w:val="32"/>
-          <w:szCs w:val="32"/>
-          <w:lang w:val="en-US"/>
-        </w:rPr>
-      </w:pPr>
+          <w:sz w:val="24"/>
+          <w:szCs w:val="32"/>
+          <w:lang w:val="en-US"/>
+        </w:rPr>
+      </w:pPr>
+      <w:r>
+        <w:rPr>
+          <w:sz w:val="24"/>
+          <w:szCs w:val="32"/>
+          <w:lang w:val="en-US"/>
+        </w:rPr>
+        <w:tab/>
+      </w:r>
     </w:p>
     <w:p>
       <w:pPr>
@@ -489,7 +495,7 @@
     </w:p>
     <w:p>
       <w:pPr>
-        <w:pStyle w:val="ListeParagraf"/>
+        <w:pStyle w:val="ListParagraph"/>
         <w:numPr>
           <w:ilvl w:val="0"/>
           <w:numId w:val="1"/>
@@ -875,7 +881,25 @@
           <w:szCs w:val="24"/>
           <w:lang w:val="en-US"/>
         </w:rPr>
-        <w:t xml:space="preserve">Where Vs = 230 </w:t>
+        <w:t xml:space="preserve">Where </w:t>
+      </w:r>
+      <w:proofErr w:type="spellStart"/>
+      <w:r>
+        <w:rPr>
+          <w:sz w:val="24"/>
+          <w:szCs w:val="24"/>
+          <w:lang w:val="en-US"/>
+        </w:rPr>
+        <w:t>Vs</w:t>
+      </w:r>
+      <w:proofErr w:type="spellEnd"/>
+      <w:r>
+        <w:rPr>
+          <w:sz w:val="24"/>
+          <w:szCs w:val="24"/>
+          <w:lang w:val="en-US"/>
+        </w:rPr>
+        <w:t xml:space="preserve"> = 230 </w:t>
       </w:r>
       <w:proofErr w:type="spellStart"/>
       <w:r>
@@ -913,7 +937,27 @@
           <w:szCs w:val="24"/>
           <w:lang w:val="en-US"/>
         </w:rPr>
-        <w:t xml:space="preserve">f, f = 50, Hz, Ls = 0.5 </w:t>
+        <w:t xml:space="preserve">f, f = 50, Hz, </w:t>
+      </w:r>
+      <w:proofErr w:type="spellStart"/>
+      <w:r>
+        <w:rPr>
+          <w:rFonts w:eastAsiaTheme="minorEastAsia"/>
+          <w:sz w:val="24"/>
+          <w:szCs w:val="24"/>
+          <w:lang w:val="en-US"/>
+        </w:rPr>
+        <w:t>Ls</w:t>
+      </w:r>
+      <w:proofErr w:type="spellEnd"/>
+      <w:r>
+        <w:rPr>
+          <w:rFonts w:eastAsiaTheme="minorEastAsia"/>
+          <w:sz w:val="24"/>
+          <w:szCs w:val="24"/>
+          <w:lang w:val="en-US"/>
+        </w:rPr>
+        <w:t xml:space="preserve"> = 0.5 </w:t>
       </w:r>
       <w:proofErr w:type="spellStart"/>
       <w:r>
@@ -1333,7 +1377,7 @@
     </w:p>
     <w:p>
       <w:pPr>
-        <w:pStyle w:val="ListeParagraf"/>
+        <w:pStyle w:val="ListParagraph"/>
         <w:numPr>
           <w:ilvl w:val="0"/>
           <w:numId w:val="1"/>
@@ -1817,7 +1861,7 @@
     </w:p>
     <w:p>
       <w:pPr>
-        <w:pStyle w:val="ListeParagraf"/>
+        <w:pStyle w:val="ListParagraph"/>
         <w:ind w:left="1146"/>
         <w:rPr>
           <w:sz w:val="24"/>
@@ -1828,7 +1872,7 @@
     </w:p>
     <w:p>
       <w:pPr>
-        <w:pStyle w:val="ListeParagraf"/>
+        <w:pStyle w:val="ListParagraph"/>
         <w:ind w:left="1146"/>
         <w:rPr>
           <w:sz w:val="24"/>
@@ -1839,7 +1883,7 @@
     </w:p>
     <w:p>
       <w:pPr>
-        <w:pStyle w:val="ListeParagraf"/>
+        <w:pStyle w:val="ListParagraph"/>
         <w:ind w:left="1146"/>
         <w:rPr>
           <w:sz w:val="24"/>
@@ -1850,7 +1894,7 @@
     </w:p>
     <w:p>
       <w:pPr>
-        <w:pStyle w:val="ListeParagraf"/>
+        <w:pStyle w:val="ListParagraph"/>
         <w:ind w:left="1146"/>
         <w:rPr>
           <w:sz w:val="24"/>
@@ -1880,7 +1924,7 @@
     </w:p>
     <w:p>
       <w:pPr>
-        <w:pStyle w:val="ListeParagraf"/>
+        <w:pStyle w:val="ListParagraph"/>
         <w:numPr>
           <w:ilvl w:val="0"/>
           <w:numId w:val="6"/>
@@ -1948,7 +1992,7 @@
                     <pic:cNvPicPr/>
                   </pic:nvPicPr>
                   <pic:blipFill>
-                    <a:blip r:embed="rId6"/>
+                    <a:blip r:embed="rId7"/>
                     <a:stretch>
                       <a:fillRect/>
                     </a:stretch>
@@ -1971,7 +2015,7 @@
     </w:p>
     <w:p>
       <w:pPr>
-        <w:pStyle w:val="ListeParagraf"/>
+        <w:pStyle w:val="ListParagraph"/>
         <w:numPr>
           <w:ilvl w:val="0"/>
           <w:numId w:val="6"/>
@@ -2014,8 +2058,8 @@
             <v:path o:extrusionok="f" gradientshapeok="t" o:connecttype="rect"/>
             <o:lock v:ext="edit" aspectratio="t"/>
           </v:shapetype>
-          <v:shape id="_x0000_i1025" type="#_x0000_t75" style="width:467.25pt;height:231pt">
-            <v:imagedata r:id="rId7" o:title="half_controlled_waveforms"/>
+          <v:shape id="_x0000_i1025" type="#_x0000_t75" style="width:467.15pt;height:231.05pt">
+            <v:imagedata r:id="rId8" o:title="half_controlled_waveforms"/>
           </v:shape>
         </w:pict>
       </w:r>
@@ -2114,7 +2158,7 @@
                     <pic:cNvPicPr/>
                   </pic:nvPicPr>
                   <pic:blipFill>
-                    <a:blip r:embed="rId8"/>
+                    <a:blip r:embed="rId9"/>
                     <a:stretch>
                       <a:fillRect/>
                     </a:stretch>
@@ -2185,7 +2229,7 @@
                     <pic:cNvPicPr/>
                   </pic:nvPicPr>
                   <pic:blipFill rotWithShape="1">
-                    <a:blip r:embed="rId9"/>
+                    <a:blip r:embed="rId10"/>
                     <a:srcRect t="66764"/>
                     <a:stretch/>
                   </pic:blipFill>
@@ -2350,7 +2394,7 @@
                     </pic:cNvPicPr>
                   </pic:nvPicPr>
                   <pic:blipFill rotWithShape="1">
-                    <a:blip r:embed="rId10">
+                    <a:blip r:embed="rId11">
                       <a:extLst>
                         <a:ext uri="{28A0092B-C50C-407E-A947-70E740481C1C}">
                           <a14:useLocalDpi xmlns:a14="http://schemas.microsoft.com/office/drawing/2010/main" val="0"/>
@@ -2413,8 +2457,6 @@
       <w:r>
         <w:t>Pin = 4635 W</w:t>
       </w:r>
-      <w:bookmarkStart w:id="0" w:name="_GoBack"/>
-      <w:bookmarkEnd w:id="0"/>
     </w:p>
     <w:p/>
     <w:p/>
@@ -2491,7 +2533,49 @@
           <w:sz w:val="24"/>
           <w:szCs w:val="24"/>
         </w:rPr>
-        <w:t xml:space="preserve">. There is a transformer with two separate secondary windings. This enables us to acquire 6 different voltages with 60 degrees phase shift. After getting 6 voltages with different phases, the next step is to rectify them via diodes or thyristors. In the output voltage, we will have a rectified voltage with smaller ripple voltage compared to 3 phase rectifiers. If we keep increasing number of phases to 12, 24 or 48, we will end up with smaller ripple voltages at output side. </w:t>
+        <w:t xml:space="preserve">. There is a transformer with two separate secondary windings. This enables us to acquire </w:t>
+      </w:r>
+      <w:r>
+        <w:rPr>
+          <w:sz w:val="24"/>
+          <w:szCs w:val="24"/>
+        </w:rPr>
+        <w:t>3 more</w:t>
+      </w:r>
+      <w:r>
+        <w:rPr>
+          <w:sz w:val="24"/>
+          <w:szCs w:val="24"/>
+        </w:rPr>
+        <w:t xml:space="preserve"> voltages with </w:t>
+      </w:r>
+      <w:r>
+        <w:rPr>
+          <w:sz w:val="24"/>
+          <w:szCs w:val="24"/>
+        </w:rPr>
+        <w:t>3</w:t>
+      </w:r>
+      <w:r>
+        <w:rPr>
+          <w:sz w:val="24"/>
+          <w:szCs w:val="24"/>
+        </w:rPr>
+        <w:t>0 degrees phase shift</w:t>
+      </w:r>
+      <w:r>
+        <w:rPr>
+          <w:sz w:val="24"/>
+          <w:szCs w:val="24"/>
+        </w:rPr>
+        <w:t xml:space="preserve"> with respect to original voltage values</w:t>
+      </w:r>
+      <w:r>
+        <w:rPr>
+          <w:sz w:val="24"/>
+          <w:szCs w:val="24"/>
+        </w:rPr>
+        <w:t xml:space="preserve">. After getting 6 voltages with different phases, the next step is to rectify them via diodes or thyristors. In the output voltage, we will have a rectified voltage with smaller ripple voltage compared to 3 phase rectifiers. If we keep increasing number of phases to 12, 24 or 48, we will end up with smaller ripple voltages at output side. </w:t>
       </w:r>
       <w:r>
         <w:rPr>
@@ -2516,8 +2600,6 @@
       </w:r>
     </w:p>
     <w:p/>
-    <w:p/>
-    <w:p/>
     <w:p>
       <w:pPr>
         <w:rPr>
@@ -2534,6 +2616,563 @@
         </w:rPr>
         <w:t xml:space="preserve">Part b-) </w:t>
       </w:r>
+    </w:p>
+    <w:p>
+      <w:pPr>
+        <w:rPr>
+          <w:sz w:val="24"/>
+          <w:szCs w:val="32"/>
+        </w:rPr>
+      </w:pPr>
+      <w:r>
+        <w:rPr>
+          <w:b/>
+          <w:sz w:val="32"/>
+          <w:szCs w:val="32"/>
+        </w:rPr>
+        <w:tab/>
+      </w:r>
+      <w:r>
+        <w:rPr>
+          <w:sz w:val="24"/>
+          <w:szCs w:val="32"/>
+        </w:rPr>
+        <w:t xml:space="preserve">We have constructed full bridge and 12 pulse rectifier circuit at same simulation so that we can easily compare two topologies. </w:t>
+      </w:r>
+      <w:r>
+        <w:rPr>
+          <w:sz w:val="24"/>
+          <w:szCs w:val="32"/>
+        </w:rPr>
+        <w:t>Output voltage of a full bridge rectifier is as follows:</w:t>
+      </w:r>
+    </w:p>
+    <w:p>
+      <w:pPr>
+        <w:rPr>
+          <w:rFonts w:eastAsiaTheme="minorEastAsia"/>
+          <w:sz w:val="28"/>
+          <w:szCs w:val="28"/>
+          <w:lang w:val="en-US"/>
+        </w:rPr>
+      </w:pPr>
+      <m:oMathPara>
+        <m:oMath>
+          <m:sSub>
+            <m:sSubPr>
+              <m:ctrlPr>
+                <w:rPr>
+                  <w:rFonts w:ascii="Cambria Math" w:hAnsi="Cambria Math"/>
+                  <w:i/>
+                  <w:sz w:val="28"/>
+                  <w:szCs w:val="28"/>
+                  <w:lang w:val="en-US"/>
+                </w:rPr>
+              </m:ctrlPr>
+            </m:sSubPr>
+            <m:e>
+              <m:r>
+                <w:rPr>
+                  <w:rFonts w:ascii="Cambria Math" w:hAnsi="Cambria Math"/>
+                  <w:sz w:val="28"/>
+                  <w:szCs w:val="28"/>
+                  <w:lang w:val="en-US"/>
+                </w:rPr>
+                <m:t>V</m:t>
+              </m:r>
+            </m:e>
+            <m:sub>
+              <m:r>
+                <w:rPr>
+                  <w:rFonts w:ascii="Cambria Math" w:hAnsi="Cambria Math"/>
+                  <w:sz w:val="28"/>
+                  <w:szCs w:val="28"/>
+                  <w:lang w:val="en-US"/>
+                </w:rPr>
+                <m:t>d</m:t>
+              </m:r>
+            </m:sub>
+          </m:sSub>
+          <m:r>
+            <w:rPr>
+              <w:rFonts w:ascii="Cambria Math" w:hAnsi="Cambria Math"/>
+              <w:sz w:val="28"/>
+              <w:szCs w:val="28"/>
+              <w:lang w:val="en-US"/>
+            </w:rPr>
+            <m:t>=</m:t>
+          </m:r>
+          <m:f>
+            <m:fPr>
+              <m:ctrlPr>
+                <w:rPr>
+                  <w:rFonts w:ascii="Cambria Math" w:hAnsi="Cambria Math"/>
+                  <w:i/>
+                  <w:sz w:val="28"/>
+                  <w:szCs w:val="28"/>
+                  <w:lang w:val="en-US"/>
+                </w:rPr>
+              </m:ctrlPr>
+            </m:fPr>
+            <m:num>
+              <m:r>
+                <w:rPr>
+                  <w:rFonts w:ascii="Cambria Math" w:hAnsi="Cambria Math"/>
+                  <w:sz w:val="28"/>
+                  <w:szCs w:val="28"/>
+                  <w:lang w:val="en-US"/>
+                </w:rPr>
+                <m:t>3</m:t>
+              </m:r>
+              <m:rad>
+                <m:radPr>
+                  <m:degHide m:val="1"/>
+                  <m:ctrlPr>
+                    <w:rPr>
+                      <w:rFonts w:ascii="Cambria Math" w:hAnsi="Cambria Math"/>
+                      <w:i/>
+                      <w:sz w:val="28"/>
+                      <w:szCs w:val="28"/>
+                      <w:lang w:val="en-US"/>
+                    </w:rPr>
+                  </m:ctrlPr>
+                </m:radPr>
+                <m:deg/>
+                <m:e>
+                  <m:r>
+                    <w:rPr>
+                      <w:rFonts w:ascii="Cambria Math" w:hAnsi="Cambria Math"/>
+                      <w:sz w:val="28"/>
+                      <w:szCs w:val="28"/>
+                      <w:lang w:val="en-US"/>
+                    </w:rPr>
+                    <m:t>2</m:t>
+                  </m:r>
+                </m:e>
+              </m:rad>
+              <m:r>
+                <w:rPr>
+                  <w:rFonts w:ascii="Cambria Math" w:hAnsi="Cambria Math"/>
+                  <w:sz w:val="28"/>
+                  <w:szCs w:val="28"/>
+                  <w:lang w:val="en-US"/>
+                </w:rPr>
+                <m:t>*</m:t>
+              </m:r>
+              <m:sSub>
+                <m:sSubPr>
+                  <m:ctrlPr>
+                    <w:rPr>
+                      <w:rFonts w:ascii="Cambria Math" w:hAnsi="Cambria Math"/>
+                      <w:i/>
+                      <w:sz w:val="28"/>
+                      <w:szCs w:val="28"/>
+                      <w:lang w:val="en-US"/>
+                    </w:rPr>
+                  </m:ctrlPr>
+                </m:sSubPr>
+                <m:e>
+                  <m:r>
+                    <w:rPr>
+                      <w:rFonts w:ascii="Cambria Math" w:hAnsi="Cambria Math"/>
+                      <w:sz w:val="28"/>
+                      <w:szCs w:val="28"/>
+                      <w:lang w:val="en-US"/>
+                    </w:rPr>
+                    <m:t>V</m:t>
+                  </m:r>
+                </m:e>
+                <m:sub>
+                  <m:r>
+                    <w:rPr>
+                      <w:rFonts w:ascii="Cambria Math" w:hAnsi="Cambria Math"/>
+                      <w:sz w:val="28"/>
+                      <w:szCs w:val="28"/>
+                      <w:lang w:val="en-US"/>
+                    </w:rPr>
+                    <m:t>s</m:t>
+                  </m:r>
+                </m:sub>
+              </m:sSub>
+            </m:num>
+            <m:den>
+              <m:r>
+                <w:rPr>
+                  <w:rFonts w:ascii="Cambria Math" w:hAnsi="Cambria Math"/>
+                  <w:sz w:val="28"/>
+                  <w:szCs w:val="28"/>
+                  <w:lang w:val="en-US"/>
+                </w:rPr>
+                <m:t>π</m:t>
+              </m:r>
+            </m:den>
+          </m:f>
+        </m:oMath>
+      </m:oMathPara>
+    </w:p>
+    <w:p>
+      <w:pPr>
+        <w:rPr>
+          <w:sz w:val="24"/>
+          <w:szCs w:val="32"/>
+        </w:rPr>
+      </w:pPr>
+      <w:r>
+        <w:rPr>
+          <w:rFonts w:eastAsiaTheme="minorEastAsia"/>
+          <w:sz w:val="28"/>
+          <w:szCs w:val="28"/>
+          <w:lang w:val="en-US"/>
+        </w:rPr>
+        <w:tab/>
+      </w:r>
+      <w:r>
+        <w:rPr>
+          <w:rFonts w:eastAsiaTheme="minorEastAsia"/>
+          <w:sz w:val="24"/>
+          <w:szCs w:val="28"/>
+          <w:lang w:val="en-US"/>
+        </w:rPr>
+        <w:t xml:space="preserve">In our case </w:t>
+      </w:r>
+      <w:proofErr w:type="spellStart"/>
+      <w:r>
+        <w:rPr>
+          <w:rFonts w:eastAsiaTheme="minorEastAsia"/>
+          <w:sz w:val="24"/>
+          <w:szCs w:val="28"/>
+          <w:lang w:val="en-US"/>
+        </w:rPr>
+        <w:t>V</w:t>
+      </w:r>
+      <w:r>
+        <w:rPr>
+          <w:rFonts w:eastAsiaTheme="minorEastAsia"/>
+          <w:sz w:val="24"/>
+          <w:szCs w:val="28"/>
+          <w:vertAlign w:val="subscript"/>
+          <w:lang w:val="en-US"/>
+        </w:rPr>
+        <w:t>s</w:t>
+      </w:r>
+      <w:proofErr w:type="spellEnd"/>
+      <w:r>
+        <w:rPr>
+          <w:rFonts w:eastAsiaTheme="minorEastAsia"/>
+          <w:sz w:val="24"/>
+          <w:szCs w:val="28"/>
+          <w:lang w:val="en-US"/>
+        </w:rPr>
+        <w:t xml:space="preserve"> is equal to 400 V. The average value of output voltage is equal to 540 V. In order to get an average output voltage of 540 V in 12 pulse rectifier circuit, we have decreased the input voltage from 400 to 200 </w:t>
+      </w:r>
+      <w:proofErr w:type="spellStart"/>
+      <w:r>
+        <w:rPr>
+          <w:rFonts w:eastAsiaTheme="minorEastAsia"/>
+          <w:sz w:val="24"/>
+          <w:szCs w:val="28"/>
+          <w:lang w:val="en-US"/>
+        </w:rPr>
+        <w:t>V</w:t>
+      </w:r>
+      <w:r>
+        <w:rPr>
+          <w:rFonts w:eastAsiaTheme="minorEastAsia"/>
+          <w:sz w:val="24"/>
+          <w:szCs w:val="28"/>
+          <w:vertAlign w:val="subscript"/>
+          <w:lang w:val="en-US"/>
+        </w:rPr>
+        <w:t>l</w:t>
+      </w:r>
+      <w:proofErr w:type="spellEnd"/>
+      <w:r>
+        <w:rPr>
+          <w:rFonts w:eastAsiaTheme="minorEastAsia"/>
+          <w:sz w:val="24"/>
+          <w:szCs w:val="28"/>
+          <w:vertAlign w:val="subscript"/>
+          <w:lang w:val="en-US"/>
+        </w:rPr>
+        <w:t>-l</w:t>
+      </w:r>
+      <w:r>
+        <w:rPr>
+          <w:rFonts w:eastAsiaTheme="minorEastAsia"/>
+          <w:sz w:val="24"/>
+          <w:szCs w:val="28"/>
+          <w:lang w:val="en-US"/>
+        </w:rPr>
+        <w:t xml:space="preserve">. The result of the simulation is in </w:t>
+      </w:r>
+      <w:proofErr w:type="spellStart"/>
+      <w:r>
+        <w:rPr>
+          <w:rFonts w:eastAsiaTheme="minorEastAsia"/>
+          <w:sz w:val="24"/>
+          <w:szCs w:val="28"/>
+          <w:lang w:val="en-US"/>
+        </w:rPr>
+        <w:t>Fig.X</w:t>
+      </w:r>
+      <w:proofErr w:type="spellEnd"/>
+      <w:r>
+        <w:rPr>
+          <w:rFonts w:eastAsiaTheme="minorEastAsia"/>
+          <w:sz w:val="24"/>
+          <w:szCs w:val="28"/>
+          <w:lang w:val="en-US"/>
+        </w:rPr>
+        <w:t>.</w:t>
+      </w:r>
+    </w:p>
+    <w:p>
+      <w:pPr>
+        <w:rPr>
+          <w:sz w:val="24"/>
+          <w:szCs w:val="32"/>
+        </w:rPr>
+      </w:pPr>
+      <w:r>
+        <w:rPr>
+          <w:sz w:val="24"/>
+          <w:szCs w:val="32"/>
+        </w:rPr>
+        <w:lastRenderedPageBreak/>
+        <w:tab/>
+      </w:r>
+      <w:r>
+        <w:rPr>
+          <w:sz w:val="24"/>
+          <w:szCs w:val="32"/>
+        </w:rPr>
+        <w:pict w14:anchorId="1F27C03D">
+          <v:shape id="_x0000_i1026" type="#_x0000_t75" style="width:467.15pt;height:247.8pt">
+            <v:imagedata r:id="rId12" o:title="output voltage"/>
+          </v:shape>
+        </w:pict>
+      </w:r>
+    </w:p>
+    <w:p>
+      <w:pPr>
+        <w:rPr>
+          <w:sz w:val="24"/>
+          <w:szCs w:val="32"/>
+        </w:rPr>
+      </w:pPr>
+      <w:r>
+        <w:rPr>
+          <w:sz w:val="24"/>
+          <w:szCs w:val="32"/>
+        </w:rPr>
+        <w:tab/>
+        <w:t xml:space="preserve">The average of output current then becomes 54 A in both cases as can be seen in </w:t>
+      </w:r>
+      <w:proofErr w:type="spellStart"/>
+      <w:r>
+        <w:rPr>
+          <w:sz w:val="24"/>
+          <w:szCs w:val="32"/>
+        </w:rPr>
+        <w:t>Fig.X</w:t>
+      </w:r>
+      <w:proofErr w:type="spellEnd"/>
+      <w:r>
+        <w:rPr>
+          <w:sz w:val="24"/>
+          <w:szCs w:val="32"/>
+        </w:rPr>
+        <w:t>.</w:t>
+      </w:r>
+    </w:p>
+    <w:p>
+      <w:pPr>
+        <w:rPr>
+          <w:sz w:val="24"/>
+          <w:szCs w:val="32"/>
+        </w:rPr>
+      </w:pPr>
+      <w:r>
+        <w:rPr>
+          <w:sz w:val="24"/>
+          <w:szCs w:val="32"/>
+        </w:rPr>
+        <w:pict w14:anchorId="5ABC00CB">
+          <v:shape id="_x0000_i1027" type="#_x0000_t75" style="width:467.15pt;height:247.8pt">
+            <v:imagedata r:id="rId13" o:title="output current"/>
+          </v:shape>
+        </w:pict>
+      </w:r>
+    </w:p>
+    <w:p>
+      <w:pPr>
+        <w:rPr>
+          <w:sz w:val="24"/>
+          <w:szCs w:val="32"/>
+        </w:rPr>
+      </w:pPr>
+      <w:r>
+        <w:rPr>
+          <w:sz w:val="24"/>
+          <w:szCs w:val="32"/>
+        </w:rPr>
+        <w:tab/>
+      </w:r>
+    </w:p>
+    <w:p>
+      <w:pPr>
+        <w:rPr>
+          <w:sz w:val="24"/>
+          <w:szCs w:val="32"/>
+        </w:rPr>
+      </w:pPr>
+    </w:p>
+    <w:p>
+      <w:pPr>
+        <w:rPr>
+          <w:sz w:val="24"/>
+          <w:szCs w:val="32"/>
+        </w:rPr>
+      </w:pPr>
+    </w:p>
+    <w:p>
+      <w:pPr>
+        <w:rPr>
+          <w:sz w:val="24"/>
+          <w:szCs w:val="32"/>
+        </w:rPr>
+      </w:pPr>
+    </w:p>
+    <w:p>
+      <w:pPr>
+        <w:rPr>
+          <w:sz w:val="24"/>
+          <w:szCs w:val="32"/>
+        </w:rPr>
+      </w:pPr>
+      <w:r>
+        <w:rPr>
+          <w:sz w:val="24"/>
+          <w:szCs w:val="32"/>
+        </w:rPr>
+        <w:lastRenderedPageBreak/>
+        <w:tab/>
+      </w:r>
+      <w:r>
+        <w:rPr>
+          <w:sz w:val="24"/>
+          <w:szCs w:val="32"/>
+        </w:rPr>
+        <w:t>We have acquired same average output voltage for half of the input voltage in 12 pulse rectifier topology. Also, the output voltage ripple in 12 pulse rectifier is smaller compared to full bridge rectifier circuit. That means if we want to use DC link capacitor to eliminate the ripples in output voltages, we can use smaller capacitors in 12 pulse rectifier topology which is a major advantage in high power applications. However, creating voltages with 30 degrees phase shift is a problem we need to consider for 12 pulse rectifier topology. It may increase the cost of transformer.</w:t>
+      </w:r>
+    </w:p>
+    <w:p>
+      <w:pPr>
+        <w:rPr>
+          <w:sz w:val="24"/>
+          <w:szCs w:val="32"/>
+        </w:rPr>
+      </w:pPr>
+    </w:p>
+    <w:p>
+      <w:pPr>
+        <w:ind w:firstLine="720"/>
+        <w:rPr>
+          <w:b/>
+          <w:sz w:val="32"/>
+          <w:szCs w:val="32"/>
+          <w:lang w:val="en-US"/>
+        </w:rPr>
+      </w:pPr>
+      <w:r>
+        <w:rPr>
+          <w:b/>
+          <w:sz w:val="32"/>
+          <w:szCs w:val="32"/>
+          <w:lang w:val="en-US"/>
+        </w:rPr>
+        <w:t>Conclusion</w:t>
+      </w:r>
+    </w:p>
+    <w:p>
+      <w:pPr>
+        <w:ind w:firstLine="720"/>
+        <w:rPr>
+          <w:sz w:val="24"/>
+          <w:szCs w:val="32"/>
+          <w:lang w:val="en-US"/>
+        </w:rPr>
+      </w:pPr>
+      <w:r>
+        <w:rPr>
+          <w:sz w:val="24"/>
+          <w:szCs w:val="32"/>
+          <w:lang w:val="en-US"/>
+        </w:rPr>
+        <w:t xml:space="preserve">After learning controlled rectifiers in courses, we have simulated some rectifiers with different topologies in this project. At first, we have simulated fully-controlled rectifiers and half-controlled rectifiers. We have observed that fully-controlled rectifiers can operate in two-quadrant whereas half-controlled rectifiers cannot. Also, in half-controlled topology, line current THD was lower compared to fully-controlled topology. After that, we have created a motor driver circuit in question 2 and solved </w:t>
+      </w:r>
+      <w:r>
+        <w:rPr>
+          <w:sz w:val="24"/>
+          <w:szCs w:val="32"/>
+          <w:lang w:val="en-US"/>
+        </w:rPr>
+        <w:t xml:space="preserve">the problem about torque ripple with two different methods. At last, we have constructed </w:t>
+      </w:r>
+      <w:proofErr w:type="gramStart"/>
+      <w:r>
+        <w:rPr>
+          <w:sz w:val="24"/>
+          <w:szCs w:val="32"/>
+          <w:lang w:val="en-US"/>
+        </w:rPr>
+        <w:t>12 pulse rectifier topology</w:t>
+      </w:r>
+      <w:proofErr w:type="gramEnd"/>
+      <w:r>
+        <w:rPr>
+          <w:sz w:val="24"/>
+          <w:szCs w:val="32"/>
+          <w:lang w:val="en-US"/>
+        </w:rPr>
+        <w:t xml:space="preserve"> and compared it with full-bridge rectifier circuit. We have observed that we can get same output voltage for half of the input voltage with 12 pulse rectifier circuit. Also, output voltage ripple is lower in 12 pulse rectifier topology. </w:t>
+      </w:r>
+    </w:p>
+    <w:p>
+      <w:pPr>
+        <w:ind w:firstLine="720"/>
+        <w:rPr>
+          <w:sz w:val="24"/>
+          <w:szCs w:val="32"/>
+          <w:lang w:val="en-US"/>
+        </w:rPr>
+      </w:pPr>
+      <w:r>
+        <w:rPr>
+          <w:sz w:val="24"/>
+          <w:szCs w:val="32"/>
+          <w:lang w:val="en-US"/>
+        </w:rPr>
+        <w:t xml:space="preserve">Overall, this project taught us </w:t>
+      </w:r>
+      <w:r>
+        <w:rPr>
+          <w:sz w:val="24"/>
+          <w:szCs w:val="32"/>
+          <w:lang w:val="en-US"/>
+        </w:rPr>
+        <w:t xml:space="preserve">different circuit topologies, their advantages and disadvantages. Also, we have looked into Simulink program more deeply and simulated a DC machine. </w:t>
+      </w:r>
+      <w:bookmarkStart w:id="0" w:name="_GoBack"/>
+      <w:bookmarkEnd w:id="0"/>
+    </w:p>
+    <w:p>
+      <w:pPr>
+        <w:rPr>
+          <w:sz w:val="24"/>
+          <w:szCs w:val="32"/>
+        </w:rPr>
+      </w:pPr>
     </w:p>
     <w:sectPr>
       <w:pgSz w:w="12240" w:h="15840"/>
@@ -2546,8 +3185,8 @@
 </file>
 
 <file path=word/numbering.xml><?xml version="1.0" encoding="utf-8"?>
-<w:numbering xmlns:wpc="http://schemas.microsoft.com/office/word/2010/wordprocessingCanvas" xmlns:cx="http://schemas.microsoft.com/office/drawing/2014/chartex" xmlns:cx1="http://schemas.microsoft.com/office/drawing/2015/9/8/chartex" xmlns:cx2="http://schemas.microsoft.com/office/drawing/2015/10/21/chartex" xmlns:cx3="http://schemas.microsoft.com/office/drawing/2016/5/9/chartex" xmlns:cx4="http://schemas.microsoft.com/office/drawing/2016/5/10/chartex" xmlns:cx5="http://schemas.microsoft.com/office/drawing/2016/5/11/chartex" xmlns:cx6="http://schemas.microsoft.com/office/drawing/2016/5/12/chartex" xmlns:cx7="http://schemas.microsoft.com/office/drawing/2016/5/13/chartex" xmlns:cx8="http://schemas.microsoft.com/office/drawing/2016/5/14/chartex" xmlns:mc="http://schemas.openxmlformats.org/markup-compatibility/2006" xmlns:aink="http://schemas.microsoft.com/office/drawing/2016/ink" xmlns:am3d="http://schemas.microsoft.com/office/drawing/2017/model3d" xmlns:o="urn:schemas-microsoft-com:office:office" xmlns:r="http://schemas.openxmlformats.org/officeDocument/2006/relationships" xmlns:m="http://schemas.openxmlformats.org/officeDocument/2006/math" xmlns:v="urn:schemas-microsoft-com:vml" xmlns:wp14="http://schemas.microsoft.com/office/word/2010/wordprocessingDrawing" xmlns:wp="http://schemas.openxmlformats.org/drawingml/2006/wordprocessingDrawing" xmlns:w10="urn:schemas-microsoft-com:office:word" xmlns:w="http://schemas.openxmlformats.org/wordprocessingml/2006/main" xmlns:w14="http://schemas.microsoft.com/office/word/2010/wordml" xmlns:w15="http://schemas.microsoft.com/office/word/2012/wordml" xmlns:w16cid="http://schemas.microsoft.com/office/word/2016/wordml/cid" xmlns:w16se="http://schemas.microsoft.com/office/word/2015/wordml/symex" xmlns:wpg="http://schemas.microsoft.com/office/word/2010/wordprocessingGroup" xmlns:wpi="http://schemas.microsoft.com/office/word/2010/wordprocessingInk" xmlns:wne="http://schemas.microsoft.com/office/word/2006/wordml" xmlns:wps="http://schemas.microsoft.com/office/word/2010/wordprocessingShape" mc:Ignorable="w14 w15 w16se w16cid wp14">
-  <w:abstractNum w:abstractNumId="0" w15:restartNumberingAfterBreak="0">
+<w:numbering xmlns:wpc="http://schemas.microsoft.com/office/word/2010/wordprocessingCanvas" xmlns:mc="http://schemas.openxmlformats.org/markup-compatibility/2006" xmlns:o="urn:schemas-microsoft-com:office:office" xmlns:r="http://schemas.openxmlformats.org/officeDocument/2006/relationships" xmlns:m="http://schemas.openxmlformats.org/officeDocument/2006/math" xmlns:v="urn:schemas-microsoft-com:vml" xmlns:wp14="http://schemas.microsoft.com/office/word/2010/wordprocessingDrawing" xmlns:wp="http://schemas.openxmlformats.org/drawingml/2006/wordprocessingDrawing" xmlns:w10="urn:schemas-microsoft-com:office:word" xmlns:w="http://schemas.openxmlformats.org/wordprocessingml/2006/main" xmlns:w14="http://schemas.microsoft.com/office/word/2010/wordml" xmlns:wpg="http://schemas.microsoft.com/office/word/2010/wordprocessingGroup" xmlns:wpi="http://schemas.microsoft.com/office/word/2010/wordprocessingInk" xmlns:wne="http://schemas.microsoft.com/office/word/2006/wordml" xmlns:wps="http://schemas.microsoft.com/office/word/2010/wordprocessingShape" mc:Ignorable="w14 wp14">
+  <w:abstractNum w:abstractNumId="0">
     <w:nsid w:val="00321C93"/>
     <w:multiLevelType w:val="hybridMultilevel"/>
     <w:tmpl w:val="563478DE"/>
@@ -2633,7 +3272,7 @@
       </w:pPr>
     </w:lvl>
   </w:abstractNum>
-  <w:abstractNum w:abstractNumId="1" w15:restartNumberingAfterBreak="0">
+  <w:abstractNum w:abstractNumId="1">
     <w:nsid w:val="02145992"/>
     <w:multiLevelType w:val="hybridMultilevel"/>
     <w:tmpl w:val="098EE350"/>
@@ -2722,7 +3361,7 @@
       </w:pPr>
     </w:lvl>
   </w:abstractNum>
-  <w:abstractNum w:abstractNumId="2" w15:restartNumberingAfterBreak="0">
+  <w:abstractNum w:abstractNumId="2">
     <w:nsid w:val="1B0A0704"/>
     <w:multiLevelType w:val="hybridMultilevel"/>
     <w:tmpl w:val="C1705984"/>
@@ -2811,7 +3450,7 @@
       </w:pPr>
     </w:lvl>
   </w:abstractNum>
-  <w:abstractNum w:abstractNumId="3" w15:restartNumberingAfterBreak="0">
+  <w:abstractNum w:abstractNumId="3">
     <w:nsid w:val="4B7341A7"/>
     <w:multiLevelType w:val="hybridMultilevel"/>
     <w:tmpl w:val="71C615C0"/>
@@ -2900,7 +3539,7 @@
       </w:pPr>
     </w:lvl>
   </w:abstractNum>
-  <w:abstractNum w:abstractNumId="4" w15:restartNumberingAfterBreak="0">
+  <w:abstractNum w:abstractNumId="4">
     <w:nsid w:val="512360F3"/>
     <w:multiLevelType w:val="hybridMultilevel"/>
     <w:tmpl w:val="05D07E86"/>
@@ -2989,7 +3628,7 @@
       </w:pPr>
     </w:lvl>
   </w:abstractNum>
-  <w:abstractNum w:abstractNumId="5" w15:restartNumberingAfterBreak="0">
+  <w:abstractNum w:abstractNumId="5">
     <w:nsid w:val="55EB5D04"/>
     <w:multiLevelType w:val="hybridMultilevel"/>
     <w:tmpl w:val="3AD0B408"/>
@@ -3100,7 +3739,7 @@
 </file>
 
 <file path=word/styles.xml><?xml version="1.0" encoding="utf-8"?>
-<w:styles xmlns:mc="http://schemas.openxmlformats.org/markup-compatibility/2006" xmlns:r="http://schemas.openxmlformats.org/officeDocument/2006/relationships" xmlns:w="http://schemas.openxmlformats.org/wordprocessingml/2006/main" xmlns:w14="http://schemas.microsoft.com/office/word/2010/wordml" xmlns:w15="http://schemas.microsoft.com/office/word/2012/wordml" xmlns:w16cid="http://schemas.microsoft.com/office/word/2016/wordml/cid" xmlns:w16se="http://schemas.microsoft.com/office/word/2015/wordml/symex" mc:Ignorable="w14 w15 w16se w16cid">
+<w:styles xmlns:mc="http://schemas.openxmlformats.org/markup-compatibility/2006" xmlns:r="http://schemas.openxmlformats.org/officeDocument/2006/relationships" xmlns:w="http://schemas.openxmlformats.org/wordprocessingml/2006/main" xmlns:w14="http://schemas.microsoft.com/office/word/2010/wordml" mc:Ignorable="w14">
   <w:docDefaults>
     <w:rPrDefault>
       <w:rPr>
@@ -3116,395 +3755,157 @@
       </w:pPr>
     </w:pPrDefault>
   </w:docDefaults>
-  <w:latentStyles w:defLockedState="0" w:defUIPriority="99" w:defSemiHidden="0" w:defUnhideWhenUsed="0" w:defQFormat="0" w:count="375">
-    <w:lsdException w:name="Normal" w:uiPriority="0" w:qFormat="1"/>
-    <w:lsdException w:name="heading 1" w:uiPriority="9" w:qFormat="1"/>
-    <w:lsdException w:name="heading 2" w:semiHidden="1" w:uiPriority="9" w:unhideWhenUsed="1" w:qFormat="1"/>
-    <w:lsdException w:name="heading 3" w:semiHidden="1" w:uiPriority="9" w:unhideWhenUsed="1" w:qFormat="1"/>
-    <w:lsdException w:name="heading 4" w:semiHidden="1" w:uiPriority="9" w:unhideWhenUsed="1" w:qFormat="1"/>
-    <w:lsdException w:name="heading 5" w:semiHidden="1" w:uiPriority="9" w:unhideWhenUsed="1" w:qFormat="1"/>
-    <w:lsdException w:name="heading 6" w:semiHidden="1" w:uiPriority="9" w:unhideWhenUsed="1" w:qFormat="1"/>
-    <w:lsdException w:name="heading 7" w:semiHidden="1" w:uiPriority="9" w:unhideWhenUsed="1" w:qFormat="1"/>
-    <w:lsdException w:name="heading 8" w:semiHidden="1" w:uiPriority="9" w:unhideWhenUsed="1" w:qFormat="1"/>
-    <w:lsdException w:name="heading 9" w:semiHidden="1" w:uiPriority="9" w:unhideWhenUsed="1" w:qFormat="1"/>
-    <w:lsdException w:name="index 1" w:semiHidden="1" w:unhideWhenUsed="1"/>
-    <w:lsdException w:name="index 2" w:semiHidden="1" w:unhideWhenUsed="1"/>
-    <w:lsdException w:name="index 3" w:semiHidden="1" w:unhideWhenUsed="1"/>
-    <w:lsdException w:name="index 4" w:semiHidden="1" w:unhideWhenUsed="1"/>
-    <w:lsdException w:name="index 5" w:semiHidden="1" w:unhideWhenUsed="1"/>
-    <w:lsdException w:name="index 6" w:semiHidden="1" w:unhideWhenUsed="1"/>
-    <w:lsdException w:name="index 7" w:semiHidden="1" w:unhideWhenUsed="1"/>
-    <w:lsdException w:name="index 8" w:semiHidden="1" w:unhideWhenUsed="1"/>
-    <w:lsdException w:name="index 9" w:semiHidden="1" w:unhideWhenUsed="1"/>
-    <w:lsdException w:name="toc 1" w:semiHidden="1" w:uiPriority="39" w:unhideWhenUsed="1"/>
-    <w:lsdException w:name="toc 2" w:semiHidden="1" w:uiPriority="39" w:unhideWhenUsed="1"/>
-    <w:lsdException w:name="toc 3" w:semiHidden="1" w:uiPriority="39" w:unhideWhenUsed="1"/>
-    <w:lsdException w:name="toc 4" w:semiHidden="1" w:uiPriority="39" w:unhideWhenUsed="1"/>
-    <w:lsdException w:name="toc 5" w:semiHidden="1" w:uiPriority="39" w:unhideWhenUsed="1"/>
-    <w:lsdException w:name="toc 6" w:semiHidden="1" w:uiPriority="39" w:unhideWhenUsed="1"/>
-    <w:lsdException w:name="toc 7" w:semiHidden="1" w:uiPriority="39" w:unhideWhenUsed="1"/>
-    <w:lsdException w:name="toc 8" w:semiHidden="1" w:uiPriority="39" w:unhideWhenUsed="1"/>
-    <w:lsdException w:name="toc 9" w:semiHidden="1" w:uiPriority="39" w:unhideWhenUsed="1"/>
-    <w:lsdException w:name="Normal Indent" w:semiHidden="1" w:unhideWhenUsed="1"/>
-    <w:lsdException w:name="footnote text" w:semiHidden="1" w:unhideWhenUsed="1"/>
-    <w:lsdException w:name="annotation text" w:semiHidden="1" w:unhideWhenUsed="1"/>
-    <w:lsdException w:name="header" w:semiHidden="1" w:unhideWhenUsed="1"/>
-    <w:lsdException w:name="footer" w:semiHidden="1" w:unhideWhenUsed="1"/>
-    <w:lsdException w:name="index heading" w:semiHidden="1" w:unhideWhenUsed="1"/>
-    <w:lsdException w:name="caption" w:semiHidden="1" w:uiPriority="35" w:unhideWhenUsed="1" w:qFormat="1"/>
-    <w:lsdException w:name="table of figures" w:semiHidden="1" w:unhideWhenUsed="1"/>
-    <w:lsdException w:name="envelope address" w:semiHidden="1" w:unhideWhenUsed="1"/>
-    <w:lsdException w:name="envelope return" w:semiHidden="1" w:unhideWhenUsed="1"/>
-    <w:lsdException w:name="footnote reference" w:semiHidden="1" w:unhideWhenUsed="1"/>
-    <w:lsdException w:name="annotation reference" w:semiHidden="1" w:unhideWhenUsed="1"/>
-    <w:lsdException w:name="line number" w:semiHidden="1" w:unhideWhenUsed="1"/>
-    <w:lsdException w:name="page number" w:semiHidden="1" w:unhideWhenUsed="1"/>
-    <w:lsdException w:name="endnote reference" w:semiHidden="1" w:unhideWhenUsed="1"/>
-    <w:lsdException w:name="endnote text" w:semiHidden="1" w:unhideWhenUsed="1"/>
-    <w:lsdException w:name="table of authorities" w:semiHidden="1" w:unhideWhenUsed="1"/>
-    <w:lsdException w:name="macro" w:semiHidden="1" w:unhideWhenUsed="1"/>
-    <w:lsdException w:name="toa heading" w:semiHidden="1" w:unhideWhenUsed="1"/>
-    <w:lsdException w:name="List" w:semiHidden="1" w:unhideWhenUsed="1"/>
-    <w:lsdException w:name="List Bullet" w:semiHidden="1" w:unhideWhenUsed="1"/>
-    <w:lsdException w:name="List Number" w:semiHidden="1" w:unhideWhenUsed="1"/>
-    <w:lsdException w:name="List 2" w:semiHidden="1" w:unhideWhenUsed="1"/>
-    <w:lsdException w:name="List 3" w:semiHidden="1" w:unhideWhenUsed="1"/>
-    <w:lsdException w:name="List 4" w:semiHidden="1" w:unhideWhenUsed="1"/>
-    <w:lsdException w:name="List 5" w:semiHidden="1" w:unhideWhenUsed="1"/>
-    <w:lsdException w:name="List Bullet 2" w:semiHidden="1" w:unhideWhenUsed="1"/>
-    <w:lsdException w:name="List Bullet 3" w:semiHidden="1" w:unhideWhenUsed="1"/>
-    <w:lsdException w:name="List Bullet 4" w:semiHidden="1" w:unhideWhenUsed="1"/>
-    <w:lsdException w:name="List Bullet 5" w:semiHidden="1" w:unhideWhenUsed="1"/>
-    <w:lsdException w:name="List Number 2" w:semiHidden="1" w:unhideWhenUsed="1"/>
-    <w:lsdException w:name="List Number 3" w:semiHidden="1" w:unhideWhenUsed="1"/>
-    <w:lsdException w:name="List Number 4" w:semiHidden="1" w:unhideWhenUsed="1"/>
-    <w:lsdException w:name="List Number 5" w:semiHidden="1" w:unhideWhenUsed="1"/>
-    <w:lsdException w:name="Title" w:uiPriority="10" w:qFormat="1"/>
-    <w:lsdException w:name="Closing" w:semiHidden="1" w:unhideWhenUsed="1"/>
-    <w:lsdException w:name="Signature" w:semiHidden="1" w:unhideWhenUsed="1"/>
-    <w:lsdException w:name="Default Paragraph Font" w:semiHidden="1" w:uiPriority="1" w:unhideWhenUsed="1"/>
-    <w:lsdException w:name="Body Text" w:semiHidden="1" w:unhideWhenUsed="1"/>
-    <w:lsdException w:name="Body Text Indent" w:semiHidden="1" w:unhideWhenUsed="1"/>
-    <w:lsdException w:name="List Continue" w:semiHidden="1" w:unhideWhenUsed="1"/>
-    <w:lsdException w:name="List Continue 2" w:semiHidden="1" w:unhideWhenUsed="1"/>
-    <w:lsdException w:name="List Continue 3" w:semiHidden="1" w:unhideWhenUsed="1"/>
-    <w:lsdException w:name="List Continue 4" w:semiHidden="1" w:unhideWhenUsed="1"/>
-    <w:lsdException w:name="List Continue 5" w:semiHidden="1" w:unhideWhenUsed="1"/>
-    <w:lsdException w:name="Message Header" w:semiHidden="1" w:unhideWhenUsed="1"/>
-    <w:lsdException w:name="Subtitle" w:uiPriority="11" w:qFormat="1"/>
-    <w:lsdException w:name="Salutation" w:semiHidden="1" w:unhideWhenUsed="1"/>
-    <w:lsdException w:name="Date" w:semiHidden="1" w:unhideWhenUsed="1"/>
-    <w:lsdException w:name="Body Text First Indent" w:semiHidden="1" w:unhideWhenUsed="1"/>
-    <w:lsdException w:name="Body Text First Indent 2" w:semiHidden="1" w:unhideWhenUsed="1"/>
-    <w:lsdException w:name="Note Heading" w:semiHidden="1" w:unhideWhenUsed="1"/>
-    <w:lsdException w:name="Body Text 2" w:semiHidden="1" w:unhideWhenUsed="1"/>
-    <w:lsdException w:name="Body Text 3" w:semiHidden="1" w:unhideWhenUsed="1"/>
-    <w:lsdException w:name="Body Text Indent 2" w:semiHidden="1" w:unhideWhenUsed="1"/>
-    <w:lsdException w:name="Body Text Indent 3" w:semiHidden="1" w:unhideWhenUsed="1"/>
-    <w:lsdException w:name="Block Text" w:semiHidden="1" w:unhideWhenUsed="1"/>
-    <w:lsdException w:name="Hyperlink" w:semiHidden="1" w:unhideWhenUsed="1"/>
-    <w:lsdException w:name="FollowedHyperlink" w:semiHidden="1" w:unhideWhenUsed="1"/>
-    <w:lsdException w:name="Strong" w:uiPriority="22" w:qFormat="1"/>
-    <w:lsdException w:name="Emphasis" w:uiPriority="20" w:qFormat="1"/>
-    <w:lsdException w:name="Document Map" w:semiHidden="1" w:unhideWhenUsed="1"/>
-    <w:lsdException w:name="Plain Text" w:semiHidden="1" w:unhideWhenUsed="1"/>
-    <w:lsdException w:name="E-mail Signature" w:semiHidden="1" w:unhideWhenUsed="1"/>
-    <w:lsdException w:name="HTML Top of Form" w:semiHidden="1" w:unhideWhenUsed="1"/>
-    <w:lsdException w:name="HTML Bottom of Form" w:semiHidden="1" w:unhideWhenUsed="1"/>
-    <w:lsdException w:name="Normal (Web)" w:semiHidden="1" w:unhideWhenUsed="1"/>
-    <w:lsdException w:name="HTML Acronym" w:semiHidden="1" w:unhideWhenUsed="1"/>
-    <w:lsdException w:name="HTML Address" w:semiHidden="1" w:unhideWhenUsed="1"/>
-    <w:lsdException w:name="HTML Cite" w:semiHidden="1" w:unhideWhenUsed="1"/>
-    <w:lsdException w:name="HTML Code" w:semiHidden="1" w:unhideWhenUsed="1"/>
-    <w:lsdException w:name="HTML Definition" w:semiHidden="1" w:unhideWhenUsed="1"/>
-    <w:lsdException w:name="HTML Keyboard" w:semiHidden="1" w:unhideWhenUsed="1"/>
-    <w:lsdException w:name="HTML Preformatted" w:semiHidden="1" w:unhideWhenUsed="1"/>
-    <w:lsdException w:name="HTML Sample" w:semiHidden="1" w:unhideWhenUsed="1"/>
-    <w:lsdException w:name="HTML Typewriter" w:semiHidden="1" w:unhideWhenUsed="1"/>
-    <w:lsdException w:name="HTML Variable" w:semiHidden="1" w:unhideWhenUsed="1"/>
-    <w:lsdException w:name="Normal Table" w:semiHidden="1" w:unhideWhenUsed="1"/>
-    <w:lsdException w:name="annotation subject" w:semiHidden="1" w:unhideWhenUsed="1"/>
-    <w:lsdException w:name="No List" w:semiHidden="1" w:unhideWhenUsed="1"/>
-    <w:lsdException w:name="Outline List 1" w:semiHidden="1" w:unhideWhenUsed="1"/>
-    <w:lsdException w:name="Outline List 2" w:semiHidden="1" w:unhideWhenUsed="1"/>
-    <w:lsdException w:name="Outline List 3" w:semiHidden="1" w:unhideWhenUsed="1"/>
-    <w:lsdException w:name="Table Simple 1" w:semiHidden="1" w:unhideWhenUsed="1"/>
-    <w:lsdException w:name="Table Simple 2" w:semiHidden="1" w:unhideWhenUsed="1"/>
-    <w:lsdException w:name="Table Simple 3" w:semiHidden="1" w:unhideWhenUsed="1"/>
-    <w:lsdException w:name="Table Classic 1" w:semiHidden="1" w:unhideWhenUsed="1"/>
-    <w:lsdException w:name="Table Classic 2" w:semiHidden="1" w:unhideWhenUsed="1"/>
-    <w:lsdException w:name="Table Classic 3" w:semiHidden="1" w:unhideWhenUsed="1"/>
-    <w:lsdException w:name="Table Classic 4" w:semiHidden="1" w:unhideWhenUsed="1"/>
-    <w:lsdException w:name="Table Colorful 1" w:semiHidden="1" w:unhideWhenUsed="1"/>
-    <w:lsdException w:name="Table Colorful 2" w:semiHidden="1" w:unhideWhenUsed="1"/>
-    <w:lsdException w:name="Table Colorful 3" w:semiHidden="1" w:unhideWhenUsed="1"/>
-    <w:lsdException w:name="Table Columns 1" w:semiHidden="1" w:unhideWhenUsed="1"/>
-    <w:lsdException w:name="Table Columns 2" w:semiHidden="1" w:unhideWhenUsed="1"/>
-    <w:lsdException w:name="Table Columns 3" w:semiHidden="1" w:unhideWhenUsed="1"/>
-    <w:lsdException w:name="Table Columns 4" w:semiHidden="1" w:unhideWhenUsed="1"/>
-    <w:lsdException w:name="Table Columns 5" w:semiHidden="1" w:unhideWhenUsed="1"/>
-    <w:lsdException w:name="Table Grid 1" w:semiHidden="1" w:unhideWhenUsed="1"/>
-    <w:lsdException w:name="Table Grid 2" w:semiHidden="1" w:unhideWhenUsed="1"/>
-    <w:lsdException w:name="Table Grid 3" w:semiHidden="1" w:unhideWhenUsed="1"/>
-    <w:lsdException w:name="Table Grid 4" w:semiHidden="1" w:unhideWhenUsed="1"/>
-    <w:lsdException w:name="Table Grid 5" w:semiHidden="1" w:unhideWhenUsed="1"/>
-    <w:lsdException w:name="Table Grid 6" w:semiHidden="1" w:unhideWhenUsed="1"/>
-    <w:lsdException w:name="Table Grid 7" w:semiHidden="1" w:unhideWhenUsed="1"/>
-    <w:lsdException w:name="Table Grid 8" w:semiHidden="1" w:unhideWhenUsed="1"/>
-    <w:lsdException w:name="Table List 1" w:semiHidden="1" w:unhideWhenUsed="1"/>
-    <w:lsdException w:name="Table List 2" w:semiHidden="1" w:unhideWhenUsed="1"/>
-    <w:lsdException w:name="Table List 3" w:semiHidden="1" w:unhideWhenUsed="1"/>
-    <w:lsdException w:name="Table List 4" w:semiHidden="1" w:unhideWhenUsed="1"/>
-    <w:lsdException w:name="Table List 5" w:semiHidden="1" w:unhideWhenUsed="1"/>
-    <w:lsdException w:name="Table List 6" w:semiHidden="1" w:unhideWhenUsed="1"/>
-    <w:lsdException w:name="Table List 7" w:semiHidden="1" w:unhideWhenUsed="1"/>
-    <w:lsdException w:name="Table List 8" w:semiHidden="1" w:unhideWhenUsed="1"/>
-    <w:lsdException w:name="Table 3D effects 1" w:semiHidden="1" w:unhideWhenUsed="1"/>
-    <w:lsdException w:name="Table 3D effects 2" w:semiHidden="1" w:unhideWhenUsed="1"/>
-    <w:lsdException w:name="Table 3D effects 3" w:semiHidden="1" w:unhideWhenUsed="1"/>
-    <w:lsdException w:name="Table Contemporary" w:semiHidden="1" w:unhideWhenUsed="1"/>
-    <w:lsdException w:name="Table Elegant" w:semiHidden="1" w:unhideWhenUsed="1"/>
-    <w:lsdException w:name="Table Professional" w:semiHidden="1" w:unhideWhenUsed="1"/>
-    <w:lsdException w:name="Table Subtle 1" w:semiHidden="1" w:unhideWhenUsed="1"/>
-    <w:lsdException w:name="Table Subtle 2" w:semiHidden="1" w:unhideWhenUsed="1"/>
-    <w:lsdException w:name="Table Web 1" w:semiHidden="1" w:unhideWhenUsed="1"/>
-    <w:lsdException w:name="Table Web 2" w:semiHidden="1" w:unhideWhenUsed="1"/>
-    <w:lsdException w:name="Table Web 3" w:semiHidden="1" w:unhideWhenUsed="1"/>
-    <w:lsdException w:name="Balloon Text" w:semiHidden="1" w:unhideWhenUsed="1"/>
-    <w:lsdException w:name="Table Grid" w:semiHidden="1" w:uiPriority="39" w:unhideWhenUsed="1"/>
-    <w:lsdException w:name="Table Theme" w:semiHidden="1" w:unhideWhenUsed="1"/>
-    <w:lsdException w:name="Placeholder Text" w:semiHidden="1"/>
-    <w:lsdException w:name="No Spacing" w:uiPriority="1" w:qFormat="1"/>
-    <w:lsdException w:name="Light Shading" w:uiPriority="60"/>
-    <w:lsdException w:name="Light List" w:uiPriority="61"/>
-    <w:lsdException w:name="Light Grid" w:uiPriority="62"/>
-    <w:lsdException w:name="Medium Shading 1" w:uiPriority="63"/>
-    <w:lsdException w:name="Medium Shading 2" w:uiPriority="64"/>
-    <w:lsdException w:name="Medium List 1" w:uiPriority="65"/>
-    <w:lsdException w:name="Medium List 2" w:uiPriority="66"/>
-    <w:lsdException w:name="Medium Grid 1" w:uiPriority="67"/>
-    <w:lsdException w:name="Medium Grid 2" w:uiPriority="68"/>
-    <w:lsdException w:name="Medium Grid 3" w:uiPriority="69"/>
-    <w:lsdException w:name="Dark List" w:uiPriority="70"/>
-    <w:lsdException w:name="Colorful Shading" w:uiPriority="71"/>
-    <w:lsdException w:name="Colorful List" w:uiPriority="72"/>
-    <w:lsdException w:name="Colorful Grid" w:uiPriority="73"/>
-    <w:lsdException w:name="Light Shading Accent 1" w:uiPriority="60"/>
-    <w:lsdException w:name="Light List Accent 1" w:uiPriority="61"/>
-    <w:lsdException w:name="Light Grid Accent 1" w:uiPriority="62"/>
-    <w:lsdException w:name="Medium Shading 1 Accent 1" w:uiPriority="63"/>
-    <w:lsdException w:name="Medium Shading 2 Accent 1" w:uiPriority="64"/>
-    <w:lsdException w:name="Medium List 1 Accent 1" w:uiPriority="65"/>
-    <w:lsdException w:name="Revision" w:semiHidden="1"/>
-    <w:lsdException w:name="List Paragraph" w:uiPriority="34" w:qFormat="1"/>
-    <w:lsdException w:name="Quote" w:uiPriority="29" w:qFormat="1"/>
-    <w:lsdException w:name="Intense Quote" w:uiPriority="30" w:qFormat="1"/>
-    <w:lsdException w:name="Medium List 2 Accent 1" w:uiPriority="66"/>
-    <w:lsdException w:name="Medium Grid 1 Accent 1" w:uiPriority="67"/>
-    <w:lsdException w:name="Medium Grid 2 Accent 1" w:uiPriority="68"/>
-    <w:lsdException w:name="Medium Grid 3 Accent 1" w:uiPriority="69"/>
-    <w:lsdException w:name="Dark List Accent 1" w:uiPriority="70"/>
-    <w:lsdException w:name="Colorful Shading Accent 1" w:uiPriority="71"/>
-    <w:lsdException w:name="Colorful List Accent 1" w:uiPriority="72"/>
-    <w:lsdException w:name="Colorful Grid Accent 1" w:uiPriority="73"/>
-    <w:lsdException w:name="Light Shading Accent 2" w:uiPriority="60"/>
-    <w:lsdException w:name="Light List Accent 2" w:uiPriority="61"/>
-    <w:lsdException w:name="Light Grid Accent 2" w:uiPriority="62"/>
-    <w:lsdException w:name="Medium Shading 1 Accent 2" w:uiPriority="63"/>
-    <w:lsdException w:name="Medium Shading 2 Accent 2" w:uiPriority="64"/>
-    <w:lsdException w:name="Medium List 1 Accent 2" w:uiPriority="65"/>
-    <w:lsdException w:name="Medium List 2 Accent 2" w:uiPriority="66"/>
-    <w:lsdException w:name="Medium Grid 1 Accent 2" w:uiPriority="67"/>
-    <w:lsdException w:name="Medium Grid 2 Accent 2" w:uiPriority="68"/>
-    <w:lsdException w:name="Medium Grid 3 Accent 2" w:uiPriority="69"/>
-    <w:lsdException w:name="Dark List Accent 2" w:uiPriority="70"/>
-    <w:lsdException w:name="Colorful Shading Accent 2" w:uiPriority="71"/>
-    <w:lsdException w:name="Colorful List Accent 2" w:uiPriority="72"/>
-    <w:lsdException w:name="Colorful Grid Accent 2" w:uiPriority="73"/>
-    <w:lsdException w:name="Light Shading Accent 3" w:uiPriority="60"/>
-    <w:lsdException w:name="Light List Accent 3" w:uiPriority="61"/>
-    <w:lsdException w:name="Light Grid Accent 3" w:uiPriority="62"/>
-    <w:lsdException w:name="Medium Shading 1 Accent 3" w:uiPriority="63"/>
-    <w:lsdException w:name="Medium Shading 2 Accent 3" w:uiPriority="64"/>
-    <w:lsdException w:name="Medium List 1 Accent 3" w:uiPriority="65"/>
-    <w:lsdException w:name="Medium List 2 Accent 3" w:uiPriority="66"/>
-    <w:lsdException w:name="Medium Grid 1 Accent 3" w:uiPriority="67"/>
-    <w:lsdException w:name="Medium Grid 2 Accent 3" w:uiPriority="68"/>
-    <w:lsdException w:name="Medium Grid 3 Accent 3" w:uiPriority="69"/>
-    <w:lsdException w:name="Dark List Accent 3" w:uiPriority="70"/>
-    <w:lsdException w:name="Colorful Shading Accent 3" w:uiPriority="71"/>
-    <w:lsdException w:name="Colorful List Accent 3" w:uiPriority="72"/>
-    <w:lsdException w:name="Colorful Grid Accent 3" w:uiPriority="73"/>
-    <w:lsdException w:name="Light Shading Accent 4" w:uiPriority="60"/>
-    <w:lsdException w:name="Light List Accent 4" w:uiPriority="61"/>
-    <w:lsdException w:name="Light Grid Accent 4" w:uiPriority="62"/>
-    <w:lsdException w:name="Medium Shading 1 Accent 4" w:uiPriority="63"/>
-    <w:lsdException w:name="Medium Shading 2 Accent 4" w:uiPriority="64"/>
-    <w:lsdException w:name="Medium List 1 Accent 4" w:uiPriority="65"/>
-    <w:lsdException w:name="Medium List 2 Accent 4" w:uiPriority="66"/>
-    <w:lsdException w:name="Medium Grid 1 Accent 4" w:uiPriority="67"/>
-    <w:lsdException w:name="Medium Grid 2 Accent 4" w:uiPriority="68"/>
-    <w:lsdException w:name="Medium Grid 3 Accent 4" w:uiPriority="69"/>
-    <w:lsdException w:name="Dark List Accent 4" w:uiPriority="70"/>
-    <w:lsdException w:name="Colorful Shading Accent 4" w:uiPriority="71"/>
-    <w:lsdException w:name="Colorful List Accent 4" w:uiPriority="72"/>
-    <w:lsdException w:name="Colorful Grid Accent 4" w:uiPriority="73"/>
-    <w:lsdException w:name="Light Shading Accent 5" w:uiPriority="60"/>
-    <w:lsdException w:name="Light List Accent 5" w:uiPriority="61"/>
-    <w:lsdException w:name="Light Grid Accent 5" w:uiPriority="62"/>
-    <w:lsdException w:name="Medium Shading 1 Accent 5" w:uiPriority="63"/>
-    <w:lsdException w:name="Medium Shading 2 Accent 5" w:uiPriority="64"/>
-    <w:lsdException w:name="Medium List 1 Accent 5" w:uiPriority="65"/>
-    <w:lsdException w:name="Medium List 2 Accent 5" w:uiPriority="66"/>
-    <w:lsdException w:name="Medium Grid 1 Accent 5" w:uiPriority="67"/>
-    <w:lsdException w:name="Medium Grid 2 Accent 5" w:uiPriority="68"/>
-    <w:lsdException w:name="Medium Grid 3 Accent 5" w:uiPriority="69"/>
-    <w:lsdException w:name="Dark List Accent 5" w:uiPriority="70"/>
-    <w:lsdException w:name="Colorful Shading Accent 5" w:uiPriority="71"/>
-    <w:lsdException w:name="Colorful List Accent 5" w:uiPriority="72"/>
-    <w:lsdException w:name="Colorful Grid Accent 5" w:uiPriority="73"/>
-    <w:lsdException w:name="Light Shading Accent 6" w:uiPriority="60"/>
-    <w:lsdException w:name="Light List Accent 6" w:uiPriority="61"/>
-    <w:lsdException w:name="Light Grid Accent 6" w:uiPriority="62"/>
-    <w:lsdException w:name="Medium Shading 1 Accent 6" w:uiPriority="63"/>
-    <w:lsdException w:name="Medium Shading 2 Accent 6" w:uiPriority="64"/>
-    <w:lsdException w:name="Medium List 1 Accent 6" w:uiPriority="65"/>
-    <w:lsdException w:name="Medium List 2 Accent 6" w:uiPriority="66"/>
-    <w:lsdException w:name="Medium Grid 1 Accent 6" w:uiPriority="67"/>
-    <w:lsdException w:name="Medium Grid 2 Accent 6" w:uiPriority="68"/>
-    <w:lsdException w:name="Medium Grid 3 Accent 6" w:uiPriority="69"/>
-    <w:lsdException w:name="Dark List Accent 6" w:uiPriority="70"/>
-    <w:lsdException w:name="Colorful Shading Accent 6" w:uiPriority="71"/>
-    <w:lsdException w:name="Colorful List Accent 6" w:uiPriority="72"/>
-    <w:lsdException w:name="Colorful Grid Accent 6" w:uiPriority="73"/>
-    <w:lsdException w:name="Subtle Emphasis" w:uiPriority="19" w:qFormat="1"/>
-    <w:lsdException w:name="Intense Emphasis" w:uiPriority="21" w:qFormat="1"/>
-    <w:lsdException w:name="Subtle Reference" w:uiPriority="31" w:qFormat="1"/>
-    <w:lsdException w:name="Intense Reference" w:uiPriority="32" w:qFormat="1"/>
-    <w:lsdException w:name="Book Title" w:uiPriority="33" w:qFormat="1"/>
-    <w:lsdException w:name="Bibliography" w:semiHidden="1" w:uiPriority="37" w:unhideWhenUsed="1"/>
-    <w:lsdException w:name="TOC Heading" w:semiHidden="1" w:uiPriority="39" w:unhideWhenUsed="1" w:qFormat="1"/>
-    <w:lsdException w:name="Plain Table 1" w:uiPriority="41"/>
-    <w:lsdException w:name="Plain Table 2" w:uiPriority="42"/>
-    <w:lsdException w:name="Plain Table 3" w:uiPriority="43"/>
-    <w:lsdException w:name="Plain Table 4" w:uiPriority="44"/>
-    <w:lsdException w:name="Plain Table 5" w:uiPriority="45"/>
-    <w:lsdException w:name="Grid Table Light" w:uiPriority="40"/>
-    <w:lsdException w:name="Grid Table 1 Light" w:uiPriority="46"/>
-    <w:lsdException w:name="Grid Table 2" w:uiPriority="47"/>
-    <w:lsdException w:name="Grid Table 3" w:uiPriority="48"/>
-    <w:lsdException w:name="Grid Table 4" w:uiPriority="49"/>
-    <w:lsdException w:name="Grid Table 5 Dark" w:uiPriority="50"/>
-    <w:lsdException w:name="Grid Table 6 Colorful" w:uiPriority="51"/>
-    <w:lsdException w:name="Grid Table 7 Colorful" w:uiPriority="52"/>
-    <w:lsdException w:name="Grid Table 1 Light Accent 1" w:uiPriority="46"/>
-    <w:lsdException w:name="Grid Table 2 Accent 1" w:uiPriority="47"/>
-    <w:lsdException w:name="Grid Table 3 Accent 1" w:uiPriority="48"/>
-    <w:lsdException w:name="Grid Table 4 Accent 1" w:uiPriority="49"/>
-    <w:lsdException w:name="Grid Table 5 Dark Accent 1" w:uiPriority="50"/>
-    <w:lsdException w:name="Grid Table 6 Colorful Accent 1" w:uiPriority="51"/>
-    <w:lsdException w:name="Grid Table 7 Colorful Accent 1" w:uiPriority="52"/>
-    <w:lsdException w:name="Grid Table 1 Light Accent 2" w:uiPriority="46"/>
-    <w:lsdException w:name="Grid Table 2 Accent 2" w:uiPriority="47"/>
-    <w:lsdException w:name="Grid Table 3 Accent 2" w:uiPriority="48"/>
-    <w:lsdException w:name="Grid Table 4 Accent 2" w:uiPriority="49"/>
-    <w:lsdException w:name="Grid Table 5 Dark Accent 2" w:uiPriority="50"/>
-    <w:lsdException w:name="Grid Table 6 Colorful Accent 2" w:uiPriority="51"/>
-    <w:lsdException w:name="Grid Table 7 Colorful Accent 2" w:uiPriority="52"/>
-    <w:lsdException w:name="Grid Table 1 Light Accent 3" w:uiPriority="46"/>
-    <w:lsdException w:name="Grid Table 2 Accent 3" w:uiPriority="47"/>
-    <w:lsdException w:name="Grid Table 3 Accent 3" w:uiPriority="48"/>
-    <w:lsdException w:name="Grid Table 4 Accent 3" w:uiPriority="49"/>
-    <w:lsdException w:name="Grid Table 5 Dark Accent 3" w:uiPriority="50"/>
-    <w:lsdException w:name="Grid Table 6 Colorful Accent 3" w:uiPriority="51"/>
-    <w:lsdException w:name="Grid Table 7 Colorful Accent 3" w:uiPriority="52"/>
-    <w:lsdException w:name="Grid Table 1 Light Accent 4" w:uiPriority="46"/>
-    <w:lsdException w:name="Grid Table 2 Accent 4" w:uiPriority="47"/>
-    <w:lsdException w:name="Grid Table 3 Accent 4" w:uiPriority="48"/>
-    <w:lsdException w:name="Grid Table 4 Accent 4" w:uiPriority="49"/>
-    <w:lsdException w:name="Grid Table 5 Dark Accent 4" w:uiPriority="50"/>
-    <w:lsdException w:name="Grid Table 6 Colorful Accent 4" w:uiPriority="51"/>
-    <w:lsdException w:name="Grid Table 7 Colorful Accent 4" w:uiPriority="52"/>
-    <w:lsdException w:name="Grid Table 1 Light Accent 5" w:uiPriority="46"/>
-    <w:lsdException w:name="Grid Table 2 Accent 5" w:uiPriority="47"/>
-    <w:lsdException w:name="Grid Table 3 Accent 5" w:uiPriority="48"/>
-    <w:lsdException w:name="Grid Table 4 Accent 5" w:uiPriority="49"/>
-    <w:lsdException w:name="Grid Table 5 Dark Accent 5" w:uiPriority="50"/>
-    <w:lsdException w:name="Grid Table 6 Colorful Accent 5" w:uiPriority="51"/>
-    <w:lsdException w:name="Grid Table 7 Colorful Accent 5" w:uiPriority="52"/>
-    <w:lsdException w:name="Grid Table 1 Light Accent 6" w:uiPriority="46"/>
-    <w:lsdException w:name="Grid Table 2 Accent 6" w:uiPriority="47"/>
-    <w:lsdException w:name="Grid Table 3 Accent 6" w:uiPriority="48"/>
-    <w:lsdException w:name="Grid Table 4 Accent 6" w:uiPriority="49"/>
-    <w:lsdException w:name="Grid Table 5 Dark Accent 6" w:uiPriority="50"/>
-    <w:lsdException w:name="Grid Table 6 Colorful Accent 6" w:uiPriority="51"/>
-    <w:lsdException w:name="Grid Table 7 Colorful Accent 6" w:uiPriority="52"/>
-    <w:lsdException w:name="List Table 1 Light" w:uiPriority="46"/>
-    <w:lsdException w:name="List Table 2" w:uiPriority="47"/>
-    <w:lsdException w:name="List Table 3" w:uiPriority="48"/>
-    <w:lsdException w:name="List Table 4" w:uiPriority="49"/>
-    <w:lsdException w:name="List Table 5 Dark" w:uiPriority="50"/>
-    <w:lsdException w:name="List Table 6 Colorful" w:uiPriority="51"/>
-    <w:lsdException w:name="List Table 7 Colorful" w:uiPriority="52"/>
-    <w:lsdException w:name="List Table 1 Light Accent 1" w:uiPriority="46"/>
-    <w:lsdException w:name="List Table 2 Accent 1" w:uiPriority="47"/>
-    <w:lsdException w:name="List Table 3 Accent 1" w:uiPriority="48"/>
-    <w:lsdException w:name="List Table 4 Accent 1" w:uiPriority="49"/>
-    <w:lsdException w:name="List Table 5 Dark Accent 1" w:uiPriority="50"/>
-    <w:lsdException w:name="List Table 6 Colorful Accent 1" w:uiPriority="51"/>
-    <w:lsdException w:name="List Table 7 Colorful Accent 1" w:uiPriority="52"/>
-    <w:lsdException w:name="List Table 1 Light Accent 2" w:uiPriority="46"/>
-    <w:lsdException w:name="List Table 2 Accent 2" w:uiPriority="47"/>
-    <w:lsdException w:name="List Table 3 Accent 2" w:uiPriority="48"/>
-    <w:lsdException w:name="List Table 4 Accent 2" w:uiPriority="49"/>
-    <w:lsdException w:name="List Table 5 Dark Accent 2" w:uiPriority="50"/>
-    <w:lsdException w:name="List Table 6 Colorful Accent 2" w:uiPriority="51"/>
-    <w:lsdException w:name="List Table 7 Colorful Accent 2" w:uiPriority="52"/>
-    <w:lsdException w:name="List Table 1 Light Accent 3" w:uiPriority="46"/>
-    <w:lsdException w:name="List Table 2 Accent 3" w:uiPriority="47"/>
-    <w:lsdException w:name="List Table 3 Accent 3" w:uiPriority="48"/>
-    <w:lsdException w:name="List Table 4 Accent 3" w:uiPriority="49"/>
-    <w:lsdException w:name="List Table 5 Dark Accent 3" w:uiPriority="50"/>
-    <w:lsdException w:name="List Table 6 Colorful Accent 3" w:uiPriority="51"/>
-    <w:lsdException w:name="List Table 7 Colorful Accent 3" w:uiPriority="52"/>
-    <w:lsdException w:name="List Table 1 Light Accent 4" w:uiPriority="46"/>
-    <w:lsdException w:name="List Table 2 Accent 4" w:uiPriority="47"/>
-    <w:lsdException w:name="List Table 3 Accent 4" w:uiPriority="48"/>
-    <w:lsdException w:name="List Table 4 Accent 4" w:uiPriority="49"/>
-    <w:lsdException w:name="List Table 5 Dark Accent 4" w:uiPriority="50"/>
-    <w:lsdException w:name="List Table 6 Colorful Accent 4" w:uiPriority="51"/>
-    <w:lsdException w:name="List Table 7 Colorful Accent 4" w:uiPriority="52"/>
-    <w:lsdException w:name="List Table 1 Light Accent 5" w:uiPriority="46"/>
-    <w:lsdException w:name="List Table 2 Accent 5" w:uiPriority="47"/>
-    <w:lsdException w:name="List Table 3 Accent 5" w:uiPriority="48"/>
-    <w:lsdException w:name="List Table 4 Accent 5" w:uiPriority="49"/>
-    <w:lsdException w:name="List Table 5 Dark Accent 5" w:uiPriority="50"/>
-    <w:lsdException w:name="List Table 6 Colorful Accent 5" w:uiPriority="51"/>
-    <w:lsdException w:name="List Table 7 Colorful Accent 5" w:uiPriority="52"/>
-    <w:lsdException w:name="List Table 1 Light Accent 6" w:uiPriority="46"/>
-    <w:lsdException w:name="List Table 2 Accent 6" w:uiPriority="47"/>
-    <w:lsdException w:name="List Table 3 Accent 6" w:uiPriority="48"/>
-    <w:lsdException w:name="List Table 4 Accent 6" w:uiPriority="49"/>
-    <w:lsdException w:name="List Table 5 Dark Accent 6" w:uiPriority="50"/>
-    <w:lsdException w:name="List Table 6 Colorful Accent 6" w:uiPriority="51"/>
-    <w:lsdException w:name="List Table 7 Colorful Accent 6" w:uiPriority="52"/>
-    <w:lsdException w:name="Mention" w:semiHidden="1" w:unhideWhenUsed="1"/>
-    <w:lsdException w:name="Smart Hyperlink" w:semiHidden="1" w:unhideWhenUsed="1"/>
-    <w:lsdException w:name="Hashtag" w:semiHidden="1" w:unhideWhenUsed="1"/>
-    <w:lsdException w:name="Unresolved Mention" w:semiHidden="1" w:unhideWhenUsed="1"/>
+  <w:latentStyles w:defLockedState="0" w:defUIPriority="99" w:defSemiHidden="1" w:defUnhideWhenUsed="1" w:defQFormat="0" w:count="267">
+    <w:lsdException w:name="Normal" w:semiHidden="0" w:uiPriority="0" w:unhideWhenUsed="0" w:qFormat="1"/>
+    <w:lsdException w:name="heading 1" w:semiHidden="0" w:uiPriority="9" w:unhideWhenUsed="0" w:qFormat="1"/>
+    <w:lsdException w:name="heading 2" w:uiPriority="9" w:qFormat="1"/>
+    <w:lsdException w:name="heading 3" w:uiPriority="9" w:qFormat="1"/>
+    <w:lsdException w:name="heading 4" w:uiPriority="9" w:qFormat="1"/>
+    <w:lsdException w:name="heading 5" w:uiPriority="9" w:qFormat="1"/>
+    <w:lsdException w:name="heading 6" w:uiPriority="9" w:qFormat="1"/>
+    <w:lsdException w:name="heading 7" w:uiPriority="9" w:qFormat="1"/>
+    <w:lsdException w:name="heading 8" w:uiPriority="9" w:qFormat="1"/>
+    <w:lsdException w:name="heading 9" w:uiPriority="9" w:qFormat="1"/>
+    <w:lsdException w:name="toc 1" w:uiPriority="39"/>
+    <w:lsdException w:name="toc 2" w:uiPriority="39"/>
+    <w:lsdException w:name="toc 3" w:uiPriority="39"/>
+    <w:lsdException w:name="toc 4" w:uiPriority="39"/>
+    <w:lsdException w:name="toc 5" w:uiPriority="39"/>
+    <w:lsdException w:name="toc 6" w:uiPriority="39"/>
+    <w:lsdException w:name="toc 7" w:uiPriority="39"/>
+    <w:lsdException w:name="toc 8" w:uiPriority="39"/>
+    <w:lsdException w:name="toc 9" w:uiPriority="39"/>
+    <w:lsdException w:name="caption" w:uiPriority="35" w:qFormat="1"/>
+    <w:lsdException w:name="Title" w:semiHidden="0" w:uiPriority="10" w:unhideWhenUsed="0" w:qFormat="1"/>
+    <w:lsdException w:name="Default Paragraph Font" w:uiPriority="1"/>
+    <w:lsdException w:name="Subtitle" w:semiHidden="0" w:uiPriority="11" w:unhideWhenUsed="0" w:qFormat="1"/>
+    <w:lsdException w:name="Strong" w:semiHidden="0" w:uiPriority="22" w:unhideWhenUsed="0" w:qFormat="1"/>
+    <w:lsdException w:name="Emphasis" w:semiHidden="0" w:uiPriority="20" w:unhideWhenUsed="0" w:qFormat="1"/>
+    <w:lsdException w:name="Table Grid" w:uiPriority="39"/>
+    <w:lsdException w:name="Placeholder Text" w:unhideWhenUsed="0"/>
+    <w:lsdException w:name="No Spacing" w:semiHidden="0" w:uiPriority="1" w:unhideWhenUsed="0" w:qFormat="1"/>
+    <w:lsdException w:name="Light Shading" w:semiHidden="0" w:uiPriority="60" w:unhideWhenUsed="0"/>
+    <w:lsdException w:name="Light List" w:semiHidden="0" w:uiPriority="61" w:unhideWhenUsed="0"/>
+    <w:lsdException w:name="Light Grid" w:semiHidden="0" w:uiPriority="62" w:unhideWhenUsed="0"/>
+    <w:lsdException w:name="Medium Shading 1" w:semiHidden="0" w:uiPriority="63" w:unhideWhenUsed="0"/>
+    <w:lsdException w:name="Medium Shading 2" w:semiHidden="0" w:uiPriority="64" w:unhideWhenUsed="0"/>
+    <w:lsdException w:name="Medium List 1" w:semiHidden="0" w:uiPriority="65" w:unhideWhenUsed="0"/>
+    <w:lsdException w:name="Medium List 2" w:semiHidden="0" w:uiPriority="66" w:unhideWhenUsed="0"/>
+    <w:lsdException w:name="Medium Grid 1" w:semiHidden="0" w:uiPriority="67" w:unhideWhenUsed="0"/>
+    <w:lsdException w:name="Medium Grid 2" w:semiHidden="0" w:uiPriority="68" w:unhideWhenUsed="0"/>
+    <w:lsdException w:name="Medium Grid 3" w:semiHidden="0" w:uiPriority="69" w:unhideWhenUsed="0"/>
+    <w:lsdException w:name="Dark List" w:semiHidden="0" w:uiPriority="70" w:unhideWhenUsed="0"/>
+    <w:lsdException w:name="Colorful Shading" w:semiHidden="0" w:uiPriority="71" w:unhideWhenUsed="0"/>
+    <w:lsdException w:name="Colorful List" w:semiHidden="0" w:uiPriority="72" w:unhideWhenUsed="0"/>
+    <w:lsdException w:name="Colorful Grid" w:semiHidden="0" w:uiPriority="73" w:unhideWhenUsed="0"/>
+    <w:lsdException w:name="Light Shading Accent 1" w:semiHidden="0" w:uiPriority="60" w:unhideWhenUsed="0"/>
+    <w:lsdException w:name="Light List Accent 1" w:semiHidden="0" w:uiPriority="61" w:unhideWhenUsed="0"/>
+    <w:lsdException w:name="Light Grid Accent 1" w:semiHidden="0" w:uiPriority="62" w:unhideWhenUsed="0"/>
+    <w:lsdException w:name="Medium Shading 1 Accent 1" w:semiHidden="0" w:uiPriority="63" w:unhideWhenUsed="0"/>
+    <w:lsdException w:name="Medium Shading 2 Accent 1" w:semiHidden="0" w:uiPriority="64" w:unhideWhenUsed="0"/>
+    <w:lsdException w:name="Medium List 1 Accent 1" w:semiHidden="0" w:uiPriority="65" w:unhideWhenUsed="0"/>
+    <w:lsdException w:name="Revision" w:unhideWhenUsed="0"/>
+    <w:lsdException w:name="List Paragraph" w:semiHidden="0" w:uiPriority="34" w:unhideWhenUsed="0" w:qFormat="1"/>
+    <w:lsdException w:name="Quote" w:semiHidden="0" w:uiPriority="29" w:unhideWhenUsed="0" w:qFormat="1"/>
+    <w:lsdException w:name="Intense Quote" w:semiHidden="0" w:uiPriority="30" w:unhideWhenUsed="0" w:qFormat="1"/>
+    <w:lsdException w:name="Medium List 2 Accent 1" w:semiHidden="0" w:uiPriority="66" w:unhideWhenUsed="0"/>
+    <w:lsdException w:name="Medium Grid 1 Accent 1" w:semiHidden="0" w:uiPriority="67" w:unhideWhenUsed="0"/>
+    <w:lsdException w:name="Medium Grid 2 Accent 1" w:semiHidden="0" w:uiPriority="68" w:unhideWhenUsed="0"/>
+    <w:lsdException w:name="Medium Grid 3 Accent 1" w:semiHidden="0" w:uiPriority="69" w:unhideWhenUsed="0"/>
+    <w:lsdException w:name="Dark List Accent 1" w:semiHidden="0" w:uiPriority="70" w:unhideWhenUsed="0"/>
+    <w:lsdException w:name="Colorful Shading Accent 1" w:semiHidden="0" w:uiPriority="71" w:unhideWhenUsed="0"/>
+    <w:lsdException w:name="Colorful List Accent 1" w:semiHidden="0" w:uiPriority="72" w:unhideWhenUsed="0"/>
+    <w:lsdException w:name="Colorful Grid Accent 1" w:semiHidden="0" w:uiPriority="73" w:unhideWhenUsed="0"/>
+    <w:lsdException w:name="Light Shading Accent 2" w:semiHidden="0" w:uiPriority="60" w:unhideWhenUsed="0"/>
+    <w:lsdException w:name="Light List Accent 2" w:semiHidden="0" w:uiPriority="61" w:unhideWhenUsed="0"/>
+    <w:lsdException w:name="Light Grid Accent 2" w:semiHidden="0" w:uiPriority="62" w:unhideWhenUsed="0"/>
+    <w:lsdException w:name="Medium Shading 1 Accent 2" w:semiHidden="0" w:uiPriority="63" w:unhideWhenUsed="0"/>
+    <w:lsdException w:name="Medium Shading 2 Accent 2" w:semiHidden="0" w:uiPriority="64" w:unhideWhenUsed="0"/>
+    <w:lsdException w:name="Medium List 1 Accent 2" w:semiHidden="0" w:uiPriority="65" w:unhideWhenUsed="0"/>
+    <w:lsdException w:name="Medium List 2 Accent 2" w:semiHidden="0" w:uiPriority="66" w:unhideWhenUsed="0"/>
+    <w:lsdException w:name="Medium Grid 1 Accent 2" w:semiHidden="0" w:uiPriority="67" w:unhideWhenUsed="0"/>
+    <w:lsdException w:name="Medium Grid 2 Accent 2" w:semiHidden="0" w:uiPriority="68" w:unhideWhenUsed="0"/>
+    <w:lsdException w:name="Medium Grid 3 Accent 2" w:semiHidden="0" w:uiPriority="69" w:unhideWhenUsed="0"/>
+    <w:lsdException w:name="Dark List Accent 2" w:semiHidden="0" w:uiPriority="70" w:unhideWhenUsed="0"/>
+    <w:lsdException w:name="Colorful Shading Accent 2" w:semiHidden="0" w:uiPriority="71" w:unhideWhenUsed="0"/>
+    <w:lsdException w:name="Colorful List Accent 2" w:semiHidden="0" w:uiPriority="72" w:unhideWhenUsed="0"/>
+    <w:lsdException w:name="Colorful Grid Accent 2" w:semiHidden="0" w:uiPriority="73" w:unhideWhenUsed="0"/>
+    <w:lsdException w:name="Light Shading Accent 3" w:semiHidden="0" w:uiPriority="60" w:unhideWhenUsed="0"/>
+    <w:lsdException w:name="Light List Accent 3" w:semiHidden="0" w:uiPriority="61" w:unhideWhenUsed="0"/>
+    <w:lsdException w:name="Light Grid Accent 3" w:semiHidden="0" w:uiPriority="62" w:unhideWhenUsed="0"/>
+    <w:lsdException w:name="Medium Shading 1 Accent 3" w:semiHidden="0" w:uiPriority="63" w:unhideWhenUsed="0"/>
+    <w:lsdException w:name="Medium Shading 2 Accent 3" w:semiHidden="0" w:uiPriority="64" w:unhideWhenUsed="0"/>
+    <w:lsdException w:name="Medium List 1 Accent 3" w:semiHidden="0" w:uiPriority="65" w:unhideWhenUsed="0"/>
+    <w:lsdException w:name="Medium List 2 Accent 3" w:semiHidden="0" w:uiPriority="66" w:unhideWhenUsed="0"/>
+    <w:lsdException w:name="Medium Grid 1 Accent 3" w:semiHidden="0" w:uiPriority="67" w:unhideWhenUsed="0"/>
+    <w:lsdException w:name="Medium Grid 2 Accent 3" w:semiHidden="0" w:uiPriority="68" w:unhideWhenUsed="0"/>
+    <w:lsdException w:name="Medium Grid 3 Accent 3" w:semiHidden="0" w:uiPriority="69" w:unhideWhenUsed="0"/>
+    <w:lsdException w:name="Dark List Accent 3" w:semiHidden="0" w:uiPriority="70" w:unhideWhenUsed="0"/>
+    <w:lsdException w:name="Colorful Shading Accent 3" w:semiHidden="0" w:uiPriority="71" w:unhideWhenUsed="0"/>
+    <w:lsdException w:name="Colorful List Accent 3" w:semiHidden="0" w:uiPriority="72" w:unhideWhenUsed="0"/>
+    <w:lsdException w:name="Colorful Grid Accent 3" w:semiHidden="0" w:uiPriority="73" w:unhideWhenUsed="0"/>
+    <w:lsdException w:name="Light Shading Accent 4" w:semiHidden="0" w:uiPriority="60" w:unhideWhenUsed="0"/>
+    <w:lsdException w:name="Light List Accent 4" w:semiHidden="0" w:uiPriority="61" w:unhideWhenUsed="0"/>
+    <w:lsdException w:name="Light Grid Accent 4" w:semiHidden="0" w:uiPriority="62" w:unhideWhenUsed="0"/>
+    <w:lsdException w:name="Medium Shading 1 Accent 4" w:semiHidden="0" w:uiPriority="63" w:unhideWhenUsed="0"/>
+    <w:lsdException w:name="Medium Shading 2 Accent 4" w:semiHidden="0" w:uiPriority="64" w:unhideWhenUsed="0"/>
+    <w:lsdException w:name="Medium List 1 Accent 4" w:semiHidden="0" w:uiPriority="65" w:unhideWhenUsed="0"/>
+    <w:lsdException w:name="Medium List 2 Accent 4" w:semiHidden="0" w:uiPriority="66" w:unhideWhenUsed="0"/>
+    <w:lsdException w:name="Medium Grid 1 Accent 4" w:semiHidden="0" w:uiPriority="67" w:unhideWhenUsed="0"/>
+    <w:lsdException w:name="Medium Grid 2 Accent 4" w:semiHidden="0" w:uiPriority="68" w:unhideWhenUsed="0"/>
+    <w:lsdException w:name="Medium Grid 3 Accent 4" w:semiHidden="0" w:uiPriority="69" w:unhideWhenUsed="0"/>
+    <w:lsdException w:name="Dark List Accent 4" w:semiHidden="0" w:uiPriority="70" w:unhideWhenUsed="0"/>
+    <w:lsdException w:name="Colorful Shading Accent 4" w:semiHidden="0" w:uiPriority="71" w:unhideWhenUsed="0"/>
+    <w:lsdException w:name="Colorful List Accent 4" w:semiHidden="0" w:uiPriority="72" w:unhideWhenUsed="0"/>
+    <w:lsdException w:name="Colorful Grid Accent 4" w:semiHidden="0" w:uiPriority="73" w:unhideWhenUsed="0"/>
+    <w:lsdException w:name="Light Shading Accent 5" w:semiHidden="0" w:uiPriority="60" w:unhideWhenUsed="0"/>
+    <w:lsdException w:name="Light List Accent 5" w:semiHidden="0" w:uiPriority="61" w:unhideWhenUsed="0"/>
+    <w:lsdException w:name="Light Grid Accent 5" w:semiHidden="0" w:uiPriority="62" w:unhideWhenUsed="0"/>
+    <w:lsdException w:name="Medium Shading 1 Accent 5" w:semiHidden="0" w:uiPriority="63" w:unhideWhenUsed="0"/>
+    <w:lsdException w:name="Medium Shading 2 Accent 5" w:semiHidden="0" w:uiPriority="64" w:unhideWhenUsed="0"/>
+    <w:lsdException w:name="Medium List 1 Accent 5" w:semiHidden="0" w:uiPriority="65" w:unhideWhenUsed="0"/>
+    <w:lsdException w:name="Medium List 2 Accent 5" w:semiHidden="0" w:uiPriority="66" w:unhideWhenUsed="0"/>
+    <w:lsdException w:name="Medium Grid 1 Accent 5" w:semiHidden="0" w:uiPriority="67" w:unhideWhenUsed="0"/>
+    <w:lsdException w:name="Medium Grid 2 Accent 5" w:semiHidden="0" w:uiPriority="68" w:unhideWhenUsed="0"/>
+    <w:lsdException w:name="Medium Grid 3 Accent 5" w:semiHidden="0" w:uiPriority="69" w:unhideWhenUsed="0"/>
+    <w:lsdException w:name="Dark List Accent 5" w:semiHidden="0" w:uiPriority="70" w:unhideWhenUsed="0"/>
+    <w:lsdException w:name="Colorful Shading Accent 5" w:semiHidden="0" w:uiPriority="71" w:unhideWhenUsed="0"/>
+    <w:lsdException w:name="Colorful List Accent 5" w:semiHidden="0" w:uiPriority="72" w:unhideWhenUsed="0"/>
+    <w:lsdException w:name="Colorful Grid Accent 5" w:semiHidden="0" w:uiPriority="73" w:unhideWhenUsed="0"/>
+    <w:lsdException w:name="Light Shading Accent 6" w:semiHidden="0" w:uiPriority="60" w:unhideWhenUsed="0"/>
+    <w:lsdException w:name="Light List Accent 6" w:semiHidden="0" w:uiPriority="61" w:unhideWhenUsed="0"/>
+    <w:lsdException w:name="Light Grid Accent 6" w:semiHidden="0" w:uiPriority="62" w:unhideWhenUsed="0"/>
+    <w:lsdException w:name="Medium Shading 1 Accent 6" w:semiHidden="0" w:uiPriority="63" w:unhideWhenUsed="0"/>
+    <w:lsdException w:name="Medium Shading 2 Accent 6" w:semiHidden="0" w:uiPriority="64" w:unhideWhenUsed="0"/>
+    <w:lsdException w:name="Medium List 1 Accent 6" w:semiHidden="0" w:uiPriority="65" w:unhideWhenUsed="0"/>
+    <w:lsdException w:name="Medium List 2 Accent 6" w:semiHidden="0" w:uiPriority="66" w:unhideWhenUsed="0"/>
+    <w:lsdException w:name="Medium Grid 1 Accent 6" w:semiHidden="0" w:uiPriority="67" w:unhideWhenUsed="0"/>
+    <w:lsdException w:name="Medium Grid 2 Accent 6" w:semiHidden="0" w:uiPriority="68" w:unhideWhenUsed="0"/>
+    <w:lsdException w:name="Medium Grid 3 Accent 6" w:semiHidden="0" w:uiPriority="69" w:unhideWhenUsed="0"/>
+    <w:lsdException w:name="Dark List Accent 6" w:semiHidden="0" w:uiPriority="70" w:unhideWhenUsed="0"/>
+    <w:lsdException w:name="Colorful Shading Accent 6" w:semiHidden="0" w:uiPriority="71" w:unhideWhenUsed="0"/>
+    <w:lsdException w:name="Colorful List Accent 6" w:semiHidden="0" w:uiPriority="72" w:unhideWhenUsed="0"/>
+    <w:lsdException w:name="Colorful Grid Accent 6" w:semiHidden="0" w:uiPriority="73" w:unhideWhenUsed="0"/>
+    <w:lsdException w:name="Subtle Emphasis" w:semiHidden="0" w:uiPriority="19" w:unhideWhenUsed="0" w:qFormat="1"/>
+    <w:lsdException w:name="Intense Emphasis" w:semiHidden="0" w:uiPriority="21" w:unhideWhenUsed="0" w:qFormat="1"/>
+    <w:lsdException w:name="Subtle Reference" w:semiHidden="0" w:uiPriority="31" w:unhideWhenUsed="0" w:qFormat="1"/>
+    <w:lsdException w:name="Intense Reference" w:semiHidden="0" w:uiPriority="32" w:unhideWhenUsed="0" w:qFormat="1"/>
+    <w:lsdException w:name="Book Title" w:semiHidden="0" w:uiPriority="33" w:unhideWhenUsed="0" w:qFormat="1"/>
+    <w:lsdException w:name="Bibliography" w:uiPriority="37"/>
+    <w:lsdException w:name="TOC Heading" w:uiPriority="39" w:qFormat="1"/>
   </w:latentStyles>
   <w:style w:type="paragraph" w:default="1" w:styleId="Normal">
     <w:name w:val="Normal"/>
     <w:qFormat/>
     <w:rsid w:val="00D20B5D"/>
   </w:style>
-  <w:style w:type="character" w:default="1" w:styleId="VarsaylanParagrafYazTipi">
+  <w:style w:type="character" w:default="1" w:styleId="DefaultParagraphFont">
     <w:name w:val="Default Paragraph Font"/>
     <w:uiPriority w:val="1"/>
     <w:semiHidden/>
     <w:unhideWhenUsed/>
   </w:style>
-  <w:style w:type="table" w:default="1" w:styleId="NormalTablo">
+  <w:style w:type="table" w:default="1" w:styleId="TableNormal">
     <w:name w:val="Normal Table"/>
     <w:uiPriority w:val="99"/>
     <w:semiHidden/>
@@ -3519,7 +3920,7 @@
       </w:tblCellMar>
     </w:tblPr>
   </w:style>
-  <w:style w:type="numbering" w:default="1" w:styleId="ListeYok">
+  <w:style w:type="numbering" w:default="1" w:styleId="NoList">
     <w:name w:val="No List"/>
     <w:uiPriority w:val="99"/>
     <w:semiHidden/>
@@ -3541,7 +3942,7 @@
       <w:lang w:eastAsia="en-GB"/>
     </w:rPr>
   </w:style>
-  <w:style w:type="paragraph" w:styleId="ListeParagraf">
+  <w:style w:type="paragraph" w:styleId="ListParagraph">
     <w:name w:val="List Paragraph"/>
     <w:basedOn w:val="Normal"/>
     <w:uiPriority w:val="34"/>
@@ -3552,9 +3953,9 @@
       <w:contextualSpacing/>
     </w:pPr>
   </w:style>
-  <w:style w:type="character" w:styleId="YerTutucuMetni">
+  <w:style w:type="character" w:styleId="PlaceholderText">
     <w:name w:val="Placeholder Text"/>
-    <w:basedOn w:val="VarsaylanParagrafYazTipi"/>
+    <w:basedOn w:val="DefaultParagraphFont"/>
     <w:uiPriority w:val="99"/>
     <w:semiHidden/>
     <w:rsid w:val="00D20B5D"/>
@@ -3562,10 +3963,10 @@
       <w:color w:val="808080"/>
     </w:rPr>
   </w:style>
-  <w:style w:type="paragraph" w:styleId="BalonMetni">
+  <w:style w:type="paragraph" w:styleId="BalloonText">
     <w:name w:val="Balloon Text"/>
     <w:basedOn w:val="Normal"/>
-    <w:link w:val="BalonMetniChar"/>
+    <w:link w:val="BalloonTextChar"/>
     <w:uiPriority w:val="99"/>
     <w:semiHidden/>
     <w:unhideWhenUsed/>
@@ -3579,10 +3980,268 @@
       <w:szCs w:val="16"/>
     </w:rPr>
   </w:style>
-  <w:style w:type="character" w:customStyle="1" w:styleId="BalonMetniChar">
-    <w:name w:val="Balon Metni Char"/>
-    <w:basedOn w:val="VarsaylanParagrafYazTipi"/>
-    <w:link w:val="BalonMetni"/>
+  <w:style w:type="character" w:customStyle="1" w:styleId="BalloonTextChar">
+    <w:name w:val="Balloon Text Char"/>
+    <w:basedOn w:val="DefaultParagraphFont"/>
+    <w:link w:val="BalloonText"/>
+    <w:uiPriority w:val="99"/>
+    <w:semiHidden/>
+    <w:rsid w:val="00F04A5D"/>
+    <w:rPr>
+      <w:rFonts w:ascii="Tahoma" w:hAnsi="Tahoma" w:cs="Tahoma"/>
+      <w:sz w:val="16"/>
+      <w:szCs w:val="16"/>
+    </w:rPr>
+  </w:style>
+</w:styles>
+</file>
+
+<file path=word/stylesWithEffects.xml><?xml version="1.0" encoding="utf-8"?>
+<w:styles xmlns:wpc="http://schemas.microsoft.com/office/word/2010/wordprocessingCanvas" xmlns:mc="http://schemas.openxmlformats.org/markup-compatibility/2006" xmlns:o="urn:schemas-microsoft-com:office:office" xmlns:r="http://schemas.openxmlformats.org/officeDocument/2006/relationships" xmlns:m="http://schemas.openxmlformats.org/officeDocument/2006/math" xmlns:v="urn:schemas-microsoft-com:vml" xmlns:wp14="http://schemas.microsoft.com/office/word/2010/wordprocessingDrawing" xmlns:wp="http://schemas.openxmlformats.org/drawingml/2006/wordprocessingDrawing" xmlns:w10="urn:schemas-microsoft-com:office:word" xmlns:w="http://schemas.openxmlformats.org/wordprocessingml/2006/main" xmlns:w14="http://schemas.microsoft.com/office/word/2010/wordml" xmlns:wpg="http://schemas.microsoft.com/office/word/2010/wordprocessingGroup" xmlns:wpi="http://schemas.microsoft.com/office/word/2010/wordprocessingInk" xmlns:wne="http://schemas.microsoft.com/office/word/2006/wordml" xmlns:wps="http://schemas.microsoft.com/office/word/2010/wordprocessingShape" mc:Ignorable="w14 wp14">
+  <w:docDefaults>
+    <w:rPrDefault>
+      <w:rPr>
+        <w:rFonts w:asciiTheme="minorHAnsi" w:eastAsiaTheme="minorHAnsi" w:hAnsiTheme="minorHAnsi" w:cstheme="minorBidi"/>
+        <w:sz w:val="22"/>
+        <w:szCs w:val="22"/>
+        <w:lang w:val="en-GB" w:eastAsia="en-US" w:bidi="ar-SA"/>
+      </w:rPr>
+    </w:rPrDefault>
+    <w:pPrDefault>
+      <w:pPr>
+        <w:spacing w:after="160" w:line="259" w:lineRule="auto"/>
+      </w:pPr>
+    </w:pPrDefault>
+  </w:docDefaults>
+  <w:latentStyles w:defLockedState="0" w:defUIPriority="99" w:defSemiHidden="1" w:defUnhideWhenUsed="1" w:defQFormat="0" w:count="267">
+    <w:lsdException w:name="Normal" w:semiHidden="0" w:uiPriority="0" w:unhideWhenUsed="0" w:qFormat="1"/>
+    <w:lsdException w:name="heading 1" w:semiHidden="0" w:uiPriority="9" w:unhideWhenUsed="0" w:qFormat="1"/>
+    <w:lsdException w:name="heading 2" w:uiPriority="9" w:qFormat="1"/>
+    <w:lsdException w:name="heading 3" w:uiPriority="9" w:qFormat="1"/>
+    <w:lsdException w:name="heading 4" w:uiPriority="9" w:qFormat="1"/>
+    <w:lsdException w:name="heading 5" w:uiPriority="9" w:qFormat="1"/>
+    <w:lsdException w:name="heading 6" w:uiPriority="9" w:qFormat="1"/>
+    <w:lsdException w:name="heading 7" w:uiPriority="9" w:qFormat="1"/>
+    <w:lsdException w:name="heading 8" w:uiPriority="9" w:qFormat="1"/>
+    <w:lsdException w:name="heading 9" w:uiPriority="9" w:qFormat="1"/>
+    <w:lsdException w:name="toc 1" w:uiPriority="39"/>
+    <w:lsdException w:name="toc 2" w:uiPriority="39"/>
+    <w:lsdException w:name="toc 3" w:uiPriority="39"/>
+    <w:lsdException w:name="toc 4" w:uiPriority="39"/>
+    <w:lsdException w:name="toc 5" w:uiPriority="39"/>
+    <w:lsdException w:name="toc 6" w:uiPriority="39"/>
+    <w:lsdException w:name="toc 7" w:uiPriority="39"/>
+    <w:lsdException w:name="toc 8" w:uiPriority="39"/>
+    <w:lsdException w:name="toc 9" w:uiPriority="39"/>
+    <w:lsdException w:name="caption" w:uiPriority="35" w:qFormat="1"/>
+    <w:lsdException w:name="Title" w:semiHidden="0" w:uiPriority="10" w:unhideWhenUsed="0" w:qFormat="1"/>
+    <w:lsdException w:name="Default Paragraph Font" w:uiPriority="1"/>
+    <w:lsdException w:name="Subtitle" w:semiHidden="0" w:uiPriority="11" w:unhideWhenUsed="0" w:qFormat="1"/>
+    <w:lsdException w:name="Strong" w:semiHidden="0" w:uiPriority="22" w:unhideWhenUsed="0" w:qFormat="1"/>
+    <w:lsdException w:name="Emphasis" w:semiHidden="0" w:uiPriority="20" w:unhideWhenUsed="0" w:qFormat="1"/>
+    <w:lsdException w:name="Table Grid" w:uiPriority="39"/>
+    <w:lsdException w:name="Placeholder Text" w:unhideWhenUsed="0"/>
+    <w:lsdException w:name="No Spacing" w:semiHidden="0" w:uiPriority="1" w:unhideWhenUsed="0" w:qFormat="1"/>
+    <w:lsdException w:name="Light Shading" w:semiHidden="0" w:uiPriority="60" w:unhideWhenUsed="0"/>
+    <w:lsdException w:name="Light List" w:semiHidden="0" w:uiPriority="61" w:unhideWhenUsed="0"/>
+    <w:lsdException w:name="Light Grid" w:semiHidden="0" w:uiPriority="62" w:unhideWhenUsed="0"/>
+    <w:lsdException w:name="Medium Shading 1" w:semiHidden="0" w:uiPriority="63" w:unhideWhenUsed="0"/>
+    <w:lsdException w:name="Medium Shading 2" w:semiHidden="0" w:uiPriority="64" w:unhideWhenUsed="0"/>
+    <w:lsdException w:name="Medium List 1" w:semiHidden="0" w:uiPriority="65" w:unhideWhenUsed="0"/>
+    <w:lsdException w:name="Medium List 2" w:semiHidden="0" w:uiPriority="66" w:unhideWhenUsed="0"/>
+    <w:lsdException w:name="Medium Grid 1" w:semiHidden="0" w:uiPriority="67" w:unhideWhenUsed="0"/>
+    <w:lsdException w:name="Medium Grid 2" w:semiHidden="0" w:uiPriority="68" w:unhideWhenUsed="0"/>
+    <w:lsdException w:name="Medium Grid 3" w:semiHidden="0" w:uiPriority="69" w:unhideWhenUsed="0"/>
+    <w:lsdException w:name="Dark List" w:semiHidden="0" w:uiPriority="70" w:unhideWhenUsed="0"/>
+    <w:lsdException w:name="Colorful Shading" w:semiHidden="0" w:uiPriority="71" w:unhideWhenUsed="0"/>
+    <w:lsdException w:name="Colorful List" w:semiHidden="0" w:uiPriority="72" w:unhideWhenUsed="0"/>
+    <w:lsdException w:name="Colorful Grid" w:semiHidden="0" w:uiPriority="73" w:unhideWhenUsed="0"/>
+    <w:lsdException w:name="Light Shading Accent 1" w:semiHidden="0" w:uiPriority="60" w:unhideWhenUsed="0"/>
+    <w:lsdException w:name="Light List Accent 1" w:semiHidden="0" w:uiPriority="61" w:unhideWhenUsed="0"/>
+    <w:lsdException w:name="Light Grid Accent 1" w:semiHidden="0" w:uiPriority="62" w:unhideWhenUsed="0"/>
+    <w:lsdException w:name="Medium Shading 1 Accent 1" w:semiHidden="0" w:uiPriority="63" w:unhideWhenUsed="0"/>
+    <w:lsdException w:name="Medium Shading 2 Accent 1" w:semiHidden="0" w:uiPriority="64" w:unhideWhenUsed="0"/>
+    <w:lsdException w:name="Medium List 1 Accent 1" w:semiHidden="0" w:uiPriority="65" w:unhideWhenUsed="0"/>
+    <w:lsdException w:name="Revision" w:unhideWhenUsed="0"/>
+    <w:lsdException w:name="List Paragraph" w:semiHidden="0" w:uiPriority="34" w:unhideWhenUsed="0" w:qFormat="1"/>
+    <w:lsdException w:name="Quote" w:semiHidden="0" w:uiPriority="29" w:unhideWhenUsed="0" w:qFormat="1"/>
+    <w:lsdException w:name="Intense Quote" w:semiHidden="0" w:uiPriority="30" w:unhideWhenUsed="0" w:qFormat="1"/>
+    <w:lsdException w:name="Medium List 2 Accent 1" w:semiHidden="0" w:uiPriority="66" w:unhideWhenUsed="0"/>
+    <w:lsdException w:name="Medium Grid 1 Accent 1" w:semiHidden="0" w:uiPriority="67" w:unhideWhenUsed="0"/>
+    <w:lsdException w:name="Medium Grid 2 Accent 1" w:semiHidden="0" w:uiPriority="68" w:unhideWhenUsed="0"/>
+    <w:lsdException w:name="Medium Grid 3 Accent 1" w:semiHidden="0" w:uiPriority="69" w:unhideWhenUsed="0"/>
+    <w:lsdException w:name="Dark List Accent 1" w:semiHidden="0" w:uiPriority="70" w:unhideWhenUsed="0"/>
+    <w:lsdException w:name="Colorful Shading Accent 1" w:semiHidden="0" w:uiPriority="71" w:unhideWhenUsed="0"/>
+    <w:lsdException w:name="Colorful List Accent 1" w:semiHidden="0" w:uiPriority="72" w:unhideWhenUsed="0"/>
+    <w:lsdException w:name="Colorful Grid Accent 1" w:semiHidden="0" w:uiPriority="73" w:unhideWhenUsed="0"/>
+    <w:lsdException w:name="Light Shading Accent 2" w:semiHidden="0" w:uiPriority="60" w:unhideWhenUsed="0"/>
+    <w:lsdException w:name="Light List Accent 2" w:semiHidden="0" w:uiPriority="61" w:unhideWhenUsed="0"/>
+    <w:lsdException w:name="Light Grid Accent 2" w:semiHidden="0" w:uiPriority="62" w:unhideWhenUsed="0"/>
+    <w:lsdException w:name="Medium Shading 1 Accent 2" w:semiHidden="0" w:uiPriority="63" w:unhideWhenUsed="0"/>
+    <w:lsdException w:name="Medium Shading 2 Accent 2" w:semiHidden="0" w:uiPriority="64" w:unhideWhenUsed="0"/>
+    <w:lsdException w:name="Medium List 1 Accent 2" w:semiHidden="0" w:uiPriority="65" w:unhideWhenUsed="0"/>
+    <w:lsdException w:name="Medium List 2 Accent 2" w:semiHidden="0" w:uiPriority="66" w:unhideWhenUsed="0"/>
+    <w:lsdException w:name="Medium Grid 1 Accent 2" w:semiHidden="0" w:uiPriority="67" w:unhideWhenUsed="0"/>
+    <w:lsdException w:name="Medium Grid 2 Accent 2" w:semiHidden="0" w:uiPriority="68" w:unhideWhenUsed="0"/>
+    <w:lsdException w:name="Medium Grid 3 Accent 2" w:semiHidden="0" w:uiPriority="69" w:unhideWhenUsed="0"/>
+    <w:lsdException w:name="Dark List Accent 2" w:semiHidden="0" w:uiPriority="70" w:unhideWhenUsed="0"/>
+    <w:lsdException w:name="Colorful Shading Accent 2" w:semiHidden="0" w:uiPriority="71" w:unhideWhenUsed="0"/>
+    <w:lsdException w:name="Colorful List Accent 2" w:semiHidden="0" w:uiPriority="72" w:unhideWhenUsed="0"/>
+    <w:lsdException w:name="Colorful Grid Accent 2" w:semiHidden="0" w:uiPriority="73" w:unhideWhenUsed="0"/>
+    <w:lsdException w:name="Light Shading Accent 3" w:semiHidden="0" w:uiPriority="60" w:unhideWhenUsed="0"/>
+    <w:lsdException w:name="Light List Accent 3" w:semiHidden="0" w:uiPriority="61" w:unhideWhenUsed="0"/>
+    <w:lsdException w:name="Light Grid Accent 3" w:semiHidden="0" w:uiPriority="62" w:unhideWhenUsed="0"/>
+    <w:lsdException w:name="Medium Shading 1 Accent 3" w:semiHidden="0" w:uiPriority="63" w:unhideWhenUsed="0"/>
+    <w:lsdException w:name="Medium Shading 2 Accent 3" w:semiHidden="0" w:uiPriority="64" w:unhideWhenUsed="0"/>
+    <w:lsdException w:name="Medium List 1 Accent 3" w:semiHidden="0" w:uiPriority="65" w:unhideWhenUsed="0"/>
+    <w:lsdException w:name="Medium List 2 Accent 3" w:semiHidden="0" w:uiPriority="66" w:unhideWhenUsed="0"/>
+    <w:lsdException w:name="Medium Grid 1 Accent 3" w:semiHidden="0" w:uiPriority="67" w:unhideWhenUsed="0"/>
+    <w:lsdException w:name="Medium Grid 2 Accent 3" w:semiHidden="0" w:uiPriority="68" w:unhideWhenUsed="0"/>
+    <w:lsdException w:name="Medium Grid 3 Accent 3" w:semiHidden="0" w:uiPriority="69" w:unhideWhenUsed="0"/>
+    <w:lsdException w:name="Dark List Accent 3" w:semiHidden="0" w:uiPriority="70" w:unhideWhenUsed="0"/>
+    <w:lsdException w:name="Colorful Shading Accent 3" w:semiHidden="0" w:uiPriority="71" w:unhideWhenUsed="0"/>
+    <w:lsdException w:name="Colorful List Accent 3" w:semiHidden="0" w:uiPriority="72" w:unhideWhenUsed="0"/>
+    <w:lsdException w:name="Colorful Grid Accent 3" w:semiHidden="0" w:uiPriority="73" w:unhideWhenUsed="0"/>
+    <w:lsdException w:name="Light Shading Accent 4" w:semiHidden="0" w:uiPriority="60" w:unhideWhenUsed="0"/>
+    <w:lsdException w:name="Light List Accent 4" w:semiHidden="0" w:uiPriority="61" w:unhideWhenUsed="0"/>
+    <w:lsdException w:name="Light Grid Accent 4" w:semiHidden="0" w:uiPriority="62" w:unhideWhenUsed="0"/>
+    <w:lsdException w:name="Medium Shading 1 Accent 4" w:semiHidden="0" w:uiPriority="63" w:unhideWhenUsed="0"/>
+    <w:lsdException w:name="Medium Shading 2 Accent 4" w:semiHidden="0" w:uiPriority="64" w:unhideWhenUsed="0"/>
+    <w:lsdException w:name="Medium List 1 Accent 4" w:semiHidden="0" w:uiPriority="65" w:unhideWhenUsed="0"/>
+    <w:lsdException w:name="Medium List 2 Accent 4" w:semiHidden="0" w:uiPriority="66" w:unhideWhenUsed="0"/>
+    <w:lsdException w:name="Medium Grid 1 Accent 4" w:semiHidden="0" w:uiPriority="67" w:unhideWhenUsed="0"/>
+    <w:lsdException w:name="Medium Grid 2 Accent 4" w:semiHidden="0" w:uiPriority="68" w:unhideWhenUsed="0"/>
+    <w:lsdException w:name="Medium Grid 3 Accent 4" w:semiHidden="0" w:uiPriority="69" w:unhideWhenUsed="0"/>
+    <w:lsdException w:name="Dark List Accent 4" w:semiHidden="0" w:uiPriority="70" w:unhideWhenUsed="0"/>
+    <w:lsdException w:name="Colorful Shading Accent 4" w:semiHidden="0" w:uiPriority="71" w:unhideWhenUsed="0"/>
+    <w:lsdException w:name="Colorful List Accent 4" w:semiHidden="0" w:uiPriority="72" w:unhideWhenUsed="0"/>
+    <w:lsdException w:name="Colorful Grid Accent 4" w:semiHidden="0" w:uiPriority="73" w:unhideWhenUsed="0"/>
+    <w:lsdException w:name="Light Shading Accent 5" w:semiHidden="0" w:uiPriority="60" w:unhideWhenUsed="0"/>
+    <w:lsdException w:name="Light List Accent 5" w:semiHidden="0" w:uiPriority="61" w:unhideWhenUsed="0"/>
+    <w:lsdException w:name="Light Grid Accent 5" w:semiHidden="0" w:uiPriority="62" w:unhideWhenUsed="0"/>
+    <w:lsdException w:name="Medium Shading 1 Accent 5" w:semiHidden="0" w:uiPriority="63" w:unhideWhenUsed="0"/>
+    <w:lsdException w:name="Medium Shading 2 Accent 5" w:semiHidden="0" w:uiPriority="64" w:unhideWhenUsed="0"/>
+    <w:lsdException w:name="Medium List 1 Accent 5" w:semiHidden="0" w:uiPriority="65" w:unhideWhenUsed="0"/>
+    <w:lsdException w:name="Medium List 2 Accent 5" w:semiHidden="0" w:uiPriority="66" w:unhideWhenUsed="0"/>
+    <w:lsdException w:name="Medium Grid 1 Accent 5" w:semiHidden="0" w:uiPriority="67" w:unhideWhenUsed="0"/>
+    <w:lsdException w:name="Medium Grid 2 Accent 5" w:semiHidden="0" w:uiPriority="68" w:unhideWhenUsed="0"/>
+    <w:lsdException w:name="Medium Grid 3 Accent 5" w:semiHidden="0" w:uiPriority="69" w:unhideWhenUsed="0"/>
+    <w:lsdException w:name="Dark List Accent 5" w:semiHidden="0" w:uiPriority="70" w:unhideWhenUsed="0"/>
+    <w:lsdException w:name="Colorful Shading Accent 5" w:semiHidden="0" w:uiPriority="71" w:unhideWhenUsed="0"/>
+    <w:lsdException w:name="Colorful List Accent 5" w:semiHidden="0" w:uiPriority="72" w:unhideWhenUsed="0"/>
+    <w:lsdException w:name="Colorful Grid Accent 5" w:semiHidden="0" w:uiPriority="73" w:unhideWhenUsed="0"/>
+    <w:lsdException w:name="Light Shading Accent 6" w:semiHidden="0" w:uiPriority="60" w:unhideWhenUsed="0"/>
+    <w:lsdException w:name="Light List Accent 6" w:semiHidden="0" w:uiPriority="61" w:unhideWhenUsed="0"/>
+    <w:lsdException w:name="Light Grid Accent 6" w:semiHidden="0" w:uiPriority="62" w:unhideWhenUsed="0"/>
+    <w:lsdException w:name="Medium Shading 1 Accent 6" w:semiHidden="0" w:uiPriority="63" w:unhideWhenUsed="0"/>
+    <w:lsdException w:name="Medium Shading 2 Accent 6" w:semiHidden="0" w:uiPriority="64" w:unhideWhenUsed="0"/>
+    <w:lsdException w:name="Medium List 1 Accent 6" w:semiHidden="0" w:uiPriority="65" w:unhideWhenUsed="0"/>
+    <w:lsdException w:name="Medium List 2 Accent 6" w:semiHidden="0" w:uiPriority="66" w:unhideWhenUsed="0"/>
+    <w:lsdException w:name="Medium Grid 1 Accent 6" w:semiHidden="0" w:uiPriority="67" w:unhideWhenUsed="0"/>
+    <w:lsdException w:name="Medium Grid 2 Accent 6" w:semiHidden="0" w:uiPriority="68" w:unhideWhenUsed="0"/>
+    <w:lsdException w:name="Medium Grid 3 Accent 6" w:semiHidden="0" w:uiPriority="69" w:unhideWhenUsed="0"/>
+    <w:lsdException w:name="Dark List Accent 6" w:semiHidden="0" w:uiPriority="70" w:unhideWhenUsed="0"/>
+    <w:lsdException w:name="Colorful Shading Accent 6" w:semiHidden="0" w:uiPriority="71" w:unhideWhenUsed="0"/>
+    <w:lsdException w:name="Colorful List Accent 6" w:semiHidden="0" w:uiPriority="72" w:unhideWhenUsed="0"/>
+    <w:lsdException w:name="Colorful Grid Accent 6" w:semiHidden="0" w:uiPriority="73" w:unhideWhenUsed="0"/>
+    <w:lsdException w:name="Subtle Emphasis" w:semiHidden="0" w:uiPriority="19" w:unhideWhenUsed="0" w:qFormat="1"/>
+    <w:lsdException w:name="Intense Emphasis" w:semiHidden="0" w:uiPriority="21" w:unhideWhenUsed="0" w:qFormat="1"/>
+    <w:lsdException w:name="Subtle Reference" w:semiHidden="0" w:uiPriority="31" w:unhideWhenUsed="0" w:qFormat="1"/>
+    <w:lsdException w:name="Intense Reference" w:semiHidden="0" w:uiPriority="32" w:unhideWhenUsed="0" w:qFormat="1"/>
+    <w:lsdException w:name="Book Title" w:semiHidden="0" w:uiPriority="33" w:unhideWhenUsed="0" w:qFormat="1"/>
+    <w:lsdException w:name="Bibliography" w:uiPriority="37"/>
+    <w:lsdException w:name="TOC Heading" w:uiPriority="39" w:qFormat="1"/>
+  </w:latentStyles>
+  <w:style w:type="paragraph" w:default="1" w:styleId="Normal">
+    <w:name w:val="Normal"/>
+    <w:qFormat/>
+    <w:rsid w:val="00D20B5D"/>
+  </w:style>
+  <w:style w:type="character" w:default="1" w:styleId="DefaultParagraphFont">
+    <w:name w:val="Default Paragraph Font"/>
+    <w:uiPriority w:val="1"/>
+    <w:semiHidden/>
+    <w:unhideWhenUsed/>
+  </w:style>
+  <w:style w:type="table" w:default="1" w:styleId="TableNormal">
+    <w:name w:val="Normal Table"/>
+    <w:uiPriority w:val="99"/>
+    <w:semiHidden/>
+    <w:unhideWhenUsed/>
+    <w:tblPr>
+      <w:tblInd w:w="0" w:type="dxa"/>
+      <w:tblCellMar>
+        <w:top w:w="0" w:type="dxa"/>
+        <w:left w:w="108" w:type="dxa"/>
+        <w:bottom w:w="0" w:type="dxa"/>
+        <w:right w:w="108" w:type="dxa"/>
+      </w:tblCellMar>
+    </w:tblPr>
+  </w:style>
+  <w:style w:type="numbering" w:default="1" w:styleId="NoList">
+    <w:name w:val="No List"/>
+    <w:uiPriority w:val="99"/>
+    <w:semiHidden/>
+    <w:unhideWhenUsed/>
+  </w:style>
+  <w:style w:type="paragraph" w:styleId="NormalWeb">
+    <w:name w:val="Normal (Web)"/>
+    <w:basedOn w:val="Normal"/>
+    <w:uiPriority w:val="99"/>
+    <w:unhideWhenUsed/>
+    <w:rsid w:val="00D20B5D"/>
+    <w:pPr>
+      <w:spacing w:before="100" w:beforeAutospacing="1" w:after="100" w:afterAutospacing="1" w:line="240" w:lineRule="auto"/>
+    </w:pPr>
+    <w:rPr>
+      <w:rFonts w:ascii="Times New Roman" w:eastAsia="Times New Roman" w:hAnsi="Times New Roman" w:cs="Times New Roman"/>
+      <w:sz w:val="24"/>
+      <w:szCs w:val="24"/>
+      <w:lang w:eastAsia="en-GB"/>
+    </w:rPr>
+  </w:style>
+  <w:style w:type="paragraph" w:styleId="ListParagraph">
+    <w:name w:val="List Paragraph"/>
+    <w:basedOn w:val="Normal"/>
+    <w:uiPriority w:val="34"/>
+    <w:qFormat/>
+    <w:rsid w:val="00D20B5D"/>
+    <w:pPr>
+      <w:ind w:left="720"/>
+      <w:contextualSpacing/>
+    </w:pPr>
+  </w:style>
+  <w:style w:type="character" w:styleId="PlaceholderText">
+    <w:name w:val="Placeholder Text"/>
+    <w:basedOn w:val="DefaultParagraphFont"/>
+    <w:uiPriority w:val="99"/>
+    <w:semiHidden/>
+    <w:rsid w:val="00D20B5D"/>
+    <w:rPr>
+      <w:color w:val="808080"/>
+    </w:rPr>
+  </w:style>
+  <w:style w:type="paragraph" w:styleId="BalloonText">
+    <w:name w:val="Balloon Text"/>
+    <w:basedOn w:val="Normal"/>
+    <w:link w:val="BalloonTextChar"/>
+    <w:uiPriority w:val="99"/>
+    <w:semiHidden/>
+    <w:unhideWhenUsed/>
+    <w:rsid w:val="00F04A5D"/>
+    <w:pPr>
+      <w:spacing w:after="0" w:line="240" w:lineRule="auto"/>
+    </w:pPr>
+    <w:rPr>
+      <w:rFonts w:ascii="Tahoma" w:hAnsi="Tahoma" w:cs="Tahoma"/>
+      <w:sz w:val="16"/>
+      <w:szCs w:val="16"/>
+    </w:rPr>
+  </w:style>
+  <w:style w:type="character" w:customStyle="1" w:styleId="BalloonTextChar">
+    <w:name w:val="Balloon Text Char"/>
+    <w:basedOn w:val="DefaultParagraphFont"/>
+    <w:link w:val="BalloonText"/>
     <w:uiPriority w:val="99"/>
     <w:semiHidden/>
     <w:rsid w:val="00F04A5D"/>
@@ -3884,7 +4543,7 @@
   <a:extraClrSchemeLst/>
   <a:extLst>
     <a:ext uri="{05A4C25C-085E-4340-85A3-A5531E510DB2}">
-      <thm15:themeFamily xmlns:thm15="http://schemas.microsoft.com/office/thememl/2012/main" name="Office Theme" id="{62F939B6-93AF-4DB8-9C6B-D6C7DFDC589F}" vid="{4A3C46E8-61CC-4603-A589-7422A47A8E4A}"/>
+      <thm15:themeFamily xmlns:thm15="http://schemas.microsoft.com/office/thememl/2012/main" xmlns="" name="Office Theme" id="{62F939B6-93AF-4DB8-9C6B-D6C7DFDC589F}" vid="{4A3C46E8-61CC-4603-A589-7422A47A8E4A}"/>
     </a:ext>
   </a:extLst>
 </a:theme>

</xml_diff>

<commit_message>
I wrote introduction part of report.
</commit_message>
<xml_diff>
--- a/Report.docx
+++ b/Report.docx
@@ -1,6 +1,6 @@
 
 <file path=word/document.xml><?xml version="1.0" encoding="utf-8"?>
-<w:document xmlns:wpc="http://schemas.microsoft.com/office/word/2010/wordprocessingCanvas" xmlns:mc="http://schemas.openxmlformats.org/markup-compatibility/2006" xmlns:o="urn:schemas-microsoft-com:office:office" xmlns:r="http://schemas.openxmlformats.org/officeDocument/2006/relationships" xmlns:m="http://schemas.openxmlformats.org/officeDocument/2006/math" xmlns:v="urn:schemas-microsoft-com:vml" xmlns:wp14="http://schemas.microsoft.com/office/word/2010/wordprocessingDrawing" xmlns:wp="http://schemas.openxmlformats.org/drawingml/2006/wordprocessingDrawing" xmlns:w10="urn:schemas-microsoft-com:office:word" xmlns:w="http://schemas.openxmlformats.org/wordprocessingml/2006/main" xmlns:w14="http://schemas.microsoft.com/office/word/2010/wordml" xmlns:wpg="http://schemas.microsoft.com/office/word/2010/wordprocessingGroup" xmlns:wpi="http://schemas.microsoft.com/office/word/2010/wordprocessingInk" xmlns:wne="http://schemas.microsoft.com/office/word/2006/wordml" xmlns:wps="http://schemas.microsoft.com/office/word/2010/wordprocessingShape" mc:Ignorable="w14 wp14">
+<w:document xmlns:wpc="http://schemas.microsoft.com/office/word/2010/wordprocessingCanvas" xmlns:cx="http://schemas.microsoft.com/office/drawing/2014/chartex" xmlns:cx1="http://schemas.microsoft.com/office/drawing/2015/9/8/chartex" xmlns:cx2="http://schemas.microsoft.com/office/drawing/2015/10/21/chartex" xmlns:cx3="http://schemas.microsoft.com/office/drawing/2016/5/9/chartex" xmlns:cx4="http://schemas.microsoft.com/office/drawing/2016/5/10/chartex" xmlns:cx5="http://schemas.microsoft.com/office/drawing/2016/5/11/chartex" xmlns:cx6="http://schemas.microsoft.com/office/drawing/2016/5/12/chartex" xmlns:cx7="http://schemas.microsoft.com/office/drawing/2016/5/13/chartex" xmlns:cx8="http://schemas.microsoft.com/office/drawing/2016/5/14/chartex" xmlns:mc="http://schemas.openxmlformats.org/markup-compatibility/2006" xmlns:aink="http://schemas.microsoft.com/office/drawing/2016/ink" xmlns:am3d="http://schemas.microsoft.com/office/drawing/2017/model3d" xmlns:o="urn:schemas-microsoft-com:office:office" xmlns:r="http://schemas.openxmlformats.org/officeDocument/2006/relationships" xmlns:m="http://schemas.openxmlformats.org/officeDocument/2006/math" xmlns:v="urn:schemas-microsoft-com:vml" xmlns:wp14="http://schemas.microsoft.com/office/word/2010/wordprocessingDrawing" xmlns:wp="http://schemas.openxmlformats.org/drawingml/2006/wordprocessingDrawing" xmlns:w10="urn:schemas-microsoft-com:office:word" xmlns:w="http://schemas.openxmlformats.org/wordprocessingml/2006/main" xmlns:w14="http://schemas.microsoft.com/office/word/2010/wordml" xmlns:w15="http://schemas.microsoft.com/office/word/2012/wordml" xmlns:w16cid="http://schemas.microsoft.com/office/word/2016/wordml/cid" xmlns:w16se="http://schemas.microsoft.com/office/word/2015/wordml/symex" xmlns:wpg="http://schemas.microsoft.com/office/word/2010/wordprocessingGroup" xmlns:wpi="http://schemas.microsoft.com/office/word/2010/wordprocessingInk" xmlns:wne="http://schemas.microsoft.com/office/word/2006/wordml" xmlns:wps="http://schemas.microsoft.com/office/word/2010/wordprocessingShape" mc:Ignorable="w14 w15 w16se w16cid wp14">
   <w:body>
     <w:p>
       <w:pPr>
@@ -110,7 +110,7 @@
                     </pic:cNvPicPr>
                   </pic:nvPicPr>
                   <pic:blipFill>
-                    <a:blip r:embed="rId6">
+                    <a:blip r:embed="rId5">
                       <a:extLst>
                         <a:ext uri="{28A0092B-C50C-407E-A947-70E740481C1C}">
                           <a14:useLocalDpi xmlns:a14="http://schemas.microsoft.com/office/drawing/2010/main" val="0"/>
@@ -337,6 +337,23 @@
           <w:lang w:val="en-US"/>
         </w:rPr>
         <w:tab/>
+      </w:r>
+      <w:r>
+        <w:rPr>
+          <w:b/>
+          <w:sz w:val="32"/>
+          <w:szCs w:val="32"/>
+          <w:lang w:val="en-US"/>
+        </w:rPr>
+        <w:tab/>
+      </w:r>
+      <w:r>
+        <w:rPr>
+          <w:b/>
+          <w:sz w:val="32"/>
+          <w:szCs w:val="32"/>
+          <w:lang w:val="en-US"/>
+        </w:rPr>
         <w:t>2093326</w:t>
       </w:r>
     </w:p>
@@ -349,14 +366,25 @@
           <w:lang w:val="en-US"/>
         </w:rPr>
       </w:pPr>
-      <w:r>
-        <w:rPr>
-          <w:b/>
-          <w:sz w:val="32"/>
-          <w:szCs w:val="32"/>
-          <w:lang w:val="en-US"/>
-        </w:rPr>
-        <w:t>Furkan TOKGOZ</w:t>
+      <w:proofErr w:type="spellStart"/>
+      <w:r>
+        <w:rPr>
+          <w:b/>
+          <w:sz w:val="32"/>
+          <w:szCs w:val="32"/>
+          <w:lang w:val="en-US"/>
+        </w:rPr>
+        <w:t>Furkan</w:t>
+      </w:r>
+      <w:proofErr w:type="spellEnd"/>
+      <w:r>
+        <w:rPr>
+          <w:b/>
+          <w:sz w:val="32"/>
+          <w:szCs w:val="32"/>
+          <w:lang w:val="en-US"/>
+        </w:rPr>
+        <w:t xml:space="preserve"> TOKGOZ</w:t>
       </w:r>
       <w:r>
         <w:rPr>
@@ -370,6 +398,15 @@
       <w:r>
         <w:rPr>
           <w:b/>
+          <w:sz w:val="24"/>
+          <w:szCs w:val="24"/>
+          <w:lang w:val="en-US"/>
+        </w:rPr>
+        <w:tab/>
+      </w:r>
+      <w:r>
+        <w:rPr>
+          <w:b/>
           <w:sz w:val="32"/>
           <w:szCs w:val="32"/>
           <w:lang w:val="en-US"/>
@@ -409,7 +446,6 @@
     </w:p>
     <w:p>
       <w:pPr>
-        <w:ind w:firstLine="720"/>
         <w:rPr>
           <w:b/>
           <w:sz w:val="32"/>
@@ -430,12 +466,83 @@
     </w:p>
     <w:p>
       <w:pPr>
-        <w:rPr>
-          <w:sz w:val="24"/>
-          <w:szCs w:val="32"/>
-          <w:lang w:val="en-US"/>
-        </w:rPr>
-      </w:pPr>
+        <w:ind w:firstLine="720"/>
+        <w:rPr>
+          <w:sz w:val="24"/>
+          <w:szCs w:val="32"/>
+          <w:lang w:val="en-US"/>
+        </w:rPr>
+      </w:pPr>
+      <w:bookmarkStart w:id="0" w:name="_GoBack"/>
+      <w:bookmarkEnd w:id="0"/>
+      <w:r>
+        <w:rPr>
+          <w:sz w:val="24"/>
+          <w:szCs w:val="32"/>
+          <w:lang w:val="en-US"/>
+        </w:rPr>
+        <w:t xml:space="preserve">In this project, we make some simulation about controlled and uncontrolled rectifiers. Firstly, we examine single </w:t>
+      </w:r>
+      <w:proofErr w:type="gramStart"/>
+      <w:r>
+        <w:rPr>
+          <w:sz w:val="24"/>
+          <w:szCs w:val="32"/>
+          <w:lang w:val="en-US"/>
+        </w:rPr>
+        <w:t>phase controlled</w:t>
+      </w:r>
+      <w:proofErr w:type="gramEnd"/>
+      <w:r>
+        <w:rPr>
+          <w:sz w:val="24"/>
+          <w:szCs w:val="32"/>
+          <w:lang w:val="en-US"/>
+        </w:rPr>
+        <w:t xml:space="preserve"> rectifiers which are fully controlled and half controlled rectifier. Fully controlled rectifier consists of 4 thyristor and half controlled rectifier consists of 2 thyristor and two diodes. Secondly, by using three phase full bridge diode rectifier, we simulate a dc motor and we</w:t>
+      </w:r>
+      <w:r>
+        <w:rPr>
+          <w:sz w:val="24"/>
+          <w:szCs w:val="32"/>
+          <w:lang w:val="en-US"/>
+        </w:rPr>
+        <w:t xml:space="preserve"> find some parameters about DC motor like armature current, speed etc. Then, we calculate its efficiency. Finally,</w:t>
+      </w:r>
+      <w:r>
+        <w:rPr>
+          <w:sz w:val="24"/>
+          <w:szCs w:val="32"/>
+          <w:lang w:val="en-US"/>
+        </w:rPr>
+        <w:t xml:space="preserve"> we describe 12 pulse </w:t>
+      </w:r>
+      <w:proofErr w:type="gramStart"/>
+      <w:r>
+        <w:rPr>
+          <w:sz w:val="24"/>
+          <w:szCs w:val="32"/>
+          <w:lang w:val="en-US"/>
+        </w:rPr>
+        <w:t>rectifier</w:t>
+      </w:r>
+      <w:proofErr w:type="gramEnd"/>
+      <w:r>
+        <w:rPr>
+          <w:sz w:val="24"/>
+          <w:szCs w:val="32"/>
+          <w:lang w:val="en-US"/>
+        </w:rPr>
+        <w:t xml:space="preserve">`s operation and application areas. Then, we compare that rectifier with full bridge rectifier. </w:t>
+      </w:r>
+      <w:r>
+        <w:rPr>
+          <w:sz w:val="24"/>
+          <w:szCs w:val="32"/>
+          <w:lang w:val="en-US"/>
+        </w:rPr>
+        <w:t xml:space="preserve">  </w:t>
+      </w:r>
       <w:r>
         <w:rPr>
           <w:sz w:val="24"/>
@@ -454,16 +561,6 @@
           <w:lang w:val="en-US"/>
         </w:rPr>
       </w:pPr>
-    </w:p>
-    <w:p>
-      <w:pPr>
-        <w:rPr>
-          <w:b/>
-          <w:sz w:val="32"/>
-          <w:szCs w:val="32"/>
-          <w:lang w:val="en-US"/>
-        </w:rPr>
-      </w:pPr>
       <w:r>
         <w:rPr>
           <w:b/>
@@ -495,7 +592,7 @@
     </w:p>
     <w:p>
       <w:pPr>
-        <w:pStyle w:val="ListParagraph"/>
+        <w:pStyle w:val="ListeParagraf"/>
         <w:numPr>
           <w:ilvl w:val="0"/>
           <w:numId w:val="1"/>
@@ -881,25 +978,7 @@
           <w:szCs w:val="24"/>
           <w:lang w:val="en-US"/>
         </w:rPr>
-        <w:t xml:space="preserve">Where </w:t>
-      </w:r>
-      <w:proofErr w:type="spellStart"/>
-      <w:r>
-        <w:rPr>
-          <w:sz w:val="24"/>
-          <w:szCs w:val="24"/>
-          <w:lang w:val="en-US"/>
-        </w:rPr>
-        <w:t>Vs</w:t>
-      </w:r>
-      <w:proofErr w:type="spellEnd"/>
-      <w:r>
-        <w:rPr>
-          <w:sz w:val="24"/>
-          <w:szCs w:val="24"/>
-          <w:lang w:val="en-US"/>
-        </w:rPr>
-        <w:t xml:space="preserve"> = 230 </w:t>
+        <w:t xml:space="preserve">Where Vs = 230 </w:t>
       </w:r>
       <w:proofErr w:type="spellStart"/>
       <w:r>
@@ -937,27 +1016,7 @@
           <w:szCs w:val="24"/>
           <w:lang w:val="en-US"/>
         </w:rPr>
-        <w:t xml:space="preserve">f, f = 50, Hz, </w:t>
-      </w:r>
-      <w:proofErr w:type="spellStart"/>
-      <w:r>
-        <w:rPr>
-          <w:rFonts w:eastAsiaTheme="minorEastAsia"/>
-          <w:sz w:val="24"/>
-          <w:szCs w:val="24"/>
-          <w:lang w:val="en-US"/>
-        </w:rPr>
-        <w:t>Ls</w:t>
-      </w:r>
-      <w:proofErr w:type="spellEnd"/>
-      <w:r>
-        <w:rPr>
-          <w:rFonts w:eastAsiaTheme="minorEastAsia"/>
-          <w:sz w:val="24"/>
-          <w:szCs w:val="24"/>
-          <w:lang w:val="en-US"/>
-        </w:rPr>
-        <w:t xml:space="preserve"> = 0.5 </w:t>
+        <w:t xml:space="preserve">f, f = 50, Hz, Ls = 0.5 </w:t>
       </w:r>
       <w:proofErr w:type="spellStart"/>
       <w:r>
@@ -1377,7 +1436,7 @@
     </w:p>
     <w:p>
       <w:pPr>
-        <w:pStyle w:val="ListParagraph"/>
+        <w:pStyle w:val="ListeParagraf"/>
         <w:numPr>
           <w:ilvl w:val="0"/>
           <w:numId w:val="1"/>
@@ -1861,7 +1920,7 @@
     </w:p>
     <w:p>
       <w:pPr>
-        <w:pStyle w:val="ListParagraph"/>
+        <w:pStyle w:val="ListeParagraf"/>
         <w:ind w:left="1146"/>
         <w:rPr>
           <w:sz w:val="24"/>
@@ -1872,7 +1931,7 @@
     </w:p>
     <w:p>
       <w:pPr>
-        <w:pStyle w:val="ListParagraph"/>
+        <w:pStyle w:val="ListeParagraf"/>
         <w:ind w:left="1146"/>
         <w:rPr>
           <w:sz w:val="24"/>
@@ -1883,7 +1942,7 @@
     </w:p>
     <w:p>
       <w:pPr>
-        <w:pStyle w:val="ListParagraph"/>
+        <w:pStyle w:val="ListeParagraf"/>
         <w:ind w:left="1146"/>
         <w:rPr>
           <w:sz w:val="24"/>
@@ -1894,7 +1953,7 @@
     </w:p>
     <w:p>
       <w:pPr>
-        <w:pStyle w:val="ListParagraph"/>
+        <w:pStyle w:val="ListeParagraf"/>
         <w:ind w:left="1146"/>
         <w:rPr>
           <w:sz w:val="24"/>
@@ -1918,13 +1977,12 @@
           <w:szCs w:val="32"/>
           <w:lang w:val="en-US"/>
         </w:rPr>
-        <w:lastRenderedPageBreak/>
         <w:t>Part b-)</w:t>
       </w:r>
     </w:p>
     <w:p>
       <w:pPr>
-        <w:pStyle w:val="ListParagraph"/>
+        <w:pStyle w:val="ListeParagraf"/>
         <w:numPr>
           <w:ilvl w:val="0"/>
           <w:numId w:val="6"/>
@@ -1992,7 +2050,7 @@
                     <pic:cNvPicPr/>
                   </pic:nvPicPr>
                   <pic:blipFill>
-                    <a:blip r:embed="rId7"/>
+                    <a:blip r:embed="rId6"/>
                     <a:stretch>
                       <a:fillRect/>
                     </a:stretch>
@@ -2015,7 +2073,7 @@
     </w:p>
     <w:p>
       <w:pPr>
-        <w:pStyle w:val="ListParagraph"/>
+        <w:pStyle w:val="ListeParagraf"/>
         <w:numPr>
           <w:ilvl w:val="0"/>
           <w:numId w:val="6"/>
@@ -2038,6 +2096,7 @@
     </w:p>
     <w:p>
       <w:r>
+        <w:lastRenderedPageBreak/>
         <w:pict w14:anchorId="20AD05A2">
           <v:shapetype id="_x0000_t75" coordsize="21600,21600" o:spt="75" o:preferrelative="t" path="m@4@5l@4@11@9@11@9@5xe" filled="f" stroked="f">
             <v:stroke joinstyle="miter"/>
@@ -2058,8 +2117,8 @@
             <v:path o:extrusionok="f" gradientshapeok="t" o:connecttype="rect"/>
             <o:lock v:ext="edit" aspectratio="t"/>
           </v:shapetype>
-          <v:shape id="_x0000_i1025" type="#_x0000_t75" style="width:467.15pt;height:231.05pt">
-            <v:imagedata r:id="rId8" o:title="half_controlled_waveforms"/>
+          <v:shape id="_x0000_i1025" type="#_x0000_t75" style="width:467.25pt;height:231pt">
+            <v:imagedata r:id="rId7" o:title="half_controlled_waveforms"/>
           </v:shape>
         </w:pict>
       </w:r>
@@ -2142,6 +2201,7 @@
           <w:noProof/>
           <w:lang w:val="tr-TR" w:eastAsia="zh-CN"/>
         </w:rPr>
+        <w:lastRenderedPageBreak/>
         <w:drawing>
           <wp:inline distT="0" distB="0" distL="0" distR="0" wp14:anchorId="131DD46B" wp14:editId="71145766">
             <wp:extent cx="5943600" cy="4161790"/>
@@ -2158,7 +2218,7 @@
                     <pic:cNvPicPr/>
                   </pic:nvPicPr>
                   <pic:blipFill>
-                    <a:blip r:embed="rId9"/>
+                    <a:blip r:embed="rId8"/>
                     <a:stretch>
                       <a:fillRect/>
                     </a:stretch>
@@ -2212,7 +2272,6 @@
           <w:szCs w:val="32"/>
           <w:lang w:val="tr-TR" w:eastAsia="zh-CN"/>
         </w:rPr>
-        <w:lastRenderedPageBreak/>
         <w:drawing>
           <wp:inline distT="0" distB="0" distL="0" distR="0" wp14:anchorId="36744A77" wp14:editId="241F6B1C">
             <wp:extent cx="5943600" cy="1228090"/>
@@ -2229,7 +2288,7 @@
                     <pic:cNvPicPr/>
                   </pic:nvPicPr>
                   <pic:blipFill rotWithShape="1">
-                    <a:blip r:embed="rId10"/>
+                    <a:blip r:embed="rId9"/>
                     <a:srcRect t="66764"/>
                     <a:stretch/>
                   </pic:blipFill>
@@ -2335,7 +2394,15 @@
           <w:sz w:val="24"/>
           <w:szCs w:val="32"/>
         </w:rPr>
-        <w:t xml:space="preserve">The first solution we came up with is connecting an inductor to the output of the rectifier. Since torque directly proportional to the armature current, in order to decrease torque ripple we should decrease current ripple. We have connected 50 </w:t>
+        <w:t xml:space="preserve">The first solution we came up with is connecting an inductor to the output of the rectifier. Since torque directly proportional to the armature current, in order to decrease </w:t>
+      </w:r>
+      <w:r>
+        <w:rPr>
+          <w:sz w:val="24"/>
+          <w:szCs w:val="32"/>
+        </w:rPr>
+        <w:lastRenderedPageBreak/>
+        <w:t xml:space="preserve">torque ripple we should decrease current ripple. We have connected 50 </w:t>
       </w:r>
       <w:proofErr w:type="spellStart"/>
       <w:r>
@@ -2394,7 +2461,7 @@
                     </pic:cNvPicPr>
                   </pic:nvPicPr>
                   <pic:blipFill rotWithShape="1">
-                    <a:blip r:embed="rId11">
+                    <a:blip r:embed="rId10">
                       <a:extLst>
                         <a:ext uri="{28A0092B-C50C-407E-A947-70E740481C1C}">
                           <a14:useLocalDpi xmlns:a14="http://schemas.microsoft.com/office/drawing/2010/main" val="0"/>
@@ -2493,143 +2560,143 @@
           <w:sz w:val="32"/>
           <w:szCs w:val="32"/>
         </w:rPr>
+        <w:t>Part a-)</w:t>
+      </w:r>
+    </w:p>
+    <w:p>
+      <w:pPr>
+        <w:rPr>
+          <w:sz w:val="24"/>
+          <w:szCs w:val="24"/>
+        </w:rPr>
+      </w:pPr>
+      <w:r>
+        <w:rPr>
+          <w:b/>
+          <w:sz w:val="32"/>
+          <w:szCs w:val="32"/>
+        </w:rPr>
+        <w:tab/>
+      </w:r>
+      <w:r>
+        <w:rPr>
+          <w:sz w:val="24"/>
+          <w:szCs w:val="24"/>
+        </w:rPr>
+        <w:t xml:space="preserve">The name of the topology is 12 pulse </w:t>
+      </w:r>
+      <w:proofErr w:type="gramStart"/>
+      <w:r>
+        <w:rPr>
+          <w:sz w:val="24"/>
+          <w:szCs w:val="24"/>
+        </w:rPr>
+        <w:t>rectifier</w:t>
+      </w:r>
+      <w:proofErr w:type="gramEnd"/>
+      <w:r>
+        <w:rPr>
+          <w:sz w:val="24"/>
+          <w:szCs w:val="24"/>
+        </w:rPr>
+        <w:t xml:space="preserve">. There is a transformer with two separate secondary windings. This enables us to acquire </w:t>
+      </w:r>
+      <w:r>
+        <w:rPr>
+          <w:sz w:val="24"/>
+          <w:szCs w:val="24"/>
+        </w:rPr>
+        <w:t>3 more</w:t>
+      </w:r>
+      <w:r>
+        <w:rPr>
+          <w:sz w:val="24"/>
+          <w:szCs w:val="24"/>
+        </w:rPr>
+        <w:t xml:space="preserve"> voltages with </w:t>
+      </w:r>
+      <w:r>
+        <w:rPr>
+          <w:sz w:val="24"/>
+          <w:szCs w:val="24"/>
+        </w:rPr>
+        <w:t>3</w:t>
+      </w:r>
+      <w:r>
+        <w:rPr>
+          <w:sz w:val="24"/>
+          <w:szCs w:val="24"/>
+        </w:rPr>
+        <w:t>0 degrees phase shift</w:t>
+      </w:r>
+      <w:r>
+        <w:rPr>
+          <w:sz w:val="24"/>
+          <w:szCs w:val="24"/>
+        </w:rPr>
+        <w:t xml:space="preserve"> with respect to original voltage values</w:t>
+      </w:r>
+      <w:r>
+        <w:rPr>
+          <w:sz w:val="24"/>
+          <w:szCs w:val="24"/>
+        </w:rPr>
+        <w:t xml:space="preserve">. After getting 6 voltages with different phases, the next step is to rectify them via diodes or thyristors. In the output voltage, we will have a rectified voltage with smaller ripple voltage compared to 3 phase rectifiers. If we keep increasing number of phases to 12, 24 or 48, we will end up with smaller ripple voltages at output side. </w:t>
+      </w:r>
+      <w:r>
+        <w:rPr>
+          <w:sz w:val="24"/>
+          <w:szCs w:val="24"/>
+        </w:rPr>
+        <w:t>These kind</w:t>
+      </w:r>
+      <w:r>
+        <w:rPr>
+          <w:sz w:val="24"/>
+          <w:szCs w:val="24"/>
+        </w:rPr>
+        <w:t>s</w:t>
+      </w:r>
+      <w:r>
+        <w:rPr>
+          <w:sz w:val="24"/>
+          <w:szCs w:val="24"/>
+        </w:rPr>
+        <w:t xml:space="preserve"> of pulse rectifiers are used in HVDC transmission systems. These systems need to convert high voltage AC to DC. Since using DC link capacitors to filtering ripple at output voltage at these high voltages is not feasible, increasing the number of pulses is a more efficient solution to this problem.</w:t>
+      </w:r>
+    </w:p>
+    <w:p/>
+    <w:p>
+      <w:pPr>
+        <w:rPr>
+          <w:b/>
+          <w:sz w:val="32"/>
+          <w:szCs w:val="32"/>
+        </w:rPr>
+      </w:pPr>
+      <w:r>
+        <w:rPr>
+          <w:b/>
+          <w:sz w:val="32"/>
+          <w:szCs w:val="32"/>
+        </w:rPr>
+        <w:t xml:space="preserve">Part b-) </w:t>
+      </w:r>
+    </w:p>
+    <w:p>
+      <w:pPr>
+        <w:rPr>
+          <w:sz w:val="24"/>
+          <w:szCs w:val="32"/>
+        </w:rPr>
+      </w:pPr>
+      <w:r>
+        <w:rPr>
+          <w:b/>
+          <w:sz w:val="32"/>
+          <w:szCs w:val="32"/>
+        </w:rPr>
         <w:lastRenderedPageBreak/>
-        <w:t>Part a-)</w:t>
-      </w:r>
-    </w:p>
-    <w:p>
-      <w:pPr>
-        <w:rPr>
-          <w:sz w:val="24"/>
-          <w:szCs w:val="24"/>
-        </w:rPr>
-      </w:pPr>
-      <w:r>
-        <w:rPr>
-          <w:b/>
-          <w:sz w:val="32"/>
-          <w:szCs w:val="32"/>
-        </w:rPr>
-        <w:tab/>
-      </w:r>
-      <w:r>
-        <w:rPr>
-          <w:sz w:val="24"/>
-          <w:szCs w:val="24"/>
-        </w:rPr>
-        <w:t xml:space="preserve">The name of the topology is 12 pulse </w:t>
-      </w:r>
-      <w:proofErr w:type="gramStart"/>
-      <w:r>
-        <w:rPr>
-          <w:sz w:val="24"/>
-          <w:szCs w:val="24"/>
-        </w:rPr>
-        <w:t>rectifier</w:t>
-      </w:r>
-      <w:proofErr w:type="gramEnd"/>
-      <w:r>
-        <w:rPr>
-          <w:sz w:val="24"/>
-          <w:szCs w:val="24"/>
-        </w:rPr>
-        <w:t xml:space="preserve">. There is a transformer with two separate secondary windings. This enables us to acquire </w:t>
-      </w:r>
-      <w:r>
-        <w:rPr>
-          <w:sz w:val="24"/>
-          <w:szCs w:val="24"/>
-        </w:rPr>
-        <w:t>3 more</w:t>
-      </w:r>
-      <w:r>
-        <w:rPr>
-          <w:sz w:val="24"/>
-          <w:szCs w:val="24"/>
-        </w:rPr>
-        <w:t xml:space="preserve"> voltages with </w:t>
-      </w:r>
-      <w:r>
-        <w:rPr>
-          <w:sz w:val="24"/>
-          <w:szCs w:val="24"/>
-        </w:rPr>
-        <w:t>3</w:t>
-      </w:r>
-      <w:r>
-        <w:rPr>
-          <w:sz w:val="24"/>
-          <w:szCs w:val="24"/>
-        </w:rPr>
-        <w:t>0 degrees phase shift</w:t>
-      </w:r>
-      <w:r>
-        <w:rPr>
-          <w:sz w:val="24"/>
-          <w:szCs w:val="24"/>
-        </w:rPr>
-        <w:t xml:space="preserve"> with respect to original voltage values</w:t>
-      </w:r>
-      <w:r>
-        <w:rPr>
-          <w:sz w:val="24"/>
-          <w:szCs w:val="24"/>
-        </w:rPr>
-        <w:t xml:space="preserve">. After getting 6 voltages with different phases, the next step is to rectify them via diodes or thyristors. In the output voltage, we will have a rectified voltage with smaller ripple voltage compared to 3 phase rectifiers. If we keep increasing number of phases to 12, 24 or 48, we will end up with smaller ripple voltages at output side. </w:t>
-      </w:r>
-      <w:r>
-        <w:rPr>
-          <w:sz w:val="24"/>
-          <w:szCs w:val="24"/>
-        </w:rPr>
-        <w:t>These kind</w:t>
-      </w:r>
-      <w:r>
-        <w:rPr>
-          <w:sz w:val="24"/>
-          <w:szCs w:val="24"/>
-        </w:rPr>
-        <w:t>s</w:t>
-      </w:r>
-      <w:r>
-        <w:rPr>
-          <w:sz w:val="24"/>
-          <w:szCs w:val="24"/>
-        </w:rPr>
-        <w:t xml:space="preserve"> of pulse rectifiers are used in HVDC transmission systems. These systems need to convert high voltage AC to DC. Since using DC link capacitors to filtering ripple at output voltage at these high voltages is not feasible, increasing the number of pulses is a more efficient solution to this problem.</w:t>
-      </w:r>
-    </w:p>
-    <w:p/>
-    <w:p>
-      <w:pPr>
-        <w:rPr>
-          <w:b/>
-          <w:sz w:val="32"/>
-          <w:szCs w:val="32"/>
-        </w:rPr>
-      </w:pPr>
-      <w:r>
-        <w:rPr>
-          <w:b/>
-          <w:sz w:val="32"/>
-          <w:szCs w:val="32"/>
-        </w:rPr>
-        <w:t xml:space="preserve">Part b-) </w:t>
-      </w:r>
-    </w:p>
-    <w:p>
-      <w:pPr>
-        <w:rPr>
-          <w:sz w:val="24"/>
-          <w:szCs w:val="32"/>
-        </w:rPr>
-      </w:pPr>
-      <w:r>
-        <w:rPr>
-          <w:b/>
-          <w:sz w:val="32"/>
-          <w:szCs w:val="32"/>
-        </w:rPr>
         <w:tab/>
       </w:r>
       <w:r>
@@ -2833,17 +2900,7 @@
           <w:szCs w:val="28"/>
           <w:lang w:val="en-US"/>
         </w:rPr>
-        <w:t xml:space="preserve">In our case </w:t>
-      </w:r>
-      <w:proofErr w:type="spellStart"/>
-      <w:r>
-        <w:rPr>
-          <w:rFonts w:eastAsiaTheme="minorEastAsia"/>
-          <w:sz w:val="24"/>
-          <w:szCs w:val="28"/>
-          <w:lang w:val="en-US"/>
-        </w:rPr>
-        <w:t>V</w:t>
+        <w:t>In our case V</w:t>
       </w:r>
       <w:r>
         <w:rPr>
@@ -2855,7 +2912,6 @@
         </w:rPr>
         <w:t>s</w:t>
       </w:r>
-      <w:proofErr w:type="spellEnd"/>
       <w:r>
         <w:rPr>
           <w:rFonts w:eastAsiaTheme="minorEastAsia"/>
@@ -2938,7 +2994,6 @@
           <w:sz w:val="24"/>
           <w:szCs w:val="32"/>
         </w:rPr>
-        <w:lastRenderedPageBreak/>
         <w:tab/>
       </w:r>
       <w:r>
@@ -2947,8 +3002,8 @@
           <w:szCs w:val="32"/>
         </w:rPr>
         <w:pict w14:anchorId="1F27C03D">
-          <v:shape id="_x0000_i1026" type="#_x0000_t75" style="width:467.15pt;height:247.8pt">
-            <v:imagedata r:id="rId12" o:title="output voltage"/>
+          <v:shape id="_x0000_i1026" type="#_x0000_t75" style="width:467.25pt;height:247.5pt">
+            <v:imagedata r:id="rId11" o:title="output voltage"/>
           </v:shape>
         </w:pict>
       </w:r>
@@ -2997,9 +3052,10 @@
           <w:sz w:val="24"/>
           <w:szCs w:val="32"/>
         </w:rPr>
+        <w:lastRenderedPageBreak/>
         <w:pict w14:anchorId="5ABC00CB">
-          <v:shape id="_x0000_i1027" type="#_x0000_t75" style="width:467.15pt;height:247.8pt">
-            <v:imagedata r:id="rId13" o:title="output current"/>
+          <v:shape id="_x0000_i1027" type="#_x0000_t75" style="width:467.25pt;height:247.5pt">
+            <v:imagedata r:id="rId12" o:title="output current"/>
           </v:shape>
         </w:pict>
       </w:r>
@@ -3055,93 +3111,83 @@
           <w:sz w:val="24"/>
           <w:szCs w:val="32"/>
         </w:rPr>
+        <w:tab/>
+      </w:r>
+      <w:r>
+        <w:rPr>
+          <w:sz w:val="24"/>
+          <w:szCs w:val="32"/>
+        </w:rPr>
+        <w:t>We have acquired same average output voltage for half of the input voltage in 12 pulse rectifier topology. Also, the output voltage ripple in 12 pulse rectifier is smaller compared to full bridge rectifier circuit. That means if we want to use DC link capacitor to eliminate the ripples in output voltages, we can use smaller capacitors in 12 pulse rectifier topology which is a major advantage in high power applications. However, creating voltages with 30 degrees phase shift is a problem we need to consider for 12 pulse rectifier topology. It may increase the cost of transformer.</w:t>
+      </w:r>
+    </w:p>
+    <w:p>
+      <w:pPr>
+        <w:rPr>
+          <w:sz w:val="24"/>
+          <w:szCs w:val="32"/>
+        </w:rPr>
+      </w:pPr>
+    </w:p>
+    <w:p>
+      <w:pPr>
+        <w:ind w:firstLine="720"/>
+        <w:rPr>
+          <w:b/>
+          <w:sz w:val="32"/>
+          <w:szCs w:val="32"/>
+          <w:lang w:val="en-US"/>
+        </w:rPr>
+      </w:pPr>
+      <w:r>
+        <w:rPr>
+          <w:b/>
+          <w:sz w:val="32"/>
+          <w:szCs w:val="32"/>
+          <w:lang w:val="en-US"/>
+        </w:rPr>
+        <w:t>Conclusion</w:t>
+      </w:r>
+    </w:p>
+    <w:p>
+      <w:pPr>
+        <w:ind w:firstLine="720"/>
+        <w:rPr>
+          <w:sz w:val="24"/>
+          <w:szCs w:val="32"/>
+          <w:lang w:val="en-US"/>
+        </w:rPr>
+      </w:pPr>
+      <w:r>
+        <w:rPr>
+          <w:sz w:val="24"/>
+          <w:szCs w:val="32"/>
+          <w:lang w:val="en-US"/>
+        </w:rPr>
+        <w:t xml:space="preserve">After learning controlled rectifiers in courses, we have simulated some rectifiers with different topologies in this project. At first, we have simulated fully-controlled rectifiers and half-controlled rectifiers. We have observed that fully-controlled rectifiers can operate in two-quadrant whereas half-controlled rectifiers cannot. Also, in half-controlled topology, line current THD was lower compared to fully-controlled topology. After that, we have created a motor driver circuit in question 2 and solved </w:t>
+      </w:r>
+      <w:r>
+        <w:rPr>
+          <w:sz w:val="24"/>
+          <w:szCs w:val="32"/>
+          <w:lang w:val="en-US"/>
+        </w:rPr>
+        <w:t xml:space="preserve">the problem about torque ripple with two different methods. At last, we have constructed 12 pulse rectifier topology and compared it </w:t>
+      </w:r>
+      <w:r>
+        <w:rPr>
+          <w:sz w:val="24"/>
+          <w:szCs w:val="32"/>
+          <w:lang w:val="en-US"/>
+        </w:rPr>
         <w:lastRenderedPageBreak/>
-        <w:tab/>
-      </w:r>
-      <w:r>
-        <w:rPr>
-          <w:sz w:val="24"/>
-          <w:szCs w:val="32"/>
-        </w:rPr>
-        <w:t>We have acquired same average output voltage for half of the input voltage in 12 pulse rectifier topology. Also, the output voltage ripple in 12 pulse rectifier is smaller compared to full bridge rectifier circuit. That means if we want to use DC link capacitor to eliminate the ripples in output voltages, we can use smaller capacitors in 12 pulse rectifier topology which is a major advantage in high power applications. However, creating voltages with 30 degrees phase shift is a problem we need to consider for 12 pulse rectifier topology. It may increase the cost of transformer.</w:t>
-      </w:r>
-    </w:p>
-    <w:p>
-      <w:pPr>
-        <w:rPr>
-          <w:sz w:val="24"/>
-          <w:szCs w:val="32"/>
-        </w:rPr>
-      </w:pPr>
+        <w:t xml:space="preserve">with full-bridge rectifier circuit. We have observed that we can get same output voltage for half of the input voltage with 12 pulse rectifier circuit. Also, output voltage ripple is lower in 12 pulse rectifier topology. </w:t>
+      </w:r>
     </w:p>
     <w:p>
       <w:pPr>
         <w:ind w:firstLine="720"/>
         <w:rPr>
-          <w:b/>
-          <w:sz w:val="32"/>
-          <w:szCs w:val="32"/>
-          <w:lang w:val="en-US"/>
-        </w:rPr>
-      </w:pPr>
-      <w:r>
-        <w:rPr>
-          <w:b/>
-          <w:sz w:val="32"/>
-          <w:szCs w:val="32"/>
-          <w:lang w:val="en-US"/>
-        </w:rPr>
-        <w:t>Conclusion</w:t>
-      </w:r>
-    </w:p>
-    <w:p>
-      <w:pPr>
-        <w:ind w:firstLine="720"/>
-        <w:rPr>
-          <w:sz w:val="24"/>
-          <w:szCs w:val="32"/>
-          <w:lang w:val="en-US"/>
-        </w:rPr>
-      </w:pPr>
-      <w:r>
-        <w:rPr>
-          <w:sz w:val="24"/>
-          <w:szCs w:val="32"/>
-          <w:lang w:val="en-US"/>
-        </w:rPr>
-        <w:t xml:space="preserve">After learning controlled rectifiers in courses, we have simulated some rectifiers with different topologies in this project. At first, we have simulated fully-controlled rectifiers and half-controlled rectifiers. We have observed that fully-controlled rectifiers can operate in two-quadrant whereas half-controlled rectifiers cannot. Also, in half-controlled topology, line current THD was lower compared to fully-controlled topology. After that, we have created a motor driver circuit in question 2 and solved </w:t>
-      </w:r>
-      <w:r>
-        <w:rPr>
-          <w:sz w:val="24"/>
-          <w:szCs w:val="32"/>
-          <w:lang w:val="en-US"/>
-        </w:rPr>
-        <w:t xml:space="preserve">the problem about torque ripple with two different methods. At last, we have constructed </w:t>
-      </w:r>
-      <w:proofErr w:type="gramStart"/>
-      <w:r>
-        <w:rPr>
-          <w:sz w:val="24"/>
-          <w:szCs w:val="32"/>
-          <w:lang w:val="en-US"/>
-        </w:rPr>
-        <w:t>12 pulse rectifier topology</w:t>
-      </w:r>
-      <w:proofErr w:type="gramEnd"/>
-      <w:r>
-        <w:rPr>
-          <w:sz w:val="24"/>
-          <w:szCs w:val="32"/>
-          <w:lang w:val="en-US"/>
-        </w:rPr>
-        <w:t xml:space="preserve"> and compared it with full-bridge rectifier circuit. We have observed that we can get same output voltage for half of the input voltage with 12 pulse rectifier circuit. Also, output voltage ripple is lower in 12 pulse rectifier topology. </w:t>
-      </w:r>
-    </w:p>
-    <w:p>
-      <w:pPr>
-        <w:ind w:firstLine="720"/>
-        <w:rPr>
           <w:sz w:val="24"/>
           <w:szCs w:val="32"/>
           <w:lang w:val="en-US"/>
@@ -3163,8 +3209,6 @@
         </w:rPr>
         <w:t xml:space="preserve">different circuit topologies, their advantages and disadvantages. Also, we have looked into Simulink program more deeply and simulated a DC machine. </w:t>
       </w:r>
-      <w:bookmarkStart w:id="0" w:name="_GoBack"/>
-      <w:bookmarkEnd w:id="0"/>
     </w:p>
     <w:p>
       <w:pPr>
@@ -3185,8 +3229,8 @@
 </file>
 
 <file path=word/numbering.xml><?xml version="1.0" encoding="utf-8"?>
-<w:numbering xmlns:wpc="http://schemas.microsoft.com/office/word/2010/wordprocessingCanvas" xmlns:mc="http://schemas.openxmlformats.org/markup-compatibility/2006" xmlns:o="urn:schemas-microsoft-com:office:office" xmlns:r="http://schemas.openxmlformats.org/officeDocument/2006/relationships" xmlns:m="http://schemas.openxmlformats.org/officeDocument/2006/math" xmlns:v="urn:schemas-microsoft-com:vml" xmlns:wp14="http://schemas.microsoft.com/office/word/2010/wordprocessingDrawing" xmlns:wp="http://schemas.openxmlformats.org/drawingml/2006/wordprocessingDrawing" xmlns:w10="urn:schemas-microsoft-com:office:word" xmlns:w="http://schemas.openxmlformats.org/wordprocessingml/2006/main" xmlns:w14="http://schemas.microsoft.com/office/word/2010/wordml" xmlns:wpg="http://schemas.microsoft.com/office/word/2010/wordprocessingGroup" xmlns:wpi="http://schemas.microsoft.com/office/word/2010/wordprocessingInk" xmlns:wne="http://schemas.microsoft.com/office/word/2006/wordml" xmlns:wps="http://schemas.microsoft.com/office/word/2010/wordprocessingShape" mc:Ignorable="w14 wp14">
-  <w:abstractNum w:abstractNumId="0">
+<w:numbering xmlns:wpc="http://schemas.microsoft.com/office/word/2010/wordprocessingCanvas" xmlns:cx="http://schemas.microsoft.com/office/drawing/2014/chartex" xmlns:cx1="http://schemas.microsoft.com/office/drawing/2015/9/8/chartex" xmlns:cx2="http://schemas.microsoft.com/office/drawing/2015/10/21/chartex" xmlns:cx3="http://schemas.microsoft.com/office/drawing/2016/5/9/chartex" xmlns:cx4="http://schemas.microsoft.com/office/drawing/2016/5/10/chartex" xmlns:cx5="http://schemas.microsoft.com/office/drawing/2016/5/11/chartex" xmlns:cx6="http://schemas.microsoft.com/office/drawing/2016/5/12/chartex" xmlns:cx7="http://schemas.microsoft.com/office/drawing/2016/5/13/chartex" xmlns:cx8="http://schemas.microsoft.com/office/drawing/2016/5/14/chartex" xmlns:mc="http://schemas.openxmlformats.org/markup-compatibility/2006" xmlns:aink="http://schemas.microsoft.com/office/drawing/2016/ink" xmlns:am3d="http://schemas.microsoft.com/office/drawing/2017/model3d" xmlns:o="urn:schemas-microsoft-com:office:office" xmlns:r="http://schemas.openxmlformats.org/officeDocument/2006/relationships" xmlns:m="http://schemas.openxmlformats.org/officeDocument/2006/math" xmlns:v="urn:schemas-microsoft-com:vml" xmlns:wp14="http://schemas.microsoft.com/office/word/2010/wordprocessingDrawing" xmlns:wp="http://schemas.openxmlformats.org/drawingml/2006/wordprocessingDrawing" xmlns:w10="urn:schemas-microsoft-com:office:word" xmlns:w="http://schemas.openxmlformats.org/wordprocessingml/2006/main" xmlns:w14="http://schemas.microsoft.com/office/word/2010/wordml" xmlns:w15="http://schemas.microsoft.com/office/word/2012/wordml" xmlns:w16cid="http://schemas.microsoft.com/office/word/2016/wordml/cid" xmlns:w16se="http://schemas.microsoft.com/office/word/2015/wordml/symex" xmlns:wpg="http://schemas.microsoft.com/office/word/2010/wordprocessingGroup" xmlns:wpi="http://schemas.microsoft.com/office/word/2010/wordprocessingInk" xmlns:wne="http://schemas.microsoft.com/office/word/2006/wordml" xmlns:wps="http://schemas.microsoft.com/office/word/2010/wordprocessingShape" mc:Ignorable="w14 w15 w16se w16cid wp14">
+  <w:abstractNum w:abstractNumId="0" w15:restartNumberingAfterBreak="0">
     <w:nsid w:val="00321C93"/>
     <w:multiLevelType w:val="hybridMultilevel"/>
     <w:tmpl w:val="563478DE"/>
@@ -3272,7 +3316,7 @@
       </w:pPr>
     </w:lvl>
   </w:abstractNum>
-  <w:abstractNum w:abstractNumId="1">
+  <w:abstractNum w:abstractNumId="1" w15:restartNumberingAfterBreak="0">
     <w:nsid w:val="02145992"/>
     <w:multiLevelType w:val="hybridMultilevel"/>
     <w:tmpl w:val="098EE350"/>
@@ -3361,7 +3405,7 @@
       </w:pPr>
     </w:lvl>
   </w:abstractNum>
-  <w:abstractNum w:abstractNumId="2">
+  <w:abstractNum w:abstractNumId="2" w15:restartNumberingAfterBreak="0">
     <w:nsid w:val="1B0A0704"/>
     <w:multiLevelType w:val="hybridMultilevel"/>
     <w:tmpl w:val="C1705984"/>
@@ -3450,7 +3494,7 @@
       </w:pPr>
     </w:lvl>
   </w:abstractNum>
-  <w:abstractNum w:abstractNumId="3">
+  <w:abstractNum w:abstractNumId="3" w15:restartNumberingAfterBreak="0">
     <w:nsid w:val="4B7341A7"/>
     <w:multiLevelType w:val="hybridMultilevel"/>
     <w:tmpl w:val="71C615C0"/>
@@ -3539,7 +3583,7 @@
       </w:pPr>
     </w:lvl>
   </w:abstractNum>
-  <w:abstractNum w:abstractNumId="4">
+  <w:abstractNum w:abstractNumId="4" w15:restartNumberingAfterBreak="0">
     <w:nsid w:val="512360F3"/>
     <w:multiLevelType w:val="hybridMultilevel"/>
     <w:tmpl w:val="05D07E86"/>
@@ -3628,7 +3672,7 @@
       </w:pPr>
     </w:lvl>
   </w:abstractNum>
-  <w:abstractNum w:abstractNumId="5">
+  <w:abstractNum w:abstractNumId="5" w15:restartNumberingAfterBreak="0">
     <w:nsid w:val="55EB5D04"/>
     <w:multiLevelType w:val="hybridMultilevel"/>
     <w:tmpl w:val="3AD0B408"/>
@@ -3739,7 +3783,7 @@
 </file>
 
 <file path=word/styles.xml><?xml version="1.0" encoding="utf-8"?>
-<w:styles xmlns:mc="http://schemas.openxmlformats.org/markup-compatibility/2006" xmlns:r="http://schemas.openxmlformats.org/officeDocument/2006/relationships" xmlns:w="http://schemas.openxmlformats.org/wordprocessingml/2006/main" xmlns:w14="http://schemas.microsoft.com/office/word/2010/wordml" mc:Ignorable="w14">
+<w:styles xmlns:mc="http://schemas.openxmlformats.org/markup-compatibility/2006" xmlns:r="http://schemas.openxmlformats.org/officeDocument/2006/relationships" xmlns:w="http://schemas.openxmlformats.org/wordprocessingml/2006/main" xmlns:w14="http://schemas.microsoft.com/office/word/2010/wordml" xmlns:w15="http://schemas.microsoft.com/office/word/2012/wordml" xmlns:w16cid="http://schemas.microsoft.com/office/word/2016/wordml/cid" xmlns:w16se="http://schemas.microsoft.com/office/word/2015/wordml/symex" mc:Ignorable="w14 w15 w16se w16cid">
   <w:docDefaults>
     <w:rPrDefault>
       <w:rPr>
@@ -3755,157 +3799,395 @@
       </w:pPr>
     </w:pPrDefault>
   </w:docDefaults>
-  <w:latentStyles w:defLockedState="0" w:defUIPriority="99" w:defSemiHidden="1" w:defUnhideWhenUsed="1" w:defQFormat="0" w:count="267">
-    <w:lsdException w:name="Normal" w:semiHidden="0" w:uiPriority="0" w:unhideWhenUsed="0" w:qFormat="1"/>
-    <w:lsdException w:name="heading 1" w:semiHidden="0" w:uiPriority="9" w:unhideWhenUsed="0" w:qFormat="1"/>
-    <w:lsdException w:name="heading 2" w:uiPriority="9" w:qFormat="1"/>
-    <w:lsdException w:name="heading 3" w:uiPriority="9" w:qFormat="1"/>
-    <w:lsdException w:name="heading 4" w:uiPriority="9" w:qFormat="1"/>
-    <w:lsdException w:name="heading 5" w:uiPriority="9" w:qFormat="1"/>
-    <w:lsdException w:name="heading 6" w:uiPriority="9" w:qFormat="1"/>
-    <w:lsdException w:name="heading 7" w:uiPriority="9" w:qFormat="1"/>
-    <w:lsdException w:name="heading 8" w:uiPriority="9" w:qFormat="1"/>
-    <w:lsdException w:name="heading 9" w:uiPriority="9" w:qFormat="1"/>
-    <w:lsdException w:name="toc 1" w:uiPriority="39"/>
-    <w:lsdException w:name="toc 2" w:uiPriority="39"/>
-    <w:lsdException w:name="toc 3" w:uiPriority="39"/>
-    <w:lsdException w:name="toc 4" w:uiPriority="39"/>
-    <w:lsdException w:name="toc 5" w:uiPriority="39"/>
-    <w:lsdException w:name="toc 6" w:uiPriority="39"/>
-    <w:lsdException w:name="toc 7" w:uiPriority="39"/>
-    <w:lsdException w:name="toc 8" w:uiPriority="39"/>
-    <w:lsdException w:name="toc 9" w:uiPriority="39"/>
-    <w:lsdException w:name="caption" w:uiPriority="35" w:qFormat="1"/>
-    <w:lsdException w:name="Title" w:semiHidden="0" w:uiPriority="10" w:unhideWhenUsed="0" w:qFormat="1"/>
-    <w:lsdException w:name="Default Paragraph Font" w:uiPriority="1"/>
-    <w:lsdException w:name="Subtitle" w:semiHidden="0" w:uiPriority="11" w:unhideWhenUsed="0" w:qFormat="1"/>
-    <w:lsdException w:name="Strong" w:semiHidden="0" w:uiPriority="22" w:unhideWhenUsed="0" w:qFormat="1"/>
-    <w:lsdException w:name="Emphasis" w:semiHidden="0" w:uiPriority="20" w:unhideWhenUsed="0" w:qFormat="1"/>
-    <w:lsdException w:name="Table Grid" w:uiPriority="39"/>
-    <w:lsdException w:name="Placeholder Text" w:unhideWhenUsed="0"/>
-    <w:lsdException w:name="No Spacing" w:semiHidden="0" w:uiPriority="1" w:unhideWhenUsed="0" w:qFormat="1"/>
-    <w:lsdException w:name="Light Shading" w:semiHidden="0" w:uiPriority="60" w:unhideWhenUsed="0"/>
-    <w:lsdException w:name="Light List" w:semiHidden="0" w:uiPriority="61" w:unhideWhenUsed="0"/>
-    <w:lsdException w:name="Light Grid" w:semiHidden="0" w:uiPriority="62" w:unhideWhenUsed="0"/>
-    <w:lsdException w:name="Medium Shading 1" w:semiHidden="0" w:uiPriority="63" w:unhideWhenUsed="0"/>
-    <w:lsdException w:name="Medium Shading 2" w:semiHidden="0" w:uiPriority="64" w:unhideWhenUsed="0"/>
-    <w:lsdException w:name="Medium List 1" w:semiHidden="0" w:uiPriority="65" w:unhideWhenUsed="0"/>
-    <w:lsdException w:name="Medium List 2" w:semiHidden="0" w:uiPriority="66" w:unhideWhenUsed="0"/>
-    <w:lsdException w:name="Medium Grid 1" w:semiHidden="0" w:uiPriority="67" w:unhideWhenUsed="0"/>
-    <w:lsdException w:name="Medium Grid 2" w:semiHidden="0" w:uiPriority="68" w:unhideWhenUsed="0"/>
-    <w:lsdException w:name="Medium Grid 3" w:semiHidden="0" w:uiPriority="69" w:unhideWhenUsed="0"/>
-    <w:lsdException w:name="Dark List" w:semiHidden="0" w:uiPriority="70" w:unhideWhenUsed="0"/>
-    <w:lsdException w:name="Colorful Shading" w:semiHidden="0" w:uiPriority="71" w:unhideWhenUsed="0"/>
-    <w:lsdException w:name="Colorful List" w:semiHidden="0" w:uiPriority="72" w:unhideWhenUsed="0"/>
-    <w:lsdException w:name="Colorful Grid" w:semiHidden="0" w:uiPriority="73" w:unhideWhenUsed="0"/>
-    <w:lsdException w:name="Light Shading Accent 1" w:semiHidden="0" w:uiPriority="60" w:unhideWhenUsed="0"/>
-    <w:lsdException w:name="Light List Accent 1" w:semiHidden="0" w:uiPriority="61" w:unhideWhenUsed="0"/>
-    <w:lsdException w:name="Light Grid Accent 1" w:semiHidden="0" w:uiPriority="62" w:unhideWhenUsed="0"/>
-    <w:lsdException w:name="Medium Shading 1 Accent 1" w:semiHidden="0" w:uiPriority="63" w:unhideWhenUsed="0"/>
-    <w:lsdException w:name="Medium Shading 2 Accent 1" w:semiHidden="0" w:uiPriority="64" w:unhideWhenUsed="0"/>
-    <w:lsdException w:name="Medium List 1 Accent 1" w:semiHidden="0" w:uiPriority="65" w:unhideWhenUsed="0"/>
-    <w:lsdException w:name="Revision" w:unhideWhenUsed="0"/>
-    <w:lsdException w:name="List Paragraph" w:semiHidden="0" w:uiPriority="34" w:unhideWhenUsed="0" w:qFormat="1"/>
-    <w:lsdException w:name="Quote" w:semiHidden="0" w:uiPriority="29" w:unhideWhenUsed="0" w:qFormat="1"/>
-    <w:lsdException w:name="Intense Quote" w:semiHidden="0" w:uiPriority="30" w:unhideWhenUsed="0" w:qFormat="1"/>
-    <w:lsdException w:name="Medium List 2 Accent 1" w:semiHidden="0" w:uiPriority="66" w:unhideWhenUsed="0"/>
-    <w:lsdException w:name="Medium Grid 1 Accent 1" w:semiHidden="0" w:uiPriority="67" w:unhideWhenUsed="0"/>
-    <w:lsdException w:name="Medium Grid 2 Accent 1" w:semiHidden="0" w:uiPriority="68" w:unhideWhenUsed="0"/>
-    <w:lsdException w:name="Medium Grid 3 Accent 1" w:semiHidden="0" w:uiPriority="69" w:unhideWhenUsed="0"/>
-    <w:lsdException w:name="Dark List Accent 1" w:semiHidden="0" w:uiPriority="70" w:unhideWhenUsed="0"/>
-    <w:lsdException w:name="Colorful Shading Accent 1" w:semiHidden="0" w:uiPriority="71" w:unhideWhenUsed="0"/>
-    <w:lsdException w:name="Colorful List Accent 1" w:semiHidden="0" w:uiPriority="72" w:unhideWhenUsed="0"/>
-    <w:lsdException w:name="Colorful Grid Accent 1" w:semiHidden="0" w:uiPriority="73" w:unhideWhenUsed="0"/>
-    <w:lsdException w:name="Light Shading Accent 2" w:semiHidden="0" w:uiPriority="60" w:unhideWhenUsed="0"/>
-    <w:lsdException w:name="Light List Accent 2" w:semiHidden="0" w:uiPriority="61" w:unhideWhenUsed="0"/>
-    <w:lsdException w:name="Light Grid Accent 2" w:semiHidden="0" w:uiPriority="62" w:unhideWhenUsed="0"/>
-    <w:lsdException w:name="Medium Shading 1 Accent 2" w:semiHidden="0" w:uiPriority="63" w:unhideWhenUsed="0"/>
-    <w:lsdException w:name="Medium Shading 2 Accent 2" w:semiHidden="0" w:uiPriority="64" w:unhideWhenUsed="0"/>
-    <w:lsdException w:name="Medium List 1 Accent 2" w:semiHidden="0" w:uiPriority="65" w:unhideWhenUsed="0"/>
-    <w:lsdException w:name="Medium List 2 Accent 2" w:semiHidden="0" w:uiPriority="66" w:unhideWhenUsed="0"/>
-    <w:lsdException w:name="Medium Grid 1 Accent 2" w:semiHidden="0" w:uiPriority="67" w:unhideWhenUsed="0"/>
-    <w:lsdException w:name="Medium Grid 2 Accent 2" w:semiHidden="0" w:uiPriority="68" w:unhideWhenUsed="0"/>
-    <w:lsdException w:name="Medium Grid 3 Accent 2" w:semiHidden="0" w:uiPriority="69" w:unhideWhenUsed="0"/>
-    <w:lsdException w:name="Dark List Accent 2" w:semiHidden="0" w:uiPriority="70" w:unhideWhenUsed="0"/>
-    <w:lsdException w:name="Colorful Shading Accent 2" w:semiHidden="0" w:uiPriority="71" w:unhideWhenUsed="0"/>
-    <w:lsdException w:name="Colorful List Accent 2" w:semiHidden="0" w:uiPriority="72" w:unhideWhenUsed="0"/>
-    <w:lsdException w:name="Colorful Grid Accent 2" w:semiHidden="0" w:uiPriority="73" w:unhideWhenUsed="0"/>
-    <w:lsdException w:name="Light Shading Accent 3" w:semiHidden="0" w:uiPriority="60" w:unhideWhenUsed="0"/>
-    <w:lsdException w:name="Light List Accent 3" w:semiHidden="0" w:uiPriority="61" w:unhideWhenUsed="0"/>
-    <w:lsdException w:name="Light Grid Accent 3" w:semiHidden="0" w:uiPriority="62" w:unhideWhenUsed="0"/>
-    <w:lsdException w:name="Medium Shading 1 Accent 3" w:semiHidden="0" w:uiPriority="63" w:unhideWhenUsed="0"/>
-    <w:lsdException w:name="Medium Shading 2 Accent 3" w:semiHidden="0" w:uiPriority="64" w:unhideWhenUsed="0"/>
-    <w:lsdException w:name="Medium List 1 Accent 3" w:semiHidden="0" w:uiPriority="65" w:unhideWhenUsed="0"/>
-    <w:lsdException w:name="Medium List 2 Accent 3" w:semiHidden="0" w:uiPriority="66" w:unhideWhenUsed="0"/>
-    <w:lsdException w:name="Medium Grid 1 Accent 3" w:semiHidden="0" w:uiPriority="67" w:unhideWhenUsed="0"/>
-    <w:lsdException w:name="Medium Grid 2 Accent 3" w:semiHidden="0" w:uiPriority="68" w:unhideWhenUsed="0"/>
-    <w:lsdException w:name="Medium Grid 3 Accent 3" w:semiHidden="0" w:uiPriority="69" w:unhideWhenUsed="0"/>
-    <w:lsdException w:name="Dark List Accent 3" w:semiHidden="0" w:uiPriority="70" w:unhideWhenUsed="0"/>
-    <w:lsdException w:name="Colorful Shading Accent 3" w:semiHidden="0" w:uiPriority="71" w:unhideWhenUsed="0"/>
-    <w:lsdException w:name="Colorful List Accent 3" w:semiHidden="0" w:uiPriority="72" w:unhideWhenUsed="0"/>
-    <w:lsdException w:name="Colorful Grid Accent 3" w:semiHidden="0" w:uiPriority="73" w:unhideWhenUsed="0"/>
-    <w:lsdException w:name="Light Shading Accent 4" w:semiHidden="0" w:uiPriority="60" w:unhideWhenUsed="0"/>
-    <w:lsdException w:name="Light List Accent 4" w:semiHidden="0" w:uiPriority="61" w:unhideWhenUsed="0"/>
-    <w:lsdException w:name="Light Grid Accent 4" w:semiHidden="0" w:uiPriority="62" w:unhideWhenUsed="0"/>
-    <w:lsdException w:name="Medium Shading 1 Accent 4" w:semiHidden="0" w:uiPriority="63" w:unhideWhenUsed="0"/>
-    <w:lsdException w:name="Medium Shading 2 Accent 4" w:semiHidden="0" w:uiPriority="64" w:unhideWhenUsed="0"/>
-    <w:lsdException w:name="Medium List 1 Accent 4" w:semiHidden="0" w:uiPriority="65" w:unhideWhenUsed="0"/>
-    <w:lsdException w:name="Medium List 2 Accent 4" w:semiHidden="0" w:uiPriority="66" w:unhideWhenUsed="0"/>
-    <w:lsdException w:name="Medium Grid 1 Accent 4" w:semiHidden="0" w:uiPriority="67" w:unhideWhenUsed="0"/>
-    <w:lsdException w:name="Medium Grid 2 Accent 4" w:semiHidden="0" w:uiPriority="68" w:unhideWhenUsed="0"/>
-    <w:lsdException w:name="Medium Grid 3 Accent 4" w:semiHidden="0" w:uiPriority="69" w:unhideWhenUsed="0"/>
-    <w:lsdException w:name="Dark List Accent 4" w:semiHidden="0" w:uiPriority="70" w:unhideWhenUsed="0"/>
-    <w:lsdException w:name="Colorful Shading Accent 4" w:semiHidden="0" w:uiPriority="71" w:unhideWhenUsed="0"/>
-    <w:lsdException w:name="Colorful List Accent 4" w:semiHidden="0" w:uiPriority="72" w:unhideWhenUsed="0"/>
-    <w:lsdException w:name="Colorful Grid Accent 4" w:semiHidden="0" w:uiPriority="73" w:unhideWhenUsed="0"/>
-    <w:lsdException w:name="Light Shading Accent 5" w:semiHidden="0" w:uiPriority="60" w:unhideWhenUsed="0"/>
-    <w:lsdException w:name="Light List Accent 5" w:semiHidden="0" w:uiPriority="61" w:unhideWhenUsed="0"/>
-    <w:lsdException w:name="Light Grid Accent 5" w:semiHidden="0" w:uiPriority="62" w:unhideWhenUsed="0"/>
-    <w:lsdException w:name="Medium Shading 1 Accent 5" w:semiHidden="0" w:uiPriority="63" w:unhideWhenUsed="0"/>
-    <w:lsdException w:name="Medium Shading 2 Accent 5" w:semiHidden="0" w:uiPriority="64" w:unhideWhenUsed="0"/>
-    <w:lsdException w:name="Medium List 1 Accent 5" w:semiHidden="0" w:uiPriority="65" w:unhideWhenUsed="0"/>
-    <w:lsdException w:name="Medium List 2 Accent 5" w:semiHidden="0" w:uiPriority="66" w:unhideWhenUsed="0"/>
-    <w:lsdException w:name="Medium Grid 1 Accent 5" w:semiHidden="0" w:uiPriority="67" w:unhideWhenUsed="0"/>
-    <w:lsdException w:name="Medium Grid 2 Accent 5" w:semiHidden="0" w:uiPriority="68" w:unhideWhenUsed="0"/>
-    <w:lsdException w:name="Medium Grid 3 Accent 5" w:semiHidden="0" w:uiPriority="69" w:unhideWhenUsed="0"/>
-    <w:lsdException w:name="Dark List Accent 5" w:semiHidden="0" w:uiPriority="70" w:unhideWhenUsed="0"/>
-    <w:lsdException w:name="Colorful Shading Accent 5" w:semiHidden="0" w:uiPriority="71" w:unhideWhenUsed="0"/>
-    <w:lsdException w:name="Colorful List Accent 5" w:semiHidden="0" w:uiPriority="72" w:unhideWhenUsed="0"/>
-    <w:lsdException w:name="Colorful Grid Accent 5" w:semiHidden="0" w:uiPriority="73" w:unhideWhenUsed="0"/>
-    <w:lsdException w:name="Light Shading Accent 6" w:semiHidden="0" w:uiPriority="60" w:unhideWhenUsed="0"/>
-    <w:lsdException w:name="Light List Accent 6" w:semiHidden="0" w:uiPriority="61" w:unhideWhenUsed="0"/>
-    <w:lsdException w:name="Light Grid Accent 6" w:semiHidden="0" w:uiPriority="62" w:unhideWhenUsed="0"/>
-    <w:lsdException w:name="Medium Shading 1 Accent 6" w:semiHidden="0" w:uiPriority="63" w:unhideWhenUsed="0"/>
-    <w:lsdException w:name="Medium Shading 2 Accent 6" w:semiHidden="0" w:uiPriority="64" w:unhideWhenUsed="0"/>
-    <w:lsdException w:name="Medium List 1 Accent 6" w:semiHidden="0" w:uiPriority="65" w:unhideWhenUsed="0"/>
-    <w:lsdException w:name="Medium List 2 Accent 6" w:semiHidden="0" w:uiPriority="66" w:unhideWhenUsed="0"/>
-    <w:lsdException w:name="Medium Grid 1 Accent 6" w:semiHidden="0" w:uiPriority="67" w:unhideWhenUsed="0"/>
-    <w:lsdException w:name="Medium Grid 2 Accent 6" w:semiHidden="0" w:uiPriority="68" w:unhideWhenUsed="0"/>
-    <w:lsdException w:name="Medium Grid 3 Accent 6" w:semiHidden="0" w:uiPriority="69" w:unhideWhenUsed="0"/>
-    <w:lsdException w:name="Dark List Accent 6" w:semiHidden="0" w:uiPriority="70" w:unhideWhenUsed="0"/>
-    <w:lsdException w:name="Colorful Shading Accent 6" w:semiHidden="0" w:uiPriority="71" w:unhideWhenUsed="0"/>
-    <w:lsdException w:name="Colorful List Accent 6" w:semiHidden="0" w:uiPriority="72" w:unhideWhenUsed="0"/>
-    <w:lsdException w:name="Colorful Grid Accent 6" w:semiHidden="0" w:uiPriority="73" w:unhideWhenUsed="0"/>
-    <w:lsdException w:name="Subtle Emphasis" w:semiHidden="0" w:uiPriority="19" w:unhideWhenUsed="0" w:qFormat="1"/>
-    <w:lsdException w:name="Intense Emphasis" w:semiHidden="0" w:uiPriority="21" w:unhideWhenUsed="0" w:qFormat="1"/>
-    <w:lsdException w:name="Subtle Reference" w:semiHidden="0" w:uiPriority="31" w:unhideWhenUsed="0" w:qFormat="1"/>
-    <w:lsdException w:name="Intense Reference" w:semiHidden="0" w:uiPriority="32" w:unhideWhenUsed="0" w:qFormat="1"/>
-    <w:lsdException w:name="Book Title" w:semiHidden="0" w:uiPriority="33" w:unhideWhenUsed="0" w:qFormat="1"/>
-    <w:lsdException w:name="Bibliography" w:uiPriority="37"/>
-    <w:lsdException w:name="TOC Heading" w:uiPriority="39" w:qFormat="1"/>
+  <w:latentStyles w:defLockedState="0" w:defUIPriority="99" w:defSemiHidden="0" w:defUnhideWhenUsed="0" w:defQFormat="0" w:count="375">
+    <w:lsdException w:name="Normal" w:uiPriority="0" w:qFormat="1"/>
+    <w:lsdException w:name="heading 1" w:uiPriority="9" w:qFormat="1"/>
+    <w:lsdException w:name="heading 2" w:semiHidden="1" w:uiPriority="9" w:unhideWhenUsed="1" w:qFormat="1"/>
+    <w:lsdException w:name="heading 3" w:semiHidden="1" w:uiPriority="9" w:unhideWhenUsed="1" w:qFormat="1"/>
+    <w:lsdException w:name="heading 4" w:semiHidden="1" w:uiPriority="9" w:unhideWhenUsed="1" w:qFormat="1"/>
+    <w:lsdException w:name="heading 5" w:semiHidden="1" w:uiPriority="9" w:unhideWhenUsed="1" w:qFormat="1"/>
+    <w:lsdException w:name="heading 6" w:semiHidden="1" w:uiPriority="9" w:unhideWhenUsed="1" w:qFormat="1"/>
+    <w:lsdException w:name="heading 7" w:semiHidden="1" w:uiPriority="9" w:unhideWhenUsed="1" w:qFormat="1"/>
+    <w:lsdException w:name="heading 8" w:semiHidden="1" w:uiPriority="9" w:unhideWhenUsed="1" w:qFormat="1"/>
+    <w:lsdException w:name="heading 9" w:semiHidden="1" w:uiPriority="9" w:unhideWhenUsed="1" w:qFormat="1"/>
+    <w:lsdException w:name="index 1" w:semiHidden="1" w:unhideWhenUsed="1"/>
+    <w:lsdException w:name="index 2" w:semiHidden="1" w:unhideWhenUsed="1"/>
+    <w:lsdException w:name="index 3" w:semiHidden="1" w:unhideWhenUsed="1"/>
+    <w:lsdException w:name="index 4" w:semiHidden="1" w:unhideWhenUsed="1"/>
+    <w:lsdException w:name="index 5" w:semiHidden="1" w:unhideWhenUsed="1"/>
+    <w:lsdException w:name="index 6" w:semiHidden="1" w:unhideWhenUsed="1"/>
+    <w:lsdException w:name="index 7" w:semiHidden="1" w:unhideWhenUsed="1"/>
+    <w:lsdException w:name="index 8" w:semiHidden="1" w:unhideWhenUsed="1"/>
+    <w:lsdException w:name="index 9" w:semiHidden="1" w:unhideWhenUsed="1"/>
+    <w:lsdException w:name="toc 1" w:semiHidden="1" w:uiPriority="39" w:unhideWhenUsed="1"/>
+    <w:lsdException w:name="toc 2" w:semiHidden="1" w:uiPriority="39" w:unhideWhenUsed="1"/>
+    <w:lsdException w:name="toc 3" w:semiHidden="1" w:uiPriority="39" w:unhideWhenUsed="1"/>
+    <w:lsdException w:name="toc 4" w:semiHidden="1" w:uiPriority="39" w:unhideWhenUsed="1"/>
+    <w:lsdException w:name="toc 5" w:semiHidden="1" w:uiPriority="39" w:unhideWhenUsed="1"/>
+    <w:lsdException w:name="toc 6" w:semiHidden="1" w:uiPriority="39" w:unhideWhenUsed="1"/>
+    <w:lsdException w:name="toc 7" w:semiHidden="1" w:uiPriority="39" w:unhideWhenUsed="1"/>
+    <w:lsdException w:name="toc 8" w:semiHidden="1" w:uiPriority="39" w:unhideWhenUsed="1"/>
+    <w:lsdException w:name="toc 9" w:semiHidden="1" w:uiPriority="39" w:unhideWhenUsed="1"/>
+    <w:lsdException w:name="Normal Indent" w:semiHidden="1" w:unhideWhenUsed="1"/>
+    <w:lsdException w:name="footnote text" w:semiHidden="1" w:unhideWhenUsed="1"/>
+    <w:lsdException w:name="annotation text" w:semiHidden="1" w:unhideWhenUsed="1"/>
+    <w:lsdException w:name="header" w:semiHidden="1" w:unhideWhenUsed="1"/>
+    <w:lsdException w:name="footer" w:semiHidden="1" w:unhideWhenUsed="1"/>
+    <w:lsdException w:name="index heading" w:semiHidden="1" w:unhideWhenUsed="1"/>
+    <w:lsdException w:name="caption" w:semiHidden="1" w:uiPriority="35" w:unhideWhenUsed="1" w:qFormat="1"/>
+    <w:lsdException w:name="table of figures" w:semiHidden="1" w:unhideWhenUsed="1"/>
+    <w:lsdException w:name="envelope address" w:semiHidden="1" w:unhideWhenUsed="1"/>
+    <w:lsdException w:name="envelope return" w:semiHidden="1" w:unhideWhenUsed="1"/>
+    <w:lsdException w:name="footnote reference" w:semiHidden="1" w:unhideWhenUsed="1"/>
+    <w:lsdException w:name="annotation reference" w:semiHidden="1" w:unhideWhenUsed="1"/>
+    <w:lsdException w:name="line number" w:semiHidden="1" w:unhideWhenUsed="1"/>
+    <w:lsdException w:name="page number" w:semiHidden="1" w:unhideWhenUsed="1"/>
+    <w:lsdException w:name="endnote reference" w:semiHidden="1" w:unhideWhenUsed="1"/>
+    <w:lsdException w:name="endnote text" w:semiHidden="1" w:unhideWhenUsed="1"/>
+    <w:lsdException w:name="table of authorities" w:semiHidden="1" w:unhideWhenUsed="1"/>
+    <w:lsdException w:name="macro" w:semiHidden="1" w:unhideWhenUsed="1"/>
+    <w:lsdException w:name="toa heading" w:semiHidden="1" w:unhideWhenUsed="1"/>
+    <w:lsdException w:name="List" w:semiHidden="1" w:unhideWhenUsed="1"/>
+    <w:lsdException w:name="List Bullet" w:semiHidden="1" w:unhideWhenUsed="1"/>
+    <w:lsdException w:name="List Number" w:semiHidden="1" w:unhideWhenUsed="1"/>
+    <w:lsdException w:name="List 2" w:semiHidden="1" w:unhideWhenUsed="1"/>
+    <w:lsdException w:name="List 3" w:semiHidden="1" w:unhideWhenUsed="1"/>
+    <w:lsdException w:name="List 4" w:semiHidden="1" w:unhideWhenUsed="1"/>
+    <w:lsdException w:name="List 5" w:semiHidden="1" w:unhideWhenUsed="1"/>
+    <w:lsdException w:name="List Bullet 2" w:semiHidden="1" w:unhideWhenUsed="1"/>
+    <w:lsdException w:name="List Bullet 3" w:semiHidden="1" w:unhideWhenUsed="1"/>
+    <w:lsdException w:name="List Bullet 4" w:semiHidden="1" w:unhideWhenUsed="1"/>
+    <w:lsdException w:name="List Bullet 5" w:semiHidden="1" w:unhideWhenUsed="1"/>
+    <w:lsdException w:name="List Number 2" w:semiHidden="1" w:unhideWhenUsed="1"/>
+    <w:lsdException w:name="List Number 3" w:semiHidden="1" w:unhideWhenUsed="1"/>
+    <w:lsdException w:name="List Number 4" w:semiHidden="1" w:unhideWhenUsed="1"/>
+    <w:lsdException w:name="List Number 5" w:semiHidden="1" w:unhideWhenUsed="1"/>
+    <w:lsdException w:name="Title" w:uiPriority="10" w:qFormat="1"/>
+    <w:lsdException w:name="Closing" w:semiHidden="1" w:unhideWhenUsed="1"/>
+    <w:lsdException w:name="Signature" w:semiHidden="1" w:unhideWhenUsed="1"/>
+    <w:lsdException w:name="Default Paragraph Font" w:semiHidden="1" w:uiPriority="1" w:unhideWhenUsed="1"/>
+    <w:lsdException w:name="Body Text" w:semiHidden="1" w:unhideWhenUsed="1"/>
+    <w:lsdException w:name="Body Text Indent" w:semiHidden="1" w:unhideWhenUsed="1"/>
+    <w:lsdException w:name="List Continue" w:semiHidden="1" w:unhideWhenUsed="1"/>
+    <w:lsdException w:name="List Continue 2" w:semiHidden="1" w:unhideWhenUsed="1"/>
+    <w:lsdException w:name="List Continue 3" w:semiHidden="1" w:unhideWhenUsed="1"/>
+    <w:lsdException w:name="List Continue 4" w:semiHidden="1" w:unhideWhenUsed="1"/>
+    <w:lsdException w:name="List Continue 5" w:semiHidden="1" w:unhideWhenUsed="1"/>
+    <w:lsdException w:name="Message Header" w:semiHidden="1" w:unhideWhenUsed="1"/>
+    <w:lsdException w:name="Subtitle" w:uiPriority="11" w:qFormat="1"/>
+    <w:lsdException w:name="Salutation" w:semiHidden="1" w:unhideWhenUsed="1"/>
+    <w:lsdException w:name="Date" w:semiHidden="1" w:unhideWhenUsed="1"/>
+    <w:lsdException w:name="Body Text First Indent" w:semiHidden="1" w:unhideWhenUsed="1"/>
+    <w:lsdException w:name="Body Text First Indent 2" w:semiHidden="1" w:unhideWhenUsed="1"/>
+    <w:lsdException w:name="Note Heading" w:semiHidden="1" w:unhideWhenUsed="1"/>
+    <w:lsdException w:name="Body Text 2" w:semiHidden="1" w:unhideWhenUsed="1"/>
+    <w:lsdException w:name="Body Text 3" w:semiHidden="1" w:unhideWhenUsed="1"/>
+    <w:lsdException w:name="Body Text Indent 2" w:semiHidden="1" w:unhideWhenUsed="1"/>
+    <w:lsdException w:name="Body Text Indent 3" w:semiHidden="1" w:unhideWhenUsed="1"/>
+    <w:lsdException w:name="Block Text" w:semiHidden="1" w:unhideWhenUsed="1"/>
+    <w:lsdException w:name="Hyperlink" w:semiHidden="1" w:unhideWhenUsed="1"/>
+    <w:lsdException w:name="FollowedHyperlink" w:semiHidden="1" w:unhideWhenUsed="1"/>
+    <w:lsdException w:name="Strong" w:uiPriority="22" w:qFormat="1"/>
+    <w:lsdException w:name="Emphasis" w:uiPriority="20" w:qFormat="1"/>
+    <w:lsdException w:name="Document Map" w:semiHidden="1" w:unhideWhenUsed="1"/>
+    <w:lsdException w:name="Plain Text" w:semiHidden="1" w:unhideWhenUsed="1"/>
+    <w:lsdException w:name="E-mail Signature" w:semiHidden="1" w:unhideWhenUsed="1"/>
+    <w:lsdException w:name="HTML Top of Form" w:semiHidden="1" w:unhideWhenUsed="1"/>
+    <w:lsdException w:name="HTML Bottom of Form" w:semiHidden="1" w:unhideWhenUsed="1"/>
+    <w:lsdException w:name="Normal (Web)" w:semiHidden="1" w:unhideWhenUsed="1"/>
+    <w:lsdException w:name="HTML Acronym" w:semiHidden="1" w:unhideWhenUsed="1"/>
+    <w:lsdException w:name="HTML Address" w:semiHidden="1" w:unhideWhenUsed="1"/>
+    <w:lsdException w:name="HTML Cite" w:semiHidden="1" w:unhideWhenUsed="1"/>
+    <w:lsdException w:name="HTML Code" w:semiHidden="1" w:unhideWhenUsed="1"/>
+    <w:lsdException w:name="HTML Definition" w:semiHidden="1" w:unhideWhenUsed="1"/>
+    <w:lsdException w:name="HTML Keyboard" w:semiHidden="1" w:unhideWhenUsed="1"/>
+    <w:lsdException w:name="HTML Preformatted" w:semiHidden="1" w:unhideWhenUsed="1"/>
+    <w:lsdException w:name="HTML Sample" w:semiHidden="1" w:unhideWhenUsed="1"/>
+    <w:lsdException w:name="HTML Typewriter" w:semiHidden="1" w:unhideWhenUsed="1"/>
+    <w:lsdException w:name="HTML Variable" w:semiHidden="1" w:unhideWhenUsed="1"/>
+    <w:lsdException w:name="Normal Table" w:semiHidden="1" w:unhideWhenUsed="1"/>
+    <w:lsdException w:name="annotation subject" w:semiHidden="1" w:unhideWhenUsed="1"/>
+    <w:lsdException w:name="No List" w:semiHidden="1" w:unhideWhenUsed="1"/>
+    <w:lsdException w:name="Outline List 1" w:semiHidden="1" w:unhideWhenUsed="1"/>
+    <w:lsdException w:name="Outline List 2" w:semiHidden="1" w:unhideWhenUsed="1"/>
+    <w:lsdException w:name="Outline List 3" w:semiHidden="1" w:unhideWhenUsed="1"/>
+    <w:lsdException w:name="Table Simple 1" w:semiHidden="1" w:unhideWhenUsed="1"/>
+    <w:lsdException w:name="Table Simple 2" w:semiHidden="1" w:unhideWhenUsed="1"/>
+    <w:lsdException w:name="Table Simple 3" w:semiHidden="1" w:unhideWhenUsed="1"/>
+    <w:lsdException w:name="Table Classic 1" w:semiHidden="1" w:unhideWhenUsed="1"/>
+    <w:lsdException w:name="Table Classic 2" w:semiHidden="1" w:unhideWhenUsed="1"/>
+    <w:lsdException w:name="Table Classic 3" w:semiHidden="1" w:unhideWhenUsed="1"/>
+    <w:lsdException w:name="Table Classic 4" w:semiHidden="1" w:unhideWhenUsed="1"/>
+    <w:lsdException w:name="Table Colorful 1" w:semiHidden="1" w:unhideWhenUsed="1"/>
+    <w:lsdException w:name="Table Colorful 2" w:semiHidden="1" w:unhideWhenUsed="1"/>
+    <w:lsdException w:name="Table Colorful 3" w:semiHidden="1" w:unhideWhenUsed="1"/>
+    <w:lsdException w:name="Table Columns 1" w:semiHidden="1" w:unhideWhenUsed="1"/>
+    <w:lsdException w:name="Table Columns 2" w:semiHidden="1" w:unhideWhenUsed="1"/>
+    <w:lsdException w:name="Table Columns 3" w:semiHidden="1" w:unhideWhenUsed="1"/>
+    <w:lsdException w:name="Table Columns 4" w:semiHidden="1" w:unhideWhenUsed="1"/>
+    <w:lsdException w:name="Table Columns 5" w:semiHidden="1" w:unhideWhenUsed="1"/>
+    <w:lsdException w:name="Table Grid 1" w:semiHidden="1" w:unhideWhenUsed="1"/>
+    <w:lsdException w:name="Table Grid 2" w:semiHidden="1" w:unhideWhenUsed="1"/>
+    <w:lsdException w:name="Table Grid 3" w:semiHidden="1" w:unhideWhenUsed="1"/>
+    <w:lsdException w:name="Table Grid 4" w:semiHidden="1" w:unhideWhenUsed="1"/>
+    <w:lsdException w:name="Table Grid 5" w:semiHidden="1" w:unhideWhenUsed="1"/>
+    <w:lsdException w:name="Table Grid 6" w:semiHidden="1" w:unhideWhenUsed="1"/>
+    <w:lsdException w:name="Table Grid 7" w:semiHidden="1" w:unhideWhenUsed="1"/>
+    <w:lsdException w:name="Table Grid 8" w:semiHidden="1" w:unhideWhenUsed="1"/>
+    <w:lsdException w:name="Table List 1" w:semiHidden="1" w:unhideWhenUsed="1"/>
+    <w:lsdException w:name="Table List 2" w:semiHidden="1" w:unhideWhenUsed="1"/>
+    <w:lsdException w:name="Table List 3" w:semiHidden="1" w:unhideWhenUsed="1"/>
+    <w:lsdException w:name="Table List 4" w:semiHidden="1" w:unhideWhenUsed="1"/>
+    <w:lsdException w:name="Table List 5" w:semiHidden="1" w:unhideWhenUsed="1"/>
+    <w:lsdException w:name="Table List 6" w:semiHidden="1" w:unhideWhenUsed="1"/>
+    <w:lsdException w:name="Table List 7" w:semiHidden="1" w:unhideWhenUsed="1"/>
+    <w:lsdException w:name="Table List 8" w:semiHidden="1" w:unhideWhenUsed="1"/>
+    <w:lsdException w:name="Table 3D effects 1" w:semiHidden="1" w:unhideWhenUsed="1"/>
+    <w:lsdException w:name="Table 3D effects 2" w:semiHidden="1" w:unhideWhenUsed="1"/>
+    <w:lsdException w:name="Table 3D effects 3" w:semiHidden="1" w:unhideWhenUsed="1"/>
+    <w:lsdException w:name="Table Contemporary" w:semiHidden="1" w:unhideWhenUsed="1"/>
+    <w:lsdException w:name="Table Elegant" w:semiHidden="1" w:unhideWhenUsed="1"/>
+    <w:lsdException w:name="Table Professional" w:semiHidden="1" w:unhideWhenUsed="1"/>
+    <w:lsdException w:name="Table Subtle 1" w:semiHidden="1" w:unhideWhenUsed="1"/>
+    <w:lsdException w:name="Table Subtle 2" w:semiHidden="1" w:unhideWhenUsed="1"/>
+    <w:lsdException w:name="Table Web 1" w:semiHidden="1" w:unhideWhenUsed="1"/>
+    <w:lsdException w:name="Table Web 2" w:semiHidden="1" w:unhideWhenUsed="1"/>
+    <w:lsdException w:name="Table Web 3" w:semiHidden="1" w:unhideWhenUsed="1"/>
+    <w:lsdException w:name="Balloon Text" w:semiHidden="1" w:unhideWhenUsed="1"/>
+    <w:lsdException w:name="Table Grid" w:semiHidden="1" w:uiPriority="39" w:unhideWhenUsed="1"/>
+    <w:lsdException w:name="Table Theme" w:semiHidden="1" w:unhideWhenUsed="1"/>
+    <w:lsdException w:name="Placeholder Text" w:semiHidden="1"/>
+    <w:lsdException w:name="No Spacing" w:uiPriority="1" w:qFormat="1"/>
+    <w:lsdException w:name="Light Shading" w:uiPriority="60"/>
+    <w:lsdException w:name="Light List" w:uiPriority="61"/>
+    <w:lsdException w:name="Light Grid" w:uiPriority="62"/>
+    <w:lsdException w:name="Medium Shading 1" w:uiPriority="63"/>
+    <w:lsdException w:name="Medium Shading 2" w:uiPriority="64"/>
+    <w:lsdException w:name="Medium List 1" w:uiPriority="65"/>
+    <w:lsdException w:name="Medium List 2" w:uiPriority="66"/>
+    <w:lsdException w:name="Medium Grid 1" w:uiPriority="67"/>
+    <w:lsdException w:name="Medium Grid 2" w:uiPriority="68"/>
+    <w:lsdException w:name="Medium Grid 3" w:uiPriority="69"/>
+    <w:lsdException w:name="Dark List" w:uiPriority="70"/>
+    <w:lsdException w:name="Colorful Shading" w:uiPriority="71"/>
+    <w:lsdException w:name="Colorful List" w:uiPriority="72"/>
+    <w:lsdException w:name="Colorful Grid" w:uiPriority="73"/>
+    <w:lsdException w:name="Light Shading Accent 1" w:uiPriority="60"/>
+    <w:lsdException w:name="Light List Accent 1" w:uiPriority="61"/>
+    <w:lsdException w:name="Light Grid Accent 1" w:uiPriority="62"/>
+    <w:lsdException w:name="Medium Shading 1 Accent 1" w:uiPriority="63"/>
+    <w:lsdException w:name="Medium Shading 2 Accent 1" w:uiPriority="64"/>
+    <w:lsdException w:name="Medium List 1 Accent 1" w:uiPriority="65"/>
+    <w:lsdException w:name="Revision" w:semiHidden="1"/>
+    <w:lsdException w:name="List Paragraph" w:uiPriority="34" w:qFormat="1"/>
+    <w:lsdException w:name="Quote" w:uiPriority="29" w:qFormat="1"/>
+    <w:lsdException w:name="Intense Quote" w:uiPriority="30" w:qFormat="1"/>
+    <w:lsdException w:name="Medium List 2 Accent 1" w:uiPriority="66"/>
+    <w:lsdException w:name="Medium Grid 1 Accent 1" w:uiPriority="67"/>
+    <w:lsdException w:name="Medium Grid 2 Accent 1" w:uiPriority="68"/>
+    <w:lsdException w:name="Medium Grid 3 Accent 1" w:uiPriority="69"/>
+    <w:lsdException w:name="Dark List Accent 1" w:uiPriority="70"/>
+    <w:lsdException w:name="Colorful Shading Accent 1" w:uiPriority="71"/>
+    <w:lsdException w:name="Colorful List Accent 1" w:uiPriority="72"/>
+    <w:lsdException w:name="Colorful Grid Accent 1" w:uiPriority="73"/>
+    <w:lsdException w:name="Light Shading Accent 2" w:uiPriority="60"/>
+    <w:lsdException w:name="Light List Accent 2" w:uiPriority="61"/>
+    <w:lsdException w:name="Light Grid Accent 2" w:uiPriority="62"/>
+    <w:lsdException w:name="Medium Shading 1 Accent 2" w:uiPriority="63"/>
+    <w:lsdException w:name="Medium Shading 2 Accent 2" w:uiPriority="64"/>
+    <w:lsdException w:name="Medium List 1 Accent 2" w:uiPriority="65"/>
+    <w:lsdException w:name="Medium List 2 Accent 2" w:uiPriority="66"/>
+    <w:lsdException w:name="Medium Grid 1 Accent 2" w:uiPriority="67"/>
+    <w:lsdException w:name="Medium Grid 2 Accent 2" w:uiPriority="68"/>
+    <w:lsdException w:name="Medium Grid 3 Accent 2" w:uiPriority="69"/>
+    <w:lsdException w:name="Dark List Accent 2" w:uiPriority="70"/>
+    <w:lsdException w:name="Colorful Shading Accent 2" w:uiPriority="71"/>
+    <w:lsdException w:name="Colorful List Accent 2" w:uiPriority="72"/>
+    <w:lsdException w:name="Colorful Grid Accent 2" w:uiPriority="73"/>
+    <w:lsdException w:name="Light Shading Accent 3" w:uiPriority="60"/>
+    <w:lsdException w:name="Light List Accent 3" w:uiPriority="61"/>
+    <w:lsdException w:name="Light Grid Accent 3" w:uiPriority="62"/>
+    <w:lsdException w:name="Medium Shading 1 Accent 3" w:uiPriority="63"/>
+    <w:lsdException w:name="Medium Shading 2 Accent 3" w:uiPriority="64"/>
+    <w:lsdException w:name="Medium List 1 Accent 3" w:uiPriority="65"/>
+    <w:lsdException w:name="Medium List 2 Accent 3" w:uiPriority="66"/>
+    <w:lsdException w:name="Medium Grid 1 Accent 3" w:uiPriority="67"/>
+    <w:lsdException w:name="Medium Grid 2 Accent 3" w:uiPriority="68"/>
+    <w:lsdException w:name="Medium Grid 3 Accent 3" w:uiPriority="69"/>
+    <w:lsdException w:name="Dark List Accent 3" w:uiPriority="70"/>
+    <w:lsdException w:name="Colorful Shading Accent 3" w:uiPriority="71"/>
+    <w:lsdException w:name="Colorful List Accent 3" w:uiPriority="72"/>
+    <w:lsdException w:name="Colorful Grid Accent 3" w:uiPriority="73"/>
+    <w:lsdException w:name="Light Shading Accent 4" w:uiPriority="60"/>
+    <w:lsdException w:name="Light List Accent 4" w:uiPriority="61"/>
+    <w:lsdException w:name="Light Grid Accent 4" w:uiPriority="62"/>
+    <w:lsdException w:name="Medium Shading 1 Accent 4" w:uiPriority="63"/>
+    <w:lsdException w:name="Medium Shading 2 Accent 4" w:uiPriority="64"/>
+    <w:lsdException w:name="Medium List 1 Accent 4" w:uiPriority="65"/>
+    <w:lsdException w:name="Medium List 2 Accent 4" w:uiPriority="66"/>
+    <w:lsdException w:name="Medium Grid 1 Accent 4" w:uiPriority="67"/>
+    <w:lsdException w:name="Medium Grid 2 Accent 4" w:uiPriority="68"/>
+    <w:lsdException w:name="Medium Grid 3 Accent 4" w:uiPriority="69"/>
+    <w:lsdException w:name="Dark List Accent 4" w:uiPriority="70"/>
+    <w:lsdException w:name="Colorful Shading Accent 4" w:uiPriority="71"/>
+    <w:lsdException w:name="Colorful List Accent 4" w:uiPriority="72"/>
+    <w:lsdException w:name="Colorful Grid Accent 4" w:uiPriority="73"/>
+    <w:lsdException w:name="Light Shading Accent 5" w:uiPriority="60"/>
+    <w:lsdException w:name="Light List Accent 5" w:uiPriority="61"/>
+    <w:lsdException w:name="Light Grid Accent 5" w:uiPriority="62"/>
+    <w:lsdException w:name="Medium Shading 1 Accent 5" w:uiPriority="63"/>
+    <w:lsdException w:name="Medium Shading 2 Accent 5" w:uiPriority="64"/>
+    <w:lsdException w:name="Medium List 1 Accent 5" w:uiPriority="65"/>
+    <w:lsdException w:name="Medium List 2 Accent 5" w:uiPriority="66"/>
+    <w:lsdException w:name="Medium Grid 1 Accent 5" w:uiPriority="67"/>
+    <w:lsdException w:name="Medium Grid 2 Accent 5" w:uiPriority="68"/>
+    <w:lsdException w:name="Medium Grid 3 Accent 5" w:uiPriority="69"/>
+    <w:lsdException w:name="Dark List Accent 5" w:uiPriority="70"/>
+    <w:lsdException w:name="Colorful Shading Accent 5" w:uiPriority="71"/>
+    <w:lsdException w:name="Colorful List Accent 5" w:uiPriority="72"/>
+    <w:lsdException w:name="Colorful Grid Accent 5" w:uiPriority="73"/>
+    <w:lsdException w:name="Light Shading Accent 6" w:uiPriority="60"/>
+    <w:lsdException w:name="Light List Accent 6" w:uiPriority="61"/>
+    <w:lsdException w:name="Light Grid Accent 6" w:uiPriority="62"/>
+    <w:lsdException w:name="Medium Shading 1 Accent 6" w:uiPriority="63"/>
+    <w:lsdException w:name="Medium Shading 2 Accent 6" w:uiPriority="64"/>
+    <w:lsdException w:name="Medium List 1 Accent 6" w:uiPriority="65"/>
+    <w:lsdException w:name="Medium List 2 Accent 6" w:uiPriority="66"/>
+    <w:lsdException w:name="Medium Grid 1 Accent 6" w:uiPriority="67"/>
+    <w:lsdException w:name="Medium Grid 2 Accent 6" w:uiPriority="68"/>
+    <w:lsdException w:name="Medium Grid 3 Accent 6" w:uiPriority="69"/>
+    <w:lsdException w:name="Dark List Accent 6" w:uiPriority="70"/>
+    <w:lsdException w:name="Colorful Shading Accent 6" w:uiPriority="71"/>
+    <w:lsdException w:name="Colorful List Accent 6" w:uiPriority="72"/>
+    <w:lsdException w:name="Colorful Grid Accent 6" w:uiPriority="73"/>
+    <w:lsdException w:name="Subtle Emphasis" w:uiPriority="19" w:qFormat="1"/>
+    <w:lsdException w:name="Intense Emphasis" w:uiPriority="21" w:qFormat="1"/>
+    <w:lsdException w:name="Subtle Reference" w:uiPriority="31" w:qFormat="1"/>
+    <w:lsdException w:name="Intense Reference" w:uiPriority="32" w:qFormat="1"/>
+    <w:lsdException w:name="Book Title" w:uiPriority="33" w:qFormat="1"/>
+    <w:lsdException w:name="Bibliography" w:semiHidden="1" w:uiPriority="37" w:unhideWhenUsed="1"/>
+    <w:lsdException w:name="TOC Heading" w:semiHidden="1" w:uiPriority="39" w:unhideWhenUsed="1" w:qFormat="1"/>
+    <w:lsdException w:name="Plain Table 1" w:uiPriority="41"/>
+    <w:lsdException w:name="Plain Table 2" w:uiPriority="42"/>
+    <w:lsdException w:name="Plain Table 3" w:uiPriority="43"/>
+    <w:lsdException w:name="Plain Table 4" w:uiPriority="44"/>
+    <w:lsdException w:name="Plain Table 5" w:uiPriority="45"/>
+    <w:lsdException w:name="Grid Table Light" w:uiPriority="40"/>
+    <w:lsdException w:name="Grid Table 1 Light" w:uiPriority="46"/>
+    <w:lsdException w:name="Grid Table 2" w:uiPriority="47"/>
+    <w:lsdException w:name="Grid Table 3" w:uiPriority="48"/>
+    <w:lsdException w:name="Grid Table 4" w:uiPriority="49"/>
+    <w:lsdException w:name="Grid Table 5 Dark" w:uiPriority="50"/>
+    <w:lsdException w:name="Grid Table 6 Colorful" w:uiPriority="51"/>
+    <w:lsdException w:name="Grid Table 7 Colorful" w:uiPriority="52"/>
+    <w:lsdException w:name="Grid Table 1 Light Accent 1" w:uiPriority="46"/>
+    <w:lsdException w:name="Grid Table 2 Accent 1" w:uiPriority="47"/>
+    <w:lsdException w:name="Grid Table 3 Accent 1" w:uiPriority="48"/>
+    <w:lsdException w:name="Grid Table 4 Accent 1" w:uiPriority="49"/>
+    <w:lsdException w:name="Grid Table 5 Dark Accent 1" w:uiPriority="50"/>
+    <w:lsdException w:name="Grid Table 6 Colorful Accent 1" w:uiPriority="51"/>
+    <w:lsdException w:name="Grid Table 7 Colorful Accent 1" w:uiPriority="52"/>
+    <w:lsdException w:name="Grid Table 1 Light Accent 2" w:uiPriority="46"/>
+    <w:lsdException w:name="Grid Table 2 Accent 2" w:uiPriority="47"/>
+    <w:lsdException w:name="Grid Table 3 Accent 2" w:uiPriority="48"/>
+    <w:lsdException w:name="Grid Table 4 Accent 2" w:uiPriority="49"/>
+    <w:lsdException w:name="Grid Table 5 Dark Accent 2" w:uiPriority="50"/>
+    <w:lsdException w:name="Grid Table 6 Colorful Accent 2" w:uiPriority="51"/>
+    <w:lsdException w:name="Grid Table 7 Colorful Accent 2" w:uiPriority="52"/>
+    <w:lsdException w:name="Grid Table 1 Light Accent 3" w:uiPriority="46"/>
+    <w:lsdException w:name="Grid Table 2 Accent 3" w:uiPriority="47"/>
+    <w:lsdException w:name="Grid Table 3 Accent 3" w:uiPriority="48"/>
+    <w:lsdException w:name="Grid Table 4 Accent 3" w:uiPriority="49"/>
+    <w:lsdException w:name="Grid Table 5 Dark Accent 3" w:uiPriority="50"/>
+    <w:lsdException w:name="Grid Table 6 Colorful Accent 3" w:uiPriority="51"/>
+    <w:lsdException w:name="Grid Table 7 Colorful Accent 3" w:uiPriority="52"/>
+    <w:lsdException w:name="Grid Table 1 Light Accent 4" w:uiPriority="46"/>
+    <w:lsdException w:name="Grid Table 2 Accent 4" w:uiPriority="47"/>
+    <w:lsdException w:name="Grid Table 3 Accent 4" w:uiPriority="48"/>
+    <w:lsdException w:name="Grid Table 4 Accent 4" w:uiPriority="49"/>
+    <w:lsdException w:name="Grid Table 5 Dark Accent 4" w:uiPriority="50"/>
+    <w:lsdException w:name="Grid Table 6 Colorful Accent 4" w:uiPriority="51"/>
+    <w:lsdException w:name="Grid Table 7 Colorful Accent 4" w:uiPriority="52"/>
+    <w:lsdException w:name="Grid Table 1 Light Accent 5" w:uiPriority="46"/>
+    <w:lsdException w:name="Grid Table 2 Accent 5" w:uiPriority="47"/>
+    <w:lsdException w:name="Grid Table 3 Accent 5" w:uiPriority="48"/>
+    <w:lsdException w:name="Grid Table 4 Accent 5" w:uiPriority="49"/>
+    <w:lsdException w:name="Grid Table 5 Dark Accent 5" w:uiPriority="50"/>
+    <w:lsdException w:name="Grid Table 6 Colorful Accent 5" w:uiPriority="51"/>
+    <w:lsdException w:name="Grid Table 7 Colorful Accent 5" w:uiPriority="52"/>
+    <w:lsdException w:name="Grid Table 1 Light Accent 6" w:uiPriority="46"/>
+    <w:lsdException w:name="Grid Table 2 Accent 6" w:uiPriority="47"/>
+    <w:lsdException w:name="Grid Table 3 Accent 6" w:uiPriority="48"/>
+    <w:lsdException w:name="Grid Table 4 Accent 6" w:uiPriority="49"/>
+    <w:lsdException w:name="Grid Table 5 Dark Accent 6" w:uiPriority="50"/>
+    <w:lsdException w:name="Grid Table 6 Colorful Accent 6" w:uiPriority="51"/>
+    <w:lsdException w:name="Grid Table 7 Colorful Accent 6" w:uiPriority="52"/>
+    <w:lsdException w:name="List Table 1 Light" w:uiPriority="46"/>
+    <w:lsdException w:name="List Table 2" w:uiPriority="47"/>
+    <w:lsdException w:name="List Table 3" w:uiPriority="48"/>
+    <w:lsdException w:name="List Table 4" w:uiPriority="49"/>
+    <w:lsdException w:name="List Table 5 Dark" w:uiPriority="50"/>
+    <w:lsdException w:name="List Table 6 Colorful" w:uiPriority="51"/>
+    <w:lsdException w:name="List Table 7 Colorful" w:uiPriority="52"/>
+    <w:lsdException w:name="List Table 1 Light Accent 1" w:uiPriority="46"/>
+    <w:lsdException w:name="List Table 2 Accent 1" w:uiPriority="47"/>
+    <w:lsdException w:name="List Table 3 Accent 1" w:uiPriority="48"/>
+    <w:lsdException w:name="List Table 4 Accent 1" w:uiPriority="49"/>
+    <w:lsdException w:name="List Table 5 Dark Accent 1" w:uiPriority="50"/>
+    <w:lsdException w:name="List Table 6 Colorful Accent 1" w:uiPriority="51"/>
+    <w:lsdException w:name="List Table 7 Colorful Accent 1" w:uiPriority="52"/>
+    <w:lsdException w:name="List Table 1 Light Accent 2" w:uiPriority="46"/>
+    <w:lsdException w:name="List Table 2 Accent 2" w:uiPriority="47"/>
+    <w:lsdException w:name="List Table 3 Accent 2" w:uiPriority="48"/>
+    <w:lsdException w:name="List Table 4 Accent 2" w:uiPriority="49"/>
+    <w:lsdException w:name="List Table 5 Dark Accent 2" w:uiPriority="50"/>
+    <w:lsdException w:name="List Table 6 Colorful Accent 2" w:uiPriority="51"/>
+    <w:lsdException w:name="List Table 7 Colorful Accent 2" w:uiPriority="52"/>
+    <w:lsdException w:name="List Table 1 Light Accent 3" w:uiPriority="46"/>
+    <w:lsdException w:name="List Table 2 Accent 3" w:uiPriority="47"/>
+    <w:lsdException w:name="List Table 3 Accent 3" w:uiPriority="48"/>
+    <w:lsdException w:name="List Table 4 Accent 3" w:uiPriority="49"/>
+    <w:lsdException w:name="List Table 5 Dark Accent 3" w:uiPriority="50"/>
+    <w:lsdException w:name="List Table 6 Colorful Accent 3" w:uiPriority="51"/>
+    <w:lsdException w:name="List Table 7 Colorful Accent 3" w:uiPriority="52"/>
+    <w:lsdException w:name="List Table 1 Light Accent 4" w:uiPriority="46"/>
+    <w:lsdException w:name="List Table 2 Accent 4" w:uiPriority="47"/>
+    <w:lsdException w:name="List Table 3 Accent 4" w:uiPriority="48"/>
+    <w:lsdException w:name="List Table 4 Accent 4" w:uiPriority="49"/>
+    <w:lsdException w:name="List Table 5 Dark Accent 4" w:uiPriority="50"/>
+    <w:lsdException w:name="List Table 6 Colorful Accent 4" w:uiPriority="51"/>
+    <w:lsdException w:name="List Table 7 Colorful Accent 4" w:uiPriority="52"/>
+    <w:lsdException w:name="List Table 1 Light Accent 5" w:uiPriority="46"/>
+    <w:lsdException w:name="List Table 2 Accent 5" w:uiPriority="47"/>
+    <w:lsdException w:name="List Table 3 Accent 5" w:uiPriority="48"/>
+    <w:lsdException w:name="List Table 4 Accent 5" w:uiPriority="49"/>
+    <w:lsdException w:name="List Table 5 Dark Accent 5" w:uiPriority="50"/>
+    <w:lsdException w:name="List Table 6 Colorful Accent 5" w:uiPriority="51"/>
+    <w:lsdException w:name="List Table 7 Colorful Accent 5" w:uiPriority="52"/>
+    <w:lsdException w:name="List Table 1 Light Accent 6" w:uiPriority="46"/>
+    <w:lsdException w:name="List Table 2 Accent 6" w:uiPriority="47"/>
+    <w:lsdException w:name="List Table 3 Accent 6" w:uiPriority="48"/>
+    <w:lsdException w:name="List Table 4 Accent 6" w:uiPriority="49"/>
+    <w:lsdException w:name="List Table 5 Dark Accent 6" w:uiPriority="50"/>
+    <w:lsdException w:name="List Table 6 Colorful Accent 6" w:uiPriority="51"/>
+    <w:lsdException w:name="List Table 7 Colorful Accent 6" w:uiPriority="52"/>
+    <w:lsdException w:name="Mention" w:semiHidden="1" w:unhideWhenUsed="1"/>
+    <w:lsdException w:name="Smart Hyperlink" w:semiHidden="1" w:unhideWhenUsed="1"/>
+    <w:lsdException w:name="Hashtag" w:semiHidden="1" w:unhideWhenUsed="1"/>
+    <w:lsdException w:name="Unresolved Mention" w:semiHidden="1" w:unhideWhenUsed="1"/>
   </w:latentStyles>
   <w:style w:type="paragraph" w:default="1" w:styleId="Normal">
     <w:name w:val="Normal"/>
     <w:qFormat/>
     <w:rsid w:val="00D20B5D"/>
   </w:style>
-  <w:style w:type="character" w:default="1" w:styleId="DefaultParagraphFont">
+  <w:style w:type="character" w:default="1" w:styleId="VarsaylanParagrafYazTipi">
     <w:name w:val="Default Paragraph Font"/>
     <w:uiPriority w:val="1"/>
     <w:semiHidden/>
     <w:unhideWhenUsed/>
   </w:style>
-  <w:style w:type="table" w:default="1" w:styleId="TableNormal">
+  <w:style w:type="table" w:default="1" w:styleId="NormalTablo">
     <w:name w:val="Normal Table"/>
     <w:uiPriority w:val="99"/>
     <w:semiHidden/>
@@ -3920,7 +4202,7 @@
       </w:tblCellMar>
     </w:tblPr>
   </w:style>
-  <w:style w:type="numbering" w:default="1" w:styleId="NoList">
+  <w:style w:type="numbering" w:default="1" w:styleId="ListeYok">
     <w:name w:val="No List"/>
     <w:uiPriority w:val="99"/>
     <w:semiHidden/>
@@ -3942,7 +4224,7 @@
       <w:lang w:eastAsia="en-GB"/>
     </w:rPr>
   </w:style>
-  <w:style w:type="paragraph" w:styleId="ListParagraph">
+  <w:style w:type="paragraph" w:styleId="ListeParagraf">
     <w:name w:val="List Paragraph"/>
     <w:basedOn w:val="Normal"/>
     <w:uiPriority w:val="34"/>
@@ -3953,9 +4235,9 @@
       <w:contextualSpacing/>
     </w:pPr>
   </w:style>
-  <w:style w:type="character" w:styleId="PlaceholderText">
+  <w:style w:type="character" w:styleId="YerTutucuMetni">
     <w:name w:val="Placeholder Text"/>
-    <w:basedOn w:val="DefaultParagraphFont"/>
+    <w:basedOn w:val="VarsaylanParagrafYazTipi"/>
     <w:uiPriority w:val="99"/>
     <w:semiHidden/>
     <w:rsid w:val="00D20B5D"/>
@@ -3963,10 +4245,10 @@
       <w:color w:val="808080"/>
     </w:rPr>
   </w:style>
-  <w:style w:type="paragraph" w:styleId="BalloonText">
+  <w:style w:type="paragraph" w:styleId="BalonMetni">
     <w:name w:val="Balloon Text"/>
     <w:basedOn w:val="Normal"/>
-    <w:link w:val="BalloonTextChar"/>
+    <w:link w:val="BalonMetniChar"/>
     <w:uiPriority w:val="99"/>
     <w:semiHidden/>
     <w:unhideWhenUsed/>
@@ -3980,268 +4262,10 @@
       <w:szCs w:val="16"/>
     </w:rPr>
   </w:style>
-  <w:style w:type="character" w:customStyle="1" w:styleId="BalloonTextChar">
-    <w:name w:val="Balloon Text Char"/>
-    <w:basedOn w:val="DefaultParagraphFont"/>
-    <w:link w:val="BalloonText"/>
-    <w:uiPriority w:val="99"/>
-    <w:semiHidden/>
-    <w:rsid w:val="00F04A5D"/>
-    <w:rPr>
-      <w:rFonts w:ascii="Tahoma" w:hAnsi="Tahoma" w:cs="Tahoma"/>
-      <w:sz w:val="16"/>
-      <w:szCs w:val="16"/>
-    </w:rPr>
-  </w:style>
-</w:styles>
-</file>
-
-<file path=word/stylesWithEffects.xml><?xml version="1.0" encoding="utf-8"?>
-<w:styles xmlns:wpc="http://schemas.microsoft.com/office/word/2010/wordprocessingCanvas" xmlns:mc="http://schemas.openxmlformats.org/markup-compatibility/2006" xmlns:o="urn:schemas-microsoft-com:office:office" xmlns:r="http://schemas.openxmlformats.org/officeDocument/2006/relationships" xmlns:m="http://schemas.openxmlformats.org/officeDocument/2006/math" xmlns:v="urn:schemas-microsoft-com:vml" xmlns:wp14="http://schemas.microsoft.com/office/word/2010/wordprocessingDrawing" xmlns:wp="http://schemas.openxmlformats.org/drawingml/2006/wordprocessingDrawing" xmlns:w10="urn:schemas-microsoft-com:office:word" xmlns:w="http://schemas.openxmlformats.org/wordprocessingml/2006/main" xmlns:w14="http://schemas.microsoft.com/office/word/2010/wordml" xmlns:wpg="http://schemas.microsoft.com/office/word/2010/wordprocessingGroup" xmlns:wpi="http://schemas.microsoft.com/office/word/2010/wordprocessingInk" xmlns:wne="http://schemas.microsoft.com/office/word/2006/wordml" xmlns:wps="http://schemas.microsoft.com/office/word/2010/wordprocessingShape" mc:Ignorable="w14 wp14">
-  <w:docDefaults>
-    <w:rPrDefault>
-      <w:rPr>
-        <w:rFonts w:asciiTheme="minorHAnsi" w:eastAsiaTheme="minorHAnsi" w:hAnsiTheme="minorHAnsi" w:cstheme="minorBidi"/>
-        <w:sz w:val="22"/>
-        <w:szCs w:val="22"/>
-        <w:lang w:val="en-GB" w:eastAsia="en-US" w:bidi="ar-SA"/>
-      </w:rPr>
-    </w:rPrDefault>
-    <w:pPrDefault>
-      <w:pPr>
-        <w:spacing w:after="160" w:line="259" w:lineRule="auto"/>
-      </w:pPr>
-    </w:pPrDefault>
-  </w:docDefaults>
-  <w:latentStyles w:defLockedState="0" w:defUIPriority="99" w:defSemiHidden="1" w:defUnhideWhenUsed="1" w:defQFormat="0" w:count="267">
-    <w:lsdException w:name="Normal" w:semiHidden="0" w:uiPriority="0" w:unhideWhenUsed="0" w:qFormat="1"/>
-    <w:lsdException w:name="heading 1" w:semiHidden="0" w:uiPriority="9" w:unhideWhenUsed="0" w:qFormat="1"/>
-    <w:lsdException w:name="heading 2" w:uiPriority="9" w:qFormat="1"/>
-    <w:lsdException w:name="heading 3" w:uiPriority="9" w:qFormat="1"/>
-    <w:lsdException w:name="heading 4" w:uiPriority="9" w:qFormat="1"/>
-    <w:lsdException w:name="heading 5" w:uiPriority="9" w:qFormat="1"/>
-    <w:lsdException w:name="heading 6" w:uiPriority="9" w:qFormat="1"/>
-    <w:lsdException w:name="heading 7" w:uiPriority="9" w:qFormat="1"/>
-    <w:lsdException w:name="heading 8" w:uiPriority="9" w:qFormat="1"/>
-    <w:lsdException w:name="heading 9" w:uiPriority="9" w:qFormat="1"/>
-    <w:lsdException w:name="toc 1" w:uiPriority="39"/>
-    <w:lsdException w:name="toc 2" w:uiPriority="39"/>
-    <w:lsdException w:name="toc 3" w:uiPriority="39"/>
-    <w:lsdException w:name="toc 4" w:uiPriority="39"/>
-    <w:lsdException w:name="toc 5" w:uiPriority="39"/>
-    <w:lsdException w:name="toc 6" w:uiPriority="39"/>
-    <w:lsdException w:name="toc 7" w:uiPriority="39"/>
-    <w:lsdException w:name="toc 8" w:uiPriority="39"/>
-    <w:lsdException w:name="toc 9" w:uiPriority="39"/>
-    <w:lsdException w:name="caption" w:uiPriority="35" w:qFormat="1"/>
-    <w:lsdException w:name="Title" w:semiHidden="0" w:uiPriority="10" w:unhideWhenUsed="0" w:qFormat="1"/>
-    <w:lsdException w:name="Default Paragraph Font" w:uiPriority="1"/>
-    <w:lsdException w:name="Subtitle" w:semiHidden="0" w:uiPriority="11" w:unhideWhenUsed="0" w:qFormat="1"/>
-    <w:lsdException w:name="Strong" w:semiHidden="0" w:uiPriority="22" w:unhideWhenUsed="0" w:qFormat="1"/>
-    <w:lsdException w:name="Emphasis" w:semiHidden="0" w:uiPriority="20" w:unhideWhenUsed="0" w:qFormat="1"/>
-    <w:lsdException w:name="Table Grid" w:uiPriority="39"/>
-    <w:lsdException w:name="Placeholder Text" w:unhideWhenUsed="0"/>
-    <w:lsdException w:name="No Spacing" w:semiHidden="0" w:uiPriority="1" w:unhideWhenUsed="0" w:qFormat="1"/>
-    <w:lsdException w:name="Light Shading" w:semiHidden="0" w:uiPriority="60" w:unhideWhenUsed="0"/>
-    <w:lsdException w:name="Light List" w:semiHidden="0" w:uiPriority="61" w:unhideWhenUsed="0"/>
-    <w:lsdException w:name="Light Grid" w:semiHidden="0" w:uiPriority="62" w:unhideWhenUsed="0"/>
-    <w:lsdException w:name="Medium Shading 1" w:semiHidden="0" w:uiPriority="63" w:unhideWhenUsed="0"/>
-    <w:lsdException w:name="Medium Shading 2" w:semiHidden="0" w:uiPriority="64" w:unhideWhenUsed="0"/>
-    <w:lsdException w:name="Medium List 1" w:semiHidden="0" w:uiPriority="65" w:unhideWhenUsed="0"/>
-    <w:lsdException w:name="Medium List 2" w:semiHidden="0" w:uiPriority="66" w:unhideWhenUsed="0"/>
-    <w:lsdException w:name="Medium Grid 1" w:semiHidden="0" w:uiPriority="67" w:unhideWhenUsed="0"/>
-    <w:lsdException w:name="Medium Grid 2" w:semiHidden="0" w:uiPriority="68" w:unhideWhenUsed="0"/>
-    <w:lsdException w:name="Medium Grid 3" w:semiHidden="0" w:uiPriority="69" w:unhideWhenUsed="0"/>
-    <w:lsdException w:name="Dark List" w:semiHidden="0" w:uiPriority="70" w:unhideWhenUsed="0"/>
-    <w:lsdException w:name="Colorful Shading" w:semiHidden="0" w:uiPriority="71" w:unhideWhenUsed="0"/>
-    <w:lsdException w:name="Colorful List" w:semiHidden="0" w:uiPriority="72" w:unhideWhenUsed="0"/>
-    <w:lsdException w:name="Colorful Grid" w:semiHidden="0" w:uiPriority="73" w:unhideWhenUsed="0"/>
-    <w:lsdException w:name="Light Shading Accent 1" w:semiHidden="0" w:uiPriority="60" w:unhideWhenUsed="0"/>
-    <w:lsdException w:name="Light List Accent 1" w:semiHidden="0" w:uiPriority="61" w:unhideWhenUsed="0"/>
-    <w:lsdException w:name="Light Grid Accent 1" w:semiHidden="0" w:uiPriority="62" w:unhideWhenUsed="0"/>
-    <w:lsdException w:name="Medium Shading 1 Accent 1" w:semiHidden="0" w:uiPriority="63" w:unhideWhenUsed="0"/>
-    <w:lsdException w:name="Medium Shading 2 Accent 1" w:semiHidden="0" w:uiPriority="64" w:unhideWhenUsed="0"/>
-    <w:lsdException w:name="Medium List 1 Accent 1" w:semiHidden="0" w:uiPriority="65" w:unhideWhenUsed="0"/>
-    <w:lsdException w:name="Revision" w:unhideWhenUsed="0"/>
-    <w:lsdException w:name="List Paragraph" w:semiHidden="0" w:uiPriority="34" w:unhideWhenUsed="0" w:qFormat="1"/>
-    <w:lsdException w:name="Quote" w:semiHidden="0" w:uiPriority="29" w:unhideWhenUsed="0" w:qFormat="1"/>
-    <w:lsdException w:name="Intense Quote" w:semiHidden="0" w:uiPriority="30" w:unhideWhenUsed="0" w:qFormat="1"/>
-    <w:lsdException w:name="Medium List 2 Accent 1" w:semiHidden="0" w:uiPriority="66" w:unhideWhenUsed="0"/>
-    <w:lsdException w:name="Medium Grid 1 Accent 1" w:semiHidden="0" w:uiPriority="67" w:unhideWhenUsed="0"/>
-    <w:lsdException w:name="Medium Grid 2 Accent 1" w:semiHidden="0" w:uiPriority="68" w:unhideWhenUsed="0"/>
-    <w:lsdException w:name="Medium Grid 3 Accent 1" w:semiHidden="0" w:uiPriority="69" w:unhideWhenUsed="0"/>
-    <w:lsdException w:name="Dark List Accent 1" w:semiHidden="0" w:uiPriority="70" w:unhideWhenUsed="0"/>
-    <w:lsdException w:name="Colorful Shading Accent 1" w:semiHidden="0" w:uiPriority="71" w:unhideWhenUsed="0"/>
-    <w:lsdException w:name="Colorful List Accent 1" w:semiHidden="0" w:uiPriority="72" w:unhideWhenUsed="0"/>
-    <w:lsdException w:name="Colorful Grid Accent 1" w:semiHidden="0" w:uiPriority="73" w:unhideWhenUsed="0"/>
-    <w:lsdException w:name="Light Shading Accent 2" w:semiHidden="0" w:uiPriority="60" w:unhideWhenUsed="0"/>
-    <w:lsdException w:name="Light List Accent 2" w:semiHidden="0" w:uiPriority="61" w:unhideWhenUsed="0"/>
-    <w:lsdException w:name="Light Grid Accent 2" w:semiHidden="0" w:uiPriority="62" w:unhideWhenUsed="0"/>
-    <w:lsdException w:name="Medium Shading 1 Accent 2" w:semiHidden="0" w:uiPriority="63" w:unhideWhenUsed="0"/>
-    <w:lsdException w:name="Medium Shading 2 Accent 2" w:semiHidden="0" w:uiPriority="64" w:unhideWhenUsed="0"/>
-    <w:lsdException w:name="Medium List 1 Accent 2" w:semiHidden="0" w:uiPriority="65" w:unhideWhenUsed="0"/>
-    <w:lsdException w:name="Medium List 2 Accent 2" w:semiHidden="0" w:uiPriority="66" w:unhideWhenUsed="0"/>
-    <w:lsdException w:name="Medium Grid 1 Accent 2" w:semiHidden="0" w:uiPriority="67" w:unhideWhenUsed="0"/>
-    <w:lsdException w:name="Medium Grid 2 Accent 2" w:semiHidden="0" w:uiPriority="68" w:unhideWhenUsed="0"/>
-    <w:lsdException w:name="Medium Grid 3 Accent 2" w:semiHidden="0" w:uiPriority="69" w:unhideWhenUsed="0"/>
-    <w:lsdException w:name="Dark List Accent 2" w:semiHidden="0" w:uiPriority="70" w:unhideWhenUsed="0"/>
-    <w:lsdException w:name="Colorful Shading Accent 2" w:semiHidden="0" w:uiPriority="71" w:unhideWhenUsed="0"/>
-    <w:lsdException w:name="Colorful List Accent 2" w:semiHidden="0" w:uiPriority="72" w:unhideWhenUsed="0"/>
-    <w:lsdException w:name="Colorful Grid Accent 2" w:semiHidden="0" w:uiPriority="73" w:unhideWhenUsed="0"/>
-    <w:lsdException w:name="Light Shading Accent 3" w:semiHidden="0" w:uiPriority="60" w:unhideWhenUsed="0"/>
-    <w:lsdException w:name="Light List Accent 3" w:semiHidden="0" w:uiPriority="61" w:unhideWhenUsed="0"/>
-    <w:lsdException w:name="Light Grid Accent 3" w:semiHidden="0" w:uiPriority="62" w:unhideWhenUsed="0"/>
-    <w:lsdException w:name="Medium Shading 1 Accent 3" w:semiHidden="0" w:uiPriority="63" w:unhideWhenUsed="0"/>
-    <w:lsdException w:name="Medium Shading 2 Accent 3" w:semiHidden="0" w:uiPriority="64" w:unhideWhenUsed="0"/>
-    <w:lsdException w:name="Medium List 1 Accent 3" w:semiHidden="0" w:uiPriority="65" w:unhideWhenUsed="0"/>
-    <w:lsdException w:name="Medium List 2 Accent 3" w:semiHidden="0" w:uiPriority="66" w:unhideWhenUsed="0"/>
-    <w:lsdException w:name="Medium Grid 1 Accent 3" w:semiHidden="0" w:uiPriority="67" w:unhideWhenUsed="0"/>
-    <w:lsdException w:name="Medium Grid 2 Accent 3" w:semiHidden="0" w:uiPriority="68" w:unhideWhenUsed="0"/>
-    <w:lsdException w:name="Medium Grid 3 Accent 3" w:semiHidden="0" w:uiPriority="69" w:unhideWhenUsed="0"/>
-    <w:lsdException w:name="Dark List Accent 3" w:semiHidden="0" w:uiPriority="70" w:unhideWhenUsed="0"/>
-    <w:lsdException w:name="Colorful Shading Accent 3" w:semiHidden="0" w:uiPriority="71" w:unhideWhenUsed="0"/>
-    <w:lsdException w:name="Colorful List Accent 3" w:semiHidden="0" w:uiPriority="72" w:unhideWhenUsed="0"/>
-    <w:lsdException w:name="Colorful Grid Accent 3" w:semiHidden="0" w:uiPriority="73" w:unhideWhenUsed="0"/>
-    <w:lsdException w:name="Light Shading Accent 4" w:semiHidden="0" w:uiPriority="60" w:unhideWhenUsed="0"/>
-    <w:lsdException w:name="Light List Accent 4" w:semiHidden="0" w:uiPriority="61" w:unhideWhenUsed="0"/>
-    <w:lsdException w:name="Light Grid Accent 4" w:semiHidden="0" w:uiPriority="62" w:unhideWhenUsed="0"/>
-    <w:lsdException w:name="Medium Shading 1 Accent 4" w:semiHidden="0" w:uiPriority="63" w:unhideWhenUsed="0"/>
-    <w:lsdException w:name="Medium Shading 2 Accent 4" w:semiHidden="0" w:uiPriority="64" w:unhideWhenUsed="0"/>
-    <w:lsdException w:name="Medium List 1 Accent 4" w:semiHidden="0" w:uiPriority="65" w:unhideWhenUsed="0"/>
-    <w:lsdException w:name="Medium List 2 Accent 4" w:semiHidden="0" w:uiPriority="66" w:unhideWhenUsed="0"/>
-    <w:lsdException w:name="Medium Grid 1 Accent 4" w:semiHidden="0" w:uiPriority="67" w:unhideWhenUsed="0"/>
-    <w:lsdException w:name="Medium Grid 2 Accent 4" w:semiHidden="0" w:uiPriority="68" w:unhideWhenUsed="0"/>
-    <w:lsdException w:name="Medium Grid 3 Accent 4" w:semiHidden="0" w:uiPriority="69" w:unhideWhenUsed="0"/>
-    <w:lsdException w:name="Dark List Accent 4" w:semiHidden="0" w:uiPriority="70" w:unhideWhenUsed="0"/>
-    <w:lsdException w:name="Colorful Shading Accent 4" w:semiHidden="0" w:uiPriority="71" w:unhideWhenUsed="0"/>
-    <w:lsdException w:name="Colorful List Accent 4" w:semiHidden="0" w:uiPriority="72" w:unhideWhenUsed="0"/>
-    <w:lsdException w:name="Colorful Grid Accent 4" w:semiHidden="0" w:uiPriority="73" w:unhideWhenUsed="0"/>
-    <w:lsdException w:name="Light Shading Accent 5" w:semiHidden="0" w:uiPriority="60" w:unhideWhenUsed="0"/>
-    <w:lsdException w:name="Light List Accent 5" w:semiHidden="0" w:uiPriority="61" w:unhideWhenUsed="0"/>
-    <w:lsdException w:name="Light Grid Accent 5" w:semiHidden="0" w:uiPriority="62" w:unhideWhenUsed="0"/>
-    <w:lsdException w:name="Medium Shading 1 Accent 5" w:semiHidden="0" w:uiPriority="63" w:unhideWhenUsed="0"/>
-    <w:lsdException w:name="Medium Shading 2 Accent 5" w:semiHidden="0" w:uiPriority="64" w:unhideWhenUsed="0"/>
-    <w:lsdException w:name="Medium List 1 Accent 5" w:semiHidden="0" w:uiPriority="65" w:unhideWhenUsed="0"/>
-    <w:lsdException w:name="Medium List 2 Accent 5" w:semiHidden="0" w:uiPriority="66" w:unhideWhenUsed="0"/>
-    <w:lsdException w:name="Medium Grid 1 Accent 5" w:semiHidden="0" w:uiPriority="67" w:unhideWhenUsed="0"/>
-    <w:lsdException w:name="Medium Grid 2 Accent 5" w:semiHidden="0" w:uiPriority="68" w:unhideWhenUsed="0"/>
-    <w:lsdException w:name="Medium Grid 3 Accent 5" w:semiHidden="0" w:uiPriority="69" w:unhideWhenUsed="0"/>
-    <w:lsdException w:name="Dark List Accent 5" w:semiHidden="0" w:uiPriority="70" w:unhideWhenUsed="0"/>
-    <w:lsdException w:name="Colorful Shading Accent 5" w:semiHidden="0" w:uiPriority="71" w:unhideWhenUsed="0"/>
-    <w:lsdException w:name="Colorful List Accent 5" w:semiHidden="0" w:uiPriority="72" w:unhideWhenUsed="0"/>
-    <w:lsdException w:name="Colorful Grid Accent 5" w:semiHidden="0" w:uiPriority="73" w:unhideWhenUsed="0"/>
-    <w:lsdException w:name="Light Shading Accent 6" w:semiHidden="0" w:uiPriority="60" w:unhideWhenUsed="0"/>
-    <w:lsdException w:name="Light List Accent 6" w:semiHidden="0" w:uiPriority="61" w:unhideWhenUsed="0"/>
-    <w:lsdException w:name="Light Grid Accent 6" w:semiHidden="0" w:uiPriority="62" w:unhideWhenUsed="0"/>
-    <w:lsdException w:name="Medium Shading 1 Accent 6" w:semiHidden="0" w:uiPriority="63" w:unhideWhenUsed="0"/>
-    <w:lsdException w:name="Medium Shading 2 Accent 6" w:semiHidden="0" w:uiPriority="64" w:unhideWhenUsed="0"/>
-    <w:lsdException w:name="Medium List 1 Accent 6" w:semiHidden="0" w:uiPriority="65" w:unhideWhenUsed="0"/>
-    <w:lsdException w:name="Medium List 2 Accent 6" w:semiHidden="0" w:uiPriority="66" w:unhideWhenUsed="0"/>
-    <w:lsdException w:name="Medium Grid 1 Accent 6" w:semiHidden="0" w:uiPriority="67" w:unhideWhenUsed="0"/>
-    <w:lsdException w:name="Medium Grid 2 Accent 6" w:semiHidden="0" w:uiPriority="68" w:unhideWhenUsed="0"/>
-    <w:lsdException w:name="Medium Grid 3 Accent 6" w:semiHidden="0" w:uiPriority="69" w:unhideWhenUsed="0"/>
-    <w:lsdException w:name="Dark List Accent 6" w:semiHidden="0" w:uiPriority="70" w:unhideWhenUsed="0"/>
-    <w:lsdException w:name="Colorful Shading Accent 6" w:semiHidden="0" w:uiPriority="71" w:unhideWhenUsed="0"/>
-    <w:lsdException w:name="Colorful List Accent 6" w:semiHidden="0" w:uiPriority="72" w:unhideWhenUsed="0"/>
-    <w:lsdException w:name="Colorful Grid Accent 6" w:semiHidden="0" w:uiPriority="73" w:unhideWhenUsed="0"/>
-    <w:lsdException w:name="Subtle Emphasis" w:semiHidden="0" w:uiPriority="19" w:unhideWhenUsed="0" w:qFormat="1"/>
-    <w:lsdException w:name="Intense Emphasis" w:semiHidden="0" w:uiPriority="21" w:unhideWhenUsed="0" w:qFormat="1"/>
-    <w:lsdException w:name="Subtle Reference" w:semiHidden="0" w:uiPriority="31" w:unhideWhenUsed="0" w:qFormat="1"/>
-    <w:lsdException w:name="Intense Reference" w:semiHidden="0" w:uiPriority="32" w:unhideWhenUsed="0" w:qFormat="1"/>
-    <w:lsdException w:name="Book Title" w:semiHidden="0" w:uiPriority="33" w:unhideWhenUsed="0" w:qFormat="1"/>
-    <w:lsdException w:name="Bibliography" w:uiPriority="37"/>
-    <w:lsdException w:name="TOC Heading" w:uiPriority="39" w:qFormat="1"/>
-  </w:latentStyles>
-  <w:style w:type="paragraph" w:default="1" w:styleId="Normal">
-    <w:name w:val="Normal"/>
-    <w:qFormat/>
-    <w:rsid w:val="00D20B5D"/>
-  </w:style>
-  <w:style w:type="character" w:default="1" w:styleId="DefaultParagraphFont">
-    <w:name w:val="Default Paragraph Font"/>
-    <w:uiPriority w:val="1"/>
-    <w:semiHidden/>
-    <w:unhideWhenUsed/>
-  </w:style>
-  <w:style w:type="table" w:default="1" w:styleId="TableNormal">
-    <w:name w:val="Normal Table"/>
-    <w:uiPriority w:val="99"/>
-    <w:semiHidden/>
-    <w:unhideWhenUsed/>
-    <w:tblPr>
-      <w:tblInd w:w="0" w:type="dxa"/>
-      <w:tblCellMar>
-        <w:top w:w="0" w:type="dxa"/>
-        <w:left w:w="108" w:type="dxa"/>
-        <w:bottom w:w="0" w:type="dxa"/>
-        <w:right w:w="108" w:type="dxa"/>
-      </w:tblCellMar>
-    </w:tblPr>
-  </w:style>
-  <w:style w:type="numbering" w:default="1" w:styleId="NoList">
-    <w:name w:val="No List"/>
-    <w:uiPriority w:val="99"/>
-    <w:semiHidden/>
-    <w:unhideWhenUsed/>
-  </w:style>
-  <w:style w:type="paragraph" w:styleId="NormalWeb">
-    <w:name w:val="Normal (Web)"/>
-    <w:basedOn w:val="Normal"/>
-    <w:uiPriority w:val="99"/>
-    <w:unhideWhenUsed/>
-    <w:rsid w:val="00D20B5D"/>
-    <w:pPr>
-      <w:spacing w:before="100" w:beforeAutospacing="1" w:after="100" w:afterAutospacing="1" w:line="240" w:lineRule="auto"/>
-    </w:pPr>
-    <w:rPr>
-      <w:rFonts w:ascii="Times New Roman" w:eastAsia="Times New Roman" w:hAnsi="Times New Roman" w:cs="Times New Roman"/>
-      <w:sz w:val="24"/>
-      <w:szCs w:val="24"/>
-      <w:lang w:eastAsia="en-GB"/>
-    </w:rPr>
-  </w:style>
-  <w:style w:type="paragraph" w:styleId="ListParagraph">
-    <w:name w:val="List Paragraph"/>
-    <w:basedOn w:val="Normal"/>
-    <w:uiPriority w:val="34"/>
-    <w:qFormat/>
-    <w:rsid w:val="00D20B5D"/>
-    <w:pPr>
-      <w:ind w:left="720"/>
-      <w:contextualSpacing/>
-    </w:pPr>
-  </w:style>
-  <w:style w:type="character" w:styleId="PlaceholderText">
-    <w:name w:val="Placeholder Text"/>
-    <w:basedOn w:val="DefaultParagraphFont"/>
-    <w:uiPriority w:val="99"/>
-    <w:semiHidden/>
-    <w:rsid w:val="00D20B5D"/>
-    <w:rPr>
-      <w:color w:val="808080"/>
-    </w:rPr>
-  </w:style>
-  <w:style w:type="paragraph" w:styleId="BalloonText">
-    <w:name w:val="Balloon Text"/>
-    <w:basedOn w:val="Normal"/>
-    <w:link w:val="BalloonTextChar"/>
-    <w:uiPriority w:val="99"/>
-    <w:semiHidden/>
-    <w:unhideWhenUsed/>
-    <w:rsid w:val="00F04A5D"/>
-    <w:pPr>
-      <w:spacing w:after="0" w:line="240" w:lineRule="auto"/>
-    </w:pPr>
-    <w:rPr>
-      <w:rFonts w:ascii="Tahoma" w:hAnsi="Tahoma" w:cs="Tahoma"/>
-      <w:sz w:val="16"/>
-      <w:szCs w:val="16"/>
-    </w:rPr>
-  </w:style>
-  <w:style w:type="character" w:customStyle="1" w:styleId="BalloonTextChar">
-    <w:name w:val="Balloon Text Char"/>
-    <w:basedOn w:val="DefaultParagraphFont"/>
-    <w:link w:val="BalloonText"/>
+  <w:style w:type="character" w:customStyle="1" w:styleId="BalonMetniChar">
+    <w:name w:val="Balon Metni Char"/>
+    <w:basedOn w:val="VarsaylanParagrafYazTipi"/>
+    <w:link w:val="BalonMetni"/>
     <w:uiPriority w:val="99"/>
     <w:semiHidden/>
     <w:rsid w:val="00F04A5D"/>
@@ -4543,7 +4567,7 @@
   <a:extraClrSchemeLst/>
   <a:extLst>
     <a:ext uri="{05A4C25C-085E-4340-85A3-A5531E510DB2}">
-      <thm15:themeFamily xmlns:thm15="http://schemas.microsoft.com/office/thememl/2012/main" xmlns="" name="Office Theme" id="{62F939B6-93AF-4DB8-9C6B-D6C7DFDC589F}" vid="{4A3C46E8-61CC-4603-A589-7422A47A8E4A}"/>
+      <thm15:themeFamily xmlns:thm15="http://schemas.microsoft.com/office/thememl/2012/main" name="Office Theme" id="{62F939B6-93AF-4DB8-9C6B-D6C7DFDC589F}" vid="{4A3C46E8-61CC-4603-A589-7422A47A8E4A}"/>
     </a:ext>
   </a:extLst>
 </a:theme>

</xml_diff>

<commit_message>
In question 2, part d is made and all figures caption is added.
</commit_message>
<xml_diff>
--- a/Report.docx
+++ b/Report.docx
@@ -4,6 +4,7 @@
   <w:body>
     <w:p>
       <w:pPr>
+        <w:jc w:val="center"/>
         <w:rPr>
           <w:rFonts w:asciiTheme="minorEastAsia" w:hAnsiTheme="minorEastAsia" w:cstheme="minorEastAsia"/>
           <w:b/>
@@ -211,7 +212,7 @@
     </w:p>
     <w:p>
       <w:pPr>
-        <w:jc w:val="center"/>
+        <w:jc w:val="both"/>
         <w:rPr>
           <w:b/>
           <w:sz w:val="32"/>
@@ -222,7 +223,7 @@
     </w:p>
     <w:p>
       <w:pPr>
-        <w:jc w:val="center"/>
+        <w:jc w:val="both"/>
         <w:rPr>
           <w:b/>
           <w:sz w:val="32"/>
@@ -233,7 +234,7 @@
     </w:p>
     <w:p>
       <w:pPr>
-        <w:jc w:val="center"/>
+        <w:jc w:val="both"/>
         <w:rPr>
           <w:b/>
           <w:sz w:val="32"/>
@@ -244,6 +245,7 @@
     </w:p>
     <w:p>
       <w:pPr>
+        <w:jc w:val="both"/>
         <w:rPr>
           <w:b/>
           <w:sz w:val="32"/>
@@ -263,7 +265,7 @@
     </w:p>
     <w:p>
       <w:pPr>
-        <w:jc w:val="center"/>
+        <w:jc w:val="both"/>
         <w:rPr>
           <w:b/>
           <w:sz w:val="32"/>
@@ -274,7 +276,7 @@
     </w:p>
     <w:p>
       <w:pPr>
-        <w:jc w:val="center"/>
+        <w:jc w:val="both"/>
         <w:rPr>
           <w:b/>
           <w:sz w:val="32"/>
@@ -285,6 +287,7 @@
     </w:p>
     <w:p>
       <w:pPr>
+        <w:jc w:val="both"/>
         <w:rPr>
           <w:b/>
           <w:sz w:val="32"/>
@@ -304,6 +307,7 @@
     </w:p>
     <w:p>
       <w:pPr>
+        <w:jc w:val="both"/>
         <w:rPr>
           <w:b/>
           <w:sz w:val="32"/>
@@ -359,6 +363,7 @@
     </w:p>
     <w:p>
       <w:pPr>
+        <w:jc w:val="both"/>
         <w:rPr>
           <w:b/>
           <w:sz w:val="32"/>
@@ -416,6 +421,7 @@
     </w:p>
     <w:p>
       <w:pPr>
+        <w:jc w:val="both"/>
         <w:rPr>
           <w:b/>
           <w:sz w:val="24"/>
@@ -426,6 +432,7 @@
     </w:p>
     <w:p>
       <w:pPr>
+        <w:jc w:val="both"/>
         <w:rPr>
           <w:b/>
           <w:sz w:val="24"/>
@@ -436,6 +443,7 @@
     </w:p>
     <w:p>
       <w:pPr>
+        <w:jc w:val="both"/>
         <w:rPr>
           <w:b/>
           <w:sz w:val="32"/>
@@ -446,6 +454,7 @@
     </w:p>
     <w:p>
       <w:pPr>
+        <w:jc w:val="both"/>
         <w:rPr>
           <w:b/>
           <w:sz w:val="32"/>
@@ -467,14 +476,13 @@
     <w:p>
       <w:pPr>
         <w:ind w:firstLine="720"/>
-        <w:rPr>
-          <w:sz w:val="24"/>
-          <w:szCs w:val="32"/>
-          <w:lang w:val="en-US"/>
-        </w:rPr>
-      </w:pPr>
-      <w:bookmarkStart w:id="0" w:name="_GoBack"/>
-      <w:bookmarkEnd w:id="0"/>
+        <w:jc w:val="both"/>
+        <w:rPr>
+          <w:sz w:val="24"/>
+          <w:szCs w:val="32"/>
+          <w:lang w:val="en-US"/>
+        </w:rPr>
+      </w:pPr>
       <w:r>
         <w:rPr>
           <w:sz w:val="24"/>
@@ -554,6 +562,7 @@
     </w:p>
     <w:p>
       <w:pPr>
+        <w:jc w:val="both"/>
         <w:rPr>
           <w:b/>
           <w:sz w:val="32"/>
@@ -573,6 +582,7 @@
     </w:p>
     <w:p>
       <w:pPr>
+        <w:jc w:val="both"/>
         <w:rPr>
           <w:b/>
           <w:sz w:val="32"/>
@@ -597,6 +607,7 @@
           <w:ilvl w:val="0"/>
           <w:numId w:val="1"/>
         </w:numPr>
+        <w:jc w:val="both"/>
         <w:rPr>
           <w:sz w:val="24"/>
           <w:szCs w:val="24"/>
@@ -622,24 +633,36 @@
     </w:p>
     <w:p>
       <w:pPr>
-        <w:rPr>
-          <w:sz w:val="24"/>
-          <w:szCs w:val="24"/>
-          <w:lang w:val="en-US"/>
-        </w:rPr>
-      </w:pPr>
-      <w:r>
-        <w:rPr>
-          <w:sz w:val="24"/>
-          <w:szCs w:val="24"/>
-          <w:lang w:val="en-US"/>
-        </w:rPr>
-        <w:t>To calculate firing angle, we need a formula and we know that formula from courses.</w:t>
+        <w:jc w:val="both"/>
+        <w:rPr>
+          <w:sz w:val="24"/>
+          <w:szCs w:val="24"/>
+          <w:lang w:val="en-US"/>
+        </w:rPr>
+      </w:pPr>
+      <w:r>
+        <w:rPr>
+          <w:sz w:val="24"/>
+          <w:szCs w:val="24"/>
+          <w:lang w:val="en-US"/>
+        </w:rPr>
+        <w:t xml:space="preserve">To calculate firing </w:t>
+      </w:r>
+      <w:bookmarkStart w:id="0" w:name="_GoBack"/>
+      <w:bookmarkEnd w:id="0"/>
+      <w:r>
+        <w:rPr>
+          <w:sz w:val="24"/>
+          <w:szCs w:val="24"/>
+          <w:lang w:val="en-US"/>
+        </w:rPr>
+        <w:t>angle, we need a formula and we know that formula from courses.</w:t>
       </w:r>
     </w:p>
     <w:p>
       <w:pPr>
         <w:ind w:left="1440" w:firstLine="720"/>
+        <w:jc w:val="both"/>
         <w:rPr>
           <w:rFonts w:eastAsiaTheme="minorEastAsia"/>
           <w:sz w:val="24"/>
@@ -965,6 +988,7 @@
     </w:p>
     <w:p>
       <w:pPr>
+        <w:jc w:val="both"/>
         <w:rPr>
           <w:rFonts w:eastAsiaTheme="minorEastAsia"/>
           <w:sz w:val="24"/>
@@ -978,18 +1002,17 @@
           <w:szCs w:val="24"/>
           <w:lang w:val="en-US"/>
         </w:rPr>
-        <w:t xml:space="preserve">Where Vs = 230 </w:t>
-      </w:r>
-      <w:proofErr w:type="spellStart"/>
-      <w:r>
-        <w:rPr>
-          <w:sz w:val="24"/>
-          <w:szCs w:val="24"/>
-          <w:lang w:val="en-US"/>
-        </w:rPr>
-        <w:t>Vrms</w:t>
-      </w:r>
-      <w:proofErr w:type="spellEnd"/>
+        <w:t>Where Vs = 230 V</w:t>
+      </w:r>
+      <w:r>
+        <w:rPr>
+          <w:sz w:val="24"/>
+          <w:szCs w:val="24"/>
+          <w:vertAlign w:val="subscript"/>
+          <w:lang w:val="en-US"/>
+        </w:rPr>
+        <w:t>RMS</w:t>
+      </w:r>
       <w:r>
         <w:rPr>
           <w:sz w:val="24"/>
@@ -1041,6 +1064,7 @@
     </w:p>
     <w:p>
       <w:pPr>
+        <w:jc w:val="both"/>
         <w:rPr>
           <w:sz w:val="24"/>
           <w:szCs w:val="24"/>
@@ -1062,7 +1086,16 @@
           <w:szCs w:val="24"/>
           <w:lang w:val="en-US"/>
         </w:rPr>
-        <w:t>Vd</w:t>
+        <w:t>V</w:t>
+      </w:r>
+      <w:r>
+        <w:rPr>
+          <w:sz w:val="24"/>
+          <w:szCs w:val="24"/>
+          <w:vertAlign w:val="subscript"/>
+          <w:lang w:val="en-US"/>
+        </w:rPr>
+        <w:t>d</w:t>
       </w:r>
       <w:proofErr w:type="spellEnd"/>
       <w:r>
@@ -1097,7 +1130,16 @@
           <w:szCs w:val="24"/>
           <w:lang w:val="en-US"/>
         </w:rPr>
-        <w:t>Vd</w:t>
+        <w:t>V</w:t>
+      </w:r>
+      <w:r>
+        <w:rPr>
+          <w:sz w:val="24"/>
+          <w:szCs w:val="24"/>
+          <w:vertAlign w:val="subscript"/>
+          <w:lang w:val="en-US"/>
+        </w:rPr>
+        <w:t>d</w:t>
       </w:r>
       <w:proofErr w:type="spellEnd"/>
       <w:r>
@@ -1112,6 +1154,7 @@
     <w:p>
       <w:pPr>
         <w:ind w:left="2160" w:firstLine="720"/>
+        <w:jc w:val="both"/>
         <w:rPr>
           <w:rFonts w:eastAsiaTheme="minorEastAsia"/>
           <w:sz w:val="24"/>
@@ -1302,6 +1345,421 @@
     </w:p>
     <w:p>
       <w:pPr>
+        <w:ind w:left="1440" w:firstLine="720"/>
+        <w:jc w:val="both"/>
+        <w:rPr>
+          <w:rFonts w:eastAsiaTheme="minorEastAsia"/>
+          <w:sz w:val="24"/>
+          <w:szCs w:val="24"/>
+          <w:lang w:val="en-US"/>
+        </w:rPr>
+      </w:pPr>
+      <m:oMath>
+        <m:f>
+          <m:fPr>
+            <m:ctrlPr>
+              <w:rPr>
+                <w:rFonts w:ascii="Cambria Math" w:eastAsiaTheme="minorEastAsia" w:hAnsi="Cambria Math"/>
+                <w:i/>
+                <w:sz w:val="28"/>
+                <w:szCs w:val="28"/>
+                <w:lang w:val="en-US"/>
+              </w:rPr>
+            </m:ctrlPr>
+          </m:fPr>
+          <m:num>
+            <m:r>
+              <w:rPr>
+                <w:rFonts w:ascii="Cambria Math" w:eastAsiaTheme="minorEastAsia" w:hAnsi="Cambria Math"/>
+                <w:sz w:val="28"/>
+                <w:szCs w:val="28"/>
+                <w:lang w:val="en-US"/>
+              </w:rPr>
+              <m:t>1</m:t>
+            </m:r>
+          </m:num>
+          <m:den>
+            <m:r>
+              <w:rPr>
+                <w:rFonts w:ascii="Cambria Math" w:eastAsiaTheme="minorEastAsia" w:hAnsi="Cambria Math"/>
+                <w:sz w:val="28"/>
+                <w:szCs w:val="28"/>
+                <w:lang w:val="en-US"/>
+              </w:rPr>
+              <m:t>T</m:t>
+            </m:r>
+          </m:den>
+        </m:f>
+        <m:nary>
+          <m:naryPr>
+            <m:limLoc m:val="undOvr"/>
+            <m:subHide m:val="1"/>
+            <m:supHide m:val="1"/>
+            <m:ctrlPr>
+              <w:rPr>
+                <w:rFonts w:ascii="Cambria Math" w:eastAsiaTheme="minorEastAsia" w:hAnsi="Cambria Math"/>
+                <w:i/>
+                <w:sz w:val="28"/>
+                <w:szCs w:val="28"/>
+                <w:lang w:val="en-US"/>
+              </w:rPr>
+            </m:ctrlPr>
+          </m:naryPr>
+          <m:sub/>
+          <m:sup/>
+          <m:e>
+            <m:sSub>
+              <m:sSubPr>
+                <m:ctrlPr>
+                  <w:rPr>
+                    <w:rFonts w:ascii="Cambria Math" w:eastAsiaTheme="minorEastAsia" w:hAnsi="Cambria Math"/>
+                    <w:i/>
+                    <w:sz w:val="28"/>
+                    <w:szCs w:val="28"/>
+                    <w:lang w:val="en-US"/>
+                  </w:rPr>
+                </m:ctrlPr>
+              </m:sSubPr>
+              <m:e>
+                <m:r>
+                  <w:rPr>
+                    <w:rFonts w:ascii="Cambria Math" w:eastAsiaTheme="minorEastAsia" w:hAnsi="Cambria Math"/>
+                    <w:sz w:val="28"/>
+                    <w:szCs w:val="28"/>
+                    <w:lang w:val="en-US"/>
+                  </w:rPr>
+                  <m:t>V</m:t>
+                </m:r>
+              </m:e>
+              <m:sub>
+                <m:r>
+                  <w:rPr>
+                    <w:rFonts w:ascii="Cambria Math" w:eastAsiaTheme="minorEastAsia" w:hAnsi="Cambria Math"/>
+                    <w:sz w:val="28"/>
+                    <w:szCs w:val="28"/>
+                    <w:lang w:val="en-US"/>
+                  </w:rPr>
+                  <m:t>d</m:t>
+                </m:r>
+              </m:sub>
+            </m:sSub>
+            <m:r>
+              <w:rPr>
+                <w:rFonts w:ascii="Cambria Math" w:eastAsiaTheme="minorEastAsia" w:hAnsi="Cambria Math"/>
+                <w:sz w:val="28"/>
+                <w:szCs w:val="28"/>
+                <w:lang w:val="en-US"/>
+              </w:rPr>
+              <m:t>d</m:t>
+            </m:r>
+            <m:d>
+              <m:dPr>
+                <m:ctrlPr>
+                  <w:rPr>
+                    <w:rFonts w:ascii="Cambria Math" w:eastAsiaTheme="minorEastAsia" w:hAnsi="Cambria Math"/>
+                    <w:i/>
+                    <w:sz w:val="28"/>
+                    <w:szCs w:val="28"/>
+                    <w:lang w:val="en-US"/>
+                  </w:rPr>
+                </m:ctrlPr>
+              </m:dPr>
+              <m:e>
+                <m:r>
+                  <w:rPr>
+                    <w:rFonts w:ascii="Cambria Math" w:eastAsiaTheme="minorEastAsia" w:hAnsi="Cambria Math"/>
+                    <w:sz w:val="28"/>
+                    <w:szCs w:val="28"/>
+                    <w:lang w:val="en-US"/>
+                  </w:rPr>
+                  <m:t>t</m:t>
+                </m:r>
+              </m:e>
+            </m:d>
+            <m:r>
+              <w:rPr>
+                <w:rFonts w:ascii="Cambria Math" w:eastAsiaTheme="minorEastAsia" w:hAnsi="Cambria Math"/>
+                <w:sz w:val="28"/>
+                <w:szCs w:val="28"/>
+                <w:lang w:val="en-US"/>
+              </w:rPr>
+              <m:t xml:space="preserve">= </m:t>
+            </m:r>
+            <m:f>
+              <m:fPr>
+                <m:ctrlPr>
+                  <w:rPr>
+                    <w:rFonts w:ascii="Cambria Math" w:eastAsiaTheme="minorEastAsia" w:hAnsi="Cambria Math"/>
+                    <w:i/>
+                    <w:sz w:val="28"/>
+                    <w:szCs w:val="28"/>
+                    <w:lang w:val="en-US"/>
+                  </w:rPr>
+                </m:ctrlPr>
+              </m:fPr>
+              <m:num>
+                <m:r>
+                  <w:rPr>
+                    <w:rFonts w:ascii="Cambria Math" w:eastAsiaTheme="minorEastAsia" w:hAnsi="Cambria Math"/>
+                    <w:sz w:val="28"/>
+                    <w:szCs w:val="28"/>
+                    <w:lang w:val="en-US"/>
+                  </w:rPr>
+                  <m:t>1</m:t>
+                </m:r>
+              </m:num>
+              <m:den>
+                <m:r>
+                  <w:rPr>
+                    <w:rFonts w:ascii="Cambria Math" w:eastAsiaTheme="minorEastAsia" w:hAnsi="Cambria Math"/>
+                    <w:sz w:val="28"/>
+                    <w:szCs w:val="28"/>
+                    <w:lang w:val="en-US"/>
+                  </w:rPr>
+                  <m:t>T</m:t>
+                </m:r>
+              </m:den>
+            </m:f>
+            <m:nary>
+              <m:naryPr>
+                <m:limLoc m:val="undOvr"/>
+                <m:subHide m:val="1"/>
+                <m:supHide m:val="1"/>
+                <m:ctrlPr>
+                  <w:rPr>
+                    <w:rFonts w:ascii="Cambria Math" w:eastAsiaTheme="minorEastAsia" w:hAnsi="Cambria Math"/>
+                    <w:i/>
+                    <w:sz w:val="28"/>
+                    <w:szCs w:val="28"/>
+                    <w:lang w:val="en-US"/>
+                  </w:rPr>
+                </m:ctrlPr>
+              </m:naryPr>
+              <m:sub/>
+              <m:sup/>
+              <m:e>
+                <m:sSub>
+                  <m:sSubPr>
+                    <m:ctrlPr>
+                      <w:rPr>
+                        <w:rFonts w:ascii="Cambria Math" w:eastAsiaTheme="minorEastAsia" w:hAnsi="Cambria Math"/>
+                        <w:i/>
+                        <w:sz w:val="28"/>
+                        <w:szCs w:val="28"/>
+                        <w:lang w:val="en-US"/>
+                      </w:rPr>
+                    </m:ctrlPr>
+                  </m:sSubPr>
+                  <m:e>
+                    <m:r>
+                      <w:rPr>
+                        <w:rFonts w:ascii="Cambria Math" w:eastAsiaTheme="minorEastAsia" w:hAnsi="Cambria Math"/>
+                        <w:sz w:val="28"/>
+                        <w:szCs w:val="28"/>
+                        <w:lang w:val="en-US"/>
+                      </w:rPr>
+                      <m:t>V</m:t>
+                    </m:r>
+                  </m:e>
+                  <m:sub>
+                    <m:r>
+                      <w:rPr>
+                        <w:rFonts w:ascii="Cambria Math" w:eastAsiaTheme="minorEastAsia" w:hAnsi="Cambria Math"/>
+                        <w:sz w:val="28"/>
+                        <w:szCs w:val="28"/>
+                        <w:lang w:val="en-US"/>
+                      </w:rPr>
+                      <m:t>L</m:t>
+                    </m:r>
+                  </m:sub>
+                </m:sSub>
+                <m:r>
+                  <w:rPr>
+                    <w:rFonts w:ascii="Cambria Math" w:eastAsiaTheme="minorEastAsia" w:hAnsi="Cambria Math"/>
+                    <w:sz w:val="28"/>
+                    <w:szCs w:val="28"/>
+                    <w:lang w:val="en-US"/>
+                  </w:rPr>
+                  <m:t>d</m:t>
+                </m:r>
+                <m:d>
+                  <m:dPr>
+                    <m:ctrlPr>
+                      <w:rPr>
+                        <w:rFonts w:ascii="Cambria Math" w:eastAsiaTheme="minorEastAsia" w:hAnsi="Cambria Math"/>
+                        <w:i/>
+                        <w:sz w:val="28"/>
+                        <w:szCs w:val="28"/>
+                        <w:lang w:val="en-US"/>
+                      </w:rPr>
+                    </m:ctrlPr>
+                  </m:dPr>
+                  <m:e>
+                    <m:r>
+                      <w:rPr>
+                        <w:rFonts w:ascii="Cambria Math" w:eastAsiaTheme="minorEastAsia" w:hAnsi="Cambria Math"/>
+                        <w:sz w:val="28"/>
+                        <w:szCs w:val="28"/>
+                        <w:lang w:val="en-US"/>
+                      </w:rPr>
+                      <m:t>t</m:t>
+                    </m:r>
+                  </m:e>
+                </m:d>
+                <m:r>
+                  <w:rPr>
+                    <w:rFonts w:ascii="Cambria Math" w:eastAsiaTheme="minorEastAsia" w:hAnsi="Cambria Math"/>
+                    <w:sz w:val="28"/>
+                    <w:szCs w:val="28"/>
+                    <w:lang w:val="en-US"/>
+                  </w:rPr>
+                  <m:t xml:space="preserve">+ </m:t>
+                </m:r>
+                <m:f>
+                  <m:fPr>
+                    <m:ctrlPr>
+                      <w:rPr>
+                        <w:rFonts w:ascii="Cambria Math" w:eastAsiaTheme="minorEastAsia" w:hAnsi="Cambria Math"/>
+                        <w:i/>
+                        <w:sz w:val="28"/>
+                        <w:szCs w:val="28"/>
+                        <w:lang w:val="en-US"/>
+                      </w:rPr>
+                    </m:ctrlPr>
+                  </m:fPr>
+                  <m:num>
+                    <m:r>
+                      <w:rPr>
+                        <w:rFonts w:ascii="Cambria Math" w:eastAsiaTheme="minorEastAsia" w:hAnsi="Cambria Math"/>
+                        <w:sz w:val="28"/>
+                        <w:szCs w:val="28"/>
+                        <w:lang w:val="en-US"/>
+                      </w:rPr>
+                      <m:t>1</m:t>
+                    </m:r>
+                  </m:num>
+                  <m:den>
+                    <m:r>
+                      <w:rPr>
+                        <w:rFonts w:ascii="Cambria Math" w:eastAsiaTheme="minorEastAsia" w:hAnsi="Cambria Math"/>
+                        <w:sz w:val="28"/>
+                        <w:szCs w:val="28"/>
+                        <w:lang w:val="en-US"/>
+                      </w:rPr>
+                      <m:t>T</m:t>
+                    </m:r>
+                  </m:den>
+                </m:f>
+                <m:nary>
+                  <m:naryPr>
+                    <m:limLoc m:val="undOvr"/>
+                    <m:subHide m:val="1"/>
+                    <m:supHide m:val="1"/>
+                    <m:ctrlPr>
+                      <w:rPr>
+                        <w:rFonts w:ascii="Cambria Math" w:eastAsiaTheme="minorEastAsia" w:hAnsi="Cambria Math"/>
+                        <w:i/>
+                        <w:sz w:val="28"/>
+                        <w:szCs w:val="28"/>
+                        <w:lang w:val="en-US"/>
+                      </w:rPr>
+                    </m:ctrlPr>
+                  </m:naryPr>
+                  <m:sub/>
+                  <m:sup/>
+                  <m:e>
+                    <m:sSub>
+                      <m:sSubPr>
+                        <m:ctrlPr>
+                          <w:rPr>
+                            <w:rFonts w:ascii="Cambria Math" w:eastAsiaTheme="minorEastAsia" w:hAnsi="Cambria Math"/>
+                            <w:i/>
+                            <w:sz w:val="28"/>
+                            <w:szCs w:val="28"/>
+                            <w:lang w:val="en-US"/>
+                          </w:rPr>
+                        </m:ctrlPr>
+                      </m:sSubPr>
+                      <m:e>
+                        <m:r>
+                          <w:rPr>
+                            <w:rFonts w:ascii="Cambria Math" w:eastAsiaTheme="minorEastAsia" w:hAnsi="Cambria Math"/>
+                            <w:sz w:val="28"/>
+                            <w:szCs w:val="28"/>
+                            <w:lang w:val="en-US"/>
+                          </w:rPr>
+                          <m:t>V</m:t>
+                        </m:r>
+                      </m:e>
+                      <m:sub>
+                        <m:r>
+                          <w:rPr>
+                            <w:rFonts w:ascii="Cambria Math" w:eastAsiaTheme="minorEastAsia" w:hAnsi="Cambria Math"/>
+                            <w:sz w:val="28"/>
+                            <w:szCs w:val="28"/>
+                            <w:lang w:val="en-US"/>
+                          </w:rPr>
+                          <m:t>R</m:t>
+                        </m:r>
+                      </m:sub>
+                    </m:sSub>
+                    <m:r>
+                      <w:rPr>
+                        <w:rFonts w:ascii="Cambria Math" w:eastAsiaTheme="minorEastAsia" w:hAnsi="Cambria Math"/>
+                        <w:sz w:val="28"/>
+                        <w:szCs w:val="28"/>
+                        <w:lang w:val="en-US"/>
+                      </w:rPr>
+                      <m:t>d(t)</m:t>
+                    </m:r>
+                  </m:e>
+                </m:nary>
+              </m:e>
+            </m:nary>
+          </m:e>
+        </m:nary>
+      </m:oMath>
+      <w:r>
+        <w:rPr>
+          <w:rFonts w:eastAsiaTheme="minorEastAsia"/>
+          <w:sz w:val="24"/>
+          <w:szCs w:val="24"/>
+          <w:lang w:val="en-US"/>
+        </w:rPr>
+        <w:tab/>
+      </w:r>
+      <w:r>
+        <w:rPr>
+          <w:rFonts w:eastAsiaTheme="minorEastAsia"/>
+          <w:sz w:val="24"/>
+          <w:szCs w:val="24"/>
+          <w:lang w:val="en-US"/>
+        </w:rPr>
+        <w:tab/>
+      </w:r>
+      <w:r>
+        <w:rPr>
+          <w:rFonts w:eastAsiaTheme="minorEastAsia"/>
+          <w:sz w:val="24"/>
+          <w:szCs w:val="24"/>
+          <w:lang w:val="en-US"/>
+        </w:rPr>
+        <w:tab/>
+        <w:t>(3)</w:t>
+      </w:r>
+      <w:r>
+        <w:rPr>
+          <w:rFonts w:eastAsiaTheme="minorEastAsia"/>
+          <w:sz w:val="24"/>
+          <w:szCs w:val="24"/>
+          <w:lang w:val="en-US"/>
+        </w:rPr>
+        <w:tab/>
+      </w:r>
+    </w:p>
+    <w:p>
+      <w:pPr>
+        <w:jc w:val="both"/>
         <w:rPr>
           <w:sz w:val="24"/>
           <w:szCs w:val="24"/>
@@ -1323,7 +1781,16 @@
           <w:szCs w:val="24"/>
           <w:lang w:val="en-US"/>
         </w:rPr>
-        <w:t>Vd</w:t>
+        <w:t>V</w:t>
+      </w:r>
+      <w:r>
+        <w:rPr>
+          <w:sz w:val="24"/>
+          <w:szCs w:val="24"/>
+          <w:vertAlign w:val="subscript"/>
+          <w:lang w:val="en-US"/>
+        </w:rPr>
+        <w:t>d</w:t>
       </w:r>
       <w:proofErr w:type="spellEnd"/>
       <w:r>
@@ -1358,7 +1825,16 @@
           <w:szCs w:val="24"/>
           <w:lang w:val="en-US"/>
         </w:rPr>
-        <w:t>Vd</w:t>
+        <w:t>V</w:t>
+      </w:r>
+      <w:r>
+        <w:rPr>
+          <w:sz w:val="24"/>
+          <w:szCs w:val="24"/>
+          <w:vertAlign w:val="subscript"/>
+          <w:lang w:val="en-US"/>
+        </w:rPr>
+        <w:t>d</w:t>
       </w:r>
       <w:proofErr w:type="spellEnd"/>
       <w:r>
@@ -1372,6 +1848,7 @@
     </w:p>
     <w:p>
       <w:pPr>
+        <w:jc w:val="both"/>
         <w:rPr>
           <w:rFonts w:cstheme="minorHAnsi"/>
           <w:sz w:val="24"/>
@@ -1426,6 +1903,7 @@
     </w:p>
     <w:p>
       <w:pPr>
+        <w:jc w:val="both"/>
         <w:rPr>
           <w:rFonts w:cstheme="minorHAnsi"/>
           <w:sz w:val="24"/>
@@ -1441,6 +1919,7 @@
           <w:ilvl w:val="0"/>
           <w:numId w:val="1"/>
         </w:numPr>
+        <w:jc w:val="both"/>
         <w:rPr>
           <w:sz w:val="24"/>
           <w:szCs w:val="24"/>
@@ -1475,6 +1954,7 @@
     <w:p>
       <w:pPr>
         <w:ind w:firstLine="360"/>
+        <w:jc w:val="both"/>
         <w:rPr>
           <w:sz w:val="24"/>
           <w:szCs w:val="24"/>
@@ -1493,6 +1973,7 @@
     <w:p>
       <w:pPr>
         <w:ind w:left="2160" w:firstLine="720"/>
+        <w:jc w:val="both"/>
         <w:rPr>
           <w:rFonts w:eastAsiaTheme="minorEastAsia"/>
           <w:sz w:val="24"/>
@@ -1777,7 +2258,7 @@
           <w:szCs w:val="24"/>
           <w:lang w:val="en-US"/>
         </w:rPr>
-        <w:t>3</w:t>
+        <w:t>4</w:t>
       </w:r>
       <w:r>
         <w:rPr>
@@ -1801,6 +2282,7 @@
     <w:p>
       <w:pPr>
         <w:ind w:firstLine="720"/>
+        <w:jc w:val="both"/>
         <w:rPr>
           <w:rFonts w:eastAsiaTheme="minorEastAsia"/>
           <w:sz w:val="24"/>
@@ -1884,6 +2366,7 @@
     <w:p>
       <w:pPr>
         <w:ind w:firstLine="720"/>
+        <w:jc w:val="both"/>
         <w:rPr>
           <w:sz w:val="24"/>
           <w:szCs w:val="24"/>
@@ -1897,6 +2380,7 @@
           <w:szCs w:val="24"/>
           <w:lang w:val="en-US"/>
         </w:rPr>
+        <w:lastRenderedPageBreak/>
         <w:tab/>
       </w:r>
       <w:r>
@@ -1922,6 +2406,7 @@
       <w:pPr>
         <w:pStyle w:val="ListeParagraf"/>
         <w:ind w:left="1146"/>
+        <w:jc w:val="both"/>
         <w:rPr>
           <w:sz w:val="24"/>
           <w:szCs w:val="24"/>
@@ -1933,6 +2418,7 @@
       <w:pPr>
         <w:pStyle w:val="ListeParagraf"/>
         <w:ind w:left="1146"/>
+        <w:jc w:val="both"/>
         <w:rPr>
           <w:sz w:val="24"/>
           <w:szCs w:val="24"/>
@@ -1944,6 +2430,7 @@
       <w:pPr>
         <w:pStyle w:val="ListeParagraf"/>
         <w:ind w:left="1146"/>
+        <w:jc w:val="both"/>
         <w:rPr>
           <w:sz w:val="24"/>
           <w:szCs w:val="24"/>
@@ -1955,15 +2442,17 @@
       <w:pPr>
         <w:pStyle w:val="ListeParagraf"/>
         <w:ind w:left="1146"/>
-        <w:rPr>
-          <w:sz w:val="24"/>
-          <w:szCs w:val="24"/>
-          <w:lang w:val="en-US"/>
-        </w:rPr>
-      </w:pPr>
-    </w:p>
-    <w:p>
-      <w:pPr>
+        <w:jc w:val="both"/>
+        <w:rPr>
+          <w:sz w:val="24"/>
+          <w:szCs w:val="24"/>
+          <w:lang w:val="en-US"/>
+        </w:rPr>
+      </w:pPr>
+    </w:p>
+    <w:p>
+      <w:pPr>
+        <w:jc w:val="both"/>
         <w:rPr>
           <w:sz w:val="24"/>
           <w:szCs w:val="24"/>
@@ -1987,6 +2476,7 @@
           <w:ilvl w:val="0"/>
           <w:numId w:val="6"/>
         </w:numPr>
+        <w:jc w:val="both"/>
         <w:rPr>
           <w:sz w:val="24"/>
           <w:szCs w:val="24"/>
@@ -2013,6 +2503,7 @@
     <w:p>
       <w:pPr>
         <w:ind w:firstLine="360"/>
+        <w:jc w:val="both"/>
         <w:rPr>
           <w:sz w:val="24"/>
           <w:szCs w:val="24"/>
@@ -2029,6 +2520,10 @@
       </w:r>
     </w:p>
     <w:p>
+      <w:pPr>
+        <w:keepNext/>
+        <w:jc w:val="center"/>
+      </w:pPr>
       <w:r>
         <w:rPr>
           <w:noProof/>
@@ -2073,28 +2568,126 @@
     </w:p>
     <w:p>
       <w:pPr>
+        <w:pStyle w:val="ResimYazs"/>
+        <w:jc w:val="center"/>
+        <w:rPr>
+          <w:sz w:val="20"/>
+          <w:szCs w:val="20"/>
+        </w:rPr>
+      </w:pPr>
+      <w:r>
+        <w:rPr>
+          <w:sz w:val="20"/>
+          <w:szCs w:val="20"/>
+        </w:rPr>
+        <w:t xml:space="preserve">Figure </w:t>
+      </w:r>
+      <w:r>
+        <w:rPr>
+          <w:sz w:val="20"/>
+          <w:szCs w:val="20"/>
+        </w:rPr>
+        <w:fldChar w:fldCharType="begin"/>
+      </w:r>
+      <w:r>
+        <w:rPr>
+          <w:sz w:val="20"/>
+          <w:szCs w:val="20"/>
+        </w:rPr>
+        <w:instrText xml:space="preserve"> SEQ Figure \* ARABIC </w:instrText>
+      </w:r>
+      <w:r>
+        <w:rPr>
+          <w:sz w:val="20"/>
+          <w:szCs w:val="20"/>
+        </w:rPr>
+        <w:fldChar w:fldCharType="separate"/>
+      </w:r>
+      <w:r>
+        <w:rPr>
+          <w:noProof/>
+          <w:sz w:val="20"/>
+          <w:szCs w:val="20"/>
+        </w:rPr>
+        <w:t>1</w:t>
+      </w:r>
+      <w:r>
+        <w:rPr>
+          <w:sz w:val="20"/>
+          <w:szCs w:val="20"/>
+        </w:rPr>
+        <w:fldChar w:fldCharType="end"/>
+      </w:r>
+      <w:r>
+        <w:rPr>
+          <w:sz w:val="20"/>
+          <w:szCs w:val="20"/>
+        </w:rPr>
+        <w:t xml:space="preserve">: </w:t>
+      </w:r>
+      <w:bookmarkStart w:id="1" w:name="_Hlk531983049"/>
+      <w:r>
+        <w:rPr>
+          <w:sz w:val="20"/>
+          <w:szCs w:val="20"/>
+        </w:rPr>
+        <w:t>Waveforms of input voltage(red) and input current(blue)</w:t>
+      </w:r>
+    </w:p>
+    <w:bookmarkEnd w:id="1"/>
+    <w:p>
+      <w:pPr>
         <w:pStyle w:val="ListeParagraf"/>
         <w:numPr>
           <w:ilvl w:val="0"/>
           <w:numId w:val="6"/>
         </w:numPr>
-      </w:pPr>
-      <w:r>
+        <w:jc w:val="both"/>
+        <w:rPr>
+          <w:sz w:val="24"/>
+          <w:szCs w:val="24"/>
+        </w:rPr>
+      </w:pPr>
+      <w:r>
+        <w:rPr>
+          <w:sz w:val="24"/>
+          <w:szCs w:val="24"/>
+        </w:rPr>
         <w:t>Half-Controlled Rectifier</w:t>
       </w:r>
     </w:p>
     <w:p>
       <w:pPr>
         <w:ind w:left="360"/>
-      </w:pPr>
-    </w:p>
-    <w:p>
-      <w:r>
+        <w:jc w:val="both"/>
+        <w:rPr>
+          <w:sz w:val="24"/>
+          <w:szCs w:val="24"/>
+        </w:rPr>
+      </w:pPr>
+    </w:p>
+    <w:p>
+      <w:pPr>
+        <w:jc w:val="both"/>
+        <w:rPr>
+          <w:sz w:val="24"/>
+          <w:szCs w:val="24"/>
+        </w:rPr>
+      </w:pPr>
+      <w:r>
+        <w:rPr>
+          <w:sz w:val="24"/>
+          <w:szCs w:val="24"/>
+        </w:rPr>
         <w:tab/>
         <w:t xml:space="preserve">For half-controlled topology, THD is found as %25.85. </w:t>
       </w:r>
     </w:p>
     <w:p>
+      <w:pPr>
+        <w:keepNext/>
+        <w:jc w:val="center"/>
+      </w:pPr>
       <w:r>
         <w:lastRenderedPageBreak/>
         <w:pict w14:anchorId="20AD05A2">
@@ -2117,16 +2710,44 @@
             <v:path o:extrusionok="f" gradientshapeok="t" o:connecttype="rect"/>
             <o:lock v:ext="edit" aspectratio="t"/>
           </v:shapetype>
-          <v:shape id="_x0000_i1025" type="#_x0000_t75" style="width:467.25pt;height:231pt">
+          <v:shape id="_x0000_i1025" type="#_x0000_t75" style="width:467.15pt;height:231.05pt">
             <v:imagedata r:id="rId7" o:title="half_controlled_waveforms"/>
           </v:shape>
         </w:pict>
       </w:r>
     </w:p>
-    <w:p/>
-    <w:p/>
-    <w:p/>
-    <w:p>
+    <w:p>
+      <w:pPr>
+        <w:pStyle w:val="ResimYazs"/>
+        <w:jc w:val="center"/>
+      </w:pPr>
+      <w:r>
+        <w:t xml:space="preserve">Figure </w:t>
+      </w:r>
+      <w:fldSimple w:instr=" SEQ Figure \* ARABIC ">
+        <w:r>
+          <w:rPr>
+            <w:noProof/>
+          </w:rPr>
+          <w:t>2</w:t>
+        </w:r>
+      </w:fldSimple>
+      <w:r>
+        <w:t xml:space="preserve">: </w:t>
+      </w:r>
+      <w:r>
+        <w:t>Waveforms of input voltage(red) and input current(blue)</w:t>
+      </w:r>
+    </w:p>
+    <w:p>
+      <w:pPr>
+        <w:jc w:val="both"/>
+      </w:pPr>
+    </w:p>
+    <w:p>
+      <w:pPr>
+        <w:jc w:val="both"/>
+      </w:pPr>
       <w:r>
         <w:t>c)</w:t>
       </w:r>
@@ -2134,35 +2755,72 @@
     <w:p>
       <w:pPr>
         <w:ind w:firstLine="720"/>
-      </w:pPr>
-      <w:r>
+        <w:jc w:val="both"/>
+        <w:rPr>
+          <w:sz w:val="24"/>
+          <w:szCs w:val="24"/>
+        </w:rPr>
+      </w:pPr>
+      <w:r>
+        <w:rPr>
+          <w:sz w:val="24"/>
+          <w:szCs w:val="24"/>
+        </w:rPr>
         <w:t>Both topologies have some advantages and disadvantages. Fully-controlled rectifiers can be operated in both quadrants whereas half controlled rectifiers cannot since diode is a single quadrant element.  However, fully- controlled rectifiers can be expensive</w:t>
       </w:r>
       <w:r>
+        <w:rPr>
+          <w:sz w:val="24"/>
+          <w:szCs w:val="24"/>
+        </w:rPr>
         <w:t xml:space="preserve"> b</w:t>
       </w:r>
       <w:r>
+        <w:rPr>
+          <w:sz w:val="24"/>
+          <w:szCs w:val="24"/>
+        </w:rPr>
         <w:t>ecause</w:t>
       </w:r>
       <w:r>
+        <w:rPr>
+          <w:sz w:val="24"/>
+          <w:szCs w:val="24"/>
+        </w:rPr>
         <w:t>,</w:t>
       </w:r>
       <w:r>
+        <w:rPr>
+          <w:sz w:val="24"/>
+          <w:szCs w:val="24"/>
+        </w:rPr>
         <w:t xml:space="preserve"> one should use 4 thyristors and their controllers. Also, this configuration can be hard to implement</w:t>
       </w:r>
       <w:r>
+        <w:rPr>
+          <w:sz w:val="24"/>
+          <w:szCs w:val="24"/>
+        </w:rPr>
         <w:t xml:space="preserve">. Half- controlled rectifiers, </w:t>
       </w:r>
       <w:r>
+        <w:rPr>
+          <w:sz w:val="24"/>
+          <w:szCs w:val="24"/>
+        </w:rPr>
         <w:t xml:space="preserve">on the other hand, uses 2 thyristors. This means it is cheaper than using fully-controlled rectifiers. </w:t>
       </w:r>
       <w:r>
+        <w:rPr>
+          <w:sz w:val="24"/>
+          <w:szCs w:val="24"/>
+        </w:rPr>
         <w:t>However, if we set up the half-controlled rectifier as in the figure, we may end up with burnt diodes as a result. As, conducting diodes has a very small resistance, connecting them in series without a resistor may result in overcurrent in that branch.</w:t>
       </w:r>
     </w:p>
-    <w:p/>
-    <w:p>
-      <w:pPr>
+    <w:p>
+      <w:pPr>
+        <w:jc w:val="both"/>
         <w:rPr>
           <w:b/>
           <w:sz w:val="32"/>
@@ -2180,6 +2838,7 @@
     </w:p>
     <w:p>
       <w:pPr>
+        <w:jc w:val="both"/>
         <w:rPr>
           <w:b/>
           <w:sz w:val="32"/>
@@ -2196,6 +2855,10 @@
       </w:r>
     </w:p>
     <w:p>
+      <w:pPr>
+        <w:keepNext/>
+        <w:jc w:val="center"/>
+      </w:pPr>
       <w:r>
         <w:rPr>
           <w:noProof/>
@@ -2241,6 +2904,27 @@
     </w:p>
     <w:p>
       <w:pPr>
+        <w:pStyle w:val="ResimYazs"/>
+        <w:jc w:val="center"/>
+      </w:pPr>
+      <w:r>
+        <w:t xml:space="preserve">Figure </w:t>
+      </w:r>
+      <w:fldSimple w:instr=" SEQ Figure \* ARABIC ">
+        <w:r>
+          <w:rPr>
+            <w:noProof/>
+          </w:rPr>
+          <w:t>3</w:t>
+        </w:r>
+      </w:fldSimple>
+      <w:r>
+        <w:t>: Characteristics of armature current, speed and torque of DC motor</w:t>
+      </w:r>
+    </w:p>
+    <w:p>
+      <w:pPr>
+        <w:jc w:val="both"/>
         <w:rPr>
           <w:b/>
           <w:sz w:val="32"/>
@@ -2258,11 +2942,8 @@
     </w:p>
     <w:p>
       <w:pPr>
-        <w:rPr>
-          <w:b/>
-          <w:sz w:val="32"/>
-          <w:szCs w:val="32"/>
-        </w:rPr>
+        <w:keepNext/>
+        <w:jc w:val="both"/>
       </w:pPr>
       <w:r>
         <w:rPr>
@@ -2318,39 +2999,124 @@
     </w:p>
     <w:p>
       <w:pPr>
+        <w:pStyle w:val="ResimYazs"/>
+        <w:jc w:val="center"/>
+        <w:rPr>
+          <w:b/>
+          <w:sz w:val="32"/>
+          <w:szCs w:val="32"/>
+        </w:rPr>
+      </w:pPr>
+      <w:r>
+        <w:t xml:space="preserve">Figure </w:t>
+      </w:r>
+      <w:fldSimple w:instr=" SEQ Figure \* ARABIC ">
+        <w:r>
+          <w:rPr>
+            <w:noProof/>
+          </w:rPr>
+          <w:t>4</w:t>
+        </w:r>
+      </w:fldSimple>
+      <w:r>
+        <w:t>: Torque characteristic of DC motor</w:t>
+      </w:r>
+    </w:p>
+    <w:p>
+      <w:pPr>
         <w:ind w:firstLine="720"/>
-      </w:pPr>
-      <w:r>
+        <w:jc w:val="both"/>
+        <w:rPr>
+          <w:sz w:val="24"/>
+          <w:szCs w:val="24"/>
+        </w:rPr>
+      </w:pPr>
+      <w:r>
+        <w:rPr>
+          <w:sz w:val="24"/>
+          <w:szCs w:val="24"/>
+        </w:rPr>
         <w:t>Torque ripple is variations in torque production during revolution of shaft and this is undesirable effect since it prevents smooth motor rotation.</w:t>
       </w:r>
       <w:r>
+        <w:rPr>
+          <w:sz w:val="24"/>
+          <w:szCs w:val="24"/>
+        </w:rPr>
         <w:t xml:space="preserve"> It occurs when constant current is applied to rotate motor.</w:t>
       </w:r>
       <w:r>
+        <w:rPr>
+          <w:sz w:val="24"/>
+          <w:szCs w:val="24"/>
+        </w:rPr>
         <w:t xml:space="preserve"> </w:t>
       </w:r>
       <w:r>
+        <w:rPr>
+          <w:sz w:val="24"/>
+          <w:szCs w:val="24"/>
+        </w:rPr>
         <w:t xml:space="preserve">Therefore, we </w:t>
       </w:r>
       <w:r>
+        <w:rPr>
+          <w:sz w:val="24"/>
+          <w:szCs w:val="24"/>
+        </w:rPr>
         <w:t>have</w:t>
       </w:r>
       <w:r>
-        <w:t xml:space="preserve"> seen in the figure XXXX, torque is sinusoidal and its frequency is 300 Hz. Also, its magnitude is 28 </w:t>
+        <w:rPr>
+          <w:sz w:val="24"/>
+          <w:szCs w:val="24"/>
+        </w:rPr>
+        <w:t xml:space="preserve"> seen in the figure </w:t>
+      </w:r>
+      <w:r>
+        <w:rPr>
+          <w:sz w:val="24"/>
+          <w:szCs w:val="24"/>
+        </w:rPr>
+        <w:t>4</w:t>
+      </w:r>
+      <w:r>
+        <w:rPr>
+          <w:sz w:val="24"/>
+          <w:szCs w:val="24"/>
+        </w:rPr>
+        <w:t xml:space="preserve">, torque is sinusoidal and its frequency is 300 Hz. Also, its magnitude is 28 </w:t>
       </w:r>
       <w:proofErr w:type="spellStart"/>
       <w:r>
+        <w:rPr>
+          <w:sz w:val="24"/>
+          <w:szCs w:val="24"/>
+        </w:rPr>
         <w:t>N.m</w:t>
       </w:r>
       <w:proofErr w:type="spellEnd"/>
       <w:r>
+        <w:rPr>
+          <w:sz w:val="24"/>
+          <w:szCs w:val="24"/>
+        </w:rPr>
         <w:t xml:space="preserve"> and its peak to peak value is 8 N.m. </w:t>
       </w:r>
     </w:p>
     <w:p>
+      <w:pPr>
+        <w:jc w:val="both"/>
+        <w:rPr>
+          <w:sz w:val="24"/>
+          <w:szCs w:val="24"/>
+        </w:rPr>
+      </w:pPr>
       <w:r>
         <w:rPr>
           <w:noProof/>
+          <w:sz w:val="24"/>
+          <w:szCs w:val="24"/>
           <w:lang w:val="tr-TR" w:eastAsia="zh-CN"/>
         </w:rPr>
         <w:tab/>
@@ -2359,6 +3125,7 @@
     </w:p>
     <w:p>
       <w:pPr>
+        <w:jc w:val="both"/>
         <w:rPr>
           <w:b/>
           <w:sz w:val="32"/>
@@ -2376,6 +3143,7 @@
     </w:p>
     <w:p>
       <w:pPr>
+        <w:jc w:val="both"/>
         <w:rPr>
           <w:sz w:val="24"/>
           <w:szCs w:val="32"/>
@@ -2387,6 +3155,7 @@
           <w:sz w:val="32"/>
           <w:szCs w:val="32"/>
         </w:rPr>
+        <w:lastRenderedPageBreak/>
         <w:tab/>
       </w:r>
       <w:r>
@@ -2394,15 +3163,7 @@
           <w:sz w:val="24"/>
           <w:szCs w:val="32"/>
         </w:rPr>
-        <w:t xml:space="preserve">The first solution we came up with is connecting an inductor to the output of the rectifier. Since torque directly proportional to the armature current, in order to decrease </w:t>
-      </w:r>
-      <w:r>
-        <w:rPr>
-          <w:sz w:val="24"/>
-          <w:szCs w:val="32"/>
-        </w:rPr>
-        <w:lastRenderedPageBreak/>
-        <w:t xml:space="preserve">torque ripple we should decrease current ripple. We have connected 50 </w:t>
+        <w:t xml:space="preserve">The first solution we came up with is connecting an inductor to the output of the rectifier. Since torque directly proportional to the armature current, in order to decrease torque ripple we should decrease current ripple. We have connected 50 </w:t>
       </w:r>
       <w:proofErr w:type="spellStart"/>
       <w:r>
@@ -2418,17 +3179,15 @@
           <w:sz w:val="24"/>
           <w:szCs w:val="32"/>
         </w:rPr>
-        <w:t xml:space="preserve"> inductor and the resultant torque graph can be seen in </w:t>
-      </w:r>
-      <w:proofErr w:type="spellStart"/>
-      <w:r>
-        <w:rPr>
-          <w:sz w:val="24"/>
-          <w:szCs w:val="32"/>
-        </w:rPr>
-        <w:t>Fig.X</w:t>
-      </w:r>
-      <w:proofErr w:type="spellEnd"/>
+        <w:t xml:space="preserve"> inductor and the resultant torque graph can be seen in Fig.</w:t>
+      </w:r>
+      <w:r>
+        <w:rPr>
+          <w:sz w:val="24"/>
+          <w:szCs w:val="32"/>
+        </w:rPr>
+        <w:t xml:space="preserve"> 5</w:t>
+      </w:r>
       <w:r>
         <w:rPr>
           <w:sz w:val="24"/>
@@ -2438,6 +3197,10 @@
       </w:r>
     </w:p>
     <w:p>
+      <w:pPr>
+        <w:keepNext/>
+        <w:jc w:val="both"/>
+      </w:pPr>
       <w:r>
         <w:rPr>
           <w:noProof/>
@@ -2496,10 +3259,32 @@
         </w:drawing>
       </w:r>
     </w:p>
-    <w:p/>
-    <w:p/>
-    <w:p>
-      <w:pPr>
+    <w:p>
+      <w:pPr>
+        <w:pStyle w:val="ResimYazs"/>
+        <w:jc w:val="both"/>
+      </w:pPr>
+      <w:r>
+        <w:t xml:space="preserve">Figure </w:t>
+      </w:r>
+      <w:fldSimple w:instr=" SEQ Figure \* ARABIC ">
+        <w:r>
+          <w:rPr>
+            <w:noProof/>
+          </w:rPr>
+          <w:t>5</w:t>
+        </w:r>
+      </w:fldSimple>
+      <w:r>
+        <w:t xml:space="preserve">: </w:t>
+      </w:r>
+      <w:r>
+        <w:t>Torque characteristic of DC motor</w:t>
+      </w:r>
+    </w:p>
+    <w:p>
+      <w:pPr>
+        <w:jc w:val="both"/>
         <w:rPr>
           <w:b/>
           <w:sz w:val="32"/>
@@ -2516,20 +3301,450 @@
       </w:r>
     </w:p>
     <w:p>
-      <w:r>
-        <w:t>Pout = 3853 W</w:t>
-      </w:r>
-    </w:p>
-    <w:p>
-      <w:r>
-        <w:t>Pin = 4635 W</w:t>
-      </w:r>
-    </w:p>
-    <w:p/>
-    <w:p/>
-    <w:p/>
-    <w:p>
-      <w:pPr>
+      <w:pPr>
+        <w:ind w:firstLine="720"/>
+        <w:jc w:val="both"/>
+        <w:rPr>
+          <w:sz w:val="24"/>
+          <w:szCs w:val="24"/>
+        </w:rPr>
+      </w:pPr>
+      <w:r>
+        <w:rPr>
+          <w:sz w:val="24"/>
+          <w:szCs w:val="24"/>
+        </w:rPr>
+        <w:t>To find overall</w:t>
+      </w:r>
+      <w:r>
+        <w:rPr>
+          <w:sz w:val="24"/>
+          <w:szCs w:val="24"/>
+        </w:rPr>
+        <w:t xml:space="preserve"> drive</w:t>
+      </w:r>
+      <w:r>
+        <w:rPr>
+          <w:sz w:val="24"/>
+          <w:szCs w:val="24"/>
+        </w:rPr>
+        <w:t xml:space="preserve"> efficiency, we need to find two parameters which are </w:t>
+      </w:r>
+      <w:r>
+        <w:rPr>
+          <w:sz w:val="24"/>
+          <w:szCs w:val="24"/>
+        </w:rPr>
+        <w:t xml:space="preserve">mechanical power output </w:t>
+      </w:r>
+      <w:r>
+        <w:rPr>
+          <w:sz w:val="24"/>
+          <w:szCs w:val="24"/>
+        </w:rPr>
+        <w:t>and</w:t>
+      </w:r>
+      <w:r>
+        <w:rPr>
+          <w:sz w:val="24"/>
+          <w:szCs w:val="24"/>
+        </w:rPr>
+        <w:t xml:space="preserve"> electric power input</w:t>
+      </w:r>
+      <w:r>
+        <w:rPr>
+          <w:sz w:val="24"/>
+          <w:szCs w:val="24"/>
+        </w:rPr>
+        <w:t xml:space="preserve">. We can find mechanical power output by two formulas which are </w:t>
+      </w:r>
+      <w:proofErr w:type="spellStart"/>
+      <w:r>
+        <w:rPr>
+          <w:sz w:val="24"/>
+          <w:szCs w:val="24"/>
+        </w:rPr>
+        <w:t>E</w:t>
+      </w:r>
+      <w:r>
+        <w:rPr>
+          <w:sz w:val="24"/>
+          <w:szCs w:val="24"/>
+          <w:vertAlign w:val="subscript"/>
+        </w:rPr>
+        <w:t>a</w:t>
+      </w:r>
+      <w:proofErr w:type="spellEnd"/>
+      <w:r>
+        <w:rPr>
+          <w:sz w:val="24"/>
+          <w:szCs w:val="24"/>
+        </w:rPr>
+        <w:t>*</w:t>
+      </w:r>
+      <w:proofErr w:type="spellStart"/>
+      <w:r>
+        <w:rPr>
+          <w:sz w:val="24"/>
+          <w:szCs w:val="24"/>
+        </w:rPr>
+        <w:t>I</w:t>
+      </w:r>
+      <w:r>
+        <w:rPr>
+          <w:sz w:val="24"/>
+          <w:szCs w:val="24"/>
+          <w:vertAlign w:val="subscript"/>
+        </w:rPr>
+        <w:t>a</w:t>
+      </w:r>
+      <w:proofErr w:type="spellEnd"/>
+      <w:r>
+        <w:rPr>
+          <w:sz w:val="24"/>
+          <w:szCs w:val="24"/>
+        </w:rPr>
+        <w:t xml:space="preserve"> and </w:t>
+      </w:r>
+      <w:proofErr w:type="spellStart"/>
+      <w:r>
+        <w:rPr>
+          <w:sz w:val="24"/>
+          <w:szCs w:val="24"/>
+        </w:rPr>
+        <w:t>T</w:t>
+      </w:r>
+      <w:r>
+        <w:rPr>
+          <w:sz w:val="24"/>
+          <w:szCs w:val="24"/>
+          <w:vertAlign w:val="subscript"/>
+        </w:rPr>
+        <w:t>e</w:t>
+      </w:r>
+      <w:proofErr w:type="spellEnd"/>
+      <w:r>
+        <w:rPr>
+          <w:sz w:val="24"/>
+          <w:szCs w:val="24"/>
+        </w:rPr>
+        <w:t xml:space="preserve">*w. </w:t>
+      </w:r>
+      <w:proofErr w:type="spellStart"/>
+      <w:r>
+        <w:rPr>
+          <w:sz w:val="24"/>
+          <w:szCs w:val="24"/>
+        </w:rPr>
+        <w:t>Te</w:t>
+      </w:r>
+      <w:proofErr w:type="spellEnd"/>
+      <w:r>
+        <w:rPr>
+          <w:sz w:val="24"/>
+          <w:szCs w:val="24"/>
+        </w:rPr>
+        <w:t xml:space="preserve"> is electrical torque and sum of load torque and friction torque. In our case, there is no friction torque and we can say that mechanical output power is </w:t>
+      </w:r>
+      <w:proofErr w:type="spellStart"/>
+      <w:r>
+        <w:rPr>
+          <w:sz w:val="24"/>
+          <w:szCs w:val="24"/>
+        </w:rPr>
+        <w:t>Te</w:t>
+      </w:r>
+      <w:proofErr w:type="spellEnd"/>
+      <w:r>
+        <w:rPr>
+          <w:sz w:val="24"/>
+          <w:szCs w:val="24"/>
+        </w:rPr>
+        <w:t xml:space="preserve">*w where w is speed of shaft. </w:t>
+      </w:r>
+      <w:r>
+        <w:rPr>
+          <w:sz w:val="24"/>
+          <w:szCs w:val="24"/>
+        </w:rPr>
+        <w:t xml:space="preserve">We do not know </w:t>
+      </w:r>
+      <w:proofErr w:type="spellStart"/>
+      <w:r>
+        <w:rPr>
+          <w:sz w:val="24"/>
+          <w:szCs w:val="24"/>
+        </w:rPr>
+        <w:t>Ea</w:t>
+      </w:r>
+      <w:proofErr w:type="spellEnd"/>
+      <w:r>
+        <w:rPr>
+          <w:sz w:val="24"/>
+          <w:szCs w:val="24"/>
+        </w:rPr>
+        <w:t xml:space="preserve"> but we can find it by using back-emf constant. We multiply this constant with speed which is unit of rpm. And we multiply with armature current Ia. </w:t>
+      </w:r>
+      <w:r>
+        <w:rPr>
+          <w:sz w:val="24"/>
+          <w:szCs w:val="24"/>
+        </w:rPr>
+        <w:t>Then, m</w:t>
+      </w:r>
+      <w:r>
+        <w:rPr>
+          <w:sz w:val="24"/>
+          <w:szCs w:val="24"/>
+        </w:rPr>
+        <w:t>echanical output power</w:t>
+      </w:r>
+      <w:r>
+        <w:rPr>
+          <w:sz w:val="24"/>
+          <w:szCs w:val="24"/>
+        </w:rPr>
+        <w:t xml:space="preserve"> is</w:t>
+      </w:r>
+      <w:r>
+        <w:rPr>
+          <w:sz w:val="24"/>
+          <w:szCs w:val="24"/>
+        </w:rPr>
+        <w:t xml:space="preserve"> found</w:t>
+      </w:r>
+      <w:r>
+        <w:rPr>
+          <w:sz w:val="24"/>
+          <w:szCs w:val="24"/>
+        </w:rPr>
+        <w:t xml:space="preserve"> </w:t>
+      </w:r>
+      <w:r>
+        <w:rPr>
+          <w:sz w:val="24"/>
+          <w:szCs w:val="24"/>
+        </w:rPr>
+        <w:t>1927</w:t>
+      </w:r>
+      <w:r>
+        <w:rPr>
+          <w:sz w:val="24"/>
+          <w:szCs w:val="24"/>
+        </w:rPr>
+        <w:t xml:space="preserve"> W. Moreover, to calculate </w:t>
+      </w:r>
+      <w:r>
+        <w:rPr>
+          <w:sz w:val="24"/>
+          <w:szCs w:val="24"/>
+        </w:rPr>
+        <w:t>electric power input</w:t>
+      </w:r>
+      <w:r>
+        <w:rPr>
+          <w:sz w:val="24"/>
+          <w:szCs w:val="24"/>
+        </w:rPr>
+        <w:t>, there is one formula which is Vt*</w:t>
+      </w:r>
+      <w:proofErr w:type="spellStart"/>
+      <w:r>
+        <w:rPr>
+          <w:sz w:val="24"/>
+          <w:szCs w:val="24"/>
+        </w:rPr>
+        <w:t>Ia</w:t>
+      </w:r>
+      <w:proofErr w:type="spellEnd"/>
+      <w:r>
+        <w:rPr>
+          <w:sz w:val="24"/>
+          <w:szCs w:val="24"/>
+        </w:rPr>
+        <w:t xml:space="preserve"> where Vt is terminal voltage. When we calculate, </w:t>
+      </w:r>
+      <w:r>
+        <w:rPr>
+          <w:sz w:val="24"/>
+          <w:szCs w:val="24"/>
+        </w:rPr>
+        <w:t>electric power input</w:t>
+      </w:r>
+      <w:r>
+        <w:rPr>
+          <w:sz w:val="24"/>
+          <w:szCs w:val="24"/>
+        </w:rPr>
+        <w:t xml:space="preserve"> is found </w:t>
+      </w:r>
+      <w:r>
+        <w:rPr>
+          <w:sz w:val="24"/>
+          <w:szCs w:val="24"/>
+        </w:rPr>
+        <w:t>2318</w:t>
+      </w:r>
+      <w:r>
+        <w:rPr>
+          <w:sz w:val="24"/>
+          <w:szCs w:val="24"/>
+        </w:rPr>
+        <w:t xml:space="preserve"> W.</w:t>
+      </w:r>
+      <w:r>
+        <w:rPr>
+          <w:sz w:val="24"/>
+          <w:szCs w:val="24"/>
+        </w:rPr>
+        <w:t xml:space="preserve"> Finally, drive efficiency is found %8</w:t>
+      </w:r>
+      <w:r>
+        <w:rPr>
+          <w:sz w:val="24"/>
+          <w:szCs w:val="24"/>
+        </w:rPr>
+        <w:t>3</w:t>
+      </w:r>
+      <w:r>
+        <w:rPr>
+          <w:sz w:val="24"/>
+          <w:szCs w:val="24"/>
+        </w:rPr>
+        <w:t>.</w:t>
+      </w:r>
+      <w:r>
+        <w:rPr>
+          <w:sz w:val="24"/>
+          <w:szCs w:val="24"/>
+        </w:rPr>
+        <w:t>1</w:t>
+      </w:r>
+      <w:r>
+        <w:rPr>
+          <w:sz w:val="24"/>
+          <w:szCs w:val="24"/>
+        </w:rPr>
+        <w:t>.</w:t>
+      </w:r>
+    </w:p>
+    <w:p>
+      <w:pPr>
+        <w:ind w:firstLine="720"/>
+        <w:jc w:val="both"/>
+        <w:rPr>
+          <w:sz w:val="24"/>
+          <w:szCs w:val="24"/>
+        </w:rPr>
+      </w:pPr>
+      <w:r>
+        <w:rPr>
+          <w:sz w:val="24"/>
+          <w:szCs w:val="24"/>
+        </w:rPr>
+        <w:t xml:space="preserve">Power loss arise from armature resistance and </w:t>
+      </w:r>
+      <w:r>
+        <w:rPr>
+          <w:sz w:val="24"/>
+          <w:szCs w:val="24"/>
+        </w:rPr>
+        <w:t>inertia. Armature resistance loss</w:t>
+      </w:r>
+      <w:r>
+        <w:rPr>
+          <w:sz w:val="24"/>
+          <w:szCs w:val="24"/>
+        </w:rPr>
+        <w:t xml:space="preserve"> is </w:t>
+      </w:r>
+      <w:proofErr w:type="spellStart"/>
+      <w:r>
+        <w:rPr>
+          <w:sz w:val="24"/>
+          <w:szCs w:val="24"/>
+        </w:rPr>
+        <w:t>ra</w:t>
+      </w:r>
+      <w:proofErr w:type="spellEnd"/>
+      <w:r>
+        <w:rPr>
+          <w:sz w:val="24"/>
+          <w:szCs w:val="24"/>
+        </w:rPr>
+        <w:t>*</w:t>
+      </w:r>
+      <w:proofErr w:type="spellStart"/>
+      <w:r>
+        <w:rPr>
+          <w:sz w:val="24"/>
+          <w:szCs w:val="24"/>
+        </w:rPr>
+        <w:t>Ia</w:t>
+      </w:r>
+      <w:proofErr w:type="spellEnd"/>
+      <w:r>
+        <w:rPr>
+          <w:sz w:val="24"/>
+          <w:szCs w:val="24"/>
+        </w:rPr>
+        <w:t xml:space="preserve"> and its value is 364 W. Inertia loss is 27 W</w:t>
+      </w:r>
+      <w:r>
+        <w:rPr>
+          <w:sz w:val="24"/>
+          <w:szCs w:val="24"/>
+        </w:rPr>
+        <w:t xml:space="preserve">. </w:t>
+      </w:r>
+    </w:p>
+    <w:p>
+      <w:pPr>
+        <w:jc w:val="both"/>
+        <w:rPr>
+          <w:sz w:val="24"/>
+          <w:szCs w:val="24"/>
+        </w:rPr>
+      </w:pPr>
+      <w:r>
+        <w:rPr>
+          <w:noProof/>
+          <w:sz w:val="24"/>
+          <w:szCs w:val="24"/>
+        </w:rPr>
+        <w:lastRenderedPageBreak/>
+        <w:drawing>
+          <wp:inline distT="0" distB="0" distL="0" distR="0" wp14:anchorId="0789F651" wp14:editId="2168CF14">
+            <wp:extent cx="5486400" cy="3200400"/>
+            <wp:effectExtent l="0" t="0" r="0" b="0"/>
+            <wp:docPr id="4" name="Grafik 4"/>
+            <wp:cNvGraphicFramePr/>
+            <a:graphic xmlns:a="http://schemas.openxmlformats.org/drawingml/2006/main">
+              <a:graphicData uri="http://schemas.openxmlformats.org/drawingml/2006/chart">
+                <c:chart xmlns:c="http://schemas.openxmlformats.org/drawingml/2006/chart" xmlns:r="http://schemas.openxmlformats.org/officeDocument/2006/relationships" r:id="rId11"/>
+              </a:graphicData>
+            </a:graphic>
+          </wp:inline>
+        </w:drawing>
+      </w:r>
+    </w:p>
+    <w:p>
+      <w:pPr>
+        <w:jc w:val="both"/>
+        <w:rPr>
+          <w:sz w:val="24"/>
+          <w:szCs w:val="24"/>
+        </w:rPr>
+      </w:pPr>
+    </w:p>
+    <w:p>
+      <w:pPr>
+        <w:jc w:val="both"/>
+      </w:pPr>
+    </w:p>
+    <w:p>
+      <w:pPr>
+        <w:jc w:val="both"/>
         <w:rPr>
           <w:b/>
           <w:sz w:val="32"/>
@@ -2545,9 +3760,14 @@
         <w:t>Question 3-)</w:t>
       </w:r>
     </w:p>
-    <w:p/>
-    <w:p>
-      <w:pPr>
+    <w:p>
+      <w:pPr>
+        <w:jc w:val="both"/>
+      </w:pPr>
+    </w:p>
+    <w:p>
+      <w:pPr>
+        <w:jc w:val="both"/>
         <w:rPr>
           <w:b/>
           <w:sz w:val="32"/>
@@ -2565,6 +3785,7 @@
     </w:p>
     <w:p>
       <w:pPr>
+        <w:jc w:val="both"/>
         <w:rPr>
           <w:sz w:val="24"/>
           <w:szCs w:val="24"/>
@@ -2665,9 +3886,14 @@
         <w:t xml:space="preserve"> of pulse rectifiers are used in HVDC transmission systems. These systems need to convert high voltage AC to DC. Since using DC link capacitors to filtering ripple at output voltage at these high voltages is not feasible, increasing the number of pulses is a more efficient solution to this problem.</w:t>
       </w:r>
     </w:p>
-    <w:p/>
-    <w:p>
-      <w:pPr>
+    <w:p>
+      <w:pPr>
+        <w:jc w:val="both"/>
+      </w:pPr>
+    </w:p>
+    <w:p>
+      <w:pPr>
+        <w:jc w:val="both"/>
         <w:rPr>
           <w:b/>
           <w:sz w:val="32"/>
@@ -2685,6 +3911,7 @@
     </w:p>
     <w:p>
       <w:pPr>
+        <w:jc w:val="both"/>
         <w:rPr>
           <w:sz w:val="24"/>
           <w:szCs w:val="32"/>
@@ -2696,7 +3923,6 @@
           <w:sz w:val="32"/>
           <w:szCs w:val="32"/>
         </w:rPr>
-        <w:lastRenderedPageBreak/>
         <w:tab/>
       </w:r>
       <w:r>
@@ -2716,6 +3942,8 @@
     </w:p>
     <w:p>
       <w:pPr>
+        <w:ind w:left="2880" w:firstLine="720"/>
+        <w:jc w:val="both"/>
         <w:rPr>
           <w:rFonts w:eastAsiaTheme="minorEastAsia"/>
           <w:sz w:val="28"/>
@@ -2723,167 +3951,157 @@
           <w:lang w:val="en-US"/>
         </w:rPr>
       </w:pPr>
-      <m:oMathPara>
-        <m:oMath>
-          <m:sSub>
-            <m:sSubPr>
-              <m:ctrlPr>
-                <w:rPr>
-                  <w:rFonts w:ascii="Cambria Math" w:hAnsi="Cambria Math"/>
-                  <w:i/>
-                  <w:sz w:val="28"/>
-                  <w:szCs w:val="28"/>
-                  <w:lang w:val="en-US"/>
-                </w:rPr>
-              </m:ctrlPr>
-            </m:sSubPr>
-            <m:e>
-              <m:r>
-                <w:rPr>
-                  <w:rFonts w:ascii="Cambria Math" w:hAnsi="Cambria Math"/>
-                  <w:sz w:val="28"/>
-                  <w:szCs w:val="28"/>
-                  <w:lang w:val="en-US"/>
-                </w:rPr>
-                <m:t>V</m:t>
-              </m:r>
-            </m:e>
-            <m:sub>
-              <m:r>
-                <w:rPr>
-                  <w:rFonts w:ascii="Cambria Math" w:hAnsi="Cambria Math"/>
-                  <w:sz w:val="28"/>
-                  <w:szCs w:val="28"/>
-                  <w:lang w:val="en-US"/>
-                </w:rPr>
-                <m:t>d</m:t>
-              </m:r>
-            </m:sub>
-          </m:sSub>
-          <m:r>
-            <w:rPr>
-              <w:rFonts w:ascii="Cambria Math" w:hAnsi="Cambria Math"/>
-              <w:sz w:val="28"/>
-              <w:szCs w:val="28"/>
-              <w:lang w:val="en-US"/>
-            </w:rPr>
-            <m:t>=</m:t>
-          </m:r>
-          <m:f>
-            <m:fPr>
-              <m:ctrlPr>
-                <w:rPr>
-                  <w:rFonts w:ascii="Cambria Math" w:hAnsi="Cambria Math"/>
-                  <w:i/>
-                  <w:sz w:val="28"/>
-                  <w:szCs w:val="28"/>
-                  <w:lang w:val="en-US"/>
-                </w:rPr>
-              </m:ctrlPr>
-            </m:fPr>
-            <m:num>
-              <m:r>
-                <w:rPr>
-                  <w:rFonts w:ascii="Cambria Math" w:hAnsi="Cambria Math"/>
-                  <w:sz w:val="28"/>
-                  <w:szCs w:val="28"/>
-                  <w:lang w:val="en-US"/>
-                </w:rPr>
-                <m:t>3</m:t>
-              </m:r>
-              <m:rad>
-                <m:radPr>
-                  <m:degHide m:val="1"/>
-                  <m:ctrlPr>
-                    <w:rPr>
-                      <w:rFonts w:ascii="Cambria Math" w:hAnsi="Cambria Math"/>
-                      <w:i/>
-                      <w:sz w:val="28"/>
-                      <w:szCs w:val="28"/>
-                      <w:lang w:val="en-US"/>
-                    </w:rPr>
-                  </m:ctrlPr>
-                </m:radPr>
-                <m:deg/>
-                <m:e>
-                  <m:r>
-                    <w:rPr>
-                      <w:rFonts w:ascii="Cambria Math" w:hAnsi="Cambria Math"/>
-                      <w:sz w:val="28"/>
-                      <w:szCs w:val="28"/>
-                      <w:lang w:val="en-US"/>
-                    </w:rPr>
-                    <m:t>2</m:t>
-                  </m:r>
-                </m:e>
-              </m:rad>
-              <m:r>
-                <w:rPr>
-                  <w:rFonts w:ascii="Cambria Math" w:hAnsi="Cambria Math"/>
-                  <w:sz w:val="28"/>
-                  <w:szCs w:val="28"/>
-                  <w:lang w:val="en-US"/>
-                </w:rPr>
-                <m:t>*</m:t>
-              </m:r>
-              <m:sSub>
-                <m:sSubPr>
-                  <m:ctrlPr>
-                    <w:rPr>
-                      <w:rFonts w:ascii="Cambria Math" w:hAnsi="Cambria Math"/>
-                      <w:i/>
-                      <w:sz w:val="28"/>
-                      <w:szCs w:val="28"/>
-                      <w:lang w:val="en-US"/>
-                    </w:rPr>
-                  </m:ctrlPr>
-                </m:sSubPr>
-                <m:e>
-                  <m:r>
-                    <w:rPr>
-                      <w:rFonts w:ascii="Cambria Math" w:hAnsi="Cambria Math"/>
-                      <w:sz w:val="28"/>
-                      <w:szCs w:val="28"/>
-                      <w:lang w:val="en-US"/>
-                    </w:rPr>
-                    <m:t>V</m:t>
-                  </m:r>
-                </m:e>
-                <m:sub>
-                  <m:r>
-                    <w:rPr>
-                      <w:rFonts w:ascii="Cambria Math" w:hAnsi="Cambria Math"/>
-                      <w:sz w:val="28"/>
-                      <w:szCs w:val="28"/>
-                      <w:lang w:val="en-US"/>
-                    </w:rPr>
-                    <m:t>s</m:t>
-                  </m:r>
-                </m:sub>
-              </m:sSub>
-            </m:num>
-            <m:den>
-              <m:r>
-                <w:rPr>
-                  <w:rFonts w:ascii="Cambria Math" w:hAnsi="Cambria Math"/>
-                  <w:sz w:val="28"/>
-                  <w:szCs w:val="28"/>
-                  <w:lang w:val="en-US"/>
-                </w:rPr>
-                <m:t>π</m:t>
-              </m:r>
-            </m:den>
-          </m:f>
-        </m:oMath>
-      </m:oMathPara>
-    </w:p>
-    <w:p>
-      <w:pPr>
-        <w:rPr>
-          <w:sz w:val="24"/>
-          <w:szCs w:val="32"/>
-        </w:rPr>
-      </w:pPr>
+      <m:oMath>
+        <m:sSub>
+          <m:sSubPr>
+            <m:ctrlPr>
+              <w:rPr>
+                <w:rFonts w:ascii="Cambria Math" w:hAnsi="Cambria Math"/>
+                <w:i/>
+                <w:sz w:val="28"/>
+                <w:szCs w:val="28"/>
+                <w:lang w:val="en-US"/>
+              </w:rPr>
+            </m:ctrlPr>
+          </m:sSubPr>
+          <m:e>
+            <m:r>
+              <w:rPr>
+                <w:rFonts w:ascii="Cambria Math" w:hAnsi="Cambria Math"/>
+                <w:sz w:val="28"/>
+                <w:szCs w:val="28"/>
+                <w:lang w:val="en-US"/>
+              </w:rPr>
+              <m:t>V</m:t>
+            </m:r>
+          </m:e>
+          <m:sub>
+            <m:r>
+              <w:rPr>
+                <w:rFonts w:ascii="Cambria Math" w:hAnsi="Cambria Math"/>
+                <w:sz w:val="28"/>
+                <w:szCs w:val="28"/>
+                <w:lang w:val="en-US"/>
+              </w:rPr>
+              <m:t>d</m:t>
+            </m:r>
+          </m:sub>
+        </m:sSub>
+        <m:r>
+          <w:rPr>
+            <w:rFonts w:ascii="Cambria Math" w:hAnsi="Cambria Math"/>
+            <w:sz w:val="28"/>
+            <w:szCs w:val="28"/>
+            <w:lang w:val="en-US"/>
+          </w:rPr>
+          <m:t>=</m:t>
+        </m:r>
+        <m:f>
+          <m:fPr>
+            <m:ctrlPr>
+              <w:rPr>
+                <w:rFonts w:ascii="Cambria Math" w:hAnsi="Cambria Math"/>
+                <w:i/>
+                <w:sz w:val="28"/>
+                <w:szCs w:val="28"/>
+                <w:lang w:val="en-US"/>
+              </w:rPr>
+            </m:ctrlPr>
+          </m:fPr>
+          <m:num>
+            <m:r>
+              <w:rPr>
+                <w:rFonts w:ascii="Cambria Math" w:hAnsi="Cambria Math"/>
+                <w:sz w:val="28"/>
+                <w:szCs w:val="28"/>
+                <w:lang w:val="en-US"/>
+              </w:rPr>
+              <m:t>3</m:t>
+            </m:r>
+            <m:rad>
+              <m:radPr>
+                <m:degHide m:val="1"/>
+                <m:ctrlPr>
+                  <w:rPr>
+                    <w:rFonts w:ascii="Cambria Math" w:hAnsi="Cambria Math"/>
+                    <w:i/>
+                    <w:sz w:val="28"/>
+                    <w:szCs w:val="28"/>
+                    <w:lang w:val="en-US"/>
+                  </w:rPr>
+                </m:ctrlPr>
+              </m:radPr>
+              <m:deg/>
+              <m:e>
+                <m:r>
+                  <w:rPr>
+                    <w:rFonts w:ascii="Cambria Math" w:hAnsi="Cambria Math"/>
+                    <w:sz w:val="28"/>
+                    <w:szCs w:val="28"/>
+                    <w:lang w:val="en-US"/>
+                  </w:rPr>
+                  <m:t>2</m:t>
+                </m:r>
+              </m:e>
+            </m:rad>
+            <m:r>
+              <w:rPr>
+                <w:rFonts w:ascii="Cambria Math" w:hAnsi="Cambria Math"/>
+                <w:sz w:val="28"/>
+                <w:szCs w:val="28"/>
+                <w:lang w:val="en-US"/>
+              </w:rPr>
+              <m:t>*</m:t>
+            </m:r>
+            <m:sSub>
+              <m:sSubPr>
+                <m:ctrlPr>
+                  <w:rPr>
+                    <w:rFonts w:ascii="Cambria Math" w:hAnsi="Cambria Math"/>
+                    <w:i/>
+                    <w:sz w:val="28"/>
+                    <w:szCs w:val="28"/>
+                    <w:lang w:val="en-US"/>
+                  </w:rPr>
+                </m:ctrlPr>
+              </m:sSubPr>
+              <m:e>
+                <m:r>
+                  <w:rPr>
+                    <w:rFonts w:ascii="Cambria Math" w:hAnsi="Cambria Math"/>
+                    <w:sz w:val="28"/>
+                    <w:szCs w:val="28"/>
+                    <w:lang w:val="en-US"/>
+                  </w:rPr>
+                  <m:t>V</m:t>
+                </m:r>
+              </m:e>
+              <m:sub>
+                <m:r>
+                  <w:rPr>
+                    <w:rFonts w:ascii="Cambria Math" w:hAnsi="Cambria Math"/>
+                    <w:sz w:val="28"/>
+                    <w:szCs w:val="28"/>
+                    <w:lang w:val="en-US"/>
+                  </w:rPr>
+                  <m:t>s</m:t>
+                </m:r>
+              </m:sub>
+            </m:sSub>
+          </m:num>
+          <m:den>
+            <m:r>
+              <w:rPr>
+                <w:rFonts w:ascii="Cambria Math" w:hAnsi="Cambria Math"/>
+                <w:sz w:val="28"/>
+                <w:szCs w:val="28"/>
+                <w:lang w:val="en-US"/>
+              </w:rPr>
+              <m:t>π</m:t>
+            </m:r>
+          </m:den>
+        </m:f>
+      </m:oMath>
       <w:r>
         <w:rPr>
           <w:rFonts w:eastAsiaTheme="minorEastAsia"/>
@@ -2896,6 +4114,61 @@
       <w:r>
         <w:rPr>
           <w:rFonts w:eastAsiaTheme="minorEastAsia"/>
+          <w:sz w:val="28"/>
+          <w:szCs w:val="28"/>
+          <w:lang w:val="en-US"/>
+        </w:rPr>
+        <w:tab/>
+      </w:r>
+      <w:r>
+        <w:rPr>
+          <w:rFonts w:eastAsiaTheme="minorEastAsia"/>
+          <w:sz w:val="28"/>
+          <w:szCs w:val="28"/>
+          <w:lang w:val="en-US"/>
+        </w:rPr>
+        <w:tab/>
+      </w:r>
+      <w:r>
+        <w:rPr>
+          <w:rFonts w:eastAsiaTheme="minorEastAsia"/>
+          <w:sz w:val="28"/>
+          <w:szCs w:val="28"/>
+          <w:lang w:val="en-US"/>
+        </w:rPr>
+        <w:tab/>
+      </w:r>
+      <w:r>
+        <w:rPr>
+          <w:rFonts w:eastAsiaTheme="minorEastAsia"/>
+          <w:sz w:val="28"/>
+          <w:szCs w:val="28"/>
+          <w:lang w:val="en-US"/>
+        </w:rPr>
+        <w:tab/>
+        <w:t>(5)</w:t>
+      </w:r>
+    </w:p>
+    <w:p>
+      <w:pPr>
+        <w:jc w:val="both"/>
+        <w:rPr>
+          <w:sz w:val="24"/>
+          <w:szCs w:val="32"/>
+        </w:rPr>
+      </w:pPr>
+      <w:r>
+        <w:rPr>
+          <w:rFonts w:eastAsiaTheme="minorEastAsia"/>
+          <w:sz w:val="28"/>
+          <w:szCs w:val="28"/>
+          <w:lang w:val="en-US"/>
+        </w:rPr>
+        <w:tab/>
+      </w:r>
+      <w:r>
+        <w:rPr>
+          <w:rFonts w:eastAsiaTheme="minorEastAsia"/>
           <w:sz w:val="24"/>
           <w:szCs w:val="28"/>
           <w:lang w:val="en-US"/>
@@ -2959,9 +4232,8 @@
           <w:szCs w:val="28"/>
           <w:lang w:val="en-US"/>
         </w:rPr>
-        <w:t xml:space="preserve">. The result of the simulation is in </w:t>
-      </w:r>
-      <w:proofErr w:type="spellStart"/>
+        <w:t>. The result of the simulation is in Fig.</w:t>
+      </w:r>
       <w:r>
         <w:rPr>
           <w:rFonts w:eastAsiaTheme="minorEastAsia"/>
@@ -2969,9 +4241,8 @@
           <w:szCs w:val="28"/>
           <w:lang w:val="en-US"/>
         </w:rPr>
-        <w:t>Fig.X</w:t>
-      </w:r>
-      <w:proofErr w:type="spellEnd"/>
+        <w:t>6</w:t>
+      </w:r>
       <w:r>
         <w:rPr>
           <w:rFonts w:eastAsiaTheme="minorEastAsia"/>
@@ -2984,32 +4255,48 @@
     </w:p>
     <w:p>
       <w:pPr>
-        <w:rPr>
-          <w:sz w:val="24"/>
-          <w:szCs w:val="32"/>
-        </w:rPr>
-      </w:pPr>
-      <w:r>
-        <w:rPr>
-          <w:sz w:val="24"/>
-          <w:szCs w:val="32"/>
-        </w:rPr>
-        <w:tab/>
-      </w:r>
+        <w:keepNext/>
+        <w:jc w:val="center"/>
+      </w:pPr>
       <w:r>
         <w:rPr>
           <w:sz w:val="24"/>
           <w:szCs w:val="32"/>
         </w:rPr>
         <w:pict w14:anchorId="1F27C03D">
-          <v:shape id="_x0000_i1026" type="#_x0000_t75" style="width:467.25pt;height:247.5pt">
-            <v:imagedata r:id="rId11" o:title="output voltage"/>
+          <v:shape id="_x0000_i1026" type="#_x0000_t75" style="width:467.15pt;height:247.8pt">
+            <v:imagedata r:id="rId12" o:title="output voltage"/>
           </v:shape>
         </w:pict>
       </w:r>
     </w:p>
     <w:p>
       <w:pPr>
+        <w:pStyle w:val="ResimYazs"/>
+        <w:jc w:val="center"/>
+        <w:rPr>
+          <w:sz w:val="24"/>
+          <w:szCs w:val="32"/>
+        </w:rPr>
+      </w:pPr>
+      <w:r>
+        <w:t xml:space="preserve">Figure </w:t>
+      </w:r>
+      <w:fldSimple w:instr=" SEQ Figure \* ARABIC ">
+        <w:r>
+          <w:rPr>
+            <w:noProof/>
+          </w:rPr>
+          <w:t>6</w:t>
+        </w:r>
+      </w:fldSimple>
+      <w:r>
+        <w:t>: Output waveforms of full bridge rectifier(red) and 12 pulse rectifier(blue)</w:t>
+      </w:r>
+    </w:p>
+    <w:p>
+      <w:pPr>
+        <w:jc w:val="both"/>
         <w:rPr>
           <w:sz w:val="24"/>
           <w:szCs w:val="32"/>
@@ -3042,87 +4329,88 @@
     </w:p>
     <w:p>
       <w:pPr>
-        <w:rPr>
-          <w:sz w:val="24"/>
-          <w:szCs w:val="32"/>
-        </w:rPr>
-      </w:pPr>
-      <w:r>
-        <w:rPr>
-          <w:sz w:val="24"/>
-          <w:szCs w:val="32"/>
-        </w:rPr>
-        <w:lastRenderedPageBreak/>
+        <w:keepNext/>
+        <w:jc w:val="center"/>
+      </w:pPr>
+      <w:r>
+        <w:rPr>
+          <w:sz w:val="24"/>
+          <w:szCs w:val="32"/>
+        </w:rPr>
         <w:pict w14:anchorId="5ABC00CB">
-          <v:shape id="_x0000_i1027" type="#_x0000_t75" style="width:467.25pt;height:247.5pt">
-            <v:imagedata r:id="rId12" o:title="output current"/>
+          <v:shape id="_x0000_i1027" type="#_x0000_t75" style="width:428.65pt;height:227.7pt">
+            <v:imagedata r:id="rId13" o:title="output current"/>
           </v:shape>
         </w:pict>
       </w:r>
     </w:p>
     <w:p>
       <w:pPr>
-        <w:rPr>
-          <w:sz w:val="24"/>
-          <w:szCs w:val="32"/>
-        </w:rPr>
-      </w:pPr>
-      <w:r>
-        <w:rPr>
-          <w:sz w:val="24"/>
-          <w:szCs w:val="32"/>
-        </w:rPr>
+        <w:pStyle w:val="ResimYazs"/>
+        <w:jc w:val="center"/>
+        <w:rPr>
+          <w:sz w:val="24"/>
+          <w:szCs w:val="32"/>
+        </w:rPr>
+      </w:pPr>
+      <w:r>
+        <w:t xml:space="preserve">Figure </w:t>
+      </w:r>
+      <w:fldSimple w:instr=" SEQ Figure \* ARABIC ">
+        <w:r>
+          <w:rPr>
+            <w:noProof/>
+          </w:rPr>
+          <w:t>7</w:t>
+        </w:r>
+      </w:fldSimple>
+      <w:r>
+        <w:t>: Output current waveforms of full bridge diode rectifier(red) and 12 pulse rectifier(blue)</w:t>
+      </w:r>
+    </w:p>
+    <w:p>
+      <w:pPr>
+        <w:jc w:val="both"/>
+        <w:rPr>
+          <w:sz w:val="24"/>
+          <w:szCs w:val="32"/>
+        </w:rPr>
+      </w:pPr>
+      <w:r>
+        <w:rPr>
+          <w:sz w:val="24"/>
+          <w:szCs w:val="32"/>
+        </w:rPr>
+        <w:lastRenderedPageBreak/>
         <w:tab/>
       </w:r>
-    </w:p>
-    <w:p>
-      <w:pPr>
-        <w:rPr>
-          <w:sz w:val="24"/>
-          <w:szCs w:val="32"/>
-        </w:rPr>
-      </w:pPr>
-    </w:p>
-    <w:p>
-      <w:pPr>
-        <w:rPr>
-          <w:sz w:val="24"/>
-          <w:szCs w:val="32"/>
-        </w:rPr>
-      </w:pPr>
-    </w:p>
-    <w:p>
-      <w:pPr>
-        <w:rPr>
-          <w:sz w:val="24"/>
-          <w:szCs w:val="32"/>
-        </w:rPr>
-      </w:pPr>
-    </w:p>
-    <w:p>
-      <w:pPr>
-        <w:rPr>
-          <w:sz w:val="24"/>
-          <w:szCs w:val="32"/>
-        </w:rPr>
-      </w:pPr>
-      <w:r>
-        <w:rPr>
-          <w:sz w:val="24"/>
-          <w:szCs w:val="32"/>
-        </w:rPr>
-        <w:tab/>
-      </w:r>
-      <w:r>
-        <w:rPr>
-          <w:sz w:val="24"/>
-          <w:szCs w:val="32"/>
-        </w:rPr>
-        <w:t>We have acquired same average output voltage for half of the input voltage in 12 pulse rectifier topology. Also, the output voltage ripple in 12 pulse rectifier is smaller compared to full bridge rectifier circuit. That means if we want to use DC link capacitor to eliminate the ripples in output voltages, we can use smaller capacitors in 12 pulse rectifier topology which is a major advantage in high power applications. However, creating voltages with 30 degrees phase shift is a problem we need to consider for 12 pulse rectifier topology. It may increase the cost of transformer.</w:t>
-      </w:r>
-    </w:p>
-    <w:p>
-      <w:pPr>
+      <w:r>
+        <w:rPr>
+          <w:sz w:val="24"/>
+          <w:szCs w:val="32"/>
+        </w:rPr>
+        <w:t xml:space="preserve">We have acquired same average output voltage for half of the input voltage in 12 pulse rectifier </w:t>
+      </w:r>
+      <w:proofErr w:type="gramStart"/>
+      <w:r>
+        <w:rPr>
+          <w:sz w:val="24"/>
+          <w:szCs w:val="32"/>
+        </w:rPr>
+        <w:t>topology</w:t>
+      </w:r>
+      <w:proofErr w:type="gramEnd"/>
+      <w:r>
+        <w:rPr>
+          <w:sz w:val="24"/>
+          <w:szCs w:val="32"/>
+        </w:rPr>
+        <w:t>. Also, the output voltage ripple in 12 pulse rectifier is smaller compared to full bridge rectifier circuit. That means if we want to use DC link capacitor to eliminate the ripples in output voltages, we can use smaller capacitors in 12 pulse rectifier topology which is a major advantage in high power applications. However, creating voltages with 30 degrees phase shift is a problem we need to consider for 12 pulse rectifier topology. It may increase the cost of transformer.</w:t>
+      </w:r>
+    </w:p>
+    <w:p>
+      <w:pPr>
+        <w:jc w:val="both"/>
         <w:rPr>
           <w:sz w:val="24"/>
           <w:szCs w:val="32"/>
@@ -3132,6 +4420,7 @@
     <w:p>
       <w:pPr>
         <w:ind w:firstLine="720"/>
+        <w:jc w:val="both"/>
         <w:rPr>
           <w:b/>
           <w:sz w:val="32"/>
@@ -3152,6 +4441,7 @@
     <w:p>
       <w:pPr>
         <w:ind w:firstLine="720"/>
+        <w:jc w:val="both"/>
         <w:rPr>
           <w:sz w:val="24"/>
           <w:szCs w:val="32"/>
@@ -3172,21 +4462,13 @@
           <w:szCs w:val="32"/>
           <w:lang w:val="en-US"/>
         </w:rPr>
-        <w:t xml:space="preserve">the problem about torque ripple with two different methods. At last, we have constructed 12 pulse rectifier topology and compared it </w:t>
-      </w:r>
-      <w:r>
-        <w:rPr>
-          <w:sz w:val="24"/>
-          <w:szCs w:val="32"/>
-          <w:lang w:val="en-US"/>
-        </w:rPr>
-        <w:lastRenderedPageBreak/>
-        <w:t xml:space="preserve">with full-bridge rectifier circuit. We have observed that we can get same output voltage for half of the input voltage with 12 pulse rectifier circuit. Also, output voltage ripple is lower in 12 pulse rectifier topology. </w:t>
+        <w:t xml:space="preserve">the problem about torque ripple with two different methods. At last, we have constructed 12 pulse rectifier topology and compared it with full-bridge rectifier circuit. We have observed that we can get same output voltage for half of the input voltage with 12 pulse rectifier circuit. Also, output voltage ripple is lower in 12 pulse rectifier topology. </w:t>
       </w:r>
     </w:p>
     <w:p>
       <w:pPr>
         <w:ind w:firstLine="720"/>
+        <w:jc w:val="both"/>
         <w:rPr>
           <w:sz w:val="24"/>
           <w:szCs w:val="32"/>
@@ -3212,6 +4494,7 @@
     </w:p>
     <w:p>
       <w:pPr>
+        <w:jc w:val="both"/>
         <w:rPr>
           <w:sz w:val="24"/>
           <w:szCs w:val="32"/>
@@ -3954,7 +5237,7 @@
     <w:lsdException w:name="Table Web 2" w:semiHidden="1" w:unhideWhenUsed="1"/>
     <w:lsdException w:name="Table Web 3" w:semiHidden="1" w:unhideWhenUsed="1"/>
     <w:lsdException w:name="Balloon Text" w:semiHidden="1" w:unhideWhenUsed="1"/>
-    <w:lsdException w:name="Table Grid" w:semiHidden="1" w:uiPriority="39" w:unhideWhenUsed="1"/>
+    <w:lsdException w:name="Table Grid" w:uiPriority="39"/>
     <w:lsdException w:name="Table Theme" w:semiHidden="1" w:unhideWhenUsed="1"/>
     <w:lsdException w:name="Placeholder Text" w:semiHidden="1"/>
     <w:lsdException w:name="No Spacing" w:uiPriority="1" w:qFormat="1"/>
@@ -4275,7 +5558,944 @@
       <w:szCs w:val="16"/>
     </w:rPr>
   </w:style>
+  <w:style w:type="paragraph" w:styleId="ResimYazs">
+    <w:name w:val="caption"/>
+    <w:basedOn w:val="Normal"/>
+    <w:next w:val="Normal"/>
+    <w:uiPriority w:val="35"/>
+    <w:unhideWhenUsed/>
+    <w:qFormat/>
+    <w:rsid w:val="00594525"/>
+    <w:pPr>
+      <w:spacing w:after="200" w:line="240" w:lineRule="auto"/>
+    </w:pPr>
+    <w:rPr>
+      <w:i/>
+      <w:iCs/>
+      <w:color w:val="44546A" w:themeColor="text2"/>
+      <w:sz w:val="18"/>
+      <w:szCs w:val="18"/>
+    </w:rPr>
+  </w:style>
 </w:styles>
+</file>
+
+<file path=word/charts/chart1.xml><?xml version="1.0" encoding="utf-8"?>
+<c:chartSpace xmlns:c="http://schemas.openxmlformats.org/drawingml/2006/chart" xmlns:a="http://schemas.openxmlformats.org/drawingml/2006/main" xmlns:r="http://schemas.openxmlformats.org/officeDocument/2006/relationships" xmlns:c16r2="http://schemas.microsoft.com/office/drawing/2015/06/chart">
+  <c:date1904 val="0"/>
+  <c:lang val="tr-TR"/>
+  <c:roundedCorners val="0"/>
+  <mc:AlternateContent xmlns:mc="http://schemas.openxmlformats.org/markup-compatibility/2006">
+    <mc:Choice xmlns:c14="http://schemas.microsoft.com/office/drawing/2007/8/2/chart" Requires="c14">
+      <c14:style val="102"/>
+    </mc:Choice>
+    <mc:Fallback>
+      <c:style val="2"/>
+    </mc:Fallback>
+  </mc:AlternateContent>
+  <c:chart>
+    <c:title>
+      <c:overlay val="0"/>
+      <c:spPr>
+        <a:noFill/>
+        <a:ln>
+          <a:noFill/>
+        </a:ln>
+        <a:effectLst/>
+      </c:spPr>
+      <c:txPr>
+        <a:bodyPr rot="0" spcFirstLastPara="1" vertOverflow="ellipsis" vert="horz" wrap="square" anchor="ctr" anchorCtr="1"/>
+        <a:lstStyle/>
+        <a:p>
+          <a:pPr>
+            <a:defRPr sz="1400" b="0" i="0" u="none" strike="noStrike" kern="1200" spc="0" baseline="0">
+              <a:solidFill>
+                <a:schemeClr val="tx1">
+                  <a:lumMod val="65000"/>
+                  <a:lumOff val="35000"/>
+                </a:schemeClr>
+              </a:solidFill>
+              <a:latin typeface="+mn-lt"/>
+              <a:ea typeface="+mn-ea"/>
+              <a:cs typeface="+mn-cs"/>
+            </a:defRPr>
+          </a:pPr>
+          <a:endParaRPr lang="en-US"/>
+        </a:p>
+      </c:txPr>
+    </c:title>
+    <c:autoTitleDeleted val="0"/>
+    <c:plotArea>
+      <c:layout/>
+      <c:pieChart>
+        <c:varyColors val="1"/>
+        <c:ser>
+          <c:idx val="0"/>
+          <c:order val="0"/>
+          <c:tx>
+            <c:strRef>
+              <c:f>Sayfa1!$B$1</c:f>
+              <c:strCache>
+                <c:ptCount val="1"/>
+                <c:pt idx="0">
+                  <c:v>Satışlar</c:v>
+                </c:pt>
+              </c:strCache>
+            </c:strRef>
+          </c:tx>
+          <c:dPt>
+            <c:idx val="0"/>
+            <c:bubble3D val="0"/>
+            <c:spPr>
+              <a:solidFill>
+                <a:schemeClr val="accent1"/>
+              </a:solidFill>
+              <a:ln w="19050">
+                <a:solidFill>
+                  <a:schemeClr val="lt1"/>
+                </a:solidFill>
+              </a:ln>
+              <a:effectLst/>
+            </c:spPr>
+            <c:extLst>
+              <c:ext xmlns:c16="http://schemas.microsoft.com/office/drawing/2014/chart" uri="{C3380CC4-5D6E-409C-BE32-E72D297353CC}">
+                <c16:uniqueId val="{00000001-D628-4FE1-BC6B-6EA03F4DB08B}"/>
+              </c:ext>
+            </c:extLst>
+          </c:dPt>
+          <c:dPt>
+            <c:idx val="1"/>
+            <c:bubble3D val="0"/>
+            <c:spPr>
+              <a:solidFill>
+                <a:schemeClr val="accent2"/>
+              </a:solidFill>
+              <a:ln w="19050">
+                <a:solidFill>
+                  <a:schemeClr val="lt1"/>
+                </a:solidFill>
+              </a:ln>
+              <a:effectLst/>
+            </c:spPr>
+            <c:extLst>
+              <c:ext xmlns:c16="http://schemas.microsoft.com/office/drawing/2014/chart" uri="{C3380CC4-5D6E-409C-BE32-E72D297353CC}">
+                <c16:uniqueId val="{00000003-23A4-4EFD-B213-F2803BE5C02A}"/>
+              </c:ext>
+            </c:extLst>
+          </c:dPt>
+          <c:dPt>
+            <c:idx val="2"/>
+            <c:bubble3D val="0"/>
+            <c:spPr>
+              <a:solidFill>
+                <a:schemeClr val="accent3"/>
+              </a:solidFill>
+              <a:ln w="19050">
+                <a:solidFill>
+                  <a:schemeClr val="lt1"/>
+                </a:solidFill>
+              </a:ln>
+              <a:effectLst/>
+            </c:spPr>
+            <c:extLst>
+              <c:ext xmlns:c16="http://schemas.microsoft.com/office/drawing/2014/chart" uri="{C3380CC4-5D6E-409C-BE32-E72D297353CC}">
+                <c16:uniqueId val="{00000005-23A4-4EFD-B213-F2803BE5C02A}"/>
+              </c:ext>
+            </c:extLst>
+          </c:dPt>
+          <c:dPt>
+            <c:idx val="3"/>
+            <c:bubble3D val="0"/>
+            <c:spPr>
+              <a:solidFill>
+                <a:schemeClr val="accent4"/>
+              </a:solidFill>
+              <a:ln w="19050">
+                <a:solidFill>
+                  <a:schemeClr val="lt1"/>
+                </a:solidFill>
+              </a:ln>
+              <a:effectLst/>
+            </c:spPr>
+            <c:extLst>
+              <c:ext xmlns:c16="http://schemas.microsoft.com/office/drawing/2014/chart" uri="{C3380CC4-5D6E-409C-BE32-E72D297353CC}">
+                <c16:uniqueId val="{00000007-23A4-4EFD-B213-F2803BE5C02A}"/>
+              </c:ext>
+            </c:extLst>
+          </c:dPt>
+          <c:dLbls>
+            <c:dLbl>
+              <c:idx val="0"/>
+              <c:layout>
+                <c:manualLayout>
+                  <c:x val="8.5648148148148057E-2"/>
+                  <c:y val="-8.3333333333333329E-2"/>
+                </c:manualLayout>
+              </c:layout>
+              <c:dLblPos val="bestFit"/>
+              <c:showLegendKey val="0"/>
+              <c:showVal val="0"/>
+              <c:showCatName val="1"/>
+              <c:showSerName val="0"/>
+              <c:showPercent val="1"/>
+              <c:showBubbleSize val="0"/>
+              <c:extLst>
+                <c:ext xmlns:c15="http://schemas.microsoft.com/office/drawing/2012/chart" uri="{CE6537A1-D6FC-4f65-9D91-7224C49458BB}"/>
+                <c:ext xmlns:c16="http://schemas.microsoft.com/office/drawing/2014/chart" uri="{C3380CC4-5D6E-409C-BE32-E72D297353CC}">
+                  <c16:uniqueId val="{00000001-D628-4FE1-BC6B-6EA03F4DB08B}"/>
+                </c:ext>
+              </c:extLst>
+            </c:dLbl>
+            <c:spPr>
+              <a:solidFill>
+                <a:sysClr val="window" lastClr="FFFFFF"/>
+              </a:solidFill>
+              <a:ln>
+                <a:solidFill>
+                  <a:sysClr val="windowText" lastClr="000000">
+                    <a:lumMod val="25000"/>
+                    <a:lumOff val="75000"/>
+                  </a:sysClr>
+                </a:solidFill>
+              </a:ln>
+              <a:effectLst/>
+            </c:spPr>
+            <c:txPr>
+              <a:bodyPr rot="0" spcFirstLastPara="1" vertOverflow="clip" horzOverflow="clip" vert="horz" wrap="square" lIns="38100" tIns="19050" rIns="38100" bIns="19050" anchor="ctr" anchorCtr="1">
+                <a:spAutoFit/>
+              </a:bodyPr>
+              <a:lstStyle/>
+              <a:p>
+                <a:pPr>
+                  <a:defRPr sz="900" b="0" i="0" u="none" strike="noStrike" kern="1200" baseline="0">
+                    <a:solidFill>
+                      <a:schemeClr val="dk1">
+                        <a:lumMod val="65000"/>
+                        <a:lumOff val="35000"/>
+                      </a:schemeClr>
+                    </a:solidFill>
+                    <a:latin typeface="+mn-lt"/>
+                    <a:ea typeface="+mn-ea"/>
+                    <a:cs typeface="+mn-cs"/>
+                  </a:defRPr>
+                </a:pPr>
+                <a:endParaRPr lang="en-US"/>
+              </a:p>
+            </c:txPr>
+            <c:dLblPos val="outEnd"/>
+            <c:showLegendKey val="0"/>
+            <c:showVal val="0"/>
+            <c:showCatName val="1"/>
+            <c:showSerName val="0"/>
+            <c:showPercent val="1"/>
+            <c:showBubbleSize val="0"/>
+            <c:showLeaderLines val="0"/>
+            <c:extLst>
+              <c:ext xmlns:c15="http://schemas.microsoft.com/office/drawing/2012/chart" uri="{CE6537A1-D6FC-4f65-9D91-7224C49458BB}">
+                <c15:spPr xmlns:c15="http://schemas.microsoft.com/office/drawing/2012/chart">
+                  <a:prstGeom prst="wedgeRectCallout">
+                    <a:avLst/>
+                  </a:prstGeom>
+                  <a:noFill/>
+                  <a:ln>
+                    <a:noFill/>
+                  </a:ln>
+                </c15:spPr>
+              </c:ext>
+            </c:extLst>
+          </c:dLbls>
+          <c:cat>
+            <c:strRef>
+              <c:f>Sayfa1!$A$2:$A$5</c:f>
+              <c:strCache>
+                <c:ptCount val="2"/>
+                <c:pt idx="0">
+                  <c:v>Armature resistance loss</c:v>
+                </c:pt>
+                <c:pt idx="1">
+                  <c:v>Inertia loss</c:v>
+                </c:pt>
+              </c:strCache>
+            </c:strRef>
+          </c:cat>
+          <c:val>
+            <c:numRef>
+              <c:f>Sayfa1!$B$2:$B$5</c:f>
+              <c:numCache>
+                <c:formatCode>General</c:formatCode>
+                <c:ptCount val="4"/>
+                <c:pt idx="0">
+                  <c:v>364</c:v>
+                </c:pt>
+                <c:pt idx="1">
+                  <c:v>27</c:v>
+                </c:pt>
+              </c:numCache>
+            </c:numRef>
+          </c:val>
+          <c:extLst>
+            <c:ext xmlns:c16="http://schemas.microsoft.com/office/drawing/2014/chart" uri="{C3380CC4-5D6E-409C-BE32-E72D297353CC}">
+              <c16:uniqueId val="{00000000-D628-4FE1-BC6B-6EA03F4DB08B}"/>
+            </c:ext>
+          </c:extLst>
+        </c:ser>
+        <c:dLbls>
+          <c:showLegendKey val="0"/>
+          <c:showVal val="0"/>
+          <c:showCatName val="0"/>
+          <c:showSerName val="0"/>
+          <c:showPercent val="0"/>
+          <c:showBubbleSize val="0"/>
+          <c:showLeaderLines val="0"/>
+        </c:dLbls>
+        <c:firstSliceAng val="0"/>
+      </c:pieChart>
+      <c:spPr>
+        <a:noFill/>
+        <a:ln>
+          <a:noFill/>
+        </a:ln>
+        <a:effectLst/>
+      </c:spPr>
+    </c:plotArea>
+    <c:legend>
+      <c:legendPos val="b"/>
+      <c:legendEntry>
+        <c:idx val="2"/>
+        <c:delete val="1"/>
+      </c:legendEntry>
+      <c:legendEntry>
+        <c:idx val="3"/>
+        <c:delete val="1"/>
+      </c:legendEntry>
+      <c:overlay val="0"/>
+      <c:spPr>
+        <a:noFill/>
+        <a:ln>
+          <a:noFill/>
+        </a:ln>
+        <a:effectLst/>
+      </c:spPr>
+      <c:txPr>
+        <a:bodyPr rot="0" spcFirstLastPara="1" vertOverflow="ellipsis" vert="horz" wrap="square" anchor="ctr" anchorCtr="1"/>
+        <a:lstStyle/>
+        <a:p>
+          <a:pPr>
+            <a:defRPr sz="900" b="0" i="0" u="none" strike="noStrike" kern="1200" baseline="0">
+              <a:solidFill>
+                <a:schemeClr val="tx1">
+                  <a:lumMod val="65000"/>
+                  <a:lumOff val="35000"/>
+                </a:schemeClr>
+              </a:solidFill>
+              <a:latin typeface="+mn-lt"/>
+              <a:ea typeface="+mn-ea"/>
+              <a:cs typeface="+mn-cs"/>
+            </a:defRPr>
+          </a:pPr>
+          <a:endParaRPr lang="en-US"/>
+        </a:p>
+      </c:txPr>
+    </c:legend>
+    <c:plotVisOnly val="1"/>
+    <c:dispBlanksAs val="gap"/>
+    <c:extLst>
+      <c:ext xmlns:c16r3="http://schemas.microsoft.com/office/drawing/2017/03/chart" uri="{56B9EC1D-385E-4148-901F-78D8002777C0}">
+        <c16r3:dataDisplayOptions16>
+          <c16r3:dispNaAsBlank val="1"/>
+        </c16r3:dataDisplayOptions16>
+      </c:ext>
+    </c:extLst>
+    <c:showDLblsOverMax val="0"/>
+  </c:chart>
+  <c:spPr>
+    <a:solidFill>
+      <a:schemeClr val="bg1"/>
+    </a:solidFill>
+    <a:ln w="9525" cap="flat" cmpd="sng" algn="ctr">
+      <a:solidFill>
+        <a:schemeClr val="tx1">
+          <a:lumMod val="15000"/>
+          <a:lumOff val="85000"/>
+        </a:schemeClr>
+      </a:solidFill>
+      <a:round/>
+    </a:ln>
+    <a:effectLst/>
+  </c:spPr>
+  <c:txPr>
+    <a:bodyPr/>
+    <a:lstStyle/>
+    <a:p>
+      <a:pPr>
+        <a:defRPr/>
+      </a:pPr>
+      <a:endParaRPr lang="en-US"/>
+    </a:p>
+  </c:txPr>
+  <c:externalData r:id="rId3">
+    <c:autoUpdate val="0"/>
+  </c:externalData>
+</c:chartSpace>
+</file>
+
+<file path=word/charts/colors1.xml><?xml version="1.0" encoding="utf-8"?>
+<cs:colorStyle xmlns:cs="http://schemas.microsoft.com/office/drawing/2012/chartStyle" xmlns:a="http://schemas.openxmlformats.org/drawingml/2006/main" meth="cycle" id="10">
+  <a:schemeClr val="accent1"/>
+  <a:schemeClr val="accent2"/>
+  <a:schemeClr val="accent3"/>
+  <a:schemeClr val="accent4"/>
+  <a:schemeClr val="accent5"/>
+  <a:schemeClr val="accent6"/>
+  <cs:variation/>
+  <cs:variation>
+    <a:lumMod val="60000"/>
+  </cs:variation>
+  <cs:variation>
+    <a:lumMod val="80000"/>
+    <a:lumOff val="20000"/>
+  </cs:variation>
+  <cs:variation>
+    <a:lumMod val="80000"/>
+  </cs:variation>
+  <cs:variation>
+    <a:lumMod val="60000"/>
+    <a:lumOff val="40000"/>
+  </cs:variation>
+  <cs:variation>
+    <a:lumMod val="50000"/>
+  </cs:variation>
+  <cs:variation>
+    <a:lumMod val="70000"/>
+    <a:lumOff val="30000"/>
+  </cs:variation>
+  <cs:variation>
+    <a:lumMod val="70000"/>
+  </cs:variation>
+  <cs:variation>
+    <a:lumMod val="50000"/>
+    <a:lumOff val="50000"/>
+  </cs:variation>
+</cs:colorStyle>
+</file>
+
+<file path=word/charts/style1.xml><?xml version="1.0" encoding="utf-8"?>
+<cs:chartStyle xmlns:cs="http://schemas.microsoft.com/office/drawing/2012/chartStyle" xmlns:a="http://schemas.openxmlformats.org/drawingml/2006/main" id="251">
+  <cs:axisTitle>
+    <cs:lnRef idx="0"/>
+    <cs:fillRef idx="0"/>
+    <cs:effectRef idx="0"/>
+    <cs:fontRef idx="minor">
+      <a:schemeClr val="tx1">
+        <a:lumMod val="65000"/>
+        <a:lumOff val="35000"/>
+      </a:schemeClr>
+    </cs:fontRef>
+    <cs:defRPr sz="1000" kern="1200"/>
+  </cs:axisTitle>
+  <cs:categoryAxis>
+    <cs:lnRef idx="0"/>
+    <cs:fillRef idx="0"/>
+    <cs:effectRef idx="0"/>
+    <cs:fontRef idx="minor">
+      <a:schemeClr val="tx1">
+        <a:lumMod val="65000"/>
+        <a:lumOff val="35000"/>
+      </a:schemeClr>
+    </cs:fontRef>
+    <cs:spPr>
+      <a:ln w="9525" cap="flat" cmpd="sng" algn="ctr">
+        <a:solidFill>
+          <a:schemeClr val="tx1">
+            <a:lumMod val="15000"/>
+            <a:lumOff val="85000"/>
+          </a:schemeClr>
+        </a:solidFill>
+        <a:round/>
+      </a:ln>
+    </cs:spPr>
+    <cs:defRPr sz="900" kern="1200"/>
+  </cs:categoryAxis>
+  <cs:chartArea mods="allowNoFillOverride allowNoLineOverride">
+    <cs:lnRef idx="0"/>
+    <cs:fillRef idx="0"/>
+    <cs:effectRef idx="0"/>
+    <cs:fontRef idx="minor">
+      <a:schemeClr val="tx1"/>
+    </cs:fontRef>
+    <cs:spPr>
+      <a:solidFill>
+        <a:schemeClr val="bg1"/>
+      </a:solidFill>
+      <a:ln w="9525" cap="flat" cmpd="sng" algn="ctr">
+        <a:solidFill>
+          <a:schemeClr val="tx1">
+            <a:lumMod val="15000"/>
+            <a:lumOff val="85000"/>
+          </a:schemeClr>
+        </a:solidFill>
+        <a:round/>
+      </a:ln>
+    </cs:spPr>
+    <cs:defRPr sz="900" kern="1200"/>
+  </cs:chartArea>
+  <cs:dataLabel>
+    <cs:lnRef idx="0"/>
+    <cs:fillRef idx="0"/>
+    <cs:effectRef idx="0"/>
+    <cs:fontRef idx="minor">
+      <a:schemeClr val="tx1">
+        <a:lumMod val="75000"/>
+        <a:lumOff val="25000"/>
+      </a:schemeClr>
+    </cs:fontRef>
+    <cs:defRPr sz="900" kern="1200"/>
+  </cs:dataLabel>
+  <cs:dataLabelCallout>
+    <cs:lnRef idx="0"/>
+    <cs:fillRef idx="0"/>
+    <cs:effectRef idx="0"/>
+    <cs:fontRef idx="minor">
+      <a:schemeClr val="dk1">
+        <a:lumMod val="65000"/>
+        <a:lumOff val="35000"/>
+      </a:schemeClr>
+    </cs:fontRef>
+    <cs:spPr>
+      <a:solidFill>
+        <a:schemeClr val="lt1"/>
+      </a:solidFill>
+      <a:ln>
+        <a:solidFill>
+          <a:schemeClr val="dk1">
+            <a:lumMod val="25000"/>
+            <a:lumOff val="75000"/>
+          </a:schemeClr>
+        </a:solidFill>
+      </a:ln>
+    </cs:spPr>
+    <cs:defRPr sz="900" kern="1200"/>
+    <cs:bodyPr rot="0" spcFirstLastPara="1" vertOverflow="clip" horzOverflow="clip" vert="horz" wrap="square" lIns="36576" tIns="18288" rIns="36576" bIns="18288" anchor="ctr" anchorCtr="1">
+      <a:spAutoFit/>
+    </cs:bodyPr>
+  </cs:dataLabelCallout>
+  <cs:dataPoint>
+    <cs:lnRef idx="0"/>
+    <cs:fillRef idx="1">
+      <cs:styleClr val="auto"/>
+    </cs:fillRef>
+    <cs:effectRef idx="0"/>
+    <cs:fontRef idx="minor">
+      <a:schemeClr val="tx1"/>
+    </cs:fontRef>
+    <cs:spPr>
+      <a:ln w="19050">
+        <a:solidFill>
+          <a:schemeClr val="lt1"/>
+        </a:solidFill>
+      </a:ln>
+    </cs:spPr>
+  </cs:dataPoint>
+  <cs:dataPoint3D>
+    <cs:lnRef idx="0"/>
+    <cs:fillRef idx="1">
+      <cs:styleClr val="auto"/>
+    </cs:fillRef>
+    <cs:effectRef idx="0"/>
+    <cs:fontRef idx="minor">
+      <a:schemeClr val="tx1"/>
+    </cs:fontRef>
+    <cs:spPr>
+      <a:ln w="25400">
+        <a:solidFill>
+          <a:schemeClr val="lt1"/>
+        </a:solidFill>
+      </a:ln>
+    </cs:spPr>
+  </cs:dataPoint3D>
+  <cs:dataPointLine>
+    <cs:lnRef idx="0">
+      <cs:styleClr val="auto"/>
+    </cs:lnRef>
+    <cs:fillRef idx="0"/>
+    <cs:effectRef idx="0"/>
+    <cs:fontRef idx="minor">
+      <a:schemeClr val="tx1"/>
+    </cs:fontRef>
+    <cs:spPr>
+      <a:ln w="28575" cap="rnd">
+        <a:solidFill>
+          <a:schemeClr val="phClr"/>
+        </a:solidFill>
+        <a:round/>
+      </a:ln>
+    </cs:spPr>
+  </cs:dataPointLine>
+  <cs:dataPointMarker>
+    <cs:lnRef idx="0">
+      <cs:styleClr val="auto"/>
+    </cs:lnRef>
+    <cs:fillRef idx="1">
+      <cs:styleClr val="auto"/>
+    </cs:fillRef>
+    <cs:effectRef idx="0"/>
+    <cs:fontRef idx="minor">
+      <a:schemeClr val="tx1"/>
+    </cs:fontRef>
+    <cs:spPr>
+      <a:ln w="9525">
+        <a:solidFill>
+          <a:schemeClr val="phClr"/>
+        </a:solidFill>
+      </a:ln>
+    </cs:spPr>
+  </cs:dataPointMarker>
+  <cs:dataPointMarkerLayout symbol="circle" size="5"/>
+  <cs:dataPointWireframe>
+    <cs:lnRef idx="0">
+      <cs:styleClr val="auto"/>
+    </cs:lnRef>
+    <cs:fillRef idx="0"/>
+    <cs:effectRef idx="0"/>
+    <cs:fontRef idx="minor">
+      <a:schemeClr val="tx1"/>
+    </cs:fontRef>
+    <cs:spPr>
+      <a:ln w="9525" cap="rnd">
+        <a:solidFill>
+          <a:schemeClr val="phClr"/>
+        </a:solidFill>
+        <a:round/>
+      </a:ln>
+    </cs:spPr>
+  </cs:dataPointWireframe>
+  <cs:dataTable>
+    <cs:lnRef idx="0"/>
+    <cs:fillRef idx="0"/>
+    <cs:effectRef idx="0"/>
+    <cs:fontRef idx="minor">
+      <a:schemeClr val="tx1">
+        <a:lumMod val="65000"/>
+        <a:lumOff val="35000"/>
+      </a:schemeClr>
+    </cs:fontRef>
+    <cs:spPr>
+      <a:noFill/>
+      <a:ln w="9525" cap="flat" cmpd="sng" algn="ctr">
+        <a:solidFill>
+          <a:schemeClr val="tx1">
+            <a:lumMod val="15000"/>
+            <a:lumOff val="85000"/>
+          </a:schemeClr>
+        </a:solidFill>
+        <a:round/>
+      </a:ln>
+    </cs:spPr>
+    <cs:defRPr sz="900" kern="1200"/>
+  </cs:dataTable>
+  <cs:downBar>
+    <cs:lnRef idx="0"/>
+    <cs:fillRef idx="0"/>
+    <cs:effectRef idx="0"/>
+    <cs:fontRef idx="minor">
+      <a:schemeClr val="tx1"/>
+    </cs:fontRef>
+    <cs:spPr>
+      <a:solidFill>
+        <a:schemeClr val="dk1">
+          <a:lumMod val="75000"/>
+          <a:lumOff val="25000"/>
+        </a:schemeClr>
+      </a:solidFill>
+      <a:ln w="9525" cap="flat" cmpd="sng" algn="ctr">
+        <a:solidFill>
+          <a:schemeClr val="tx1">
+            <a:lumMod val="65000"/>
+            <a:lumOff val="35000"/>
+          </a:schemeClr>
+        </a:solidFill>
+        <a:round/>
+      </a:ln>
+    </cs:spPr>
+  </cs:downBar>
+  <cs:dropLine>
+    <cs:lnRef idx="0"/>
+    <cs:fillRef idx="0"/>
+    <cs:effectRef idx="0"/>
+    <cs:fontRef idx="minor">
+      <a:schemeClr val="tx1"/>
+    </cs:fontRef>
+    <cs:spPr>
+      <a:ln w="9525" cap="flat" cmpd="sng" algn="ctr">
+        <a:solidFill>
+          <a:schemeClr val="tx1">
+            <a:lumMod val="35000"/>
+            <a:lumOff val="65000"/>
+          </a:schemeClr>
+        </a:solidFill>
+        <a:round/>
+      </a:ln>
+    </cs:spPr>
+  </cs:dropLine>
+  <cs:errorBar>
+    <cs:lnRef idx="0"/>
+    <cs:fillRef idx="0"/>
+    <cs:effectRef idx="0"/>
+    <cs:fontRef idx="minor">
+      <a:schemeClr val="tx1"/>
+    </cs:fontRef>
+    <cs:spPr>
+      <a:ln w="9525" cap="flat" cmpd="sng" algn="ctr">
+        <a:solidFill>
+          <a:schemeClr val="tx1">
+            <a:lumMod val="65000"/>
+            <a:lumOff val="35000"/>
+          </a:schemeClr>
+        </a:solidFill>
+        <a:round/>
+      </a:ln>
+    </cs:spPr>
+  </cs:errorBar>
+  <cs:floor>
+    <cs:lnRef idx="0"/>
+    <cs:fillRef idx="0"/>
+    <cs:effectRef idx="0"/>
+    <cs:fontRef idx="minor">
+      <a:schemeClr val="tx1"/>
+    </cs:fontRef>
+    <cs:spPr>
+      <a:noFill/>
+      <a:ln>
+        <a:noFill/>
+      </a:ln>
+    </cs:spPr>
+  </cs:floor>
+  <cs:gridlineMajor>
+    <cs:lnRef idx="0"/>
+    <cs:fillRef idx="0"/>
+    <cs:effectRef idx="0"/>
+    <cs:fontRef idx="minor">
+      <a:schemeClr val="tx1"/>
+    </cs:fontRef>
+    <cs:spPr>
+      <a:ln w="9525" cap="flat" cmpd="sng" algn="ctr">
+        <a:solidFill>
+          <a:schemeClr val="tx1">
+            <a:lumMod val="15000"/>
+            <a:lumOff val="85000"/>
+          </a:schemeClr>
+        </a:solidFill>
+        <a:round/>
+      </a:ln>
+    </cs:spPr>
+  </cs:gridlineMajor>
+  <cs:gridlineMinor>
+    <cs:lnRef idx="0"/>
+    <cs:fillRef idx="0"/>
+    <cs:effectRef idx="0"/>
+    <cs:fontRef idx="minor">
+      <a:schemeClr val="tx1"/>
+    </cs:fontRef>
+    <cs:spPr>
+      <a:ln w="9525" cap="flat" cmpd="sng" algn="ctr">
+        <a:solidFill>
+          <a:schemeClr val="tx1">
+            <a:lumMod val="5000"/>
+            <a:lumOff val="95000"/>
+          </a:schemeClr>
+        </a:solidFill>
+        <a:round/>
+      </a:ln>
+    </cs:spPr>
+  </cs:gridlineMinor>
+  <cs:hiLoLine>
+    <cs:lnRef idx="0"/>
+    <cs:fillRef idx="0"/>
+    <cs:effectRef idx="0"/>
+    <cs:fontRef idx="minor">
+      <a:schemeClr val="tx1"/>
+    </cs:fontRef>
+    <cs:spPr>
+      <a:ln w="9525" cap="flat" cmpd="sng" algn="ctr">
+        <a:solidFill>
+          <a:schemeClr val="tx1">
+            <a:lumMod val="50000"/>
+            <a:lumOff val="50000"/>
+          </a:schemeClr>
+        </a:solidFill>
+        <a:round/>
+      </a:ln>
+    </cs:spPr>
+  </cs:hiLoLine>
+  <cs:leaderLine>
+    <cs:lnRef idx="0"/>
+    <cs:fillRef idx="0"/>
+    <cs:effectRef idx="0"/>
+    <cs:fontRef idx="minor">
+      <a:schemeClr val="tx1"/>
+    </cs:fontRef>
+    <cs:spPr>
+      <a:ln w="9525" cap="flat" cmpd="sng" algn="ctr">
+        <a:solidFill>
+          <a:schemeClr val="tx1">
+            <a:lumMod val="35000"/>
+            <a:lumOff val="65000"/>
+          </a:schemeClr>
+        </a:solidFill>
+        <a:round/>
+      </a:ln>
+    </cs:spPr>
+  </cs:leaderLine>
+  <cs:legend>
+    <cs:lnRef idx="0"/>
+    <cs:fillRef idx="0"/>
+    <cs:effectRef idx="0"/>
+    <cs:fontRef idx="minor">
+      <a:schemeClr val="tx1">
+        <a:lumMod val="65000"/>
+        <a:lumOff val="35000"/>
+      </a:schemeClr>
+    </cs:fontRef>
+    <cs:defRPr sz="900" kern="1200"/>
+  </cs:legend>
+  <cs:plotArea mods="allowNoFillOverride allowNoLineOverride">
+    <cs:lnRef idx="0"/>
+    <cs:fillRef idx="0"/>
+    <cs:effectRef idx="0"/>
+    <cs:fontRef idx="minor">
+      <a:schemeClr val="tx1"/>
+    </cs:fontRef>
+  </cs:plotArea>
+  <cs:plotArea3D mods="allowNoFillOverride allowNoLineOverride">
+    <cs:lnRef idx="0"/>
+    <cs:fillRef idx="0"/>
+    <cs:effectRef idx="0"/>
+    <cs:fontRef idx="minor">
+      <a:schemeClr val="tx1"/>
+    </cs:fontRef>
+  </cs:plotArea3D>
+  <cs:seriesAxis>
+    <cs:lnRef idx="0"/>
+    <cs:fillRef idx="0"/>
+    <cs:effectRef idx="0"/>
+    <cs:fontRef idx="minor">
+      <a:schemeClr val="tx1">
+        <a:lumMod val="65000"/>
+        <a:lumOff val="35000"/>
+      </a:schemeClr>
+    </cs:fontRef>
+    <cs:defRPr sz="900" kern="1200"/>
+  </cs:seriesAxis>
+  <cs:seriesLine>
+    <cs:lnRef idx="0"/>
+    <cs:fillRef idx="0"/>
+    <cs:effectRef idx="0"/>
+    <cs:fontRef idx="minor">
+      <a:schemeClr val="tx1"/>
+    </cs:fontRef>
+    <cs:spPr>
+      <a:ln w="9525" cap="flat" cmpd="sng" algn="ctr">
+        <a:solidFill>
+          <a:schemeClr val="tx1">
+            <a:lumMod val="35000"/>
+            <a:lumOff val="65000"/>
+          </a:schemeClr>
+        </a:solidFill>
+        <a:round/>
+      </a:ln>
+    </cs:spPr>
+  </cs:seriesLine>
+  <cs:title>
+    <cs:lnRef idx="0"/>
+    <cs:fillRef idx="0"/>
+    <cs:effectRef idx="0"/>
+    <cs:fontRef idx="minor">
+      <a:schemeClr val="tx1">
+        <a:lumMod val="65000"/>
+        <a:lumOff val="35000"/>
+      </a:schemeClr>
+    </cs:fontRef>
+    <cs:defRPr sz="1400" b="0" kern="1200" spc="0" baseline="0"/>
+  </cs:title>
+  <cs:trendline>
+    <cs:lnRef idx="0">
+      <cs:styleClr val="auto"/>
+    </cs:lnRef>
+    <cs:fillRef idx="0"/>
+    <cs:effectRef idx="0"/>
+    <cs:fontRef idx="minor">
+      <a:schemeClr val="tx1"/>
+    </cs:fontRef>
+    <cs:spPr>
+      <a:ln w="19050" cap="rnd">
+        <a:solidFill>
+          <a:schemeClr val="phClr"/>
+        </a:solidFill>
+        <a:prstDash val="sysDot"/>
+      </a:ln>
+    </cs:spPr>
+  </cs:trendline>
+  <cs:trendlineLabel>
+    <cs:lnRef idx="0"/>
+    <cs:fillRef idx="0"/>
+    <cs:effectRef idx="0"/>
+    <cs:fontRef idx="minor">
+      <a:schemeClr val="tx1">
+        <a:lumMod val="65000"/>
+        <a:lumOff val="35000"/>
+      </a:schemeClr>
+    </cs:fontRef>
+    <cs:defRPr sz="900" kern="1200"/>
+  </cs:trendlineLabel>
+  <cs:upBar>
+    <cs:lnRef idx="0"/>
+    <cs:fillRef idx="0"/>
+    <cs:effectRef idx="0"/>
+    <cs:fontRef idx="minor">
+      <a:schemeClr val="tx1"/>
+    </cs:fontRef>
+    <cs:spPr>
+      <a:solidFill>
+        <a:schemeClr val="lt1"/>
+      </a:solidFill>
+      <a:ln w="9525" cap="flat" cmpd="sng" algn="ctr">
+        <a:solidFill>
+          <a:schemeClr val="tx1">
+            <a:lumMod val="65000"/>
+            <a:lumOff val="35000"/>
+          </a:schemeClr>
+        </a:solidFill>
+        <a:round/>
+      </a:ln>
+    </cs:spPr>
+  </cs:upBar>
+  <cs:valueAxis>
+    <cs:lnRef idx="0"/>
+    <cs:fillRef idx="0"/>
+    <cs:effectRef idx="0"/>
+    <cs:fontRef idx="minor">
+      <a:schemeClr val="tx1">
+        <a:lumMod val="65000"/>
+        <a:lumOff val="35000"/>
+      </a:schemeClr>
+    </cs:fontRef>
+    <cs:defRPr sz="900" kern="1200"/>
+  </cs:valueAxis>
+  <cs:wall>
+    <cs:lnRef idx="0"/>
+    <cs:fillRef idx="0"/>
+    <cs:effectRef idx="0"/>
+    <cs:fontRef idx="minor">
+      <a:schemeClr val="tx1"/>
+    </cs:fontRef>
+    <cs:spPr>
+      <a:noFill/>
+      <a:ln>
+        <a:noFill/>
+      </a:ln>
+    </cs:spPr>
+  </cs:wall>
+</cs:chartStyle>
 </file>
 
 <file path=word/theme/theme1.xml><?xml version="1.0" encoding="utf-8"?>

</xml_diff>

<commit_message>
Q2 part c is completed
</commit_message>
<xml_diff>
--- a/Report.docx
+++ b/Report.docx
@@ -1,6 +1,6 @@
 
 <file path=word/document.xml><?xml version="1.0" encoding="utf-8"?>
-<w:document xmlns:wpc="http://schemas.microsoft.com/office/word/2010/wordprocessingCanvas" xmlns:cx="http://schemas.microsoft.com/office/drawing/2014/chartex" xmlns:cx1="http://schemas.microsoft.com/office/drawing/2015/9/8/chartex" xmlns:cx2="http://schemas.microsoft.com/office/drawing/2015/10/21/chartex" xmlns:cx3="http://schemas.microsoft.com/office/drawing/2016/5/9/chartex" xmlns:cx4="http://schemas.microsoft.com/office/drawing/2016/5/10/chartex" xmlns:cx5="http://schemas.microsoft.com/office/drawing/2016/5/11/chartex" xmlns:cx6="http://schemas.microsoft.com/office/drawing/2016/5/12/chartex" xmlns:cx7="http://schemas.microsoft.com/office/drawing/2016/5/13/chartex" xmlns:cx8="http://schemas.microsoft.com/office/drawing/2016/5/14/chartex" xmlns:mc="http://schemas.openxmlformats.org/markup-compatibility/2006" xmlns:aink="http://schemas.microsoft.com/office/drawing/2016/ink" xmlns:am3d="http://schemas.microsoft.com/office/drawing/2017/model3d" xmlns:o="urn:schemas-microsoft-com:office:office" xmlns:r="http://schemas.openxmlformats.org/officeDocument/2006/relationships" xmlns:m="http://schemas.openxmlformats.org/officeDocument/2006/math" xmlns:v="urn:schemas-microsoft-com:vml" xmlns:wp14="http://schemas.microsoft.com/office/word/2010/wordprocessingDrawing" xmlns:wp="http://schemas.openxmlformats.org/drawingml/2006/wordprocessingDrawing" xmlns:w10="urn:schemas-microsoft-com:office:word" xmlns:w="http://schemas.openxmlformats.org/wordprocessingml/2006/main" xmlns:w14="http://schemas.microsoft.com/office/word/2010/wordml" xmlns:w15="http://schemas.microsoft.com/office/word/2012/wordml" xmlns:w16cid="http://schemas.microsoft.com/office/word/2016/wordml/cid" xmlns:w16se="http://schemas.microsoft.com/office/word/2015/wordml/symex" xmlns:wpg="http://schemas.microsoft.com/office/word/2010/wordprocessingGroup" xmlns:wpi="http://schemas.microsoft.com/office/word/2010/wordprocessingInk" xmlns:wne="http://schemas.microsoft.com/office/word/2006/wordml" xmlns:wps="http://schemas.microsoft.com/office/word/2010/wordprocessingShape" mc:Ignorable="w14 w15 w16se w16cid wp14">
+<w:document xmlns:wpc="http://schemas.microsoft.com/office/word/2010/wordprocessingCanvas" xmlns:mc="http://schemas.openxmlformats.org/markup-compatibility/2006" xmlns:o="urn:schemas-microsoft-com:office:office" xmlns:r="http://schemas.openxmlformats.org/officeDocument/2006/relationships" xmlns:m="http://schemas.openxmlformats.org/officeDocument/2006/math" xmlns:v="urn:schemas-microsoft-com:vml" xmlns:wp14="http://schemas.microsoft.com/office/word/2010/wordprocessingDrawing" xmlns:wp="http://schemas.openxmlformats.org/drawingml/2006/wordprocessingDrawing" xmlns:w10="urn:schemas-microsoft-com:office:word" xmlns:w="http://schemas.openxmlformats.org/wordprocessingml/2006/main" xmlns:w14="http://schemas.microsoft.com/office/word/2010/wordml" xmlns:wpg="http://schemas.microsoft.com/office/word/2010/wordprocessingGroup" xmlns:wpi="http://schemas.microsoft.com/office/word/2010/wordprocessingInk" xmlns:wne="http://schemas.microsoft.com/office/word/2006/wordml" xmlns:wps="http://schemas.microsoft.com/office/word/2010/wordprocessingShape" mc:Ignorable="w14 wp14">
   <w:body>
     <w:p>
       <w:pPr>
@@ -111,7 +111,7 @@
                     </pic:cNvPicPr>
                   </pic:nvPicPr>
                   <pic:blipFill>
-                    <a:blip r:embed="rId5">
+                    <a:blip r:embed="rId7">
                       <a:extLst>
                         <a:ext uri="{28A0092B-C50C-407E-A947-70E740481C1C}">
                           <a14:useLocalDpi xmlns:a14="http://schemas.microsoft.com/office/drawing/2010/main" val="0"/>
@@ -371,25 +371,14 @@
           <w:lang w:val="en-US"/>
         </w:rPr>
       </w:pPr>
-      <w:proofErr w:type="spellStart"/>
-      <w:r>
-        <w:rPr>
-          <w:b/>
-          <w:sz w:val="32"/>
-          <w:szCs w:val="32"/>
-          <w:lang w:val="en-US"/>
-        </w:rPr>
-        <w:t>Furkan</w:t>
-      </w:r>
-      <w:proofErr w:type="spellEnd"/>
-      <w:r>
-        <w:rPr>
-          <w:b/>
-          <w:sz w:val="32"/>
-          <w:szCs w:val="32"/>
-          <w:lang w:val="en-US"/>
-        </w:rPr>
-        <w:t xml:space="preserve"> TOKGOZ</w:t>
+      <w:r>
+        <w:rPr>
+          <w:b/>
+          <w:sz w:val="32"/>
+          <w:szCs w:val="32"/>
+          <w:lang w:val="en-US"/>
+        </w:rPr>
+        <w:t>Furkan TOKGOZ</w:t>
       </w:r>
       <w:r>
         <w:rPr>
@@ -489,25 +478,7 @@
           <w:szCs w:val="32"/>
           <w:lang w:val="en-US"/>
         </w:rPr>
-        <w:t xml:space="preserve">In this project, we make some simulation about controlled and uncontrolled rectifiers. Firstly, we examine single </w:t>
-      </w:r>
-      <w:proofErr w:type="gramStart"/>
-      <w:r>
-        <w:rPr>
-          <w:sz w:val="24"/>
-          <w:szCs w:val="32"/>
-          <w:lang w:val="en-US"/>
-        </w:rPr>
-        <w:t>phase controlled</w:t>
-      </w:r>
-      <w:proofErr w:type="gramEnd"/>
-      <w:r>
-        <w:rPr>
-          <w:sz w:val="24"/>
-          <w:szCs w:val="32"/>
-          <w:lang w:val="en-US"/>
-        </w:rPr>
-        <w:t xml:space="preserve"> rectifiers which are fully controlled and half controlled rectifier. Fully controlled rectifier consists of 4 thyristor and half controlled rectifier consists of 2 thyristor and two diodes. Secondly, by using three phase full bridge diode rectifier, we simulate a dc motor and we</w:t>
+        <w:t>In this project, we make some simulation about controlled and uncontrolled rectifiers. Firstly, we examine single phase controlled rectifiers which are fully controlled and half controlled rectifier. Fully controlled rectifier consists of 4 thyristor and half controlled rectifier consists of 2 thyristor and two diodes. Secondly, by using three phase full bridge diode rectifier, we simulate a dc motor and we</w:t>
       </w:r>
       <w:r>
         <w:rPr>
@@ -523,25 +494,7 @@
           <w:szCs w:val="32"/>
           <w:lang w:val="en-US"/>
         </w:rPr>
-        <w:t xml:space="preserve"> we describe 12 pulse </w:t>
-      </w:r>
-      <w:proofErr w:type="gramStart"/>
-      <w:r>
-        <w:rPr>
-          <w:sz w:val="24"/>
-          <w:szCs w:val="32"/>
-          <w:lang w:val="en-US"/>
-        </w:rPr>
-        <w:t>rectifier</w:t>
-      </w:r>
-      <w:proofErr w:type="gramEnd"/>
-      <w:r>
-        <w:rPr>
-          <w:sz w:val="24"/>
-          <w:szCs w:val="32"/>
-          <w:lang w:val="en-US"/>
-        </w:rPr>
-        <w:t xml:space="preserve">`s operation and application areas. Then, we compare that rectifier with full bridge rectifier. </w:t>
+        <w:t xml:space="preserve"> we describe 12 pulse rectifier`s operation and application areas. Then, we compare that rectifier with full bridge rectifier. </w:t>
       </w:r>
       <w:r>
         <w:rPr>
@@ -602,7 +555,7 @@
     </w:p>
     <w:p>
       <w:pPr>
-        <w:pStyle w:val="ListeParagraf"/>
+        <w:pStyle w:val="ListParagraph"/>
         <w:numPr>
           <w:ilvl w:val="0"/>
           <w:numId w:val="1"/>
@@ -646,17 +599,7 @@
           <w:szCs w:val="24"/>
           <w:lang w:val="en-US"/>
         </w:rPr>
-        <w:t xml:space="preserve">To calculate firing </w:t>
-      </w:r>
-      <w:bookmarkStart w:id="0" w:name="_GoBack"/>
-      <w:bookmarkEnd w:id="0"/>
-      <w:r>
-        <w:rPr>
-          <w:sz w:val="24"/>
-          <w:szCs w:val="24"/>
-          <w:lang w:val="en-US"/>
-        </w:rPr>
-        <w:t>angle, we need a formula and we know that formula from courses.</w:t>
+        <w:t>To calculate firing angle, we need a formula and we know that formula from courses.</w:t>
       </w:r>
     </w:p>
     <w:p>
@@ -1039,7 +982,27 @@
           <w:szCs w:val="24"/>
           <w:lang w:val="en-US"/>
         </w:rPr>
-        <w:t xml:space="preserve">f, f = 50, Hz, Ls = 0.5 </w:t>
+        <w:t xml:space="preserve">f, f = 50, Hz, </w:t>
+      </w:r>
+      <w:proofErr w:type="spellStart"/>
+      <w:r>
+        <w:rPr>
+          <w:rFonts w:eastAsiaTheme="minorEastAsia"/>
+          <w:sz w:val="24"/>
+          <w:szCs w:val="24"/>
+          <w:lang w:val="en-US"/>
+        </w:rPr>
+        <w:t>Ls</w:t>
+      </w:r>
+      <w:proofErr w:type="spellEnd"/>
+      <w:r>
+        <w:rPr>
+          <w:rFonts w:eastAsiaTheme="minorEastAsia"/>
+          <w:sz w:val="24"/>
+          <w:szCs w:val="24"/>
+          <w:lang w:val="en-US"/>
+        </w:rPr>
+        <w:t xml:space="preserve"> = 0.5 </w:t>
       </w:r>
       <w:proofErr w:type="spellStart"/>
       <w:r>
@@ -1914,7 +1877,7 @@
     </w:p>
     <w:p>
       <w:pPr>
-        <w:pStyle w:val="ListeParagraf"/>
+        <w:pStyle w:val="ListParagraph"/>
         <w:numPr>
           <w:ilvl w:val="0"/>
           <w:numId w:val="1"/>
@@ -2365,113 +2328,27 @@
     </w:p>
     <w:p>
       <w:pPr>
-        <w:ind w:firstLine="720"/>
-        <w:jc w:val="both"/>
-        <w:rPr>
-          <w:sz w:val="24"/>
-          <w:szCs w:val="24"/>
-          <w:lang w:val="en-US"/>
-        </w:rPr>
-      </w:pPr>
-      <w:r>
-        <w:rPr>
-          <w:rFonts w:eastAsiaTheme="minorEastAsia"/>
-          <w:sz w:val="24"/>
-          <w:szCs w:val="24"/>
+        <w:jc w:val="both"/>
+        <w:rPr>
+          <w:sz w:val="24"/>
+          <w:szCs w:val="24"/>
+          <w:lang w:val="en-US"/>
+        </w:rPr>
+      </w:pPr>
+      <w:r>
+        <w:rPr>
+          <w:b/>
+          <w:sz w:val="32"/>
+          <w:szCs w:val="32"/>
           <w:lang w:val="en-US"/>
         </w:rPr>
         <w:lastRenderedPageBreak/>
-        <w:tab/>
-      </w:r>
-      <w:r>
-        <w:rPr>
-          <w:rFonts w:eastAsiaTheme="minorEastAsia"/>
-          <w:sz w:val="24"/>
-          <w:szCs w:val="24"/>
-          <w:lang w:val="en-US"/>
-        </w:rPr>
-        <w:tab/>
-      </w:r>
-      <w:r>
-        <w:rPr>
-          <w:rFonts w:eastAsiaTheme="minorEastAsia"/>
-          <w:sz w:val="24"/>
-          <w:szCs w:val="24"/>
-          <w:lang w:val="en-US"/>
-        </w:rPr>
-        <w:tab/>
-      </w:r>
-    </w:p>
-    <w:p>
-      <w:pPr>
-        <w:pStyle w:val="ListeParagraf"/>
-        <w:ind w:left="1146"/>
-        <w:jc w:val="both"/>
-        <w:rPr>
-          <w:sz w:val="24"/>
-          <w:szCs w:val="24"/>
-          <w:lang w:val="en-US"/>
-        </w:rPr>
-      </w:pPr>
-    </w:p>
-    <w:p>
-      <w:pPr>
-        <w:pStyle w:val="ListeParagraf"/>
-        <w:ind w:left="1146"/>
-        <w:jc w:val="both"/>
-        <w:rPr>
-          <w:sz w:val="24"/>
-          <w:szCs w:val="24"/>
-          <w:lang w:val="en-US"/>
-        </w:rPr>
-      </w:pPr>
-    </w:p>
-    <w:p>
-      <w:pPr>
-        <w:pStyle w:val="ListeParagraf"/>
-        <w:ind w:left="1146"/>
-        <w:jc w:val="both"/>
-        <w:rPr>
-          <w:sz w:val="24"/>
-          <w:szCs w:val="24"/>
-          <w:lang w:val="en-US"/>
-        </w:rPr>
-      </w:pPr>
-    </w:p>
-    <w:p>
-      <w:pPr>
-        <w:pStyle w:val="ListeParagraf"/>
-        <w:ind w:left="1146"/>
-        <w:jc w:val="both"/>
-        <w:rPr>
-          <w:sz w:val="24"/>
-          <w:szCs w:val="24"/>
-          <w:lang w:val="en-US"/>
-        </w:rPr>
-      </w:pPr>
-    </w:p>
-    <w:p>
-      <w:pPr>
-        <w:jc w:val="both"/>
-        <w:rPr>
-          <w:sz w:val="24"/>
-          <w:szCs w:val="24"/>
-          <w:lang w:val="en-US"/>
-        </w:rPr>
-      </w:pPr>
-      <w:r>
-        <w:rPr>
-          <w:b/>
-          <w:sz w:val="32"/>
-          <w:szCs w:val="32"/>
-          <w:lang w:val="en-US"/>
-        </w:rPr>
         <w:t>Part b-)</w:t>
       </w:r>
     </w:p>
     <w:p>
       <w:pPr>
-        <w:pStyle w:val="ListeParagraf"/>
+        <w:pStyle w:val="ListParagraph"/>
         <w:numPr>
           <w:ilvl w:val="0"/>
           <w:numId w:val="6"/>
@@ -2545,7 +2422,7 @@
                     <pic:cNvPicPr/>
                   </pic:nvPicPr>
                   <pic:blipFill>
-                    <a:blip r:embed="rId6"/>
+                    <a:blip r:embed="rId8"/>
                     <a:stretch>
                       <a:fillRect/>
                     </a:stretch>
@@ -2568,7 +2445,7 @@
     </w:p>
     <w:p>
       <w:pPr>
-        <w:pStyle w:val="ResimYazs"/>
+        <w:pStyle w:val="Caption"/>
         <w:jc w:val="center"/>
         <w:rPr>
           <w:sz w:val="20"/>
@@ -2625,7 +2502,7 @@
         </w:rPr>
         <w:t xml:space="preserve">: </w:t>
       </w:r>
-      <w:bookmarkStart w:id="1" w:name="_Hlk531983049"/>
+      <w:bookmarkStart w:id="0" w:name="_Hlk531983049"/>
       <w:r>
         <w:rPr>
           <w:sz w:val="20"/>
@@ -2634,10 +2511,10 @@
         <w:t>Waveforms of input voltage(red) and input current(blue)</w:t>
       </w:r>
     </w:p>
-    <w:bookmarkEnd w:id="1"/>
-    <w:p>
-      <w:pPr>
-        <w:pStyle w:val="ListeParagraf"/>
+    <w:bookmarkEnd w:id="0"/>
+    <w:p>
+      <w:pPr>
+        <w:pStyle w:val="ListParagraph"/>
         <w:numPr>
           <w:ilvl w:val="0"/>
           <w:numId w:val="6"/>
@@ -2711,27 +2588,40 @@
             <o:lock v:ext="edit" aspectratio="t"/>
           </v:shapetype>
           <v:shape id="_x0000_i1025" type="#_x0000_t75" style="width:467.15pt;height:231.05pt">
-            <v:imagedata r:id="rId7" o:title="half_controlled_waveforms"/>
+            <v:imagedata r:id="rId9" o:title="half_controlled_waveforms"/>
           </v:shape>
         </w:pict>
       </w:r>
     </w:p>
     <w:p>
       <w:pPr>
-        <w:pStyle w:val="ResimYazs"/>
+        <w:pStyle w:val="Caption"/>
         <w:jc w:val="center"/>
       </w:pPr>
       <w:r>
         <w:t xml:space="preserve">Figure </w:t>
       </w:r>
-      <w:fldSimple w:instr=" SEQ Figure \* ARABIC ">
-        <w:r>
-          <w:rPr>
-            <w:noProof/>
-          </w:rPr>
-          <w:t>2</w:t>
-        </w:r>
-      </w:fldSimple>
+      <w:r>
+        <w:fldChar w:fldCharType="begin"/>
+      </w:r>
+      <w:r>
+        <w:instrText xml:space="preserve"> SEQ Figure \* ARABIC </w:instrText>
+      </w:r>
+      <w:r>
+        <w:fldChar w:fldCharType="separate"/>
+      </w:r>
+      <w:r>
+        <w:rPr>
+          <w:noProof/>
+        </w:rPr>
+        <w:t>2</w:t>
+      </w:r>
+      <w:r>
+        <w:rPr>
+          <w:noProof/>
+        </w:rPr>
+        <w:fldChar w:fldCharType="end"/>
+      </w:r>
       <w:r>
         <w:t xml:space="preserve">: </w:t>
       </w:r>
@@ -2827,12 +2717,85 @@
           <w:szCs w:val="32"/>
         </w:rPr>
       </w:pPr>
-      <w:r>
-        <w:rPr>
-          <w:b/>
-          <w:sz w:val="32"/>
-          <w:szCs w:val="32"/>
-        </w:rPr>
+    </w:p>
+    <w:p>
+      <w:pPr>
+        <w:jc w:val="both"/>
+        <w:rPr>
+          <w:b/>
+          <w:sz w:val="32"/>
+          <w:szCs w:val="32"/>
+        </w:rPr>
+      </w:pPr>
+    </w:p>
+    <w:p>
+      <w:pPr>
+        <w:jc w:val="both"/>
+        <w:rPr>
+          <w:b/>
+          <w:sz w:val="32"/>
+          <w:szCs w:val="32"/>
+        </w:rPr>
+      </w:pPr>
+    </w:p>
+    <w:p>
+      <w:pPr>
+        <w:jc w:val="both"/>
+        <w:rPr>
+          <w:b/>
+          <w:sz w:val="32"/>
+          <w:szCs w:val="32"/>
+        </w:rPr>
+      </w:pPr>
+    </w:p>
+    <w:p>
+      <w:pPr>
+        <w:jc w:val="both"/>
+        <w:rPr>
+          <w:b/>
+          <w:sz w:val="32"/>
+          <w:szCs w:val="32"/>
+        </w:rPr>
+      </w:pPr>
+    </w:p>
+    <w:p>
+      <w:pPr>
+        <w:jc w:val="both"/>
+        <w:rPr>
+          <w:b/>
+          <w:sz w:val="32"/>
+          <w:szCs w:val="32"/>
+        </w:rPr>
+      </w:pPr>
+    </w:p>
+    <w:p>
+      <w:pPr>
+        <w:jc w:val="both"/>
+        <w:rPr>
+          <w:b/>
+          <w:sz w:val="32"/>
+          <w:szCs w:val="32"/>
+        </w:rPr>
+      </w:pPr>
+    </w:p>
+    <w:p>
+      <w:pPr>
+        <w:jc w:val="both"/>
+        <w:rPr>
+          <w:b/>
+          <w:sz w:val="32"/>
+          <w:szCs w:val="32"/>
+        </w:rPr>
+      </w:pPr>
+      <w:bookmarkStart w:id="1" w:name="_GoBack"/>
+      <w:bookmarkEnd w:id="1"/>
+      <w:r>
+        <w:rPr>
+          <w:b/>
+          <w:sz w:val="32"/>
+          <w:szCs w:val="32"/>
+        </w:rPr>
+        <w:lastRenderedPageBreak/>
         <w:t xml:space="preserve">Question 2-) </w:t>
       </w:r>
     </w:p>
@@ -2864,7 +2827,6 @@
           <w:noProof/>
           <w:lang w:val="tr-TR" w:eastAsia="zh-CN"/>
         </w:rPr>
-        <w:lastRenderedPageBreak/>
         <w:drawing>
           <wp:inline distT="0" distB="0" distL="0" distR="0" wp14:anchorId="131DD46B" wp14:editId="71145766">
             <wp:extent cx="5943600" cy="4161790"/>
@@ -2881,7 +2843,7 @@
                     <pic:cNvPicPr/>
                   </pic:nvPicPr>
                   <pic:blipFill>
-                    <a:blip r:embed="rId8"/>
+                    <a:blip r:embed="rId10"/>
                     <a:stretch>
                       <a:fillRect/>
                     </a:stretch>
@@ -2904,20 +2866,33 @@
     </w:p>
     <w:p>
       <w:pPr>
-        <w:pStyle w:val="ResimYazs"/>
+        <w:pStyle w:val="Caption"/>
         <w:jc w:val="center"/>
       </w:pPr>
       <w:r>
         <w:t xml:space="preserve">Figure </w:t>
       </w:r>
-      <w:fldSimple w:instr=" SEQ Figure \* ARABIC ">
-        <w:r>
-          <w:rPr>
-            <w:noProof/>
-          </w:rPr>
-          <w:t>3</w:t>
-        </w:r>
-      </w:fldSimple>
+      <w:r>
+        <w:fldChar w:fldCharType="begin"/>
+      </w:r>
+      <w:r>
+        <w:instrText xml:space="preserve"> SEQ Figure \* ARABIC </w:instrText>
+      </w:r>
+      <w:r>
+        <w:fldChar w:fldCharType="separate"/>
+      </w:r>
+      <w:r>
+        <w:rPr>
+          <w:noProof/>
+        </w:rPr>
+        <w:t>3</w:t>
+      </w:r>
+      <w:r>
+        <w:rPr>
+          <w:noProof/>
+        </w:rPr>
+        <w:fldChar w:fldCharType="end"/>
+      </w:r>
       <w:r>
         <w:t>: Characteristics of armature current, speed and torque of DC motor</w:t>
       </w:r>
@@ -2969,7 +2944,7 @@
                     <pic:cNvPicPr/>
                   </pic:nvPicPr>
                   <pic:blipFill rotWithShape="1">
-                    <a:blip r:embed="rId9"/>
+                    <a:blip r:embed="rId11"/>
                     <a:srcRect t="66764"/>
                     <a:stretch/>
                   </pic:blipFill>
@@ -2999,7 +2974,7 @@
     </w:p>
     <w:p>
       <w:pPr>
-        <w:pStyle w:val="ResimYazs"/>
+        <w:pStyle w:val="Caption"/>
         <w:jc w:val="center"/>
         <w:rPr>
           <w:b/>
@@ -3010,14 +2985,27 @@
       <w:r>
         <w:t xml:space="preserve">Figure </w:t>
       </w:r>
-      <w:fldSimple w:instr=" SEQ Figure \* ARABIC ">
-        <w:r>
-          <w:rPr>
-            <w:noProof/>
-          </w:rPr>
-          <w:t>4</w:t>
-        </w:r>
-      </w:fldSimple>
+      <w:r>
+        <w:fldChar w:fldCharType="begin"/>
+      </w:r>
+      <w:r>
+        <w:instrText xml:space="preserve"> SEQ Figure \* ARABIC </w:instrText>
+      </w:r>
+      <w:r>
+        <w:fldChar w:fldCharType="separate"/>
+      </w:r>
+      <w:r>
+        <w:rPr>
+          <w:noProof/>
+        </w:rPr>
+        <w:t>4</w:t>
+      </w:r>
+      <w:r>
+        <w:rPr>
+          <w:noProof/>
+        </w:rPr>
+        <w:fldChar w:fldCharType="end"/>
+      </w:r>
       <w:r>
         <w:t>: Torque characteristic of DC motor</w:t>
       </w:r>
@@ -3119,6 +3107,7 @@
           <w:szCs w:val="24"/>
           <w:lang w:val="tr-TR" w:eastAsia="zh-CN"/>
         </w:rPr>
+        <w:lastRenderedPageBreak/>
         <w:tab/>
         <w:t>Line current THD is found as %31.58 at steady state.</w:t>
       </w:r>
@@ -3155,7 +3144,6 @@
           <w:sz w:val="32"/>
           <w:szCs w:val="32"/>
         </w:rPr>
-        <w:lastRenderedPageBreak/>
         <w:tab/>
       </w:r>
       <w:r>
@@ -3224,7 +3212,7 @@
                     </pic:cNvPicPr>
                   </pic:nvPicPr>
                   <pic:blipFill rotWithShape="1">
-                    <a:blip r:embed="rId10">
+                    <a:blip r:embed="rId12">
                       <a:extLst>
                         <a:ext uri="{28A0092B-C50C-407E-A947-70E740481C1C}">
                           <a14:useLocalDpi xmlns:a14="http://schemas.microsoft.com/office/drawing/2010/main" val="0"/>
@@ -3261,26 +3249,139 @@
     </w:p>
     <w:p>
       <w:pPr>
-        <w:pStyle w:val="ResimYazs"/>
-        <w:jc w:val="both"/>
+        <w:pStyle w:val="Caption"/>
+        <w:jc w:val="center"/>
       </w:pPr>
       <w:r>
         <w:t xml:space="preserve">Figure </w:t>
       </w:r>
-      <w:fldSimple w:instr=" SEQ Figure \* ARABIC ">
-        <w:r>
-          <w:rPr>
-            <w:noProof/>
-          </w:rPr>
-          <w:t>5</w:t>
-        </w:r>
-      </w:fldSimple>
+      <w:r>
+        <w:fldChar w:fldCharType="begin"/>
+      </w:r>
+      <w:r>
+        <w:instrText xml:space="preserve"> SEQ Figure \* ARABIC </w:instrText>
+      </w:r>
+      <w:r>
+        <w:fldChar w:fldCharType="separate"/>
+      </w:r>
+      <w:r>
+        <w:rPr>
+          <w:noProof/>
+        </w:rPr>
+        <w:t>5</w:t>
+      </w:r>
+      <w:r>
+        <w:rPr>
+          <w:noProof/>
+        </w:rPr>
+        <w:fldChar w:fldCharType="end"/>
+      </w:r>
       <w:r>
         <w:t xml:space="preserve">: </w:t>
       </w:r>
       <w:r>
         <w:t>Torque characteristic of DC motor</w:t>
       </w:r>
+      <w:r>
+        <w:t xml:space="preserve"> with series inductor</w:t>
+      </w:r>
+    </w:p>
+    <w:p>
+      <w:r>
+        <w:tab/>
+      </w:r>
+      <w:r>
+        <w:rPr>
+          <w:sz w:val="24"/>
+        </w:rPr>
+        <w:t xml:space="preserve">The second solution was connecting a shunt capacitor to the output of the rectifier circuit. We have </w:t>
+      </w:r>
+      <w:proofErr w:type="gramStart"/>
+      <w:r>
+        <w:rPr>
+          <w:sz w:val="24"/>
+        </w:rPr>
+        <w:t>connected  1</w:t>
+      </w:r>
+      <w:proofErr w:type="gramEnd"/>
+      <w:r>
+        <w:rPr>
+          <w:sz w:val="24"/>
+        </w:rPr>
+        <w:t xml:space="preserve"> mF capacitor and the resultant torque waveform can be seen in figure 6.</w:t>
+      </w:r>
+      <w:r>
+        <w:rPr>
+          <w:sz w:val="24"/>
+        </w:rPr>
+        <w:t xml:space="preserve"> Both of the solutions </w:t>
+      </w:r>
+      <w:proofErr w:type="gramStart"/>
+      <w:r>
+        <w:rPr>
+          <w:sz w:val="24"/>
+        </w:rPr>
+        <w:t>requires</w:t>
+      </w:r>
+      <w:proofErr w:type="gramEnd"/>
+      <w:r>
+        <w:rPr>
+          <w:sz w:val="24"/>
+        </w:rPr>
+        <w:t xml:space="preserve"> big capacitor and inductor values which may be physically big and expensive for this power rating. One other solution might be using combining both inductor and capacitor to form a LC filter at the output of the rectifier circuit. This may results in smaller capacitor and inductor value which means smaller and less expensive solution to torque ripple problem.</w:t>
+      </w:r>
+    </w:p>
+    <w:p>
+      <w:pPr>
+        <w:keepNext/>
+      </w:pPr>
+      <w:r>
+        <w:pict w14:anchorId="44434FCC">
+          <v:shape id="_x0000_i1028" type="#_x0000_t75" style="width:517.4pt;height:75.35pt">
+            <v:imagedata r:id="rId13" o:title="partb_sol2" croptop="32332f" cropbottom="15267f"/>
+          </v:shape>
+        </w:pict>
+      </w:r>
+    </w:p>
+    <w:p>
+      <w:pPr>
+        <w:pStyle w:val="Caption"/>
+        <w:jc w:val="center"/>
+      </w:pPr>
+      <w:proofErr w:type="gramStart"/>
+      <w:r>
+        <w:t xml:space="preserve">Figure </w:t>
+      </w:r>
+      <w:proofErr w:type="gramEnd"/>
+      <w:r>
+        <w:fldChar w:fldCharType="begin"/>
+      </w:r>
+      <w:r>
+        <w:instrText xml:space="preserve"> SEQ Figure \* ARABIC </w:instrText>
+      </w:r>
+      <w:r>
+        <w:fldChar w:fldCharType="separate"/>
+      </w:r>
+      <w:r>
+        <w:rPr>
+          <w:noProof/>
+        </w:rPr>
+        <w:t>6</w:t>
+      </w:r>
+      <w:r>
+        <w:fldChar w:fldCharType="end"/>
+      </w:r>
+      <w:proofErr w:type="gramStart"/>
+      <w:r>
+        <w:t>.</w:t>
+      </w:r>
+      <w:proofErr w:type="gramEnd"/>
+      <w:r>
+        <w:t xml:space="preserve"> Torque characteristic of DC motor</w:t>
+      </w:r>
+      <w:r>
+        <w:t xml:space="preserve"> with shunt capacitor</w:t>
+      </w:r>
     </w:p>
     <w:p>
       <w:pPr>
@@ -3490,21 +3591,7 @@
           <w:sz w:val="24"/>
           <w:szCs w:val="24"/>
         </w:rPr>
-        <w:t>Then, m</w:t>
-      </w:r>
-      <w:r>
-        <w:rPr>
-          <w:sz w:val="24"/>
-          <w:szCs w:val="24"/>
-        </w:rPr>
-        <w:t>echanical output power</w:t>
-      </w:r>
-      <w:r>
-        <w:rPr>
-          <w:sz w:val="24"/>
-          <w:szCs w:val="24"/>
-        </w:rPr>
-        <w:t xml:space="preserve"> is</w:t>
+        <w:t>Then, mechanical output power is</w:t>
       </w:r>
       <w:r>
         <w:rPr>
@@ -3546,7 +3633,7 @@
           <w:sz w:val="24"/>
           <w:szCs w:val="24"/>
         </w:rPr>
-        <w:t>, there is one formula which is Vt*</w:t>
+        <w:t xml:space="preserve">, there is one formula which is </w:t>
       </w:r>
       <w:proofErr w:type="spellStart"/>
       <w:r>
@@ -3554,6 +3641,22 @@
           <w:sz w:val="24"/>
           <w:szCs w:val="24"/>
         </w:rPr>
+        <w:t>Vt</w:t>
+      </w:r>
+      <w:proofErr w:type="spellEnd"/>
+      <w:r>
+        <w:rPr>
+          <w:sz w:val="24"/>
+          <w:szCs w:val="24"/>
+        </w:rPr>
+        <w:t>*</w:t>
+      </w:r>
+      <w:proofErr w:type="spellStart"/>
+      <w:r>
+        <w:rPr>
+          <w:sz w:val="24"/>
+          <w:szCs w:val="24"/>
+        </w:rPr>
         <w:t>Ia</w:t>
       </w:r>
       <w:proofErr w:type="spellEnd"/>
@@ -3562,7 +3665,23 @@
           <w:sz w:val="24"/>
           <w:szCs w:val="24"/>
         </w:rPr>
-        <w:t xml:space="preserve"> where Vt is terminal voltage. When we calculate, </w:t>
+        <w:t xml:space="preserve"> where </w:t>
+      </w:r>
+      <w:proofErr w:type="spellStart"/>
+      <w:r>
+        <w:rPr>
+          <w:sz w:val="24"/>
+          <w:szCs w:val="24"/>
+        </w:rPr>
+        <w:t>Vt</w:t>
+      </w:r>
+      <w:proofErr w:type="spellEnd"/>
+      <w:r>
+        <w:rPr>
+          <w:sz w:val="24"/>
+          <w:szCs w:val="24"/>
+        </w:rPr>
+        <w:t xml:space="preserve"> is terminal voltage. When we calculate, </w:t>
       </w:r>
       <w:r>
         <w:rPr>
@@ -3642,6 +3761,7 @@
           <w:sz w:val="24"/>
           <w:szCs w:val="24"/>
         </w:rPr>
+        <w:lastRenderedPageBreak/>
         <w:t xml:space="preserve">Power loss arise from armature resistance and </w:t>
       </w:r>
       <w:r>
@@ -3700,19 +3820,16 @@
     </w:p>
     <w:p>
       <w:pPr>
-        <w:jc w:val="both"/>
-        <w:rPr>
-          <w:sz w:val="24"/>
-          <w:szCs w:val="24"/>
-        </w:rPr>
+        <w:keepNext/>
+        <w:jc w:val="both"/>
       </w:pPr>
       <w:r>
         <w:rPr>
           <w:noProof/>
           <w:sz w:val="24"/>
           <w:szCs w:val="24"/>
-        </w:rPr>
-        <w:lastRenderedPageBreak/>
+          <w:lang w:val="tr-TR" w:eastAsia="zh-CN"/>
+        </w:rPr>
         <w:drawing>
           <wp:inline distT="0" distB="0" distL="0" distR="0" wp14:anchorId="0789F651" wp14:editId="2168CF14">
             <wp:extent cx="5486400" cy="3200400"/>
@@ -3721,7 +3838,7 @@
             <wp:cNvGraphicFramePr/>
             <a:graphic xmlns:a="http://schemas.openxmlformats.org/drawingml/2006/main">
               <a:graphicData uri="http://schemas.openxmlformats.org/drawingml/2006/chart">
-                <c:chart xmlns:c="http://schemas.openxmlformats.org/drawingml/2006/chart" xmlns:r="http://schemas.openxmlformats.org/officeDocument/2006/relationships" r:id="rId11"/>
+                <c:chart xmlns:c="http://schemas.openxmlformats.org/drawingml/2006/chart" xmlns:r="http://schemas.openxmlformats.org/officeDocument/2006/relationships" r:id="rId14"/>
               </a:graphicData>
             </a:graphic>
           </wp:inline>
@@ -3730,6 +3847,35 @@
     </w:p>
     <w:p>
       <w:pPr>
+        <w:pStyle w:val="Caption"/>
+        <w:jc w:val="center"/>
+        <w:rPr>
+          <w:sz w:val="24"/>
+          <w:szCs w:val="24"/>
+        </w:rPr>
+      </w:pPr>
+      <w:proofErr w:type="gramStart"/>
+      <w:r>
+        <w:t xml:space="preserve">Figure </w:t>
+      </w:r>
+      <w:fldSimple w:instr=" SEQ Figure \* ARABIC ">
+        <w:r>
+          <w:rPr>
+            <w:noProof/>
+          </w:rPr>
+          <w:t>7</w:t>
+        </w:r>
+      </w:fldSimple>
+      <w:r>
+        <w:t>.</w:t>
+      </w:r>
+      <w:proofErr w:type="gramEnd"/>
+      <w:r>
+        <w:t xml:space="preserve"> Loss chart of the DC motor</w:t>
+      </w:r>
+    </w:p>
+    <w:p>
+      <w:pPr>
         <w:jc w:val="both"/>
         <w:rPr>
           <w:sz w:val="24"/>
@@ -3906,6 +4052,7 @@
           <w:sz w:val="32"/>
           <w:szCs w:val="32"/>
         </w:rPr>
+        <w:lastRenderedPageBreak/>
         <w:t xml:space="preserve">Part b-) </w:t>
       </w:r>
     </w:p>
@@ -4241,7 +4388,7 @@
           <w:szCs w:val="28"/>
           <w:lang w:val="en-US"/>
         </w:rPr>
-        <w:t>6</w:t>
+        <w:t>8</w:t>
       </w:r>
       <w:r>
         <w:rPr>
@@ -4265,14 +4412,14 @@
         </w:rPr>
         <w:pict w14:anchorId="1F27C03D">
           <v:shape id="_x0000_i1026" type="#_x0000_t75" style="width:467.15pt;height:247.8pt">
-            <v:imagedata r:id="rId12" o:title="output voltage"/>
+            <v:imagedata r:id="rId15" o:title="output voltage"/>
           </v:shape>
         </w:pict>
       </w:r>
     </w:p>
     <w:p>
       <w:pPr>
-        <w:pStyle w:val="ResimYazs"/>
+        <w:pStyle w:val="Caption"/>
         <w:jc w:val="center"/>
         <w:rPr>
           <w:sz w:val="24"/>
@@ -4282,14 +4429,27 @@
       <w:r>
         <w:t xml:space="preserve">Figure </w:t>
       </w:r>
-      <w:fldSimple w:instr=" SEQ Figure \* ARABIC ">
-        <w:r>
-          <w:rPr>
-            <w:noProof/>
-          </w:rPr>
-          <w:t>6</w:t>
-        </w:r>
-      </w:fldSimple>
+      <w:r>
+        <w:fldChar w:fldCharType="begin"/>
+      </w:r>
+      <w:r>
+        <w:instrText xml:space="preserve"> SEQ Figure \* ARABIC </w:instrText>
+      </w:r>
+      <w:r>
+        <w:fldChar w:fldCharType="separate"/>
+      </w:r>
+      <w:r>
+        <w:rPr>
+          <w:noProof/>
+        </w:rPr>
+        <w:t>8</w:t>
+      </w:r>
+      <w:r>
+        <w:rPr>
+          <w:noProof/>
+        </w:rPr>
+        <w:fldChar w:fldCharType="end"/>
+      </w:r>
       <w:r>
         <w:t>: Output waveforms of full bridge rectifier(red) and 12 pulse rectifier(blue)</w:t>
       </w:r>
@@ -4308,17 +4468,15 @@
           <w:szCs w:val="32"/>
         </w:rPr>
         <w:tab/>
-        <w:t xml:space="preserve">The average of output current then becomes 54 A in both cases as can be seen in </w:t>
-      </w:r>
-      <w:proofErr w:type="spellStart"/>
-      <w:r>
-        <w:rPr>
-          <w:sz w:val="24"/>
-          <w:szCs w:val="32"/>
-        </w:rPr>
-        <w:t>Fig.X</w:t>
-      </w:r>
-      <w:proofErr w:type="spellEnd"/>
+        <w:t>The average of output current then becomes 54 A in both cases as can be seen in Fig.</w:t>
+      </w:r>
+      <w:r>
+        <w:rPr>
+          <w:sz w:val="24"/>
+          <w:szCs w:val="32"/>
+        </w:rPr>
+        <w:t>9</w:t>
+      </w:r>
       <w:r>
         <w:rPr>
           <w:sz w:val="24"/>
@@ -4337,16 +4495,17 @@
           <w:sz w:val="24"/>
           <w:szCs w:val="32"/>
         </w:rPr>
+        <w:lastRenderedPageBreak/>
         <w:pict w14:anchorId="5ABC00CB">
           <v:shape id="_x0000_i1027" type="#_x0000_t75" style="width:428.65pt;height:227.7pt">
-            <v:imagedata r:id="rId13" o:title="output current"/>
+            <v:imagedata r:id="rId16" o:title="output current"/>
           </v:shape>
         </w:pict>
       </w:r>
     </w:p>
     <w:p>
       <w:pPr>
-        <w:pStyle w:val="ResimYazs"/>
+        <w:pStyle w:val="Caption"/>
         <w:jc w:val="center"/>
         <w:rPr>
           <w:sz w:val="24"/>
@@ -4356,14 +4515,27 @@
       <w:r>
         <w:t xml:space="preserve">Figure </w:t>
       </w:r>
-      <w:fldSimple w:instr=" SEQ Figure \* ARABIC ">
-        <w:r>
-          <w:rPr>
-            <w:noProof/>
-          </w:rPr>
-          <w:t>7</w:t>
-        </w:r>
-      </w:fldSimple>
+      <w:r>
+        <w:fldChar w:fldCharType="begin"/>
+      </w:r>
+      <w:r>
+        <w:instrText xml:space="preserve"> SEQ Figure \* ARABIC </w:instrText>
+      </w:r>
+      <w:r>
+        <w:fldChar w:fldCharType="separate"/>
+      </w:r>
+      <w:r>
+        <w:rPr>
+          <w:noProof/>
+        </w:rPr>
+        <w:t>9</w:t>
+      </w:r>
+      <w:r>
+        <w:rPr>
+          <w:noProof/>
+        </w:rPr>
+        <w:fldChar w:fldCharType="end"/>
+      </w:r>
       <w:r>
         <w:t>: Output current waveforms of full bridge diode rectifier(red) and 12 pulse rectifier(blue)</w:t>
       </w:r>
@@ -4381,7 +4553,6 @@
           <w:sz w:val="24"/>
           <w:szCs w:val="32"/>
         </w:rPr>
-        <w:lastRenderedPageBreak/>
         <w:tab/>
       </w:r>
       <w:r>
@@ -4389,23 +4560,7 @@
           <w:sz w:val="24"/>
           <w:szCs w:val="32"/>
         </w:rPr>
-        <w:t xml:space="preserve">We have acquired same average output voltage for half of the input voltage in 12 pulse rectifier </w:t>
-      </w:r>
-      <w:proofErr w:type="gramStart"/>
-      <w:r>
-        <w:rPr>
-          <w:sz w:val="24"/>
-          <w:szCs w:val="32"/>
-        </w:rPr>
-        <w:t>topology</w:t>
-      </w:r>
-      <w:proofErr w:type="gramEnd"/>
-      <w:r>
-        <w:rPr>
-          <w:sz w:val="24"/>
-          <w:szCs w:val="32"/>
-        </w:rPr>
-        <w:t>. Also, the output voltage ripple in 12 pulse rectifier is smaller compared to full bridge rectifier circuit. That means if we want to use DC link capacitor to eliminate the ripples in output voltages, we can use smaller capacitors in 12 pulse rectifier topology which is a major advantage in high power applications. However, creating voltages with 30 degrees phase shift is a problem we need to consider for 12 pulse rectifier topology. It may increase the cost of transformer.</w:t>
+        <w:t>We have acquired same average output voltage for half of the input voltage in 12 pulse rectifier topology. Also, the output voltage ripple in 12 pulse rectifier is smaller compared to full bridge rectifier circuit. That means if we want to use DC link capacitor to eliminate the ripples in output voltages, we can use smaller capacitors in 12 pulse rectifier topology which is a major advantage in high power applications. However, creating voltages with 30 degrees phase shift is a problem we need to consider for 12 pulse rectifier topology. It may increase the cost of transformer.</w:t>
       </w:r>
     </w:p>
     <w:p>
@@ -4512,8 +4667,8 @@
 </file>
 
 <file path=word/numbering.xml><?xml version="1.0" encoding="utf-8"?>
-<w:numbering xmlns:wpc="http://schemas.microsoft.com/office/word/2010/wordprocessingCanvas" xmlns:cx="http://schemas.microsoft.com/office/drawing/2014/chartex" xmlns:cx1="http://schemas.microsoft.com/office/drawing/2015/9/8/chartex" xmlns:cx2="http://schemas.microsoft.com/office/drawing/2015/10/21/chartex" xmlns:cx3="http://schemas.microsoft.com/office/drawing/2016/5/9/chartex" xmlns:cx4="http://schemas.microsoft.com/office/drawing/2016/5/10/chartex" xmlns:cx5="http://schemas.microsoft.com/office/drawing/2016/5/11/chartex" xmlns:cx6="http://schemas.microsoft.com/office/drawing/2016/5/12/chartex" xmlns:cx7="http://schemas.microsoft.com/office/drawing/2016/5/13/chartex" xmlns:cx8="http://schemas.microsoft.com/office/drawing/2016/5/14/chartex" xmlns:mc="http://schemas.openxmlformats.org/markup-compatibility/2006" xmlns:aink="http://schemas.microsoft.com/office/drawing/2016/ink" xmlns:am3d="http://schemas.microsoft.com/office/drawing/2017/model3d" xmlns:o="urn:schemas-microsoft-com:office:office" xmlns:r="http://schemas.openxmlformats.org/officeDocument/2006/relationships" xmlns:m="http://schemas.openxmlformats.org/officeDocument/2006/math" xmlns:v="urn:schemas-microsoft-com:vml" xmlns:wp14="http://schemas.microsoft.com/office/word/2010/wordprocessingDrawing" xmlns:wp="http://schemas.openxmlformats.org/drawingml/2006/wordprocessingDrawing" xmlns:w10="urn:schemas-microsoft-com:office:word" xmlns:w="http://schemas.openxmlformats.org/wordprocessingml/2006/main" xmlns:w14="http://schemas.microsoft.com/office/word/2010/wordml" xmlns:w15="http://schemas.microsoft.com/office/word/2012/wordml" xmlns:w16cid="http://schemas.microsoft.com/office/word/2016/wordml/cid" xmlns:w16se="http://schemas.microsoft.com/office/word/2015/wordml/symex" xmlns:wpg="http://schemas.microsoft.com/office/word/2010/wordprocessingGroup" xmlns:wpi="http://schemas.microsoft.com/office/word/2010/wordprocessingInk" xmlns:wne="http://schemas.microsoft.com/office/word/2006/wordml" xmlns:wps="http://schemas.microsoft.com/office/word/2010/wordprocessingShape" mc:Ignorable="w14 w15 w16se w16cid wp14">
-  <w:abstractNum w:abstractNumId="0" w15:restartNumberingAfterBreak="0">
+<w:numbering xmlns:wpc="http://schemas.microsoft.com/office/word/2010/wordprocessingCanvas" xmlns:mc="http://schemas.openxmlformats.org/markup-compatibility/2006" xmlns:o="urn:schemas-microsoft-com:office:office" xmlns:r="http://schemas.openxmlformats.org/officeDocument/2006/relationships" xmlns:m="http://schemas.openxmlformats.org/officeDocument/2006/math" xmlns:v="urn:schemas-microsoft-com:vml" xmlns:wp14="http://schemas.microsoft.com/office/word/2010/wordprocessingDrawing" xmlns:wp="http://schemas.openxmlformats.org/drawingml/2006/wordprocessingDrawing" xmlns:w10="urn:schemas-microsoft-com:office:word" xmlns:w="http://schemas.openxmlformats.org/wordprocessingml/2006/main" xmlns:w14="http://schemas.microsoft.com/office/word/2010/wordml" xmlns:wpg="http://schemas.microsoft.com/office/word/2010/wordprocessingGroup" xmlns:wpi="http://schemas.microsoft.com/office/word/2010/wordprocessingInk" xmlns:wne="http://schemas.microsoft.com/office/word/2006/wordml" xmlns:wps="http://schemas.microsoft.com/office/word/2010/wordprocessingShape" mc:Ignorable="w14 wp14">
+  <w:abstractNum w:abstractNumId="0">
     <w:nsid w:val="00321C93"/>
     <w:multiLevelType w:val="hybridMultilevel"/>
     <w:tmpl w:val="563478DE"/>
@@ -4599,7 +4754,7 @@
       </w:pPr>
     </w:lvl>
   </w:abstractNum>
-  <w:abstractNum w:abstractNumId="1" w15:restartNumberingAfterBreak="0">
+  <w:abstractNum w:abstractNumId="1">
     <w:nsid w:val="02145992"/>
     <w:multiLevelType w:val="hybridMultilevel"/>
     <w:tmpl w:val="098EE350"/>
@@ -4688,7 +4843,7 @@
       </w:pPr>
     </w:lvl>
   </w:abstractNum>
-  <w:abstractNum w:abstractNumId="2" w15:restartNumberingAfterBreak="0">
+  <w:abstractNum w:abstractNumId="2">
     <w:nsid w:val="1B0A0704"/>
     <w:multiLevelType w:val="hybridMultilevel"/>
     <w:tmpl w:val="C1705984"/>
@@ -4777,7 +4932,7 @@
       </w:pPr>
     </w:lvl>
   </w:abstractNum>
-  <w:abstractNum w:abstractNumId="3" w15:restartNumberingAfterBreak="0">
+  <w:abstractNum w:abstractNumId="3">
     <w:nsid w:val="4B7341A7"/>
     <w:multiLevelType w:val="hybridMultilevel"/>
     <w:tmpl w:val="71C615C0"/>
@@ -4866,7 +5021,7 @@
       </w:pPr>
     </w:lvl>
   </w:abstractNum>
-  <w:abstractNum w:abstractNumId="4" w15:restartNumberingAfterBreak="0">
+  <w:abstractNum w:abstractNumId="4">
     <w:nsid w:val="512360F3"/>
     <w:multiLevelType w:val="hybridMultilevel"/>
     <w:tmpl w:val="05D07E86"/>
@@ -4955,7 +5110,7 @@
       </w:pPr>
     </w:lvl>
   </w:abstractNum>
-  <w:abstractNum w:abstractNumId="5" w15:restartNumberingAfterBreak="0">
+  <w:abstractNum w:abstractNumId="5">
     <w:nsid w:val="55EB5D04"/>
     <w:multiLevelType w:val="hybridMultilevel"/>
     <w:tmpl w:val="3AD0B408"/>
@@ -5066,7 +5221,7 @@
 </file>
 
 <file path=word/styles.xml><?xml version="1.0" encoding="utf-8"?>
-<w:styles xmlns:mc="http://schemas.openxmlformats.org/markup-compatibility/2006" xmlns:r="http://schemas.openxmlformats.org/officeDocument/2006/relationships" xmlns:w="http://schemas.openxmlformats.org/wordprocessingml/2006/main" xmlns:w14="http://schemas.microsoft.com/office/word/2010/wordml" xmlns:w15="http://schemas.microsoft.com/office/word/2012/wordml" xmlns:w16cid="http://schemas.microsoft.com/office/word/2016/wordml/cid" xmlns:w16se="http://schemas.microsoft.com/office/word/2015/wordml/symex" mc:Ignorable="w14 w15 w16se w16cid">
+<w:styles xmlns:mc="http://schemas.openxmlformats.org/markup-compatibility/2006" xmlns:r="http://schemas.openxmlformats.org/officeDocument/2006/relationships" xmlns:w="http://schemas.openxmlformats.org/wordprocessingml/2006/main" xmlns:w14="http://schemas.microsoft.com/office/word/2010/wordml" mc:Ignorable="w14">
   <w:docDefaults>
     <w:rPrDefault>
       <w:rPr>
@@ -5082,395 +5237,157 @@
       </w:pPr>
     </w:pPrDefault>
   </w:docDefaults>
-  <w:latentStyles w:defLockedState="0" w:defUIPriority="99" w:defSemiHidden="0" w:defUnhideWhenUsed="0" w:defQFormat="0" w:count="375">
-    <w:lsdException w:name="Normal" w:uiPriority="0" w:qFormat="1"/>
-    <w:lsdException w:name="heading 1" w:uiPriority="9" w:qFormat="1"/>
-    <w:lsdException w:name="heading 2" w:semiHidden="1" w:uiPriority="9" w:unhideWhenUsed="1" w:qFormat="1"/>
-    <w:lsdException w:name="heading 3" w:semiHidden="1" w:uiPriority="9" w:unhideWhenUsed="1" w:qFormat="1"/>
-    <w:lsdException w:name="heading 4" w:semiHidden="1" w:uiPriority="9" w:unhideWhenUsed="1" w:qFormat="1"/>
-    <w:lsdException w:name="heading 5" w:semiHidden="1" w:uiPriority="9" w:unhideWhenUsed="1" w:qFormat="1"/>
-    <w:lsdException w:name="heading 6" w:semiHidden="1" w:uiPriority="9" w:unhideWhenUsed="1" w:qFormat="1"/>
-    <w:lsdException w:name="heading 7" w:semiHidden="1" w:uiPriority="9" w:unhideWhenUsed="1" w:qFormat="1"/>
-    <w:lsdException w:name="heading 8" w:semiHidden="1" w:uiPriority="9" w:unhideWhenUsed="1" w:qFormat="1"/>
-    <w:lsdException w:name="heading 9" w:semiHidden="1" w:uiPriority="9" w:unhideWhenUsed="1" w:qFormat="1"/>
-    <w:lsdException w:name="index 1" w:semiHidden="1" w:unhideWhenUsed="1"/>
-    <w:lsdException w:name="index 2" w:semiHidden="1" w:unhideWhenUsed="1"/>
-    <w:lsdException w:name="index 3" w:semiHidden="1" w:unhideWhenUsed="1"/>
-    <w:lsdException w:name="index 4" w:semiHidden="1" w:unhideWhenUsed="1"/>
-    <w:lsdException w:name="index 5" w:semiHidden="1" w:unhideWhenUsed="1"/>
-    <w:lsdException w:name="index 6" w:semiHidden="1" w:unhideWhenUsed="1"/>
-    <w:lsdException w:name="index 7" w:semiHidden="1" w:unhideWhenUsed="1"/>
-    <w:lsdException w:name="index 8" w:semiHidden="1" w:unhideWhenUsed="1"/>
-    <w:lsdException w:name="index 9" w:semiHidden="1" w:unhideWhenUsed="1"/>
-    <w:lsdException w:name="toc 1" w:semiHidden="1" w:uiPriority="39" w:unhideWhenUsed="1"/>
-    <w:lsdException w:name="toc 2" w:semiHidden="1" w:uiPriority="39" w:unhideWhenUsed="1"/>
-    <w:lsdException w:name="toc 3" w:semiHidden="1" w:uiPriority="39" w:unhideWhenUsed="1"/>
-    <w:lsdException w:name="toc 4" w:semiHidden="1" w:uiPriority="39" w:unhideWhenUsed="1"/>
-    <w:lsdException w:name="toc 5" w:semiHidden="1" w:uiPriority="39" w:unhideWhenUsed="1"/>
-    <w:lsdException w:name="toc 6" w:semiHidden="1" w:uiPriority="39" w:unhideWhenUsed="1"/>
-    <w:lsdException w:name="toc 7" w:semiHidden="1" w:uiPriority="39" w:unhideWhenUsed="1"/>
-    <w:lsdException w:name="toc 8" w:semiHidden="1" w:uiPriority="39" w:unhideWhenUsed="1"/>
-    <w:lsdException w:name="toc 9" w:semiHidden="1" w:uiPriority="39" w:unhideWhenUsed="1"/>
-    <w:lsdException w:name="Normal Indent" w:semiHidden="1" w:unhideWhenUsed="1"/>
-    <w:lsdException w:name="footnote text" w:semiHidden="1" w:unhideWhenUsed="1"/>
-    <w:lsdException w:name="annotation text" w:semiHidden="1" w:unhideWhenUsed="1"/>
-    <w:lsdException w:name="header" w:semiHidden="1" w:unhideWhenUsed="1"/>
-    <w:lsdException w:name="footer" w:semiHidden="1" w:unhideWhenUsed="1"/>
-    <w:lsdException w:name="index heading" w:semiHidden="1" w:unhideWhenUsed="1"/>
-    <w:lsdException w:name="caption" w:semiHidden="1" w:uiPriority="35" w:unhideWhenUsed="1" w:qFormat="1"/>
-    <w:lsdException w:name="table of figures" w:semiHidden="1" w:unhideWhenUsed="1"/>
-    <w:lsdException w:name="envelope address" w:semiHidden="1" w:unhideWhenUsed="1"/>
-    <w:lsdException w:name="envelope return" w:semiHidden="1" w:unhideWhenUsed="1"/>
-    <w:lsdException w:name="footnote reference" w:semiHidden="1" w:unhideWhenUsed="1"/>
-    <w:lsdException w:name="annotation reference" w:semiHidden="1" w:unhideWhenUsed="1"/>
-    <w:lsdException w:name="line number" w:semiHidden="1" w:unhideWhenUsed="1"/>
-    <w:lsdException w:name="page number" w:semiHidden="1" w:unhideWhenUsed="1"/>
-    <w:lsdException w:name="endnote reference" w:semiHidden="1" w:unhideWhenUsed="1"/>
-    <w:lsdException w:name="endnote text" w:semiHidden="1" w:unhideWhenUsed="1"/>
-    <w:lsdException w:name="table of authorities" w:semiHidden="1" w:unhideWhenUsed="1"/>
-    <w:lsdException w:name="macro" w:semiHidden="1" w:unhideWhenUsed="1"/>
-    <w:lsdException w:name="toa heading" w:semiHidden="1" w:unhideWhenUsed="1"/>
-    <w:lsdException w:name="List" w:semiHidden="1" w:unhideWhenUsed="1"/>
-    <w:lsdException w:name="List Bullet" w:semiHidden="1" w:unhideWhenUsed="1"/>
-    <w:lsdException w:name="List Number" w:semiHidden="1" w:unhideWhenUsed="1"/>
-    <w:lsdException w:name="List 2" w:semiHidden="1" w:unhideWhenUsed="1"/>
-    <w:lsdException w:name="List 3" w:semiHidden="1" w:unhideWhenUsed="1"/>
-    <w:lsdException w:name="List 4" w:semiHidden="1" w:unhideWhenUsed="1"/>
-    <w:lsdException w:name="List 5" w:semiHidden="1" w:unhideWhenUsed="1"/>
-    <w:lsdException w:name="List Bullet 2" w:semiHidden="1" w:unhideWhenUsed="1"/>
-    <w:lsdException w:name="List Bullet 3" w:semiHidden="1" w:unhideWhenUsed="1"/>
-    <w:lsdException w:name="List Bullet 4" w:semiHidden="1" w:unhideWhenUsed="1"/>
-    <w:lsdException w:name="List Bullet 5" w:semiHidden="1" w:unhideWhenUsed="1"/>
-    <w:lsdException w:name="List Number 2" w:semiHidden="1" w:unhideWhenUsed="1"/>
-    <w:lsdException w:name="List Number 3" w:semiHidden="1" w:unhideWhenUsed="1"/>
-    <w:lsdException w:name="List Number 4" w:semiHidden="1" w:unhideWhenUsed="1"/>
-    <w:lsdException w:name="List Number 5" w:semiHidden="1" w:unhideWhenUsed="1"/>
-    <w:lsdException w:name="Title" w:uiPriority="10" w:qFormat="1"/>
-    <w:lsdException w:name="Closing" w:semiHidden="1" w:unhideWhenUsed="1"/>
-    <w:lsdException w:name="Signature" w:semiHidden="1" w:unhideWhenUsed="1"/>
-    <w:lsdException w:name="Default Paragraph Font" w:semiHidden="1" w:uiPriority="1" w:unhideWhenUsed="1"/>
-    <w:lsdException w:name="Body Text" w:semiHidden="1" w:unhideWhenUsed="1"/>
-    <w:lsdException w:name="Body Text Indent" w:semiHidden="1" w:unhideWhenUsed="1"/>
-    <w:lsdException w:name="List Continue" w:semiHidden="1" w:unhideWhenUsed="1"/>
-    <w:lsdException w:name="List Continue 2" w:semiHidden="1" w:unhideWhenUsed="1"/>
-    <w:lsdException w:name="List Continue 3" w:semiHidden="1" w:unhideWhenUsed="1"/>
-    <w:lsdException w:name="List Continue 4" w:semiHidden="1" w:unhideWhenUsed="1"/>
-    <w:lsdException w:name="List Continue 5" w:semiHidden="1" w:unhideWhenUsed="1"/>
-    <w:lsdException w:name="Message Header" w:semiHidden="1" w:unhideWhenUsed="1"/>
-    <w:lsdException w:name="Subtitle" w:uiPriority="11" w:qFormat="1"/>
-    <w:lsdException w:name="Salutation" w:semiHidden="1" w:unhideWhenUsed="1"/>
-    <w:lsdException w:name="Date" w:semiHidden="1" w:unhideWhenUsed="1"/>
-    <w:lsdException w:name="Body Text First Indent" w:semiHidden="1" w:unhideWhenUsed="1"/>
-    <w:lsdException w:name="Body Text First Indent 2" w:semiHidden="1" w:unhideWhenUsed="1"/>
-    <w:lsdException w:name="Note Heading" w:semiHidden="1" w:unhideWhenUsed="1"/>
-    <w:lsdException w:name="Body Text 2" w:semiHidden="1" w:unhideWhenUsed="1"/>
-    <w:lsdException w:name="Body Text 3" w:semiHidden="1" w:unhideWhenUsed="1"/>
-    <w:lsdException w:name="Body Text Indent 2" w:semiHidden="1" w:unhideWhenUsed="1"/>
-    <w:lsdException w:name="Body Text Indent 3" w:semiHidden="1" w:unhideWhenUsed="1"/>
-    <w:lsdException w:name="Block Text" w:semiHidden="1" w:unhideWhenUsed="1"/>
-    <w:lsdException w:name="Hyperlink" w:semiHidden="1" w:unhideWhenUsed="1"/>
-    <w:lsdException w:name="FollowedHyperlink" w:semiHidden="1" w:unhideWhenUsed="1"/>
-    <w:lsdException w:name="Strong" w:uiPriority="22" w:qFormat="1"/>
-    <w:lsdException w:name="Emphasis" w:uiPriority="20" w:qFormat="1"/>
-    <w:lsdException w:name="Document Map" w:semiHidden="1" w:unhideWhenUsed="1"/>
-    <w:lsdException w:name="Plain Text" w:semiHidden="1" w:unhideWhenUsed="1"/>
-    <w:lsdException w:name="E-mail Signature" w:semiHidden="1" w:unhideWhenUsed="1"/>
-    <w:lsdException w:name="HTML Top of Form" w:semiHidden="1" w:unhideWhenUsed="1"/>
-    <w:lsdException w:name="HTML Bottom of Form" w:semiHidden="1" w:unhideWhenUsed="1"/>
-    <w:lsdException w:name="Normal (Web)" w:semiHidden="1" w:unhideWhenUsed="1"/>
-    <w:lsdException w:name="HTML Acronym" w:semiHidden="1" w:unhideWhenUsed="1"/>
-    <w:lsdException w:name="HTML Address" w:semiHidden="1" w:unhideWhenUsed="1"/>
-    <w:lsdException w:name="HTML Cite" w:semiHidden="1" w:unhideWhenUsed="1"/>
-    <w:lsdException w:name="HTML Code" w:semiHidden="1" w:unhideWhenUsed="1"/>
-    <w:lsdException w:name="HTML Definition" w:semiHidden="1" w:unhideWhenUsed="1"/>
-    <w:lsdException w:name="HTML Keyboard" w:semiHidden="1" w:unhideWhenUsed="1"/>
-    <w:lsdException w:name="HTML Preformatted" w:semiHidden="1" w:unhideWhenUsed="1"/>
-    <w:lsdException w:name="HTML Sample" w:semiHidden="1" w:unhideWhenUsed="1"/>
-    <w:lsdException w:name="HTML Typewriter" w:semiHidden="1" w:unhideWhenUsed="1"/>
-    <w:lsdException w:name="HTML Variable" w:semiHidden="1" w:unhideWhenUsed="1"/>
-    <w:lsdException w:name="Normal Table" w:semiHidden="1" w:unhideWhenUsed="1"/>
-    <w:lsdException w:name="annotation subject" w:semiHidden="1" w:unhideWhenUsed="1"/>
-    <w:lsdException w:name="No List" w:semiHidden="1" w:unhideWhenUsed="1"/>
-    <w:lsdException w:name="Outline List 1" w:semiHidden="1" w:unhideWhenUsed="1"/>
-    <w:lsdException w:name="Outline List 2" w:semiHidden="1" w:unhideWhenUsed="1"/>
-    <w:lsdException w:name="Outline List 3" w:semiHidden="1" w:unhideWhenUsed="1"/>
-    <w:lsdException w:name="Table Simple 1" w:semiHidden="1" w:unhideWhenUsed="1"/>
-    <w:lsdException w:name="Table Simple 2" w:semiHidden="1" w:unhideWhenUsed="1"/>
-    <w:lsdException w:name="Table Simple 3" w:semiHidden="1" w:unhideWhenUsed="1"/>
-    <w:lsdException w:name="Table Classic 1" w:semiHidden="1" w:unhideWhenUsed="1"/>
-    <w:lsdException w:name="Table Classic 2" w:semiHidden="1" w:unhideWhenUsed="1"/>
-    <w:lsdException w:name="Table Classic 3" w:semiHidden="1" w:unhideWhenUsed="1"/>
-    <w:lsdException w:name="Table Classic 4" w:semiHidden="1" w:unhideWhenUsed="1"/>
-    <w:lsdException w:name="Table Colorful 1" w:semiHidden="1" w:unhideWhenUsed="1"/>
-    <w:lsdException w:name="Table Colorful 2" w:semiHidden="1" w:unhideWhenUsed="1"/>
-    <w:lsdException w:name="Table Colorful 3" w:semiHidden="1" w:unhideWhenUsed="1"/>
-    <w:lsdException w:name="Table Columns 1" w:semiHidden="1" w:unhideWhenUsed="1"/>
-    <w:lsdException w:name="Table Columns 2" w:semiHidden="1" w:unhideWhenUsed="1"/>
-    <w:lsdException w:name="Table Columns 3" w:semiHidden="1" w:unhideWhenUsed="1"/>
-    <w:lsdException w:name="Table Columns 4" w:semiHidden="1" w:unhideWhenUsed="1"/>
-    <w:lsdException w:name="Table Columns 5" w:semiHidden="1" w:unhideWhenUsed="1"/>
-    <w:lsdException w:name="Table Grid 1" w:semiHidden="1" w:unhideWhenUsed="1"/>
-    <w:lsdException w:name="Table Grid 2" w:semiHidden="1" w:unhideWhenUsed="1"/>
-    <w:lsdException w:name="Table Grid 3" w:semiHidden="1" w:unhideWhenUsed="1"/>
-    <w:lsdException w:name="Table Grid 4" w:semiHidden="1" w:unhideWhenUsed="1"/>
-    <w:lsdException w:name="Table Grid 5" w:semiHidden="1" w:unhideWhenUsed="1"/>
-    <w:lsdException w:name="Table Grid 6" w:semiHidden="1" w:unhideWhenUsed="1"/>
-    <w:lsdException w:name="Table Grid 7" w:semiHidden="1" w:unhideWhenUsed="1"/>
-    <w:lsdException w:name="Table Grid 8" w:semiHidden="1" w:unhideWhenUsed="1"/>
-    <w:lsdException w:name="Table List 1" w:semiHidden="1" w:unhideWhenUsed="1"/>
-    <w:lsdException w:name="Table List 2" w:semiHidden="1" w:unhideWhenUsed="1"/>
-    <w:lsdException w:name="Table List 3" w:semiHidden="1" w:unhideWhenUsed="1"/>
-    <w:lsdException w:name="Table List 4" w:semiHidden="1" w:unhideWhenUsed="1"/>
-    <w:lsdException w:name="Table List 5" w:semiHidden="1" w:unhideWhenUsed="1"/>
-    <w:lsdException w:name="Table List 6" w:semiHidden="1" w:unhideWhenUsed="1"/>
-    <w:lsdException w:name="Table List 7" w:semiHidden="1" w:unhideWhenUsed="1"/>
-    <w:lsdException w:name="Table List 8" w:semiHidden="1" w:unhideWhenUsed="1"/>
-    <w:lsdException w:name="Table 3D effects 1" w:semiHidden="1" w:unhideWhenUsed="1"/>
-    <w:lsdException w:name="Table 3D effects 2" w:semiHidden="1" w:unhideWhenUsed="1"/>
-    <w:lsdException w:name="Table 3D effects 3" w:semiHidden="1" w:unhideWhenUsed="1"/>
-    <w:lsdException w:name="Table Contemporary" w:semiHidden="1" w:unhideWhenUsed="1"/>
-    <w:lsdException w:name="Table Elegant" w:semiHidden="1" w:unhideWhenUsed="1"/>
-    <w:lsdException w:name="Table Professional" w:semiHidden="1" w:unhideWhenUsed="1"/>
-    <w:lsdException w:name="Table Subtle 1" w:semiHidden="1" w:unhideWhenUsed="1"/>
-    <w:lsdException w:name="Table Subtle 2" w:semiHidden="1" w:unhideWhenUsed="1"/>
-    <w:lsdException w:name="Table Web 1" w:semiHidden="1" w:unhideWhenUsed="1"/>
-    <w:lsdException w:name="Table Web 2" w:semiHidden="1" w:unhideWhenUsed="1"/>
-    <w:lsdException w:name="Table Web 3" w:semiHidden="1" w:unhideWhenUsed="1"/>
-    <w:lsdException w:name="Balloon Text" w:semiHidden="1" w:unhideWhenUsed="1"/>
-    <w:lsdException w:name="Table Grid" w:uiPriority="39"/>
-    <w:lsdException w:name="Table Theme" w:semiHidden="1" w:unhideWhenUsed="1"/>
-    <w:lsdException w:name="Placeholder Text" w:semiHidden="1"/>
-    <w:lsdException w:name="No Spacing" w:uiPriority="1" w:qFormat="1"/>
-    <w:lsdException w:name="Light Shading" w:uiPriority="60"/>
-    <w:lsdException w:name="Light List" w:uiPriority="61"/>
-    <w:lsdException w:name="Light Grid" w:uiPriority="62"/>
-    <w:lsdException w:name="Medium Shading 1" w:uiPriority="63"/>
-    <w:lsdException w:name="Medium Shading 2" w:uiPriority="64"/>
-    <w:lsdException w:name="Medium List 1" w:uiPriority="65"/>
-    <w:lsdException w:name="Medium List 2" w:uiPriority="66"/>
-    <w:lsdException w:name="Medium Grid 1" w:uiPriority="67"/>
-    <w:lsdException w:name="Medium Grid 2" w:uiPriority="68"/>
-    <w:lsdException w:name="Medium Grid 3" w:uiPriority="69"/>
-    <w:lsdException w:name="Dark List" w:uiPriority="70"/>
-    <w:lsdException w:name="Colorful Shading" w:uiPriority="71"/>
-    <w:lsdException w:name="Colorful List" w:uiPriority="72"/>
-    <w:lsdException w:name="Colorful Grid" w:uiPriority="73"/>
-    <w:lsdException w:name="Light Shading Accent 1" w:uiPriority="60"/>
-    <w:lsdException w:name="Light List Accent 1" w:uiPriority="61"/>
-    <w:lsdException w:name="Light Grid Accent 1" w:uiPriority="62"/>
-    <w:lsdException w:name="Medium Shading 1 Accent 1" w:uiPriority="63"/>
-    <w:lsdException w:name="Medium Shading 2 Accent 1" w:uiPriority="64"/>
-    <w:lsdException w:name="Medium List 1 Accent 1" w:uiPriority="65"/>
-    <w:lsdException w:name="Revision" w:semiHidden="1"/>
-    <w:lsdException w:name="List Paragraph" w:uiPriority="34" w:qFormat="1"/>
-    <w:lsdException w:name="Quote" w:uiPriority="29" w:qFormat="1"/>
-    <w:lsdException w:name="Intense Quote" w:uiPriority="30" w:qFormat="1"/>
-    <w:lsdException w:name="Medium List 2 Accent 1" w:uiPriority="66"/>
-    <w:lsdException w:name="Medium Grid 1 Accent 1" w:uiPriority="67"/>
-    <w:lsdException w:name="Medium Grid 2 Accent 1" w:uiPriority="68"/>
-    <w:lsdException w:name="Medium Grid 3 Accent 1" w:uiPriority="69"/>
-    <w:lsdException w:name="Dark List Accent 1" w:uiPriority="70"/>
-    <w:lsdException w:name="Colorful Shading Accent 1" w:uiPriority="71"/>
-    <w:lsdException w:name="Colorful List Accent 1" w:uiPriority="72"/>
-    <w:lsdException w:name="Colorful Grid Accent 1" w:uiPriority="73"/>
-    <w:lsdException w:name="Light Shading Accent 2" w:uiPriority="60"/>
-    <w:lsdException w:name="Light List Accent 2" w:uiPriority="61"/>
-    <w:lsdException w:name="Light Grid Accent 2" w:uiPriority="62"/>
-    <w:lsdException w:name="Medium Shading 1 Accent 2" w:uiPriority="63"/>
-    <w:lsdException w:name="Medium Shading 2 Accent 2" w:uiPriority="64"/>
-    <w:lsdException w:name="Medium List 1 Accent 2" w:uiPriority="65"/>
-    <w:lsdException w:name="Medium List 2 Accent 2" w:uiPriority="66"/>
-    <w:lsdException w:name="Medium Grid 1 Accent 2" w:uiPriority="67"/>
-    <w:lsdException w:name="Medium Grid 2 Accent 2" w:uiPriority="68"/>
-    <w:lsdException w:name="Medium Grid 3 Accent 2" w:uiPriority="69"/>
-    <w:lsdException w:name="Dark List Accent 2" w:uiPriority="70"/>
-    <w:lsdException w:name="Colorful Shading Accent 2" w:uiPriority="71"/>
-    <w:lsdException w:name="Colorful List Accent 2" w:uiPriority="72"/>
-    <w:lsdException w:name="Colorful Grid Accent 2" w:uiPriority="73"/>
-    <w:lsdException w:name="Light Shading Accent 3" w:uiPriority="60"/>
-    <w:lsdException w:name="Light List Accent 3" w:uiPriority="61"/>
-    <w:lsdException w:name="Light Grid Accent 3" w:uiPriority="62"/>
-    <w:lsdException w:name="Medium Shading 1 Accent 3" w:uiPriority="63"/>
-    <w:lsdException w:name="Medium Shading 2 Accent 3" w:uiPriority="64"/>
-    <w:lsdException w:name="Medium List 1 Accent 3" w:uiPriority="65"/>
-    <w:lsdException w:name="Medium List 2 Accent 3" w:uiPriority="66"/>
-    <w:lsdException w:name="Medium Grid 1 Accent 3" w:uiPriority="67"/>
-    <w:lsdException w:name="Medium Grid 2 Accent 3" w:uiPriority="68"/>
-    <w:lsdException w:name="Medium Grid 3 Accent 3" w:uiPriority="69"/>
-    <w:lsdException w:name="Dark List Accent 3" w:uiPriority="70"/>
-    <w:lsdException w:name="Colorful Shading Accent 3" w:uiPriority="71"/>
-    <w:lsdException w:name="Colorful List Accent 3" w:uiPriority="72"/>
-    <w:lsdException w:name="Colorful Grid Accent 3" w:uiPriority="73"/>
-    <w:lsdException w:name="Light Shading Accent 4" w:uiPriority="60"/>
-    <w:lsdException w:name="Light List Accent 4" w:uiPriority="61"/>
-    <w:lsdException w:name="Light Grid Accent 4" w:uiPriority="62"/>
-    <w:lsdException w:name="Medium Shading 1 Accent 4" w:uiPriority="63"/>
-    <w:lsdException w:name="Medium Shading 2 Accent 4" w:uiPriority="64"/>
-    <w:lsdException w:name="Medium List 1 Accent 4" w:uiPriority="65"/>
-    <w:lsdException w:name="Medium List 2 Accent 4" w:uiPriority="66"/>
-    <w:lsdException w:name="Medium Grid 1 Accent 4" w:uiPriority="67"/>
-    <w:lsdException w:name="Medium Grid 2 Accent 4" w:uiPriority="68"/>
-    <w:lsdException w:name="Medium Grid 3 Accent 4" w:uiPriority="69"/>
-    <w:lsdException w:name="Dark List Accent 4" w:uiPriority="70"/>
-    <w:lsdException w:name="Colorful Shading Accent 4" w:uiPriority="71"/>
-    <w:lsdException w:name="Colorful List Accent 4" w:uiPriority="72"/>
-    <w:lsdException w:name="Colorful Grid Accent 4" w:uiPriority="73"/>
-    <w:lsdException w:name="Light Shading Accent 5" w:uiPriority="60"/>
-    <w:lsdException w:name="Light List Accent 5" w:uiPriority="61"/>
-    <w:lsdException w:name="Light Grid Accent 5" w:uiPriority="62"/>
-    <w:lsdException w:name="Medium Shading 1 Accent 5" w:uiPriority="63"/>
-    <w:lsdException w:name="Medium Shading 2 Accent 5" w:uiPriority="64"/>
-    <w:lsdException w:name="Medium List 1 Accent 5" w:uiPriority="65"/>
-    <w:lsdException w:name="Medium List 2 Accent 5" w:uiPriority="66"/>
-    <w:lsdException w:name="Medium Grid 1 Accent 5" w:uiPriority="67"/>
-    <w:lsdException w:name="Medium Grid 2 Accent 5" w:uiPriority="68"/>
-    <w:lsdException w:name="Medium Grid 3 Accent 5" w:uiPriority="69"/>
-    <w:lsdException w:name="Dark List Accent 5" w:uiPriority="70"/>
-    <w:lsdException w:name="Colorful Shading Accent 5" w:uiPriority="71"/>
-    <w:lsdException w:name="Colorful List Accent 5" w:uiPriority="72"/>
-    <w:lsdException w:name="Colorful Grid Accent 5" w:uiPriority="73"/>
-    <w:lsdException w:name="Light Shading Accent 6" w:uiPriority="60"/>
-    <w:lsdException w:name="Light List Accent 6" w:uiPriority="61"/>
-    <w:lsdException w:name="Light Grid Accent 6" w:uiPriority="62"/>
-    <w:lsdException w:name="Medium Shading 1 Accent 6" w:uiPriority="63"/>
-    <w:lsdException w:name="Medium Shading 2 Accent 6" w:uiPriority="64"/>
-    <w:lsdException w:name="Medium List 1 Accent 6" w:uiPriority="65"/>
-    <w:lsdException w:name="Medium List 2 Accent 6" w:uiPriority="66"/>
-    <w:lsdException w:name="Medium Grid 1 Accent 6" w:uiPriority="67"/>
-    <w:lsdException w:name="Medium Grid 2 Accent 6" w:uiPriority="68"/>
-    <w:lsdException w:name="Medium Grid 3 Accent 6" w:uiPriority="69"/>
-    <w:lsdException w:name="Dark List Accent 6" w:uiPriority="70"/>
-    <w:lsdException w:name="Colorful Shading Accent 6" w:uiPriority="71"/>
-    <w:lsdException w:name="Colorful List Accent 6" w:uiPriority="72"/>
-    <w:lsdException w:name="Colorful Grid Accent 6" w:uiPriority="73"/>
-    <w:lsdException w:name="Subtle Emphasis" w:uiPriority="19" w:qFormat="1"/>
-    <w:lsdException w:name="Intense Emphasis" w:uiPriority="21" w:qFormat="1"/>
-    <w:lsdException w:name="Subtle Reference" w:uiPriority="31" w:qFormat="1"/>
-    <w:lsdException w:name="Intense Reference" w:uiPriority="32" w:qFormat="1"/>
-    <w:lsdException w:name="Book Title" w:uiPriority="33" w:qFormat="1"/>
-    <w:lsdException w:name="Bibliography" w:semiHidden="1" w:uiPriority="37" w:unhideWhenUsed="1"/>
-    <w:lsdException w:name="TOC Heading" w:semiHidden="1" w:uiPriority="39" w:unhideWhenUsed="1" w:qFormat="1"/>
-    <w:lsdException w:name="Plain Table 1" w:uiPriority="41"/>
-    <w:lsdException w:name="Plain Table 2" w:uiPriority="42"/>
-    <w:lsdException w:name="Plain Table 3" w:uiPriority="43"/>
-    <w:lsdException w:name="Plain Table 4" w:uiPriority="44"/>
-    <w:lsdException w:name="Plain Table 5" w:uiPriority="45"/>
-    <w:lsdException w:name="Grid Table Light" w:uiPriority="40"/>
-    <w:lsdException w:name="Grid Table 1 Light" w:uiPriority="46"/>
-    <w:lsdException w:name="Grid Table 2" w:uiPriority="47"/>
-    <w:lsdException w:name="Grid Table 3" w:uiPriority="48"/>
-    <w:lsdException w:name="Grid Table 4" w:uiPriority="49"/>
-    <w:lsdException w:name="Grid Table 5 Dark" w:uiPriority="50"/>
-    <w:lsdException w:name="Grid Table 6 Colorful" w:uiPriority="51"/>
-    <w:lsdException w:name="Grid Table 7 Colorful" w:uiPriority="52"/>
-    <w:lsdException w:name="Grid Table 1 Light Accent 1" w:uiPriority="46"/>
-    <w:lsdException w:name="Grid Table 2 Accent 1" w:uiPriority="47"/>
-    <w:lsdException w:name="Grid Table 3 Accent 1" w:uiPriority="48"/>
-    <w:lsdException w:name="Grid Table 4 Accent 1" w:uiPriority="49"/>
-    <w:lsdException w:name="Grid Table 5 Dark Accent 1" w:uiPriority="50"/>
-    <w:lsdException w:name="Grid Table 6 Colorful Accent 1" w:uiPriority="51"/>
-    <w:lsdException w:name="Grid Table 7 Colorful Accent 1" w:uiPriority="52"/>
-    <w:lsdException w:name="Grid Table 1 Light Accent 2" w:uiPriority="46"/>
-    <w:lsdException w:name="Grid Table 2 Accent 2" w:uiPriority="47"/>
-    <w:lsdException w:name="Grid Table 3 Accent 2" w:uiPriority="48"/>
-    <w:lsdException w:name="Grid Table 4 Accent 2" w:uiPriority="49"/>
-    <w:lsdException w:name="Grid Table 5 Dark Accent 2" w:uiPriority="50"/>
-    <w:lsdException w:name="Grid Table 6 Colorful Accent 2" w:uiPriority="51"/>
-    <w:lsdException w:name="Grid Table 7 Colorful Accent 2" w:uiPriority="52"/>
-    <w:lsdException w:name="Grid Table 1 Light Accent 3" w:uiPriority="46"/>
-    <w:lsdException w:name="Grid Table 2 Accent 3" w:uiPriority="47"/>
-    <w:lsdException w:name="Grid Table 3 Accent 3" w:uiPriority="48"/>
-    <w:lsdException w:name="Grid Table 4 Accent 3" w:uiPriority="49"/>
-    <w:lsdException w:name="Grid Table 5 Dark Accent 3" w:uiPriority="50"/>
-    <w:lsdException w:name="Grid Table 6 Colorful Accent 3" w:uiPriority="51"/>
-    <w:lsdException w:name="Grid Table 7 Colorful Accent 3" w:uiPriority="52"/>
-    <w:lsdException w:name="Grid Table 1 Light Accent 4" w:uiPriority="46"/>
-    <w:lsdException w:name="Grid Table 2 Accent 4" w:uiPriority="47"/>
-    <w:lsdException w:name="Grid Table 3 Accent 4" w:uiPriority="48"/>
-    <w:lsdException w:name="Grid Table 4 Accent 4" w:uiPriority="49"/>
-    <w:lsdException w:name="Grid Table 5 Dark Accent 4" w:uiPriority="50"/>
-    <w:lsdException w:name="Grid Table 6 Colorful Accent 4" w:uiPriority="51"/>
-    <w:lsdException w:name="Grid Table 7 Colorful Accent 4" w:uiPriority="52"/>
-    <w:lsdException w:name="Grid Table 1 Light Accent 5" w:uiPriority="46"/>
-    <w:lsdException w:name="Grid Table 2 Accent 5" w:uiPriority="47"/>
-    <w:lsdException w:name="Grid Table 3 Accent 5" w:uiPriority="48"/>
-    <w:lsdException w:name="Grid Table 4 Accent 5" w:uiPriority="49"/>
-    <w:lsdException w:name="Grid Table 5 Dark Accent 5" w:uiPriority="50"/>
-    <w:lsdException w:name="Grid Table 6 Colorful Accent 5" w:uiPriority="51"/>
-    <w:lsdException w:name="Grid Table 7 Colorful Accent 5" w:uiPriority="52"/>
-    <w:lsdException w:name="Grid Table 1 Light Accent 6" w:uiPriority="46"/>
-    <w:lsdException w:name="Grid Table 2 Accent 6" w:uiPriority="47"/>
-    <w:lsdException w:name="Grid Table 3 Accent 6" w:uiPriority="48"/>
-    <w:lsdException w:name="Grid Table 4 Accent 6" w:uiPriority="49"/>
-    <w:lsdException w:name="Grid Table 5 Dark Accent 6" w:uiPriority="50"/>
-    <w:lsdException w:name="Grid Table 6 Colorful Accent 6" w:uiPriority="51"/>
-    <w:lsdException w:name="Grid Table 7 Colorful Accent 6" w:uiPriority="52"/>
-    <w:lsdException w:name="List Table 1 Light" w:uiPriority="46"/>
-    <w:lsdException w:name="List Table 2" w:uiPriority="47"/>
-    <w:lsdException w:name="List Table 3" w:uiPriority="48"/>
-    <w:lsdException w:name="List Table 4" w:uiPriority="49"/>
-    <w:lsdException w:name="List Table 5 Dark" w:uiPriority="50"/>
-    <w:lsdException w:name="List Table 6 Colorful" w:uiPriority="51"/>
-    <w:lsdException w:name="List Table 7 Colorful" w:uiPriority="52"/>
-    <w:lsdException w:name="List Table 1 Light Accent 1" w:uiPriority="46"/>
-    <w:lsdException w:name="List Table 2 Accent 1" w:uiPriority="47"/>
-    <w:lsdException w:name="List Table 3 Accent 1" w:uiPriority="48"/>
-    <w:lsdException w:name="List Table 4 Accent 1" w:uiPriority="49"/>
-    <w:lsdException w:name="List Table 5 Dark Accent 1" w:uiPriority="50"/>
-    <w:lsdException w:name="List Table 6 Colorful Accent 1" w:uiPriority="51"/>
-    <w:lsdException w:name="List Table 7 Colorful Accent 1" w:uiPriority="52"/>
-    <w:lsdException w:name="List Table 1 Light Accent 2" w:uiPriority="46"/>
-    <w:lsdException w:name="List Table 2 Accent 2" w:uiPriority="47"/>
-    <w:lsdException w:name="List Table 3 Accent 2" w:uiPriority="48"/>
-    <w:lsdException w:name="List Table 4 Accent 2" w:uiPriority="49"/>
-    <w:lsdException w:name="List Table 5 Dark Accent 2" w:uiPriority="50"/>
-    <w:lsdException w:name="List Table 6 Colorful Accent 2" w:uiPriority="51"/>
-    <w:lsdException w:name="List Table 7 Colorful Accent 2" w:uiPriority="52"/>
-    <w:lsdException w:name="List Table 1 Light Accent 3" w:uiPriority="46"/>
-    <w:lsdException w:name="List Table 2 Accent 3" w:uiPriority="47"/>
-    <w:lsdException w:name="List Table 3 Accent 3" w:uiPriority="48"/>
-    <w:lsdException w:name="List Table 4 Accent 3" w:uiPriority="49"/>
-    <w:lsdException w:name="List Table 5 Dark Accent 3" w:uiPriority="50"/>
-    <w:lsdException w:name="List Table 6 Colorful Accent 3" w:uiPriority="51"/>
-    <w:lsdException w:name="List Table 7 Colorful Accent 3" w:uiPriority="52"/>
-    <w:lsdException w:name="List Table 1 Light Accent 4" w:uiPriority="46"/>
-    <w:lsdException w:name="List Table 2 Accent 4" w:uiPriority="47"/>
-    <w:lsdException w:name="List Table 3 Accent 4" w:uiPriority="48"/>
-    <w:lsdException w:name="List Table 4 Accent 4" w:uiPriority="49"/>
-    <w:lsdException w:name="List Table 5 Dark Accent 4" w:uiPriority="50"/>
-    <w:lsdException w:name="List Table 6 Colorful Accent 4" w:uiPriority="51"/>
-    <w:lsdException w:name="List Table 7 Colorful Accent 4" w:uiPriority="52"/>
-    <w:lsdException w:name="List Table 1 Light Accent 5" w:uiPriority="46"/>
-    <w:lsdException w:name="List Table 2 Accent 5" w:uiPriority="47"/>
-    <w:lsdException w:name="List Table 3 Accent 5" w:uiPriority="48"/>
-    <w:lsdException w:name="List Table 4 Accent 5" w:uiPriority="49"/>
-    <w:lsdException w:name="List Table 5 Dark Accent 5" w:uiPriority="50"/>
-    <w:lsdException w:name="List Table 6 Colorful Accent 5" w:uiPriority="51"/>
-    <w:lsdException w:name="List Table 7 Colorful Accent 5" w:uiPriority="52"/>
-    <w:lsdException w:name="List Table 1 Light Accent 6" w:uiPriority="46"/>
-    <w:lsdException w:name="List Table 2 Accent 6" w:uiPriority="47"/>
-    <w:lsdException w:name="List Table 3 Accent 6" w:uiPriority="48"/>
-    <w:lsdException w:name="List Table 4 Accent 6" w:uiPriority="49"/>
-    <w:lsdException w:name="List Table 5 Dark Accent 6" w:uiPriority="50"/>
-    <w:lsdException w:name="List Table 6 Colorful Accent 6" w:uiPriority="51"/>
-    <w:lsdException w:name="List Table 7 Colorful Accent 6" w:uiPriority="52"/>
-    <w:lsdException w:name="Mention" w:semiHidden="1" w:unhideWhenUsed="1"/>
-    <w:lsdException w:name="Smart Hyperlink" w:semiHidden="1" w:unhideWhenUsed="1"/>
-    <w:lsdException w:name="Hashtag" w:semiHidden="1" w:unhideWhenUsed="1"/>
-    <w:lsdException w:name="Unresolved Mention" w:semiHidden="1" w:unhideWhenUsed="1"/>
+  <w:latentStyles w:defLockedState="0" w:defUIPriority="99" w:defSemiHidden="1" w:defUnhideWhenUsed="1" w:defQFormat="0" w:count="267">
+    <w:lsdException w:name="Normal" w:semiHidden="0" w:uiPriority="0" w:unhideWhenUsed="0" w:qFormat="1"/>
+    <w:lsdException w:name="heading 1" w:semiHidden="0" w:uiPriority="9" w:unhideWhenUsed="0" w:qFormat="1"/>
+    <w:lsdException w:name="heading 2" w:uiPriority="9" w:qFormat="1"/>
+    <w:lsdException w:name="heading 3" w:uiPriority="9" w:qFormat="1"/>
+    <w:lsdException w:name="heading 4" w:uiPriority="9" w:qFormat="1"/>
+    <w:lsdException w:name="heading 5" w:uiPriority="9" w:qFormat="1"/>
+    <w:lsdException w:name="heading 6" w:uiPriority="9" w:qFormat="1"/>
+    <w:lsdException w:name="heading 7" w:uiPriority="9" w:qFormat="1"/>
+    <w:lsdException w:name="heading 8" w:uiPriority="9" w:qFormat="1"/>
+    <w:lsdException w:name="heading 9" w:uiPriority="9" w:qFormat="1"/>
+    <w:lsdException w:name="toc 1" w:uiPriority="39"/>
+    <w:lsdException w:name="toc 2" w:uiPriority="39"/>
+    <w:lsdException w:name="toc 3" w:uiPriority="39"/>
+    <w:lsdException w:name="toc 4" w:uiPriority="39"/>
+    <w:lsdException w:name="toc 5" w:uiPriority="39"/>
+    <w:lsdException w:name="toc 6" w:uiPriority="39"/>
+    <w:lsdException w:name="toc 7" w:uiPriority="39"/>
+    <w:lsdException w:name="toc 8" w:uiPriority="39"/>
+    <w:lsdException w:name="toc 9" w:uiPriority="39"/>
+    <w:lsdException w:name="caption" w:uiPriority="35" w:qFormat="1"/>
+    <w:lsdException w:name="Title" w:semiHidden="0" w:uiPriority="10" w:unhideWhenUsed="0" w:qFormat="1"/>
+    <w:lsdException w:name="Default Paragraph Font" w:uiPriority="1"/>
+    <w:lsdException w:name="Subtitle" w:semiHidden="0" w:uiPriority="11" w:unhideWhenUsed="0" w:qFormat="1"/>
+    <w:lsdException w:name="Strong" w:semiHidden="0" w:uiPriority="22" w:unhideWhenUsed="0" w:qFormat="1"/>
+    <w:lsdException w:name="Emphasis" w:semiHidden="0" w:uiPriority="20" w:unhideWhenUsed="0" w:qFormat="1"/>
+    <w:lsdException w:name="Table Grid" w:semiHidden="0" w:uiPriority="39" w:unhideWhenUsed="0"/>
+    <w:lsdException w:name="Placeholder Text" w:unhideWhenUsed="0"/>
+    <w:lsdException w:name="No Spacing" w:semiHidden="0" w:uiPriority="1" w:unhideWhenUsed="0" w:qFormat="1"/>
+    <w:lsdException w:name="Light Shading" w:semiHidden="0" w:uiPriority="60" w:unhideWhenUsed="0"/>
+    <w:lsdException w:name="Light List" w:semiHidden="0" w:uiPriority="61" w:unhideWhenUsed="0"/>
+    <w:lsdException w:name="Light Grid" w:semiHidden="0" w:uiPriority="62" w:unhideWhenUsed="0"/>
+    <w:lsdException w:name="Medium Shading 1" w:semiHidden="0" w:uiPriority="63" w:unhideWhenUsed="0"/>
+    <w:lsdException w:name="Medium Shading 2" w:semiHidden="0" w:uiPriority="64" w:unhideWhenUsed="0"/>
+    <w:lsdException w:name="Medium List 1" w:semiHidden="0" w:uiPriority="65" w:unhideWhenUsed="0"/>
+    <w:lsdException w:name="Medium List 2" w:semiHidden="0" w:uiPriority="66" w:unhideWhenUsed="0"/>
+    <w:lsdException w:name="Medium Grid 1" w:semiHidden="0" w:uiPriority="67" w:unhideWhenUsed="0"/>
+    <w:lsdException w:name="Medium Grid 2" w:semiHidden="0" w:uiPriority="68" w:unhideWhenUsed="0"/>
+    <w:lsdException w:name="Medium Grid 3" w:semiHidden="0" w:uiPriority="69" w:unhideWhenUsed="0"/>
+    <w:lsdException w:name="Dark List" w:semiHidden="0" w:uiPriority="70" w:unhideWhenUsed="0"/>
+    <w:lsdException w:name="Colorful Shading" w:semiHidden="0" w:uiPriority="71" w:unhideWhenUsed="0"/>
+    <w:lsdException w:name="Colorful List" w:semiHidden="0" w:uiPriority="72" w:unhideWhenUsed="0"/>
+    <w:lsdException w:name="Colorful Grid" w:semiHidden="0" w:uiPriority="73" w:unhideWhenUsed="0"/>
+    <w:lsdException w:name="Light Shading Accent 1" w:semiHidden="0" w:uiPriority="60" w:unhideWhenUsed="0"/>
+    <w:lsdException w:name="Light List Accent 1" w:semiHidden="0" w:uiPriority="61" w:unhideWhenUsed="0"/>
+    <w:lsdException w:name="Light Grid Accent 1" w:semiHidden="0" w:uiPriority="62" w:unhideWhenUsed="0"/>
+    <w:lsdException w:name="Medium Shading 1 Accent 1" w:semiHidden="0" w:uiPriority="63" w:unhideWhenUsed="0"/>
+    <w:lsdException w:name="Medium Shading 2 Accent 1" w:semiHidden="0" w:uiPriority="64" w:unhideWhenUsed="0"/>
+    <w:lsdException w:name="Medium List 1 Accent 1" w:semiHidden="0" w:uiPriority="65" w:unhideWhenUsed="0"/>
+    <w:lsdException w:name="Revision" w:unhideWhenUsed="0"/>
+    <w:lsdException w:name="List Paragraph" w:semiHidden="0" w:uiPriority="34" w:unhideWhenUsed="0" w:qFormat="1"/>
+    <w:lsdException w:name="Quote" w:semiHidden="0" w:uiPriority="29" w:unhideWhenUsed="0" w:qFormat="1"/>
+    <w:lsdException w:name="Intense Quote" w:semiHidden="0" w:uiPriority="30" w:unhideWhenUsed="0" w:qFormat="1"/>
+    <w:lsdException w:name="Medium List 2 Accent 1" w:semiHidden="0" w:uiPriority="66" w:unhideWhenUsed="0"/>
+    <w:lsdException w:name="Medium Grid 1 Accent 1" w:semiHidden="0" w:uiPriority="67" w:unhideWhenUsed="0"/>
+    <w:lsdException w:name="Medium Grid 2 Accent 1" w:semiHidden="0" w:uiPriority="68" w:unhideWhenUsed="0"/>
+    <w:lsdException w:name="Medium Grid 3 Accent 1" w:semiHidden="0" w:uiPriority="69" w:unhideWhenUsed="0"/>
+    <w:lsdException w:name="Dark List Accent 1" w:semiHidden="0" w:uiPriority="70" w:unhideWhenUsed="0"/>
+    <w:lsdException w:name="Colorful Shading Accent 1" w:semiHidden="0" w:uiPriority="71" w:unhideWhenUsed="0"/>
+    <w:lsdException w:name="Colorful List Accent 1" w:semiHidden="0" w:uiPriority="72" w:unhideWhenUsed="0"/>
+    <w:lsdException w:name="Colorful Grid Accent 1" w:semiHidden="0" w:uiPriority="73" w:unhideWhenUsed="0"/>
+    <w:lsdException w:name="Light Shading Accent 2" w:semiHidden="0" w:uiPriority="60" w:unhideWhenUsed="0"/>
+    <w:lsdException w:name="Light List Accent 2" w:semiHidden="0" w:uiPriority="61" w:unhideWhenUsed="0"/>
+    <w:lsdException w:name="Light Grid Accent 2" w:semiHidden="0" w:uiPriority="62" w:unhideWhenUsed="0"/>
+    <w:lsdException w:name="Medium Shading 1 Accent 2" w:semiHidden="0" w:uiPriority="63" w:unhideWhenUsed="0"/>
+    <w:lsdException w:name="Medium Shading 2 Accent 2" w:semiHidden="0" w:uiPriority="64" w:unhideWhenUsed="0"/>
+    <w:lsdException w:name="Medium List 1 Accent 2" w:semiHidden="0" w:uiPriority="65" w:unhideWhenUsed="0"/>
+    <w:lsdException w:name="Medium List 2 Accent 2" w:semiHidden="0" w:uiPriority="66" w:unhideWhenUsed="0"/>
+    <w:lsdException w:name="Medium Grid 1 Accent 2" w:semiHidden="0" w:uiPriority="67" w:unhideWhenUsed="0"/>
+    <w:lsdException w:name="Medium Grid 2 Accent 2" w:semiHidden="0" w:uiPriority="68" w:unhideWhenUsed="0"/>
+    <w:lsdException w:name="Medium Grid 3 Accent 2" w:semiHidden="0" w:uiPriority="69" w:unhideWhenUsed="0"/>
+    <w:lsdException w:name="Dark List Accent 2" w:semiHidden="0" w:uiPriority="70" w:unhideWhenUsed="0"/>
+    <w:lsdException w:name="Colorful Shading Accent 2" w:semiHidden="0" w:uiPriority="71" w:unhideWhenUsed="0"/>
+    <w:lsdException w:name="Colorful List Accent 2" w:semiHidden="0" w:uiPriority="72" w:unhideWhenUsed="0"/>
+    <w:lsdException w:name="Colorful Grid Accent 2" w:semiHidden="0" w:uiPriority="73" w:unhideWhenUsed="0"/>
+    <w:lsdException w:name="Light Shading Accent 3" w:semiHidden="0" w:uiPriority="60" w:unhideWhenUsed="0"/>
+    <w:lsdException w:name="Light List Accent 3" w:semiHidden="0" w:uiPriority="61" w:unhideWhenUsed="0"/>
+    <w:lsdException w:name="Light Grid Accent 3" w:semiHidden="0" w:uiPriority="62" w:unhideWhenUsed="0"/>
+    <w:lsdException w:name="Medium Shading 1 Accent 3" w:semiHidden="0" w:uiPriority="63" w:unhideWhenUsed="0"/>
+    <w:lsdException w:name="Medium Shading 2 Accent 3" w:semiHidden="0" w:uiPriority="64" w:unhideWhenUsed="0"/>
+    <w:lsdException w:name="Medium List 1 Accent 3" w:semiHidden="0" w:uiPriority="65" w:unhideWhenUsed="0"/>
+    <w:lsdException w:name="Medium List 2 Accent 3" w:semiHidden="0" w:uiPriority="66" w:unhideWhenUsed="0"/>
+    <w:lsdException w:name="Medium Grid 1 Accent 3" w:semiHidden="0" w:uiPriority="67" w:unhideWhenUsed="0"/>
+    <w:lsdException w:name="Medium Grid 2 Accent 3" w:semiHidden="0" w:uiPriority="68" w:unhideWhenUsed="0"/>
+    <w:lsdException w:name="Medium Grid 3 Accent 3" w:semiHidden="0" w:uiPriority="69" w:unhideWhenUsed="0"/>
+    <w:lsdException w:name="Dark List Accent 3" w:semiHidden="0" w:uiPriority="70" w:unhideWhenUsed="0"/>
+    <w:lsdException w:name="Colorful Shading Accent 3" w:semiHidden="0" w:uiPriority="71" w:unhideWhenUsed="0"/>
+    <w:lsdException w:name="Colorful List Accent 3" w:semiHidden="0" w:uiPriority="72" w:unhideWhenUsed="0"/>
+    <w:lsdException w:name="Colorful Grid Accent 3" w:semiHidden="0" w:uiPriority="73" w:unhideWhenUsed="0"/>
+    <w:lsdException w:name="Light Shading Accent 4" w:semiHidden="0" w:uiPriority="60" w:unhideWhenUsed="0"/>
+    <w:lsdException w:name="Light List Accent 4" w:semiHidden="0" w:uiPriority="61" w:unhideWhenUsed="0"/>
+    <w:lsdException w:name="Light Grid Accent 4" w:semiHidden="0" w:uiPriority="62" w:unhideWhenUsed="0"/>
+    <w:lsdException w:name="Medium Shading 1 Accent 4" w:semiHidden="0" w:uiPriority="63" w:unhideWhenUsed="0"/>
+    <w:lsdException w:name="Medium Shading 2 Accent 4" w:semiHidden="0" w:uiPriority="64" w:unhideWhenUsed="0"/>
+    <w:lsdException w:name="Medium List 1 Accent 4" w:semiHidden="0" w:uiPriority="65" w:unhideWhenUsed="0"/>
+    <w:lsdException w:name="Medium List 2 Accent 4" w:semiHidden="0" w:uiPriority="66" w:unhideWhenUsed="0"/>
+    <w:lsdException w:name="Medium Grid 1 Accent 4" w:semiHidden="0" w:uiPriority="67" w:unhideWhenUsed="0"/>
+    <w:lsdException w:name="Medium Grid 2 Accent 4" w:semiHidden="0" w:uiPriority="68" w:unhideWhenUsed="0"/>
+    <w:lsdException w:name="Medium Grid 3 Accent 4" w:semiHidden="0" w:uiPriority="69" w:unhideWhenUsed="0"/>
+    <w:lsdException w:name="Dark List Accent 4" w:semiHidden="0" w:uiPriority="70" w:unhideWhenUsed="0"/>
+    <w:lsdException w:name="Colorful Shading Accent 4" w:semiHidden="0" w:uiPriority="71" w:unhideWhenUsed="0"/>
+    <w:lsdException w:name="Colorful List Accent 4" w:semiHidden="0" w:uiPriority="72" w:unhideWhenUsed="0"/>
+    <w:lsdException w:name="Colorful Grid Accent 4" w:semiHidden="0" w:uiPriority="73" w:unhideWhenUsed="0"/>
+    <w:lsdException w:name="Light Shading Accent 5" w:semiHidden="0" w:uiPriority="60" w:unhideWhenUsed="0"/>
+    <w:lsdException w:name="Light List Accent 5" w:semiHidden="0" w:uiPriority="61" w:unhideWhenUsed="0"/>
+    <w:lsdException w:name="Light Grid Accent 5" w:semiHidden="0" w:uiPriority="62" w:unhideWhenUsed="0"/>
+    <w:lsdException w:name="Medium Shading 1 Accent 5" w:semiHidden="0" w:uiPriority="63" w:unhideWhenUsed="0"/>
+    <w:lsdException w:name="Medium Shading 2 Accent 5" w:semiHidden="0" w:uiPriority="64" w:unhideWhenUsed="0"/>
+    <w:lsdException w:name="Medium List 1 Accent 5" w:semiHidden="0" w:uiPriority="65" w:unhideWhenUsed="0"/>
+    <w:lsdException w:name="Medium List 2 Accent 5" w:semiHidden="0" w:uiPriority="66" w:unhideWhenUsed="0"/>
+    <w:lsdException w:name="Medium Grid 1 Accent 5" w:semiHidden="0" w:uiPriority="67" w:unhideWhenUsed="0"/>
+    <w:lsdException w:name="Medium Grid 2 Accent 5" w:semiHidden="0" w:uiPriority="68" w:unhideWhenUsed="0"/>
+    <w:lsdException w:name="Medium Grid 3 Accent 5" w:semiHidden="0" w:uiPriority="69" w:unhideWhenUsed="0"/>
+    <w:lsdException w:name="Dark List Accent 5" w:semiHidden="0" w:uiPriority="70" w:unhideWhenUsed="0"/>
+    <w:lsdException w:name="Colorful Shading Accent 5" w:semiHidden="0" w:uiPriority="71" w:unhideWhenUsed="0"/>
+    <w:lsdException w:name="Colorful List Accent 5" w:semiHidden="0" w:uiPriority="72" w:unhideWhenUsed="0"/>
+    <w:lsdException w:name="Colorful Grid Accent 5" w:semiHidden="0" w:uiPriority="73" w:unhideWhenUsed="0"/>
+    <w:lsdException w:name="Light Shading Accent 6" w:semiHidden="0" w:uiPriority="60" w:unhideWhenUsed="0"/>
+    <w:lsdException w:name="Light List Accent 6" w:semiHidden="0" w:uiPriority="61" w:unhideWhenUsed="0"/>
+    <w:lsdException w:name="Light Grid Accent 6" w:semiHidden="0" w:uiPriority="62" w:unhideWhenUsed="0"/>
+    <w:lsdException w:name="Medium Shading 1 Accent 6" w:semiHidden="0" w:uiPriority="63" w:unhideWhenUsed="0"/>
+    <w:lsdException w:name="Medium Shading 2 Accent 6" w:semiHidden="0" w:uiPriority="64" w:unhideWhenUsed="0"/>
+    <w:lsdException w:name="Medium List 1 Accent 6" w:semiHidden="0" w:uiPriority="65" w:unhideWhenUsed="0"/>
+    <w:lsdException w:name="Medium List 2 Accent 6" w:semiHidden="0" w:uiPriority="66" w:unhideWhenUsed="0"/>
+    <w:lsdException w:name="Medium Grid 1 Accent 6" w:semiHidden="0" w:uiPriority="67" w:unhideWhenUsed="0"/>
+    <w:lsdException w:name="Medium Grid 2 Accent 6" w:semiHidden="0" w:uiPriority="68" w:unhideWhenUsed="0"/>
+    <w:lsdException w:name="Medium Grid 3 Accent 6" w:semiHidden="0" w:uiPriority="69" w:unhideWhenUsed="0"/>
+    <w:lsdException w:name="Dark List Accent 6" w:semiHidden="0" w:uiPriority="70" w:unhideWhenUsed="0"/>
+    <w:lsdException w:name="Colorful Shading Accent 6" w:semiHidden="0" w:uiPriority="71" w:unhideWhenUsed="0"/>
+    <w:lsdException w:name="Colorful List Accent 6" w:semiHidden="0" w:uiPriority="72" w:unhideWhenUsed="0"/>
+    <w:lsdException w:name="Colorful Grid Accent 6" w:semiHidden="0" w:uiPriority="73" w:unhideWhenUsed="0"/>
+    <w:lsdException w:name="Subtle Emphasis" w:semiHidden="0" w:uiPriority="19" w:unhideWhenUsed="0" w:qFormat="1"/>
+    <w:lsdException w:name="Intense Emphasis" w:semiHidden="0" w:uiPriority="21" w:unhideWhenUsed="0" w:qFormat="1"/>
+    <w:lsdException w:name="Subtle Reference" w:semiHidden="0" w:uiPriority="31" w:unhideWhenUsed="0" w:qFormat="1"/>
+    <w:lsdException w:name="Intense Reference" w:semiHidden="0" w:uiPriority="32" w:unhideWhenUsed="0" w:qFormat="1"/>
+    <w:lsdException w:name="Book Title" w:semiHidden="0" w:uiPriority="33" w:unhideWhenUsed="0" w:qFormat="1"/>
+    <w:lsdException w:name="Bibliography" w:uiPriority="37"/>
+    <w:lsdException w:name="TOC Heading" w:uiPriority="39" w:qFormat="1"/>
   </w:latentStyles>
   <w:style w:type="paragraph" w:default="1" w:styleId="Normal">
     <w:name w:val="Normal"/>
     <w:qFormat/>
     <w:rsid w:val="00D20B5D"/>
   </w:style>
-  <w:style w:type="character" w:default="1" w:styleId="VarsaylanParagrafYazTipi">
+  <w:style w:type="character" w:default="1" w:styleId="DefaultParagraphFont">
     <w:name w:val="Default Paragraph Font"/>
     <w:uiPriority w:val="1"/>
     <w:semiHidden/>
     <w:unhideWhenUsed/>
   </w:style>
-  <w:style w:type="table" w:default="1" w:styleId="NormalTablo">
+  <w:style w:type="table" w:default="1" w:styleId="TableNormal">
     <w:name w:val="Normal Table"/>
     <w:uiPriority w:val="99"/>
     <w:semiHidden/>
@@ -5485,7 +5402,7 @@
       </w:tblCellMar>
     </w:tblPr>
   </w:style>
-  <w:style w:type="numbering" w:default="1" w:styleId="ListeYok">
+  <w:style w:type="numbering" w:default="1" w:styleId="NoList">
     <w:name w:val="No List"/>
     <w:uiPriority w:val="99"/>
     <w:semiHidden/>
@@ -5507,7 +5424,7 @@
       <w:lang w:eastAsia="en-GB"/>
     </w:rPr>
   </w:style>
-  <w:style w:type="paragraph" w:styleId="ListeParagraf">
+  <w:style w:type="paragraph" w:styleId="ListParagraph">
     <w:name w:val="List Paragraph"/>
     <w:basedOn w:val="Normal"/>
     <w:uiPriority w:val="34"/>
@@ -5518,9 +5435,9 @@
       <w:contextualSpacing/>
     </w:pPr>
   </w:style>
-  <w:style w:type="character" w:styleId="YerTutucuMetni">
+  <w:style w:type="character" w:styleId="PlaceholderText">
     <w:name w:val="Placeholder Text"/>
-    <w:basedOn w:val="VarsaylanParagrafYazTipi"/>
+    <w:basedOn w:val="DefaultParagraphFont"/>
     <w:uiPriority w:val="99"/>
     <w:semiHidden/>
     <w:rsid w:val="00D20B5D"/>
@@ -5528,10 +5445,10 @@
       <w:color w:val="808080"/>
     </w:rPr>
   </w:style>
-  <w:style w:type="paragraph" w:styleId="BalonMetni">
+  <w:style w:type="paragraph" w:styleId="BalloonText">
     <w:name w:val="Balloon Text"/>
     <w:basedOn w:val="Normal"/>
-    <w:link w:val="BalonMetniChar"/>
+    <w:link w:val="BalloonTextChar"/>
     <w:uiPriority w:val="99"/>
     <w:semiHidden/>
     <w:unhideWhenUsed/>
@@ -5545,10 +5462,10 @@
       <w:szCs w:val="16"/>
     </w:rPr>
   </w:style>
-  <w:style w:type="character" w:customStyle="1" w:styleId="BalonMetniChar">
-    <w:name w:val="Balon Metni Char"/>
-    <w:basedOn w:val="VarsaylanParagrafYazTipi"/>
-    <w:link w:val="BalonMetni"/>
+  <w:style w:type="character" w:customStyle="1" w:styleId="BalloonTextChar">
+    <w:name w:val="Balloon Text Char"/>
+    <w:basedOn w:val="DefaultParagraphFont"/>
+    <w:link w:val="BalloonText"/>
     <w:uiPriority w:val="99"/>
     <w:semiHidden/>
     <w:rsid w:val="00F04A5D"/>
@@ -5558,7 +5475,284 @@
       <w:szCs w:val="16"/>
     </w:rPr>
   </w:style>
-  <w:style w:type="paragraph" w:styleId="ResimYazs">
+  <w:style w:type="paragraph" w:styleId="Caption">
+    <w:name w:val="caption"/>
+    <w:basedOn w:val="Normal"/>
+    <w:next w:val="Normal"/>
+    <w:uiPriority w:val="35"/>
+    <w:unhideWhenUsed/>
+    <w:qFormat/>
+    <w:rsid w:val="00594525"/>
+    <w:pPr>
+      <w:spacing w:after="200" w:line="240" w:lineRule="auto"/>
+    </w:pPr>
+    <w:rPr>
+      <w:i/>
+      <w:iCs/>
+      <w:color w:val="44546A" w:themeColor="text2"/>
+      <w:sz w:val="18"/>
+      <w:szCs w:val="18"/>
+    </w:rPr>
+  </w:style>
+</w:styles>
+</file>
+
+<file path=word/stylesWithEffects.xml><?xml version="1.0" encoding="utf-8"?>
+<w:styles xmlns:wpc="http://schemas.microsoft.com/office/word/2010/wordprocessingCanvas" xmlns:mc="http://schemas.openxmlformats.org/markup-compatibility/2006" xmlns:o="urn:schemas-microsoft-com:office:office" xmlns:r="http://schemas.openxmlformats.org/officeDocument/2006/relationships" xmlns:m="http://schemas.openxmlformats.org/officeDocument/2006/math" xmlns:v="urn:schemas-microsoft-com:vml" xmlns:wp14="http://schemas.microsoft.com/office/word/2010/wordprocessingDrawing" xmlns:wp="http://schemas.openxmlformats.org/drawingml/2006/wordprocessingDrawing" xmlns:w10="urn:schemas-microsoft-com:office:word" xmlns:w="http://schemas.openxmlformats.org/wordprocessingml/2006/main" xmlns:w14="http://schemas.microsoft.com/office/word/2010/wordml" xmlns:wpg="http://schemas.microsoft.com/office/word/2010/wordprocessingGroup" xmlns:wpi="http://schemas.microsoft.com/office/word/2010/wordprocessingInk" xmlns:wne="http://schemas.microsoft.com/office/word/2006/wordml" xmlns:wps="http://schemas.microsoft.com/office/word/2010/wordprocessingShape" mc:Ignorable="w14 wp14">
+  <w:docDefaults>
+    <w:rPrDefault>
+      <w:rPr>
+        <w:rFonts w:asciiTheme="minorHAnsi" w:eastAsiaTheme="minorHAnsi" w:hAnsiTheme="minorHAnsi" w:cstheme="minorBidi"/>
+        <w:sz w:val="22"/>
+        <w:szCs w:val="22"/>
+        <w:lang w:val="en-GB" w:eastAsia="en-US" w:bidi="ar-SA"/>
+      </w:rPr>
+    </w:rPrDefault>
+    <w:pPrDefault>
+      <w:pPr>
+        <w:spacing w:after="160" w:line="259" w:lineRule="auto"/>
+      </w:pPr>
+    </w:pPrDefault>
+  </w:docDefaults>
+  <w:latentStyles w:defLockedState="0" w:defUIPriority="99" w:defSemiHidden="1" w:defUnhideWhenUsed="1" w:defQFormat="0" w:count="267">
+    <w:lsdException w:name="Normal" w:semiHidden="0" w:uiPriority="0" w:unhideWhenUsed="0" w:qFormat="1"/>
+    <w:lsdException w:name="heading 1" w:semiHidden="0" w:uiPriority="9" w:unhideWhenUsed="0" w:qFormat="1"/>
+    <w:lsdException w:name="heading 2" w:uiPriority="9" w:qFormat="1"/>
+    <w:lsdException w:name="heading 3" w:uiPriority="9" w:qFormat="1"/>
+    <w:lsdException w:name="heading 4" w:uiPriority="9" w:qFormat="1"/>
+    <w:lsdException w:name="heading 5" w:uiPriority="9" w:qFormat="1"/>
+    <w:lsdException w:name="heading 6" w:uiPriority="9" w:qFormat="1"/>
+    <w:lsdException w:name="heading 7" w:uiPriority="9" w:qFormat="1"/>
+    <w:lsdException w:name="heading 8" w:uiPriority="9" w:qFormat="1"/>
+    <w:lsdException w:name="heading 9" w:uiPriority="9" w:qFormat="1"/>
+    <w:lsdException w:name="toc 1" w:uiPriority="39"/>
+    <w:lsdException w:name="toc 2" w:uiPriority="39"/>
+    <w:lsdException w:name="toc 3" w:uiPriority="39"/>
+    <w:lsdException w:name="toc 4" w:uiPriority="39"/>
+    <w:lsdException w:name="toc 5" w:uiPriority="39"/>
+    <w:lsdException w:name="toc 6" w:uiPriority="39"/>
+    <w:lsdException w:name="toc 7" w:uiPriority="39"/>
+    <w:lsdException w:name="toc 8" w:uiPriority="39"/>
+    <w:lsdException w:name="toc 9" w:uiPriority="39"/>
+    <w:lsdException w:name="caption" w:uiPriority="35" w:qFormat="1"/>
+    <w:lsdException w:name="Title" w:semiHidden="0" w:uiPriority="10" w:unhideWhenUsed="0" w:qFormat="1"/>
+    <w:lsdException w:name="Default Paragraph Font" w:uiPriority="1"/>
+    <w:lsdException w:name="Subtitle" w:semiHidden="0" w:uiPriority="11" w:unhideWhenUsed="0" w:qFormat="1"/>
+    <w:lsdException w:name="Strong" w:semiHidden="0" w:uiPriority="22" w:unhideWhenUsed="0" w:qFormat="1"/>
+    <w:lsdException w:name="Emphasis" w:semiHidden="0" w:uiPriority="20" w:unhideWhenUsed="0" w:qFormat="1"/>
+    <w:lsdException w:name="Table Grid" w:semiHidden="0" w:uiPriority="39" w:unhideWhenUsed="0"/>
+    <w:lsdException w:name="Placeholder Text" w:unhideWhenUsed="0"/>
+    <w:lsdException w:name="No Spacing" w:semiHidden="0" w:uiPriority="1" w:unhideWhenUsed="0" w:qFormat="1"/>
+    <w:lsdException w:name="Light Shading" w:semiHidden="0" w:uiPriority="60" w:unhideWhenUsed="0"/>
+    <w:lsdException w:name="Light List" w:semiHidden="0" w:uiPriority="61" w:unhideWhenUsed="0"/>
+    <w:lsdException w:name="Light Grid" w:semiHidden="0" w:uiPriority="62" w:unhideWhenUsed="0"/>
+    <w:lsdException w:name="Medium Shading 1" w:semiHidden="0" w:uiPriority="63" w:unhideWhenUsed="0"/>
+    <w:lsdException w:name="Medium Shading 2" w:semiHidden="0" w:uiPriority="64" w:unhideWhenUsed="0"/>
+    <w:lsdException w:name="Medium List 1" w:semiHidden="0" w:uiPriority="65" w:unhideWhenUsed="0"/>
+    <w:lsdException w:name="Medium List 2" w:semiHidden="0" w:uiPriority="66" w:unhideWhenUsed="0"/>
+    <w:lsdException w:name="Medium Grid 1" w:semiHidden="0" w:uiPriority="67" w:unhideWhenUsed="0"/>
+    <w:lsdException w:name="Medium Grid 2" w:semiHidden="0" w:uiPriority="68" w:unhideWhenUsed="0"/>
+    <w:lsdException w:name="Medium Grid 3" w:semiHidden="0" w:uiPriority="69" w:unhideWhenUsed="0"/>
+    <w:lsdException w:name="Dark List" w:semiHidden="0" w:uiPriority="70" w:unhideWhenUsed="0"/>
+    <w:lsdException w:name="Colorful Shading" w:semiHidden="0" w:uiPriority="71" w:unhideWhenUsed="0"/>
+    <w:lsdException w:name="Colorful List" w:semiHidden="0" w:uiPriority="72" w:unhideWhenUsed="0"/>
+    <w:lsdException w:name="Colorful Grid" w:semiHidden="0" w:uiPriority="73" w:unhideWhenUsed="0"/>
+    <w:lsdException w:name="Light Shading Accent 1" w:semiHidden="0" w:uiPriority="60" w:unhideWhenUsed="0"/>
+    <w:lsdException w:name="Light List Accent 1" w:semiHidden="0" w:uiPriority="61" w:unhideWhenUsed="0"/>
+    <w:lsdException w:name="Light Grid Accent 1" w:semiHidden="0" w:uiPriority="62" w:unhideWhenUsed="0"/>
+    <w:lsdException w:name="Medium Shading 1 Accent 1" w:semiHidden="0" w:uiPriority="63" w:unhideWhenUsed="0"/>
+    <w:lsdException w:name="Medium Shading 2 Accent 1" w:semiHidden="0" w:uiPriority="64" w:unhideWhenUsed="0"/>
+    <w:lsdException w:name="Medium List 1 Accent 1" w:semiHidden="0" w:uiPriority="65" w:unhideWhenUsed="0"/>
+    <w:lsdException w:name="Revision" w:unhideWhenUsed="0"/>
+    <w:lsdException w:name="List Paragraph" w:semiHidden="0" w:uiPriority="34" w:unhideWhenUsed="0" w:qFormat="1"/>
+    <w:lsdException w:name="Quote" w:semiHidden="0" w:uiPriority="29" w:unhideWhenUsed="0" w:qFormat="1"/>
+    <w:lsdException w:name="Intense Quote" w:semiHidden="0" w:uiPriority="30" w:unhideWhenUsed="0" w:qFormat="1"/>
+    <w:lsdException w:name="Medium List 2 Accent 1" w:semiHidden="0" w:uiPriority="66" w:unhideWhenUsed="0"/>
+    <w:lsdException w:name="Medium Grid 1 Accent 1" w:semiHidden="0" w:uiPriority="67" w:unhideWhenUsed="0"/>
+    <w:lsdException w:name="Medium Grid 2 Accent 1" w:semiHidden="0" w:uiPriority="68" w:unhideWhenUsed="0"/>
+    <w:lsdException w:name="Medium Grid 3 Accent 1" w:semiHidden="0" w:uiPriority="69" w:unhideWhenUsed="0"/>
+    <w:lsdException w:name="Dark List Accent 1" w:semiHidden="0" w:uiPriority="70" w:unhideWhenUsed="0"/>
+    <w:lsdException w:name="Colorful Shading Accent 1" w:semiHidden="0" w:uiPriority="71" w:unhideWhenUsed="0"/>
+    <w:lsdException w:name="Colorful List Accent 1" w:semiHidden="0" w:uiPriority="72" w:unhideWhenUsed="0"/>
+    <w:lsdException w:name="Colorful Grid Accent 1" w:semiHidden="0" w:uiPriority="73" w:unhideWhenUsed="0"/>
+    <w:lsdException w:name="Light Shading Accent 2" w:semiHidden="0" w:uiPriority="60" w:unhideWhenUsed="0"/>
+    <w:lsdException w:name="Light List Accent 2" w:semiHidden="0" w:uiPriority="61" w:unhideWhenUsed="0"/>
+    <w:lsdException w:name="Light Grid Accent 2" w:semiHidden="0" w:uiPriority="62" w:unhideWhenUsed="0"/>
+    <w:lsdException w:name="Medium Shading 1 Accent 2" w:semiHidden="0" w:uiPriority="63" w:unhideWhenUsed="0"/>
+    <w:lsdException w:name="Medium Shading 2 Accent 2" w:semiHidden="0" w:uiPriority="64" w:unhideWhenUsed="0"/>
+    <w:lsdException w:name="Medium List 1 Accent 2" w:semiHidden="0" w:uiPriority="65" w:unhideWhenUsed="0"/>
+    <w:lsdException w:name="Medium List 2 Accent 2" w:semiHidden="0" w:uiPriority="66" w:unhideWhenUsed="0"/>
+    <w:lsdException w:name="Medium Grid 1 Accent 2" w:semiHidden="0" w:uiPriority="67" w:unhideWhenUsed="0"/>
+    <w:lsdException w:name="Medium Grid 2 Accent 2" w:semiHidden="0" w:uiPriority="68" w:unhideWhenUsed="0"/>
+    <w:lsdException w:name="Medium Grid 3 Accent 2" w:semiHidden="0" w:uiPriority="69" w:unhideWhenUsed="0"/>
+    <w:lsdException w:name="Dark List Accent 2" w:semiHidden="0" w:uiPriority="70" w:unhideWhenUsed="0"/>
+    <w:lsdException w:name="Colorful Shading Accent 2" w:semiHidden="0" w:uiPriority="71" w:unhideWhenUsed="0"/>
+    <w:lsdException w:name="Colorful List Accent 2" w:semiHidden="0" w:uiPriority="72" w:unhideWhenUsed="0"/>
+    <w:lsdException w:name="Colorful Grid Accent 2" w:semiHidden="0" w:uiPriority="73" w:unhideWhenUsed="0"/>
+    <w:lsdException w:name="Light Shading Accent 3" w:semiHidden="0" w:uiPriority="60" w:unhideWhenUsed="0"/>
+    <w:lsdException w:name="Light List Accent 3" w:semiHidden="0" w:uiPriority="61" w:unhideWhenUsed="0"/>
+    <w:lsdException w:name="Light Grid Accent 3" w:semiHidden="0" w:uiPriority="62" w:unhideWhenUsed="0"/>
+    <w:lsdException w:name="Medium Shading 1 Accent 3" w:semiHidden="0" w:uiPriority="63" w:unhideWhenUsed="0"/>
+    <w:lsdException w:name="Medium Shading 2 Accent 3" w:semiHidden="0" w:uiPriority="64" w:unhideWhenUsed="0"/>
+    <w:lsdException w:name="Medium List 1 Accent 3" w:semiHidden="0" w:uiPriority="65" w:unhideWhenUsed="0"/>
+    <w:lsdException w:name="Medium List 2 Accent 3" w:semiHidden="0" w:uiPriority="66" w:unhideWhenUsed="0"/>
+    <w:lsdException w:name="Medium Grid 1 Accent 3" w:semiHidden="0" w:uiPriority="67" w:unhideWhenUsed="0"/>
+    <w:lsdException w:name="Medium Grid 2 Accent 3" w:semiHidden="0" w:uiPriority="68" w:unhideWhenUsed="0"/>
+    <w:lsdException w:name="Medium Grid 3 Accent 3" w:semiHidden="0" w:uiPriority="69" w:unhideWhenUsed="0"/>
+    <w:lsdException w:name="Dark List Accent 3" w:semiHidden="0" w:uiPriority="70" w:unhideWhenUsed="0"/>
+    <w:lsdException w:name="Colorful Shading Accent 3" w:semiHidden="0" w:uiPriority="71" w:unhideWhenUsed="0"/>
+    <w:lsdException w:name="Colorful List Accent 3" w:semiHidden="0" w:uiPriority="72" w:unhideWhenUsed="0"/>
+    <w:lsdException w:name="Colorful Grid Accent 3" w:semiHidden="0" w:uiPriority="73" w:unhideWhenUsed="0"/>
+    <w:lsdException w:name="Light Shading Accent 4" w:semiHidden="0" w:uiPriority="60" w:unhideWhenUsed="0"/>
+    <w:lsdException w:name="Light List Accent 4" w:semiHidden="0" w:uiPriority="61" w:unhideWhenUsed="0"/>
+    <w:lsdException w:name="Light Grid Accent 4" w:semiHidden="0" w:uiPriority="62" w:unhideWhenUsed="0"/>
+    <w:lsdException w:name="Medium Shading 1 Accent 4" w:semiHidden="0" w:uiPriority="63" w:unhideWhenUsed="0"/>
+    <w:lsdException w:name="Medium Shading 2 Accent 4" w:semiHidden="0" w:uiPriority="64" w:unhideWhenUsed="0"/>
+    <w:lsdException w:name="Medium List 1 Accent 4" w:semiHidden="0" w:uiPriority="65" w:unhideWhenUsed="0"/>
+    <w:lsdException w:name="Medium List 2 Accent 4" w:semiHidden="0" w:uiPriority="66" w:unhideWhenUsed="0"/>
+    <w:lsdException w:name="Medium Grid 1 Accent 4" w:semiHidden="0" w:uiPriority="67" w:unhideWhenUsed="0"/>
+    <w:lsdException w:name="Medium Grid 2 Accent 4" w:semiHidden="0" w:uiPriority="68" w:unhideWhenUsed="0"/>
+    <w:lsdException w:name="Medium Grid 3 Accent 4" w:semiHidden="0" w:uiPriority="69" w:unhideWhenUsed="0"/>
+    <w:lsdException w:name="Dark List Accent 4" w:semiHidden="0" w:uiPriority="70" w:unhideWhenUsed="0"/>
+    <w:lsdException w:name="Colorful Shading Accent 4" w:semiHidden="0" w:uiPriority="71" w:unhideWhenUsed="0"/>
+    <w:lsdException w:name="Colorful List Accent 4" w:semiHidden="0" w:uiPriority="72" w:unhideWhenUsed="0"/>
+    <w:lsdException w:name="Colorful Grid Accent 4" w:semiHidden="0" w:uiPriority="73" w:unhideWhenUsed="0"/>
+    <w:lsdException w:name="Light Shading Accent 5" w:semiHidden="0" w:uiPriority="60" w:unhideWhenUsed="0"/>
+    <w:lsdException w:name="Light List Accent 5" w:semiHidden="0" w:uiPriority="61" w:unhideWhenUsed="0"/>
+    <w:lsdException w:name="Light Grid Accent 5" w:semiHidden="0" w:uiPriority="62" w:unhideWhenUsed="0"/>
+    <w:lsdException w:name="Medium Shading 1 Accent 5" w:semiHidden="0" w:uiPriority="63" w:unhideWhenUsed="0"/>
+    <w:lsdException w:name="Medium Shading 2 Accent 5" w:semiHidden="0" w:uiPriority="64" w:unhideWhenUsed="0"/>
+    <w:lsdException w:name="Medium List 1 Accent 5" w:semiHidden="0" w:uiPriority="65" w:unhideWhenUsed="0"/>
+    <w:lsdException w:name="Medium List 2 Accent 5" w:semiHidden="0" w:uiPriority="66" w:unhideWhenUsed="0"/>
+    <w:lsdException w:name="Medium Grid 1 Accent 5" w:semiHidden="0" w:uiPriority="67" w:unhideWhenUsed="0"/>
+    <w:lsdException w:name="Medium Grid 2 Accent 5" w:semiHidden="0" w:uiPriority="68" w:unhideWhenUsed="0"/>
+    <w:lsdException w:name="Medium Grid 3 Accent 5" w:semiHidden="0" w:uiPriority="69" w:unhideWhenUsed="0"/>
+    <w:lsdException w:name="Dark List Accent 5" w:semiHidden="0" w:uiPriority="70" w:unhideWhenUsed="0"/>
+    <w:lsdException w:name="Colorful Shading Accent 5" w:semiHidden="0" w:uiPriority="71" w:unhideWhenUsed="0"/>
+    <w:lsdException w:name="Colorful List Accent 5" w:semiHidden="0" w:uiPriority="72" w:unhideWhenUsed="0"/>
+    <w:lsdException w:name="Colorful Grid Accent 5" w:semiHidden="0" w:uiPriority="73" w:unhideWhenUsed="0"/>
+    <w:lsdException w:name="Light Shading Accent 6" w:semiHidden="0" w:uiPriority="60" w:unhideWhenUsed="0"/>
+    <w:lsdException w:name="Light List Accent 6" w:semiHidden="0" w:uiPriority="61" w:unhideWhenUsed="0"/>
+    <w:lsdException w:name="Light Grid Accent 6" w:semiHidden="0" w:uiPriority="62" w:unhideWhenUsed="0"/>
+    <w:lsdException w:name="Medium Shading 1 Accent 6" w:semiHidden="0" w:uiPriority="63" w:unhideWhenUsed="0"/>
+    <w:lsdException w:name="Medium Shading 2 Accent 6" w:semiHidden="0" w:uiPriority="64" w:unhideWhenUsed="0"/>
+    <w:lsdException w:name="Medium List 1 Accent 6" w:semiHidden="0" w:uiPriority="65" w:unhideWhenUsed="0"/>
+    <w:lsdException w:name="Medium List 2 Accent 6" w:semiHidden="0" w:uiPriority="66" w:unhideWhenUsed="0"/>
+    <w:lsdException w:name="Medium Grid 1 Accent 6" w:semiHidden="0" w:uiPriority="67" w:unhideWhenUsed="0"/>
+    <w:lsdException w:name="Medium Grid 2 Accent 6" w:semiHidden="0" w:uiPriority="68" w:unhideWhenUsed="0"/>
+    <w:lsdException w:name="Medium Grid 3 Accent 6" w:semiHidden="0" w:uiPriority="69" w:unhideWhenUsed="0"/>
+    <w:lsdException w:name="Dark List Accent 6" w:semiHidden="0" w:uiPriority="70" w:unhideWhenUsed="0"/>
+    <w:lsdException w:name="Colorful Shading Accent 6" w:semiHidden="0" w:uiPriority="71" w:unhideWhenUsed="0"/>
+    <w:lsdException w:name="Colorful List Accent 6" w:semiHidden="0" w:uiPriority="72" w:unhideWhenUsed="0"/>
+    <w:lsdException w:name="Colorful Grid Accent 6" w:semiHidden="0" w:uiPriority="73" w:unhideWhenUsed="0"/>
+    <w:lsdException w:name="Subtle Emphasis" w:semiHidden="0" w:uiPriority="19" w:unhideWhenUsed="0" w:qFormat="1"/>
+    <w:lsdException w:name="Intense Emphasis" w:semiHidden="0" w:uiPriority="21" w:unhideWhenUsed="0" w:qFormat="1"/>
+    <w:lsdException w:name="Subtle Reference" w:semiHidden="0" w:uiPriority="31" w:unhideWhenUsed="0" w:qFormat="1"/>
+    <w:lsdException w:name="Intense Reference" w:semiHidden="0" w:uiPriority="32" w:unhideWhenUsed="0" w:qFormat="1"/>
+    <w:lsdException w:name="Book Title" w:semiHidden="0" w:uiPriority="33" w:unhideWhenUsed="0" w:qFormat="1"/>
+    <w:lsdException w:name="Bibliography" w:uiPriority="37"/>
+    <w:lsdException w:name="TOC Heading" w:uiPriority="39" w:qFormat="1"/>
+  </w:latentStyles>
+  <w:style w:type="paragraph" w:default="1" w:styleId="Normal">
+    <w:name w:val="Normal"/>
+    <w:qFormat/>
+    <w:rsid w:val="00D20B5D"/>
+  </w:style>
+  <w:style w:type="character" w:default="1" w:styleId="DefaultParagraphFont">
+    <w:name w:val="Default Paragraph Font"/>
+    <w:uiPriority w:val="1"/>
+    <w:semiHidden/>
+    <w:unhideWhenUsed/>
+  </w:style>
+  <w:style w:type="table" w:default="1" w:styleId="TableNormal">
+    <w:name w:val="Normal Table"/>
+    <w:uiPriority w:val="99"/>
+    <w:semiHidden/>
+    <w:unhideWhenUsed/>
+    <w:tblPr>
+      <w:tblInd w:w="0" w:type="dxa"/>
+      <w:tblCellMar>
+        <w:top w:w="0" w:type="dxa"/>
+        <w:left w:w="108" w:type="dxa"/>
+        <w:bottom w:w="0" w:type="dxa"/>
+        <w:right w:w="108" w:type="dxa"/>
+      </w:tblCellMar>
+    </w:tblPr>
+  </w:style>
+  <w:style w:type="numbering" w:default="1" w:styleId="NoList">
+    <w:name w:val="No List"/>
+    <w:uiPriority w:val="99"/>
+    <w:semiHidden/>
+    <w:unhideWhenUsed/>
+  </w:style>
+  <w:style w:type="paragraph" w:styleId="NormalWeb">
+    <w:name w:val="Normal (Web)"/>
+    <w:basedOn w:val="Normal"/>
+    <w:uiPriority w:val="99"/>
+    <w:unhideWhenUsed/>
+    <w:rsid w:val="00D20B5D"/>
+    <w:pPr>
+      <w:spacing w:before="100" w:beforeAutospacing="1" w:after="100" w:afterAutospacing="1" w:line="240" w:lineRule="auto"/>
+    </w:pPr>
+    <w:rPr>
+      <w:rFonts w:ascii="Times New Roman" w:eastAsia="Times New Roman" w:hAnsi="Times New Roman" w:cs="Times New Roman"/>
+      <w:sz w:val="24"/>
+      <w:szCs w:val="24"/>
+      <w:lang w:eastAsia="en-GB"/>
+    </w:rPr>
+  </w:style>
+  <w:style w:type="paragraph" w:styleId="ListParagraph">
+    <w:name w:val="List Paragraph"/>
+    <w:basedOn w:val="Normal"/>
+    <w:uiPriority w:val="34"/>
+    <w:qFormat/>
+    <w:rsid w:val="00D20B5D"/>
+    <w:pPr>
+      <w:ind w:left="720"/>
+      <w:contextualSpacing/>
+    </w:pPr>
+  </w:style>
+  <w:style w:type="character" w:styleId="PlaceholderText">
+    <w:name w:val="Placeholder Text"/>
+    <w:basedOn w:val="DefaultParagraphFont"/>
+    <w:uiPriority w:val="99"/>
+    <w:semiHidden/>
+    <w:rsid w:val="00D20B5D"/>
+    <w:rPr>
+      <w:color w:val="808080"/>
+    </w:rPr>
+  </w:style>
+  <w:style w:type="paragraph" w:styleId="BalloonText">
+    <w:name w:val="Balloon Text"/>
+    <w:basedOn w:val="Normal"/>
+    <w:link w:val="BalloonTextChar"/>
+    <w:uiPriority w:val="99"/>
+    <w:semiHidden/>
+    <w:unhideWhenUsed/>
+    <w:rsid w:val="00F04A5D"/>
+    <w:pPr>
+      <w:spacing w:after="0" w:line="240" w:lineRule="auto"/>
+    </w:pPr>
+    <w:rPr>
+      <w:rFonts w:ascii="Tahoma" w:hAnsi="Tahoma" w:cs="Tahoma"/>
+      <w:sz w:val="16"/>
+      <w:szCs w:val="16"/>
+    </w:rPr>
+  </w:style>
+  <w:style w:type="character" w:customStyle="1" w:styleId="BalloonTextChar">
+    <w:name w:val="Balloon Text Char"/>
+    <w:basedOn w:val="DefaultParagraphFont"/>
+    <w:link w:val="BalloonText"/>
+    <w:uiPriority w:val="99"/>
+    <w:semiHidden/>
+    <w:rsid w:val="00F04A5D"/>
+    <w:rPr>
+      <w:rFonts w:ascii="Tahoma" w:hAnsi="Tahoma" w:cs="Tahoma"/>
+      <w:sz w:val="16"/>
+      <w:szCs w:val="16"/>
+    </w:rPr>
+  </w:style>
+  <w:style w:type="paragraph" w:styleId="Caption">
     <w:name w:val="caption"/>
     <w:basedOn w:val="Normal"/>
     <w:next w:val="Normal"/>
@@ -5581,7 +5775,7 @@
 </file>
 
 <file path=word/charts/chart1.xml><?xml version="1.0" encoding="utf-8"?>
-<c:chartSpace xmlns:c="http://schemas.openxmlformats.org/drawingml/2006/chart" xmlns:a="http://schemas.openxmlformats.org/drawingml/2006/main" xmlns:r="http://schemas.openxmlformats.org/officeDocument/2006/relationships" xmlns:c16r2="http://schemas.microsoft.com/office/drawing/2015/06/chart">
+<c:chartSpace xmlns:c="http://schemas.openxmlformats.org/drawingml/2006/chart" xmlns:a="http://schemas.openxmlformats.org/drawingml/2006/main" xmlns:r="http://schemas.openxmlformats.org/officeDocument/2006/relationships">
   <c:date1904 val="0"/>
   <c:lang val="tr-TR"/>
   <c:roundedCorners val="0"/>
@@ -5620,7 +5814,7 @@
               <a:cs typeface="+mn-cs"/>
             </a:defRPr>
           </a:pPr>
-          <a:endParaRPr lang="en-US"/>
+          <a:endParaRPr lang="tr-TR"/>
         </a:p>
       </c:txPr>
     </c:title>
@@ -5657,7 +5851,7 @@
               </a:ln>
               <a:effectLst/>
             </c:spPr>
-            <c:extLst>
+            <c:extLst xmlns:c16r2="http://schemas.microsoft.com/office/drawing/2015/06/chart">
               <c:ext xmlns:c16="http://schemas.microsoft.com/office/drawing/2014/chart" uri="{C3380CC4-5D6E-409C-BE32-E72D297353CC}">
                 <c16:uniqueId val="{00000001-D628-4FE1-BC6B-6EA03F4DB08B}"/>
               </c:ext>
@@ -5677,7 +5871,7 @@
               </a:ln>
               <a:effectLst/>
             </c:spPr>
-            <c:extLst>
+            <c:extLst xmlns:c16r2="http://schemas.microsoft.com/office/drawing/2015/06/chart">
               <c:ext xmlns:c16="http://schemas.microsoft.com/office/drawing/2014/chart" uri="{C3380CC4-5D6E-409C-BE32-E72D297353CC}">
                 <c16:uniqueId val="{00000003-23A4-4EFD-B213-F2803BE5C02A}"/>
               </c:ext>
@@ -5697,7 +5891,7 @@
               </a:ln>
               <a:effectLst/>
             </c:spPr>
-            <c:extLst>
+            <c:extLst xmlns:c16r2="http://schemas.microsoft.com/office/drawing/2015/06/chart">
               <c:ext xmlns:c16="http://schemas.microsoft.com/office/drawing/2014/chart" uri="{C3380CC4-5D6E-409C-BE32-E72D297353CC}">
                 <c16:uniqueId val="{00000005-23A4-4EFD-B213-F2803BE5C02A}"/>
               </c:ext>
@@ -5717,7 +5911,7 @@
               </a:ln>
               <a:effectLst/>
             </c:spPr>
-            <c:extLst>
+            <c:extLst xmlns:c16r2="http://schemas.microsoft.com/office/drawing/2015/06/chart">
               <c:ext xmlns:c16="http://schemas.microsoft.com/office/drawing/2014/chart" uri="{C3380CC4-5D6E-409C-BE32-E72D297353CC}">
                 <c16:uniqueId val="{00000007-23A4-4EFD-B213-F2803BE5C02A}"/>
               </c:ext>
@@ -5739,7 +5933,7 @@
               <c:showSerName val="0"/>
               <c:showPercent val="1"/>
               <c:showBubbleSize val="0"/>
-              <c:extLst>
+              <c:extLst xmlns:c16r2="http://schemas.microsoft.com/office/drawing/2015/06/chart">
                 <c:ext xmlns:c15="http://schemas.microsoft.com/office/drawing/2012/chart" uri="{CE6537A1-D6FC-4f65-9D91-7224C49458BB}"/>
                 <c:ext xmlns:c16="http://schemas.microsoft.com/office/drawing/2014/chart" uri="{C3380CC4-5D6E-409C-BE32-E72D297353CC}">
                   <c16:uniqueId val="{00000001-D628-4FE1-BC6B-6EA03F4DB08B}"/>
@@ -5779,7 +5973,7 @@
                     <a:cs typeface="+mn-cs"/>
                   </a:defRPr>
                 </a:pPr>
-                <a:endParaRPr lang="en-US"/>
+                <a:endParaRPr lang="tr-TR"/>
               </a:p>
             </c:txPr>
             <c:dLblPos val="outEnd"/>
@@ -5790,7 +5984,7 @@
             <c:showPercent val="1"/>
             <c:showBubbleSize val="0"/>
             <c:showLeaderLines val="0"/>
-            <c:extLst>
+            <c:extLst xmlns:c16r2="http://schemas.microsoft.com/office/drawing/2015/06/chart">
               <c:ext xmlns:c15="http://schemas.microsoft.com/office/drawing/2012/chart" uri="{CE6537A1-D6FC-4f65-9D91-7224C49458BB}">
                 <c15:spPr xmlns:c15="http://schemas.microsoft.com/office/drawing/2012/chart">
                   <a:prstGeom prst="wedgeRectCallout">
@@ -5833,7 +6027,7 @@
               </c:numCache>
             </c:numRef>
           </c:val>
-          <c:extLst>
+          <c:extLst xmlns:c16r2="http://schemas.microsoft.com/office/drawing/2015/06/chart">
             <c:ext xmlns:c16="http://schemas.microsoft.com/office/drawing/2014/chart" uri="{C3380CC4-5D6E-409C-BE32-E72D297353CC}">
               <c16:uniqueId val="{00000000-D628-4FE1-BC6B-6EA03F4DB08B}"/>
             </c:ext>
@@ -5893,20 +6087,20 @@
               <a:cs typeface="+mn-cs"/>
             </a:defRPr>
           </a:pPr>
-          <a:endParaRPr lang="en-US"/>
+          <a:endParaRPr lang="tr-TR"/>
         </a:p>
       </c:txPr>
     </c:legend>
     <c:plotVisOnly val="1"/>
     <c:dispBlanksAs val="gap"/>
-    <c:extLst>
+    <c:showDLblsOverMax val="0"/>
+    <c:extLst xmlns:c16r2="http://schemas.microsoft.com/office/drawing/2015/06/chart">
       <c:ext xmlns:c16r3="http://schemas.microsoft.com/office/drawing/2017/03/chart" uri="{56B9EC1D-385E-4148-901F-78D8002777C0}">
         <c16r3:dataDisplayOptions16>
           <c16r3:dispNaAsBlank val="1"/>
         </c16r3:dataDisplayOptions16>
       </c:ext>
     </c:extLst>
-    <c:showDLblsOverMax val="0"/>
   </c:chart>
   <c:spPr>
     <a:solidFill>
@@ -5930,572 +6124,13 @@
       <a:pPr>
         <a:defRPr/>
       </a:pPr>
-      <a:endParaRPr lang="en-US"/>
+      <a:endParaRPr lang="tr-TR"/>
     </a:p>
   </c:txPr>
-  <c:externalData r:id="rId3">
+  <c:externalData r:id="rId1">
     <c:autoUpdate val="0"/>
   </c:externalData>
 </c:chartSpace>
-</file>
-
-<file path=word/charts/colors1.xml><?xml version="1.0" encoding="utf-8"?>
-<cs:colorStyle xmlns:cs="http://schemas.microsoft.com/office/drawing/2012/chartStyle" xmlns:a="http://schemas.openxmlformats.org/drawingml/2006/main" meth="cycle" id="10">
-  <a:schemeClr val="accent1"/>
-  <a:schemeClr val="accent2"/>
-  <a:schemeClr val="accent3"/>
-  <a:schemeClr val="accent4"/>
-  <a:schemeClr val="accent5"/>
-  <a:schemeClr val="accent6"/>
-  <cs:variation/>
-  <cs:variation>
-    <a:lumMod val="60000"/>
-  </cs:variation>
-  <cs:variation>
-    <a:lumMod val="80000"/>
-    <a:lumOff val="20000"/>
-  </cs:variation>
-  <cs:variation>
-    <a:lumMod val="80000"/>
-  </cs:variation>
-  <cs:variation>
-    <a:lumMod val="60000"/>
-    <a:lumOff val="40000"/>
-  </cs:variation>
-  <cs:variation>
-    <a:lumMod val="50000"/>
-  </cs:variation>
-  <cs:variation>
-    <a:lumMod val="70000"/>
-    <a:lumOff val="30000"/>
-  </cs:variation>
-  <cs:variation>
-    <a:lumMod val="70000"/>
-  </cs:variation>
-  <cs:variation>
-    <a:lumMod val="50000"/>
-    <a:lumOff val="50000"/>
-  </cs:variation>
-</cs:colorStyle>
-</file>
-
-<file path=word/charts/style1.xml><?xml version="1.0" encoding="utf-8"?>
-<cs:chartStyle xmlns:cs="http://schemas.microsoft.com/office/drawing/2012/chartStyle" xmlns:a="http://schemas.openxmlformats.org/drawingml/2006/main" id="251">
-  <cs:axisTitle>
-    <cs:lnRef idx="0"/>
-    <cs:fillRef idx="0"/>
-    <cs:effectRef idx="0"/>
-    <cs:fontRef idx="minor">
-      <a:schemeClr val="tx1">
-        <a:lumMod val="65000"/>
-        <a:lumOff val="35000"/>
-      </a:schemeClr>
-    </cs:fontRef>
-    <cs:defRPr sz="1000" kern="1200"/>
-  </cs:axisTitle>
-  <cs:categoryAxis>
-    <cs:lnRef idx="0"/>
-    <cs:fillRef idx="0"/>
-    <cs:effectRef idx="0"/>
-    <cs:fontRef idx="minor">
-      <a:schemeClr val="tx1">
-        <a:lumMod val="65000"/>
-        <a:lumOff val="35000"/>
-      </a:schemeClr>
-    </cs:fontRef>
-    <cs:spPr>
-      <a:ln w="9525" cap="flat" cmpd="sng" algn="ctr">
-        <a:solidFill>
-          <a:schemeClr val="tx1">
-            <a:lumMod val="15000"/>
-            <a:lumOff val="85000"/>
-          </a:schemeClr>
-        </a:solidFill>
-        <a:round/>
-      </a:ln>
-    </cs:spPr>
-    <cs:defRPr sz="900" kern="1200"/>
-  </cs:categoryAxis>
-  <cs:chartArea mods="allowNoFillOverride allowNoLineOverride">
-    <cs:lnRef idx="0"/>
-    <cs:fillRef idx="0"/>
-    <cs:effectRef idx="0"/>
-    <cs:fontRef idx="minor">
-      <a:schemeClr val="tx1"/>
-    </cs:fontRef>
-    <cs:spPr>
-      <a:solidFill>
-        <a:schemeClr val="bg1"/>
-      </a:solidFill>
-      <a:ln w="9525" cap="flat" cmpd="sng" algn="ctr">
-        <a:solidFill>
-          <a:schemeClr val="tx1">
-            <a:lumMod val="15000"/>
-            <a:lumOff val="85000"/>
-          </a:schemeClr>
-        </a:solidFill>
-        <a:round/>
-      </a:ln>
-    </cs:spPr>
-    <cs:defRPr sz="900" kern="1200"/>
-  </cs:chartArea>
-  <cs:dataLabel>
-    <cs:lnRef idx="0"/>
-    <cs:fillRef idx="0"/>
-    <cs:effectRef idx="0"/>
-    <cs:fontRef idx="minor">
-      <a:schemeClr val="tx1">
-        <a:lumMod val="75000"/>
-        <a:lumOff val="25000"/>
-      </a:schemeClr>
-    </cs:fontRef>
-    <cs:defRPr sz="900" kern="1200"/>
-  </cs:dataLabel>
-  <cs:dataLabelCallout>
-    <cs:lnRef idx="0"/>
-    <cs:fillRef idx="0"/>
-    <cs:effectRef idx="0"/>
-    <cs:fontRef idx="minor">
-      <a:schemeClr val="dk1">
-        <a:lumMod val="65000"/>
-        <a:lumOff val="35000"/>
-      </a:schemeClr>
-    </cs:fontRef>
-    <cs:spPr>
-      <a:solidFill>
-        <a:schemeClr val="lt1"/>
-      </a:solidFill>
-      <a:ln>
-        <a:solidFill>
-          <a:schemeClr val="dk1">
-            <a:lumMod val="25000"/>
-            <a:lumOff val="75000"/>
-          </a:schemeClr>
-        </a:solidFill>
-      </a:ln>
-    </cs:spPr>
-    <cs:defRPr sz="900" kern="1200"/>
-    <cs:bodyPr rot="0" spcFirstLastPara="1" vertOverflow="clip" horzOverflow="clip" vert="horz" wrap="square" lIns="36576" tIns="18288" rIns="36576" bIns="18288" anchor="ctr" anchorCtr="1">
-      <a:spAutoFit/>
-    </cs:bodyPr>
-  </cs:dataLabelCallout>
-  <cs:dataPoint>
-    <cs:lnRef idx="0"/>
-    <cs:fillRef idx="1">
-      <cs:styleClr val="auto"/>
-    </cs:fillRef>
-    <cs:effectRef idx="0"/>
-    <cs:fontRef idx="minor">
-      <a:schemeClr val="tx1"/>
-    </cs:fontRef>
-    <cs:spPr>
-      <a:ln w="19050">
-        <a:solidFill>
-          <a:schemeClr val="lt1"/>
-        </a:solidFill>
-      </a:ln>
-    </cs:spPr>
-  </cs:dataPoint>
-  <cs:dataPoint3D>
-    <cs:lnRef idx="0"/>
-    <cs:fillRef idx="1">
-      <cs:styleClr val="auto"/>
-    </cs:fillRef>
-    <cs:effectRef idx="0"/>
-    <cs:fontRef idx="minor">
-      <a:schemeClr val="tx1"/>
-    </cs:fontRef>
-    <cs:spPr>
-      <a:ln w="25400">
-        <a:solidFill>
-          <a:schemeClr val="lt1"/>
-        </a:solidFill>
-      </a:ln>
-    </cs:spPr>
-  </cs:dataPoint3D>
-  <cs:dataPointLine>
-    <cs:lnRef idx="0">
-      <cs:styleClr val="auto"/>
-    </cs:lnRef>
-    <cs:fillRef idx="0"/>
-    <cs:effectRef idx="0"/>
-    <cs:fontRef idx="minor">
-      <a:schemeClr val="tx1"/>
-    </cs:fontRef>
-    <cs:spPr>
-      <a:ln w="28575" cap="rnd">
-        <a:solidFill>
-          <a:schemeClr val="phClr"/>
-        </a:solidFill>
-        <a:round/>
-      </a:ln>
-    </cs:spPr>
-  </cs:dataPointLine>
-  <cs:dataPointMarker>
-    <cs:lnRef idx="0">
-      <cs:styleClr val="auto"/>
-    </cs:lnRef>
-    <cs:fillRef idx="1">
-      <cs:styleClr val="auto"/>
-    </cs:fillRef>
-    <cs:effectRef idx="0"/>
-    <cs:fontRef idx="minor">
-      <a:schemeClr val="tx1"/>
-    </cs:fontRef>
-    <cs:spPr>
-      <a:ln w="9525">
-        <a:solidFill>
-          <a:schemeClr val="phClr"/>
-        </a:solidFill>
-      </a:ln>
-    </cs:spPr>
-  </cs:dataPointMarker>
-  <cs:dataPointMarkerLayout symbol="circle" size="5"/>
-  <cs:dataPointWireframe>
-    <cs:lnRef idx="0">
-      <cs:styleClr val="auto"/>
-    </cs:lnRef>
-    <cs:fillRef idx="0"/>
-    <cs:effectRef idx="0"/>
-    <cs:fontRef idx="minor">
-      <a:schemeClr val="tx1"/>
-    </cs:fontRef>
-    <cs:spPr>
-      <a:ln w="9525" cap="rnd">
-        <a:solidFill>
-          <a:schemeClr val="phClr"/>
-        </a:solidFill>
-        <a:round/>
-      </a:ln>
-    </cs:spPr>
-  </cs:dataPointWireframe>
-  <cs:dataTable>
-    <cs:lnRef idx="0"/>
-    <cs:fillRef idx="0"/>
-    <cs:effectRef idx="0"/>
-    <cs:fontRef idx="minor">
-      <a:schemeClr val="tx1">
-        <a:lumMod val="65000"/>
-        <a:lumOff val="35000"/>
-      </a:schemeClr>
-    </cs:fontRef>
-    <cs:spPr>
-      <a:noFill/>
-      <a:ln w="9525" cap="flat" cmpd="sng" algn="ctr">
-        <a:solidFill>
-          <a:schemeClr val="tx1">
-            <a:lumMod val="15000"/>
-            <a:lumOff val="85000"/>
-          </a:schemeClr>
-        </a:solidFill>
-        <a:round/>
-      </a:ln>
-    </cs:spPr>
-    <cs:defRPr sz="900" kern="1200"/>
-  </cs:dataTable>
-  <cs:downBar>
-    <cs:lnRef idx="0"/>
-    <cs:fillRef idx="0"/>
-    <cs:effectRef idx="0"/>
-    <cs:fontRef idx="minor">
-      <a:schemeClr val="tx1"/>
-    </cs:fontRef>
-    <cs:spPr>
-      <a:solidFill>
-        <a:schemeClr val="dk1">
-          <a:lumMod val="75000"/>
-          <a:lumOff val="25000"/>
-        </a:schemeClr>
-      </a:solidFill>
-      <a:ln w="9525" cap="flat" cmpd="sng" algn="ctr">
-        <a:solidFill>
-          <a:schemeClr val="tx1">
-            <a:lumMod val="65000"/>
-            <a:lumOff val="35000"/>
-          </a:schemeClr>
-        </a:solidFill>
-        <a:round/>
-      </a:ln>
-    </cs:spPr>
-  </cs:downBar>
-  <cs:dropLine>
-    <cs:lnRef idx="0"/>
-    <cs:fillRef idx="0"/>
-    <cs:effectRef idx="0"/>
-    <cs:fontRef idx="minor">
-      <a:schemeClr val="tx1"/>
-    </cs:fontRef>
-    <cs:spPr>
-      <a:ln w="9525" cap="flat" cmpd="sng" algn="ctr">
-        <a:solidFill>
-          <a:schemeClr val="tx1">
-            <a:lumMod val="35000"/>
-            <a:lumOff val="65000"/>
-          </a:schemeClr>
-        </a:solidFill>
-        <a:round/>
-      </a:ln>
-    </cs:spPr>
-  </cs:dropLine>
-  <cs:errorBar>
-    <cs:lnRef idx="0"/>
-    <cs:fillRef idx="0"/>
-    <cs:effectRef idx="0"/>
-    <cs:fontRef idx="minor">
-      <a:schemeClr val="tx1"/>
-    </cs:fontRef>
-    <cs:spPr>
-      <a:ln w="9525" cap="flat" cmpd="sng" algn="ctr">
-        <a:solidFill>
-          <a:schemeClr val="tx1">
-            <a:lumMod val="65000"/>
-            <a:lumOff val="35000"/>
-          </a:schemeClr>
-        </a:solidFill>
-        <a:round/>
-      </a:ln>
-    </cs:spPr>
-  </cs:errorBar>
-  <cs:floor>
-    <cs:lnRef idx="0"/>
-    <cs:fillRef idx="0"/>
-    <cs:effectRef idx="0"/>
-    <cs:fontRef idx="minor">
-      <a:schemeClr val="tx1"/>
-    </cs:fontRef>
-    <cs:spPr>
-      <a:noFill/>
-      <a:ln>
-        <a:noFill/>
-      </a:ln>
-    </cs:spPr>
-  </cs:floor>
-  <cs:gridlineMajor>
-    <cs:lnRef idx="0"/>
-    <cs:fillRef idx="0"/>
-    <cs:effectRef idx="0"/>
-    <cs:fontRef idx="minor">
-      <a:schemeClr val="tx1"/>
-    </cs:fontRef>
-    <cs:spPr>
-      <a:ln w="9525" cap="flat" cmpd="sng" algn="ctr">
-        <a:solidFill>
-          <a:schemeClr val="tx1">
-            <a:lumMod val="15000"/>
-            <a:lumOff val="85000"/>
-          </a:schemeClr>
-        </a:solidFill>
-        <a:round/>
-      </a:ln>
-    </cs:spPr>
-  </cs:gridlineMajor>
-  <cs:gridlineMinor>
-    <cs:lnRef idx="0"/>
-    <cs:fillRef idx="0"/>
-    <cs:effectRef idx="0"/>
-    <cs:fontRef idx="minor">
-      <a:schemeClr val="tx1"/>
-    </cs:fontRef>
-    <cs:spPr>
-      <a:ln w="9525" cap="flat" cmpd="sng" algn="ctr">
-        <a:solidFill>
-          <a:schemeClr val="tx1">
-            <a:lumMod val="5000"/>
-            <a:lumOff val="95000"/>
-          </a:schemeClr>
-        </a:solidFill>
-        <a:round/>
-      </a:ln>
-    </cs:spPr>
-  </cs:gridlineMinor>
-  <cs:hiLoLine>
-    <cs:lnRef idx="0"/>
-    <cs:fillRef idx="0"/>
-    <cs:effectRef idx="0"/>
-    <cs:fontRef idx="minor">
-      <a:schemeClr val="tx1"/>
-    </cs:fontRef>
-    <cs:spPr>
-      <a:ln w="9525" cap="flat" cmpd="sng" algn="ctr">
-        <a:solidFill>
-          <a:schemeClr val="tx1">
-            <a:lumMod val="50000"/>
-            <a:lumOff val="50000"/>
-          </a:schemeClr>
-        </a:solidFill>
-        <a:round/>
-      </a:ln>
-    </cs:spPr>
-  </cs:hiLoLine>
-  <cs:leaderLine>
-    <cs:lnRef idx="0"/>
-    <cs:fillRef idx="0"/>
-    <cs:effectRef idx="0"/>
-    <cs:fontRef idx="minor">
-      <a:schemeClr val="tx1"/>
-    </cs:fontRef>
-    <cs:spPr>
-      <a:ln w="9525" cap="flat" cmpd="sng" algn="ctr">
-        <a:solidFill>
-          <a:schemeClr val="tx1">
-            <a:lumMod val="35000"/>
-            <a:lumOff val="65000"/>
-          </a:schemeClr>
-        </a:solidFill>
-        <a:round/>
-      </a:ln>
-    </cs:spPr>
-  </cs:leaderLine>
-  <cs:legend>
-    <cs:lnRef idx="0"/>
-    <cs:fillRef idx="0"/>
-    <cs:effectRef idx="0"/>
-    <cs:fontRef idx="minor">
-      <a:schemeClr val="tx1">
-        <a:lumMod val="65000"/>
-        <a:lumOff val="35000"/>
-      </a:schemeClr>
-    </cs:fontRef>
-    <cs:defRPr sz="900" kern="1200"/>
-  </cs:legend>
-  <cs:plotArea mods="allowNoFillOverride allowNoLineOverride">
-    <cs:lnRef idx="0"/>
-    <cs:fillRef idx="0"/>
-    <cs:effectRef idx="0"/>
-    <cs:fontRef idx="minor">
-      <a:schemeClr val="tx1"/>
-    </cs:fontRef>
-  </cs:plotArea>
-  <cs:plotArea3D mods="allowNoFillOverride allowNoLineOverride">
-    <cs:lnRef idx="0"/>
-    <cs:fillRef idx="0"/>
-    <cs:effectRef idx="0"/>
-    <cs:fontRef idx="minor">
-      <a:schemeClr val="tx1"/>
-    </cs:fontRef>
-  </cs:plotArea3D>
-  <cs:seriesAxis>
-    <cs:lnRef idx="0"/>
-    <cs:fillRef idx="0"/>
-    <cs:effectRef idx="0"/>
-    <cs:fontRef idx="minor">
-      <a:schemeClr val="tx1">
-        <a:lumMod val="65000"/>
-        <a:lumOff val="35000"/>
-      </a:schemeClr>
-    </cs:fontRef>
-    <cs:defRPr sz="900" kern="1200"/>
-  </cs:seriesAxis>
-  <cs:seriesLine>
-    <cs:lnRef idx="0"/>
-    <cs:fillRef idx="0"/>
-    <cs:effectRef idx="0"/>
-    <cs:fontRef idx="minor">
-      <a:schemeClr val="tx1"/>
-    </cs:fontRef>
-    <cs:spPr>
-      <a:ln w="9525" cap="flat" cmpd="sng" algn="ctr">
-        <a:solidFill>
-          <a:schemeClr val="tx1">
-            <a:lumMod val="35000"/>
-            <a:lumOff val="65000"/>
-          </a:schemeClr>
-        </a:solidFill>
-        <a:round/>
-      </a:ln>
-    </cs:spPr>
-  </cs:seriesLine>
-  <cs:title>
-    <cs:lnRef idx="0"/>
-    <cs:fillRef idx="0"/>
-    <cs:effectRef idx="0"/>
-    <cs:fontRef idx="minor">
-      <a:schemeClr val="tx1">
-        <a:lumMod val="65000"/>
-        <a:lumOff val="35000"/>
-      </a:schemeClr>
-    </cs:fontRef>
-    <cs:defRPr sz="1400" b="0" kern="1200" spc="0" baseline="0"/>
-  </cs:title>
-  <cs:trendline>
-    <cs:lnRef idx="0">
-      <cs:styleClr val="auto"/>
-    </cs:lnRef>
-    <cs:fillRef idx="0"/>
-    <cs:effectRef idx="0"/>
-    <cs:fontRef idx="minor">
-      <a:schemeClr val="tx1"/>
-    </cs:fontRef>
-    <cs:spPr>
-      <a:ln w="19050" cap="rnd">
-        <a:solidFill>
-          <a:schemeClr val="phClr"/>
-        </a:solidFill>
-        <a:prstDash val="sysDot"/>
-      </a:ln>
-    </cs:spPr>
-  </cs:trendline>
-  <cs:trendlineLabel>
-    <cs:lnRef idx="0"/>
-    <cs:fillRef idx="0"/>
-    <cs:effectRef idx="0"/>
-    <cs:fontRef idx="minor">
-      <a:schemeClr val="tx1">
-        <a:lumMod val="65000"/>
-        <a:lumOff val="35000"/>
-      </a:schemeClr>
-    </cs:fontRef>
-    <cs:defRPr sz="900" kern="1200"/>
-  </cs:trendlineLabel>
-  <cs:upBar>
-    <cs:lnRef idx="0"/>
-    <cs:fillRef idx="0"/>
-    <cs:effectRef idx="0"/>
-    <cs:fontRef idx="minor">
-      <a:schemeClr val="tx1"/>
-    </cs:fontRef>
-    <cs:spPr>
-      <a:solidFill>
-        <a:schemeClr val="lt1"/>
-      </a:solidFill>
-      <a:ln w="9525" cap="flat" cmpd="sng" algn="ctr">
-        <a:solidFill>
-          <a:schemeClr val="tx1">
-            <a:lumMod val="65000"/>
-            <a:lumOff val="35000"/>
-          </a:schemeClr>
-        </a:solidFill>
-        <a:round/>
-      </a:ln>
-    </cs:spPr>
-  </cs:upBar>
-  <cs:valueAxis>
-    <cs:lnRef idx="0"/>
-    <cs:fillRef idx="0"/>
-    <cs:effectRef idx="0"/>
-    <cs:fontRef idx="minor">
-      <a:schemeClr val="tx1">
-        <a:lumMod val="65000"/>
-        <a:lumOff val="35000"/>
-      </a:schemeClr>
-    </cs:fontRef>
-    <cs:defRPr sz="900" kern="1200"/>
-  </cs:valueAxis>
-  <cs:wall>
-    <cs:lnRef idx="0"/>
-    <cs:fillRef idx="0"/>
-    <cs:effectRef idx="0"/>
-    <cs:fontRef idx="minor">
-      <a:schemeClr val="tx1"/>
-    </cs:fontRef>
-    <cs:spPr>
-      <a:noFill/>
-      <a:ln>
-        <a:noFill/>
-      </a:ln>
-    </cs:spPr>
-  </cs:wall>
-</cs:chartStyle>
 </file>
 
 <file path=word/theme/theme1.xml><?xml version="1.0" encoding="utf-8"?>
@@ -6787,8 +6422,20 @@
   <a:extraClrSchemeLst/>
   <a:extLst>
     <a:ext uri="{05A4C25C-085E-4340-85A3-A5531E510DB2}">
-      <thm15:themeFamily xmlns:thm15="http://schemas.microsoft.com/office/thememl/2012/main" name="Office Theme" id="{62F939B6-93AF-4DB8-9C6B-D6C7DFDC589F}" vid="{4A3C46E8-61CC-4603-A589-7422A47A8E4A}"/>
+      <thm15:themeFamily xmlns:thm15="http://schemas.microsoft.com/office/thememl/2012/main" xmlns="" name="Office Theme" id="{62F939B6-93AF-4DB8-9C6B-D6C7DFDC589F}" vid="{4A3C46E8-61CC-4603-A589-7422A47A8E4A}"/>
     </a:ext>
   </a:extLst>
 </a:theme>
+</file>
+
+<file path=customXml/item1.xml><?xml version="1.0" encoding="utf-8"?>
+<b:Sources xmlns:b="http://schemas.openxmlformats.org/officeDocument/2006/bibliography" xmlns="http://schemas.openxmlformats.org/officeDocument/2006/bibliography" SelectedStyle="\APA.XSL" StyleName="APA"/>
+</file>
+
+<file path=customXml/itemProps1.xml><?xml version="1.0" encoding="utf-8"?>
+<ds:datastoreItem xmlns:ds="http://schemas.openxmlformats.org/officeDocument/2006/customXml" ds:itemID="{CE876DE8-C4F1-4DED-8B4E-231B5C975D6C}">
+  <ds:schemaRefs>
+    <ds:schemaRef ds:uri="http://schemas.openxmlformats.org/officeDocument/2006/bibliography"/>
+  </ds:schemaRefs>
+</ds:datastoreItem>
 </file>
</xml_diff>

<commit_message>
Picture resized and new comment added to question 2 part b.
</commit_message>
<xml_diff>
--- a/Report.docx
+++ b/Report.docx
@@ -1,6 +1,6 @@
 
 <file path=word/document.xml><?xml version="1.0" encoding="utf-8"?>
-<w:document xmlns:wpc="http://schemas.microsoft.com/office/word/2010/wordprocessingCanvas" xmlns:mc="http://schemas.openxmlformats.org/markup-compatibility/2006" xmlns:o="urn:schemas-microsoft-com:office:office" xmlns:r="http://schemas.openxmlformats.org/officeDocument/2006/relationships" xmlns:m="http://schemas.openxmlformats.org/officeDocument/2006/math" xmlns:v="urn:schemas-microsoft-com:vml" xmlns:wp14="http://schemas.microsoft.com/office/word/2010/wordprocessingDrawing" xmlns:wp="http://schemas.openxmlformats.org/drawingml/2006/wordprocessingDrawing" xmlns:w10="urn:schemas-microsoft-com:office:word" xmlns:w="http://schemas.openxmlformats.org/wordprocessingml/2006/main" xmlns:w14="http://schemas.microsoft.com/office/word/2010/wordml" xmlns:wpg="http://schemas.microsoft.com/office/word/2010/wordprocessingGroup" xmlns:wpi="http://schemas.microsoft.com/office/word/2010/wordprocessingInk" xmlns:wne="http://schemas.microsoft.com/office/word/2006/wordml" xmlns:wps="http://schemas.microsoft.com/office/word/2010/wordprocessingShape" mc:Ignorable="w14 wp14">
+<w:document xmlns:wpc="http://schemas.microsoft.com/office/word/2010/wordprocessingCanvas" xmlns:cx="http://schemas.microsoft.com/office/drawing/2014/chartex" xmlns:cx1="http://schemas.microsoft.com/office/drawing/2015/9/8/chartex" xmlns:cx2="http://schemas.microsoft.com/office/drawing/2015/10/21/chartex" xmlns:cx3="http://schemas.microsoft.com/office/drawing/2016/5/9/chartex" xmlns:cx4="http://schemas.microsoft.com/office/drawing/2016/5/10/chartex" xmlns:cx5="http://schemas.microsoft.com/office/drawing/2016/5/11/chartex" xmlns:cx6="http://schemas.microsoft.com/office/drawing/2016/5/12/chartex" xmlns:cx7="http://schemas.microsoft.com/office/drawing/2016/5/13/chartex" xmlns:cx8="http://schemas.microsoft.com/office/drawing/2016/5/14/chartex" xmlns:mc="http://schemas.openxmlformats.org/markup-compatibility/2006" xmlns:aink="http://schemas.microsoft.com/office/drawing/2016/ink" xmlns:am3d="http://schemas.microsoft.com/office/drawing/2017/model3d" xmlns:o="urn:schemas-microsoft-com:office:office" xmlns:r="http://schemas.openxmlformats.org/officeDocument/2006/relationships" xmlns:m="http://schemas.openxmlformats.org/officeDocument/2006/math" xmlns:v="urn:schemas-microsoft-com:vml" xmlns:wp14="http://schemas.microsoft.com/office/word/2010/wordprocessingDrawing" xmlns:wp="http://schemas.openxmlformats.org/drawingml/2006/wordprocessingDrawing" xmlns:w10="urn:schemas-microsoft-com:office:word" xmlns:w="http://schemas.openxmlformats.org/wordprocessingml/2006/main" xmlns:w14="http://schemas.microsoft.com/office/word/2010/wordml" xmlns:w15="http://schemas.microsoft.com/office/word/2012/wordml" xmlns:w16cid="http://schemas.microsoft.com/office/word/2016/wordml/cid" xmlns:w16se="http://schemas.microsoft.com/office/word/2015/wordml/symex" xmlns:wpg="http://schemas.microsoft.com/office/word/2010/wordprocessingGroup" xmlns:wpi="http://schemas.microsoft.com/office/word/2010/wordprocessingInk" xmlns:wne="http://schemas.microsoft.com/office/word/2006/wordml" xmlns:wps="http://schemas.microsoft.com/office/word/2010/wordprocessingShape" mc:Ignorable="w14 w15 w16se w16cid wp14">
   <w:body>
     <w:p>
       <w:pPr>
@@ -111,7 +111,7 @@
                     </pic:cNvPicPr>
                   </pic:nvPicPr>
                   <pic:blipFill>
-                    <a:blip r:embed="rId7">
+                    <a:blip r:embed="rId6">
                       <a:extLst>
                         <a:ext uri="{28A0092B-C50C-407E-A947-70E740481C1C}">
                           <a14:useLocalDpi xmlns:a14="http://schemas.microsoft.com/office/drawing/2010/main" val="0"/>
@@ -555,7 +555,7 @@
     </w:p>
     <w:p>
       <w:pPr>
-        <w:pStyle w:val="ListParagraph"/>
+        <w:pStyle w:val="ListeParagraf"/>
         <w:numPr>
           <w:ilvl w:val="0"/>
           <w:numId w:val="1"/>
@@ -982,27 +982,7 @@
           <w:szCs w:val="24"/>
           <w:lang w:val="en-US"/>
         </w:rPr>
-        <w:t xml:space="preserve">f, f = 50, Hz, </w:t>
-      </w:r>
-      <w:proofErr w:type="spellStart"/>
-      <w:r>
-        <w:rPr>
-          <w:rFonts w:eastAsiaTheme="minorEastAsia"/>
-          <w:sz w:val="24"/>
-          <w:szCs w:val="24"/>
-          <w:lang w:val="en-US"/>
-        </w:rPr>
-        <w:t>Ls</w:t>
-      </w:r>
-      <w:proofErr w:type="spellEnd"/>
-      <w:r>
-        <w:rPr>
-          <w:rFonts w:eastAsiaTheme="minorEastAsia"/>
-          <w:sz w:val="24"/>
-          <w:szCs w:val="24"/>
-          <w:lang w:val="en-US"/>
-        </w:rPr>
-        <w:t xml:space="preserve"> = 0.5 </w:t>
+        <w:t xml:space="preserve">f, f = 50, Hz, Ls = 0.5 </w:t>
       </w:r>
       <w:proofErr w:type="spellStart"/>
       <w:r>
@@ -1825,7 +1805,50 @@
           <w:szCs w:val="24"/>
           <w:lang w:val="en-US"/>
         </w:rPr>
-        <w:t xml:space="preserve">When we use equation 1, we find </w:t>
+        <w:t xml:space="preserve">When we </w:t>
+      </w:r>
+      <w:r>
+        <w:rPr>
+          <w:sz w:val="24"/>
+          <w:szCs w:val="24"/>
+          <w:lang w:val="en-US"/>
+        </w:rPr>
+        <w:t xml:space="preserve">substitute </w:t>
+      </w:r>
+      <w:proofErr w:type="spellStart"/>
+      <w:r>
+        <w:rPr>
+          <w:sz w:val="24"/>
+          <w:szCs w:val="24"/>
+          <w:lang w:val="en-US"/>
+        </w:rPr>
+        <w:t>V</w:t>
+      </w:r>
+      <w:r>
+        <w:rPr>
+          <w:sz w:val="24"/>
+          <w:szCs w:val="24"/>
+          <w:vertAlign w:val="subscript"/>
+          <w:lang w:val="en-US"/>
+        </w:rPr>
+        <w:t>d</w:t>
+      </w:r>
+      <w:proofErr w:type="spellEnd"/>
+      <w:r>
+        <w:rPr>
+          <w:sz w:val="24"/>
+          <w:szCs w:val="24"/>
+          <w:lang w:val="en-US"/>
+        </w:rPr>
+        <w:t xml:space="preserve"> to</w:t>
+      </w:r>
+      <w:r>
+        <w:rPr>
+          <w:sz w:val="24"/>
+          <w:szCs w:val="24"/>
+          <w:lang w:val="en-US"/>
+        </w:rPr>
+        <w:t xml:space="preserve"> equation 1, we find </w:t>
       </w:r>
       <w:r>
         <w:rPr>
@@ -1834,7 +1857,7 @@
           <w:szCs w:val="24"/>
           <w:lang w:val="en-US"/>
         </w:rPr>
-        <w:t>α as 41 degree</w:t>
+        <w:t xml:space="preserve">α as </w:t>
       </w:r>
       <w:r>
         <w:rPr>
@@ -1843,7 +1866,7 @@
           <w:szCs w:val="24"/>
           <w:lang w:val="en-US"/>
         </w:rPr>
-        <w:t>. For that angle, average current is 3</w:t>
+        <w:t>37.6</w:t>
       </w:r>
       <w:r>
         <w:rPr>
@@ -1852,7 +1875,7 @@
           <w:szCs w:val="24"/>
           <w:lang w:val="en-US"/>
         </w:rPr>
-        <w:t>8.25</w:t>
+        <w:t xml:space="preserve"> degree</w:t>
       </w:r>
       <w:r>
         <w:rPr>
@@ -1861,23 +1884,39 @@
           <w:szCs w:val="24"/>
           <w:lang w:val="en-US"/>
         </w:rPr>
+        <w:t xml:space="preserve">. For that angle, average current is </w:t>
+      </w:r>
+      <w:r>
+        <w:rPr>
+          <w:rFonts w:cstheme="minorHAnsi"/>
+          <w:sz w:val="24"/>
+          <w:szCs w:val="24"/>
+          <w:lang w:val="en-US"/>
+        </w:rPr>
+        <w:t>40.17</w:t>
+      </w:r>
+      <w:r>
+        <w:rPr>
+          <w:rFonts w:cstheme="minorHAnsi"/>
+          <w:sz w:val="24"/>
+          <w:szCs w:val="24"/>
+          <w:lang w:val="en-US"/>
+        </w:rPr>
         <w:t xml:space="preserve"> A.</w:t>
       </w:r>
-    </w:p>
-    <w:p>
-      <w:pPr>
-        <w:jc w:val="both"/>
+      <w:r>
         <w:rPr>
           <w:rFonts w:cstheme="minorHAnsi"/>
           <w:sz w:val="24"/>
           <w:szCs w:val="24"/>
           <w:lang w:val="en-US"/>
         </w:rPr>
-      </w:pPr>
-    </w:p>
-    <w:p>
-      <w:pPr>
-        <w:pStyle w:val="ListParagraph"/>
+        <w:t xml:space="preserve"> We understand this result that our calculation is correct since there is no loss effect on simulation</w:t>
+      </w:r>
+    </w:p>
+    <w:p>
+      <w:pPr>
+        <w:pStyle w:val="ListeParagraf"/>
         <w:numPr>
           <w:ilvl w:val="0"/>
           <w:numId w:val="1"/>
@@ -2348,7 +2387,7 @@
     </w:p>
     <w:p>
       <w:pPr>
-        <w:pStyle w:val="ListParagraph"/>
+        <w:pStyle w:val="ListeParagraf"/>
         <w:numPr>
           <w:ilvl w:val="0"/>
           <w:numId w:val="6"/>
@@ -2393,7 +2432,41 @@
           <w:szCs w:val="24"/>
           <w:lang w:val="en-US"/>
         </w:rPr>
-        <w:t>We found the THD is %43.65.</w:t>
+        <w:t>We found the THD</w:t>
+      </w:r>
+      <w:r>
+        <w:rPr>
+          <w:sz w:val="24"/>
+          <w:szCs w:val="24"/>
+          <w:lang w:val="en-US"/>
+        </w:rPr>
+        <w:t xml:space="preserve"> by using </w:t>
+      </w:r>
+      <w:proofErr w:type="spellStart"/>
+      <w:r>
+        <w:rPr>
+          <w:sz w:val="24"/>
+          <w:szCs w:val="24"/>
+          <w:lang w:val="en-US"/>
+        </w:rPr>
+        <w:t>fft</w:t>
+      </w:r>
+      <w:proofErr w:type="spellEnd"/>
+      <w:r>
+        <w:rPr>
+          <w:sz w:val="24"/>
+          <w:szCs w:val="24"/>
+          <w:lang w:val="en-US"/>
+        </w:rPr>
+        <w:t xml:space="preserve"> analysis and THD</w:t>
+      </w:r>
+      <w:r>
+        <w:rPr>
+          <w:sz w:val="24"/>
+          <w:szCs w:val="24"/>
+          <w:lang w:val="en-US"/>
+        </w:rPr>
+        <w:t xml:space="preserve"> is %43.65.</w:t>
       </w:r>
     </w:p>
     <w:p>
@@ -2407,9 +2480,9 @@
           <w:lang w:val="tr-TR" w:eastAsia="zh-CN"/>
         </w:rPr>
         <w:drawing>
-          <wp:inline distT="0" distB="0" distL="0" distR="0" wp14:anchorId="5EF4D350" wp14:editId="37A601BD">
-            <wp:extent cx="5943600" cy="2906395"/>
-            <wp:effectExtent l="0" t="0" r="0" b="8255"/>
+          <wp:inline distT="0" distB="0" distL="0" distR="0" wp14:anchorId="5EF4D350" wp14:editId="660BC212">
+            <wp:extent cx="3218213" cy="1573692"/>
+            <wp:effectExtent l="0" t="0" r="1270" b="7620"/>
             <wp:docPr id="2" name="Resim 2"/>
             <wp:cNvGraphicFramePr>
               <a:graphicFrameLocks xmlns:a="http://schemas.openxmlformats.org/drawingml/2006/main" noChangeAspect="1"/>
@@ -2422,7 +2495,7 @@
                     <pic:cNvPicPr/>
                   </pic:nvPicPr>
                   <pic:blipFill>
-                    <a:blip r:embed="rId8"/>
+                    <a:blip r:embed="rId7"/>
                     <a:stretch>
                       <a:fillRect/>
                     </a:stretch>
@@ -2430,7 +2503,7 @@
                   <pic:spPr>
                     <a:xfrm>
                       <a:off x="0" y="0"/>
-                      <a:ext cx="5943600" cy="2906395"/>
+                      <a:ext cx="3237407" cy="1583078"/>
                     </a:xfrm>
                     <a:prstGeom prst="rect">
                       <a:avLst/>
@@ -2445,7 +2518,7 @@
     </w:p>
     <w:p>
       <w:pPr>
-        <w:pStyle w:val="Caption"/>
+        <w:pStyle w:val="ResimYazs"/>
         <w:jc w:val="center"/>
         <w:rPr>
           <w:sz w:val="20"/>
@@ -2514,7 +2587,7 @@
     <w:bookmarkEnd w:id="0"/>
     <w:p>
       <w:pPr>
-        <w:pStyle w:val="ListParagraph"/>
+        <w:pStyle w:val="ListeParagraf"/>
         <w:numPr>
           <w:ilvl w:val="0"/>
           <w:numId w:val="6"/>
@@ -2566,7 +2639,6 @@
         <w:jc w:val="center"/>
       </w:pPr>
       <w:r>
-        <w:lastRenderedPageBreak/>
         <w:pict w14:anchorId="20AD05A2">
           <v:shapetype id="_x0000_t75" coordsize="21600,21600" o:spt="75" o:preferrelative="t" path="m@4@5l@4@11@9@11@9@5xe" filled="f" stroked="f">
             <v:stroke joinstyle="miter"/>
@@ -2587,41 +2659,28 @@
             <v:path o:extrusionok="f" gradientshapeok="t" o:connecttype="rect"/>
             <o:lock v:ext="edit" aspectratio="t"/>
           </v:shapetype>
-          <v:shape id="_x0000_i1025" type="#_x0000_t75" style="width:467.15pt;height:231.05pt">
-            <v:imagedata r:id="rId9" o:title="half_controlled_waveforms"/>
+          <v:shape id="_x0000_i1025" type="#_x0000_t75" style="width:250.6pt;height:123.45pt">
+            <v:imagedata r:id="rId8" o:title="half_controlled_waveforms"/>
           </v:shape>
         </w:pict>
       </w:r>
     </w:p>
     <w:p>
       <w:pPr>
-        <w:pStyle w:val="Caption"/>
+        <w:pStyle w:val="ResimYazs"/>
         <w:jc w:val="center"/>
       </w:pPr>
       <w:r>
         <w:t xml:space="preserve">Figure </w:t>
       </w:r>
-      <w:r>
-        <w:fldChar w:fldCharType="begin"/>
-      </w:r>
-      <w:r>
-        <w:instrText xml:space="preserve"> SEQ Figure \* ARABIC </w:instrText>
-      </w:r>
-      <w:r>
-        <w:fldChar w:fldCharType="separate"/>
-      </w:r>
-      <w:r>
-        <w:rPr>
-          <w:noProof/>
-        </w:rPr>
-        <w:t>2</w:t>
-      </w:r>
-      <w:r>
-        <w:rPr>
-          <w:noProof/>
-        </w:rPr>
-        <w:fldChar w:fldCharType="end"/>
-      </w:r>
+      <w:fldSimple w:instr=" SEQ Figure \* ARABIC ">
+        <w:r>
+          <w:rPr>
+            <w:noProof/>
+          </w:rPr>
+          <w:t>2</w:t>
+        </w:r>
+      </w:fldSimple>
       <w:r>
         <w:t xml:space="preserve">: </w:t>
       </w:r>
@@ -2717,78 +2776,6 @@
           <w:szCs w:val="32"/>
         </w:rPr>
       </w:pPr>
-    </w:p>
-    <w:p>
-      <w:pPr>
-        <w:jc w:val="both"/>
-        <w:rPr>
-          <w:b/>
-          <w:sz w:val="32"/>
-          <w:szCs w:val="32"/>
-        </w:rPr>
-      </w:pPr>
-    </w:p>
-    <w:p>
-      <w:pPr>
-        <w:jc w:val="both"/>
-        <w:rPr>
-          <w:b/>
-          <w:sz w:val="32"/>
-          <w:szCs w:val="32"/>
-        </w:rPr>
-      </w:pPr>
-    </w:p>
-    <w:p>
-      <w:pPr>
-        <w:jc w:val="both"/>
-        <w:rPr>
-          <w:b/>
-          <w:sz w:val="32"/>
-          <w:szCs w:val="32"/>
-        </w:rPr>
-      </w:pPr>
-    </w:p>
-    <w:p>
-      <w:pPr>
-        <w:jc w:val="both"/>
-        <w:rPr>
-          <w:b/>
-          <w:sz w:val="32"/>
-          <w:szCs w:val="32"/>
-        </w:rPr>
-      </w:pPr>
-    </w:p>
-    <w:p>
-      <w:pPr>
-        <w:jc w:val="both"/>
-        <w:rPr>
-          <w:b/>
-          <w:sz w:val="32"/>
-          <w:szCs w:val="32"/>
-        </w:rPr>
-      </w:pPr>
-    </w:p>
-    <w:p>
-      <w:pPr>
-        <w:jc w:val="both"/>
-        <w:rPr>
-          <w:b/>
-          <w:sz w:val="32"/>
-          <w:szCs w:val="32"/>
-        </w:rPr>
-      </w:pPr>
-    </w:p>
-    <w:p>
-      <w:pPr>
-        <w:jc w:val="both"/>
-        <w:rPr>
-          <w:b/>
-          <w:sz w:val="32"/>
-          <w:szCs w:val="32"/>
-        </w:rPr>
-      </w:pPr>
-      <w:bookmarkStart w:id="1" w:name="_GoBack"/>
-      <w:bookmarkEnd w:id="1"/>
       <w:r>
         <w:rPr>
           <w:b/>
@@ -2828,8 +2815,8 @@
           <w:lang w:val="tr-TR" w:eastAsia="zh-CN"/>
         </w:rPr>
         <w:drawing>
-          <wp:inline distT="0" distB="0" distL="0" distR="0" wp14:anchorId="131DD46B" wp14:editId="71145766">
-            <wp:extent cx="5943600" cy="4161790"/>
+          <wp:inline distT="0" distB="0" distL="0" distR="0" wp14:anchorId="131DD46B" wp14:editId="72D3F0DF">
+            <wp:extent cx="3241964" cy="2270068"/>
             <wp:effectExtent l="0" t="0" r="0" b="0"/>
             <wp:docPr id="1" name="Resim 1"/>
             <wp:cNvGraphicFramePr>
@@ -2843,7 +2830,7 @@
                     <pic:cNvPicPr/>
                   </pic:nvPicPr>
                   <pic:blipFill>
-                    <a:blip r:embed="rId10"/>
+                    <a:blip r:embed="rId9"/>
                     <a:stretch>
                       <a:fillRect/>
                     </a:stretch>
@@ -2851,7 +2838,7 @@
                   <pic:spPr>
                     <a:xfrm>
                       <a:off x="0" y="0"/>
-                      <a:ext cx="5943600" cy="4161790"/>
+                      <a:ext cx="3263497" cy="2285146"/>
                     </a:xfrm>
                     <a:prstGeom prst="rect">
                       <a:avLst/>
@@ -2866,33 +2853,20 @@
     </w:p>
     <w:p>
       <w:pPr>
-        <w:pStyle w:val="Caption"/>
+        <w:pStyle w:val="ResimYazs"/>
         <w:jc w:val="center"/>
       </w:pPr>
       <w:r>
         <w:t xml:space="preserve">Figure </w:t>
       </w:r>
-      <w:r>
-        <w:fldChar w:fldCharType="begin"/>
-      </w:r>
-      <w:r>
-        <w:instrText xml:space="preserve"> SEQ Figure \* ARABIC </w:instrText>
-      </w:r>
-      <w:r>
-        <w:fldChar w:fldCharType="separate"/>
-      </w:r>
-      <w:r>
-        <w:rPr>
-          <w:noProof/>
-        </w:rPr>
-        <w:t>3</w:t>
-      </w:r>
-      <w:r>
-        <w:rPr>
-          <w:noProof/>
-        </w:rPr>
-        <w:fldChar w:fldCharType="end"/>
-      </w:r>
+      <w:fldSimple w:instr=" SEQ Figure \* ARABIC ">
+        <w:r>
+          <w:rPr>
+            <w:noProof/>
+          </w:rPr>
+          <w:t>3</w:t>
+        </w:r>
+      </w:fldSimple>
       <w:r>
         <w:t>: Characteristics of armature current, speed and torque of DC motor</w:t>
       </w:r>
@@ -2918,7 +2892,7 @@
     <w:p>
       <w:pPr>
         <w:keepNext/>
-        <w:jc w:val="both"/>
+        <w:jc w:val="center"/>
       </w:pPr>
       <w:r>
         <w:rPr>
@@ -2929,8 +2903,8 @@
           <w:lang w:val="tr-TR" w:eastAsia="zh-CN"/>
         </w:rPr>
         <w:drawing>
-          <wp:inline distT="0" distB="0" distL="0" distR="0" wp14:anchorId="36744A77" wp14:editId="241F6B1C">
-            <wp:extent cx="5943600" cy="1228090"/>
+          <wp:inline distT="0" distB="0" distL="0" distR="0" wp14:anchorId="36744A77" wp14:editId="75629BFD">
+            <wp:extent cx="3895107" cy="804822"/>
             <wp:effectExtent l="0" t="0" r="0" b="0"/>
             <wp:docPr id="3" name="Resim 3"/>
             <wp:cNvGraphicFramePr>
@@ -2944,14 +2918,14 @@
                     <pic:cNvPicPr/>
                   </pic:nvPicPr>
                   <pic:blipFill rotWithShape="1">
-                    <a:blip r:embed="rId11"/>
+                    <a:blip r:embed="rId10"/>
                     <a:srcRect t="66764"/>
                     <a:stretch/>
                   </pic:blipFill>
                   <pic:spPr bwMode="auto">
                     <a:xfrm>
                       <a:off x="0" y="0"/>
-                      <a:ext cx="5943600" cy="1228090"/>
+                      <a:ext cx="3945269" cy="815187"/>
                     </a:xfrm>
                     <a:prstGeom prst="rect">
                       <a:avLst/>
@@ -2974,7 +2948,7 @@
     </w:p>
     <w:p>
       <w:pPr>
-        <w:pStyle w:val="Caption"/>
+        <w:pStyle w:val="ResimYazs"/>
         <w:jc w:val="center"/>
         <w:rPr>
           <w:b/>
@@ -2985,27 +2959,14 @@
       <w:r>
         <w:t xml:space="preserve">Figure </w:t>
       </w:r>
-      <w:r>
-        <w:fldChar w:fldCharType="begin"/>
-      </w:r>
-      <w:r>
-        <w:instrText xml:space="preserve"> SEQ Figure \* ARABIC </w:instrText>
-      </w:r>
-      <w:r>
-        <w:fldChar w:fldCharType="separate"/>
-      </w:r>
-      <w:r>
-        <w:rPr>
-          <w:noProof/>
-        </w:rPr>
-        <w:t>4</w:t>
-      </w:r>
-      <w:r>
-        <w:rPr>
-          <w:noProof/>
-        </w:rPr>
-        <w:fldChar w:fldCharType="end"/>
-      </w:r>
+      <w:fldSimple w:instr=" SEQ Figure \* ARABIC ">
+        <w:r>
+          <w:rPr>
+            <w:noProof/>
+          </w:rPr>
+          <w:t>4</w:t>
+        </w:r>
+      </w:fldSimple>
       <w:r>
         <w:t>: Torque characteristic of DC motor</w:t>
       </w:r>
@@ -3073,23 +3034,51 @@
           <w:sz w:val="24"/>
           <w:szCs w:val="24"/>
         </w:rPr>
-        <w:t xml:space="preserve">, torque is sinusoidal and its frequency is 300 Hz. Also, its magnitude is 28 </w:t>
-      </w:r>
-      <w:proofErr w:type="spellStart"/>
-      <w:r>
-        <w:rPr>
-          <w:sz w:val="24"/>
-          <w:szCs w:val="24"/>
-        </w:rPr>
-        <w:t>N.m</w:t>
-      </w:r>
-      <w:proofErr w:type="spellEnd"/>
-      <w:r>
-        <w:rPr>
-          <w:sz w:val="24"/>
-          <w:szCs w:val="24"/>
-        </w:rPr>
-        <w:t xml:space="preserve"> and its peak to peak value is 8 N.m. </w:t>
+        <w:t>, torque is sinusoidal and its frequency is 300 Hz</w:t>
+      </w:r>
+      <w:r>
+        <w:rPr>
+          <w:sz w:val="24"/>
+          <w:szCs w:val="24"/>
+        </w:rPr>
+        <w:t xml:space="preserve"> an</w:t>
+      </w:r>
+      <w:r>
+        <w:rPr>
+          <w:sz w:val="24"/>
+          <w:szCs w:val="24"/>
+        </w:rPr>
+        <w:t xml:space="preserve">d </w:t>
+      </w:r>
+      <w:r>
+        <w:rPr>
+          <w:sz w:val="24"/>
+          <w:szCs w:val="24"/>
+        </w:rPr>
+        <w:t xml:space="preserve">its frequency </w:t>
+      </w:r>
+      <w:proofErr w:type="gramStart"/>
+      <w:r>
+        <w:rPr>
+          <w:sz w:val="24"/>
+          <w:szCs w:val="24"/>
+        </w:rPr>
+        <w:t>is</w:t>
+      </w:r>
+      <w:proofErr w:type="gramEnd"/>
+      <w:r>
+        <w:rPr>
+          <w:sz w:val="24"/>
+          <w:szCs w:val="24"/>
+        </w:rPr>
+        <w:t xml:space="preserve"> proportional to motor’s shaft speed</w:t>
+      </w:r>
+      <w:r>
+        <w:rPr>
+          <w:sz w:val="24"/>
+          <w:szCs w:val="24"/>
+        </w:rPr>
+        <w:t>. Also, its magnitude is 8 N.m.</w:t>
       </w:r>
     </w:p>
     <w:p>
@@ -3107,7 +3096,6 @@
           <w:szCs w:val="24"/>
           <w:lang w:val="tr-TR" w:eastAsia="zh-CN"/>
         </w:rPr>
-        <w:lastRenderedPageBreak/>
         <w:tab/>
         <w:t>Line current THD is found as %31.58 at steady state.</w:t>
       </w:r>
@@ -3187,17 +3175,18 @@
     <w:p>
       <w:pPr>
         <w:keepNext/>
-        <w:jc w:val="both"/>
+        <w:jc w:val="center"/>
       </w:pPr>
       <w:r>
         <w:rPr>
           <w:noProof/>
           <w:lang w:val="tr-TR" w:eastAsia="zh-CN"/>
         </w:rPr>
+        <w:lastRenderedPageBreak/>
         <w:drawing>
-          <wp:inline distT="0" distB="0" distL="0" distR="0" wp14:anchorId="13884850" wp14:editId="05D1CF90">
-            <wp:extent cx="6675834" cy="1200150"/>
-            <wp:effectExtent l="0" t="0" r="0" b="0"/>
+          <wp:inline distT="0" distB="0" distL="0" distR="0" wp14:anchorId="13884850" wp14:editId="76E789A8">
+            <wp:extent cx="4037610" cy="725863"/>
+            <wp:effectExtent l="0" t="0" r="1270" b="0"/>
             <wp:docPr id="5" name="Picture 5" descr="C:\Users\furka\AppData\Local\Microsoft\Windows\INetCache\Content.Word\partb_sol_1.jpg"/>
             <wp:cNvGraphicFramePr>
               <a:graphicFrameLocks xmlns:a="http://schemas.openxmlformats.org/drawingml/2006/main" noChangeAspect="1"/>
@@ -3212,7 +3201,7 @@
                     </pic:cNvPicPr>
                   </pic:nvPicPr>
                   <pic:blipFill rotWithShape="1">
-                    <a:blip r:embed="rId12">
+                    <a:blip r:embed="rId11" cstate="print">
                       <a:extLst>
                         <a:ext uri="{28A0092B-C50C-407E-A947-70E740481C1C}">
                           <a14:useLocalDpi xmlns:a14="http://schemas.microsoft.com/office/drawing/2010/main" val="0"/>
@@ -3225,7 +3214,7 @@
                   <pic:spPr bwMode="auto">
                     <a:xfrm>
                       <a:off x="0" y="0"/>
-                      <a:ext cx="6675834" cy="1200150"/>
+                      <a:ext cx="4084578" cy="734307"/>
                     </a:xfrm>
                     <a:prstGeom prst="rect">
                       <a:avLst/>
@@ -3249,612 +3238,9 @@
     </w:p>
     <w:p>
       <w:pPr>
-        <w:pStyle w:val="Caption"/>
+        <w:pStyle w:val="ResimYazs"/>
         <w:jc w:val="center"/>
       </w:pPr>
-      <w:r>
-        <w:t xml:space="preserve">Figure </w:t>
-      </w:r>
-      <w:r>
-        <w:fldChar w:fldCharType="begin"/>
-      </w:r>
-      <w:r>
-        <w:instrText xml:space="preserve"> SEQ Figure \* ARABIC </w:instrText>
-      </w:r>
-      <w:r>
-        <w:fldChar w:fldCharType="separate"/>
-      </w:r>
-      <w:r>
-        <w:rPr>
-          <w:noProof/>
-        </w:rPr>
-        <w:t>5</w:t>
-      </w:r>
-      <w:r>
-        <w:rPr>
-          <w:noProof/>
-        </w:rPr>
-        <w:fldChar w:fldCharType="end"/>
-      </w:r>
-      <w:r>
-        <w:t xml:space="preserve">: </w:t>
-      </w:r>
-      <w:r>
-        <w:t>Torque characteristic of DC motor</w:t>
-      </w:r>
-      <w:r>
-        <w:t xml:space="preserve"> with series inductor</w:t>
-      </w:r>
-    </w:p>
-    <w:p>
-      <w:r>
-        <w:tab/>
-      </w:r>
-      <w:r>
-        <w:rPr>
-          <w:sz w:val="24"/>
-        </w:rPr>
-        <w:t xml:space="preserve">The second solution was connecting a shunt capacitor to the output of the rectifier circuit. We have </w:t>
-      </w:r>
-      <w:proofErr w:type="gramStart"/>
-      <w:r>
-        <w:rPr>
-          <w:sz w:val="24"/>
-        </w:rPr>
-        <w:t>connected  1</w:t>
-      </w:r>
-      <w:proofErr w:type="gramEnd"/>
-      <w:r>
-        <w:rPr>
-          <w:sz w:val="24"/>
-        </w:rPr>
-        <w:t xml:space="preserve"> mF capacitor and the resultant torque waveform can be seen in figure 6.</w:t>
-      </w:r>
-      <w:r>
-        <w:rPr>
-          <w:sz w:val="24"/>
-        </w:rPr>
-        <w:t xml:space="preserve"> Both of the solutions </w:t>
-      </w:r>
-      <w:proofErr w:type="gramStart"/>
-      <w:r>
-        <w:rPr>
-          <w:sz w:val="24"/>
-        </w:rPr>
-        <w:t>requires</w:t>
-      </w:r>
-      <w:proofErr w:type="gramEnd"/>
-      <w:r>
-        <w:rPr>
-          <w:sz w:val="24"/>
-        </w:rPr>
-        <w:t xml:space="preserve"> big capacitor and inductor values which may be physically big and expensive for this power rating. One other solution might be using combining both inductor and capacitor to form a LC filter at the output of the rectifier circuit. This may results in smaller capacitor and inductor value which means smaller and less expensive solution to torque ripple problem.</w:t>
-      </w:r>
-    </w:p>
-    <w:p>
-      <w:pPr>
-        <w:keepNext/>
-      </w:pPr>
-      <w:r>
-        <w:pict w14:anchorId="44434FCC">
-          <v:shape id="_x0000_i1028" type="#_x0000_t75" style="width:517.4pt;height:75.35pt">
-            <v:imagedata r:id="rId13" o:title="partb_sol2" croptop="32332f" cropbottom="15267f"/>
-          </v:shape>
-        </w:pict>
-      </w:r>
-    </w:p>
-    <w:p>
-      <w:pPr>
-        <w:pStyle w:val="Caption"/>
-        <w:jc w:val="center"/>
-      </w:pPr>
-      <w:proofErr w:type="gramStart"/>
-      <w:r>
-        <w:t xml:space="preserve">Figure </w:t>
-      </w:r>
-      <w:proofErr w:type="gramEnd"/>
-      <w:r>
-        <w:fldChar w:fldCharType="begin"/>
-      </w:r>
-      <w:r>
-        <w:instrText xml:space="preserve"> SEQ Figure \* ARABIC </w:instrText>
-      </w:r>
-      <w:r>
-        <w:fldChar w:fldCharType="separate"/>
-      </w:r>
-      <w:r>
-        <w:rPr>
-          <w:noProof/>
-        </w:rPr>
-        <w:t>6</w:t>
-      </w:r>
-      <w:r>
-        <w:fldChar w:fldCharType="end"/>
-      </w:r>
-      <w:proofErr w:type="gramStart"/>
-      <w:r>
-        <w:t>.</w:t>
-      </w:r>
-      <w:proofErr w:type="gramEnd"/>
-      <w:r>
-        <w:t xml:space="preserve"> Torque characteristic of DC motor</w:t>
-      </w:r>
-      <w:r>
-        <w:t xml:space="preserve"> with shunt capacitor</w:t>
-      </w:r>
-    </w:p>
-    <w:p>
-      <w:pPr>
-        <w:jc w:val="both"/>
-        <w:rPr>
-          <w:b/>
-          <w:sz w:val="32"/>
-          <w:szCs w:val="32"/>
-        </w:rPr>
-      </w:pPr>
-      <w:r>
-        <w:rPr>
-          <w:b/>
-          <w:sz w:val="32"/>
-          <w:szCs w:val="32"/>
-        </w:rPr>
-        <w:t>Part d-)</w:t>
-      </w:r>
-    </w:p>
-    <w:p>
-      <w:pPr>
-        <w:ind w:firstLine="720"/>
-        <w:jc w:val="both"/>
-        <w:rPr>
-          <w:sz w:val="24"/>
-          <w:szCs w:val="24"/>
-        </w:rPr>
-      </w:pPr>
-      <w:r>
-        <w:rPr>
-          <w:sz w:val="24"/>
-          <w:szCs w:val="24"/>
-        </w:rPr>
-        <w:t>To find overall</w:t>
-      </w:r>
-      <w:r>
-        <w:rPr>
-          <w:sz w:val="24"/>
-          <w:szCs w:val="24"/>
-        </w:rPr>
-        <w:t xml:space="preserve"> drive</w:t>
-      </w:r>
-      <w:r>
-        <w:rPr>
-          <w:sz w:val="24"/>
-          <w:szCs w:val="24"/>
-        </w:rPr>
-        <w:t xml:space="preserve"> efficiency, we need to find two parameters which are </w:t>
-      </w:r>
-      <w:r>
-        <w:rPr>
-          <w:sz w:val="24"/>
-          <w:szCs w:val="24"/>
-        </w:rPr>
-        <w:t xml:space="preserve">mechanical power output </w:t>
-      </w:r>
-      <w:r>
-        <w:rPr>
-          <w:sz w:val="24"/>
-          <w:szCs w:val="24"/>
-        </w:rPr>
-        <w:t>and</w:t>
-      </w:r>
-      <w:r>
-        <w:rPr>
-          <w:sz w:val="24"/>
-          <w:szCs w:val="24"/>
-        </w:rPr>
-        <w:t xml:space="preserve"> electric power input</w:t>
-      </w:r>
-      <w:r>
-        <w:rPr>
-          <w:sz w:val="24"/>
-          <w:szCs w:val="24"/>
-        </w:rPr>
-        <w:t xml:space="preserve">. We can find mechanical power output by two formulas which are </w:t>
-      </w:r>
-      <w:proofErr w:type="spellStart"/>
-      <w:r>
-        <w:rPr>
-          <w:sz w:val="24"/>
-          <w:szCs w:val="24"/>
-        </w:rPr>
-        <w:t>E</w:t>
-      </w:r>
-      <w:r>
-        <w:rPr>
-          <w:sz w:val="24"/>
-          <w:szCs w:val="24"/>
-          <w:vertAlign w:val="subscript"/>
-        </w:rPr>
-        <w:t>a</w:t>
-      </w:r>
-      <w:proofErr w:type="spellEnd"/>
-      <w:r>
-        <w:rPr>
-          <w:sz w:val="24"/>
-          <w:szCs w:val="24"/>
-        </w:rPr>
-        <w:t>*</w:t>
-      </w:r>
-      <w:proofErr w:type="spellStart"/>
-      <w:r>
-        <w:rPr>
-          <w:sz w:val="24"/>
-          <w:szCs w:val="24"/>
-        </w:rPr>
-        <w:t>I</w:t>
-      </w:r>
-      <w:r>
-        <w:rPr>
-          <w:sz w:val="24"/>
-          <w:szCs w:val="24"/>
-          <w:vertAlign w:val="subscript"/>
-        </w:rPr>
-        <w:t>a</w:t>
-      </w:r>
-      <w:proofErr w:type="spellEnd"/>
-      <w:r>
-        <w:rPr>
-          <w:sz w:val="24"/>
-          <w:szCs w:val="24"/>
-        </w:rPr>
-        <w:t xml:space="preserve"> and </w:t>
-      </w:r>
-      <w:proofErr w:type="spellStart"/>
-      <w:r>
-        <w:rPr>
-          <w:sz w:val="24"/>
-          <w:szCs w:val="24"/>
-        </w:rPr>
-        <w:t>T</w:t>
-      </w:r>
-      <w:r>
-        <w:rPr>
-          <w:sz w:val="24"/>
-          <w:szCs w:val="24"/>
-          <w:vertAlign w:val="subscript"/>
-        </w:rPr>
-        <w:t>e</w:t>
-      </w:r>
-      <w:proofErr w:type="spellEnd"/>
-      <w:r>
-        <w:rPr>
-          <w:sz w:val="24"/>
-          <w:szCs w:val="24"/>
-        </w:rPr>
-        <w:t xml:space="preserve">*w. </w:t>
-      </w:r>
-      <w:proofErr w:type="spellStart"/>
-      <w:r>
-        <w:rPr>
-          <w:sz w:val="24"/>
-          <w:szCs w:val="24"/>
-        </w:rPr>
-        <w:t>Te</w:t>
-      </w:r>
-      <w:proofErr w:type="spellEnd"/>
-      <w:r>
-        <w:rPr>
-          <w:sz w:val="24"/>
-          <w:szCs w:val="24"/>
-        </w:rPr>
-        <w:t xml:space="preserve"> is electrical torque and sum of load torque and friction torque. In our case, there is no friction torque and we can say that mechanical output power is </w:t>
-      </w:r>
-      <w:proofErr w:type="spellStart"/>
-      <w:r>
-        <w:rPr>
-          <w:sz w:val="24"/>
-          <w:szCs w:val="24"/>
-        </w:rPr>
-        <w:t>Te</w:t>
-      </w:r>
-      <w:proofErr w:type="spellEnd"/>
-      <w:r>
-        <w:rPr>
-          <w:sz w:val="24"/>
-          <w:szCs w:val="24"/>
-        </w:rPr>
-        <w:t xml:space="preserve">*w where w is speed of shaft. </w:t>
-      </w:r>
-      <w:r>
-        <w:rPr>
-          <w:sz w:val="24"/>
-          <w:szCs w:val="24"/>
-        </w:rPr>
-        <w:t xml:space="preserve">We do not know </w:t>
-      </w:r>
-      <w:proofErr w:type="spellStart"/>
-      <w:r>
-        <w:rPr>
-          <w:sz w:val="24"/>
-          <w:szCs w:val="24"/>
-        </w:rPr>
-        <w:t>Ea</w:t>
-      </w:r>
-      <w:proofErr w:type="spellEnd"/>
-      <w:r>
-        <w:rPr>
-          <w:sz w:val="24"/>
-          <w:szCs w:val="24"/>
-        </w:rPr>
-        <w:t xml:space="preserve"> but we can find it by using back-emf constant. We multiply this constant with speed which is unit of rpm. And we multiply with armature current Ia. </w:t>
-      </w:r>
-      <w:r>
-        <w:rPr>
-          <w:sz w:val="24"/>
-          <w:szCs w:val="24"/>
-        </w:rPr>
-        <w:t>Then, mechanical output power is</w:t>
-      </w:r>
-      <w:r>
-        <w:rPr>
-          <w:sz w:val="24"/>
-          <w:szCs w:val="24"/>
-        </w:rPr>
-        <w:t xml:space="preserve"> found</w:t>
-      </w:r>
-      <w:r>
-        <w:rPr>
-          <w:sz w:val="24"/>
-          <w:szCs w:val="24"/>
-        </w:rPr>
-        <w:t xml:space="preserve"> </w:t>
-      </w:r>
-      <w:r>
-        <w:rPr>
-          <w:sz w:val="24"/>
-          <w:szCs w:val="24"/>
-        </w:rPr>
-        <w:t>1927</w:t>
-      </w:r>
-      <w:r>
-        <w:rPr>
-          <w:sz w:val="24"/>
-          <w:szCs w:val="24"/>
-        </w:rPr>
-        <w:t xml:space="preserve"> W. Moreover, to calculate </w:t>
-      </w:r>
-      <w:r>
-        <w:rPr>
-          <w:sz w:val="24"/>
-          <w:szCs w:val="24"/>
-        </w:rPr>
-        <w:t>electric power input</w:t>
-      </w:r>
-      <w:r>
-        <w:rPr>
-          <w:sz w:val="24"/>
-          <w:szCs w:val="24"/>
-        </w:rPr>
-        <w:t xml:space="preserve">, there is one formula which is </w:t>
-      </w:r>
-      <w:proofErr w:type="spellStart"/>
-      <w:r>
-        <w:rPr>
-          <w:sz w:val="24"/>
-          <w:szCs w:val="24"/>
-        </w:rPr>
-        <w:t>Vt</w:t>
-      </w:r>
-      <w:proofErr w:type="spellEnd"/>
-      <w:r>
-        <w:rPr>
-          <w:sz w:val="24"/>
-          <w:szCs w:val="24"/>
-        </w:rPr>
-        <w:t>*</w:t>
-      </w:r>
-      <w:proofErr w:type="spellStart"/>
-      <w:r>
-        <w:rPr>
-          <w:sz w:val="24"/>
-          <w:szCs w:val="24"/>
-        </w:rPr>
-        <w:t>Ia</w:t>
-      </w:r>
-      <w:proofErr w:type="spellEnd"/>
-      <w:r>
-        <w:rPr>
-          <w:sz w:val="24"/>
-          <w:szCs w:val="24"/>
-        </w:rPr>
-        <w:t xml:space="preserve"> where </w:t>
-      </w:r>
-      <w:proofErr w:type="spellStart"/>
-      <w:r>
-        <w:rPr>
-          <w:sz w:val="24"/>
-          <w:szCs w:val="24"/>
-        </w:rPr>
-        <w:t>Vt</w:t>
-      </w:r>
-      <w:proofErr w:type="spellEnd"/>
-      <w:r>
-        <w:rPr>
-          <w:sz w:val="24"/>
-          <w:szCs w:val="24"/>
-        </w:rPr>
-        <w:t xml:space="preserve"> is terminal voltage. When we calculate, </w:t>
-      </w:r>
-      <w:r>
-        <w:rPr>
-          <w:sz w:val="24"/>
-          <w:szCs w:val="24"/>
-        </w:rPr>
-        <w:t>electric power input</w:t>
-      </w:r>
-      <w:r>
-        <w:rPr>
-          <w:sz w:val="24"/>
-          <w:szCs w:val="24"/>
-        </w:rPr>
-        <w:t xml:space="preserve"> is found </w:t>
-      </w:r>
-      <w:r>
-        <w:rPr>
-          <w:sz w:val="24"/>
-          <w:szCs w:val="24"/>
-        </w:rPr>
-        <w:t>2318</w:t>
-      </w:r>
-      <w:r>
-        <w:rPr>
-          <w:sz w:val="24"/>
-          <w:szCs w:val="24"/>
-        </w:rPr>
-        <w:t xml:space="preserve"> W.</w:t>
-      </w:r>
-      <w:r>
-        <w:rPr>
-          <w:sz w:val="24"/>
-          <w:szCs w:val="24"/>
-        </w:rPr>
-        <w:t xml:space="preserve"> Finally, drive efficiency is found %8</w:t>
-      </w:r>
-      <w:r>
-        <w:rPr>
-          <w:sz w:val="24"/>
-          <w:szCs w:val="24"/>
-        </w:rPr>
-        <w:t>3</w:t>
-      </w:r>
-      <w:r>
-        <w:rPr>
-          <w:sz w:val="24"/>
-          <w:szCs w:val="24"/>
-        </w:rPr>
-        <w:t>.</w:t>
-      </w:r>
-      <w:r>
-        <w:rPr>
-          <w:sz w:val="24"/>
-          <w:szCs w:val="24"/>
-        </w:rPr>
-        <w:t>1</w:t>
-      </w:r>
-      <w:r>
-        <w:rPr>
-          <w:sz w:val="24"/>
-          <w:szCs w:val="24"/>
-        </w:rPr>
-        <w:t>.</w:t>
-      </w:r>
-    </w:p>
-    <w:p>
-      <w:pPr>
-        <w:ind w:firstLine="720"/>
-        <w:jc w:val="both"/>
-        <w:rPr>
-          <w:sz w:val="24"/>
-          <w:szCs w:val="24"/>
-        </w:rPr>
-      </w:pPr>
-      <w:r>
-        <w:rPr>
-          <w:sz w:val="24"/>
-          <w:szCs w:val="24"/>
-        </w:rPr>
-        <w:lastRenderedPageBreak/>
-        <w:t xml:space="preserve">Power loss arise from armature resistance and </w:t>
-      </w:r>
-      <w:r>
-        <w:rPr>
-          <w:sz w:val="24"/>
-          <w:szCs w:val="24"/>
-        </w:rPr>
-        <w:t>inertia. Armature resistance loss</w:t>
-      </w:r>
-      <w:r>
-        <w:rPr>
-          <w:sz w:val="24"/>
-          <w:szCs w:val="24"/>
-        </w:rPr>
-        <w:t xml:space="preserve"> is </w:t>
-      </w:r>
-      <w:proofErr w:type="spellStart"/>
-      <w:r>
-        <w:rPr>
-          <w:sz w:val="24"/>
-          <w:szCs w:val="24"/>
-        </w:rPr>
-        <w:t>ra</w:t>
-      </w:r>
-      <w:proofErr w:type="spellEnd"/>
-      <w:r>
-        <w:rPr>
-          <w:sz w:val="24"/>
-          <w:szCs w:val="24"/>
-        </w:rPr>
-        <w:t>*</w:t>
-      </w:r>
-      <w:proofErr w:type="spellStart"/>
-      <w:r>
-        <w:rPr>
-          <w:sz w:val="24"/>
-          <w:szCs w:val="24"/>
-        </w:rPr>
-        <w:t>Ia</w:t>
-      </w:r>
-      <w:proofErr w:type="spellEnd"/>
-      <w:r>
-        <w:rPr>
-          <w:sz w:val="24"/>
-          <w:szCs w:val="24"/>
-        </w:rPr>
-        <w:t xml:space="preserve"> and its value is 364 W. Inertia loss is 27 W</w:t>
-      </w:r>
-      <w:r>
-        <w:rPr>
-          <w:sz w:val="24"/>
-          <w:szCs w:val="24"/>
-        </w:rPr>
-        <w:t xml:space="preserve">. </w:t>
-      </w:r>
-    </w:p>
-    <w:p>
-      <w:pPr>
-        <w:keepNext/>
-        <w:jc w:val="both"/>
-      </w:pPr>
-      <w:r>
-        <w:rPr>
-          <w:noProof/>
-          <w:sz w:val="24"/>
-          <w:szCs w:val="24"/>
-          <w:lang w:val="tr-TR" w:eastAsia="zh-CN"/>
-        </w:rPr>
-        <w:drawing>
-          <wp:inline distT="0" distB="0" distL="0" distR="0" wp14:anchorId="0789F651" wp14:editId="2168CF14">
-            <wp:extent cx="5486400" cy="3200400"/>
-            <wp:effectExtent l="0" t="0" r="0" b="0"/>
-            <wp:docPr id="4" name="Grafik 4"/>
-            <wp:cNvGraphicFramePr/>
-            <a:graphic xmlns:a="http://schemas.openxmlformats.org/drawingml/2006/main">
-              <a:graphicData uri="http://schemas.openxmlformats.org/drawingml/2006/chart">
-                <c:chart xmlns:c="http://schemas.openxmlformats.org/drawingml/2006/chart" xmlns:r="http://schemas.openxmlformats.org/officeDocument/2006/relationships" r:id="rId14"/>
-              </a:graphicData>
-            </a:graphic>
-          </wp:inline>
-        </w:drawing>
-      </w:r>
-    </w:p>
-    <w:p>
-      <w:pPr>
-        <w:pStyle w:val="Caption"/>
-        <w:jc w:val="center"/>
-        <w:rPr>
-          <w:sz w:val="24"/>
-          <w:szCs w:val="24"/>
-        </w:rPr>
-      </w:pPr>
-      <w:proofErr w:type="gramStart"/>
       <w:r>
         <w:t xml:space="preserve">Figure </w:t>
       </w:r>
@@ -3863,34 +3249,723 @@
           <w:rPr>
             <w:noProof/>
           </w:rPr>
-          <w:t>7</w:t>
+          <w:t>5</w:t>
         </w:r>
       </w:fldSimple>
       <w:r>
+        <w:t xml:space="preserve">: </w:t>
+      </w:r>
+      <w:r>
+        <w:t>Torque characteristic of DC motor</w:t>
+      </w:r>
+      <w:r>
+        <w:t xml:space="preserve"> with series inductor</w:t>
+      </w:r>
+    </w:p>
+    <w:p>
+      <w:r>
+        <w:tab/>
+      </w:r>
+      <w:r>
+        <w:rPr>
+          <w:sz w:val="24"/>
+        </w:rPr>
+        <w:t xml:space="preserve">The second solution was connecting a shunt capacitor to the output of the rectifier circuit. We have </w:t>
+      </w:r>
+      <w:r>
+        <w:rPr>
+          <w:sz w:val="24"/>
+        </w:rPr>
+        <w:t>connected 1</w:t>
+      </w:r>
+      <w:r>
+        <w:rPr>
+          <w:sz w:val="24"/>
+        </w:rPr>
+        <w:t xml:space="preserve"> mF capacitor and the resultant torque waveform can be seen in figure 6.</w:t>
+      </w:r>
+      <w:r>
+        <w:rPr>
+          <w:sz w:val="24"/>
+        </w:rPr>
+        <w:t xml:space="preserve"> Both of the solutions </w:t>
+      </w:r>
+      <w:r>
+        <w:rPr>
+          <w:sz w:val="24"/>
+        </w:rPr>
+        <w:t>require</w:t>
+      </w:r>
+      <w:r>
+        <w:rPr>
+          <w:sz w:val="24"/>
+        </w:rPr>
+        <w:t xml:space="preserve"> big capacitor and inductor values which may be physically big and expensive for this power rating. One other solution might be using combining both inductor and capacitor to form a LC filter at the output of the rectifier circuit. This may results in smaller capacitor and inductor value which means smaller and less expensive solution to torque ripple problem.</w:t>
+      </w:r>
+    </w:p>
+    <w:p>
+      <w:pPr>
+        <w:keepNext/>
+        <w:jc w:val="center"/>
+      </w:pPr>
+      <w:r>
+        <w:pict w14:anchorId="44434FCC">
+          <v:shape id="_x0000_i1026" type="#_x0000_t75" style="width:356.25pt;height:51.45pt">
+            <v:imagedata r:id="rId12" o:title="partb_sol2" croptop="32332f" cropbottom="15267f"/>
+          </v:shape>
+        </w:pict>
+      </w:r>
+    </w:p>
+    <w:p>
+      <w:pPr>
+        <w:pStyle w:val="ResimYazs"/>
+        <w:jc w:val="center"/>
+      </w:pPr>
+      <w:r>
+        <w:t xml:space="preserve">Figure </w:t>
+      </w:r>
+      <w:fldSimple w:instr=" SEQ Figure \* ARABIC ">
+        <w:r>
+          <w:rPr>
+            <w:noProof/>
+          </w:rPr>
+          <w:t>6</w:t>
+        </w:r>
+      </w:fldSimple>
+      <w:r>
         <w:t>.</w:t>
       </w:r>
+      <w:r>
+        <w:t xml:space="preserve"> Torque characteristic of DC motor</w:t>
+      </w:r>
+      <w:r>
+        <w:t xml:space="preserve"> with shunt capacitor</w:t>
+      </w:r>
+    </w:p>
+    <w:p>
+      <w:pPr>
+        <w:jc w:val="both"/>
+        <w:rPr>
+          <w:b/>
+          <w:sz w:val="32"/>
+          <w:szCs w:val="32"/>
+        </w:rPr>
+      </w:pPr>
+      <w:r>
+        <w:rPr>
+          <w:b/>
+          <w:sz w:val="32"/>
+          <w:szCs w:val="32"/>
+        </w:rPr>
+        <w:t>Part d-)</w:t>
+      </w:r>
+    </w:p>
+    <w:p>
+      <w:pPr>
+        <w:ind w:firstLine="720"/>
+        <w:jc w:val="both"/>
+        <w:rPr>
+          <w:sz w:val="24"/>
+          <w:szCs w:val="24"/>
+        </w:rPr>
+      </w:pPr>
+      <w:r>
+        <w:rPr>
+          <w:sz w:val="24"/>
+          <w:szCs w:val="24"/>
+        </w:rPr>
+        <w:t>To find overall</w:t>
+      </w:r>
+      <w:r>
+        <w:rPr>
+          <w:sz w:val="24"/>
+          <w:szCs w:val="24"/>
+        </w:rPr>
+        <w:t xml:space="preserve"> drive</w:t>
+      </w:r>
+      <w:r>
+        <w:rPr>
+          <w:sz w:val="24"/>
+          <w:szCs w:val="24"/>
+        </w:rPr>
+        <w:t xml:space="preserve"> efficiency, we need to find two parameters which are </w:t>
+      </w:r>
+      <w:r>
+        <w:rPr>
+          <w:sz w:val="24"/>
+          <w:szCs w:val="24"/>
+        </w:rPr>
+        <w:t xml:space="preserve">mechanical power output </w:t>
+      </w:r>
+      <w:r>
+        <w:rPr>
+          <w:sz w:val="24"/>
+          <w:szCs w:val="24"/>
+        </w:rPr>
+        <w:t>and</w:t>
+      </w:r>
+      <w:r>
+        <w:rPr>
+          <w:sz w:val="24"/>
+          <w:szCs w:val="24"/>
+        </w:rPr>
+        <w:t xml:space="preserve"> electric power input</w:t>
+      </w:r>
+      <w:r>
+        <w:rPr>
+          <w:sz w:val="24"/>
+          <w:szCs w:val="24"/>
+        </w:rPr>
+        <w:t xml:space="preserve">. We can find mechanical power output by two formulas which are </w:t>
+      </w:r>
+      <w:proofErr w:type="spellStart"/>
+      <w:r>
+        <w:rPr>
+          <w:sz w:val="24"/>
+          <w:szCs w:val="24"/>
+        </w:rPr>
+        <w:t>E</w:t>
+      </w:r>
+      <w:r>
+        <w:rPr>
+          <w:sz w:val="24"/>
+          <w:szCs w:val="24"/>
+          <w:vertAlign w:val="subscript"/>
+        </w:rPr>
+        <w:t>a</w:t>
+      </w:r>
+      <w:proofErr w:type="spellEnd"/>
+      <w:r>
+        <w:rPr>
+          <w:sz w:val="24"/>
+          <w:szCs w:val="24"/>
+        </w:rPr>
+        <w:t>*</w:t>
+      </w:r>
+      <w:proofErr w:type="spellStart"/>
+      <w:r>
+        <w:rPr>
+          <w:sz w:val="24"/>
+          <w:szCs w:val="24"/>
+        </w:rPr>
+        <w:t>I</w:t>
+      </w:r>
+      <w:r>
+        <w:rPr>
+          <w:sz w:val="24"/>
+          <w:szCs w:val="24"/>
+          <w:vertAlign w:val="subscript"/>
+        </w:rPr>
+        <w:t>a</w:t>
+      </w:r>
+      <w:proofErr w:type="spellEnd"/>
+      <w:r>
+        <w:rPr>
+          <w:sz w:val="24"/>
+          <w:szCs w:val="24"/>
+        </w:rPr>
+        <w:t xml:space="preserve"> and </w:t>
+      </w:r>
+      <w:proofErr w:type="spellStart"/>
+      <w:r>
+        <w:rPr>
+          <w:sz w:val="24"/>
+          <w:szCs w:val="24"/>
+        </w:rPr>
+        <w:t>T</w:t>
+      </w:r>
+      <w:r>
+        <w:rPr>
+          <w:sz w:val="24"/>
+          <w:szCs w:val="24"/>
+          <w:vertAlign w:val="subscript"/>
+        </w:rPr>
+        <w:t>e</w:t>
+      </w:r>
+      <w:proofErr w:type="spellEnd"/>
+      <w:r>
+        <w:rPr>
+          <w:sz w:val="24"/>
+          <w:szCs w:val="24"/>
+        </w:rPr>
+        <w:t xml:space="preserve">*w. </w:t>
+      </w:r>
+      <w:proofErr w:type="spellStart"/>
+      <w:r>
+        <w:rPr>
+          <w:sz w:val="24"/>
+          <w:szCs w:val="24"/>
+        </w:rPr>
+        <w:t>Te</w:t>
+      </w:r>
+      <w:proofErr w:type="spellEnd"/>
+      <w:r>
+        <w:rPr>
+          <w:sz w:val="24"/>
+          <w:szCs w:val="24"/>
+        </w:rPr>
+        <w:t xml:space="preserve"> is electrical torque and sum of load torque and friction torque. In our case, there is no friction torque and we can say that mechanical output power is </w:t>
+      </w:r>
+      <w:proofErr w:type="spellStart"/>
+      <w:r>
+        <w:rPr>
+          <w:sz w:val="24"/>
+          <w:szCs w:val="24"/>
+        </w:rPr>
+        <w:t>Te</w:t>
+      </w:r>
+      <w:proofErr w:type="spellEnd"/>
+      <w:r>
+        <w:rPr>
+          <w:sz w:val="24"/>
+          <w:szCs w:val="24"/>
+        </w:rPr>
+        <w:t xml:space="preserve">*w where w is speed of shaft. </w:t>
+      </w:r>
+      <w:r>
+        <w:rPr>
+          <w:sz w:val="24"/>
+          <w:szCs w:val="24"/>
+        </w:rPr>
+        <w:t xml:space="preserve">We do not know </w:t>
+      </w:r>
+      <w:proofErr w:type="spellStart"/>
+      <w:r>
+        <w:rPr>
+          <w:sz w:val="24"/>
+          <w:szCs w:val="24"/>
+        </w:rPr>
+        <w:t>Ea</w:t>
+      </w:r>
+      <w:proofErr w:type="spellEnd"/>
+      <w:r>
+        <w:rPr>
+          <w:sz w:val="24"/>
+          <w:szCs w:val="24"/>
+        </w:rPr>
+        <w:t xml:space="preserve"> but we can find it by using back-emf constant. We multiply this constant with speed which is unit of rpm. And we multiply with armature current Ia. </w:t>
+      </w:r>
+      <w:r>
+        <w:rPr>
+          <w:sz w:val="24"/>
+          <w:szCs w:val="24"/>
+        </w:rPr>
+        <w:t>Then, mechanical output power is</w:t>
+      </w:r>
+      <w:r>
+        <w:rPr>
+          <w:sz w:val="24"/>
+          <w:szCs w:val="24"/>
+        </w:rPr>
+        <w:t xml:space="preserve"> found</w:t>
+      </w:r>
+      <w:r>
+        <w:rPr>
+          <w:sz w:val="24"/>
+          <w:szCs w:val="24"/>
+        </w:rPr>
+        <w:t xml:space="preserve"> </w:t>
+      </w:r>
+      <w:r>
+        <w:rPr>
+          <w:sz w:val="24"/>
+          <w:szCs w:val="24"/>
+        </w:rPr>
+        <w:t>1927</w:t>
+      </w:r>
+      <w:r>
+        <w:rPr>
+          <w:sz w:val="24"/>
+          <w:szCs w:val="24"/>
+        </w:rPr>
+        <w:t xml:space="preserve"> W. Moreover, to calculate </w:t>
+      </w:r>
+      <w:r>
+        <w:rPr>
+          <w:sz w:val="24"/>
+          <w:szCs w:val="24"/>
+        </w:rPr>
+        <w:t>electric power input</w:t>
+      </w:r>
+      <w:r>
+        <w:rPr>
+          <w:sz w:val="24"/>
+          <w:szCs w:val="24"/>
+        </w:rPr>
+        <w:t>, there is one formula which is Vt*</w:t>
+      </w:r>
+      <w:proofErr w:type="spellStart"/>
+      <w:r>
+        <w:rPr>
+          <w:sz w:val="24"/>
+          <w:szCs w:val="24"/>
+        </w:rPr>
+        <w:t>Ia</w:t>
+      </w:r>
+      <w:proofErr w:type="spellEnd"/>
+      <w:r>
+        <w:rPr>
+          <w:sz w:val="24"/>
+          <w:szCs w:val="24"/>
+        </w:rPr>
+        <w:t xml:space="preserve"> where Vt is terminal voltage. When we calculate, </w:t>
+      </w:r>
+      <w:r>
+        <w:rPr>
+          <w:sz w:val="24"/>
+          <w:szCs w:val="24"/>
+        </w:rPr>
+        <w:t>electric power input</w:t>
+      </w:r>
+      <w:r>
+        <w:rPr>
+          <w:sz w:val="24"/>
+          <w:szCs w:val="24"/>
+        </w:rPr>
+        <w:t xml:space="preserve"> is found </w:t>
+      </w:r>
+      <w:r>
+        <w:rPr>
+          <w:sz w:val="24"/>
+          <w:szCs w:val="24"/>
+        </w:rPr>
+        <w:t>2318</w:t>
+      </w:r>
+      <w:r>
+        <w:rPr>
+          <w:sz w:val="24"/>
+          <w:szCs w:val="24"/>
+        </w:rPr>
+        <w:t xml:space="preserve"> W.</w:t>
+      </w:r>
+      <w:r>
+        <w:rPr>
+          <w:sz w:val="24"/>
+          <w:szCs w:val="24"/>
+        </w:rPr>
+        <w:t xml:space="preserve"> Finally, drive efficiency is found %8</w:t>
+      </w:r>
+      <w:r>
+        <w:rPr>
+          <w:sz w:val="24"/>
+          <w:szCs w:val="24"/>
+        </w:rPr>
+        <w:t>3</w:t>
+      </w:r>
+      <w:r>
+        <w:rPr>
+          <w:sz w:val="24"/>
+          <w:szCs w:val="24"/>
+        </w:rPr>
+        <w:t>.</w:t>
+      </w:r>
+      <w:r>
+        <w:rPr>
+          <w:sz w:val="24"/>
+          <w:szCs w:val="24"/>
+        </w:rPr>
+        <w:t>1</w:t>
+      </w:r>
+      <w:r>
+        <w:rPr>
+          <w:sz w:val="24"/>
+          <w:szCs w:val="24"/>
+        </w:rPr>
+        <w:t>.</w:t>
+      </w:r>
+    </w:p>
+    <w:p>
+      <w:pPr>
+        <w:ind w:firstLine="720"/>
+        <w:jc w:val="both"/>
+        <w:rPr>
+          <w:sz w:val="24"/>
+          <w:szCs w:val="24"/>
+        </w:rPr>
+      </w:pPr>
+      <w:r>
+        <w:rPr>
+          <w:sz w:val="24"/>
+          <w:szCs w:val="24"/>
+        </w:rPr>
+        <w:t xml:space="preserve">Power loss arise from armature resistance and </w:t>
+      </w:r>
+      <w:r>
+        <w:rPr>
+          <w:sz w:val="24"/>
+          <w:szCs w:val="24"/>
+        </w:rPr>
+        <w:t>inertia. Armature resistance loss</w:t>
+      </w:r>
+      <w:r>
+        <w:rPr>
+          <w:sz w:val="24"/>
+          <w:szCs w:val="24"/>
+        </w:rPr>
+        <w:t xml:space="preserve"> is </w:t>
+      </w:r>
+      <w:proofErr w:type="spellStart"/>
+      <w:r>
+        <w:rPr>
+          <w:sz w:val="24"/>
+          <w:szCs w:val="24"/>
+        </w:rPr>
+        <w:t>ra</w:t>
+      </w:r>
+      <w:proofErr w:type="spellEnd"/>
+      <w:r>
+        <w:rPr>
+          <w:sz w:val="24"/>
+          <w:szCs w:val="24"/>
+        </w:rPr>
+        <w:t>*</w:t>
+      </w:r>
+      <w:proofErr w:type="spellStart"/>
+      <w:r>
+        <w:rPr>
+          <w:sz w:val="24"/>
+          <w:szCs w:val="24"/>
+        </w:rPr>
+        <w:t>Ia</w:t>
+      </w:r>
+      <w:proofErr w:type="spellEnd"/>
+      <w:r>
+        <w:rPr>
+          <w:sz w:val="24"/>
+          <w:szCs w:val="24"/>
+        </w:rPr>
+        <w:t xml:space="preserve"> and its value is 364 W. Inertia loss is 27 W</w:t>
+      </w:r>
+      <w:r>
+        <w:rPr>
+          <w:sz w:val="24"/>
+          <w:szCs w:val="24"/>
+        </w:rPr>
+        <w:t xml:space="preserve">. </w:t>
+      </w:r>
+    </w:p>
+    <w:p>
+      <w:pPr>
+        <w:keepNext/>
+        <w:jc w:val="center"/>
+      </w:pPr>
+      <w:r>
+        <w:rPr>
+          <w:noProof/>
+          <w:sz w:val="24"/>
+          <w:szCs w:val="24"/>
+          <w:lang w:val="tr-TR" w:eastAsia="zh-CN"/>
+        </w:rPr>
+        <w:lastRenderedPageBreak/>
+        <w:drawing>
+          <wp:inline distT="0" distB="0" distL="0" distR="0" wp14:anchorId="0789F651" wp14:editId="738E7EDC">
+            <wp:extent cx="3930732" cy="1876301"/>
+            <wp:effectExtent l="0" t="0" r="12700" b="10160"/>
+            <wp:docPr id="4" name="Grafik 4"/>
+            <wp:cNvGraphicFramePr/>
+            <a:graphic xmlns:a="http://schemas.openxmlformats.org/drawingml/2006/main">
+              <a:graphicData uri="http://schemas.openxmlformats.org/drawingml/2006/chart">
+                <c:chart xmlns:c="http://schemas.openxmlformats.org/drawingml/2006/chart" xmlns:r="http://schemas.openxmlformats.org/officeDocument/2006/relationships" r:id="rId13"/>
+              </a:graphicData>
+            </a:graphic>
+          </wp:inline>
+        </w:drawing>
+      </w:r>
+    </w:p>
+    <w:p>
+      <w:pPr>
+        <w:pStyle w:val="ResimYazs"/>
+        <w:jc w:val="center"/>
+      </w:pPr>
+      <w:r>
+        <w:t xml:space="preserve">Figure </w:t>
+      </w:r>
+      <w:r>
+        <w:rPr>
+          <w:noProof/>
+        </w:rPr>
+        <w:fldChar w:fldCharType="begin"/>
+      </w:r>
+      <w:r>
+        <w:rPr>
+          <w:noProof/>
+        </w:rPr>
+        <w:instrText xml:space="preserve"> SEQ Figure \* ARABIC </w:instrText>
+      </w:r>
+      <w:r>
+        <w:rPr>
+          <w:noProof/>
+        </w:rPr>
+        <w:fldChar w:fldCharType="separate"/>
+      </w:r>
+      <w:r>
+        <w:rPr>
+          <w:noProof/>
+        </w:rPr>
+        <w:t>7</w:t>
+      </w:r>
+      <w:r>
+        <w:rPr>
+          <w:noProof/>
+        </w:rPr>
+        <w:fldChar w:fldCharType="end"/>
+      </w:r>
+      <w:r>
+        <w:t>. Loss chart of the DC motor</w:t>
+      </w:r>
+    </w:p>
+    <w:p>
+      <w:pPr>
+        <w:jc w:val="both"/>
+        <w:rPr>
+          <w:b/>
+          <w:sz w:val="32"/>
+          <w:szCs w:val="32"/>
+        </w:rPr>
+      </w:pPr>
+      <w:r>
+        <w:rPr>
+          <w:b/>
+          <w:sz w:val="32"/>
+          <w:szCs w:val="32"/>
+        </w:rPr>
+        <w:t>Question 3-)</w:t>
+      </w:r>
+    </w:p>
+    <w:p>
+      <w:pPr>
+        <w:jc w:val="both"/>
+      </w:pPr>
+    </w:p>
+    <w:p>
+      <w:pPr>
+        <w:jc w:val="both"/>
+        <w:rPr>
+          <w:b/>
+          <w:sz w:val="32"/>
+          <w:szCs w:val="32"/>
+        </w:rPr>
+      </w:pPr>
+      <w:r>
+        <w:rPr>
+          <w:b/>
+          <w:sz w:val="32"/>
+          <w:szCs w:val="32"/>
+        </w:rPr>
+        <w:t>Part a-)</w:t>
+      </w:r>
+    </w:p>
+    <w:p>
+      <w:pPr>
+        <w:jc w:val="both"/>
+        <w:rPr>
+          <w:sz w:val="24"/>
+          <w:szCs w:val="24"/>
+        </w:rPr>
+      </w:pPr>
+      <w:r>
+        <w:rPr>
+          <w:b/>
+          <w:sz w:val="32"/>
+          <w:szCs w:val="32"/>
+        </w:rPr>
+        <w:tab/>
+      </w:r>
+      <w:r>
+        <w:rPr>
+          <w:sz w:val="24"/>
+          <w:szCs w:val="24"/>
+        </w:rPr>
+        <w:t xml:space="preserve">The name of the topology is 12 pulse </w:t>
+      </w:r>
+      <w:proofErr w:type="gramStart"/>
+      <w:r>
+        <w:rPr>
+          <w:sz w:val="24"/>
+          <w:szCs w:val="24"/>
+        </w:rPr>
+        <w:t>rectifier</w:t>
+      </w:r>
       <w:proofErr w:type="gramEnd"/>
       <w:r>
-        <w:t xml:space="preserve"> Loss chart of the DC motor</w:t>
+        <w:rPr>
+          <w:sz w:val="24"/>
+          <w:szCs w:val="24"/>
+        </w:rPr>
+        <w:t xml:space="preserve">. There is a transformer with two separate secondary windings. This enables us to acquire </w:t>
+      </w:r>
+      <w:r>
+        <w:rPr>
+          <w:sz w:val="24"/>
+          <w:szCs w:val="24"/>
+        </w:rPr>
+        <w:t>3 more</w:t>
+      </w:r>
+      <w:r>
+        <w:rPr>
+          <w:sz w:val="24"/>
+          <w:szCs w:val="24"/>
+        </w:rPr>
+        <w:t xml:space="preserve"> voltages with </w:t>
+      </w:r>
+      <w:r>
+        <w:rPr>
+          <w:sz w:val="24"/>
+          <w:szCs w:val="24"/>
+        </w:rPr>
+        <w:t>3</w:t>
+      </w:r>
+      <w:r>
+        <w:rPr>
+          <w:sz w:val="24"/>
+          <w:szCs w:val="24"/>
+        </w:rPr>
+        <w:t>0 degrees phase shift</w:t>
+      </w:r>
+      <w:r>
+        <w:rPr>
+          <w:sz w:val="24"/>
+          <w:szCs w:val="24"/>
+        </w:rPr>
+        <w:t xml:space="preserve"> with respect to original voltage values</w:t>
+      </w:r>
+      <w:r>
+        <w:rPr>
+          <w:sz w:val="24"/>
+          <w:szCs w:val="24"/>
+        </w:rPr>
+        <w:t xml:space="preserve">. After getting 6 voltages with different phases, the next step is to rectify them via diodes or thyristors. In the output voltage, we will have a rectified voltage with smaller ripple voltage compared to 3 phase rectifiers. If we keep increasing number of phases to 12, 24 or 48, we will end up with smaller ripple voltages at output side. </w:t>
+      </w:r>
+      <w:r>
+        <w:rPr>
+          <w:sz w:val="24"/>
+          <w:szCs w:val="24"/>
+        </w:rPr>
+        <w:t>These kind</w:t>
+      </w:r>
+      <w:r>
+        <w:rPr>
+          <w:sz w:val="24"/>
+          <w:szCs w:val="24"/>
+        </w:rPr>
+        <w:t>s</w:t>
+      </w:r>
+      <w:r>
+        <w:rPr>
+          <w:sz w:val="24"/>
+          <w:szCs w:val="24"/>
+        </w:rPr>
+        <w:t xml:space="preserve"> of pulse rectifiers are used in HVDC transmission systems. These systems need to convert high voltage AC to DC. Since using DC link capacitors to filtering ripple at output voltage at these high voltages is not feasible, increasing the number of pulses is a more efficient solution to this problem.</w:t>
       </w:r>
     </w:p>
     <w:p>
       <w:pPr>
         <w:jc w:val="both"/>
-        <w:rPr>
-          <w:sz w:val="24"/>
-          <w:szCs w:val="24"/>
-        </w:rPr>
       </w:pPr>
     </w:p>
     <w:p>
       <w:pPr>
         <w:jc w:val="both"/>
-      </w:pPr>
-    </w:p>
-    <w:p>
-      <w:pPr>
-        <w:jc w:val="both"/>
         <w:rPr>
           <w:b/>
           <w:sz w:val="32"/>
@@ -3903,156 +3978,6 @@
           <w:sz w:val="32"/>
           <w:szCs w:val="32"/>
         </w:rPr>
-        <w:t>Question 3-)</w:t>
-      </w:r>
-    </w:p>
-    <w:p>
-      <w:pPr>
-        <w:jc w:val="both"/>
-      </w:pPr>
-    </w:p>
-    <w:p>
-      <w:pPr>
-        <w:jc w:val="both"/>
-        <w:rPr>
-          <w:b/>
-          <w:sz w:val="32"/>
-          <w:szCs w:val="32"/>
-        </w:rPr>
-      </w:pPr>
-      <w:r>
-        <w:rPr>
-          <w:b/>
-          <w:sz w:val="32"/>
-          <w:szCs w:val="32"/>
-        </w:rPr>
-        <w:t>Part a-)</w:t>
-      </w:r>
-    </w:p>
-    <w:p>
-      <w:pPr>
-        <w:jc w:val="both"/>
-        <w:rPr>
-          <w:sz w:val="24"/>
-          <w:szCs w:val="24"/>
-        </w:rPr>
-      </w:pPr>
-      <w:r>
-        <w:rPr>
-          <w:b/>
-          <w:sz w:val="32"/>
-          <w:szCs w:val="32"/>
-        </w:rPr>
-        <w:tab/>
-      </w:r>
-      <w:r>
-        <w:rPr>
-          <w:sz w:val="24"/>
-          <w:szCs w:val="24"/>
-        </w:rPr>
-        <w:t xml:space="preserve">The name of the topology is 12 pulse </w:t>
-      </w:r>
-      <w:proofErr w:type="gramStart"/>
-      <w:r>
-        <w:rPr>
-          <w:sz w:val="24"/>
-          <w:szCs w:val="24"/>
-        </w:rPr>
-        <w:t>rectifier</w:t>
-      </w:r>
-      <w:proofErr w:type="gramEnd"/>
-      <w:r>
-        <w:rPr>
-          <w:sz w:val="24"/>
-          <w:szCs w:val="24"/>
-        </w:rPr>
-        <w:t xml:space="preserve">. There is a transformer with two separate secondary windings. This enables us to acquire </w:t>
-      </w:r>
-      <w:r>
-        <w:rPr>
-          <w:sz w:val="24"/>
-          <w:szCs w:val="24"/>
-        </w:rPr>
-        <w:t>3 more</w:t>
-      </w:r>
-      <w:r>
-        <w:rPr>
-          <w:sz w:val="24"/>
-          <w:szCs w:val="24"/>
-        </w:rPr>
-        <w:t xml:space="preserve"> voltages with </w:t>
-      </w:r>
-      <w:r>
-        <w:rPr>
-          <w:sz w:val="24"/>
-          <w:szCs w:val="24"/>
-        </w:rPr>
-        <w:t>3</w:t>
-      </w:r>
-      <w:r>
-        <w:rPr>
-          <w:sz w:val="24"/>
-          <w:szCs w:val="24"/>
-        </w:rPr>
-        <w:t>0 degrees phase shift</w:t>
-      </w:r>
-      <w:r>
-        <w:rPr>
-          <w:sz w:val="24"/>
-          <w:szCs w:val="24"/>
-        </w:rPr>
-        <w:t xml:space="preserve"> with respect to original voltage values</w:t>
-      </w:r>
-      <w:r>
-        <w:rPr>
-          <w:sz w:val="24"/>
-          <w:szCs w:val="24"/>
-        </w:rPr>
-        <w:t xml:space="preserve">. After getting 6 voltages with different phases, the next step is to rectify them via diodes or thyristors. In the output voltage, we will have a rectified voltage with smaller ripple voltage compared to 3 phase rectifiers. If we keep increasing number of phases to 12, 24 or 48, we will end up with smaller ripple voltages at output side. </w:t>
-      </w:r>
-      <w:r>
-        <w:rPr>
-          <w:sz w:val="24"/>
-          <w:szCs w:val="24"/>
-        </w:rPr>
-        <w:t>These kind</w:t>
-      </w:r>
-      <w:r>
-        <w:rPr>
-          <w:sz w:val="24"/>
-          <w:szCs w:val="24"/>
-        </w:rPr>
-        <w:t>s</w:t>
-      </w:r>
-      <w:r>
-        <w:rPr>
-          <w:sz w:val="24"/>
-          <w:szCs w:val="24"/>
-        </w:rPr>
-        <w:t xml:space="preserve"> of pulse rectifiers are used in HVDC transmission systems. These systems need to convert high voltage AC to DC. Since using DC link capacitors to filtering ripple at output voltage at these high voltages is not feasible, increasing the number of pulses is a more efficient solution to this problem.</w:t>
-      </w:r>
-    </w:p>
-    <w:p>
-      <w:pPr>
-        <w:jc w:val="both"/>
-      </w:pPr>
-    </w:p>
-    <w:p>
-      <w:pPr>
-        <w:jc w:val="both"/>
-        <w:rPr>
-          <w:b/>
-          <w:sz w:val="32"/>
-          <w:szCs w:val="32"/>
-        </w:rPr>
-      </w:pPr>
-      <w:r>
-        <w:rPr>
-          <w:b/>
-          <w:sz w:val="32"/>
-          <w:szCs w:val="32"/>
-        </w:rPr>
-        <w:lastRenderedPageBreak/>
         <w:t xml:space="preserve">Part b-) </w:t>
       </w:r>
     </w:p>
@@ -4410,16 +4335,17 @@
           <w:sz w:val="24"/>
           <w:szCs w:val="32"/>
         </w:rPr>
+        <w:lastRenderedPageBreak/>
         <w:pict w14:anchorId="1F27C03D">
-          <v:shape id="_x0000_i1026" type="#_x0000_t75" style="width:467.15pt;height:247.8pt">
-            <v:imagedata r:id="rId15" o:title="output voltage"/>
+          <v:shape id="_x0000_i1027" type="#_x0000_t75" style="width:275.85pt;height:145.85pt">
+            <v:imagedata r:id="rId14" o:title="output voltage"/>
           </v:shape>
         </w:pict>
       </w:r>
     </w:p>
     <w:p>
       <w:pPr>
-        <w:pStyle w:val="Caption"/>
+        <w:pStyle w:val="ResimYazs"/>
         <w:jc w:val="center"/>
         <w:rPr>
           <w:sz w:val="24"/>
@@ -4429,27 +4355,14 @@
       <w:r>
         <w:t xml:space="preserve">Figure </w:t>
       </w:r>
-      <w:r>
-        <w:fldChar w:fldCharType="begin"/>
-      </w:r>
-      <w:r>
-        <w:instrText xml:space="preserve"> SEQ Figure \* ARABIC </w:instrText>
-      </w:r>
-      <w:r>
-        <w:fldChar w:fldCharType="separate"/>
-      </w:r>
-      <w:r>
-        <w:rPr>
-          <w:noProof/>
-        </w:rPr>
-        <w:t>8</w:t>
-      </w:r>
-      <w:r>
-        <w:rPr>
-          <w:noProof/>
-        </w:rPr>
-        <w:fldChar w:fldCharType="end"/>
-      </w:r>
+      <w:fldSimple w:instr=" SEQ Figure \* ARABIC ">
+        <w:r>
+          <w:rPr>
+            <w:noProof/>
+          </w:rPr>
+          <w:t>8</w:t>
+        </w:r>
+      </w:fldSimple>
       <w:r>
         <w:t>: Output waveforms of full bridge rectifier(red) and 12 pulse rectifier(blue)</w:t>
       </w:r>
@@ -4495,17 +4408,16 @@
           <w:sz w:val="24"/>
           <w:szCs w:val="32"/>
         </w:rPr>
-        <w:lastRenderedPageBreak/>
         <w:pict w14:anchorId="5ABC00CB">
-          <v:shape id="_x0000_i1027" type="#_x0000_t75" style="width:428.65pt;height:227.7pt">
-            <v:imagedata r:id="rId16" o:title="output current"/>
+          <v:shape id="_x0000_i1028" type="#_x0000_t75" style="width:274.9pt;height:145.85pt">
+            <v:imagedata r:id="rId15" o:title="output current"/>
           </v:shape>
         </w:pict>
       </w:r>
     </w:p>
     <w:p>
       <w:pPr>
-        <w:pStyle w:val="Caption"/>
+        <w:pStyle w:val="ResimYazs"/>
         <w:jc w:val="center"/>
         <w:rPr>
           <w:sz w:val="24"/>
@@ -4515,27 +4427,14 @@
       <w:r>
         <w:t xml:space="preserve">Figure </w:t>
       </w:r>
-      <w:r>
-        <w:fldChar w:fldCharType="begin"/>
-      </w:r>
-      <w:r>
-        <w:instrText xml:space="preserve"> SEQ Figure \* ARABIC </w:instrText>
-      </w:r>
-      <w:r>
-        <w:fldChar w:fldCharType="separate"/>
-      </w:r>
-      <w:r>
-        <w:rPr>
-          <w:noProof/>
-        </w:rPr>
-        <w:t>9</w:t>
-      </w:r>
-      <w:r>
-        <w:rPr>
-          <w:noProof/>
-        </w:rPr>
-        <w:fldChar w:fldCharType="end"/>
-      </w:r>
+      <w:fldSimple w:instr=" SEQ Figure \* ARABIC ">
+        <w:r>
+          <w:rPr>
+            <w:noProof/>
+          </w:rPr>
+          <w:t>9</w:t>
+        </w:r>
+      </w:fldSimple>
       <w:r>
         <w:t>: Output current waveforms of full bridge diode rectifier(red) and 12 pulse rectifier(blue)</w:t>
       </w:r>
@@ -4617,7 +4516,16 @@
           <w:szCs w:val="32"/>
           <w:lang w:val="en-US"/>
         </w:rPr>
-        <w:t xml:space="preserve">the problem about torque ripple with two different methods. At last, we have constructed 12 pulse rectifier topology and compared it with full-bridge rectifier circuit. We have observed that we can get same output voltage for half of the input voltage with 12 pulse rectifier circuit. Also, output voltage ripple is lower in 12 pulse rectifier topology. </w:t>
+        <w:t xml:space="preserve">the problem about torque ripple with two </w:t>
+      </w:r>
+      <w:r>
+        <w:rPr>
+          <w:sz w:val="24"/>
+          <w:szCs w:val="32"/>
+          <w:lang w:val="en-US"/>
+        </w:rPr>
+        <w:lastRenderedPageBreak/>
+        <w:t xml:space="preserve">different methods. At last, we have constructed 12 pulse rectifier topology and compared it with full-bridge rectifier circuit. We have observed that we can get same output voltage for half of the input voltage with 12 pulse rectifier circuit. Also, output voltage ripple is lower in 12 pulse rectifier topology. </w:t>
       </w:r>
     </w:p>
     <w:p>
@@ -4655,6 +4563,8 @@
           <w:szCs w:val="32"/>
         </w:rPr>
       </w:pPr>
+      <w:bookmarkStart w:id="1" w:name="_GoBack"/>
+      <w:bookmarkEnd w:id="1"/>
     </w:p>
     <w:sectPr>
       <w:pgSz w:w="12240" w:h="15840"/>
@@ -4667,8 +4577,8 @@
 </file>
 
 <file path=word/numbering.xml><?xml version="1.0" encoding="utf-8"?>
-<w:numbering xmlns:wpc="http://schemas.microsoft.com/office/word/2010/wordprocessingCanvas" xmlns:mc="http://schemas.openxmlformats.org/markup-compatibility/2006" xmlns:o="urn:schemas-microsoft-com:office:office" xmlns:r="http://schemas.openxmlformats.org/officeDocument/2006/relationships" xmlns:m="http://schemas.openxmlformats.org/officeDocument/2006/math" xmlns:v="urn:schemas-microsoft-com:vml" xmlns:wp14="http://schemas.microsoft.com/office/word/2010/wordprocessingDrawing" xmlns:wp="http://schemas.openxmlformats.org/drawingml/2006/wordprocessingDrawing" xmlns:w10="urn:schemas-microsoft-com:office:word" xmlns:w="http://schemas.openxmlformats.org/wordprocessingml/2006/main" xmlns:w14="http://schemas.microsoft.com/office/word/2010/wordml" xmlns:wpg="http://schemas.microsoft.com/office/word/2010/wordprocessingGroup" xmlns:wpi="http://schemas.microsoft.com/office/word/2010/wordprocessingInk" xmlns:wne="http://schemas.microsoft.com/office/word/2006/wordml" xmlns:wps="http://schemas.microsoft.com/office/word/2010/wordprocessingShape" mc:Ignorable="w14 wp14">
-  <w:abstractNum w:abstractNumId="0">
+<w:numbering xmlns:wpc="http://schemas.microsoft.com/office/word/2010/wordprocessingCanvas" xmlns:cx="http://schemas.microsoft.com/office/drawing/2014/chartex" xmlns:cx1="http://schemas.microsoft.com/office/drawing/2015/9/8/chartex" xmlns:cx2="http://schemas.microsoft.com/office/drawing/2015/10/21/chartex" xmlns:cx3="http://schemas.microsoft.com/office/drawing/2016/5/9/chartex" xmlns:cx4="http://schemas.microsoft.com/office/drawing/2016/5/10/chartex" xmlns:cx5="http://schemas.microsoft.com/office/drawing/2016/5/11/chartex" xmlns:cx6="http://schemas.microsoft.com/office/drawing/2016/5/12/chartex" xmlns:cx7="http://schemas.microsoft.com/office/drawing/2016/5/13/chartex" xmlns:cx8="http://schemas.microsoft.com/office/drawing/2016/5/14/chartex" xmlns:mc="http://schemas.openxmlformats.org/markup-compatibility/2006" xmlns:aink="http://schemas.microsoft.com/office/drawing/2016/ink" xmlns:am3d="http://schemas.microsoft.com/office/drawing/2017/model3d" xmlns:o="urn:schemas-microsoft-com:office:office" xmlns:r="http://schemas.openxmlformats.org/officeDocument/2006/relationships" xmlns:m="http://schemas.openxmlformats.org/officeDocument/2006/math" xmlns:v="urn:schemas-microsoft-com:vml" xmlns:wp14="http://schemas.microsoft.com/office/word/2010/wordprocessingDrawing" xmlns:wp="http://schemas.openxmlformats.org/drawingml/2006/wordprocessingDrawing" xmlns:w10="urn:schemas-microsoft-com:office:word" xmlns:w="http://schemas.openxmlformats.org/wordprocessingml/2006/main" xmlns:w14="http://schemas.microsoft.com/office/word/2010/wordml" xmlns:w15="http://schemas.microsoft.com/office/word/2012/wordml" xmlns:w16cid="http://schemas.microsoft.com/office/word/2016/wordml/cid" xmlns:w16se="http://schemas.microsoft.com/office/word/2015/wordml/symex" xmlns:wpg="http://schemas.microsoft.com/office/word/2010/wordprocessingGroup" xmlns:wpi="http://schemas.microsoft.com/office/word/2010/wordprocessingInk" xmlns:wne="http://schemas.microsoft.com/office/word/2006/wordml" xmlns:wps="http://schemas.microsoft.com/office/word/2010/wordprocessingShape" mc:Ignorable="w14 w15 w16se w16cid wp14">
+  <w:abstractNum w:abstractNumId="0" w15:restartNumberingAfterBreak="0">
     <w:nsid w:val="00321C93"/>
     <w:multiLevelType w:val="hybridMultilevel"/>
     <w:tmpl w:val="563478DE"/>
@@ -4754,7 +4664,7 @@
       </w:pPr>
     </w:lvl>
   </w:abstractNum>
-  <w:abstractNum w:abstractNumId="1">
+  <w:abstractNum w:abstractNumId="1" w15:restartNumberingAfterBreak="0">
     <w:nsid w:val="02145992"/>
     <w:multiLevelType w:val="hybridMultilevel"/>
     <w:tmpl w:val="098EE350"/>
@@ -4843,7 +4753,7 @@
       </w:pPr>
     </w:lvl>
   </w:abstractNum>
-  <w:abstractNum w:abstractNumId="2">
+  <w:abstractNum w:abstractNumId="2" w15:restartNumberingAfterBreak="0">
     <w:nsid w:val="1B0A0704"/>
     <w:multiLevelType w:val="hybridMultilevel"/>
     <w:tmpl w:val="C1705984"/>
@@ -4932,7 +4842,7 @@
       </w:pPr>
     </w:lvl>
   </w:abstractNum>
-  <w:abstractNum w:abstractNumId="3">
+  <w:abstractNum w:abstractNumId="3" w15:restartNumberingAfterBreak="0">
     <w:nsid w:val="4B7341A7"/>
     <w:multiLevelType w:val="hybridMultilevel"/>
     <w:tmpl w:val="71C615C0"/>
@@ -5021,7 +4931,7 @@
       </w:pPr>
     </w:lvl>
   </w:abstractNum>
-  <w:abstractNum w:abstractNumId="4">
+  <w:abstractNum w:abstractNumId="4" w15:restartNumberingAfterBreak="0">
     <w:nsid w:val="512360F3"/>
     <w:multiLevelType w:val="hybridMultilevel"/>
     <w:tmpl w:val="05D07E86"/>
@@ -5110,7 +5020,7 @@
       </w:pPr>
     </w:lvl>
   </w:abstractNum>
-  <w:abstractNum w:abstractNumId="5">
+  <w:abstractNum w:abstractNumId="5" w15:restartNumberingAfterBreak="0">
     <w:nsid w:val="55EB5D04"/>
     <w:multiLevelType w:val="hybridMultilevel"/>
     <w:tmpl w:val="3AD0B408"/>
@@ -5221,7 +5131,7 @@
 </file>
 
 <file path=word/styles.xml><?xml version="1.0" encoding="utf-8"?>
-<w:styles xmlns:mc="http://schemas.openxmlformats.org/markup-compatibility/2006" xmlns:r="http://schemas.openxmlformats.org/officeDocument/2006/relationships" xmlns:w="http://schemas.openxmlformats.org/wordprocessingml/2006/main" xmlns:w14="http://schemas.microsoft.com/office/word/2010/wordml" mc:Ignorable="w14">
+<w:styles xmlns:mc="http://schemas.openxmlformats.org/markup-compatibility/2006" xmlns:r="http://schemas.openxmlformats.org/officeDocument/2006/relationships" xmlns:w="http://schemas.openxmlformats.org/wordprocessingml/2006/main" xmlns:w14="http://schemas.microsoft.com/office/word/2010/wordml" xmlns:w15="http://schemas.microsoft.com/office/word/2012/wordml" xmlns:w16cid="http://schemas.microsoft.com/office/word/2016/wordml/cid" xmlns:w16se="http://schemas.microsoft.com/office/word/2015/wordml/symex" mc:Ignorable="w14 w15 w16se w16cid">
   <w:docDefaults>
     <w:rPrDefault>
       <w:rPr>
@@ -5237,157 +5147,395 @@
       </w:pPr>
     </w:pPrDefault>
   </w:docDefaults>
-  <w:latentStyles w:defLockedState="0" w:defUIPriority="99" w:defSemiHidden="1" w:defUnhideWhenUsed="1" w:defQFormat="0" w:count="267">
-    <w:lsdException w:name="Normal" w:semiHidden="0" w:uiPriority="0" w:unhideWhenUsed="0" w:qFormat="1"/>
-    <w:lsdException w:name="heading 1" w:semiHidden="0" w:uiPriority="9" w:unhideWhenUsed="0" w:qFormat="1"/>
-    <w:lsdException w:name="heading 2" w:uiPriority="9" w:qFormat="1"/>
-    <w:lsdException w:name="heading 3" w:uiPriority="9" w:qFormat="1"/>
-    <w:lsdException w:name="heading 4" w:uiPriority="9" w:qFormat="1"/>
-    <w:lsdException w:name="heading 5" w:uiPriority="9" w:qFormat="1"/>
-    <w:lsdException w:name="heading 6" w:uiPriority="9" w:qFormat="1"/>
-    <w:lsdException w:name="heading 7" w:uiPriority="9" w:qFormat="1"/>
-    <w:lsdException w:name="heading 8" w:uiPriority="9" w:qFormat="1"/>
-    <w:lsdException w:name="heading 9" w:uiPriority="9" w:qFormat="1"/>
-    <w:lsdException w:name="toc 1" w:uiPriority="39"/>
-    <w:lsdException w:name="toc 2" w:uiPriority="39"/>
-    <w:lsdException w:name="toc 3" w:uiPriority="39"/>
-    <w:lsdException w:name="toc 4" w:uiPriority="39"/>
-    <w:lsdException w:name="toc 5" w:uiPriority="39"/>
-    <w:lsdException w:name="toc 6" w:uiPriority="39"/>
-    <w:lsdException w:name="toc 7" w:uiPriority="39"/>
-    <w:lsdException w:name="toc 8" w:uiPriority="39"/>
-    <w:lsdException w:name="toc 9" w:uiPriority="39"/>
-    <w:lsdException w:name="caption" w:uiPriority="35" w:qFormat="1"/>
-    <w:lsdException w:name="Title" w:semiHidden="0" w:uiPriority="10" w:unhideWhenUsed="0" w:qFormat="1"/>
-    <w:lsdException w:name="Default Paragraph Font" w:uiPriority="1"/>
-    <w:lsdException w:name="Subtitle" w:semiHidden="0" w:uiPriority="11" w:unhideWhenUsed="0" w:qFormat="1"/>
-    <w:lsdException w:name="Strong" w:semiHidden="0" w:uiPriority="22" w:unhideWhenUsed="0" w:qFormat="1"/>
-    <w:lsdException w:name="Emphasis" w:semiHidden="0" w:uiPriority="20" w:unhideWhenUsed="0" w:qFormat="1"/>
-    <w:lsdException w:name="Table Grid" w:semiHidden="0" w:uiPriority="39" w:unhideWhenUsed="0"/>
-    <w:lsdException w:name="Placeholder Text" w:unhideWhenUsed="0"/>
-    <w:lsdException w:name="No Spacing" w:semiHidden="0" w:uiPriority="1" w:unhideWhenUsed="0" w:qFormat="1"/>
-    <w:lsdException w:name="Light Shading" w:semiHidden="0" w:uiPriority="60" w:unhideWhenUsed="0"/>
-    <w:lsdException w:name="Light List" w:semiHidden="0" w:uiPriority="61" w:unhideWhenUsed="0"/>
-    <w:lsdException w:name="Light Grid" w:semiHidden="0" w:uiPriority="62" w:unhideWhenUsed="0"/>
-    <w:lsdException w:name="Medium Shading 1" w:semiHidden="0" w:uiPriority="63" w:unhideWhenUsed="0"/>
-    <w:lsdException w:name="Medium Shading 2" w:semiHidden="0" w:uiPriority="64" w:unhideWhenUsed="0"/>
-    <w:lsdException w:name="Medium List 1" w:semiHidden="0" w:uiPriority="65" w:unhideWhenUsed="0"/>
-    <w:lsdException w:name="Medium List 2" w:semiHidden="0" w:uiPriority="66" w:unhideWhenUsed="0"/>
-    <w:lsdException w:name="Medium Grid 1" w:semiHidden="0" w:uiPriority="67" w:unhideWhenUsed="0"/>
-    <w:lsdException w:name="Medium Grid 2" w:semiHidden="0" w:uiPriority="68" w:unhideWhenUsed="0"/>
-    <w:lsdException w:name="Medium Grid 3" w:semiHidden="0" w:uiPriority="69" w:unhideWhenUsed="0"/>
-    <w:lsdException w:name="Dark List" w:semiHidden="0" w:uiPriority="70" w:unhideWhenUsed="0"/>
-    <w:lsdException w:name="Colorful Shading" w:semiHidden="0" w:uiPriority="71" w:unhideWhenUsed="0"/>
-    <w:lsdException w:name="Colorful List" w:semiHidden="0" w:uiPriority="72" w:unhideWhenUsed="0"/>
-    <w:lsdException w:name="Colorful Grid" w:semiHidden="0" w:uiPriority="73" w:unhideWhenUsed="0"/>
-    <w:lsdException w:name="Light Shading Accent 1" w:semiHidden="0" w:uiPriority="60" w:unhideWhenUsed="0"/>
-    <w:lsdException w:name="Light List Accent 1" w:semiHidden="0" w:uiPriority="61" w:unhideWhenUsed="0"/>
-    <w:lsdException w:name="Light Grid Accent 1" w:semiHidden="0" w:uiPriority="62" w:unhideWhenUsed="0"/>
-    <w:lsdException w:name="Medium Shading 1 Accent 1" w:semiHidden="0" w:uiPriority="63" w:unhideWhenUsed="0"/>
-    <w:lsdException w:name="Medium Shading 2 Accent 1" w:semiHidden="0" w:uiPriority="64" w:unhideWhenUsed="0"/>
-    <w:lsdException w:name="Medium List 1 Accent 1" w:semiHidden="0" w:uiPriority="65" w:unhideWhenUsed="0"/>
-    <w:lsdException w:name="Revision" w:unhideWhenUsed="0"/>
-    <w:lsdException w:name="List Paragraph" w:semiHidden="0" w:uiPriority="34" w:unhideWhenUsed="0" w:qFormat="1"/>
-    <w:lsdException w:name="Quote" w:semiHidden="0" w:uiPriority="29" w:unhideWhenUsed="0" w:qFormat="1"/>
-    <w:lsdException w:name="Intense Quote" w:semiHidden="0" w:uiPriority="30" w:unhideWhenUsed="0" w:qFormat="1"/>
-    <w:lsdException w:name="Medium List 2 Accent 1" w:semiHidden="0" w:uiPriority="66" w:unhideWhenUsed="0"/>
-    <w:lsdException w:name="Medium Grid 1 Accent 1" w:semiHidden="0" w:uiPriority="67" w:unhideWhenUsed="0"/>
-    <w:lsdException w:name="Medium Grid 2 Accent 1" w:semiHidden="0" w:uiPriority="68" w:unhideWhenUsed="0"/>
-    <w:lsdException w:name="Medium Grid 3 Accent 1" w:semiHidden="0" w:uiPriority="69" w:unhideWhenUsed="0"/>
-    <w:lsdException w:name="Dark List Accent 1" w:semiHidden="0" w:uiPriority="70" w:unhideWhenUsed="0"/>
-    <w:lsdException w:name="Colorful Shading Accent 1" w:semiHidden="0" w:uiPriority="71" w:unhideWhenUsed="0"/>
-    <w:lsdException w:name="Colorful List Accent 1" w:semiHidden="0" w:uiPriority="72" w:unhideWhenUsed="0"/>
-    <w:lsdException w:name="Colorful Grid Accent 1" w:semiHidden="0" w:uiPriority="73" w:unhideWhenUsed="0"/>
-    <w:lsdException w:name="Light Shading Accent 2" w:semiHidden="0" w:uiPriority="60" w:unhideWhenUsed="0"/>
-    <w:lsdException w:name="Light List Accent 2" w:semiHidden="0" w:uiPriority="61" w:unhideWhenUsed="0"/>
-    <w:lsdException w:name="Light Grid Accent 2" w:semiHidden="0" w:uiPriority="62" w:unhideWhenUsed="0"/>
-    <w:lsdException w:name="Medium Shading 1 Accent 2" w:semiHidden="0" w:uiPriority="63" w:unhideWhenUsed="0"/>
-    <w:lsdException w:name="Medium Shading 2 Accent 2" w:semiHidden="0" w:uiPriority="64" w:unhideWhenUsed="0"/>
-    <w:lsdException w:name="Medium List 1 Accent 2" w:semiHidden="0" w:uiPriority="65" w:unhideWhenUsed="0"/>
-    <w:lsdException w:name="Medium List 2 Accent 2" w:semiHidden="0" w:uiPriority="66" w:unhideWhenUsed="0"/>
-    <w:lsdException w:name="Medium Grid 1 Accent 2" w:semiHidden="0" w:uiPriority="67" w:unhideWhenUsed="0"/>
-    <w:lsdException w:name="Medium Grid 2 Accent 2" w:semiHidden="0" w:uiPriority="68" w:unhideWhenUsed="0"/>
-    <w:lsdException w:name="Medium Grid 3 Accent 2" w:semiHidden="0" w:uiPriority="69" w:unhideWhenUsed="0"/>
-    <w:lsdException w:name="Dark List Accent 2" w:semiHidden="0" w:uiPriority="70" w:unhideWhenUsed="0"/>
-    <w:lsdException w:name="Colorful Shading Accent 2" w:semiHidden="0" w:uiPriority="71" w:unhideWhenUsed="0"/>
-    <w:lsdException w:name="Colorful List Accent 2" w:semiHidden="0" w:uiPriority="72" w:unhideWhenUsed="0"/>
-    <w:lsdException w:name="Colorful Grid Accent 2" w:semiHidden="0" w:uiPriority="73" w:unhideWhenUsed="0"/>
-    <w:lsdException w:name="Light Shading Accent 3" w:semiHidden="0" w:uiPriority="60" w:unhideWhenUsed="0"/>
-    <w:lsdException w:name="Light List Accent 3" w:semiHidden="0" w:uiPriority="61" w:unhideWhenUsed="0"/>
-    <w:lsdException w:name="Light Grid Accent 3" w:semiHidden="0" w:uiPriority="62" w:unhideWhenUsed="0"/>
-    <w:lsdException w:name="Medium Shading 1 Accent 3" w:semiHidden="0" w:uiPriority="63" w:unhideWhenUsed="0"/>
-    <w:lsdException w:name="Medium Shading 2 Accent 3" w:semiHidden="0" w:uiPriority="64" w:unhideWhenUsed="0"/>
-    <w:lsdException w:name="Medium List 1 Accent 3" w:semiHidden="0" w:uiPriority="65" w:unhideWhenUsed="0"/>
-    <w:lsdException w:name="Medium List 2 Accent 3" w:semiHidden="0" w:uiPriority="66" w:unhideWhenUsed="0"/>
-    <w:lsdException w:name="Medium Grid 1 Accent 3" w:semiHidden="0" w:uiPriority="67" w:unhideWhenUsed="0"/>
-    <w:lsdException w:name="Medium Grid 2 Accent 3" w:semiHidden="0" w:uiPriority="68" w:unhideWhenUsed="0"/>
-    <w:lsdException w:name="Medium Grid 3 Accent 3" w:semiHidden="0" w:uiPriority="69" w:unhideWhenUsed="0"/>
-    <w:lsdException w:name="Dark List Accent 3" w:semiHidden="0" w:uiPriority="70" w:unhideWhenUsed="0"/>
-    <w:lsdException w:name="Colorful Shading Accent 3" w:semiHidden="0" w:uiPriority="71" w:unhideWhenUsed="0"/>
-    <w:lsdException w:name="Colorful List Accent 3" w:semiHidden="0" w:uiPriority="72" w:unhideWhenUsed="0"/>
-    <w:lsdException w:name="Colorful Grid Accent 3" w:semiHidden="0" w:uiPriority="73" w:unhideWhenUsed="0"/>
-    <w:lsdException w:name="Light Shading Accent 4" w:semiHidden="0" w:uiPriority="60" w:unhideWhenUsed="0"/>
-    <w:lsdException w:name="Light List Accent 4" w:semiHidden="0" w:uiPriority="61" w:unhideWhenUsed="0"/>
-    <w:lsdException w:name="Light Grid Accent 4" w:semiHidden="0" w:uiPriority="62" w:unhideWhenUsed="0"/>
-    <w:lsdException w:name="Medium Shading 1 Accent 4" w:semiHidden="0" w:uiPriority="63" w:unhideWhenUsed="0"/>
-    <w:lsdException w:name="Medium Shading 2 Accent 4" w:semiHidden="0" w:uiPriority="64" w:unhideWhenUsed="0"/>
-    <w:lsdException w:name="Medium List 1 Accent 4" w:semiHidden="0" w:uiPriority="65" w:unhideWhenUsed="0"/>
-    <w:lsdException w:name="Medium List 2 Accent 4" w:semiHidden="0" w:uiPriority="66" w:unhideWhenUsed="0"/>
-    <w:lsdException w:name="Medium Grid 1 Accent 4" w:semiHidden="0" w:uiPriority="67" w:unhideWhenUsed="0"/>
-    <w:lsdException w:name="Medium Grid 2 Accent 4" w:semiHidden="0" w:uiPriority="68" w:unhideWhenUsed="0"/>
-    <w:lsdException w:name="Medium Grid 3 Accent 4" w:semiHidden="0" w:uiPriority="69" w:unhideWhenUsed="0"/>
-    <w:lsdException w:name="Dark List Accent 4" w:semiHidden="0" w:uiPriority="70" w:unhideWhenUsed="0"/>
-    <w:lsdException w:name="Colorful Shading Accent 4" w:semiHidden="0" w:uiPriority="71" w:unhideWhenUsed="0"/>
-    <w:lsdException w:name="Colorful List Accent 4" w:semiHidden="0" w:uiPriority="72" w:unhideWhenUsed="0"/>
-    <w:lsdException w:name="Colorful Grid Accent 4" w:semiHidden="0" w:uiPriority="73" w:unhideWhenUsed="0"/>
-    <w:lsdException w:name="Light Shading Accent 5" w:semiHidden="0" w:uiPriority="60" w:unhideWhenUsed="0"/>
-    <w:lsdException w:name="Light List Accent 5" w:semiHidden="0" w:uiPriority="61" w:unhideWhenUsed="0"/>
-    <w:lsdException w:name="Light Grid Accent 5" w:semiHidden="0" w:uiPriority="62" w:unhideWhenUsed="0"/>
-    <w:lsdException w:name="Medium Shading 1 Accent 5" w:semiHidden="0" w:uiPriority="63" w:unhideWhenUsed="0"/>
-    <w:lsdException w:name="Medium Shading 2 Accent 5" w:semiHidden="0" w:uiPriority="64" w:unhideWhenUsed="0"/>
-    <w:lsdException w:name="Medium List 1 Accent 5" w:semiHidden="0" w:uiPriority="65" w:unhideWhenUsed="0"/>
-    <w:lsdException w:name="Medium List 2 Accent 5" w:semiHidden="0" w:uiPriority="66" w:unhideWhenUsed="0"/>
-    <w:lsdException w:name="Medium Grid 1 Accent 5" w:semiHidden="0" w:uiPriority="67" w:unhideWhenUsed="0"/>
-    <w:lsdException w:name="Medium Grid 2 Accent 5" w:semiHidden="0" w:uiPriority="68" w:unhideWhenUsed="0"/>
-    <w:lsdException w:name="Medium Grid 3 Accent 5" w:semiHidden="0" w:uiPriority="69" w:unhideWhenUsed="0"/>
-    <w:lsdException w:name="Dark List Accent 5" w:semiHidden="0" w:uiPriority="70" w:unhideWhenUsed="0"/>
-    <w:lsdException w:name="Colorful Shading Accent 5" w:semiHidden="0" w:uiPriority="71" w:unhideWhenUsed="0"/>
-    <w:lsdException w:name="Colorful List Accent 5" w:semiHidden="0" w:uiPriority="72" w:unhideWhenUsed="0"/>
-    <w:lsdException w:name="Colorful Grid Accent 5" w:semiHidden="0" w:uiPriority="73" w:unhideWhenUsed="0"/>
-    <w:lsdException w:name="Light Shading Accent 6" w:semiHidden="0" w:uiPriority="60" w:unhideWhenUsed="0"/>
-    <w:lsdException w:name="Light List Accent 6" w:semiHidden="0" w:uiPriority="61" w:unhideWhenUsed="0"/>
-    <w:lsdException w:name="Light Grid Accent 6" w:semiHidden="0" w:uiPriority="62" w:unhideWhenUsed="0"/>
-    <w:lsdException w:name="Medium Shading 1 Accent 6" w:semiHidden="0" w:uiPriority="63" w:unhideWhenUsed="0"/>
-    <w:lsdException w:name="Medium Shading 2 Accent 6" w:semiHidden="0" w:uiPriority="64" w:unhideWhenUsed="0"/>
-    <w:lsdException w:name="Medium List 1 Accent 6" w:semiHidden="0" w:uiPriority="65" w:unhideWhenUsed="0"/>
-    <w:lsdException w:name="Medium List 2 Accent 6" w:semiHidden="0" w:uiPriority="66" w:unhideWhenUsed="0"/>
-    <w:lsdException w:name="Medium Grid 1 Accent 6" w:semiHidden="0" w:uiPriority="67" w:unhideWhenUsed="0"/>
-    <w:lsdException w:name="Medium Grid 2 Accent 6" w:semiHidden="0" w:uiPriority="68" w:unhideWhenUsed="0"/>
-    <w:lsdException w:name="Medium Grid 3 Accent 6" w:semiHidden="0" w:uiPriority="69" w:unhideWhenUsed="0"/>
-    <w:lsdException w:name="Dark List Accent 6" w:semiHidden="0" w:uiPriority="70" w:unhideWhenUsed="0"/>
-    <w:lsdException w:name="Colorful Shading Accent 6" w:semiHidden="0" w:uiPriority="71" w:unhideWhenUsed="0"/>
-    <w:lsdException w:name="Colorful List Accent 6" w:semiHidden="0" w:uiPriority="72" w:unhideWhenUsed="0"/>
-    <w:lsdException w:name="Colorful Grid Accent 6" w:semiHidden="0" w:uiPriority="73" w:unhideWhenUsed="0"/>
-    <w:lsdException w:name="Subtle Emphasis" w:semiHidden="0" w:uiPriority="19" w:unhideWhenUsed="0" w:qFormat="1"/>
-    <w:lsdException w:name="Intense Emphasis" w:semiHidden="0" w:uiPriority="21" w:unhideWhenUsed="0" w:qFormat="1"/>
-    <w:lsdException w:name="Subtle Reference" w:semiHidden="0" w:uiPriority="31" w:unhideWhenUsed="0" w:qFormat="1"/>
-    <w:lsdException w:name="Intense Reference" w:semiHidden="0" w:uiPriority="32" w:unhideWhenUsed="0" w:qFormat="1"/>
-    <w:lsdException w:name="Book Title" w:semiHidden="0" w:uiPriority="33" w:unhideWhenUsed="0" w:qFormat="1"/>
-    <w:lsdException w:name="Bibliography" w:uiPriority="37"/>
-    <w:lsdException w:name="TOC Heading" w:uiPriority="39" w:qFormat="1"/>
+  <w:latentStyles w:defLockedState="0" w:defUIPriority="99" w:defSemiHidden="0" w:defUnhideWhenUsed="0" w:defQFormat="0" w:count="375">
+    <w:lsdException w:name="Normal" w:uiPriority="0" w:qFormat="1"/>
+    <w:lsdException w:name="heading 1" w:uiPriority="9" w:qFormat="1"/>
+    <w:lsdException w:name="heading 2" w:semiHidden="1" w:uiPriority="9" w:unhideWhenUsed="1" w:qFormat="1"/>
+    <w:lsdException w:name="heading 3" w:semiHidden="1" w:uiPriority="9" w:unhideWhenUsed="1" w:qFormat="1"/>
+    <w:lsdException w:name="heading 4" w:semiHidden="1" w:uiPriority="9" w:unhideWhenUsed="1" w:qFormat="1"/>
+    <w:lsdException w:name="heading 5" w:semiHidden="1" w:uiPriority="9" w:unhideWhenUsed="1" w:qFormat="1"/>
+    <w:lsdException w:name="heading 6" w:semiHidden="1" w:uiPriority="9" w:unhideWhenUsed="1" w:qFormat="1"/>
+    <w:lsdException w:name="heading 7" w:semiHidden="1" w:uiPriority="9" w:unhideWhenUsed="1" w:qFormat="1"/>
+    <w:lsdException w:name="heading 8" w:semiHidden="1" w:uiPriority="9" w:unhideWhenUsed="1" w:qFormat="1"/>
+    <w:lsdException w:name="heading 9" w:semiHidden="1" w:uiPriority="9" w:unhideWhenUsed="1" w:qFormat="1"/>
+    <w:lsdException w:name="index 1" w:semiHidden="1" w:unhideWhenUsed="1"/>
+    <w:lsdException w:name="index 2" w:semiHidden="1" w:unhideWhenUsed="1"/>
+    <w:lsdException w:name="index 3" w:semiHidden="1" w:unhideWhenUsed="1"/>
+    <w:lsdException w:name="index 4" w:semiHidden="1" w:unhideWhenUsed="1"/>
+    <w:lsdException w:name="index 5" w:semiHidden="1" w:unhideWhenUsed="1"/>
+    <w:lsdException w:name="index 6" w:semiHidden="1" w:unhideWhenUsed="1"/>
+    <w:lsdException w:name="index 7" w:semiHidden="1" w:unhideWhenUsed="1"/>
+    <w:lsdException w:name="index 8" w:semiHidden="1" w:unhideWhenUsed="1"/>
+    <w:lsdException w:name="index 9" w:semiHidden="1" w:unhideWhenUsed="1"/>
+    <w:lsdException w:name="toc 1" w:semiHidden="1" w:uiPriority="39" w:unhideWhenUsed="1"/>
+    <w:lsdException w:name="toc 2" w:semiHidden="1" w:uiPriority="39" w:unhideWhenUsed="1"/>
+    <w:lsdException w:name="toc 3" w:semiHidden="1" w:uiPriority="39" w:unhideWhenUsed="1"/>
+    <w:lsdException w:name="toc 4" w:semiHidden="1" w:uiPriority="39" w:unhideWhenUsed="1"/>
+    <w:lsdException w:name="toc 5" w:semiHidden="1" w:uiPriority="39" w:unhideWhenUsed="1"/>
+    <w:lsdException w:name="toc 6" w:semiHidden="1" w:uiPriority="39" w:unhideWhenUsed="1"/>
+    <w:lsdException w:name="toc 7" w:semiHidden="1" w:uiPriority="39" w:unhideWhenUsed="1"/>
+    <w:lsdException w:name="toc 8" w:semiHidden="1" w:uiPriority="39" w:unhideWhenUsed="1"/>
+    <w:lsdException w:name="toc 9" w:semiHidden="1" w:uiPriority="39" w:unhideWhenUsed="1"/>
+    <w:lsdException w:name="Normal Indent" w:semiHidden="1" w:unhideWhenUsed="1"/>
+    <w:lsdException w:name="footnote text" w:semiHidden="1" w:unhideWhenUsed="1"/>
+    <w:lsdException w:name="annotation text" w:semiHidden="1" w:unhideWhenUsed="1"/>
+    <w:lsdException w:name="header" w:semiHidden="1" w:unhideWhenUsed="1"/>
+    <w:lsdException w:name="footer" w:semiHidden="1" w:unhideWhenUsed="1"/>
+    <w:lsdException w:name="index heading" w:semiHidden="1" w:unhideWhenUsed="1"/>
+    <w:lsdException w:name="caption" w:semiHidden="1" w:uiPriority="35" w:unhideWhenUsed="1" w:qFormat="1"/>
+    <w:lsdException w:name="table of figures" w:semiHidden="1" w:unhideWhenUsed="1"/>
+    <w:lsdException w:name="envelope address" w:semiHidden="1" w:unhideWhenUsed="1"/>
+    <w:lsdException w:name="envelope return" w:semiHidden="1" w:unhideWhenUsed="1"/>
+    <w:lsdException w:name="footnote reference" w:semiHidden="1" w:unhideWhenUsed="1"/>
+    <w:lsdException w:name="annotation reference" w:semiHidden="1" w:unhideWhenUsed="1"/>
+    <w:lsdException w:name="line number" w:semiHidden="1" w:unhideWhenUsed="1"/>
+    <w:lsdException w:name="page number" w:semiHidden="1" w:unhideWhenUsed="1"/>
+    <w:lsdException w:name="endnote reference" w:semiHidden="1" w:unhideWhenUsed="1"/>
+    <w:lsdException w:name="endnote text" w:semiHidden="1" w:unhideWhenUsed="1"/>
+    <w:lsdException w:name="table of authorities" w:semiHidden="1" w:unhideWhenUsed="1"/>
+    <w:lsdException w:name="macro" w:semiHidden="1" w:unhideWhenUsed="1"/>
+    <w:lsdException w:name="toa heading" w:semiHidden="1" w:unhideWhenUsed="1"/>
+    <w:lsdException w:name="List" w:semiHidden="1" w:unhideWhenUsed="1"/>
+    <w:lsdException w:name="List Bullet" w:semiHidden="1" w:unhideWhenUsed="1"/>
+    <w:lsdException w:name="List Number" w:semiHidden="1" w:unhideWhenUsed="1"/>
+    <w:lsdException w:name="List 2" w:semiHidden="1" w:unhideWhenUsed="1"/>
+    <w:lsdException w:name="List 3" w:semiHidden="1" w:unhideWhenUsed="1"/>
+    <w:lsdException w:name="List 4" w:semiHidden="1" w:unhideWhenUsed="1"/>
+    <w:lsdException w:name="List 5" w:semiHidden="1" w:unhideWhenUsed="1"/>
+    <w:lsdException w:name="List Bullet 2" w:semiHidden="1" w:unhideWhenUsed="1"/>
+    <w:lsdException w:name="List Bullet 3" w:semiHidden="1" w:unhideWhenUsed="1"/>
+    <w:lsdException w:name="List Bullet 4" w:semiHidden="1" w:unhideWhenUsed="1"/>
+    <w:lsdException w:name="List Bullet 5" w:semiHidden="1" w:unhideWhenUsed="1"/>
+    <w:lsdException w:name="List Number 2" w:semiHidden="1" w:unhideWhenUsed="1"/>
+    <w:lsdException w:name="List Number 3" w:semiHidden="1" w:unhideWhenUsed="1"/>
+    <w:lsdException w:name="List Number 4" w:semiHidden="1" w:unhideWhenUsed="1"/>
+    <w:lsdException w:name="List Number 5" w:semiHidden="1" w:unhideWhenUsed="1"/>
+    <w:lsdException w:name="Title" w:uiPriority="10" w:qFormat="1"/>
+    <w:lsdException w:name="Closing" w:semiHidden="1" w:unhideWhenUsed="1"/>
+    <w:lsdException w:name="Signature" w:semiHidden="1" w:unhideWhenUsed="1"/>
+    <w:lsdException w:name="Default Paragraph Font" w:semiHidden="1" w:uiPriority="1" w:unhideWhenUsed="1"/>
+    <w:lsdException w:name="Body Text" w:semiHidden="1" w:unhideWhenUsed="1"/>
+    <w:lsdException w:name="Body Text Indent" w:semiHidden="1" w:unhideWhenUsed="1"/>
+    <w:lsdException w:name="List Continue" w:semiHidden="1" w:unhideWhenUsed="1"/>
+    <w:lsdException w:name="List Continue 2" w:semiHidden="1" w:unhideWhenUsed="1"/>
+    <w:lsdException w:name="List Continue 3" w:semiHidden="1" w:unhideWhenUsed="1"/>
+    <w:lsdException w:name="List Continue 4" w:semiHidden="1" w:unhideWhenUsed="1"/>
+    <w:lsdException w:name="List Continue 5" w:semiHidden="1" w:unhideWhenUsed="1"/>
+    <w:lsdException w:name="Message Header" w:semiHidden="1" w:unhideWhenUsed="1"/>
+    <w:lsdException w:name="Subtitle" w:uiPriority="11" w:qFormat="1"/>
+    <w:lsdException w:name="Salutation" w:semiHidden="1" w:unhideWhenUsed="1"/>
+    <w:lsdException w:name="Date" w:semiHidden="1" w:unhideWhenUsed="1"/>
+    <w:lsdException w:name="Body Text First Indent" w:semiHidden="1" w:unhideWhenUsed="1"/>
+    <w:lsdException w:name="Body Text First Indent 2" w:semiHidden="1" w:unhideWhenUsed="1"/>
+    <w:lsdException w:name="Note Heading" w:semiHidden="1" w:unhideWhenUsed="1"/>
+    <w:lsdException w:name="Body Text 2" w:semiHidden="1" w:unhideWhenUsed="1"/>
+    <w:lsdException w:name="Body Text 3" w:semiHidden="1" w:unhideWhenUsed="1"/>
+    <w:lsdException w:name="Body Text Indent 2" w:semiHidden="1" w:unhideWhenUsed="1"/>
+    <w:lsdException w:name="Body Text Indent 3" w:semiHidden="1" w:unhideWhenUsed="1"/>
+    <w:lsdException w:name="Block Text" w:semiHidden="1" w:unhideWhenUsed="1"/>
+    <w:lsdException w:name="Hyperlink" w:semiHidden="1" w:unhideWhenUsed="1"/>
+    <w:lsdException w:name="FollowedHyperlink" w:semiHidden="1" w:unhideWhenUsed="1"/>
+    <w:lsdException w:name="Strong" w:uiPriority="22" w:qFormat="1"/>
+    <w:lsdException w:name="Emphasis" w:uiPriority="20" w:qFormat="1"/>
+    <w:lsdException w:name="Document Map" w:semiHidden="1" w:unhideWhenUsed="1"/>
+    <w:lsdException w:name="Plain Text" w:semiHidden="1" w:unhideWhenUsed="1"/>
+    <w:lsdException w:name="E-mail Signature" w:semiHidden="1" w:unhideWhenUsed="1"/>
+    <w:lsdException w:name="HTML Top of Form" w:semiHidden="1" w:unhideWhenUsed="1"/>
+    <w:lsdException w:name="HTML Bottom of Form" w:semiHidden="1" w:unhideWhenUsed="1"/>
+    <w:lsdException w:name="Normal (Web)" w:semiHidden="1" w:unhideWhenUsed="1"/>
+    <w:lsdException w:name="HTML Acronym" w:semiHidden="1" w:unhideWhenUsed="1"/>
+    <w:lsdException w:name="HTML Address" w:semiHidden="1" w:unhideWhenUsed="1"/>
+    <w:lsdException w:name="HTML Cite" w:semiHidden="1" w:unhideWhenUsed="1"/>
+    <w:lsdException w:name="HTML Code" w:semiHidden="1" w:unhideWhenUsed="1"/>
+    <w:lsdException w:name="HTML Definition" w:semiHidden="1" w:unhideWhenUsed="1"/>
+    <w:lsdException w:name="HTML Keyboard" w:semiHidden="1" w:unhideWhenUsed="1"/>
+    <w:lsdException w:name="HTML Preformatted" w:semiHidden="1" w:unhideWhenUsed="1"/>
+    <w:lsdException w:name="HTML Sample" w:semiHidden="1" w:unhideWhenUsed="1"/>
+    <w:lsdException w:name="HTML Typewriter" w:semiHidden="1" w:unhideWhenUsed="1"/>
+    <w:lsdException w:name="HTML Variable" w:semiHidden="1" w:unhideWhenUsed="1"/>
+    <w:lsdException w:name="Normal Table" w:semiHidden="1" w:unhideWhenUsed="1"/>
+    <w:lsdException w:name="annotation subject" w:semiHidden="1" w:unhideWhenUsed="1"/>
+    <w:lsdException w:name="No List" w:semiHidden="1" w:unhideWhenUsed="1"/>
+    <w:lsdException w:name="Outline List 1" w:semiHidden="1" w:unhideWhenUsed="1"/>
+    <w:lsdException w:name="Outline List 2" w:semiHidden="1" w:unhideWhenUsed="1"/>
+    <w:lsdException w:name="Outline List 3" w:semiHidden="1" w:unhideWhenUsed="1"/>
+    <w:lsdException w:name="Table Simple 1" w:semiHidden="1" w:unhideWhenUsed="1"/>
+    <w:lsdException w:name="Table Simple 2" w:semiHidden="1" w:unhideWhenUsed="1"/>
+    <w:lsdException w:name="Table Simple 3" w:semiHidden="1" w:unhideWhenUsed="1"/>
+    <w:lsdException w:name="Table Classic 1" w:semiHidden="1" w:unhideWhenUsed="1"/>
+    <w:lsdException w:name="Table Classic 2" w:semiHidden="1" w:unhideWhenUsed="1"/>
+    <w:lsdException w:name="Table Classic 3" w:semiHidden="1" w:unhideWhenUsed="1"/>
+    <w:lsdException w:name="Table Classic 4" w:semiHidden="1" w:unhideWhenUsed="1"/>
+    <w:lsdException w:name="Table Colorful 1" w:semiHidden="1" w:unhideWhenUsed="1"/>
+    <w:lsdException w:name="Table Colorful 2" w:semiHidden="1" w:unhideWhenUsed="1"/>
+    <w:lsdException w:name="Table Colorful 3" w:semiHidden="1" w:unhideWhenUsed="1"/>
+    <w:lsdException w:name="Table Columns 1" w:semiHidden="1" w:unhideWhenUsed="1"/>
+    <w:lsdException w:name="Table Columns 2" w:semiHidden="1" w:unhideWhenUsed="1"/>
+    <w:lsdException w:name="Table Columns 3" w:semiHidden="1" w:unhideWhenUsed="1"/>
+    <w:lsdException w:name="Table Columns 4" w:semiHidden="1" w:unhideWhenUsed="1"/>
+    <w:lsdException w:name="Table Columns 5" w:semiHidden="1" w:unhideWhenUsed="1"/>
+    <w:lsdException w:name="Table Grid 1" w:semiHidden="1" w:unhideWhenUsed="1"/>
+    <w:lsdException w:name="Table Grid 2" w:semiHidden="1" w:unhideWhenUsed="1"/>
+    <w:lsdException w:name="Table Grid 3" w:semiHidden="1" w:unhideWhenUsed="1"/>
+    <w:lsdException w:name="Table Grid 4" w:semiHidden="1" w:unhideWhenUsed="1"/>
+    <w:lsdException w:name="Table Grid 5" w:semiHidden="1" w:unhideWhenUsed="1"/>
+    <w:lsdException w:name="Table Grid 6" w:semiHidden="1" w:unhideWhenUsed="1"/>
+    <w:lsdException w:name="Table Grid 7" w:semiHidden="1" w:unhideWhenUsed="1"/>
+    <w:lsdException w:name="Table Grid 8" w:semiHidden="1" w:unhideWhenUsed="1"/>
+    <w:lsdException w:name="Table List 1" w:semiHidden="1" w:unhideWhenUsed="1"/>
+    <w:lsdException w:name="Table List 2" w:semiHidden="1" w:unhideWhenUsed="1"/>
+    <w:lsdException w:name="Table List 3" w:semiHidden="1" w:unhideWhenUsed="1"/>
+    <w:lsdException w:name="Table List 4" w:semiHidden="1" w:unhideWhenUsed="1"/>
+    <w:lsdException w:name="Table List 5" w:semiHidden="1" w:unhideWhenUsed="1"/>
+    <w:lsdException w:name="Table List 6" w:semiHidden="1" w:unhideWhenUsed="1"/>
+    <w:lsdException w:name="Table List 7" w:semiHidden="1" w:unhideWhenUsed="1"/>
+    <w:lsdException w:name="Table List 8" w:semiHidden="1" w:unhideWhenUsed="1"/>
+    <w:lsdException w:name="Table 3D effects 1" w:semiHidden="1" w:unhideWhenUsed="1"/>
+    <w:lsdException w:name="Table 3D effects 2" w:semiHidden="1" w:unhideWhenUsed="1"/>
+    <w:lsdException w:name="Table 3D effects 3" w:semiHidden="1" w:unhideWhenUsed="1"/>
+    <w:lsdException w:name="Table Contemporary" w:semiHidden="1" w:unhideWhenUsed="1"/>
+    <w:lsdException w:name="Table Elegant" w:semiHidden="1" w:unhideWhenUsed="1"/>
+    <w:lsdException w:name="Table Professional" w:semiHidden="1" w:unhideWhenUsed="1"/>
+    <w:lsdException w:name="Table Subtle 1" w:semiHidden="1" w:unhideWhenUsed="1"/>
+    <w:lsdException w:name="Table Subtle 2" w:semiHidden="1" w:unhideWhenUsed="1"/>
+    <w:lsdException w:name="Table Web 1" w:semiHidden="1" w:unhideWhenUsed="1"/>
+    <w:lsdException w:name="Table Web 2" w:semiHidden="1" w:unhideWhenUsed="1"/>
+    <w:lsdException w:name="Table Web 3" w:semiHidden="1" w:unhideWhenUsed="1"/>
+    <w:lsdException w:name="Balloon Text" w:semiHidden="1" w:unhideWhenUsed="1"/>
+    <w:lsdException w:name="Table Grid" w:semiHidden="1" w:uiPriority="39" w:unhideWhenUsed="1"/>
+    <w:lsdException w:name="Table Theme" w:semiHidden="1" w:unhideWhenUsed="1"/>
+    <w:lsdException w:name="Placeholder Text" w:semiHidden="1"/>
+    <w:lsdException w:name="No Spacing" w:uiPriority="1" w:qFormat="1"/>
+    <w:lsdException w:name="Light Shading" w:uiPriority="60"/>
+    <w:lsdException w:name="Light List" w:uiPriority="61"/>
+    <w:lsdException w:name="Light Grid" w:uiPriority="62"/>
+    <w:lsdException w:name="Medium Shading 1" w:uiPriority="63"/>
+    <w:lsdException w:name="Medium Shading 2" w:uiPriority="64"/>
+    <w:lsdException w:name="Medium List 1" w:uiPriority="65"/>
+    <w:lsdException w:name="Medium List 2" w:uiPriority="66"/>
+    <w:lsdException w:name="Medium Grid 1" w:uiPriority="67"/>
+    <w:lsdException w:name="Medium Grid 2" w:uiPriority="68"/>
+    <w:lsdException w:name="Medium Grid 3" w:uiPriority="69"/>
+    <w:lsdException w:name="Dark List" w:uiPriority="70"/>
+    <w:lsdException w:name="Colorful Shading" w:uiPriority="71"/>
+    <w:lsdException w:name="Colorful List" w:uiPriority="72"/>
+    <w:lsdException w:name="Colorful Grid" w:uiPriority="73"/>
+    <w:lsdException w:name="Light Shading Accent 1" w:uiPriority="60"/>
+    <w:lsdException w:name="Light List Accent 1" w:uiPriority="61"/>
+    <w:lsdException w:name="Light Grid Accent 1" w:uiPriority="62"/>
+    <w:lsdException w:name="Medium Shading 1 Accent 1" w:uiPriority="63"/>
+    <w:lsdException w:name="Medium Shading 2 Accent 1" w:uiPriority="64"/>
+    <w:lsdException w:name="Medium List 1 Accent 1" w:uiPriority="65"/>
+    <w:lsdException w:name="Revision" w:semiHidden="1"/>
+    <w:lsdException w:name="List Paragraph" w:uiPriority="34" w:qFormat="1"/>
+    <w:lsdException w:name="Quote" w:uiPriority="29" w:qFormat="1"/>
+    <w:lsdException w:name="Intense Quote" w:uiPriority="30" w:qFormat="1"/>
+    <w:lsdException w:name="Medium List 2 Accent 1" w:uiPriority="66"/>
+    <w:lsdException w:name="Medium Grid 1 Accent 1" w:uiPriority="67"/>
+    <w:lsdException w:name="Medium Grid 2 Accent 1" w:uiPriority="68"/>
+    <w:lsdException w:name="Medium Grid 3 Accent 1" w:uiPriority="69"/>
+    <w:lsdException w:name="Dark List Accent 1" w:uiPriority="70"/>
+    <w:lsdException w:name="Colorful Shading Accent 1" w:uiPriority="71"/>
+    <w:lsdException w:name="Colorful List Accent 1" w:uiPriority="72"/>
+    <w:lsdException w:name="Colorful Grid Accent 1" w:uiPriority="73"/>
+    <w:lsdException w:name="Light Shading Accent 2" w:uiPriority="60"/>
+    <w:lsdException w:name="Light List Accent 2" w:uiPriority="61"/>
+    <w:lsdException w:name="Light Grid Accent 2" w:uiPriority="62"/>
+    <w:lsdException w:name="Medium Shading 1 Accent 2" w:uiPriority="63"/>
+    <w:lsdException w:name="Medium Shading 2 Accent 2" w:uiPriority="64"/>
+    <w:lsdException w:name="Medium List 1 Accent 2" w:uiPriority="65"/>
+    <w:lsdException w:name="Medium List 2 Accent 2" w:uiPriority="66"/>
+    <w:lsdException w:name="Medium Grid 1 Accent 2" w:uiPriority="67"/>
+    <w:lsdException w:name="Medium Grid 2 Accent 2" w:uiPriority="68"/>
+    <w:lsdException w:name="Medium Grid 3 Accent 2" w:uiPriority="69"/>
+    <w:lsdException w:name="Dark List Accent 2" w:uiPriority="70"/>
+    <w:lsdException w:name="Colorful Shading Accent 2" w:uiPriority="71"/>
+    <w:lsdException w:name="Colorful List Accent 2" w:uiPriority="72"/>
+    <w:lsdException w:name="Colorful Grid Accent 2" w:uiPriority="73"/>
+    <w:lsdException w:name="Light Shading Accent 3" w:uiPriority="60"/>
+    <w:lsdException w:name="Light List Accent 3" w:uiPriority="61"/>
+    <w:lsdException w:name="Light Grid Accent 3" w:uiPriority="62"/>
+    <w:lsdException w:name="Medium Shading 1 Accent 3" w:uiPriority="63"/>
+    <w:lsdException w:name="Medium Shading 2 Accent 3" w:uiPriority="64"/>
+    <w:lsdException w:name="Medium List 1 Accent 3" w:uiPriority="65"/>
+    <w:lsdException w:name="Medium List 2 Accent 3" w:uiPriority="66"/>
+    <w:lsdException w:name="Medium Grid 1 Accent 3" w:uiPriority="67"/>
+    <w:lsdException w:name="Medium Grid 2 Accent 3" w:uiPriority="68"/>
+    <w:lsdException w:name="Medium Grid 3 Accent 3" w:uiPriority="69"/>
+    <w:lsdException w:name="Dark List Accent 3" w:uiPriority="70"/>
+    <w:lsdException w:name="Colorful Shading Accent 3" w:uiPriority="71"/>
+    <w:lsdException w:name="Colorful List Accent 3" w:uiPriority="72"/>
+    <w:lsdException w:name="Colorful Grid Accent 3" w:uiPriority="73"/>
+    <w:lsdException w:name="Light Shading Accent 4" w:uiPriority="60"/>
+    <w:lsdException w:name="Light List Accent 4" w:uiPriority="61"/>
+    <w:lsdException w:name="Light Grid Accent 4" w:uiPriority="62"/>
+    <w:lsdException w:name="Medium Shading 1 Accent 4" w:uiPriority="63"/>
+    <w:lsdException w:name="Medium Shading 2 Accent 4" w:uiPriority="64"/>
+    <w:lsdException w:name="Medium List 1 Accent 4" w:uiPriority="65"/>
+    <w:lsdException w:name="Medium List 2 Accent 4" w:uiPriority="66"/>
+    <w:lsdException w:name="Medium Grid 1 Accent 4" w:uiPriority="67"/>
+    <w:lsdException w:name="Medium Grid 2 Accent 4" w:uiPriority="68"/>
+    <w:lsdException w:name="Medium Grid 3 Accent 4" w:uiPriority="69"/>
+    <w:lsdException w:name="Dark List Accent 4" w:uiPriority="70"/>
+    <w:lsdException w:name="Colorful Shading Accent 4" w:uiPriority="71"/>
+    <w:lsdException w:name="Colorful List Accent 4" w:uiPriority="72"/>
+    <w:lsdException w:name="Colorful Grid Accent 4" w:uiPriority="73"/>
+    <w:lsdException w:name="Light Shading Accent 5" w:uiPriority="60"/>
+    <w:lsdException w:name="Light List Accent 5" w:uiPriority="61"/>
+    <w:lsdException w:name="Light Grid Accent 5" w:uiPriority="62"/>
+    <w:lsdException w:name="Medium Shading 1 Accent 5" w:uiPriority="63"/>
+    <w:lsdException w:name="Medium Shading 2 Accent 5" w:uiPriority="64"/>
+    <w:lsdException w:name="Medium List 1 Accent 5" w:uiPriority="65"/>
+    <w:lsdException w:name="Medium List 2 Accent 5" w:uiPriority="66"/>
+    <w:lsdException w:name="Medium Grid 1 Accent 5" w:uiPriority="67"/>
+    <w:lsdException w:name="Medium Grid 2 Accent 5" w:uiPriority="68"/>
+    <w:lsdException w:name="Medium Grid 3 Accent 5" w:uiPriority="69"/>
+    <w:lsdException w:name="Dark List Accent 5" w:uiPriority="70"/>
+    <w:lsdException w:name="Colorful Shading Accent 5" w:uiPriority="71"/>
+    <w:lsdException w:name="Colorful List Accent 5" w:uiPriority="72"/>
+    <w:lsdException w:name="Colorful Grid Accent 5" w:uiPriority="73"/>
+    <w:lsdException w:name="Light Shading Accent 6" w:uiPriority="60"/>
+    <w:lsdException w:name="Light List Accent 6" w:uiPriority="61"/>
+    <w:lsdException w:name="Light Grid Accent 6" w:uiPriority="62"/>
+    <w:lsdException w:name="Medium Shading 1 Accent 6" w:uiPriority="63"/>
+    <w:lsdException w:name="Medium Shading 2 Accent 6" w:uiPriority="64"/>
+    <w:lsdException w:name="Medium List 1 Accent 6" w:uiPriority="65"/>
+    <w:lsdException w:name="Medium List 2 Accent 6" w:uiPriority="66"/>
+    <w:lsdException w:name="Medium Grid 1 Accent 6" w:uiPriority="67"/>
+    <w:lsdException w:name="Medium Grid 2 Accent 6" w:uiPriority="68"/>
+    <w:lsdException w:name="Medium Grid 3 Accent 6" w:uiPriority="69"/>
+    <w:lsdException w:name="Dark List Accent 6" w:uiPriority="70"/>
+    <w:lsdException w:name="Colorful Shading Accent 6" w:uiPriority="71"/>
+    <w:lsdException w:name="Colorful List Accent 6" w:uiPriority="72"/>
+    <w:lsdException w:name="Colorful Grid Accent 6" w:uiPriority="73"/>
+    <w:lsdException w:name="Subtle Emphasis" w:uiPriority="19" w:qFormat="1"/>
+    <w:lsdException w:name="Intense Emphasis" w:uiPriority="21" w:qFormat="1"/>
+    <w:lsdException w:name="Subtle Reference" w:uiPriority="31" w:qFormat="1"/>
+    <w:lsdException w:name="Intense Reference" w:uiPriority="32" w:qFormat="1"/>
+    <w:lsdException w:name="Book Title" w:uiPriority="33" w:qFormat="1"/>
+    <w:lsdException w:name="Bibliography" w:semiHidden="1" w:uiPriority="37" w:unhideWhenUsed="1"/>
+    <w:lsdException w:name="TOC Heading" w:semiHidden="1" w:uiPriority="39" w:unhideWhenUsed="1" w:qFormat="1"/>
+    <w:lsdException w:name="Plain Table 1" w:uiPriority="41"/>
+    <w:lsdException w:name="Plain Table 2" w:uiPriority="42"/>
+    <w:lsdException w:name="Plain Table 3" w:uiPriority="43"/>
+    <w:lsdException w:name="Plain Table 4" w:uiPriority="44"/>
+    <w:lsdException w:name="Plain Table 5" w:uiPriority="45"/>
+    <w:lsdException w:name="Grid Table Light" w:uiPriority="40"/>
+    <w:lsdException w:name="Grid Table 1 Light" w:uiPriority="46"/>
+    <w:lsdException w:name="Grid Table 2" w:uiPriority="47"/>
+    <w:lsdException w:name="Grid Table 3" w:uiPriority="48"/>
+    <w:lsdException w:name="Grid Table 4" w:uiPriority="49"/>
+    <w:lsdException w:name="Grid Table 5 Dark" w:uiPriority="50"/>
+    <w:lsdException w:name="Grid Table 6 Colorful" w:uiPriority="51"/>
+    <w:lsdException w:name="Grid Table 7 Colorful" w:uiPriority="52"/>
+    <w:lsdException w:name="Grid Table 1 Light Accent 1" w:uiPriority="46"/>
+    <w:lsdException w:name="Grid Table 2 Accent 1" w:uiPriority="47"/>
+    <w:lsdException w:name="Grid Table 3 Accent 1" w:uiPriority="48"/>
+    <w:lsdException w:name="Grid Table 4 Accent 1" w:uiPriority="49"/>
+    <w:lsdException w:name="Grid Table 5 Dark Accent 1" w:uiPriority="50"/>
+    <w:lsdException w:name="Grid Table 6 Colorful Accent 1" w:uiPriority="51"/>
+    <w:lsdException w:name="Grid Table 7 Colorful Accent 1" w:uiPriority="52"/>
+    <w:lsdException w:name="Grid Table 1 Light Accent 2" w:uiPriority="46"/>
+    <w:lsdException w:name="Grid Table 2 Accent 2" w:uiPriority="47"/>
+    <w:lsdException w:name="Grid Table 3 Accent 2" w:uiPriority="48"/>
+    <w:lsdException w:name="Grid Table 4 Accent 2" w:uiPriority="49"/>
+    <w:lsdException w:name="Grid Table 5 Dark Accent 2" w:uiPriority="50"/>
+    <w:lsdException w:name="Grid Table 6 Colorful Accent 2" w:uiPriority="51"/>
+    <w:lsdException w:name="Grid Table 7 Colorful Accent 2" w:uiPriority="52"/>
+    <w:lsdException w:name="Grid Table 1 Light Accent 3" w:uiPriority="46"/>
+    <w:lsdException w:name="Grid Table 2 Accent 3" w:uiPriority="47"/>
+    <w:lsdException w:name="Grid Table 3 Accent 3" w:uiPriority="48"/>
+    <w:lsdException w:name="Grid Table 4 Accent 3" w:uiPriority="49"/>
+    <w:lsdException w:name="Grid Table 5 Dark Accent 3" w:uiPriority="50"/>
+    <w:lsdException w:name="Grid Table 6 Colorful Accent 3" w:uiPriority="51"/>
+    <w:lsdException w:name="Grid Table 7 Colorful Accent 3" w:uiPriority="52"/>
+    <w:lsdException w:name="Grid Table 1 Light Accent 4" w:uiPriority="46"/>
+    <w:lsdException w:name="Grid Table 2 Accent 4" w:uiPriority="47"/>
+    <w:lsdException w:name="Grid Table 3 Accent 4" w:uiPriority="48"/>
+    <w:lsdException w:name="Grid Table 4 Accent 4" w:uiPriority="49"/>
+    <w:lsdException w:name="Grid Table 5 Dark Accent 4" w:uiPriority="50"/>
+    <w:lsdException w:name="Grid Table 6 Colorful Accent 4" w:uiPriority="51"/>
+    <w:lsdException w:name="Grid Table 7 Colorful Accent 4" w:uiPriority="52"/>
+    <w:lsdException w:name="Grid Table 1 Light Accent 5" w:uiPriority="46"/>
+    <w:lsdException w:name="Grid Table 2 Accent 5" w:uiPriority="47"/>
+    <w:lsdException w:name="Grid Table 3 Accent 5" w:uiPriority="48"/>
+    <w:lsdException w:name="Grid Table 4 Accent 5" w:uiPriority="49"/>
+    <w:lsdException w:name="Grid Table 5 Dark Accent 5" w:uiPriority="50"/>
+    <w:lsdException w:name="Grid Table 6 Colorful Accent 5" w:uiPriority="51"/>
+    <w:lsdException w:name="Grid Table 7 Colorful Accent 5" w:uiPriority="52"/>
+    <w:lsdException w:name="Grid Table 1 Light Accent 6" w:uiPriority="46"/>
+    <w:lsdException w:name="Grid Table 2 Accent 6" w:uiPriority="47"/>
+    <w:lsdException w:name="Grid Table 3 Accent 6" w:uiPriority="48"/>
+    <w:lsdException w:name="Grid Table 4 Accent 6" w:uiPriority="49"/>
+    <w:lsdException w:name="Grid Table 5 Dark Accent 6" w:uiPriority="50"/>
+    <w:lsdException w:name="Grid Table 6 Colorful Accent 6" w:uiPriority="51"/>
+    <w:lsdException w:name="Grid Table 7 Colorful Accent 6" w:uiPriority="52"/>
+    <w:lsdException w:name="List Table 1 Light" w:uiPriority="46"/>
+    <w:lsdException w:name="List Table 2" w:uiPriority="47"/>
+    <w:lsdException w:name="List Table 3" w:uiPriority="48"/>
+    <w:lsdException w:name="List Table 4" w:uiPriority="49"/>
+    <w:lsdException w:name="List Table 5 Dark" w:uiPriority="50"/>
+    <w:lsdException w:name="List Table 6 Colorful" w:uiPriority="51"/>
+    <w:lsdException w:name="List Table 7 Colorful" w:uiPriority="52"/>
+    <w:lsdException w:name="List Table 1 Light Accent 1" w:uiPriority="46"/>
+    <w:lsdException w:name="List Table 2 Accent 1" w:uiPriority="47"/>
+    <w:lsdException w:name="List Table 3 Accent 1" w:uiPriority="48"/>
+    <w:lsdException w:name="List Table 4 Accent 1" w:uiPriority="49"/>
+    <w:lsdException w:name="List Table 5 Dark Accent 1" w:uiPriority="50"/>
+    <w:lsdException w:name="List Table 6 Colorful Accent 1" w:uiPriority="51"/>
+    <w:lsdException w:name="List Table 7 Colorful Accent 1" w:uiPriority="52"/>
+    <w:lsdException w:name="List Table 1 Light Accent 2" w:uiPriority="46"/>
+    <w:lsdException w:name="List Table 2 Accent 2" w:uiPriority="47"/>
+    <w:lsdException w:name="List Table 3 Accent 2" w:uiPriority="48"/>
+    <w:lsdException w:name="List Table 4 Accent 2" w:uiPriority="49"/>
+    <w:lsdException w:name="List Table 5 Dark Accent 2" w:uiPriority="50"/>
+    <w:lsdException w:name="List Table 6 Colorful Accent 2" w:uiPriority="51"/>
+    <w:lsdException w:name="List Table 7 Colorful Accent 2" w:uiPriority="52"/>
+    <w:lsdException w:name="List Table 1 Light Accent 3" w:uiPriority="46"/>
+    <w:lsdException w:name="List Table 2 Accent 3" w:uiPriority="47"/>
+    <w:lsdException w:name="List Table 3 Accent 3" w:uiPriority="48"/>
+    <w:lsdException w:name="List Table 4 Accent 3" w:uiPriority="49"/>
+    <w:lsdException w:name="List Table 5 Dark Accent 3" w:uiPriority="50"/>
+    <w:lsdException w:name="List Table 6 Colorful Accent 3" w:uiPriority="51"/>
+    <w:lsdException w:name="List Table 7 Colorful Accent 3" w:uiPriority="52"/>
+    <w:lsdException w:name="List Table 1 Light Accent 4" w:uiPriority="46"/>
+    <w:lsdException w:name="List Table 2 Accent 4" w:uiPriority="47"/>
+    <w:lsdException w:name="List Table 3 Accent 4" w:uiPriority="48"/>
+    <w:lsdException w:name="List Table 4 Accent 4" w:uiPriority="49"/>
+    <w:lsdException w:name="List Table 5 Dark Accent 4" w:uiPriority="50"/>
+    <w:lsdException w:name="List Table 6 Colorful Accent 4" w:uiPriority="51"/>
+    <w:lsdException w:name="List Table 7 Colorful Accent 4" w:uiPriority="52"/>
+    <w:lsdException w:name="List Table 1 Light Accent 5" w:uiPriority="46"/>
+    <w:lsdException w:name="List Table 2 Accent 5" w:uiPriority="47"/>
+    <w:lsdException w:name="List Table 3 Accent 5" w:uiPriority="48"/>
+    <w:lsdException w:name="List Table 4 Accent 5" w:uiPriority="49"/>
+    <w:lsdException w:name="List Table 5 Dark Accent 5" w:uiPriority="50"/>
+    <w:lsdException w:name="List Table 6 Colorful Accent 5" w:uiPriority="51"/>
+    <w:lsdException w:name="List Table 7 Colorful Accent 5" w:uiPriority="52"/>
+    <w:lsdException w:name="List Table 1 Light Accent 6" w:uiPriority="46"/>
+    <w:lsdException w:name="List Table 2 Accent 6" w:uiPriority="47"/>
+    <w:lsdException w:name="List Table 3 Accent 6" w:uiPriority="48"/>
+    <w:lsdException w:name="List Table 4 Accent 6" w:uiPriority="49"/>
+    <w:lsdException w:name="List Table 5 Dark Accent 6" w:uiPriority="50"/>
+    <w:lsdException w:name="List Table 6 Colorful Accent 6" w:uiPriority="51"/>
+    <w:lsdException w:name="List Table 7 Colorful Accent 6" w:uiPriority="52"/>
+    <w:lsdException w:name="Mention" w:semiHidden="1" w:unhideWhenUsed="1"/>
+    <w:lsdException w:name="Smart Hyperlink" w:semiHidden="1" w:unhideWhenUsed="1"/>
+    <w:lsdException w:name="Hashtag" w:semiHidden="1" w:unhideWhenUsed="1"/>
+    <w:lsdException w:name="Unresolved Mention" w:semiHidden="1" w:unhideWhenUsed="1"/>
   </w:latentStyles>
   <w:style w:type="paragraph" w:default="1" w:styleId="Normal">
     <w:name w:val="Normal"/>
     <w:qFormat/>
     <w:rsid w:val="00D20B5D"/>
   </w:style>
-  <w:style w:type="character" w:default="1" w:styleId="DefaultParagraphFont">
+  <w:style w:type="character" w:default="1" w:styleId="VarsaylanParagrafYazTipi">
     <w:name w:val="Default Paragraph Font"/>
     <w:uiPriority w:val="1"/>
     <w:semiHidden/>
     <w:unhideWhenUsed/>
   </w:style>
-  <w:style w:type="table" w:default="1" w:styleId="TableNormal">
+  <w:style w:type="table" w:default="1" w:styleId="NormalTablo">
     <w:name w:val="Normal Table"/>
     <w:uiPriority w:val="99"/>
     <w:semiHidden/>
@@ -5402,7 +5550,7 @@
       </w:tblCellMar>
     </w:tblPr>
   </w:style>
-  <w:style w:type="numbering" w:default="1" w:styleId="NoList">
+  <w:style w:type="numbering" w:default="1" w:styleId="ListeYok">
     <w:name w:val="No List"/>
     <w:uiPriority w:val="99"/>
     <w:semiHidden/>
@@ -5424,7 +5572,7 @@
       <w:lang w:eastAsia="en-GB"/>
     </w:rPr>
   </w:style>
-  <w:style w:type="paragraph" w:styleId="ListParagraph">
+  <w:style w:type="paragraph" w:styleId="ListeParagraf">
     <w:name w:val="List Paragraph"/>
     <w:basedOn w:val="Normal"/>
     <w:uiPriority w:val="34"/>
@@ -5435,9 +5583,9 @@
       <w:contextualSpacing/>
     </w:pPr>
   </w:style>
-  <w:style w:type="character" w:styleId="PlaceholderText">
+  <w:style w:type="character" w:styleId="YerTutucuMetni">
     <w:name w:val="Placeholder Text"/>
-    <w:basedOn w:val="DefaultParagraphFont"/>
+    <w:basedOn w:val="VarsaylanParagrafYazTipi"/>
     <w:uiPriority w:val="99"/>
     <w:semiHidden/>
     <w:rsid w:val="00D20B5D"/>
@@ -5445,10 +5593,10 @@
       <w:color w:val="808080"/>
     </w:rPr>
   </w:style>
-  <w:style w:type="paragraph" w:styleId="BalloonText">
+  <w:style w:type="paragraph" w:styleId="BalonMetni">
     <w:name w:val="Balloon Text"/>
     <w:basedOn w:val="Normal"/>
-    <w:link w:val="BalloonTextChar"/>
+    <w:link w:val="BalonMetniChar"/>
     <w:uiPriority w:val="99"/>
     <w:semiHidden/>
     <w:unhideWhenUsed/>
@@ -5462,10 +5610,10 @@
       <w:szCs w:val="16"/>
     </w:rPr>
   </w:style>
-  <w:style w:type="character" w:customStyle="1" w:styleId="BalloonTextChar">
-    <w:name w:val="Balloon Text Char"/>
-    <w:basedOn w:val="DefaultParagraphFont"/>
-    <w:link w:val="BalloonText"/>
+  <w:style w:type="character" w:customStyle="1" w:styleId="BalonMetniChar">
+    <w:name w:val="Balon Metni Char"/>
+    <w:basedOn w:val="VarsaylanParagrafYazTipi"/>
+    <w:link w:val="BalonMetni"/>
     <w:uiPriority w:val="99"/>
     <w:semiHidden/>
     <w:rsid w:val="00F04A5D"/>
@@ -5475,284 +5623,7 @@
       <w:szCs w:val="16"/>
     </w:rPr>
   </w:style>
-  <w:style w:type="paragraph" w:styleId="Caption">
-    <w:name w:val="caption"/>
-    <w:basedOn w:val="Normal"/>
-    <w:next w:val="Normal"/>
-    <w:uiPriority w:val="35"/>
-    <w:unhideWhenUsed/>
-    <w:qFormat/>
-    <w:rsid w:val="00594525"/>
-    <w:pPr>
-      <w:spacing w:after="200" w:line="240" w:lineRule="auto"/>
-    </w:pPr>
-    <w:rPr>
-      <w:i/>
-      <w:iCs/>
-      <w:color w:val="44546A" w:themeColor="text2"/>
-      <w:sz w:val="18"/>
-      <w:szCs w:val="18"/>
-    </w:rPr>
-  </w:style>
-</w:styles>
-</file>
-
-<file path=word/stylesWithEffects.xml><?xml version="1.0" encoding="utf-8"?>
-<w:styles xmlns:wpc="http://schemas.microsoft.com/office/word/2010/wordprocessingCanvas" xmlns:mc="http://schemas.openxmlformats.org/markup-compatibility/2006" xmlns:o="urn:schemas-microsoft-com:office:office" xmlns:r="http://schemas.openxmlformats.org/officeDocument/2006/relationships" xmlns:m="http://schemas.openxmlformats.org/officeDocument/2006/math" xmlns:v="urn:schemas-microsoft-com:vml" xmlns:wp14="http://schemas.microsoft.com/office/word/2010/wordprocessingDrawing" xmlns:wp="http://schemas.openxmlformats.org/drawingml/2006/wordprocessingDrawing" xmlns:w10="urn:schemas-microsoft-com:office:word" xmlns:w="http://schemas.openxmlformats.org/wordprocessingml/2006/main" xmlns:w14="http://schemas.microsoft.com/office/word/2010/wordml" xmlns:wpg="http://schemas.microsoft.com/office/word/2010/wordprocessingGroup" xmlns:wpi="http://schemas.microsoft.com/office/word/2010/wordprocessingInk" xmlns:wne="http://schemas.microsoft.com/office/word/2006/wordml" xmlns:wps="http://schemas.microsoft.com/office/word/2010/wordprocessingShape" mc:Ignorable="w14 wp14">
-  <w:docDefaults>
-    <w:rPrDefault>
-      <w:rPr>
-        <w:rFonts w:asciiTheme="minorHAnsi" w:eastAsiaTheme="minorHAnsi" w:hAnsiTheme="minorHAnsi" w:cstheme="minorBidi"/>
-        <w:sz w:val="22"/>
-        <w:szCs w:val="22"/>
-        <w:lang w:val="en-GB" w:eastAsia="en-US" w:bidi="ar-SA"/>
-      </w:rPr>
-    </w:rPrDefault>
-    <w:pPrDefault>
-      <w:pPr>
-        <w:spacing w:after="160" w:line="259" w:lineRule="auto"/>
-      </w:pPr>
-    </w:pPrDefault>
-  </w:docDefaults>
-  <w:latentStyles w:defLockedState="0" w:defUIPriority="99" w:defSemiHidden="1" w:defUnhideWhenUsed="1" w:defQFormat="0" w:count="267">
-    <w:lsdException w:name="Normal" w:semiHidden="0" w:uiPriority="0" w:unhideWhenUsed="0" w:qFormat="1"/>
-    <w:lsdException w:name="heading 1" w:semiHidden="0" w:uiPriority="9" w:unhideWhenUsed="0" w:qFormat="1"/>
-    <w:lsdException w:name="heading 2" w:uiPriority="9" w:qFormat="1"/>
-    <w:lsdException w:name="heading 3" w:uiPriority="9" w:qFormat="1"/>
-    <w:lsdException w:name="heading 4" w:uiPriority="9" w:qFormat="1"/>
-    <w:lsdException w:name="heading 5" w:uiPriority="9" w:qFormat="1"/>
-    <w:lsdException w:name="heading 6" w:uiPriority="9" w:qFormat="1"/>
-    <w:lsdException w:name="heading 7" w:uiPriority="9" w:qFormat="1"/>
-    <w:lsdException w:name="heading 8" w:uiPriority="9" w:qFormat="1"/>
-    <w:lsdException w:name="heading 9" w:uiPriority="9" w:qFormat="1"/>
-    <w:lsdException w:name="toc 1" w:uiPriority="39"/>
-    <w:lsdException w:name="toc 2" w:uiPriority="39"/>
-    <w:lsdException w:name="toc 3" w:uiPriority="39"/>
-    <w:lsdException w:name="toc 4" w:uiPriority="39"/>
-    <w:lsdException w:name="toc 5" w:uiPriority="39"/>
-    <w:lsdException w:name="toc 6" w:uiPriority="39"/>
-    <w:lsdException w:name="toc 7" w:uiPriority="39"/>
-    <w:lsdException w:name="toc 8" w:uiPriority="39"/>
-    <w:lsdException w:name="toc 9" w:uiPriority="39"/>
-    <w:lsdException w:name="caption" w:uiPriority="35" w:qFormat="1"/>
-    <w:lsdException w:name="Title" w:semiHidden="0" w:uiPriority="10" w:unhideWhenUsed="0" w:qFormat="1"/>
-    <w:lsdException w:name="Default Paragraph Font" w:uiPriority="1"/>
-    <w:lsdException w:name="Subtitle" w:semiHidden="0" w:uiPriority="11" w:unhideWhenUsed="0" w:qFormat="1"/>
-    <w:lsdException w:name="Strong" w:semiHidden="0" w:uiPriority="22" w:unhideWhenUsed="0" w:qFormat="1"/>
-    <w:lsdException w:name="Emphasis" w:semiHidden="0" w:uiPriority="20" w:unhideWhenUsed="0" w:qFormat="1"/>
-    <w:lsdException w:name="Table Grid" w:semiHidden="0" w:uiPriority="39" w:unhideWhenUsed="0"/>
-    <w:lsdException w:name="Placeholder Text" w:unhideWhenUsed="0"/>
-    <w:lsdException w:name="No Spacing" w:semiHidden="0" w:uiPriority="1" w:unhideWhenUsed="0" w:qFormat="1"/>
-    <w:lsdException w:name="Light Shading" w:semiHidden="0" w:uiPriority="60" w:unhideWhenUsed="0"/>
-    <w:lsdException w:name="Light List" w:semiHidden="0" w:uiPriority="61" w:unhideWhenUsed="0"/>
-    <w:lsdException w:name="Light Grid" w:semiHidden="0" w:uiPriority="62" w:unhideWhenUsed="0"/>
-    <w:lsdException w:name="Medium Shading 1" w:semiHidden="0" w:uiPriority="63" w:unhideWhenUsed="0"/>
-    <w:lsdException w:name="Medium Shading 2" w:semiHidden="0" w:uiPriority="64" w:unhideWhenUsed="0"/>
-    <w:lsdException w:name="Medium List 1" w:semiHidden="0" w:uiPriority="65" w:unhideWhenUsed="0"/>
-    <w:lsdException w:name="Medium List 2" w:semiHidden="0" w:uiPriority="66" w:unhideWhenUsed="0"/>
-    <w:lsdException w:name="Medium Grid 1" w:semiHidden="0" w:uiPriority="67" w:unhideWhenUsed="0"/>
-    <w:lsdException w:name="Medium Grid 2" w:semiHidden="0" w:uiPriority="68" w:unhideWhenUsed="0"/>
-    <w:lsdException w:name="Medium Grid 3" w:semiHidden="0" w:uiPriority="69" w:unhideWhenUsed="0"/>
-    <w:lsdException w:name="Dark List" w:semiHidden="0" w:uiPriority="70" w:unhideWhenUsed="0"/>
-    <w:lsdException w:name="Colorful Shading" w:semiHidden="0" w:uiPriority="71" w:unhideWhenUsed="0"/>
-    <w:lsdException w:name="Colorful List" w:semiHidden="0" w:uiPriority="72" w:unhideWhenUsed="0"/>
-    <w:lsdException w:name="Colorful Grid" w:semiHidden="0" w:uiPriority="73" w:unhideWhenUsed="0"/>
-    <w:lsdException w:name="Light Shading Accent 1" w:semiHidden="0" w:uiPriority="60" w:unhideWhenUsed="0"/>
-    <w:lsdException w:name="Light List Accent 1" w:semiHidden="0" w:uiPriority="61" w:unhideWhenUsed="0"/>
-    <w:lsdException w:name="Light Grid Accent 1" w:semiHidden="0" w:uiPriority="62" w:unhideWhenUsed="0"/>
-    <w:lsdException w:name="Medium Shading 1 Accent 1" w:semiHidden="0" w:uiPriority="63" w:unhideWhenUsed="0"/>
-    <w:lsdException w:name="Medium Shading 2 Accent 1" w:semiHidden="0" w:uiPriority="64" w:unhideWhenUsed="0"/>
-    <w:lsdException w:name="Medium List 1 Accent 1" w:semiHidden="0" w:uiPriority="65" w:unhideWhenUsed="0"/>
-    <w:lsdException w:name="Revision" w:unhideWhenUsed="0"/>
-    <w:lsdException w:name="List Paragraph" w:semiHidden="0" w:uiPriority="34" w:unhideWhenUsed="0" w:qFormat="1"/>
-    <w:lsdException w:name="Quote" w:semiHidden="0" w:uiPriority="29" w:unhideWhenUsed="0" w:qFormat="1"/>
-    <w:lsdException w:name="Intense Quote" w:semiHidden="0" w:uiPriority="30" w:unhideWhenUsed="0" w:qFormat="1"/>
-    <w:lsdException w:name="Medium List 2 Accent 1" w:semiHidden="0" w:uiPriority="66" w:unhideWhenUsed="0"/>
-    <w:lsdException w:name="Medium Grid 1 Accent 1" w:semiHidden="0" w:uiPriority="67" w:unhideWhenUsed="0"/>
-    <w:lsdException w:name="Medium Grid 2 Accent 1" w:semiHidden="0" w:uiPriority="68" w:unhideWhenUsed="0"/>
-    <w:lsdException w:name="Medium Grid 3 Accent 1" w:semiHidden="0" w:uiPriority="69" w:unhideWhenUsed="0"/>
-    <w:lsdException w:name="Dark List Accent 1" w:semiHidden="0" w:uiPriority="70" w:unhideWhenUsed="0"/>
-    <w:lsdException w:name="Colorful Shading Accent 1" w:semiHidden="0" w:uiPriority="71" w:unhideWhenUsed="0"/>
-    <w:lsdException w:name="Colorful List Accent 1" w:semiHidden="0" w:uiPriority="72" w:unhideWhenUsed="0"/>
-    <w:lsdException w:name="Colorful Grid Accent 1" w:semiHidden="0" w:uiPriority="73" w:unhideWhenUsed="0"/>
-    <w:lsdException w:name="Light Shading Accent 2" w:semiHidden="0" w:uiPriority="60" w:unhideWhenUsed="0"/>
-    <w:lsdException w:name="Light List Accent 2" w:semiHidden="0" w:uiPriority="61" w:unhideWhenUsed="0"/>
-    <w:lsdException w:name="Light Grid Accent 2" w:semiHidden="0" w:uiPriority="62" w:unhideWhenUsed="0"/>
-    <w:lsdException w:name="Medium Shading 1 Accent 2" w:semiHidden="0" w:uiPriority="63" w:unhideWhenUsed="0"/>
-    <w:lsdException w:name="Medium Shading 2 Accent 2" w:semiHidden="0" w:uiPriority="64" w:unhideWhenUsed="0"/>
-    <w:lsdException w:name="Medium List 1 Accent 2" w:semiHidden="0" w:uiPriority="65" w:unhideWhenUsed="0"/>
-    <w:lsdException w:name="Medium List 2 Accent 2" w:semiHidden="0" w:uiPriority="66" w:unhideWhenUsed="0"/>
-    <w:lsdException w:name="Medium Grid 1 Accent 2" w:semiHidden="0" w:uiPriority="67" w:unhideWhenUsed="0"/>
-    <w:lsdException w:name="Medium Grid 2 Accent 2" w:semiHidden="0" w:uiPriority="68" w:unhideWhenUsed="0"/>
-    <w:lsdException w:name="Medium Grid 3 Accent 2" w:semiHidden="0" w:uiPriority="69" w:unhideWhenUsed="0"/>
-    <w:lsdException w:name="Dark List Accent 2" w:semiHidden="0" w:uiPriority="70" w:unhideWhenUsed="0"/>
-    <w:lsdException w:name="Colorful Shading Accent 2" w:semiHidden="0" w:uiPriority="71" w:unhideWhenUsed="0"/>
-    <w:lsdException w:name="Colorful List Accent 2" w:semiHidden="0" w:uiPriority="72" w:unhideWhenUsed="0"/>
-    <w:lsdException w:name="Colorful Grid Accent 2" w:semiHidden="0" w:uiPriority="73" w:unhideWhenUsed="0"/>
-    <w:lsdException w:name="Light Shading Accent 3" w:semiHidden="0" w:uiPriority="60" w:unhideWhenUsed="0"/>
-    <w:lsdException w:name="Light List Accent 3" w:semiHidden="0" w:uiPriority="61" w:unhideWhenUsed="0"/>
-    <w:lsdException w:name="Light Grid Accent 3" w:semiHidden="0" w:uiPriority="62" w:unhideWhenUsed="0"/>
-    <w:lsdException w:name="Medium Shading 1 Accent 3" w:semiHidden="0" w:uiPriority="63" w:unhideWhenUsed="0"/>
-    <w:lsdException w:name="Medium Shading 2 Accent 3" w:semiHidden="0" w:uiPriority="64" w:unhideWhenUsed="0"/>
-    <w:lsdException w:name="Medium List 1 Accent 3" w:semiHidden="0" w:uiPriority="65" w:unhideWhenUsed="0"/>
-    <w:lsdException w:name="Medium List 2 Accent 3" w:semiHidden="0" w:uiPriority="66" w:unhideWhenUsed="0"/>
-    <w:lsdException w:name="Medium Grid 1 Accent 3" w:semiHidden="0" w:uiPriority="67" w:unhideWhenUsed="0"/>
-    <w:lsdException w:name="Medium Grid 2 Accent 3" w:semiHidden="0" w:uiPriority="68" w:unhideWhenUsed="0"/>
-    <w:lsdException w:name="Medium Grid 3 Accent 3" w:semiHidden="0" w:uiPriority="69" w:unhideWhenUsed="0"/>
-    <w:lsdException w:name="Dark List Accent 3" w:semiHidden="0" w:uiPriority="70" w:unhideWhenUsed="0"/>
-    <w:lsdException w:name="Colorful Shading Accent 3" w:semiHidden="0" w:uiPriority="71" w:unhideWhenUsed="0"/>
-    <w:lsdException w:name="Colorful List Accent 3" w:semiHidden="0" w:uiPriority="72" w:unhideWhenUsed="0"/>
-    <w:lsdException w:name="Colorful Grid Accent 3" w:semiHidden="0" w:uiPriority="73" w:unhideWhenUsed="0"/>
-    <w:lsdException w:name="Light Shading Accent 4" w:semiHidden="0" w:uiPriority="60" w:unhideWhenUsed="0"/>
-    <w:lsdException w:name="Light List Accent 4" w:semiHidden="0" w:uiPriority="61" w:unhideWhenUsed="0"/>
-    <w:lsdException w:name="Light Grid Accent 4" w:semiHidden="0" w:uiPriority="62" w:unhideWhenUsed="0"/>
-    <w:lsdException w:name="Medium Shading 1 Accent 4" w:semiHidden="0" w:uiPriority="63" w:unhideWhenUsed="0"/>
-    <w:lsdException w:name="Medium Shading 2 Accent 4" w:semiHidden="0" w:uiPriority="64" w:unhideWhenUsed="0"/>
-    <w:lsdException w:name="Medium List 1 Accent 4" w:semiHidden="0" w:uiPriority="65" w:unhideWhenUsed="0"/>
-    <w:lsdException w:name="Medium List 2 Accent 4" w:semiHidden="0" w:uiPriority="66" w:unhideWhenUsed="0"/>
-    <w:lsdException w:name="Medium Grid 1 Accent 4" w:semiHidden="0" w:uiPriority="67" w:unhideWhenUsed="0"/>
-    <w:lsdException w:name="Medium Grid 2 Accent 4" w:semiHidden="0" w:uiPriority="68" w:unhideWhenUsed="0"/>
-    <w:lsdException w:name="Medium Grid 3 Accent 4" w:semiHidden="0" w:uiPriority="69" w:unhideWhenUsed="0"/>
-    <w:lsdException w:name="Dark List Accent 4" w:semiHidden="0" w:uiPriority="70" w:unhideWhenUsed="0"/>
-    <w:lsdException w:name="Colorful Shading Accent 4" w:semiHidden="0" w:uiPriority="71" w:unhideWhenUsed="0"/>
-    <w:lsdException w:name="Colorful List Accent 4" w:semiHidden="0" w:uiPriority="72" w:unhideWhenUsed="0"/>
-    <w:lsdException w:name="Colorful Grid Accent 4" w:semiHidden="0" w:uiPriority="73" w:unhideWhenUsed="0"/>
-    <w:lsdException w:name="Light Shading Accent 5" w:semiHidden="0" w:uiPriority="60" w:unhideWhenUsed="0"/>
-    <w:lsdException w:name="Light List Accent 5" w:semiHidden="0" w:uiPriority="61" w:unhideWhenUsed="0"/>
-    <w:lsdException w:name="Light Grid Accent 5" w:semiHidden="0" w:uiPriority="62" w:unhideWhenUsed="0"/>
-    <w:lsdException w:name="Medium Shading 1 Accent 5" w:semiHidden="0" w:uiPriority="63" w:unhideWhenUsed="0"/>
-    <w:lsdException w:name="Medium Shading 2 Accent 5" w:semiHidden="0" w:uiPriority="64" w:unhideWhenUsed="0"/>
-    <w:lsdException w:name="Medium List 1 Accent 5" w:semiHidden="0" w:uiPriority="65" w:unhideWhenUsed="0"/>
-    <w:lsdException w:name="Medium List 2 Accent 5" w:semiHidden="0" w:uiPriority="66" w:unhideWhenUsed="0"/>
-    <w:lsdException w:name="Medium Grid 1 Accent 5" w:semiHidden="0" w:uiPriority="67" w:unhideWhenUsed="0"/>
-    <w:lsdException w:name="Medium Grid 2 Accent 5" w:semiHidden="0" w:uiPriority="68" w:unhideWhenUsed="0"/>
-    <w:lsdException w:name="Medium Grid 3 Accent 5" w:semiHidden="0" w:uiPriority="69" w:unhideWhenUsed="0"/>
-    <w:lsdException w:name="Dark List Accent 5" w:semiHidden="0" w:uiPriority="70" w:unhideWhenUsed="0"/>
-    <w:lsdException w:name="Colorful Shading Accent 5" w:semiHidden="0" w:uiPriority="71" w:unhideWhenUsed="0"/>
-    <w:lsdException w:name="Colorful List Accent 5" w:semiHidden="0" w:uiPriority="72" w:unhideWhenUsed="0"/>
-    <w:lsdException w:name="Colorful Grid Accent 5" w:semiHidden="0" w:uiPriority="73" w:unhideWhenUsed="0"/>
-    <w:lsdException w:name="Light Shading Accent 6" w:semiHidden="0" w:uiPriority="60" w:unhideWhenUsed="0"/>
-    <w:lsdException w:name="Light List Accent 6" w:semiHidden="0" w:uiPriority="61" w:unhideWhenUsed="0"/>
-    <w:lsdException w:name="Light Grid Accent 6" w:semiHidden="0" w:uiPriority="62" w:unhideWhenUsed="0"/>
-    <w:lsdException w:name="Medium Shading 1 Accent 6" w:semiHidden="0" w:uiPriority="63" w:unhideWhenUsed="0"/>
-    <w:lsdException w:name="Medium Shading 2 Accent 6" w:semiHidden="0" w:uiPriority="64" w:unhideWhenUsed="0"/>
-    <w:lsdException w:name="Medium List 1 Accent 6" w:semiHidden="0" w:uiPriority="65" w:unhideWhenUsed="0"/>
-    <w:lsdException w:name="Medium List 2 Accent 6" w:semiHidden="0" w:uiPriority="66" w:unhideWhenUsed="0"/>
-    <w:lsdException w:name="Medium Grid 1 Accent 6" w:semiHidden="0" w:uiPriority="67" w:unhideWhenUsed="0"/>
-    <w:lsdException w:name="Medium Grid 2 Accent 6" w:semiHidden="0" w:uiPriority="68" w:unhideWhenUsed="0"/>
-    <w:lsdException w:name="Medium Grid 3 Accent 6" w:semiHidden="0" w:uiPriority="69" w:unhideWhenUsed="0"/>
-    <w:lsdException w:name="Dark List Accent 6" w:semiHidden="0" w:uiPriority="70" w:unhideWhenUsed="0"/>
-    <w:lsdException w:name="Colorful Shading Accent 6" w:semiHidden="0" w:uiPriority="71" w:unhideWhenUsed="0"/>
-    <w:lsdException w:name="Colorful List Accent 6" w:semiHidden="0" w:uiPriority="72" w:unhideWhenUsed="0"/>
-    <w:lsdException w:name="Colorful Grid Accent 6" w:semiHidden="0" w:uiPriority="73" w:unhideWhenUsed="0"/>
-    <w:lsdException w:name="Subtle Emphasis" w:semiHidden="0" w:uiPriority="19" w:unhideWhenUsed="0" w:qFormat="1"/>
-    <w:lsdException w:name="Intense Emphasis" w:semiHidden="0" w:uiPriority="21" w:unhideWhenUsed="0" w:qFormat="1"/>
-    <w:lsdException w:name="Subtle Reference" w:semiHidden="0" w:uiPriority="31" w:unhideWhenUsed="0" w:qFormat="1"/>
-    <w:lsdException w:name="Intense Reference" w:semiHidden="0" w:uiPriority="32" w:unhideWhenUsed="0" w:qFormat="1"/>
-    <w:lsdException w:name="Book Title" w:semiHidden="0" w:uiPriority="33" w:unhideWhenUsed="0" w:qFormat="1"/>
-    <w:lsdException w:name="Bibliography" w:uiPriority="37"/>
-    <w:lsdException w:name="TOC Heading" w:uiPriority="39" w:qFormat="1"/>
-  </w:latentStyles>
-  <w:style w:type="paragraph" w:default="1" w:styleId="Normal">
-    <w:name w:val="Normal"/>
-    <w:qFormat/>
-    <w:rsid w:val="00D20B5D"/>
-  </w:style>
-  <w:style w:type="character" w:default="1" w:styleId="DefaultParagraphFont">
-    <w:name w:val="Default Paragraph Font"/>
-    <w:uiPriority w:val="1"/>
-    <w:semiHidden/>
-    <w:unhideWhenUsed/>
-  </w:style>
-  <w:style w:type="table" w:default="1" w:styleId="TableNormal">
-    <w:name w:val="Normal Table"/>
-    <w:uiPriority w:val="99"/>
-    <w:semiHidden/>
-    <w:unhideWhenUsed/>
-    <w:tblPr>
-      <w:tblInd w:w="0" w:type="dxa"/>
-      <w:tblCellMar>
-        <w:top w:w="0" w:type="dxa"/>
-        <w:left w:w="108" w:type="dxa"/>
-        <w:bottom w:w="0" w:type="dxa"/>
-        <w:right w:w="108" w:type="dxa"/>
-      </w:tblCellMar>
-    </w:tblPr>
-  </w:style>
-  <w:style w:type="numbering" w:default="1" w:styleId="NoList">
-    <w:name w:val="No List"/>
-    <w:uiPriority w:val="99"/>
-    <w:semiHidden/>
-    <w:unhideWhenUsed/>
-  </w:style>
-  <w:style w:type="paragraph" w:styleId="NormalWeb">
-    <w:name w:val="Normal (Web)"/>
-    <w:basedOn w:val="Normal"/>
-    <w:uiPriority w:val="99"/>
-    <w:unhideWhenUsed/>
-    <w:rsid w:val="00D20B5D"/>
-    <w:pPr>
-      <w:spacing w:before="100" w:beforeAutospacing="1" w:after="100" w:afterAutospacing="1" w:line="240" w:lineRule="auto"/>
-    </w:pPr>
-    <w:rPr>
-      <w:rFonts w:ascii="Times New Roman" w:eastAsia="Times New Roman" w:hAnsi="Times New Roman" w:cs="Times New Roman"/>
-      <w:sz w:val="24"/>
-      <w:szCs w:val="24"/>
-      <w:lang w:eastAsia="en-GB"/>
-    </w:rPr>
-  </w:style>
-  <w:style w:type="paragraph" w:styleId="ListParagraph">
-    <w:name w:val="List Paragraph"/>
-    <w:basedOn w:val="Normal"/>
-    <w:uiPriority w:val="34"/>
-    <w:qFormat/>
-    <w:rsid w:val="00D20B5D"/>
-    <w:pPr>
-      <w:ind w:left="720"/>
-      <w:contextualSpacing/>
-    </w:pPr>
-  </w:style>
-  <w:style w:type="character" w:styleId="PlaceholderText">
-    <w:name w:val="Placeholder Text"/>
-    <w:basedOn w:val="DefaultParagraphFont"/>
-    <w:uiPriority w:val="99"/>
-    <w:semiHidden/>
-    <w:rsid w:val="00D20B5D"/>
-    <w:rPr>
-      <w:color w:val="808080"/>
-    </w:rPr>
-  </w:style>
-  <w:style w:type="paragraph" w:styleId="BalloonText">
-    <w:name w:val="Balloon Text"/>
-    <w:basedOn w:val="Normal"/>
-    <w:link w:val="BalloonTextChar"/>
-    <w:uiPriority w:val="99"/>
-    <w:semiHidden/>
-    <w:unhideWhenUsed/>
-    <w:rsid w:val="00F04A5D"/>
-    <w:pPr>
-      <w:spacing w:after="0" w:line="240" w:lineRule="auto"/>
-    </w:pPr>
-    <w:rPr>
-      <w:rFonts w:ascii="Tahoma" w:hAnsi="Tahoma" w:cs="Tahoma"/>
-      <w:sz w:val="16"/>
-      <w:szCs w:val="16"/>
-    </w:rPr>
-  </w:style>
-  <w:style w:type="character" w:customStyle="1" w:styleId="BalloonTextChar">
-    <w:name w:val="Balloon Text Char"/>
-    <w:basedOn w:val="DefaultParagraphFont"/>
-    <w:link w:val="BalloonText"/>
-    <w:uiPriority w:val="99"/>
-    <w:semiHidden/>
-    <w:rsid w:val="00F04A5D"/>
-    <w:rPr>
-      <w:rFonts w:ascii="Tahoma" w:hAnsi="Tahoma" w:cs="Tahoma"/>
-      <w:sz w:val="16"/>
-      <w:szCs w:val="16"/>
-    </w:rPr>
-  </w:style>
-  <w:style w:type="paragraph" w:styleId="Caption">
+  <w:style w:type="paragraph" w:styleId="ResimYazs">
     <w:name w:val="caption"/>
     <w:basedOn w:val="Normal"/>
     <w:next w:val="Normal"/>
@@ -5775,7 +5646,7 @@
 </file>
 
 <file path=word/charts/chart1.xml><?xml version="1.0" encoding="utf-8"?>
-<c:chartSpace xmlns:c="http://schemas.openxmlformats.org/drawingml/2006/chart" xmlns:a="http://schemas.openxmlformats.org/drawingml/2006/main" xmlns:r="http://schemas.openxmlformats.org/officeDocument/2006/relationships">
+<c:chartSpace xmlns:c="http://schemas.openxmlformats.org/drawingml/2006/chart" xmlns:a="http://schemas.openxmlformats.org/drawingml/2006/main" xmlns:r="http://schemas.openxmlformats.org/officeDocument/2006/relationships" xmlns:c16r2="http://schemas.microsoft.com/office/drawing/2015/06/chart">
   <c:date1904 val="0"/>
   <c:lang val="tr-TR"/>
   <c:roundedCorners val="0"/>
@@ -5814,7 +5685,7 @@
               <a:cs typeface="+mn-cs"/>
             </a:defRPr>
           </a:pPr>
-          <a:endParaRPr lang="tr-TR"/>
+          <a:endParaRPr lang="en-US"/>
         </a:p>
       </c:txPr>
     </c:title>
@@ -5851,7 +5722,7 @@
               </a:ln>
               <a:effectLst/>
             </c:spPr>
-            <c:extLst xmlns:c16r2="http://schemas.microsoft.com/office/drawing/2015/06/chart">
+            <c:extLst>
               <c:ext xmlns:c16="http://schemas.microsoft.com/office/drawing/2014/chart" uri="{C3380CC4-5D6E-409C-BE32-E72D297353CC}">
                 <c16:uniqueId val="{00000001-D628-4FE1-BC6B-6EA03F4DB08B}"/>
               </c:ext>
@@ -5871,7 +5742,7 @@
               </a:ln>
               <a:effectLst/>
             </c:spPr>
-            <c:extLst xmlns:c16r2="http://schemas.microsoft.com/office/drawing/2015/06/chart">
+            <c:extLst>
               <c:ext xmlns:c16="http://schemas.microsoft.com/office/drawing/2014/chart" uri="{C3380CC4-5D6E-409C-BE32-E72D297353CC}">
                 <c16:uniqueId val="{00000003-23A4-4EFD-B213-F2803BE5C02A}"/>
               </c:ext>
@@ -5891,7 +5762,7 @@
               </a:ln>
               <a:effectLst/>
             </c:spPr>
-            <c:extLst xmlns:c16r2="http://schemas.microsoft.com/office/drawing/2015/06/chart">
+            <c:extLst>
               <c:ext xmlns:c16="http://schemas.microsoft.com/office/drawing/2014/chart" uri="{C3380CC4-5D6E-409C-BE32-E72D297353CC}">
                 <c16:uniqueId val="{00000005-23A4-4EFD-B213-F2803BE5C02A}"/>
               </c:ext>
@@ -5911,7 +5782,7 @@
               </a:ln>
               <a:effectLst/>
             </c:spPr>
-            <c:extLst xmlns:c16r2="http://schemas.microsoft.com/office/drawing/2015/06/chart">
+            <c:extLst>
               <c:ext xmlns:c16="http://schemas.microsoft.com/office/drawing/2014/chart" uri="{C3380CC4-5D6E-409C-BE32-E72D297353CC}">
                 <c16:uniqueId val="{00000007-23A4-4EFD-B213-F2803BE5C02A}"/>
               </c:ext>
@@ -5933,7 +5804,7 @@
               <c:showSerName val="0"/>
               <c:showPercent val="1"/>
               <c:showBubbleSize val="0"/>
-              <c:extLst xmlns:c16r2="http://schemas.microsoft.com/office/drawing/2015/06/chart">
+              <c:extLst>
                 <c:ext xmlns:c15="http://schemas.microsoft.com/office/drawing/2012/chart" uri="{CE6537A1-D6FC-4f65-9D91-7224C49458BB}"/>
                 <c:ext xmlns:c16="http://schemas.microsoft.com/office/drawing/2014/chart" uri="{C3380CC4-5D6E-409C-BE32-E72D297353CC}">
                   <c16:uniqueId val="{00000001-D628-4FE1-BC6B-6EA03F4DB08B}"/>
@@ -5973,7 +5844,7 @@
                     <a:cs typeface="+mn-cs"/>
                   </a:defRPr>
                 </a:pPr>
-                <a:endParaRPr lang="tr-TR"/>
+                <a:endParaRPr lang="en-US"/>
               </a:p>
             </c:txPr>
             <c:dLblPos val="outEnd"/>
@@ -5984,16 +5855,12 @@
             <c:showPercent val="1"/>
             <c:showBubbleSize val="0"/>
             <c:showLeaderLines val="0"/>
-            <c:extLst xmlns:c16r2="http://schemas.microsoft.com/office/drawing/2015/06/chart">
+            <c:extLst>
               <c:ext xmlns:c15="http://schemas.microsoft.com/office/drawing/2012/chart" uri="{CE6537A1-D6FC-4f65-9D91-7224C49458BB}">
                 <c15:spPr xmlns:c15="http://schemas.microsoft.com/office/drawing/2012/chart">
                   <a:prstGeom prst="wedgeRectCallout">
                     <a:avLst/>
                   </a:prstGeom>
-                  <a:noFill/>
-                  <a:ln>
-                    <a:noFill/>
-                  </a:ln>
                 </c15:spPr>
               </c:ext>
             </c:extLst>
@@ -6027,7 +5894,7 @@
               </c:numCache>
             </c:numRef>
           </c:val>
-          <c:extLst xmlns:c16r2="http://schemas.microsoft.com/office/drawing/2015/06/chart">
+          <c:extLst>
             <c:ext xmlns:c16="http://schemas.microsoft.com/office/drawing/2014/chart" uri="{C3380CC4-5D6E-409C-BE32-E72D297353CC}">
               <c16:uniqueId val="{00000000-D628-4FE1-BC6B-6EA03F4DB08B}"/>
             </c:ext>
@@ -6087,20 +5954,20 @@
               <a:cs typeface="+mn-cs"/>
             </a:defRPr>
           </a:pPr>
-          <a:endParaRPr lang="tr-TR"/>
+          <a:endParaRPr lang="en-US"/>
         </a:p>
       </c:txPr>
     </c:legend>
     <c:plotVisOnly val="1"/>
     <c:dispBlanksAs val="gap"/>
-    <c:showDLblsOverMax val="0"/>
-    <c:extLst xmlns:c16r2="http://schemas.microsoft.com/office/drawing/2015/06/chart">
+    <c:extLst>
       <c:ext xmlns:c16r3="http://schemas.microsoft.com/office/drawing/2017/03/chart" uri="{56B9EC1D-385E-4148-901F-78D8002777C0}">
         <c16r3:dataDisplayOptions16>
           <c16r3:dispNaAsBlank val="1"/>
         </c16r3:dataDisplayOptions16>
       </c:ext>
     </c:extLst>
+    <c:showDLblsOverMax val="0"/>
   </c:chart>
   <c:spPr>
     <a:solidFill>
@@ -6124,7 +5991,7 @@
       <a:pPr>
         <a:defRPr/>
       </a:pPr>
-      <a:endParaRPr lang="tr-TR"/>
+      <a:endParaRPr lang="en-US"/>
     </a:p>
   </c:txPr>
   <c:externalData r:id="rId1">
@@ -6422,7 +6289,7 @@
   <a:extraClrSchemeLst/>
   <a:extLst>
     <a:ext uri="{05A4C25C-085E-4340-85A3-A5531E510DB2}">
-      <thm15:themeFamily xmlns:thm15="http://schemas.microsoft.com/office/thememl/2012/main" xmlns="" name="Office Theme" id="{62F939B6-93AF-4DB8-9C6B-D6C7DFDC589F}" vid="{4A3C46E8-61CC-4603-A589-7422A47A8E4A}"/>
+      <thm15:themeFamily xmlns:thm15="http://schemas.microsoft.com/office/thememl/2012/main" name="Office Theme" id="{62F939B6-93AF-4DB8-9C6B-D6C7DFDC589F}" vid="{4A3C46E8-61CC-4603-A589-7422A47A8E4A}"/>
     </a:ext>
   </a:extLst>
 </a:theme>
@@ -6433,7 +6300,7 @@
 </file>
 
 <file path=customXml/itemProps1.xml><?xml version="1.0" encoding="utf-8"?>
-<ds:datastoreItem xmlns:ds="http://schemas.openxmlformats.org/officeDocument/2006/customXml" ds:itemID="{CE876DE8-C4F1-4DED-8B4E-231B5C975D6C}">
+<ds:datastoreItem xmlns:ds="http://schemas.openxmlformats.org/officeDocument/2006/customXml" ds:itemID="{BBDE8A58-954B-4F11-A563-59C7F62E6BFD}">
   <ds:schemaRefs>
     <ds:schemaRef ds:uri="http://schemas.openxmlformats.org/officeDocument/2006/bibliography"/>
   </ds:schemaRefs>

</xml_diff>